<commit_message>
Se agrega el pseudocodigo de procedimiento Parsear
</commit_message>
<xml_diff>
--- a/Documentacion/Pseudo codigo.docx
+++ b/Documentacion/Pseudo codigo.docx
@@ -1,19 +1,32 @@
 
 <file path=word/document.xml><?xml version="1.0" encoding="utf-8"?>
-<w:document xmlns:wpc="http://schemas.microsoft.com/office/word/2010/wordprocessingCanvas" xmlns:cx="http://schemas.microsoft.com/office/drawing/2014/chartex" xmlns:mc="http://schemas.openxmlformats.org/markup-compatibility/2006" xmlns:o="urn:schemas-microsoft-com:office:office" xmlns:r="http://schemas.openxmlformats.org/officeDocument/2006/relationships" xmlns:m="http://schemas.openxmlformats.org/officeDocument/2006/math" xmlns:v="urn:schemas-microsoft-com:vml" xmlns:wp14="http://schemas.microsoft.com/office/word/2010/wordprocessingDrawing" xmlns:wp="http://schemas.openxmlformats.org/drawingml/2006/wordprocessingDrawing" xmlns:w10="urn:schemas-microsoft-com:office:word" xmlns:w="http://schemas.openxmlformats.org/wordprocessingml/2006/main" xmlns:w14="http://schemas.microsoft.com/office/word/2010/wordml" xmlns:w15="http://schemas.microsoft.com/office/word/2012/wordml" xmlns:w16se="http://schemas.microsoft.com/office/word/2015/wordml/symex" xmlns:wpg="http://schemas.microsoft.com/office/word/2010/wordprocessingGroup" xmlns:wpi="http://schemas.microsoft.com/office/word/2010/wordprocessingInk" xmlns:wne="http://schemas.microsoft.com/office/word/2006/wordml" xmlns:wps="http://schemas.microsoft.com/office/word/2010/wordprocessingShape" mc:Ignorable="w14 w15 w16se wp14">
+<w:document xmlns:wpc="http://schemas.microsoft.com/office/word/2010/wordprocessingCanvas" xmlns:cx="http://schemas.microsoft.com/office/drawing/2014/chartex" xmlns:cx1="http://schemas.microsoft.com/office/drawing/2015/9/8/chartex" xmlns:cx2="http://schemas.microsoft.com/office/drawing/2015/10/21/chartex" xmlns:cx3="http://schemas.microsoft.com/office/drawing/2016/5/9/chartex" xmlns:cx4="http://schemas.microsoft.com/office/drawing/2016/5/10/chartex" xmlns:cx5="http://schemas.microsoft.com/office/drawing/2016/5/11/chartex" xmlns:cx6="http://schemas.microsoft.com/office/drawing/2016/5/12/chartex" xmlns:cx7="http://schemas.microsoft.com/office/drawing/2016/5/13/chartex" xmlns:cx8="http://schemas.microsoft.com/office/drawing/2016/5/14/chartex" xmlns:mc="http://schemas.openxmlformats.org/markup-compatibility/2006" xmlns:aink="http://schemas.microsoft.com/office/drawing/2016/ink" xmlns:am3d="http://schemas.microsoft.com/office/drawing/2017/model3d" xmlns:o="urn:schemas-microsoft-com:office:office" xmlns:r="http://schemas.openxmlformats.org/officeDocument/2006/relationships" xmlns:m="http://schemas.openxmlformats.org/officeDocument/2006/math" xmlns:v="urn:schemas-microsoft-com:vml" xmlns:wp14="http://schemas.microsoft.com/office/word/2010/wordprocessingDrawing" xmlns:wp="http://schemas.openxmlformats.org/drawingml/2006/wordprocessingDrawing" xmlns:w10="urn:schemas-microsoft-com:office:word" xmlns:w="http://schemas.openxmlformats.org/wordprocessingml/2006/main" xmlns:w14="http://schemas.microsoft.com/office/word/2010/wordml" xmlns:w15="http://schemas.microsoft.com/office/word/2012/wordml" xmlns:w16cid="http://schemas.microsoft.com/office/word/2016/wordml/cid" xmlns:w16se="http://schemas.microsoft.com/office/word/2015/wordml/symex" xmlns:wpg="http://schemas.microsoft.com/office/word/2010/wordprocessingGroup" xmlns:wpi="http://schemas.microsoft.com/office/word/2010/wordprocessingInk" xmlns:wne="http://schemas.microsoft.com/office/word/2006/wordml" xmlns:wps="http://schemas.microsoft.com/office/word/2010/wordprocessingShape" mc:Ignorable="w14 w15 w16se w16cid wp14">
   <w:body>
     <w:p>
+      <w:pPr>
+        <w:spacing w:line="240" w:lineRule="auto"/>
+      </w:pPr>
       <w:r>
         <w:t>Inclusiones</w:t>
       </w:r>
     </w:p>
     <w:p>
+      <w:pPr>
+        <w:spacing w:line="240" w:lineRule="auto"/>
+      </w:pPr>
       <w:r>
         <w:t>Declaro las variables necesarias</w:t>
       </w:r>
     </w:p>
-    <w:p/>
-    <w:p>
+    <w:p>
+      <w:pPr>
+        <w:spacing w:line="240" w:lineRule="auto"/>
+      </w:pPr>
+    </w:p>
+    <w:p>
+      <w:pPr>
+        <w:spacing w:line="240" w:lineRule="auto"/>
+      </w:pPr>
       <w:r>
         <w:t xml:space="preserve">Mientras </w:t>
       </w:r>
@@ -28,6 +41,9 @@
       </w:r>
     </w:p>
     <w:p>
+      <w:pPr>
+        <w:spacing w:line="240" w:lineRule="auto"/>
+      </w:pPr>
       <w:r>
         <w:tab/>
       </w:r>
@@ -36,12 +52,18 @@
       </w:r>
     </w:p>
     <w:p>
+      <w:pPr>
+        <w:spacing w:line="240" w:lineRule="auto"/>
+      </w:pPr>
       <w:r>
         <w:tab/>
         <w:t>Guardo lo ingresado en un string</w:t>
       </w:r>
     </w:p>
     <w:p>
+      <w:pPr>
+        <w:spacing w:line="240" w:lineRule="auto"/>
+      </w:pPr>
       <w:r>
         <w:tab/>
         <w:t xml:space="preserve">Parseo </w:t>
@@ -59,12 +81,18 @@
       </w:r>
     </w:p>
     <w:p>
+      <w:pPr>
+        <w:spacing w:line="240" w:lineRule="auto"/>
+      </w:pPr>
       <w:r>
         <w:tab/>
         <w:t>Según Comando Hacer</w:t>
       </w:r>
     </w:p>
     <w:p>
+      <w:pPr>
+        <w:spacing w:line="240" w:lineRule="auto"/>
+      </w:pPr>
       <w:r>
         <w:tab/>
       </w:r>
@@ -80,241 +108,115 @@
       </w:r>
     </w:p>
     <w:p>
-      <w:r>
-        <w:tab/>
-      </w:r>
-      <w:r>
-        <w:tab/>
-      </w:r>
-      <w:r>
+      <w:pPr>
+        <w:spacing w:line="240" w:lineRule="auto"/>
+      </w:pPr>
+      <w:r>
+        <w:tab/>
+      </w:r>
+      <w:r>
+        <w:tab/>
+        <w:t>Caso sumar:  sumar(</w:t>
+      </w:r>
+      <w:r>
+        <w:t>string</w:t>
+      </w:r>
+      <w:r>
+        <w:t>), Break.</w:t>
+      </w:r>
+    </w:p>
+    <w:p>
+      <w:pPr>
+        <w:spacing w:line="240" w:lineRule="auto"/>
+        <w:ind w:left="1416"/>
+      </w:pPr>
+      <w:r>
+        <w:t>Caso multiplicar:  multiplicar(</w:t>
+      </w:r>
+      <w:r>
+        <w:t>string</w:t>
+      </w:r>
+      <w:r>
+        <w:t>), Break.</w:t>
+      </w:r>
+    </w:p>
+    <w:p>
+      <w:pPr>
+        <w:spacing w:line="240" w:lineRule="auto"/>
+        <w:ind w:left="1416"/>
+        <w:rPr>
+          <w:lang w:val="en-US"/>
+        </w:rPr>
+      </w:pPr>
+      <w:r>
+        <w:rPr>
+          <w:lang w:val="en-US"/>
+        </w:rPr>
         <w:t xml:space="preserve">Caso </w:t>
       </w:r>
-      <w:r>
-        <w:t>sumar</w:t>
-      </w:r>
-      <w:r>
+      <w:proofErr w:type="spellStart"/>
+      <w:r>
+        <w:rPr>
+          <w:lang w:val="en-US"/>
+        </w:rPr>
+        <w:t>evaluar</w:t>
+      </w:r>
+      <w:proofErr w:type="spellEnd"/>
+      <w:r>
+        <w:rPr>
+          <w:lang w:val="en-US"/>
+        </w:rPr>
         <w:t xml:space="preserve">:  </w:t>
-      </w:r>
-      <w:r>
-        <w:t>sumar</w:t>
-      </w:r>
-      <w:r>
-        <w:t>(</w:t>
-      </w:r>
-      <w:r>
-        <w:t>string</w:t>
-      </w:r>
-      <w:r>
-        <w:t>), Break.</w:t>
-      </w:r>
-    </w:p>
-    <w:p>
-      <w:pPr>
-        <w:ind w:left="1416"/>
-      </w:pPr>
-      <w:r>
-        <w:t xml:space="preserve">Caso </w:t>
-      </w:r>
-      <w:r>
-        <w:t>multiplicar</w:t>
-      </w:r>
-      <w:r>
-        <w:t xml:space="preserve">:  </w:t>
-      </w:r>
-      <w:r>
-        <w:t>multiplicar</w:t>
-      </w:r>
-      <w:r>
-        <w:t>(</w:t>
-      </w:r>
-      <w:r>
-        <w:t>string</w:t>
-      </w:r>
-      <w:r>
-        <w:t>), Break.</w:t>
-      </w:r>
-    </w:p>
-    <w:p>
-      <w:pPr>
-        <w:ind w:left="1416"/>
-      </w:pPr>
-      <w:r>
-        <w:t xml:space="preserve">Caso </w:t>
-      </w:r>
-      <w:r>
-        <w:t>evaluar</w:t>
-      </w:r>
-      <w:r>
-        <w:t xml:space="preserve">:  </w:t>
-      </w:r>
-      <w:proofErr w:type="gramStart"/>
-      <w:r>
-        <w:t>evaluar</w:t>
-      </w:r>
-      <w:r>
-        <w:t>(</w:t>
-      </w:r>
-      <w:proofErr w:type="gramEnd"/>
-      <w:r>
-        <w:t xml:space="preserve">string, </w:t>
-      </w:r>
-      <w:proofErr w:type="spellStart"/>
-      <w:r>
-        <w:t>int</w:t>
-      </w:r>
-      <w:proofErr w:type="spellEnd"/>
-      <w:r>
-        <w:t>), Break.</w:t>
-      </w:r>
-    </w:p>
-    <w:p>
-      <w:pPr>
-        <w:ind w:left="1416"/>
-      </w:pPr>
-      <w:r>
-        <w:t xml:space="preserve">Caso </w:t>
-      </w:r>
-      <w:r>
-        <w:t>esraiz</w:t>
-      </w:r>
-      <w:r>
-        <w:t xml:space="preserve">:  </w:t>
-      </w:r>
-      <w:proofErr w:type="gramStart"/>
-      <w:r>
-        <w:t>esraiz</w:t>
-      </w:r>
-      <w:r>
-        <w:t>(</w:t>
-      </w:r>
-      <w:proofErr w:type="gramEnd"/>
-      <w:r>
-        <w:t>), Break.</w:t>
-      </w:r>
-    </w:p>
-    <w:p>
-      <w:pPr>
-        <w:ind w:left="1416"/>
-      </w:pPr>
-      <w:r>
-        <w:t xml:space="preserve">Caso </w:t>
-      </w:r>
-      <w:r>
-        <w:t>mostrar</w:t>
-      </w:r>
-      <w:r>
-        <w:t xml:space="preserve">:  </w:t>
-      </w:r>
-      <w:r>
-        <w:t>mostrar</w:t>
-      </w:r>
-      <w:r>
-        <w:t>(), Break.</w:t>
-      </w:r>
-    </w:p>
-    <w:p>
-      <w:pPr>
-        <w:ind w:left="1416"/>
-      </w:pPr>
-      <w:r>
-        <w:t xml:space="preserve">Caso </w:t>
-      </w:r>
-      <w:r>
-        <w:t>guardar</w:t>
-      </w:r>
-      <w:r>
-        <w:t xml:space="preserve">:  </w:t>
-      </w:r>
-      <w:r>
-        <w:t>guardar</w:t>
-      </w:r>
-      <w:r>
-        <w:t>(), Break.</w:t>
-      </w:r>
-    </w:p>
-    <w:p>
-      <w:pPr>
-        <w:ind w:left="1416"/>
-      </w:pPr>
-      <w:r>
-        <w:t xml:space="preserve">Caso </w:t>
-      </w:r>
-      <w:r>
-        <w:t>recuperar</w:t>
-      </w:r>
-      <w:r>
-        <w:t xml:space="preserve">:  </w:t>
-      </w:r>
-      <w:r>
-        <w:t>recuperar</w:t>
-      </w:r>
-      <w:r>
-        <w:t>(), Break.</w:t>
-      </w:r>
-    </w:p>
-    <w:p>
-      <w:r>
-        <w:tab/>
-        <w:t>FinSegun</w:t>
-      </w:r>
-    </w:p>
-    <w:p>
-      <w:r>
-        <w:t>Fin Mientras</w:t>
-      </w:r>
-    </w:p>
-    <w:p/>
-    <w:p>
-      <w:proofErr w:type="spellStart"/>
-      <w:r>
-        <w:t>ParseoCacomando</w:t>
-      </w:r>
-      <w:proofErr w:type="spellEnd"/>
-      <w:r>
-        <w:t>(</w:t>
       </w:r>
       <w:proofErr w:type="spellStart"/>
       <w:proofErr w:type="gramStart"/>
       <w:r>
-        <w:t>string,string</w:t>
+        <w:rPr>
+          <w:lang w:val="en-US"/>
+        </w:rPr>
+        <w:t>evaluar</w:t>
       </w:r>
       <w:proofErr w:type="spellEnd"/>
+      <w:r>
+        <w:rPr>
+          <w:lang w:val="en-US"/>
+        </w:rPr>
+        <w:t>(</w:t>
+      </w:r>
       <w:proofErr w:type="gramEnd"/>
       <w:r>
-        <w:t>){</w:t>
-      </w:r>
-    </w:p>
-    <w:p>
-      <w:r>
-        <w:tab/>
-      </w:r>
-    </w:p>
-    <w:p>
-      <w:r>
-        <w:t>}</w:t>
-      </w:r>
-    </w:p>
-    <w:p>
-      <w:r>
-        <w:t>crear(</w:t>
-      </w:r>
-      <w:r>
-        <w:t>string</w:t>
-      </w:r>
-      <w:proofErr w:type="gramStart"/>
-      <w:r>
-        <w:t>){</w:t>
-      </w:r>
-      <w:proofErr w:type="gramEnd"/>
-    </w:p>
-    <w:p>
-      <w:r>
-        <w:tab/>
+        <w:rPr>
+          <w:lang w:val="en-US"/>
+        </w:rPr>
+        <w:t>string, int</w:t>
+      </w:r>
+      <w:r>
+        <w:rPr>
+          <w:lang w:val="en-US"/>
+        </w:rPr>
+        <w:t>), Break.</w:t>
+      </w:r>
+    </w:p>
+    <w:p>
+      <w:pPr>
+        <w:spacing w:line="240" w:lineRule="auto"/>
+        <w:ind w:left="1416"/>
+      </w:pPr>
+      <w:r>
+        <w:t xml:space="preserve">Caso </w:t>
+      </w:r>
+      <w:proofErr w:type="spellStart"/>
+      <w:r>
+        <w:t>esraiz</w:t>
+      </w:r>
+      <w:proofErr w:type="spellEnd"/>
+      <w:r>
+        <w:t xml:space="preserve">:  </w:t>
       </w:r>
       <w:proofErr w:type="spellStart"/>
       <w:proofErr w:type="gramStart"/>
       <w:r>
-        <w:t>ValidarCrear</w:t>
+        <w:t>esraiz</w:t>
       </w:r>
       <w:proofErr w:type="spellEnd"/>
       <w:r>
@@ -322,16 +224,362 @@
       </w:r>
       <w:proofErr w:type="gramEnd"/>
       <w:r>
-        <w:t>)</w:t>
-      </w:r>
-    </w:p>
-    <w:p>
+        <w:t>), Break.</w:t>
+      </w:r>
+    </w:p>
+    <w:p>
+      <w:pPr>
+        <w:spacing w:line="240" w:lineRule="auto"/>
+        <w:ind w:left="1416"/>
+      </w:pPr>
+      <w:r>
+        <w:t>Caso mostrar:  mostrar(), Break.</w:t>
+      </w:r>
+    </w:p>
+    <w:p>
+      <w:pPr>
+        <w:spacing w:line="240" w:lineRule="auto"/>
+        <w:ind w:left="1416"/>
+      </w:pPr>
+      <w:r>
+        <w:t>Caso guardar:  guardar(), Break.</w:t>
+      </w:r>
+    </w:p>
+    <w:p>
+      <w:pPr>
+        <w:spacing w:line="240" w:lineRule="auto"/>
+        <w:ind w:left="1416"/>
+      </w:pPr>
+      <w:r>
+        <w:t>Caso recuperar:  recuperar(), Break.</w:t>
+      </w:r>
+    </w:p>
+    <w:p>
+      <w:pPr>
+        <w:spacing w:line="240" w:lineRule="auto"/>
+      </w:pPr>
+      <w:r>
+        <w:tab/>
+        <w:t>FinSegun</w:t>
+      </w:r>
+    </w:p>
+    <w:p>
+      <w:pPr>
+        <w:spacing w:line="240" w:lineRule="auto"/>
+      </w:pPr>
+      <w:r>
+        <w:t>Fin Mientras</w:t>
+      </w:r>
+    </w:p>
+    <w:p>
+      <w:pPr>
+        <w:spacing w:line="240" w:lineRule="auto"/>
+      </w:pPr>
+    </w:p>
+    <w:tbl>
+      <w:tblPr>
+        <w:tblStyle w:val="Tablanormal1"/>
+        <w:tblW w:w="0" w:type="auto"/>
+        <w:tblLook w:val="04A0" w:firstRow="1" w:lastRow="0" w:firstColumn="1" w:lastColumn="0" w:noHBand="0" w:noVBand="1"/>
+      </w:tblPr>
+      <w:tblGrid>
+        <w:gridCol w:w="1011"/>
+        <w:gridCol w:w="7483"/>
+      </w:tblGrid>
+      <w:tr>
+        <w:trPr>
+          <w:cnfStyle w:val="100000000000" w:firstRow="1" w:lastRow="0" w:firstColumn="0" w:lastColumn="0" w:oddVBand="0" w:evenVBand="0" w:oddHBand="0" w:evenHBand="0" w:firstRowFirstColumn="0" w:firstRowLastColumn="0" w:lastRowFirstColumn="0" w:lastRowLastColumn="0"/>
+          <w:trHeight w:val="571"/>
+        </w:trPr>
+        <w:tc>
+          <w:tcPr>
+            <w:cnfStyle w:val="001000000000" w:firstRow="0" w:lastRow="0" w:firstColumn="1" w:lastColumn="0" w:oddVBand="0" w:evenVBand="0" w:oddHBand="0" w:evenHBand="0" w:firstRowFirstColumn="0" w:firstRowLastColumn="0" w:lastRowFirstColumn="0" w:lastRowLastColumn="0"/>
+            <w:tcW w:w="992" w:type="dxa"/>
+          </w:tcPr>
+          <w:p>
+            <w:r>
+              <w:t>Entrada:</w:t>
+            </w:r>
+          </w:p>
+        </w:tc>
+        <w:tc>
+          <w:tcPr>
+            <w:tcW w:w="7502" w:type="dxa"/>
+          </w:tcPr>
+          <w:p>
+            <w:pPr>
+              <w:cnfStyle w:val="100000000000" w:firstRow="1" w:lastRow="0" w:firstColumn="0" w:lastColumn="0" w:oddVBand="0" w:evenVBand="0" w:oddHBand="0" w:evenHBand="0" w:firstRowFirstColumn="0" w:firstRowLastColumn="0" w:lastRowFirstColumn="0" w:lastRowLastColumn="0"/>
+              <w:rPr>
+                <w:bCs w:val="0"/>
+              </w:rPr>
+            </w:pPr>
+            <w:proofErr w:type="spellStart"/>
+            <w:r>
+              <w:rPr>
+                <w:b w:val="0"/>
+              </w:rPr>
+              <w:t>String</w:t>
+            </w:r>
+            <w:proofErr w:type="spellEnd"/>
+            <w:r>
+              <w:rPr>
+                <w:b w:val="0"/>
+              </w:rPr>
+              <w:t xml:space="preserve"> de comandos</w:t>
+            </w:r>
+          </w:p>
+          <w:p>
+            <w:pPr>
+              <w:cnfStyle w:val="100000000000" w:firstRow="1" w:lastRow="0" w:firstColumn="0" w:lastColumn="0" w:oddVBand="0" w:evenVBand="0" w:oddHBand="0" w:evenHBand="0" w:firstRowFirstColumn="0" w:firstRowLastColumn="0" w:lastRowFirstColumn="0" w:lastRowLastColumn="0"/>
+              <w:rPr>
+                <w:b w:val="0"/>
+              </w:rPr>
+            </w:pPr>
+            <w:r>
+              <w:rPr>
+                <w:b w:val="0"/>
+              </w:rPr>
+              <w:t xml:space="preserve">Lista de </w:t>
+            </w:r>
+            <w:proofErr w:type="spellStart"/>
+            <w:r>
+              <w:rPr>
+                <w:b w:val="0"/>
+              </w:rPr>
+              <w:t>String</w:t>
+            </w:r>
+            <w:proofErr w:type="spellEnd"/>
+            <w:r>
+              <w:rPr>
+                <w:b w:val="0"/>
+              </w:rPr>
+              <w:t xml:space="preserve"> vacía por referencia</w:t>
+            </w:r>
+          </w:p>
+        </w:tc>
+      </w:tr>
+      <w:tr>
+        <w:trPr>
+          <w:cnfStyle w:val="000000100000" w:firstRow="0" w:lastRow="0" w:firstColumn="0" w:lastColumn="0" w:oddVBand="0" w:evenVBand="0" w:oddHBand="1" w:evenHBand="0" w:firstRowFirstColumn="0" w:firstRowLastColumn="0" w:lastRowFirstColumn="0" w:lastRowLastColumn="0"/>
+          <w:trHeight w:val="391"/>
+        </w:trPr>
+        <w:tc>
+          <w:tcPr>
+            <w:cnfStyle w:val="001000000000" w:firstRow="0" w:lastRow="0" w:firstColumn="1" w:lastColumn="0" w:oddVBand="0" w:evenVBand="0" w:oddHBand="0" w:evenHBand="0" w:firstRowFirstColumn="0" w:firstRowLastColumn="0" w:lastRowFirstColumn="0" w:lastRowLastColumn="0"/>
+            <w:tcW w:w="992" w:type="dxa"/>
+          </w:tcPr>
+          <w:p>
+            <w:r>
+              <w:t>Salida:</w:t>
+            </w:r>
+          </w:p>
+        </w:tc>
+        <w:tc>
+          <w:tcPr>
+            <w:tcW w:w="7502" w:type="dxa"/>
+          </w:tcPr>
+          <w:p>
+            <w:pPr>
+              <w:cnfStyle w:val="000000100000" w:firstRow="0" w:lastRow="0" w:firstColumn="0" w:lastColumn="0" w:oddVBand="0" w:evenVBand="0" w:oddHBand="1" w:evenHBand="0" w:firstRowFirstColumn="0" w:firstRowLastColumn="0" w:lastRowFirstColumn="0" w:lastRowLastColumn="0"/>
+            </w:pPr>
+            <w:r>
+              <w:t xml:space="preserve">Lista de </w:t>
+            </w:r>
+            <w:proofErr w:type="spellStart"/>
+            <w:r>
+              <w:t>String</w:t>
+            </w:r>
+            <w:proofErr w:type="spellEnd"/>
+            <w:r>
+              <w:t xml:space="preserve"> cargada</w:t>
+            </w:r>
+          </w:p>
+        </w:tc>
+      </w:tr>
+      <w:tr>
+        <w:tc>
+          <w:tcPr>
+            <w:cnfStyle w:val="001000000000" w:firstRow="0" w:lastRow="0" w:firstColumn="1" w:lastColumn="0" w:oddVBand="0" w:evenVBand="0" w:oddHBand="0" w:evenHBand="0" w:firstRowFirstColumn="0" w:firstRowLastColumn="0" w:lastRowFirstColumn="0" w:lastRowLastColumn="0"/>
+            <w:tcW w:w="992" w:type="dxa"/>
+          </w:tcPr>
+          <w:p>
+            <w:proofErr w:type="spellStart"/>
+            <w:r>
+              <w:t>Metodo</w:t>
+            </w:r>
+            <w:proofErr w:type="spellEnd"/>
+            <w:r>
+              <w:t>:</w:t>
+            </w:r>
+          </w:p>
+        </w:tc>
+        <w:tc>
+          <w:tcPr>
+            <w:tcW w:w="7502" w:type="dxa"/>
+          </w:tcPr>
+          <w:p>
+            <w:pPr>
+              <w:cnfStyle w:val="000000000000" w:firstRow="0" w:lastRow="0" w:firstColumn="0" w:lastColumn="0" w:oddVBand="0" w:evenVBand="0" w:oddHBand="0" w:evenHBand="0" w:firstRowFirstColumn="0" w:firstRowLastColumn="0" w:lastRowFirstColumn="0" w:lastRowLastColumn="0"/>
+            </w:pPr>
+            <w:r>
+              <w:t xml:space="preserve">Recorro </w:t>
+            </w:r>
+            <w:proofErr w:type="spellStart"/>
+            <w:r>
+              <w:t>String</w:t>
+            </w:r>
+            <w:proofErr w:type="spellEnd"/>
+          </w:p>
+          <w:p>
+            <w:pPr>
+              <w:cnfStyle w:val="000000000000" w:firstRow="0" w:lastRow="0" w:firstColumn="0" w:lastColumn="0" w:oddVBand="0" w:evenVBand="0" w:oddHBand="0" w:evenHBand="0" w:firstRowFirstColumn="0" w:firstRowLastColumn="0" w:lastRowFirstColumn="0" w:lastRowLastColumn="0"/>
+            </w:pPr>
+            <w:r>
+              <w:t>Mientras carácter sea distinto a fin de línea</w:t>
+            </w:r>
+          </w:p>
+          <w:p>
+            <w:pPr>
+              <w:cnfStyle w:val="000000000000" w:firstRow="0" w:lastRow="0" w:firstColumn="0" w:lastColumn="0" w:oddVBand="0" w:evenVBand="0" w:oddHBand="0" w:evenHBand="0" w:firstRowFirstColumn="0" w:firstRowLastColumn="0" w:lastRowFirstColumn="0" w:lastRowLastColumn="0"/>
+            </w:pPr>
+            <w:r>
+              <w:t xml:space="preserve">          Si carácter es distinto a espacio</w:t>
+            </w:r>
+          </w:p>
+          <w:p>
+            <w:pPr>
+              <w:cnfStyle w:val="000000000000" w:firstRow="0" w:lastRow="0" w:firstColumn="0" w:lastColumn="0" w:oddVBand="0" w:evenVBand="0" w:oddHBand="0" w:evenHBand="0" w:firstRowFirstColumn="0" w:firstRowLastColumn="0" w:lastRowFirstColumn="0" w:lastRowLastColumn="0"/>
+            </w:pPr>
+            <w:r>
+              <w:t xml:space="preserve">                   Cargo </w:t>
+            </w:r>
+            <w:proofErr w:type="spellStart"/>
+            <w:r>
+              <w:t>String</w:t>
+            </w:r>
+            <w:proofErr w:type="spellEnd"/>
+            <w:r>
+              <w:t xml:space="preserve"> con carácter</w:t>
+            </w:r>
+          </w:p>
+          <w:p>
+            <w:pPr>
+              <w:cnfStyle w:val="000000000000" w:firstRow="0" w:lastRow="0" w:firstColumn="0" w:lastColumn="0" w:oddVBand="0" w:evenVBand="0" w:oddHBand="0" w:evenHBand="0" w:firstRowFirstColumn="0" w:firstRowLastColumn="0" w:lastRowFirstColumn="0" w:lastRowLastColumn="0"/>
+            </w:pPr>
+            <w:r>
+              <w:t xml:space="preserve">          Sino</w:t>
+            </w:r>
+            <w:bookmarkStart w:id="0" w:name="_GoBack"/>
+            <w:bookmarkEnd w:id="0"/>
+          </w:p>
+          <w:p>
+            <w:pPr>
+              <w:cnfStyle w:val="000000000000" w:firstRow="0" w:lastRow="0" w:firstColumn="0" w:lastColumn="0" w:oddVBand="0" w:evenVBand="0" w:oddHBand="0" w:evenHBand="0" w:firstRowFirstColumn="0" w:firstRowLastColumn="0" w:lastRowFirstColumn="0" w:lastRowLastColumn="0"/>
+            </w:pPr>
+            <w:r>
+              <w:t xml:space="preserve">                   Agrego </w:t>
+            </w:r>
+            <w:proofErr w:type="spellStart"/>
+            <w:r>
+              <w:t>car</w:t>
+            </w:r>
+            <w:r>
+              <w:t>a</w:t>
+            </w:r>
+            <w:r>
+              <w:t>cter</w:t>
+            </w:r>
+            <w:proofErr w:type="spellEnd"/>
+            <w:r>
+              <w:t xml:space="preserve"> fin de línea</w:t>
+            </w:r>
+          </w:p>
+          <w:p>
+            <w:pPr>
+              <w:cnfStyle w:val="000000000000" w:firstRow="0" w:lastRow="0" w:firstColumn="0" w:lastColumn="0" w:oddVBand="0" w:evenVBand="0" w:oddHBand="0" w:evenHBand="0" w:firstRowFirstColumn="0" w:firstRowLastColumn="0" w:lastRowFirstColumn="0" w:lastRowLastColumn="0"/>
+            </w:pPr>
+            <w:r>
+              <w:t xml:space="preserve">                   Guardo nuevo </w:t>
+            </w:r>
+            <w:proofErr w:type="spellStart"/>
+            <w:r>
+              <w:t>String</w:t>
+            </w:r>
+            <w:proofErr w:type="spellEnd"/>
+            <w:r>
+              <w:t xml:space="preserve"> en lista de </w:t>
+            </w:r>
+            <w:proofErr w:type="spellStart"/>
+            <w:r>
+              <w:t>String</w:t>
+            </w:r>
+            <w:proofErr w:type="spellEnd"/>
+          </w:p>
+          <w:p>
+            <w:pPr>
+              <w:cnfStyle w:val="000000000000" w:firstRow="0" w:lastRow="0" w:firstColumn="0" w:lastColumn="0" w:oddVBand="0" w:evenVBand="0" w:oddHBand="0" w:evenHBand="0" w:firstRowFirstColumn="0" w:firstRowLastColumn="0" w:lastRowFirstColumn="0" w:lastRowLastColumn="0"/>
+            </w:pPr>
+            <w:proofErr w:type="spellStart"/>
+            <w:r>
+              <w:t>FinMientras</w:t>
+            </w:r>
+            <w:proofErr w:type="spellEnd"/>
+          </w:p>
+        </w:tc>
+      </w:tr>
+    </w:tbl>
+    <w:p>
+      <w:pPr>
+        <w:spacing w:line="240" w:lineRule="auto"/>
+      </w:pPr>
+    </w:p>
+    <w:p>
+      <w:pPr>
+        <w:spacing w:line="240" w:lineRule="auto"/>
+      </w:pPr>
+    </w:p>
+    <w:p>
+      <w:pPr>
+        <w:spacing w:line="240" w:lineRule="auto"/>
+      </w:pPr>
+      <w:r>
+        <w:t>C</w:t>
+      </w:r>
+      <w:r>
+        <w:t>rear(</w:t>
+      </w:r>
+      <w:proofErr w:type="spellStart"/>
+      <w:r>
+        <w:t>string</w:t>
+      </w:r>
+      <w:proofErr w:type="spellEnd"/>
+      <w:proofErr w:type="gramStart"/>
+      <w:r>
+        <w:t>){</w:t>
+      </w:r>
+      <w:proofErr w:type="gramEnd"/>
+    </w:p>
+    <w:p>
+      <w:pPr>
+        <w:spacing w:line="240" w:lineRule="auto"/>
+      </w:pPr>
+      <w:r>
+        <w:tab/>
+      </w:r>
+    </w:p>
+    <w:p>
+      <w:pPr>
+        <w:spacing w:line="240" w:lineRule="auto"/>
+      </w:pPr>
       <w:r>
         <w:tab/>
         <w:t>Creo un nuevo polinomio vacío con el nombre especificado</w:t>
       </w:r>
     </w:p>
     <w:p>
+      <w:pPr>
+        <w:spacing w:line="240" w:lineRule="auto"/>
+      </w:pPr>
       <w:r>
         <w:tab/>
         <w:t>Cargo la lista con sus términos</w:t>
@@ -339,23 +587,28 @@
     </w:p>
     <w:p>
       <w:pPr>
+        <w:spacing w:line="240" w:lineRule="auto"/>
         <w:ind w:firstLine="708"/>
       </w:pPr>
       <w:r>
+        <w:lastRenderedPageBreak/>
         <w:t>Muestro el resultado</w:t>
       </w:r>
     </w:p>
     <w:p>
+      <w:pPr>
+        <w:spacing w:line="240" w:lineRule="auto"/>
+      </w:pPr>
       <w:r>
         <w:t>}</w:t>
       </w:r>
     </w:p>
     <w:p>
-      <w:r>
-        <w:t>sumar</w:t>
-      </w:r>
-      <w:r>
-        <w:t>(string</w:t>
+      <w:pPr>
+        <w:spacing w:line="240" w:lineRule="auto"/>
+      </w:pPr>
+      <w:r>
+        <w:t>sumar(string</w:t>
       </w:r>
       <w:proofErr w:type="gramStart"/>
       <w:r>
@@ -364,16 +617,16 @@
       <w:proofErr w:type="gramEnd"/>
     </w:p>
     <w:p>
+      <w:pPr>
+        <w:spacing w:line="240" w:lineRule="auto"/>
+      </w:pPr>
       <w:r>
         <w:tab/>
       </w:r>
       <w:proofErr w:type="spellStart"/>
       <w:proofErr w:type="gramStart"/>
       <w:r>
-        <w:t>Validar</w:t>
-      </w:r>
-      <w:r>
-        <w:t>sumar</w:t>
+        <w:t>Validarsumar</w:t>
       </w:r>
       <w:proofErr w:type="spellEnd"/>
       <w:r>
@@ -385,22 +638,26 @@
       </w:r>
     </w:p>
     <w:p>
+      <w:pPr>
+        <w:spacing w:line="240" w:lineRule="auto"/>
+      </w:pPr>
       <w:r>
         <w:tab/>
         <w:t>Creo un nuevo polinomio vacío con el nombre especificado</w:t>
       </w:r>
     </w:p>
     <w:p>
-      <w:r>
-        <w:lastRenderedPageBreak/>
-        <w:tab/>
-      </w:r>
-      <w:r>
+      <w:pPr>
+        <w:spacing w:line="240" w:lineRule="auto"/>
+      </w:pPr>
+      <w:r>
+        <w:tab/>
         <w:t>Realizo la suma de los otros polinomios</w:t>
       </w:r>
     </w:p>
     <w:p>
       <w:pPr>
+        <w:spacing w:line="240" w:lineRule="auto"/>
         <w:ind w:firstLine="708"/>
       </w:pPr>
       <w:r>
@@ -408,16 +665,19 @@
       </w:r>
     </w:p>
     <w:p>
+      <w:pPr>
+        <w:spacing w:line="240" w:lineRule="auto"/>
+      </w:pPr>
       <w:r>
         <w:t>}</w:t>
       </w:r>
     </w:p>
     <w:p>
-      <w:r>
-        <w:t>multiplicar</w:t>
-      </w:r>
-      <w:r>
-        <w:t>(string</w:t>
+      <w:pPr>
+        <w:spacing w:line="240" w:lineRule="auto"/>
+      </w:pPr>
+      <w:r>
+        <w:t>multiplicar(string</w:t>
       </w:r>
       <w:proofErr w:type="gramStart"/>
       <w:r>
@@ -426,16 +686,16 @@
       <w:proofErr w:type="gramEnd"/>
     </w:p>
     <w:p>
+      <w:pPr>
+        <w:spacing w:line="240" w:lineRule="auto"/>
+      </w:pPr>
       <w:r>
         <w:tab/>
       </w:r>
       <w:proofErr w:type="spellStart"/>
       <w:proofErr w:type="gramStart"/>
       <w:r>
-        <w:t>Validar</w:t>
-      </w:r>
-      <w:r>
-        <w:t>multiplicar</w:t>
+        <w:t>Validarmultiplicar</w:t>
       </w:r>
       <w:proofErr w:type="spellEnd"/>
       <w:r>
@@ -447,12 +707,18 @@
       </w:r>
     </w:p>
     <w:p>
+      <w:pPr>
+        <w:spacing w:line="240" w:lineRule="auto"/>
+      </w:pPr>
       <w:r>
         <w:tab/>
         <w:t>Creo un nuevo polinomio vacío con el nombre especificado</w:t>
       </w:r>
     </w:p>
     <w:p>
+      <w:pPr>
+        <w:spacing w:line="240" w:lineRule="auto"/>
+      </w:pPr>
       <w:r>
         <w:tab/>
         <w:t xml:space="preserve">Realizo la </w:t>
@@ -468,6 +734,7 @@
     </w:p>
     <w:p>
       <w:pPr>
+        <w:spacing w:line="240" w:lineRule="auto"/>
         <w:ind w:firstLine="708"/>
       </w:pPr>
       <w:r>
@@ -475,23 +742,32 @@
       </w:r>
     </w:p>
     <w:p>
+      <w:pPr>
+        <w:spacing w:line="240" w:lineRule="auto"/>
+      </w:pPr>
       <w:r>
         <w:t>}</w:t>
       </w:r>
     </w:p>
-    <w:p/>
-    <w:p>
+    <w:p>
+      <w:pPr>
+        <w:spacing w:line="240" w:lineRule="auto"/>
+      </w:pPr>
+    </w:p>
+    <w:p>
+      <w:pPr>
+        <w:spacing w:line="240" w:lineRule="auto"/>
+      </w:pPr>
       <w:proofErr w:type="gramStart"/>
       <w:r>
-        <w:t>evaluar</w:t>
-      </w:r>
-      <w:r>
-        <w:t>(</w:t>
-      </w:r>
+        <w:t>evaluar(</w:t>
+      </w:r>
+      <w:proofErr w:type="spellStart"/>
       <w:proofErr w:type="gramEnd"/>
       <w:r>
         <w:t>string</w:t>
       </w:r>
+      <w:proofErr w:type="spellEnd"/>
       <w:r>
         <w:t xml:space="preserve">, </w:t>
       </w:r>
@@ -505,6 +781,9 @@
       </w:r>
     </w:p>
     <w:p>
+      <w:pPr>
+        <w:spacing w:line="240" w:lineRule="auto"/>
+      </w:pPr>
       <w:r>
         <w:tab/>
       </w:r>
@@ -523,17 +802,18 @@
       </w:r>
     </w:p>
     <w:p>
-      <w:r>
-        <w:tab/>
-        <w:t>Creo u</w:t>
-      </w:r>
-      <w:bookmarkStart w:id="0" w:name="_GoBack"/>
-      <w:bookmarkEnd w:id="0"/>
-      <w:r>
-        <w:t>n nuevo polinomio vacío con el nombre especificado</w:t>
-      </w:r>
-    </w:p>
-    <w:p>
+      <w:pPr>
+        <w:spacing w:line="240" w:lineRule="auto"/>
+      </w:pPr>
+      <w:r>
+        <w:tab/>
+        <w:t>Creo un nuevo polinomio vacío con el nombre especificado</w:t>
+      </w:r>
+    </w:p>
+    <w:p>
+      <w:pPr>
+        <w:spacing w:line="240" w:lineRule="auto"/>
+      </w:pPr>
       <w:r>
         <w:tab/>
         <w:t xml:space="preserve">Realizo la </w:t>
@@ -549,6 +829,7 @@
     </w:p>
     <w:p>
       <w:pPr>
+        <w:spacing w:line="240" w:lineRule="auto"/>
         <w:ind w:firstLine="708"/>
       </w:pPr>
       <w:r>
@@ -556,14 +837,33 @@
       </w:r>
     </w:p>
     <w:p>
+      <w:pPr>
+        <w:spacing w:line="240" w:lineRule="auto"/>
+      </w:pPr>
       <w:r>
         <w:t>}</w:t>
       </w:r>
     </w:p>
-    <w:p/>
-    <w:p/>
-    <w:p/>
-    <w:p/>
+    <w:p>
+      <w:pPr>
+        <w:spacing w:line="240" w:lineRule="auto"/>
+      </w:pPr>
+    </w:p>
+    <w:p>
+      <w:pPr>
+        <w:spacing w:line="240" w:lineRule="auto"/>
+      </w:pPr>
+    </w:p>
+    <w:p>
+      <w:pPr>
+        <w:spacing w:line="240" w:lineRule="auto"/>
+      </w:pPr>
+    </w:p>
+    <w:p>
+      <w:pPr>
+        <w:spacing w:line="240" w:lineRule="auto"/>
+      </w:pPr>
+    </w:p>
     <w:sectPr>
       <w:pgSz w:w="11906" w:h="16838"/>
       <w:pgMar w:top="1417" w:right="1701" w:bottom="1417" w:left="1701" w:header="708" w:footer="708" w:gutter="0"/>
@@ -575,7 +875,7 @@
 </file>
 
 <file path=word/styles.xml><?xml version="1.0" encoding="utf-8"?>
-<w:styles xmlns:mc="http://schemas.openxmlformats.org/markup-compatibility/2006" xmlns:r="http://schemas.openxmlformats.org/officeDocument/2006/relationships" xmlns:w="http://schemas.openxmlformats.org/wordprocessingml/2006/main" xmlns:w14="http://schemas.microsoft.com/office/word/2010/wordml" xmlns:w15="http://schemas.microsoft.com/office/word/2012/wordml" xmlns:w16se="http://schemas.microsoft.com/office/word/2015/wordml/symex" mc:Ignorable="w14 w15 w16se">
+<w:styles xmlns:mc="http://schemas.openxmlformats.org/markup-compatibility/2006" xmlns:r="http://schemas.openxmlformats.org/officeDocument/2006/relationships" xmlns:w="http://schemas.openxmlformats.org/wordprocessingml/2006/main" xmlns:w14="http://schemas.microsoft.com/office/word/2010/wordml" xmlns:w15="http://schemas.microsoft.com/office/word/2012/wordml" xmlns:w16cid="http://schemas.microsoft.com/office/word/2016/wordml/cid" xmlns:w16se="http://schemas.microsoft.com/office/word/2015/wordml/symex" mc:Ignorable="w14 w15 w16se w16cid">
   <w:docDefaults>
     <w:rPrDefault>
       <w:rPr>
@@ -591,7 +891,7 @@
       </w:pPr>
     </w:pPrDefault>
   </w:docDefaults>
-  <w:latentStyles w:defLockedState="0" w:defUIPriority="99" w:defSemiHidden="0" w:defUnhideWhenUsed="0" w:defQFormat="0" w:count="371">
+  <w:latentStyles w:defLockedState="0" w:defUIPriority="99" w:defSemiHidden="0" w:defUnhideWhenUsed="0" w:defQFormat="0" w:count="375">
     <w:lsdException w:name="Normal" w:uiPriority="0" w:qFormat="1"/>
     <w:lsdException w:name="heading 1" w:uiPriority="9" w:qFormat="1"/>
     <w:lsdException w:name="heading 2" w:semiHidden="1" w:uiPriority="9" w:unhideWhenUsed="1" w:qFormat="1"/>
@@ -963,6 +1263,10 @@
     <w:lsdException w:name="List Table 5 Dark Accent 6" w:uiPriority="50"/>
     <w:lsdException w:name="List Table 6 Colorful Accent 6" w:uiPriority="51"/>
     <w:lsdException w:name="List Table 7 Colorful Accent 6" w:uiPriority="52"/>
+    <w:lsdException w:name="Mention" w:semiHidden="1" w:unhideWhenUsed="1"/>
+    <w:lsdException w:name="Smart Hyperlink" w:semiHidden="1" w:unhideWhenUsed="1"/>
+    <w:lsdException w:name="Hashtag" w:semiHidden="1" w:unhideWhenUsed="1"/>
+    <w:lsdException w:name="Unresolved Mention" w:semiHidden="1" w:unhideWhenUsed="1"/>
   </w:latentStyles>
   <w:style w:type="paragraph" w:default="1" w:styleId="Normal">
     <w:name w:val="Normal"/>
@@ -994,6 +1298,88 @@
     <w:uiPriority w:val="99"/>
     <w:semiHidden/>
     <w:unhideWhenUsed/>
+  </w:style>
+  <w:style w:type="table" w:styleId="Tablaconcuadrcula">
+    <w:name w:val="Table Grid"/>
+    <w:basedOn w:val="Tablanormal"/>
+    <w:uiPriority w:val="39"/>
+    <w:rsid w:val="00112D3D"/>
+    <w:pPr>
+      <w:spacing w:after="0" w:line="240" w:lineRule="auto"/>
+    </w:pPr>
+    <w:tblPr>
+      <w:tblBorders>
+        <w:top w:val="single" w:sz="4" w:space="0" w:color="auto"/>
+        <w:left w:val="single" w:sz="4" w:space="0" w:color="auto"/>
+        <w:bottom w:val="single" w:sz="4" w:space="0" w:color="auto"/>
+        <w:right w:val="single" w:sz="4" w:space="0" w:color="auto"/>
+        <w:insideH w:val="single" w:sz="4" w:space="0" w:color="auto"/>
+        <w:insideV w:val="single" w:sz="4" w:space="0" w:color="auto"/>
+      </w:tblBorders>
+    </w:tblPr>
+  </w:style>
+  <w:style w:type="table" w:styleId="Tablanormal1">
+    <w:name w:val="Plain Table 1"/>
+    <w:basedOn w:val="Tablanormal"/>
+    <w:uiPriority w:val="41"/>
+    <w:rsid w:val="00112D3D"/>
+    <w:pPr>
+      <w:spacing w:after="0" w:line="240" w:lineRule="auto"/>
+    </w:pPr>
+    <w:tblPr>
+      <w:tblStyleRowBandSize w:val="1"/>
+      <w:tblStyleColBandSize w:val="1"/>
+      <w:tblBorders>
+        <w:top w:val="single" w:sz="4" w:space="0" w:color="BFBFBF" w:themeColor="background1" w:themeShade="BF"/>
+        <w:left w:val="single" w:sz="4" w:space="0" w:color="BFBFBF" w:themeColor="background1" w:themeShade="BF"/>
+        <w:bottom w:val="single" w:sz="4" w:space="0" w:color="BFBFBF" w:themeColor="background1" w:themeShade="BF"/>
+        <w:right w:val="single" w:sz="4" w:space="0" w:color="BFBFBF" w:themeColor="background1" w:themeShade="BF"/>
+        <w:insideH w:val="single" w:sz="4" w:space="0" w:color="BFBFBF" w:themeColor="background1" w:themeShade="BF"/>
+        <w:insideV w:val="single" w:sz="4" w:space="0" w:color="BFBFBF" w:themeColor="background1" w:themeShade="BF"/>
+      </w:tblBorders>
+    </w:tblPr>
+    <w:tblStylePr w:type="firstRow">
+      <w:rPr>
+        <w:b/>
+        <w:bCs/>
+      </w:rPr>
+    </w:tblStylePr>
+    <w:tblStylePr w:type="lastRow">
+      <w:rPr>
+        <w:b/>
+        <w:bCs/>
+      </w:rPr>
+      <w:tblPr/>
+      <w:tcPr>
+        <w:tcBorders>
+          <w:top w:val="double" w:sz="4" w:space="0" w:color="BFBFBF" w:themeColor="background1" w:themeShade="BF"/>
+        </w:tcBorders>
+      </w:tcPr>
+    </w:tblStylePr>
+    <w:tblStylePr w:type="firstCol">
+      <w:rPr>
+        <w:b/>
+        <w:bCs/>
+      </w:rPr>
+    </w:tblStylePr>
+    <w:tblStylePr w:type="lastCol">
+      <w:rPr>
+        <w:b/>
+        <w:bCs/>
+      </w:rPr>
+    </w:tblStylePr>
+    <w:tblStylePr w:type="band1Vert">
+      <w:tblPr/>
+      <w:tcPr>
+        <w:shd w:val="clear" w:color="auto" w:fill="F2F2F2" w:themeFill="background1" w:themeFillShade="F2"/>
+      </w:tcPr>
+    </w:tblStylePr>
+    <w:tblStylePr w:type="band1Horz">
+      <w:tblPr/>
+      <w:tcPr>
+        <w:shd w:val="clear" w:color="auto" w:fill="F2F2F2" w:themeFill="background1" w:themeFillShade="F2"/>
+      </w:tcPr>
+    </w:tblStylePr>
   </w:style>
 </w:styles>
 </file>

</xml_diff>

<commit_message>
Se agrega el nombre a la funcion hecha.
</commit_message>
<xml_diff>
--- a/Documentacion/Pseudo codigo.docx
+++ b/Documentacion/Pseudo codigo.docx
@@ -289,84 +289,93 @@
       <w:tr>
         <w:trPr>
           <w:cnfStyle w:val="100000000000" w:firstRow="1" w:lastRow="0" w:firstColumn="0" w:lastColumn="0" w:oddVBand="0" w:evenVBand="0" w:oddHBand="0" w:evenHBand="0" w:firstRowFirstColumn="0" w:firstRowLastColumn="0" w:lastRowFirstColumn="0" w:lastRowLastColumn="0"/>
-          <w:trHeight w:val="571"/>
+          <w:trHeight w:val="400"/>
         </w:trPr>
         <w:tc>
           <w:tcPr>
             <w:cnfStyle w:val="001000000000" w:firstRow="0" w:lastRow="0" w:firstColumn="1" w:lastColumn="0" w:oddVBand="0" w:evenVBand="0" w:oddHBand="0" w:evenHBand="0" w:firstRowFirstColumn="0" w:firstRowLastColumn="0" w:lastRowFirstColumn="0" w:lastRowLastColumn="0"/>
-            <w:tcW w:w="992" w:type="dxa"/>
-          </w:tcPr>
-          <w:p>
-            <w:r>
-              <w:t>Entrada:</w:t>
-            </w:r>
-          </w:p>
-        </w:tc>
-        <w:tc>
-          <w:tcPr>
-            <w:tcW w:w="7502" w:type="dxa"/>
+            <w:tcW w:w="8494" w:type="dxa"/>
+            <w:gridSpan w:val="2"/>
           </w:tcPr>
           <w:p>
             <w:pPr>
-              <w:cnfStyle w:val="100000000000" w:firstRow="1" w:lastRow="0" w:firstColumn="0" w:lastColumn="0" w:oddVBand="0" w:evenVBand="0" w:oddHBand="0" w:evenHBand="0" w:firstRowFirstColumn="0" w:firstRowLastColumn="0" w:lastRowFirstColumn="0" w:lastRowLastColumn="0"/>
-              <w:rPr>
-                <w:bCs w:val="0"/>
-              </w:rPr>
+              <w:jc w:val="center"/>
             </w:pPr>
             <w:proofErr w:type="spellStart"/>
             <w:r>
-              <w:rPr>
-                <w:b w:val="0"/>
-              </w:rPr>
-              <w:t>String</w:t>
-            </w:r>
+              <w:t>Parsear</w:t>
+            </w:r>
+            <w:bookmarkStart w:id="0" w:name="_GoBack"/>
+            <w:bookmarkEnd w:id="0"/>
             <w:proofErr w:type="spellEnd"/>
-            <w:r>
-              <w:rPr>
-                <w:b w:val="0"/>
-              </w:rPr>
-              <w:t xml:space="preserve"> de comandos</w:t>
-            </w:r>
-          </w:p>
-          <w:p>
-            <w:pPr>
-              <w:cnfStyle w:val="100000000000" w:firstRow="1" w:lastRow="0" w:firstColumn="0" w:lastColumn="0" w:oddVBand="0" w:evenVBand="0" w:oddHBand="0" w:evenHBand="0" w:firstRowFirstColumn="0" w:firstRowLastColumn="0" w:lastRowFirstColumn="0" w:lastRowLastColumn="0"/>
-              <w:rPr>
-                <w:b w:val="0"/>
-              </w:rPr>
-            </w:pPr>
-            <w:r>
-              <w:rPr>
-                <w:b w:val="0"/>
-              </w:rPr>
-              <w:t xml:space="preserve">Lista de </w:t>
-            </w:r>
-            <w:proofErr w:type="spellStart"/>
-            <w:r>
-              <w:rPr>
-                <w:b w:val="0"/>
-              </w:rPr>
-              <w:t>String</w:t>
-            </w:r>
-            <w:proofErr w:type="spellEnd"/>
-            <w:r>
-              <w:rPr>
-                <w:b w:val="0"/>
-              </w:rPr>
-              <w:t xml:space="preserve"> vacía por referencia</w:t>
-            </w:r>
           </w:p>
         </w:tc>
       </w:tr>
       <w:tr>
         <w:trPr>
           <w:cnfStyle w:val="000000100000" w:firstRow="0" w:lastRow="0" w:firstColumn="0" w:lastColumn="0" w:oddVBand="0" w:evenVBand="0" w:oddHBand="1" w:evenHBand="0" w:firstRowFirstColumn="0" w:firstRowLastColumn="0" w:lastRowFirstColumn="0" w:lastRowLastColumn="0"/>
+          <w:trHeight w:val="571"/>
+        </w:trPr>
+        <w:tc>
+          <w:tcPr>
+            <w:cnfStyle w:val="001000000000" w:firstRow="0" w:lastRow="0" w:firstColumn="1" w:lastColumn="0" w:oddVBand="0" w:evenVBand="0" w:oddHBand="0" w:evenHBand="0" w:firstRowFirstColumn="0" w:firstRowLastColumn="0" w:lastRowFirstColumn="0" w:lastRowLastColumn="0"/>
+            <w:tcW w:w="1011" w:type="dxa"/>
+          </w:tcPr>
+          <w:p>
+            <w:r>
+              <w:t>Entrada:</w:t>
+            </w:r>
+          </w:p>
+        </w:tc>
+        <w:tc>
+          <w:tcPr>
+            <w:tcW w:w="7483" w:type="dxa"/>
+          </w:tcPr>
+          <w:p>
+            <w:pPr>
+              <w:cnfStyle w:val="000000100000" w:firstRow="0" w:lastRow="0" w:firstColumn="0" w:lastColumn="0" w:oddVBand="0" w:evenVBand="0" w:oddHBand="1" w:evenHBand="0" w:firstRowFirstColumn="0" w:firstRowLastColumn="0" w:lastRowFirstColumn="0" w:lastRowLastColumn="0"/>
+              <w:rPr>
+                <w:bCs/>
+              </w:rPr>
+            </w:pPr>
+            <w:proofErr w:type="spellStart"/>
+            <w:r>
+              <w:t>String</w:t>
+            </w:r>
+            <w:proofErr w:type="spellEnd"/>
+            <w:r>
+              <w:t xml:space="preserve"> de comandos</w:t>
+            </w:r>
+          </w:p>
+          <w:p>
+            <w:pPr>
+              <w:cnfStyle w:val="000000100000" w:firstRow="0" w:lastRow="0" w:firstColumn="0" w:lastColumn="0" w:oddVBand="0" w:evenVBand="0" w:oddHBand="1" w:evenHBand="0" w:firstRowFirstColumn="0" w:firstRowLastColumn="0" w:lastRowFirstColumn="0" w:lastRowLastColumn="0"/>
+              <w:rPr>
+                <w:b/>
+              </w:rPr>
+            </w:pPr>
+            <w:r>
+              <w:t xml:space="preserve">Lista de </w:t>
+            </w:r>
+            <w:proofErr w:type="spellStart"/>
+            <w:r>
+              <w:t>String</w:t>
+            </w:r>
+            <w:proofErr w:type="spellEnd"/>
+            <w:r>
+              <w:t xml:space="preserve"> vacía por referencia</w:t>
+            </w:r>
+          </w:p>
+        </w:tc>
+      </w:tr>
+      <w:tr>
+        <w:trPr>
           <w:trHeight w:val="391"/>
         </w:trPr>
         <w:tc>
           <w:tcPr>
             <w:cnfStyle w:val="001000000000" w:firstRow="0" w:lastRow="0" w:firstColumn="1" w:lastColumn="0" w:oddVBand="0" w:evenVBand="0" w:oddHBand="0" w:evenHBand="0" w:firstRowFirstColumn="0" w:firstRowLastColumn="0" w:lastRowFirstColumn="0" w:lastRowLastColumn="0"/>
-            <w:tcW w:w="992" w:type="dxa"/>
+            <w:tcW w:w="1011" w:type="dxa"/>
           </w:tcPr>
           <w:p>
             <w:r>
@@ -376,52 +385,53 @@
         </w:tc>
         <w:tc>
           <w:tcPr>
-            <w:tcW w:w="7502" w:type="dxa"/>
+            <w:tcW w:w="7483" w:type="dxa"/>
+          </w:tcPr>
+          <w:p>
+            <w:pPr>
+              <w:cnfStyle w:val="000000000000" w:firstRow="0" w:lastRow="0" w:firstColumn="0" w:lastColumn="0" w:oddVBand="0" w:evenVBand="0" w:oddHBand="0" w:evenHBand="0" w:firstRowFirstColumn="0" w:firstRowLastColumn="0" w:lastRowFirstColumn="0" w:lastRowLastColumn="0"/>
+            </w:pPr>
+            <w:r>
+              <w:t xml:space="preserve">Lista de </w:t>
+            </w:r>
+            <w:proofErr w:type="spellStart"/>
+            <w:r>
+              <w:t>String</w:t>
+            </w:r>
+            <w:proofErr w:type="spellEnd"/>
+            <w:r>
+              <w:t xml:space="preserve"> cargada</w:t>
+            </w:r>
+          </w:p>
+        </w:tc>
+      </w:tr>
+      <w:tr>
+        <w:trPr>
+          <w:cnfStyle w:val="000000100000" w:firstRow="0" w:lastRow="0" w:firstColumn="0" w:lastColumn="0" w:oddVBand="0" w:evenVBand="0" w:oddHBand="1" w:evenHBand="0" w:firstRowFirstColumn="0" w:firstRowLastColumn="0" w:lastRowFirstColumn="0" w:lastRowLastColumn="0"/>
+        </w:trPr>
+        <w:tc>
+          <w:tcPr>
+            <w:cnfStyle w:val="001000000000" w:firstRow="0" w:lastRow="0" w:firstColumn="1" w:lastColumn="0" w:oddVBand="0" w:evenVBand="0" w:oddHBand="0" w:evenHBand="0" w:firstRowFirstColumn="0" w:firstRowLastColumn="0" w:lastRowFirstColumn="0" w:lastRowLastColumn="0"/>
+            <w:tcW w:w="1011" w:type="dxa"/>
+          </w:tcPr>
+          <w:p>
+            <w:r>
+              <w:t>Método</w:t>
+            </w:r>
+            <w:r>
+              <w:t>:</w:t>
+            </w:r>
+          </w:p>
+        </w:tc>
+        <w:tc>
+          <w:tcPr>
+            <w:tcW w:w="7483" w:type="dxa"/>
           </w:tcPr>
           <w:p>
             <w:pPr>
               <w:cnfStyle w:val="000000100000" w:firstRow="0" w:lastRow="0" w:firstColumn="0" w:lastColumn="0" w:oddVBand="0" w:evenVBand="0" w:oddHBand="1" w:evenHBand="0" w:firstRowFirstColumn="0" w:firstRowLastColumn="0" w:lastRowFirstColumn="0" w:lastRowLastColumn="0"/>
             </w:pPr>
             <w:r>
-              <w:t xml:space="preserve">Lista de </w:t>
-            </w:r>
-            <w:proofErr w:type="spellStart"/>
-            <w:r>
-              <w:t>String</w:t>
-            </w:r>
-            <w:proofErr w:type="spellEnd"/>
-            <w:r>
-              <w:t xml:space="preserve"> cargada</w:t>
-            </w:r>
-          </w:p>
-        </w:tc>
-      </w:tr>
-      <w:tr>
-        <w:tc>
-          <w:tcPr>
-            <w:cnfStyle w:val="001000000000" w:firstRow="0" w:lastRow="0" w:firstColumn="1" w:lastColumn="0" w:oddVBand="0" w:evenVBand="0" w:oddHBand="0" w:evenHBand="0" w:firstRowFirstColumn="0" w:firstRowLastColumn="0" w:lastRowFirstColumn="0" w:lastRowLastColumn="0"/>
-            <w:tcW w:w="992" w:type="dxa"/>
-          </w:tcPr>
-          <w:p>
-            <w:proofErr w:type="spellStart"/>
-            <w:r>
-              <w:t>Metodo</w:t>
-            </w:r>
-            <w:proofErr w:type="spellEnd"/>
-            <w:r>
-              <w:t>:</w:t>
-            </w:r>
-          </w:p>
-        </w:tc>
-        <w:tc>
-          <w:tcPr>
-            <w:tcW w:w="7502" w:type="dxa"/>
-          </w:tcPr>
-          <w:p>
-            <w:pPr>
-              <w:cnfStyle w:val="000000000000" w:firstRow="0" w:lastRow="0" w:firstColumn="0" w:lastColumn="0" w:oddVBand="0" w:evenVBand="0" w:oddHBand="0" w:evenHBand="0" w:firstRowFirstColumn="0" w:firstRowLastColumn="0" w:lastRowFirstColumn="0" w:lastRowLastColumn="0"/>
-            </w:pPr>
-            <w:r>
               <w:t xml:space="preserve">Recorro </w:t>
             </w:r>
             <w:proofErr w:type="spellStart"/>
@@ -432,15 +442,29 @@
           </w:p>
           <w:p>
             <w:pPr>
-              <w:cnfStyle w:val="000000000000" w:firstRow="0" w:lastRow="0" w:firstColumn="0" w:lastColumn="0" w:oddVBand="0" w:evenVBand="0" w:oddHBand="0" w:evenHBand="0" w:firstRowFirstColumn="0" w:firstRowLastColumn="0" w:lastRowFirstColumn="0" w:lastRowLastColumn="0"/>
+              <w:cnfStyle w:val="000000100000" w:firstRow="0" w:lastRow="0" w:firstColumn="0" w:lastColumn="0" w:oddVBand="0" w:evenVBand="0" w:oddHBand="1" w:evenHBand="0" w:firstRowFirstColumn="0" w:firstRowLastColumn="0" w:lastRowFirstColumn="0" w:lastRowLastColumn="0"/>
             </w:pPr>
             <w:r>
-              <w:t>Mientras carácter sea distinto a fin de línea</w:t>
+              <w:t xml:space="preserve">Mientras </w:t>
+            </w:r>
+            <w:proofErr w:type="spellStart"/>
+            <w:r>
+              <w:t>car</w:t>
+            </w:r>
+            <w:r>
+              <w:t>a</w:t>
+            </w:r>
+            <w:r>
+              <w:t>cter</w:t>
+            </w:r>
+            <w:proofErr w:type="spellEnd"/>
+            <w:r>
+              <w:t xml:space="preserve"> sea distinto a fin de línea</w:t>
             </w:r>
           </w:p>
           <w:p>
             <w:pPr>
-              <w:cnfStyle w:val="000000000000" w:firstRow="0" w:lastRow="0" w:firstColumn="0" w:lastColumn="0" w:oddVBand="0" w:evenVBand="0" w:oddHBand="0" w:evenHBand="0" w:firstRowFirstColumn="0" w:firstRowLastColumn="0" w:lastRowFirstColumn="0" w:lastRowLastColumn="0"/>
+              <w:cnfStyle w:val="000000100000" w:firstRow="0" w:lastRow="0" w:firstColumn="0" w:lastColumn="0" w:oddVBand="0" w:evenVBand="0" w:oddHBand="1" w:evenHBand="0" w:firstRowFirstColumn="0" w:firstRowLastColumn="0" w:lastRowFirstColumn="0" w:lastRowLastColumn="0"/>
             </w:pPr>
             <w:r>
               <w:t xml:space="preserve">          Si carácter es distinto a espacio</w:t>
@@ -448,7 +472,7 @@
           </w:p>
           <w:p>
             <w:pPr>
-              <w:cnfStyle w:val="000000000000" w:firstRow="0" w:lastRow="0" w:firstColumn="0" w:lastColumn="0" w:oddVBand="0" w:evenVBand="0" w:oddHBand="0" w:evenHBand="0" w:firstRowFirstColumn="0" w:firstRowLastColumn="0" w:lastRowFirstColumn="0" w:lastRowLastColumn="0"/>
+              <w:cnfStyle w:val="000000100000" w:firstRow="0" w:lastRow="0" w:firstColumn="0" w:lastColumn="0" w:oddVBand="0" w:evenVBand="0" w:oddHBand="1" w:evenHBand="0" w:firstRowFirstColumn="0" w:firstRowLastColumn="0" w:lastRowFirstColumn="0" w:lastRowLastColumn="0"/>
             </w:pPr>
             <w:r>
               <w:t xml:space="preserve">                   Cargo </w:t>
@@ -464,17 +488,15 @@
           </w:p>
           <w:p>
             <w:pPr>
-              <w:cnfStyle w:val="000000000000" w:firstRow="0" w:lastRow="0" w:firstColumn="0" w:lastColumn="0" w:oddVBand="0" w:evenVBand="0" w:oddHBand="0" w:evenHBand="0" w:firstRowFirstColumn="0" w:firstRowLastColumn="0" w:lastRowFirstColumn="0" w:lastRowLastColumn="0"/>
+              <w:cnfStyle w:val="000000100000" w:firstRow="0" w:lastRow="0" w:firstColumn="0" w:lastColumn="0" w:oddVBand="0" w:evenVBand="0" w:oddHBand="1" w:evenHBand="0" w:firstRowFirstColumn="0" w:firstRowLastColumn="0" w:lastRowFirstColumn="0" w:lastRowLastColumn="0"/>
             </w:pPr>
             <w:r>
               <w:t xml:space="preserve">          Sino</w:t>
             </w:r>
-            <w:bookmarkStart w:id="0" w:name="_GoBack"/>
-            <w:bookmarkEnd w:id="0"/>
           </w:p>
           <w:p>
             <w:pPr>
-              <w:cnfStyle w:val="000000000000" w:firstRow="0" w:lastRow="0" w:firstColumn="0" w:lastColumn="0" w:oddVBand="0" w:evenVBand="0" w:oddHBand="0" w:evenHBand="0" w:firstRowFirstColumn="0" w:firstRowLastColumn="0" w:lastRowFirstColumn="0" w:lastRowLastColumn="0"/>
+              <w:cnfStyle w:val="000000100000" w:firstRow="0" w:lastRow="0" w:firstColumn="0" w:lastColumn="0" w:oddVBand="0" w:evenVBand="0" w:oddHBand="1" w:evenHBand="0" w:firstRowFirstColumn="0" w:firstRowLastColumn="0" w:lastRowFirstColumn="0" w:lastRowLastColumn="0"/>
             </w:pPr>
             <w:r>
               <w:t xml:space="preserve">                   Agrego </w:t>
@@ -496,7 +518,7 @@
           </w:p>
           <w:p>
             <w:pPr>
-              <w:cnfStyle w:val="000000000000" w:firstRow="0" w:lastRow="0" w:firstColumn="0" w:lastColumn="0" w:oddVBand="0" w:evenVBand="0" w:oddHBand="0" w:evenHBand="0" w:firstRowFirstColumn="0" w:firstRowLastColumn="0" w:lastRowFirstColumn="0" w:lastRowLastColumn="0"/>
+              <w:cnfStyle w:val="000000100000" w:firstRow="0" w:lastRow="0" w:firstColumn="0" w:lastColumn="0" w:oddVBand="0" w:evenVBand="0" w:oddHBand="1" w:evenHBand="0" w:firstRowFirstColumn="0" w:firstRowLastColumn="0" w:lastRowFirstColumn="0" w:lastRowLastColumn="0"/>
             </w:pPr>
             <w:r>
               <w:t xml:space="preserve">                   Guardo nuevo </w:t>
@@ -517,7 +539,7 @@
           </w:p>
           <w:p>
             <w:pPr>
-              <w:cnfStyle w:val="000000000000" w:firstRow="0" w:lastRow="0" w:firstColumn="0" w:lastColumn="0" w:oddVBand="0" w:evenVBand="0" w:oddHBand="0" w:evenHBand="0" w:firstRowFirstColumn="0" w:firstRowLastColumn="0" w:lastRowFirstColumn="0" w:lastRowLastColumn="0"/>
+              <w:cnfStyle w:val="000000100000" w:firstRow="0" w:lastRow="0" w:firstColumn="0" w:lastColumn="0" w:oddVBand="0" w:evenVBand="0" w:oddHBand="1" w:evenHBand="0" w:firstRowFirstColumn="0" w:firstRowLastColumn="0" w:lastRowFirstColumn="0" w:lastRowLastColumn="0"/>
             </w:pPr>
             <w:proofErr w:type="spellStart"/>
             <w:r>
@@ -581,6 +603,7 @@
         <w:spacing w:line="240" w:lineRule="auto"/>
       </w:pPr>
       <w:r>
+        <w:lastRenderedPageBreak/>
         <w:tab/>
         <w:t>Cargo la lista con sus términos</w:t>
       </w:r>
@@ -591,7 +614,6 @@
         <w:ind w:firstLine="708"/>
       </w:pPr>
       <w:r>
-        <w:lastRenderedPageBreak/>
         <w:t>Muestro el resultado</w:t>
       </w:r>
     </w:p>

</xml_diff>

<commit_message>
Se agrega multiplicar y evaluar
</commit_message>
<xml_diff>
--- a/Documentacion/Pseudo codigo.docx
+++ b/Documentacion/Pseudo codigo.docx
@@ -1,6 +1,6 @@
 
 <file path=word/document.xml><?xml version="1.0" encoding="utf-8"?>
-<w:document xmlns:wpc="http://schemas.microsoft.com/office/word/2010/wordprocessingCanvas" xmlns:cx="http://schemas.microsoft.com/office/drawing/2014/chartex" xmlns:cx1="http://schemas.microsoft.com/office/drawing/2015/9/8/chartex" xmlns:cx2="http://schemas.microsoft.com/office/drawing/2015/10/21/chartex" xmlns:cx3="http://schemas.microsoft.com/office/drawing/2016/5/9/chartex" xmlns:cx4="http://schemas.microsoft.com/office/drawing/2016/5/10/chartex" xmlns:cx5="http://schemas.microsoft.com/office/drawing/2016/5/11/chartex" xmlns:cx6="http://schemas.microsoft.com/office/drawing/2016/5/12/chartex" xmlns:cx7="http://schemas.microsoft.com/office/drawing/2016/5/13/chartex" xmlns:cx8="http://schemas.microsoft.com/office/drawing/2016/5/14/chartex" xmlns:mc="http://schemas.openxmlformats.org/markup-compatibility/2006" xmlns:aink="http://schemas.microsoft.com/office/drawing/2016/ink" xmlns:am3d="http://schemas.microsoft.com/office/drawing/2017/model3d" xmlns:o="urn:schemas-microsoft-com:office:office" xmlns:r="http://schemas.openxmlformats.org/officeDocument/2006/relationships" xmlns:m="http://schemas.openxmlformats.org/officeDocument/2006/math" xmlns:v="urn:schemas-microsoft-com:vml" xmlns:wp14="http://schemas.microsoft.com/office/word/2010/wordprocessingDrawing" xmlns:wp="http://schemas.openxmlformats.org/drawingml/2006/wordprocessingDrawing" xmlns:w10="urn:schemas-microsoft-com:office:word" xmlns:w="http://schemas.openxmlformats.org/wordprocessingml/2006/main" xmlns:w14="http://schemas.microsoft.com/office/word/2010/wordml" xmlns:w15="http://schemas.microsoft.com/office/word/2012/wordml" xmlns:w16cid="http://schemas.microsoft.com/office/word/2016/wordml/cid" xmlns:w16se="http://schemas.microsoft.com/office/word/2015/wordml/symex" xmlns:wpg="http://schemas.microsoft.com/office/word/2010/wordprocessingGroup" xmlns:wpi="http://schemas.microsoft.com/office/word/2010/wordprocessingInk" xmlns:wne="http://schemas.microsoft.com/office/word/2006/wordml" xmlns:wps="http://schemas.microsoft.com/office/word/2010/wordprocessingShape" mc:Ignorable="w14 w15 w16se w16cid wp14">
+<w:document xmlns:wpc="http://schemas.microsoft.com/office/word/2010/wordprocessingCanvas" xmlns:mo="http://schemas.microsoft.com/office/mac/office/2008/main" xmlns:mc="http://schemas.openxmlformats.org/markup-compatibility/2006" xmlns:mv="urn:schemas-microsoft-com:mac:vml" xmlns:o="urn:schemas-microsoft-com:office:office" xmlns:r="http://schemas.openxmlformats.org/officeDocument/2006/relationships" xmlns:m="http://schemas.openxmlformats.org/officeDocument/2006/math" xmlns:v="urn:schemas-microsoft-com:vml" xmlns:wp14="http://schemas.microsoft.com/office/word/2010/wordprocessingDrawing" xmlns:wp="http://schemas.openxmlformats.org/drawingml/2006/wordprocessingDrawing" xmlns:w10="urn:schemas-microsoft-com:office:word" xmlns:w="http://schemas.openxmlformats.org/wordprocessingml/2006/main" xmlns:w14="http://schemas.microsoft.com/office/word/2010/wordml" xmlns:w15="http://schemas.microsoft.com/office/word/2012/wordml" xmlns:wpg="http://schemas.microsoft.com/office/word/2010/wordprocessingGroup" xmlns:wpi="http://schemas.microsoft.com/office/word/2010/wordprocessingInk" xmlns:wne="http://schemas.microsoft.com/office/word/2006/wordml" xmlns:wps="http://schemas.microsoft.com/office/word/2010/wordprocessingShape" mc:Ignorable="w14 w15 wp14">
   <w:body>
     <w:p>
       <w:pPr>
@@ -66,13 +66,8 @@
       </w:pPr>
       <w:r>
         <w:tab/>
-        <w:t xml:space="preserve">Parseo </w:t>
-      </w:r>
-      <w:proofErr w:type="gramStart"/>
-      <w:r>
-        <w:t>Cacomando(</w:t>
-      </w:r>
-      <w:proofErr w:type="gramEnd"/>
+        <w:t>Parseo Cacomando(</w:t>
+      </w:r>
       <w:r>
         <w:t>string, string</w:t>
       </w:r>
@@ -152,38 +147,8 @@
         <w:rPr>
           <w:lang w:val="en-US"/>
         </w:rPr>
-        <w:t xml:space="preserve">Caso </w:t>
-      </w:r>
-      <w:proofErr w:type="spellStart"/>
-      <w:r>
-        <w:rPr>
-          <w:lang w:val="en-US"/>
-        </w:rPr>
-        <w:t>evaluar</w:t>
-      </w:r>
-      <w:proofErr w:type="spellEnd"/>
-      <w:r>
-        <w:rPr>
-          <w:lang w:val="en-US"/>
-        </w:rPr>
-        <w:t xml:space="preserve">:  </w:t>
-      </w:r>
-      <w:proofErr w:type="spellStart"/>
-      <w:proofErr w:type="gramStart"/>
-      <w:r>
-        <w:rPr>
-          <w:lang w:val="en-US"/>
-        </w:rPr>
-        <w:t>evaluar</w:t>
-      </w:r>
-      <w:proofErr w:type="spellEnd"/>
-      <w:r>
-        <w:rPr>
-          <w:lang w:val="en-US"/>
-        </w:rPr>
-        <w:t>(</w:t>
-      </w:r>
-      <w:proofErr w:type="gramEnd"/>
+        <w:t>Caso evaluar:  evaluar(</w:t>
+      </w:r>
       <w:r>
         <w:rPr>
           <w:lang w:val="en-US"/>
@@ -203,28 +168,7 @@
         <w:ind w:left="1416"/>
       </w:pPr>
       <w:r>
-        <w:t xml:space="preserve">Caso </w:t>
-      </w:r>
-      <w:proofErr w:type="spellStart"/>
-      <w:r>
-        <w:t>esraiz</w:t>
-      </w:r>
-      <w:proofErr w:type="spellEnd"/>
-      <w:r>
-        <w:t xml:space="preserve">:  </w:t>
-      </w:r>
-      <w:proofErr w:type="spellStart"/>
-      <w:proofErr w:type="gramStart"/>
-      <w:r>
-        <w:t>esraiz</w:t>
-      </w:r>
-      <w:proofErr w:type="spellEnd"/>
-      <w:r>
-        <w:t>(</w:t>
-      </w:r>
-      <w:proofErr w:type="gramEnd"/>
-      <w:r>
-        <w:t>), Break.</w:t>
+        <w:t>Caso esraiz:  esraiz(), Break.</w:t>
       </w:r>
     </w:p>
     <w:p>
@@ -301,13 +245,9 @@
             <w:pPr>
               <w:jc w:val="center"/>
             </w:pPr>
-            <w:proofErr w:type="spellStart"/>
             <w:r>
               <w:t>Parsear</w:t>
             </w:r>
-            <w:bookmarkStart w:id="0" w:name="_GoBack"/>
-            <w:bookmarkEnd w:id="0"/>
-            <w:proofErr w:type="spellEnd"/>
           </w:p>
         </w:tc>
       </w:tr>
@@ -338,13 +278,8 @@
                 <w:bCs/>
               </w:rPr>
             </w:pPr>
-            <w:proofErr w:type="spellStart"/>
-            <w:r>
-              <w:t>String</w:t>
-            </w:r>
-            <w:proofErr w:type="spellEnd"/>
-            <w:r>
-              <w:t xml:space="preserve"> de comandos</w:t>
+            <w:r>
+              <w:t>String de comandos</w:t>
             </w:r>
           </w:p>
           <w:p>
@@ -355,15 +290,7 @@
               </w:rPr>
             </w:pPr>
             <w:r>
-              <w:t xml:space="preserve">Lista de </w:t>
-            </w:r>
-            <w:proofErr w:type="spellStart"/>
-            <w:r>
-              <w:t>String</w:t>
-            </w:r>
-            <w:proofErr w:type="spellEnd"/>
-            <w:r>
-              <w:t xml:space="preserve"> vacía por referencia</w:t>
+              <w:t>Lista de String vacía por referencia</w:t>
             </w:r>
           </w:p>
         </w:tc>
@@ -392,15 +319,7 @@
               <w:cnfStyle w:val="000000000000" w:firstRow="0" w:lastRow="0" w:firstColumn="0" w:lastColumn="0" w:oddVBand="0" w:evenVBand="0" w:oddHBand="0" w:evenHBand="0" w:firstRowFirstColumn="0" w:firstRowLastColumn="0" w:lastRowFirstColumn="0" w:lastRowLastColumn="0"/>
             </w:pPr>
             <w:r>
-              <w:t xml:space="preserve">Lista de </w:t>
-            </w:r>
-            <w:proofErr w:type="spellStart"/>
-            <w:r>
-              <w:t>String</w:t>
-            </w:r>
-            <w:proofErr w:type="spellEnd"/>
-            <w:r>
-              <w:t xml:space="preserve"> cargada</w:t>
+              <w:t>Lista de String cargada</w:t>
             </w:r>
           </w:p>
         </w:tc>
@@ -432,13 +351,8 @@
               <w:cnfStyle w:val="000000100000" w:firstRow="0" w:lastRow="0" w:firstColumn="0" w:lastColumn="0" w:oddVBand="0" w:evenVBand="0" w:oddHBand="1" w:evenHBand="0" w:firstRowFirstColumn="0" w:firstRowLastColumn="0" w:lastRowFirstColumn="0" w:lastRowLastColumn="0"/>
             </w:pPr>
             <w:r>
-              <w:t xml:space="preserve">Recorro </w:t>
-            </w:r>
-            <w:proofErr w:type="spellStart"/>
-            <w:r>
-              <w:t>String</w:t>
-            </w:r>
-            <w:proofErr w:type="spellEnd"/>
+              <w:t>Recorro String</w:t>
+            </w:r>
           </w:p>
           <w:p>
             <w:pPr>
@@ -447,7 +361,6 @@
             <w:r>
               <w:t xml:space="preserve">Mientras </w:t>
             </w:r>
-            <w:proofErr w:type="spellStart"/>
             <w:r>
               <w:t>car</w:t>
             </w:r>
@@ -457,7 +370,6 @@
             <w:r>
               <w:t>cter</w:t>
             </w:r>
-            <w:proofErr w:type="spellEnd"/>
             <w:r>
               <w:t xml:space="preserve"> sea distinto a fin de línea</w:t>
             </w:r>
@@ -475,15 +387,7 @@
               <w:cnfStyle w:val="000000100000" w:firstRow="0" w:lastRow="0" w:firstColumn="0" w:lastColumn="0" w:oddVBand="0" w:evenVBand="0" w:oddHBand="1" w:evenHBand="0" w:firstRowFirstColumn="0" w:firstRowLastColumn="0" w:lastRowFirstColumn="0" w:lastRowLastColumn="0"/>
             </w:pPr>
             <w:r>
-              <w:t xml:space="preserve">                   Cargo </w:t>
-            </w:r>
-            <w:proofErr w:type="spellStart"/>
-            <w:r>
-              <w:t>String</w:t>
-            </w:r>
-            <w:proofErr w:type="spellEnd"/>
-            <w:r>
-              <w:t xml:space="preserve"> con carácter</w:t>
+              <w:t xml:space="preserve">                   Cargo String con carácter</w:t>
             </w:r>
           </w:p>
           <w:p>
@@ -499,21 +403,13 @@
               <w:cnfStyle w:val="000000100000" w:firstRow="0" w:lastRow="0" w:firstColumn="0" w:lastColumn="0" w:oddVBand="0" w:evenVBand="0" w:oddHBand="1" w:evenHBand="0" w:firstRowFirstColumn="0" w:firstRowLastColumn="0" w:lastRowFirstColumn="0" w:lastRowLastColumn="0"/>
             </w:pPr>
             <w:r>
-              <w:t xml:space="preserve">                   Agrego </w:t>
-            </w:r>
-            <w:proofErr w:type="spellStart"/>
-            <w:r>
-              <w:t>car</w:t>
+              <w:t xml:space="preserve">                   Agrego car</w:t>
             </w:r>
             <w:r>
               <w:t>a</w:t>
             </w:r>
             <w:r>
-              <w:t>cter</w:t>
-            </w:r>
-            <w:proofErr w:type="spellEnd"/>
-            <w:r>
-              <w:t xml:space="preserve"> fin de línea</w:t>
+              <w:t>cter fin de línea</w:t>
             </w:r>
           </w:p>
           <w:p>
@@ -521,31 +417,16 @@
               <w:cnfStyle w:val="000000100000" w:firstRow="0" w:lastRow="0" w:firstColumn="0" w:lastColumn="0" w:oddVBand="0" w:evenVBand="0" w:oddHBand="1" w:evenHBand="0" w:firstRowFirstColumn="0" w:firstRowLastColumn="0" w:lastRowFirstColumn="0" w:lastRowLastColumn="0"/>
             </w:pPr>
             <w:r>
-              <w:t xml:space="preserve">                   Guardo nuevo </w:t>
-            </w:r>
-            <w:proofErr w:type="spellStart"/>
-            <w:r>
-              <w:t>String</w:t>
-            </w:r>
-            <w:proofErr w:type="spellEnd"/>
-            <w:r>
-              <w:t xml:space="preserve"> en lista de </w:t>
-            </w:r>
-            <w:proofErr w:type="spellStart"/>
-            <w:r>
-              <w:t>String</w:t>
-            </w:r>
-            <w:proofErr w:type="spellEnd"/>
+              <w:t xml:space="preserve">                   Guardo nuevo String en lista de String</w:t>
+            </w:r>
           </w:p>
           <w:p>
             <w:pPr>
               <w:cnfStyle w:val="000000100000" w:firstRow="0" w:lastRow="0" w:firstColumn="0" w:lastColumn="0" w:oddVBand="0" w:evenVBand="0" w:oddHBand="1" w:evenHBand="0" w:firstRowFirstColumn="0" w:firstRowLastColumn="0" w:lastRowFirstColumn="0" w:lastRowLastColumn="0"/>
             </w:pPr>
-            <w:proofErr w:type="spellStart"/>
             <w:r>
               <w:t>FinMientras</w:t>
             </w:r>
-            <w:proofErr w:type="spellEnd"/>
           </w:p>
         </w:tc>
       </w:tr>
@@ -568,18 +449,8 @@
         <w:t>C</w:t>
       </w:r>
       <w:r>
-        <w:t>rear(</w:t>
-      </w:r>
-      <w:proofErr w:type="spellStart"/>
-      <w:r>
-        <w:t>string</w:t>
-      </w:r>
-      <w:proofErr w:type="spellEnd"/>
-      <w:proofErr w:type="gramStart"/>
-      <w:r>
-        <w:t>){</w:t>
-      </w:r>
-      <w:proofErr w:type="gramEnd"/>
+        <w:t>rear(string){</w:t>
+      </w:r>
     </w:p>
     <w:p>
       <w:pPr>
@@ -630,33 +501,16 @@
         <w:spacing w:line="240" w:lineRule="auto"/>
       </w:pPr>
       <w:r>
-        <w:t>sumar(string</w:t>
-      </w:r>
-      <w:proofErr w:type="gramStart"/>
-      <w:r>
-        <w:t>){</w:t>
-      </w:r>
-      <w:proofErr w:type="gramEnd"/>
-    </w:p>
-    <w:p>
-      <w:pPr>
-        <w:spacing w:line="240" w:lineRule="auto"/>
-      </w:pPr>
-      <w:r>
-        <w:tab/>
-      </w:r>
-      <w:proofErr w:type="spellStart"/>
-      <w:proofErr w:type="gramStart"/>
-      <w:r>
-        <w:t>Validarsumar</w:t>
-      </w:r>
-      <w:proofErr w:type="spellEnd"/>
-      <w:r>
-        <w:t>(</w:t>
-      </w:r>
-      <w:proofErr w:type="gramEnd"/>
-      <w:r>
-        <w:t>)</w:t>
+        <w:t>sumar(string){</w:t>
+      </w:r>
+    </w:p>
+    <w:p>
+      <w:pPr>
+        <w:spacing w:line="240" w:lineRule="auto"/>
+      </w:pPr>
+      <w:r>
+        <w:tab/>
+        <w:t>Validarsumar()</w:t>
       </w:r>
     </w:p>
     <w:p>
@@ -699,33 +553,16 @@
         <w:spacing w:line="240" w:lineRule="auto"/>
       </w:pPr>
       <w:r>
-        <w:t>multiplicar(string</w:t>
-      </w:r>
-      <w:proofErr w:type="gramStart"/>
-      <w:r>
-        <w:t>){</w:t>
-      </w:r>
-      <w:proofErr w:type="gramEnd"/>
-    </w:p>
-    <w:p>
-      <w:pPr>
-        <w:spacing w:line="240" w:lineRule="auto"/>
-      </w:pPr>
-      <w:r>
-        <w:tab/>
-      </w:r>
-      <w:proofErr w:type="spellStart"/>
-      <w:proofErr w:type="gramStart"/>
-      <w:r>
-        <w:t>Validarmultiplicar</w:t>
-      </w:r>
-      <w:proofErr w:type="spellEnd"/>
-      <w:r>
-        <w:t>(</w:t>
-      </w:r>
-      <w:proofErr w:type="gramEnd"/>
-      <w:r>
-        <w:t>)</w:t>
+        <w:t>multiplicar(string){</w:t>
+      </w:r>
+    </w:p>
+    <w:p>
+      <w:pPr>
+        <w:spacing w:line="240" w:lineRule="auto"/>
+      </w:pPr>
+      <w:r>
+        <w:tab/>
+        <w:t>Validarmultiplicar()</w:t>
       </w:r>
     </w:p>
     <w:p>
@@ -743,15 +580,7 @@
       </w:pPr>
       <w:r>
         <w:tab/>
-        <w:t xml:space="preserve">Realizo la </w:t>
-      </w:r>
-      <w:proofErr w:type="spellStart"/>
-      <w:r>
-        <w:t>multiplicacion</w:t>
-      </w:r>
-      <w:proofErr w:type="spellEnd"/>
-      <w:r>
-        <w:t xml:space="preserve"> de los otros polinomios</w:t>
+        <w:t>Realizo la multiplicacion de los otros polinomios</w:t>
       </w:r>
     </w:p>
     <w:p>
@@ -780,47 +609,17 @@
       <w:pPr>
         <w:spacing w:line="240" w:lineRule="auto"/>
       </w:pPr>
-      <w:proofErr w:type="gramStart"/>
-      <w:r>
-        <w:t>evaluar(</w:t>
-      </w:r>
-      <w:proofErr w:type="spellStart"/>
-      <w:proofErr w:type="gramEnd"/>
-      <w:r>
-        <w:t>string</w:t>
-      </w:r>
-      <w:proofErr w:type="spellEnd"/>
-      <w:r>
-        <w:t xml:space="preserve">, </w:t>
-      </w:r>
-      <w:proofErr w:type="spellStart"/>
-      <w:r>
-        <w:t>int</w:t>
-      </w:r>
-      <w:proofErr w:type="spellEnd"/>
-      <w:r>
-        <w:t>){</w:t>
-      </w:r>
-    </w:p>
-    <w:p>
-      <w:pPr>
-        <w:spacing w:line="240" w:lineRule="auto"/>
-      </w:pPr>
-      <w:r>
-        <w:tab/>
-      </w:r>
-      <w:proofErr w:type="spellStart"/>
-      <w:proofErr w:type="gramStart"/>
-      <w:r>
-        <w:t>Validarmultiplicar</w:t>
-      </w:r>
-      <w:proofErr w:type="spellEnd"/>
-      <w:r>
-        <w:t>(</w:t>
-      </w:r>
-      <w:proofErr w:type="gramEnd"/>
-      <w:r>
-        <w:t>)</w:t>
+      <w:r>
+        <w:t>evaluar(string, int){</w:t>
+      </w:r>
+    </w:p>
+    <w:p>
+      <w:pPr>
+        <w:spacing w:line="240" w:lineRule="auto"/>
+      </w:pPr>
+      <w:r>
+        <w:tab/>
+        <w:t>Validarmultiplicar()</w:t>
       </w:r>
     </w:p>
     <w:p>
@@ -838,15 +637,7 @@
       </w:pPr>
       <w:r>
         <w:tab/>
-        <w:t xml:space="preserve">Realizo la </w:t>
-      </w:r>
-      <w:proofErr w:type="spellStart"/>
-      <w:r>
-        <w:t>multiplicacion</w:t>
-      </w:r>
-      <w:proofErr w:type="spellEnd"/>
-      <w:r>
-        <w:t xml:space="preserve"> de los otros polinomios</w:t>
+        <w:t>Realizo la multiplicacion de los otros polinomios</w:t>
       </w:r>
     </w:p>
     <w:p>
@@ -871,6 +662,377 @@
         <w:spacing w:line="240" w:lineRule="auto"/>
       </w:pPr>
     </w:p>
+    <w:tbl>
+      <w:tblPr>
+        <w:tblStyle w:val="Tablanormal1"/>
+        <w:tblW w:w="0" w:type="auto"/>
+        <w:tblLook w:val="04A0" w:firstRow="1" w:lastRow="0" w:firstColumn="1" w:lastColumn="0" w:noHBand="0" w:noVBand="1"/>
+      </w:tblPr>
+      <w:tblGrid>
+        <w:gridCol w:w="1011"/>
+        <w:gridCol w:w="7483"/>
+      </w:tblGrid>
+      <w:tr>
+        <w:trPr>
+          <w:cnfStyle w:val="100000000000" w:firstRow="1" w:lastRow="0" w:firstColumn="0" w:lastColumn="0" w:oddVBand="0" w:evenVBand="0" w:oddHBand="0" w:evenHBand="0" w:firstRowFirstColumn="0" w:firstRowLastColumn="0" w:lastRowFirstColumn="0" w:lastRowLastColumn="0"/>
+          <w:trHeight w:val="400"/>
+        </w:trPr>
+        <w:tc>
+          <w:tcPr>
+            <w:cnfStyle w:val="001000000000" w:firstRow="0" w:lastRow="0" w:firstColumn="1" w:lastColumn="0" w:oddVBand="0" w:evenVBand="0" w:oddHBand="0" w:evenHBand="0" w:firstRowFirstColumn="0" w:firstRowLastColumn="0" w:lastRowFirstColumn="0" w:lastRowLastColumn="0"/>
+            <w:tcW w:w="8494" w:type="dxa"/>
+            <w:gridSpan w:val="2"/>
+          </w:tcPr>
+          <w:p>
+            <w:pPr>
+              <w:jc w:val="center"/>
+            </w:pPr>
+            <w:r>
+              <w:t>Multiplicar</w:t>
+            </w:r>
+          </w:p>
+        </w:tc>
+      </w:tr>
+      <w:tr>
+        <w:trPr>
+          <w:cnfStyle w:val="000000100000" w:firstRow="0" w:lastRow="0" w:firstColumn="0" w:lastColumn="0" w:oddVBand="0" w:evenVBand="0" w:oddHBand="1" w:evenHBand="0" w:firstRowFirstColumn="0" w:firstRowLastColumn="0" w:lastRowFirstColumn="0" w:lastRowLastColumn="0"/>
+          <w:trHeight w:val="571"/>
+        </w:trPr>
+        <w:tc>
+          <w:tcPr>
+            <w:cnfStyle w:val="001000000000" w:firstRow="0" w:lastRow="0" w:firstColumn="1" w:lastColumn="0" w:oddVBand="0" w:evenVBand="0" w:oddHBand="0" w:evenHBand="0" w:firstRowFirstColumn="0" w:firstRowLastColumn="0" w:lastRowFirstColumn="0" w:lastRowLastColumn="0"/>
+            <w:tcW w:w="1011" w:type="dxa"/>
+          </w:tcPr>
+          <w:p>
+            <w:r>
+              <w:t>Entrada:</w:t>
+            </w:r>
+          </w:p>
+        </w:tc>
+        <w:tc>
+          <w:tcPr>
+            <w:tcW w:w="7483" w:type="dxa"/>
+          </w:tcPr>
+          <w:p>
+            <w:pPr>
+              <w:cnfStyle w:val="000000100000" w:firstRow="0" w:lastRow="0" w:firstColumn="0" w:lastColumn="0" w:oddVBand="0" w:evenVBand="0" w:oddHBand="1" w:evenHBand="0" w:firstRowFirstColumn="0" w:firstRowLastColumn="0" w:lastRowFirstColumn="0" w:lastRowLastColumn="0"/>
+              <w:rPr>
+                <w:b/>
+              </w:rPr>
+            </w:pPr>
+            <w:r>
+              <w:t>2 Listas de Terminos</w:t>
+            </w:r>
+            <w:r>
+              <w:br/>
+              <w:t>Polinomio pasado por referencia</w:t>
+            </w:r>
+          </w:p>
+        </w:tc>
+      </w:tr>
+      <w:tr>
+        <w:trPr>
+          <w:trHeight w:val="391"/>
+        </w:trPr>
+        <w:tc>
+          <w:tcPr>
+            <w:cnfStyle w:val="001000000000" w:firstRow="0" w:lastRow="0" w:firstColumn="1" w:lastColumn="0" w:oddVBand="0" w:evenVBand="0" w:oddHBand="0" w:evenHBand="0" w:firstRowFirstColumn="0" w:firstRowLastColumn="0" w:lastRowFirstColumn="0" w:lastRowLastColumn="0"/>
+            <w:tcW w:w="1011" w:type="dxa"/>
+          </w:tcPr>
+          <w:p>
+            <w:r>
+              <w:t>Salida:</w:t>
+            </w:r>
+          </w:p>
+        </w:tc>
+        <w:tc>
+          <w:tcPr>
+            <w:tcW w:w="7483" w:type="dxa"/>
+          </w:tcPr>
+          <w:p>
+            <w:pPr>
+              <w:cnfStyle w:val="000000000000" w:firstRow="0" w:lastRow="0" w:firstColumn="0" w:lastColumn="0" w:oddVBand="0" w:evenVBand="0" w:oddHBand="0" w:evenHBand="0" w:firstRowFirstColumn="0" w:firstRowLastColumn="0" w:lastRowFirstColumn="0" w:lastRowLastColumn="0"/>
+            </w:pPr>
+            <w:r>
+              <w:t>-</w:t>
+            </w:r>
+          </w:p>
+        </w:tc>
+      </w:tr>
+      <w:tr>
+        <w:trPr>
+          <w:cnfStyle w:val="000000100000" w:firstRow="0" w:lastRow="0" w:firstColumn="0" w:lastColumn="0" w:oddVBand="0" w:evenVBand="0" w:oddHBand="1" w:evenHBand="0" w:firstRowFirstColumn="0" w:firstRowLastColumn="0" w:lastRowFirstColumn="0" w:lastRowLastColumn="0"/>
+        </w:trPr>
+        <w:tc>
+          <w:tcPr>
+            <w:cnfStyle w:val="001000000000" w:firstRow="0" w:lastRow="0" w:firstColumn="1" w:lastColumn="0" w:oddVBand="0" w:evenVBand="0" w:oddHBand="0" w:evenHBand="0" w:firstRowFirstColumn="0" w:firstRowLastColumn="0" w:lastRowFirstColumn="0" w:lastRowLastColumn="0"/>
+            <w:tcW w:w="1011" w:type="dxa"/>
+          </w:tcPr>
+          <w:p>
+            <w:r>
+              <w:t>Método:</w:t>
+            </w:r>
+          </w:p>
+        </w:tc>
+        <w:tc>
+          <w:tcPr>
+            <w:tcW w:w="7483" w:type="dxa"/>
+          </w:tcPr>
+          <w:p>
+            <w:pPr>
+              <w:cnfStyle w:val="000000100000" w:firstRow="0" w:lastRow="0" w:firstColumn="0" w:lastColumn="0" w:oddVBand="0" w:evenVBand="0" w:oddHBand="1" w:evenHBand="0" w:firstRowFirstColumn="0" w:firstRowLastColumn="0" w:lastRowFirstColumn="0" w:lastRowLastColumn="0"/>
+            </w:pPr>
+            <w:r>
+              <w:t>Mientras que la primer lista no sea nula</w:t>
+            </w:r>
+            <w:r>
+              <w:br/>
+            </w:r>
+            <w:r>
+              <w:tab/>
+            </w:r>
+            <w:r>
+              <w:t>Obt</w:t>
+            </w:r>
+            <w:r>
+              <w:t>ento termino lista 1</w:t>
+            </w:r>
+            <w:r>
+              <w:br/>
+            </w:r>
+            <w:r>
+              <w:tab/>
+              <w:t>Mientras que la segunda lista no sea nula</w:t>
+            </w:r>
+            <w:r>
+              <w:br/>
+            </w:r>
+            <w:r>
+              <w:tab/>
+            </w:r>
+            <w:r>
+              <w:tab/>
+              <w:t>Obtengo termino lista 2</w:t>
+            </w:r>
+            <w:r>
+              <w:br/>
+            </w:r>
+            <w:r>
+              <w:tab/>
+            </w:r>
+            <w:r>
+              <w:tab/>
+              <w:t>Multiplico termino lista 1 con termino lista 2</w:t>
+            </w:r>
+            <w:r>
+              <w:br/>
+            </w:r>
+            <w:r>
+              <w:tab/>
+            </w:r>
+            <w:r>
+              <w:tab/>
+            </w:r>
+            <w:r>
+              <w:t>Agrego termino al Polinomio por referencia</w:t>
+            </w:r>
+          </w:p>
+          <w:p>
+            <w:pPr>
+              <w:cnfStyle w:val="000000100000" w:firstRow="0" w:lastRow="0" w:firstColumn="0" w:lastColumn="0" w:oddVBand="0" w:evenVBand="0" w:oddHBand="1" w:evenHBand="0" w:firstRowFirstColumn="0" w:firstRowLastColumn="0" w:lastRowFirstColumn="0" w:lastRowLastColumn="0"/>
+            </w:pPr>
+            <w:r>
+              <w:tab/>
+            </w:r>
+            <w:r>
+              <w:tab/>
+              <w:t>Sigo recorriendo lista 2</w:t>
+            </w:r>
+            <w:r>
+              <w:br/>
+            </w:r>
+            <w:r>
+              <w:tab/>
+              <w:t>FinMientras</w:t>
+            </w:r>
+            <w:r>
+              <w:br/>
+            </w:r>
+            <w:r>
+              <w:tab/>
+            </w:r>
+            <w:r>
+              <w:t>ReduzcoPolinomio final</w:t>
+            </w:r>
+            <w:r>
+              <w:br/>
+            </w:r>
+            <w:r>
+              <w:tab/>
+            </w:r>
+            <w:r>
+              <w:tab/>
+            </w:r>
+          </w:p>
+        </w:tc>
+      </w:tr>
+      <w:tr>
+        <w:trPr>
+          <w:trHeight w:val="400"/>
+        </w:trPr>
+        <w:tc>
+          <w:tcPr>
+            <w:cnfStyle w:val="001000000000" w:firstRow="0" w:lastRow="0" w:firstColumn="1" w:lastColumn="0" w:oddVBand="0" w:evenVBand="0" w:oddHBand="0" w:evenHBand="0" w:firstRowFirstColumn="0" w:firstRowLastColumn="0" w:lastRowFirstColumn="0" w:lastRowLastColumn="0"/>
+            <w:tcW w:w="8494" w:type="dxa"/>
+            <w:gridSpan w:val="2"/>
+          </w:tcPr>
+          <w:p>
+            <w:pPr>
+              <w:jc w:val="center"/>
+            </w:pPr>
+            <w:r>
+              <w:lastRenderedPageBreak/>
+              <w:t>Evaluar</w:t>
+            </w:r>
+          </w:p>
+        </w:tc>
+      </w:tr>
+      <w:tr>
+        <w:trPr>
+          <w:cnfStyle w:val="000000100000" w:firstRow="0" w:lastRow="0" w:firstColumn="0" w:lastColumn="0" w:oddVBand="0" w:evenVBand="0" w:oddHBand="1" w:evenHBand="0" w:firstRowFirstColumn="0" w:firstRowLastColumn="0" w:lastRowFirstColumn="0" w:lastRowLastColumn="0"/>
+          <w:trHeight w:val="571"/>
+        </w:trPr>
+        <w:tc>
+          <w:tcPr>
+            <w:cnfStyle w:val="001000000000" w:firstRow="0" w:lastRow="0" w:firstColumn="1" w:lastColumn="0" w:oddVBand="0" w:evenVBand="0" w:oddHBand="0" w:evenHBand="0" w:firstRowFirstColumn="0" w:firstRowLastColumn="0" w:lastRowFirstColumn="0" w:lastRowLastColumn="0"/>
+            <w:tcW w:w="1011" w:type="dxa"/>
+          </w:tcPr>
+          <w:p>
+            <w:r>
+              <w:t>Entrada:</w:t>
+            </w:r>
+          </w:p>
+        </w:tc>
+        <w:tc>
+          <w:tcPr>
+            <w:tcW w:w="7483" w:type="dxa"/>
+          </w:tcPr>
+          <w:p>
+            <w:pPr>
+              <w:cnfStyle w:val="000000100000" w:firstRow="0" w:lastRow="0" w:firstColumn="0" w:lastColumn="0" w:oddVBand="0" w:evenVBand="0" w:oddHBand="1" w:evenHBand="0" w:firstRowFirstColumn="0" w:firstRowLastColumn="0" w:lastRowFirstColumn="0" w:lastRowLastColumn="0"/>
+              <w:rPr>
+                <w:b/>
+              </w:rPr>
+            </w:pPr>
+            <w:r>
+              <w:t>Lista de Terminos</w:t>
+            </w:r>
+            <w:r>
+              <w:br/>
+              <w:t>Entero para evaluación</w:t>
+            </w:r>
+          </w:p>
+        </w:tc>
+      </w:tr>
+      <w:tr>
+        <w:trPr>
+          <w:trHeight w:val="391"/>
+        </w:trPr>
+        <w:tc>
+          <w:tcPr>
+            <w:cnfStyle w:val="001000000000" w:firstRow="0" w:lastRow="0" w:firstColumn="1" w:lastColumn="0" w:oddVBand="0" w:evenVBand="0" w:oddHBand="0" w:evenHBand="0" w:firstRowFirstColumn="0" w:firstRowLastColumn="0" w:lastRowFirstColumn="0" w:lastRowLastColumn="0"/>
+            <w:tcW w:w="1011" w:type="dxa"/>
+          </w:tcPr>
+          <w:p>
+            <w:r>
+              <w:t>Salida:</w:t>
+            </w:r>
+          </w:p>
+        </w:tc>
+        <w:tc>
+          <w:tcPr>
+            <w:tcW w:w="7483" w:type="dxa"/>
+          </w:tcPr>
+          <w:p>
+            <w:pPr>
+              <w:cnfStyle w:val="000000000000" w:firstRow="0" w:lastRow="0" w:firstColumn="0" w:lastColumn="0" w:oddVBand="0" w:evenVBand="0" w:oddHBand="0" w:evenHBand="0" w:firstRowFirstColumn="0" w:firstRowLastColumn="0" w:lastRowFirstColumn="0" w:lastRowLastColumn="0"/>
+            </w:pPr>
+            <w:r>
+              <w:t>Valor del polinomio dado el entero de entrada</w:t>
+            </w:r>
+          </w:p>
+        </w:tc>
+      </w:tr>
+      <w:tr>
+        <w:trPr>
+          <w:cnfStyle w:val="000000100000" w:firstRow="0" w:lastRow="0" w:firstColumn="0" w:lastColumn="0" w:oddVBand="0" w:evenVBand="0" w:oddHBand="1" w:evenHBand="0" w:firstRowFirstColumn="0" w:firstRowLastColumn="0" w:lastRowFirstColumn="0" w:lastRowLastColumn="0"/>
+        </w:trPr>
+        <w:tc>
+          <w:tcPr>
+            <w:cnfStyle w:val="001000000000" w:firstRow="0" w:lastRow="0" w:firstColumn="1" w:lastColumn="0" w:oddVBand="0" w:evenVBand="0" w:oddHBand="0" w:evenHBand="0" w:firstRowFirstColumn="0" w:firstRowLastColumn="0" w:lastRowFirstColumn="0" w:lastRowLastColumn="0"/>
+            <w:tcW w:w="1011" w:type="dxa"/>
+          </w:tcPr>
+          <w:p>
+            <w:r>
+              <w:t>Método:</w:t>
+            </w:r>
+          </w:p>
+        </w:tc>
+        <w:tc>
+          <w:tcPr>
+            <w:tcW w:w="7483" w:type="dxa"/>
+          </w:tcPr>
+          <w:p>
+            <w:pPr>
+              <w:cnfStyle w:val="000000100000" w:firstRow="0" w:lastRow="0" w:firstColumn="0" w:lastColumn="0" w:oddVBand="0" w:evenVBand="0" w:oddHBand="1" w:evenHBand="0" w:firstRowFirstColumn="0" w:firstRowLastColumn="0" w:lastRowFirstColumn="0" w:lastRowLastColumn="0"/>
+            </w:pPr>
+            <w:r>
+              <w:t>Mientras que la lista no sea nula</w:t>
+            </w:r>
+            <w:r>
+              <w:br/>
+            </w:r>
+            <w:r>
+              <w:tab/>
+              <w:t>Obt</w:t>
+            </w:r>
+            <w:r>
+              <w:t>eng</w:t>
+            </w:r>
+            <w:r>
+              <w:t>o termino</w:t>
+            </w:r>
+            <w:r>
+              <w:br/>
+            </w:r>
+            <w:r>
+              <w:tab/>
+              <w:t>Multiplico su base por el entero de entrada</w:t>
+            </w:r>
+            <w:r>
+              <w:br/>
+            </w:r>
+            <w:r>
+              <w:tab/>
+              <w:t xml:space="preserve">Multiplico el resultado por si mismo tantas veces como el </w:t>
+            </w:r>
+            <w:r>
+              <w:t>exponente</w:t>
+            </w:r>
+            <w:bookmarkStart w:id="0" w:name="_GoBack"/>
+            <w:bookmarkEnd w:id="0"/>
+            <w:r>
+              <w:br/>
+              <w:t>FinMientras</w:t>
+            </w:r>
+            <w:r>
+              <w:br/>
+              <w:t>Devuelvo valor por pantalla</w:t>
+            </w:r>
+          </w:p>
+        </w:tc>
+      </w:tr>
+    </w:tbl>
     <w:p>
       <w:pPr>
         <w:spacing w:line="240" w:lineRule="auto"/>
@@ -897,7 +1059,7 @@
 </file>
 
 <file path=word/styles.xml><?xml version="1.0" encoding="utf-8"?>
-<w:styles xmlns:mc="http://schemas.openxmlformats.org/markup-compatibility/2006" xmlns:r="http://schemas.openxmlformats.org/officeDocument/2006/relationships" xmlns:w="http://schemas.openxmlformats.org/wordprocessingml/2006/main" xmlns:w14="http://schemas.microsoft.com/office/word/2010/wordml" xmlns:w15="http://schemas.microsoft.com/office/word/2012/wordml" xmlns:w16cid="http://schemas.microsoft.com/office/word/2016/wordml/cid" xmlns:w16se="http://schemas.microsoft.com/office/word/2015/wordml/symex" mc:Ignorable="w14 w15 w16se w16cid">
+<w:styles xmlns:mc="http://schemas.openxmlformats.org/markup-compatibility/2006" xmlns:r="http://schemas.openxmlformats.org/officeDocument/2006/relationships" xmlns:w="http://schemas.openxmlformats.org/wordprocessingml/2006/main" xmlns:w14="http://schemas.microsoft.com/office/word/2010/wordml" xmlns:w15="http://schemas.microsoft.com/office/word/2012/wordml" mc:Ignorable="w14 w15">
   <w:docDefaults>
     <w:rPrDefault>
       <w:rPr>
@@ -913,7 +1075,7 @@
       </w:pPr>
     </w:pPrDefault>
   </w:docDefaults>
-  <w:latentStyles w:defLockedState="0" w:defUIPriority="99" w:defSemiHidden="0" w:defUnhideWhenUsed="0" w:defQFormat="0" w:count="375">
+  <w:latentStyles w:defLockedState="0" w:defUIPriority="99" w:defSemiHidden="0" w:defUnhideWhenUsed="0" w:defQFormat="0" w:count="380">
     <w:lsdException w:name="Normal" w:uiPriority="0" w:qFormat="1"/>
     <w:lsdException w:name="heading 1" w:uiPriority="9" w:qFormat="1"/>
     <w:lsdException w:name="heading 2" w:semiHidden="1" w:uiPriority="9" w:unhideWhenUsed="1" w:qFormat="1"/>
@@ -1285,10 +1447,6 @@
     <w:lsdException w:name="List Table 5 Dark Accent 6" w:uiPriority="50"/>
     <w:lsdException w:name="List Table 6 Colorful Accent 6" w:uiPriority="51"/>
     <w:lsdException w:name="List Table 7 Colorful Accent 6" w:uiPriority="52"/>
-    <w:lsdException w:name="Mention" w:semiHidden="1" w:unhideWhenUsed="1"/>
-    <w:lsdException w:name="Smart Hyperlink" w:semiHidden="1" w:unhideWhenUsed="1"/>
-    <w:lsdException w:name="Hashtag" w:semiHidden="1" w:unhideWhenUsed="1"/>
-    <w:lsdException w:name="Unresolved Mention" w:semiHidden="1" w:unhideWhenUsed="1"/>
   </w:latentStyles>
   <w:style w:type="paragraph" w:default="1" w:styleId="Normal">
     <w:name w:val="Normal"/>
@@ -1330,6 +1488,7 @@
       <w:spacing w:after="0" w:line="240" w:lineRule="auto"/>
     </w:pPr>
     <w:tblPr>
+      <w:tblInd w:w="0" w:type="dxa"/>
       <w:tblBorders>
         <w:top w:val="single" w:sz="4" w:space="0" w:color="auto"/>
         <w:left w:val="single" w:sz="4" w:space="0" w:color="auto"/>
@@ -1338,6 +1497,12 @@
         <w:insideH w:val="single" w:sz="4" w:space="0" w:color="auto"/>
         <w:insideV w:val="single" w:sz="4" w:space="0" w:color="auto"/>
       </w:tblBorders>
+      <w:tblCellMar>
+        <w:top w:w="0" w:type="dxa"/>
+        <w:left w:w="108" w:type="dxa"/>
+        <w:bottom w:w="0" w:type="dxa"/>
+        <w:right w:w="108" w:type="dxa"/>
+      </w:tblCellMar>
     </w:tblPr>
   </w:style>
   <w:style w:type="table" w:styleId="Tablanormal1">
@@ -1351,6 +1516,7 @@
     <w:tblPr>
       <w:tblStyleRowBandSize w:val="1"/>
       <w:tblStyleColBandSize w:val="1"/>
+      <w:tblInd w:w="0" w:type="dxa"/>
       <w:tblBorders>
         <w:top w:val="single" w:sz="4" w:space="0" w:color="BFBFBF" w:themeColor="background1" w:themeShade="BF"/>
         <w:left w:val="single" w:sz="4" w:space="0" w:color="BFBFBF" w:themeColor="background1" w:themeShade="BF"/>
@@ -1359,6 +1525,12 @@
         <w:insideH w:val="single" w:sz="4" w:space="0" w:color="BFBFBF" w:themeColor="background1" w:themeShade="BF"/>
         <w:insideV w:val="single" w:sz="4" w:space="0" w:color="BFBFBF" w:themeColor="background1" w:themeShade="BF"/>
       </w:tblBorders>
+      <w:tblCellMar>
+        <w:top w:w="0" w:type="dxa"/>
+        <w:left w:w="108" w:type="dxa"/>
+        <w:bottom w:w="0" w:type="dxa"/>
+        <w:right w:w="108" w:type="dxa"/>
+      </w:tblCellMar>
     </w:tblPr>
     <w:tblStylePr w:type="firstRow">
       <w:rPr>

</xml_diff>

<commit_message>
Se agregan funciones del funcionamiento general
</commit_message>
<xml_diff>
--- a/Documentacion/Pseudo codigo.docx
+++ b/Documentacion/Pseudo codigo.docx
@@ -143,18 +143,64 @@
           <w:lang w:val="en-US"/>
         </w:rPr>
       </w:pPr>
+      <w:proofErr w:type="spellStart"/>
       <w:r>
         <w:rPr>
           <w:lang w:val="en-US"/>
         </w:rPr>
-        <w:t>Caso evaluar:  evaluar(</w:t>
-      </w:r>
+        <w:t>Caso</w:t>
+      </w:r>
+      <w:proofErr w:type="spellEnd"/>
       <w:r>
         <w:rPr>
           <w:lang w:val="en-US"/>
         </w:rPr>
-        <w:t>string, int</w:t>
-      </w:r>
+        <w:t xml:space="preserve"> </w:t>
+      </w:r>
+      <w:proofErr w:type="spellStart"/>
+      <w:r>
+        <w:rPr>
+          <w:lang w:val="en-US"/>
+        </w:rPr>
+        <w:t>evaluar</w:t>
+      </w:r>
+      <w:proofErr w:type="spellEnd"/>
+      <w:r>
+        <w:rPr>
+          <w:lang w:val="en-US"/>
+        </w:rPr>
+        <w:t xml:space="preserve">:  </w:t>
+      </w:r>
+      <w:proofErr w:type="spellStart"/>
+      <w:proofErr w:type="gramStart"/>
+      <w:r>
+        <w:rPr>
+          <w:lang w:val="en-US"/>
+        </w:rPr>
+        <w:t>evaluar</w:t>
+      </w:r>
+      <w:proofErr w:type="spellEnd"/>
+      <w:r>
+        <w:rPr>
+          <w:lang w:val="en-US"/>
+        </w:rPr>
+        <w:t>(</w:t>
+      </w:r>
+      <w:proofErr w:type="gramEnd"/>
+      <w:r>
+        <w:rPr>
+          <w:lang w:val="en-US"/>
+        </w:rPr>
+        <w:t xml:space="preserve">string, </w:t>
+      </w:r>
+      <w:proofErr w:type="spellStart"/>
+      <w:r>
+        <w:rPr>
+          <w:lang w:val="en-US"/>
+        </w:rPr>
+        <w:t>int</w:t>
+      </w:r>
+      <w:proofErr w:type="spellEnd"/>
       <w:r>
         <w:rPr>
           <w:lang w:val="en-US"/>
@@ -219,6 +265,120 @@
       <w:pPr>
         <w:spacing w:line="240" w:lineRule="auto"/>
       </w:pPr>
+    </w:p>
+    <w:p>
+      <w:pPr>
+        <w:spacing w:line="240" w:lineRule="auto"/>
+      </w:pPr>
+    </w:p>
+    <w:p>
+      <w:pPr>
+        <w:spacing w:line="240" w:lineRule="auto"/>
+      </w:pPr>
+    </w:p>
+    <w:p>
+      <w:pPr>
+        <w:spacing w:line="240" w:lineRule="auto"/>
+      </w:pPr>
+      <w:r>
+        <w:t>sumar(string){</w:t>
+      </w:r>
+    </w:p>
+    <w:p>
+      <w:pPr>
+        <w:spacing w:line="240" w:lineRule="auto"/>
+      </w:pPr>
+      <w:r>
+        <w:tab/>
+        <w:t>Validarsumar()</w:t>
+      </w:r>
+    </w:p>
+    <w:p>
+      <w:pPr>
+        <w:spacing w:line="240" w:lineRule="auto"/>
+      </w:pPr>
+      <w:r>
+        <w:tab/>
+        <w:t>Creo un nuevo polinomio vacío con el nombre especificado</w:t>
+      </w:r>
+    </w:p>
+    <w:p>
+      <w:pPr>
+        <w:spacing w:line="240" w:lineRule="auto"/>
+      </w:pPr>
+      <w:r>
+        <w:tab/>
+        <w:t>Realizo la suma de los otros polinomios</w:t>
+      </w:r>
+    </w:p>
+    <w:p>
+      <w:pPr>
+        <w:spacing w:line="240" w:lineRule="auto"/>
+        <w:ind w:firstLine="708"/>
+      </w:pPr>
+      <w:r>
+        <w:t>Muestro el resultado</w:t>
+      </w:r>
+    </w:p>
+    <w:p>
+      <w:pPr>
+        <w:spacing w:line="240" w:lineRule="auto"/>
+      </w:pPr>
+      <w:r>
+        <w:t>}</w:t>
+      </w:r>
+    </w:p>
+    <w:p>
+      <w:pPr>
+        <w:spacing w:line="240" w:lineRule="auto"/>
+      </w:pPr>
+      <w:r>
+        <w:t>evaluar(string, int){</w:t>
+      </w:r>
+    </w:p>
+    <w:p>
+      <w:pPr>
+        <w:spacing w:line="240" w:lineRule="auto"/>
+      </w:pPr>
+      <w:r>
+        <w:tab/>
+        <w:t>Validarmultiplicar()</w:t>
+      </w:r>
+    </w:p>
+    <w:p>
+      <w:pPr>
+        <w:spacing w:line="240" w:lineRule="auto"/>
+      </w:pPr>
+      <w:r>
+        <w:tab/>
+        <w:t>Creo un nuevo polinomio vacío con el nombre especificado</w:t>
+      </w:r>
+    </w:p>
+    <w:p>
+      <w:pPr>
+        <w:spacing w:line="240" w:lineRule="auto"/>
+      </w:pPr>
+      <w:r>
+        <w:tab/>
+        <w:t>Realizo la multiplicacion de los otros polinomios</w:t>
+      </w:r>
+    </w:p>
+    <w:p>
+      <w:pPr>
+        <w:spacing w:line="240" w:lineRule="auto"/>
+        <w:ind w:firstLine="708"/>
+      </w:pPr>
+      <w:r>
+        <w:t>Muestro el resultado</w:t>
+      </w:r>
+    </w:p>
+    <w:p>
+      <w:pPr>
+        <w:spacing w:line="240" w:lineRule="auto"/>
+      </w:pPr>
+      <w:r>
+        <w:t>}</w:t>
+      </w:r>
     </w:p>
     <w:tbl>
       <w:tblPr>
@@ -246,7 +406,8 @@
               <w:jc w:val="center"/>
             </w:pPr>
             <w:r>
-              <w:t>Parsear</w:t>
+              <w:lastRenderedPageBreak/>
+              <w:t>IngresarComando</w:t>
             </w:r>
           </w:p>
         </w:tc>
@@ -279,18 +440,10 @@
               </w:rPr>
             </w:pPr>
             <w:r>
-              <w:t>String de comandos</w:t>
-            </w:r>
-          </w:p>
-          <w:p>
-            <w:pPr>
-              <w:cnfStyle w:val="000000100000" w:firstRow="0" w:lastRow="0" w:firstColumn="0" w:lastColumn="0" w:oddVBand="0" w:evenVBand="0" w:oddHBand="1" w:evenHBand="0" w:firstRowFirstColumn="0" w:firstRowLastColumn="0" w:lastRowFirstColumn="0" w:lastRowLastColumn="0"/>
-              <w:rPr>
-                <w:b/>
-              </w:rPr>
-            </w:pPr>
-            <w:r>
-              <w:t>Lista de String vacía por referencia</w:t>
+              <w:t xml:space="preserve">Caracteres </w:t>
+            </w:r>
+            <w:r>
+              <w:t>ingresados por teclado</w:t>
             </w:r>
           </w:p>
         </w:tc>
@@ -319,7 +472,7 @@
               <w:cnfStyle w:val="000000000000" w:firstRow="0" w:lastRow="0" w:firstColumn="0" w:lastColumn="0" w:oddVBand="0" w:evenVBand="0" w:oddHBand="0" w:evenHBand="0" w:firstRowFirstColumn="0" w:firstRowLastColumn="0" w:lastRowFirstColumn="0" w:lastRowLastColumn="0"/>
             </w:pPr>
             <w:r>
-              <w:t>Lista de String cargada</w:t>
+              <w:t>-</w:t>
             </w:r>
           </w:p>
         </w:tc>
@@ -335,10 +488,7 @@
           </w:tcPr>
           <w:p>
             <w:r>
-              <w:t>Método</w:t>
-            </w:r>
-            <w:r>
-              <w:t>:</w:t>
+              <w:t>Método:</w:t>
             </w:r>
           </w:p>
         </w:tc>
@@ -351,312 +501,20 @@
               <w:cnfStyle w:val="000000100000" w:firstRow="0" w:lastRow="0" w:firstColumn="0" w:lastColumn="0" w:oddVBand="0" w:evenVBand="0" w:oddHBand="1" w:evenHBand="0" w:firstRowFirstColumn="0" w:firstRowLastColumn="0" w:lastRowFirstColumn="0" w:lastRowLastColumn="0"/>
             </w:pPr>
             <w:r>
-              <w:t>Recorro String</w:t>
-            </w:r>
-          </w:p>
-          <w:p>
-            <w:pPr>
-              <w:cnfStyle w:val="000000100000" w:firstRow="0" w:lastRow="0" w:firstColumn="0" w:lastColumn="0" w:oddVBand="0" w:evenVBand="0" w:oddHBand="1" w:evenHBand="0" w:firstRowFirstColumn="0" w:firstRowLastColumn="0" w:lastRowFirstColumn="0" w:lastRowLastColumn="0"/>
-            </w:pPr>
-            <w:r>
-              <w:t xml:space="preserve">Mientras </w:t>
-            </w:r>
-            <w:r>
-              <w:t>car</w:t>
-            </w:r>
-            <w:r>
-              <w:t>a</w:t>
-            </w:r>
-            <w:r>
-              <w:t>cter</w:t>
-            </w:r>
-            <w:r>
-              <w:t xml:space="preserve"> sea distinto a fin de línea</w:t>
-            </w:r>
-          </w:p>
-          <w:p>
-            <w:pPr>
-              <w:cnfStyle w:val="000000100000" w:firstRow="0" w:lastRow="0" w:firstColumn="0" w:lastColumn="0" w:oddVBand="0" w:evenVBand="0" w:oddHBand="1" w:evenHBand="0" w:firstRowFirstColumn="0" w:firstRowLastColumn="0" w:lastRowFirstColumn="0" w:lastRowLastColumn="0"/>
-            </w:pPr>
-            <w:r>
-              <w:t xml:space="preserve">          Si carácter es distinto a espacio</w:t>
-            </w:r>
-          </w:p>
-          <w:p>
-            <w:pPr>
-              <w:cnfStyle w:val="000000100000" w:firstRow="0" w:lastRow="0" w:firstColumn="0" w:lastColumn="0" w:oddVBand="0" w:evenVBand="0" w:oddHBand="1" w:evenHBand="0" w:firstRowFirstColumn="0" w:firstRowLastColumn="0" w:lastRowFirstColumn="0" w:lastRowLastColumn="0"/>
-            </w:pPr>
-            <w:r>
-              <w:t xml:space="preserve">                   Cargo String con carácter</w:t>
-            </w:r>
-          </w:p>
-          <w:p>
-            <w:pPr>
-              <w:cnfStyle w:val="000000100000" w:firstRow="0" w:lastRow="0" w:firstColumn="0" w:lastColumn="0" w:oddVBand="0" w:evenVBand="0" w:oddHBand="1" w:evenHBand="0" w:firstRowFirstColumn="0" w:firstRowLastColumn="0" w:lastRowFirstColumn="0" w:lastRowLastColumn="0"/>
-            </w:pPr>
-            <w:r>
-              <w:t xml:space="preserve">          Sino</w:t>
-            </w:r>
-          </w:p>
-          <w:p>
-            <w:pPr>
-              <w:cnfStyle w:val="000000100000" w:firstRow="0" w:lastRow="0" w:firstColumn="0" w:lastColumn="0" w:oddVBand="0" w:evenVBand="0" w:oddHBand="1" w:evenHBand="0" w:firstRowFirstColumn="0" w:firstRowLastColumn="0" w:lastRowFirstColumn="0" w:lastRowLastColumn="0"/>
-            </w:pPr>
-            <w:r>
-              <w:t xml:space="preserve">                   Agrego car</w:t>
-            </w:r>
-            <w:r>
-              <w:t>a</w:t>
-            </w:r>
-            <w:r>
-              <w:t>cter fin de línea</w:t>
-            </w:r>
-          </w:p>
-          <w:p>
-            <w:pPr>
-              <w:cnfStyle w:val="000000100000" w:firstRow="0" w:lastRow="0" w:firstColumn="0" w:lastColumn="0" w:oddVBand="0" w:evenVBand="0" w:oddHBand="1" w:evenHBand="0" w:firstRowFirstColumn="0" w:firstRowLastColumn="0" w:lastRowFirstColumn="0" w:lastRowLastColumn="0"/>
-            </w:pPr>
-            <w:r>
-              <w:t xml:space="preserve">                   Guardo nuevo String en lista de String</w:t>
-            </w:r>
-          </w:p>
-          <w:p>
-            <w:pPr>
-              <w:cnfStyle w:val="000000100000" w:firstRow="0" w:lastRow="0" w:firstColumn="0" w:lastColumn="0" w:oddVBand="0" w:evenVBand="0" w:oddHBand="1" w:evenHBand="0" w:firstRowFirstColumn="0" w:firstRowLastColumn="0" w:lastRowFirstColumn="0" w:lastRowLastColumn="0"/>
-            </w:pPr>
-            <w:r>
-              <w:t>FinMientras</w:t>
+              <w:t>Creo un string nulo (strcrear)</w:t>
+            </w:r>
+            <w:r>
+              <w:br/>
+              <w:t>Cargo lo ingresado en un string dinámico (scan)</w:t>
+            </w:r>
+            <w:r>
+              <w:br/>
+              <w:t>Parsear el string ingresado</w:t>
             </w:r>
           </w:p>
         </w:tc>
       </w:tr>
     </w:tbl>
-    <w:p>
-      <w:pPr>
-        <w:spacing w:line="240" w:lineRule="auto"/>
-      </w:pPr>
-    </w:p>
-    <w:p>
-      <w:pPr>
-        <w:spacing w:line="240" w:lineRule="auto"/>
-      </w:pPr>
-    </w:p>
-    <w:p>
-      <w:pPr>
-        <w:spacing w:line="240" w:lineRule="auto"/>
-      </w:pPr>
-      <w:r>
-        <w:t>C</w:t>
-      </w:r>
-      <w:r>
-        <w:t>rear(string){</w:t>
-      </w:r>
-    </w:p>
-    <w:p>
-      <w:pPr>
-        <w:spacing w:line="240" w:lineRule="auto"/>
-      </w:pPr>
-      <w:r>
-        <w:tab/>
-      </w:r>
-    </w:p>
-    <w:p>
-      <w:pPr>
-        <w:spacing w:line="240" w:lineRule="auto"/>
-      </w:pPr>
-      <w:r>
-        <w:tab/>
-        <w:t>Creo un nuevo polinomio vacío con el nombre especificado</w:t>
-      </w:r>
-    </w:p>
-    <w:p>
-      <w:pPr>
-        <w:spacing w:line="240" w:lineRule="auto"/>
-      </w:pPr>
-      <w:r>
-        <w:lastRenderedPageBreak/>
-        <w:tab/>
-        <w:t>Cargo la lista con sus términos</w:t>
-      </w:r>
-    </w:p>
-    <w:p>
-      <w:pPr>
-        <w:spacing w:line="240" w:lineRule="auto"/>
-        <w:ind w:firstLine="708"/>
-      </w:pPr>
-      <w:r>
-        <w:t>Muestro el resultado</w:t>
-      </w:r>
-    </w:p>
-    <w:p>
-      <w:pPr>
-        <w:spacing w:line="240" w:lineRule="auto"/>
-      </w:pPr>
-      <w:r>
-        <w:t>}</w:t>
-      </w:r>
-    </w:p>
-    <w:p>
-      <w:pPr>
-        <w:spacing w:line="240" w:lineRule="auto"/>
-      </w:pPr>
-      <w:r>
-        <w:t>sumar(string){</w:t>
-      </w:r>
-    </w:p>
-    <w:p>
-      <w:pPr>
-        <w:spacing w:line="240" w:lineRule="auto"/>
-      </w:pPr>
-      <w:r>
-        <w:tab/>
-        <w:t>Validarsumar()</w:t>
-      </w:r>
-    </w:p>
-    <w:p>
-      <w:pPr>
-        <w:spacing w:line="240" w:lineRule="auto"/>
-      </w:pPr>
-      <w:r>
-        <w:tab/>
-        <w:t>Creo un nuevo polinomio vacío con el nombre especificado</w:t>
-      </w:r>
-    </w:p>
-    <w:p>
-      <w:pPr>
-        <w:spacing w:line="240" w:lineRule="auto"/>
-      </w:pPr>
-      <w:r>
-        <w:tab/>
-        <w:t>Realizo la suma de los otros polinomios</w:t>
-      </w:r>
-    </w:p>
-    <w:p>
-      <w:pPr>
-        <w:spacing w:line="240" w:lineRule="auto"/>
-        <w:ind w:firstLine="708"/>
-      </w:pPr>
-      <w:r>
-        <w:t>Muestro el resultado</w:t>
-      </w:r>
-    </w:p>
-    <w:p>
-      <w:pPr>
-        <w:spacing w:line="240" w:lineRule="auto"/>
-      </w:pPr>
-      <w:r>
-        <w:t>}</w:t>
-      </w:r>
-    </w:p>
-    <w:p>
-      <w:pPr>
-        <w:spacing w:line="240" w:lineRule="auto"/>
-      </w:pPr>
-      <w:r>
-        <w:t>multiplicar(string){</w:t>
-      </w:r>
-    </w:p>
-    <w:p>
-      <w:pPr>
-        <w:spacing w:line="240" w:lineRule="auto"/>
-      </w:pPr>
-      <w:r>
-        <w:tab/>
-        <w:t>Validarmultiplicar()</w:t>
-      </w:r>
-    </w:p>
-    <w:p>
-      <w:pPr>
-        <w:spacing w:line="240" w:lineRule="auto"/>
-      </w:pPr>
-      <w:r>
-        <w:tab/>
-        <w:t>Creo un nuevo polinomio vacío con el nombre especificado</w:t>
-      </w:r>
-    </w:p>
-    <w:p>
-      <w:pPr>
-        <w:spacing w:line="240" w:lineRule="auto"/>
-      </w:pPr>
-      <w:r>
-        <w:tab/>
-        <w:t>Realizo la multiplicacion de los otros polinomios</w:t>
-      </w:r>
-    </w:p>
-    <w:p>
-      <w:pPr>
-        <w:spacing w:line="240" w:lineRule="auto"/>
-        <w:ind w:firstLine="708"/>
-      </w:pPr>
-      <w:r>
-        <w:t>Muestro el resultado</w:t>
-      </w:r>
-    </w:p>
-    <w:p>
-      <w:pPr>
-        <w:spacing w:line="240" w:lineRule="auto"/>
-      </w:pPr>
-      <w:r>
-        <w:t>}</w:t>
-      </w:r>
-    </w:p>
-    <w:p>
-      <w:pPr>
-        <w:spacing w:line="240" w:lineRule="auto"/>
-      </w:pPr>
-    </w:p>
-    <w:p>
-      <w:pPr>
-        <w:spacing w:line="240" w:lineRule="auto"/>
-      </w:pPr>
-      <w:r>
-        <w:t>evaluar(string, int){</w:t>
-      </w:r>
-    </w:p>
-    <w:p>
-      <w:pPr>
-        <w:spacing w:line="240" w:lineRule="auto"/>
-      </w:pPr>
-      <w:r>
-        <w:tab/>
-        <w:t>Validarmultiplicar()</w:t>
-      </w:r>
-    </w:p>
-    <w:p>
-      <w:pPr>
-        <w:spacing w:line="240" w:lineRule="auto"/>
-      </w:pPr>
-      <w:r>
-        <w:tab/>
-        <w:t>Creo un nuevo polinomio vacío con el nombre especificado</w:t>
-      </w:r>
-    </w:p>
-    <w:p>
-      <w:pPr>
-        <w:spacing w:line="240" w:lineRule="auto"/>
-      </w:pPr>
-      <w:r>
-        <w:tab/>
-        <w:t>Realizo la multiplicacion de los otros polinomios</w:t>
-      </w:r>
-    </w:p>
-    <w:p>
-      <w:pPr>
-        <w:spacing w:line="240" w:lineRule="auto"/>
-        <w:ind w:firstLine="708"/>
-      </w:pPr>
-      <w:r>
-        <w:t>Muestro el resultado</w:t>
-      </w:r>
-    </w:p>
-    <w:p>
-      <w:pPr>
-        <w:spacing w:line="240" w:lineRule="auto"/>
-      </w:pPr>
-      <w:r>
-        <w:t>}</w:t>
-      </w:r>
-    </w:p>
     <w:p>
       <w:pPr>
         <w:spacing w:line="240" w:lineRule="auto"/>
@@ -688,7 +546,7 @@
               <w:jc w:val="center"/>
             </w:pPr>
             <w:r>
-              <w:t>Multiplicar</w:t>
+              <w:t>Parsear</w:t>
             </w:r>
           </w:p>
         </w:tc>
@@ -713,6 +571,17 @@
           <w:tcPr>
             <w:tcW w:w="7483" w:type="dxa"/>
           </w:tcPr>
+          <w:p>
+            <w:pPr>
+              <w:cnfStyle w:val="000000100000" w:firstRow="0" w:lastRow="0" w:firstColumn="0" w:lastColumn="0" w:oddVBand="0" w:evenVBand="0" w:oddHBand="1" w:evenHBand="0" w:firstRowFirstColumn="0" w:firstRowLastColumn="0" w:lastRowFirstColumn="0" w:lastRowLastColumn="0"/>
+              <w:rPr>
+                <w:bCs/>
+              </w:rPr>
+            </w:pPr>
+            <w:r>
+              <w:t>String de comandos</w:t>
+            </w:r>
+          </w:p>
           <w:p>
             <w:pPr>
               <w:cnfStyle w:val="000000100000" w:firstRow="0" w:lastRow="0" w:firstColumn="0" w:lastColumn="0" w:oddVBand="0" w:evenVBand="0" w:oddHBand="1" w:evenHBand="0" w:firstRowFirstColumn="0" w:firstRowLastColumn="0" w:lastRowFirstColumn="0" w:lastRowLastColumn="0"/>
@@ -721,11 +590,7 @@
               </w:rPr>
             </w:pPr>
             <w:r>
-              <w:t>2 Listas de Terminos</w:t>
-            </w:r>
-            <w:r>
-              <w:br/>
-              <w:t>Polinomio pasado por referencia</w:t>
+              <w:t>Lista de String vacía por referencia</w:t>
             </w:r>
           </w:p>
         </w:tc>
@@ -754,7 +619,7 @@
               <w:cnfStyle w:val="000000000000" w:firstRow="0" w:lastRow="0" w:firstColumn="0" w:lastColumn="0" w:oddVBand="0" w:evenVBand="0" w:oddHBand="0" w:evenHBand="0" w:firstRowFirstColumn="0" w:firstRowLastColumn="0" w:lastRowFirstColumn="0" w:lastRowLastColumn="0"/>
             </w:pPr>
             <w:r>
-              <w:t>-</w:t>
+              <w:t>Lista de String cargada</w:t>
             </w:r>
           </w:p>
         </w:tc>
@@ -783,101 +648,92 @@
               <w:cnfStyle w:val="000000100000" w:firstRow="0" w:lastRow="0" w:firstColumn="0" w:lastColumn="0" w:oddVBand="0" w:evenVBand="0" w:oddHBand="1" w:evenHBand="0" w:firstRowFirstColumn="0" w:firstRowLastColumn="0" w:lastRowFirstColumn="0" w:lastRowLastColumn="0"/>
             </w:pPr>
             <w:r>
-              <w:t>Mientras que la primer lista no sea nula</w:t>
-            </w:r>
-            <w:r>
-              <w:br/>
-            </w:r>
-            <w:r>
-              <w:tab/>
-            </w:r>
-            <w:r>
-              <w:t>Obt</w:t>
-            </w:r>
-            <w:r>
-              <w:t>ento termino lista 1</w:t>
-            </w:r>
-            <w:r>
-              <w:br/>
-            </w:r>
-            <w:r>
-              <w:tab/>
-              <w:t>Mientras que la segunda lista no sea nula</w:t>
-            </w:r>
-            <w:r>
-              <w:br/>
-            </w:r>
-            <w:r>
-              <w:tab/>
-            </w:r>
-            <w:r>
-              <w:tab/>
-              <w:t>Obtengo termino lista 2</w:t>
-            </w:r>
-            <w:r>
-              <w:br/>
-            </w:r>
-            <w:r>
-              <w:tab/>
-            </w:r>
-            <w:r>
-              <w:tab/>
-              <w:t>Multiplico termino lista 1 con termino lista 2</w:t>
-            </w:r>
-            <w:r>
-              <w:br/>
-            </w:r>
-            <w:r>
-              <w:tab/>
-            </w:r>
-            <w:r>
-              <w:tab/>
-            </w:r>
-            <w:r>
-              <w:t>Agrego termino al Polinomio por referencia</w:t>
-            </w:r>
-          </w:p>
-          <w:p>
-            <w:pPr>
-              <w:cnfStyle w:val="000000100000" w:firstRow="0" w:lastRow="0" w:firstColumn="0" w:lastColumn="0" w:oddVBand="0" w:evenVBand="0" w:oddHBand="1" w:evenHBand="0" w:firstRowFirstColumn="0" w:firstRowLastColumn="0" w:lastRowFirstColumn="0" w:lastRowLastColumn="0"/>
-            </w:pPr>
-            <w:r>
-              <w:tab/>
-            </w:r>
-            <w:r>
-              <w:tab/>
-              <w:t>Sigo recorriendo lista 2</w:t>
-            </w:r>
-            <w:r>
-              <w:br/>
-            </w:r>
-            <w:r>
-              <w:tab/>
+              <w:t>Recorro String</w:t>
+            </w:r>
+          </w:p>
+          <w:p>
+            <w:pPr>
+              <w:cnfStyle w:val="000000100000" w:firstRow="0" w:lastRow="0" w:firstColumn="0" w:lastColumn="0" w:oddVBand="0" w:evenVBand="0" w:oddHBand="1" w:evenHBand="0" w:firstRowFirstColumn="0" w:firstRowLastColumn="0" w:lastRowFirstColumn="0" w:lastRowLastColumn="0"/>
+            </w:pPr>
+            <w:r>
+              <w:t xml:space="preserve">Mientras </w:t>
+            </w:r>
+            <w:r>
+              <w:t>caracter</w:t>
+            </w:r>
+            <w:r>
+              <w:t xml:space="preserve"> sea distinto a fin de línea</w:t>
+            </w:r>
+          </w:p>
+          <w:p>
+            <w:pPr>
+              <w:cnfStyle w:val="000000100000" w:firstRow="0" w:lastRow="0" w:firstColumn="0" w:lastColumn="0" w:oddVBand="0" w:evenVBand="0" w:oddHBand="1" w:evenHBand="0" w:firstRowFirstColumn="0" w:firstRowLastColumn="0" w:lastRowFirstColumn="0" w:lastRowLastColumn="0"/>
+            </w:pPr>
+            <w:r>
+              <w:t xml:space="preserve">          Si carácter es distinto a espacio</w:t>
+            </w:r>
+          </w:p>
+          <w:p>
+            <w:pPr>
+              <w:cnfStyle w:val="000000100000" w:firstRow="0" w:lastRow="0" w:firstColumn="0" w:lastColumn="0" w:oddVBand="0" w:evenVBand="0" w:oddHBand="1" w:evenHBand="0" w:firstRowFirstColumn="0" w:firstRowLastColumn="0" w:lastRowFirstColumn="0" w:lastRowLastColumn="0"/>
+            </w:pPr>
+            <w:r>
+              <w:t xml:space="preserve">                   Cargo String con carácter</w:t>
+            </w:r>
+          </w:p>
+          <w:p>
+            <w:pPr>
+              <w:cnfStyle w:val="000000100000" w:firstRow="0" w:lastRow="0" w:firstColumn="0" w:lastColumn="0" w:oddVBand="0" w:evenVBand="0" w:oddHBand="1" w:evenHBand="0" w:firstRowFirstColumn="0" w:firstRowLastColumn="0" w:lastRowFirstColumn="0" w:lastRowLastColumn="0"/>
+            </w:pPr>
+            <w:r>
+              <w:t xml:space="preserve">          Sino</w:t>
+            </w:r>
+          </w:p>
+          <w:p>
+            <w:pPr>
+              <w:cnfStyle w:val="000000100000" w:firstRow="0" w:lastRow="0" w:firstColumn="0" w:lastColumn="0" w:oddVBand="0" w:evenVBand="0" w:oddHBand="1" w:evenHBand="0" w:firstRowFirstColumn="0" w:firstRowLastColumn="0" w:lastRowFirstColumn="0" w:lastRowLastColumn="0"/>
+            </w:pPr>
+            <w:r>
+              <w:t xml:space="preserve">                   Agrego caracter fin de línea</w:t>
+            </w:r>
+          </w:p>
+          <w:p>
+            <w:pPr>
+              <w:cnfStyle w:val="000000100000" w:firstRow="0" w:lastRow="0" w:firstColumn="0" w:lastColumn="0" w:oddVBand="0" w:evenVBand="0" w:oddHBand="1" w:evenHBand="0" w:firstRowFirstColumn="0" w:firstRowLastColumn="0" w:lastRowFirstColumn="0" w:lastRowLastColumn="0"/>
+            </w:pPr>
+            <w:r>
+              <w:t xml:space="preserve">                   Guardo nuevo String en lista de String</w:t>
+            </w:r>
+          </w:p>
+          <w:p>
+            <w:pPr>
+              <w:cnfStyle w:val="000000100000" w:firstRow="0" w:lastRow="0" w:firstColumn="0" w:lastColumn="0" w:oddVBand="0" w:evenVBand="0" w:oddHBand="1" w:evenHBand="0" w:firstRowFirstColumn="0" w:firstRowLastColumn="0" w:lastRowFirstColumn="0" w:lastRowLastColumn="0"/>
+            </w:pPr>
+            <w:r>
               <w:t>FinMientras</w:t>
             </w:r>
-            <w:r>
-              <w:br/>
-            </w:r>
-            <w:r>
-              <w:tab/>
-            </w:r>
-            <w:r>
-              <w:t>ReduzcoPolinomio final</w:t>
-            </w:r>
-            <w:r>
-              <w:br/>
-            </w:r>
-            <w:r>
-              <w:tab/>
-            </w:r>
-            <w:r>
-              <w:tab/>
-            </w:r>
-          </w:p>
-        </w:tc>
-      </w:tr>
-      <w:tr>
-        <w:trPr>
+          </w:p>
+        </w:tc>
+      </w:tr>
+    </w:tbl>
+    <w:p>
+      <w:pPr>
+        <w:spacing w:line="240" w:lineRule="auto"/>
+      </w:pPr>
+    </w:p>
+    <w:tbl>
+      <w:tblPr>
+        <w:tblStyle w:val="Tablanormal1"/>
+        <w:tblW w:w="0" w:type="auto"/>
+        <w:tblLook w:val="04A0" w:firstRow="1" w:lastRow="0" w:firstColumn="1" w:lastColumn="0" w:noHBand="0" w:noVBand="1"/>
+      </w:tblPr>
+      <w:tblGrid>
+        <w:gridCol w:w="1011"/>
+        <w:gridCol w:w="7483"/>
+      </w:tblGrid>
+      <w:tr>
+        <w:trPr>
+          <w:cnfStyle w:val="100000000000" w:firstRow="1" w:lastRow="0" w:firstColumn="0" w:lastColumn="0" w:oddVBand="0" w:evenVBand="0" w:oddHBand="0" w:evenHBand="0" w:firstRowFirstColumn="0" w:firstRowLastColumn="0" w:lastRowFirstColumn="0" w:lastRowLastColumn="0"/>
           <w:trHeight w:val="400"/>
         </w:trPr>
         <w:tc>
@@ -885,14 +741,461 @@
             <w:cnfStyle w:val="001000000000" w:firstRow="0" w:lastRow="0" w:firstColumn="1" w:lastColumn="0" w:oddVBand="0" w:evenVBand="0" w:oddHBand="0" w:evenHBand="0" w:firstRowFirstColumn="0" w:firstRowLastColumn="0" w:lastRowFirstColumn="0" w:lastRowLastColumn="0"/>
             <w:tcW w:w="8494" w:type="dxa"/>
             <w:gridSpan w:val="2"/>
+            <w:shd w:val="clear" w:color="auto" w:fill="FFE599" w:themeFill="accent4" w:themeFillTint="66"/>
           </w:tcPr>
           <w:p>
             <w:pPr>
               <w:jc w:val="center"/>
             </w:pPr>
             <w:r>
+              <w:t>ValidarComando</w:t>
+            </w:r>
+          </w:p>
+        </w:tc>
+      </w:tr>
+      <w:tr>
+        <w:trPr>
+          <w:cnfStyle w:val="000000100000" w:firstRow="0" w:lastRow="0" w:firstColumn="0" w:lastColumn="0" w:oddVBand="0" w:evenVBand="0" w:oddHBand="1" w:evenHBand="0" w:firstRowFirstColumn="0" w:firstRowLastColumn="0" w:lastRowFirstColumn="0" w:lastRowLastColumn="0"/>
+          <w:trHeight w:val="571"/>
+        </w:trPr>
+        <w:tc>
+          <w:tcPr>
+            <w:cnfStyle w:val="001000000000" w:firstRow="0" w:lastRow="0" w:firstColumn="1" w:lastColumn="0" w:oddVBand="0" w:evenVBand="0" w:oddHBand="0" w:evenHBand="0" w:firstRowFirstColumn="0" w:firstRowLastColumn="0" w:lastRowFirstColumn="0" w:lastRowLastColumn="0"/>
+            <w:tcW w:w="1011" w:type="dxa"/>
+          </w:tcPr>
+          <w:p>
+            <w:r>
+              <w:t>Entrada:</w:t>
+            </w:r>
+          </w:p>
+        </w:tc>
+        <w:tc>
+          <w:tcPr>
+            <w:tcW w:w="7483" w:type="dxa"/>
+          </w:tcPr>
+          <w:p>
+            <w:pPr>
+              <w:cnfStyle w:val="000000100000" w:firstRow="0" w:lastRow="0" w:firstColumn="0" w:lastColumn="0" w:oddVBand="0" w:evenVBand="0" w:oddHBand="1" w:evenHBand="0" w:firstRowFirstColumn="0" w:firstRowLastColumn="0" w:lastRowFirstColumn="0" w:lastRowLastColumn="0"/>
+              <w:rPr>
+                <w:bCs/>
+              </w:rPr>
+            </w:pPr>
+            <w:r>
+              <w:t>Lista de String cargada con el comando y parametros</w:t>
+            </w:r>
+          </w:p>
+        </w:tc>
+      </w:tr>
+      <w:tr>
+        <w:trPr>
+          <w:trHeight w:val="391"/>
+        </w:trPr>
+        <w:tc>
+          <w:tcPr>
+            <w:cnfStyle w:val="001000000000" w:firstRow="0" w:lastRow="0" w:firstColumn="1" w:lastColumn="0" w:oddVBand="0" w:evenVBand="0" w:oddHBand="0" w:evenHBand="0" w:firstRowFirstColumn="0" w:firstRowLastColumn="0" w:lastRowFirstColumn="0" w:lastRowLastColumn="0"/>
+            <w:tcW w:w="1011" w:type="dxa"/>
+          </w:tcPr>
+          <w:p>
+            <w:r>
+              <w:t>Salida:</w:t>
+            </w:r>
+          </w:p>
+        </w:tc>
+        <w:tc>
+          <w:tcPr>
+            <w:tcW w:w="7483" w:type="dxa"/>
+          </w:tcPr>
+          <w:p>
+            <w:pPr>
+              <w:cnfStyle w:val="000000000000" w:firstRow="0" w:lastRow="0" w:firstColumn="0" w:lastColumn="0" w:oddVBand="0" w:evenVBand="0" w:oddHBand="0" w:evenHBand="0" w:firstRowFirstColumn="0" w:firstRowLastColumn="0" w:lastRowFirstColumn="0" w:lastRowLastColumn="0"/>
+            </w:pPr>
+            <w:r>
+              <w:t>TRUE,FALASE</w:t>
+            </w:r>
+          </w:p>
+        </w:tc>
+      </w:tr>
+      <w:tr>
+        <w:trPr>
+          <w:cnfStyle w:val="000000100000" w:firstRow="0" w:lastRow="0" w:firstColumn="0" w:lastColumn="0" w:oddVBand="0" w:evenVBand="0" w:oddHBand="1" w:evenHBand="0" w:firstRowFirstColumn="0" w:firstRowLastColumn="0" w:lastRowFirstColumn="0" w:lastRowLastColumn="0"/>
+        </w:trPr>
+        <w:tc>
+          <w:tcPr>
+            <w:cnfStyle w:val="001000000000" w:firstRow="0" w:lastRow="0" w:firstColumn="1" w:lastColumn="0" w:oddVBand="0" w:evenVBand="0" w:oddHBand="0" w:evenHBand="0" w:firstRowFirstColumn="0" w:firstRowLastColumn="0" w:lastRowFirstColumn="0" w:lastRowLastColumn="0"/>
+            <w:tcW w:w="1011" w:type="dxa"/>
+          </w:tcPr>
+          <w:p>
+            <w:r>
+              <w:t>Método:</w:t>
+            </w:r>
+          </w:p>
+        </w:tc>
+        <w:tc>
+          <w:tcPr>
+            <w:tcW w:w="7483" w:type="dxa"/>
+          </w:tcPr>
+          <w:p>
+            <w:pPr>
+              <w:cnfStyle w:val="000000100000" w:firstRow="0" w:lastRow="0" w:firstColumn="0" w:lastColumn="0" w:oddVBand="0" w:evenVBand="0" w:oddHBand="1" w:evenHBand="0" w:firstRowFirstColumn="0" w:firstRowLastColumn="0" w:lastRowFirstColumn="0" w:lastRowLastColumn="0"/>
+            </w:pPr>
+            <w:r>
+              <w:t>Tomo primer valor de la lista</w:t>
+            </w:r>
+            <w:r>
+              <w:t xml:space="preserve"> y lo elimino de ella.</w:t>
+            </w:r>
+          </w:p>
+          <w:p>
+            <w:pPr>
+              <w:cnfStyle w:val="000000100000" w:firstRow="0" w:lastRow="0" w:firstColumn="0" w:lastColumn="0" w:oddVBand="0" w:evenVBand="0" w:oddHBand="1" w:evenHBand="0" w:firstRowFirstColumn="0" w:firstRowLastColumn="0" w:lastRowFirstColumn="0" w:lastRowLastColumn="0"/>
+            </w:pPr>
+            <w:r>
+              <w:t>EnCasoQueSea</w:t>
+            </w:r>
+            <w:r>
+              <w:br/>
+            </w:r>
+            <w:r>
+              <w:tab/>
+              <w:t>crear: ValidoCrear</w:t>
+            </w:r>
+            <w:r>
+              <w:br/>
+            </w:r>
+            <w:r>
+              <w:tab/>
+              <w:t>sumar: ValidoSumar</w:t>
+            </w:r>
+            <w:r>
+              <w:br/>
+            </w:r>
+            <w:r>
+              <w:tab/>
+              <w:t>multiplicar: ValidoMultiplicar</w:t>
+            </w:r>
+            <w:r>
+              <w:br/>
+            </w:r>
+            <w:r>
+              <w:tab/>
+              <w:t>evaluar: ValudoEvaluar</w:t>
+            </w:r>
+            <w:r>
+              <w:br/>
+            </w:r>
+            <w:r>
+              <w:tab/>
+              <w:t>esraiz: ValidoEsRaiz</w:t>
+            </w:r>
+            <w:r>
+              <w:br/>
+            </w:r>
+            <w:r>
+              <w:tab/>
+              <w:t>mostrar: ValidoMostrar</w:t>
+            </w:r>
+            <w:r>
+              <w:br/>
+            </w:r>
+            <w:r>
+              <w:tab/>
+              <w:t>guardar: ValidoGuardar</w:t>
+            </w:r>
+            <w:r>
+              <w:br/>
+            </w:r>
+            <w:r>
+              <w:tab/>
+              <w:t>recuperar: ValidoRecuperar</w:t>
+            </w:r>
+            <w:r>
+              <w:br/>
+            </w:r>
+            <w:r>
+              <w:tab/>
+              <w:t>salir: abandona la aplicación</w:t>
+            </w:r>
+            <w:r>
+              <w:br/>
+            </w:r>
+            <w:r>
+              <w:tab/>
+              <w:t>OTRO: mensaje de error</w:t>
+            </w:r>
+            <w:r>
+              <w:br/>
+              <w:t>FinEnCasoQueSea</w:t>
+            </w:r>
+          </w:p>
+        </w:tc>
+      </w:tr>
+    </w:tbl>
+    <w:p>
+      <w:pPr>
+        <w:spacing w:line="240" w:lineRule="auto"/>
+      </w:pPr>
+    </w:p>
+    <w:p>
+      <w:pPr>
+        <w:spacing w:line="240" w:lineRule="auto"/>
+      </w:pPr>
+    </w:p>
+    <w:p>
+      <w:pPr>
+        <w:spacing w:line="240" w:lineRule="auto"/>
+      </w:pPr>
+    </w:p>
+    <w:p>
+      <w:pPr>
+        <w:spacing w:line="240" w:lineRule="auto"/>
+      </w:pPr>
+    </w:p>
+    <w:p>
+      <w:pPr>
+        <w:spacing w:line="240" w:lineRule="auto"/>
+      </w:pPr>
+    </w:p>
+    <w:tbl>
+      <w:tblPr>
+        <w:tblStyle w:val="Tablanormal1"/>
+        <w:tblW w:w="0" w:type="auto"/>
+        <w:tblLook w:val="04A0" w:firstRow="1" w:lastRow="0" w:firstColumn="1" w:lastColumn="0" w:noHBand="0" w:noVBand="1"/>
+      </w:tblPr>
+      <w:tblGrid>
+        <w:gridCol w:w="1011"/>
+        <w:gridCol w:w="7483"/>
+      </w:tblGrid>
+      <w:tr>
+        <w:trPr>
+          <w:cnfStyle w:val="100000000000" w:firstRow="1" w:lastRow="0" w:firstColumn="0" w:lastColumn="0" w:oddVBand="0" w:evenVBand="0" w:oddHBand="0" w:evenHBand="0" w:firstRowFirstColumn="0" w:firstRowLastColumn="0" w:lastRowFirstColumn="0" w:lastRowLastColumn="0"/>
+          <w:trHeight w:val="400"/>
+        </w:trPr>
+        <w:tc>
+          <w:tcPr>
+            <w:cnfStyle w:val="001000000000" w:firstRow="0" w:lastRow="0" w:firstColumn="1" w:lastColumn="0" w:oddVBand="0" w:evenVBand="0" w:oddHBand="0" w:evenHBand="0" w:firstRowFirstColumn="0" w:firstRowLastColumn="0" w:lastRowFirstColumn="0" w:lastRowLastColumn="0"/>
+            <w:tcW w:w="8494" w:type="dxa"/>
+            <w:gridSpan w:val="2"/>
+            <w:shd w:val="clear" w:color="auto" w:fill="FFE599" w:themeFill="accent4" w:themeFillTint="66"/>
+          </w:tcPr>
+          <w:p>
+            <w:pPr>
+              <w:jc w:val="center"/>
+            </w:pPr>
+            <w:r>
               <w:lastRenderedPageBreak/>
-              <w:t>Evaluar</w:t>
+              <w:t>ValidoCrear</w:t>
+            </w:r>
+          </w:p>
+        </w:tc>
+      </w:tr>
+      <w:tr>
+        <w:trPr>
+          <w:cnfStyle w:val="000000100000" w:firstRow="0" w:lastRow="0" w:firstColumn="0" w:lastColumn="0" w:oddVBand="0" w:evenVBand="0" w:oddHBand="1" w:evenHBand="0" w:firstRowFirstColumn="0" w:firstRowLastColumn="0" w:lastRowFirstColumn="0" w:lastRowLastColumn="0"/>
+          <w:trHeight w:val="571"/>
+        </w:trPr>
+        <w:tc>
+          <w:tcPr>
+            <w:cnfStyle w:val="001000000000" w:firstRow="0" w:lastRow="0" w:firstColumn="1" w:lastColumn="0" w:oddVBand="0" w:evenVBand="0" w:oddHBand="0" w:evenHBand="0" w:firstRowFirstColumn="0" w:firstRowLastColumn="0" w:lastRowFirstColumn="0" w:lastRowLastColumn="0"/>
+            <w:tcW w:w="1011" w:type="dxa"/>
+          </w:tcPr>
+          <w:p>
+            <w:r>
+              <w:t>Entrada:</w:t>
+            </w:r>
+          </w:p>
+        </w:tc>
+        <w:tc>
+          <w:tcPr>
+            <w:tcW w:w="7483" w:type="dxa"/>
+          </w:tcPr>
+          <w:p>
+            <w:pPr>
+              <w:cnfStyle w:val="000000100000" w:firstRow="0" w:lastRow="0" w:firstColumn="0" w:lastColumn="0" w:oddVBand="0" w:evenVBand="0" w:oddHBand="1" w:evenHBand="0" w:firstRowFirstColumn="0" w:firstRowLastColumn="0" w:lastRowFirstColumn="0" w:lastRowLastColumn="0"/>
+              <w:rPr>
+                <w:bCs/>
+              </w:rPr>
+            </w:pPr>
+            <w:r>
+              <w:t xml:space="preserve">Lista de String cargada </w:t>
+            </w:r>
+            <w:r>
+              <w:t>pará</w:t>
+            </w:r>
+            <w:r>
+              <w:t>metros</w:t>
+            </w:r>
+          </w:p>
+        </w:tc>
+      </w:tr>
+      <w:tr>
+        <w:trPr>
+          <w:trHeight w:val="391"/>
+        </w:trPr>
+        <w:tc>
+          <w:tcPr>
+            <w:cnfStyle w:val="001000000000" w:firstRow="0" w:lastRow="0" w:firstColumn="1" w:lastColumn="0" w:oddVBand="0" w:evenVBand="0" w:oddHBand="0" w:evenHBand="0" w:firstRowFirstColumn="0" w:firstRowLastColumn="0" w:lastRowFirstColumn="0" w:lastRowLastColumn="0"/>
+            <w:tcW w:w="1011" w:type="dxa"/>
+          </w:tcPr>
+          <w:p>
+            <w:r>
+              <w:t>Salida:</w:t>
+            </w:r>
+          </w:p>
+        </w:tc>
+        <w:tc>
+          <w:tcPr>
+            <w:tcW w:w="7483" w:type="dxa"/>
+          </w:tcPr>
+          <w:p>
+            <w:pPr>
+              <w:cnfStyle w:val="000000000000" w:firstRow="0" w:lastRow="0" w:firstColumn="0" w:lastColumn="0" w:oddVBand="0" w:evenVBand="0" w:oddHBand="0" w:evenHBand="0" w:firstRowFirstColumn="0" w:firstRowLastColumn="0" w:lastRowFirstColumn="0" w:lastRowLastColumn="0"/>
+            </w:pPr>
+            <w:r>
+              <w:t>TRUE,FALASE</w:t>
+            </w:r>
+          </w:p>
+        </w:tc>
+      </w:tr>
+      <w:tr>
+        <w:trPr>
+          <w:cnfStyle w:val="000000100000" w:firstRow="0" w:lastRow="0" w:firstColumn="0" w:lastColumn="0" w:oddVBand="0" w:evenVBand="0" w:oddHBand="1" w:evenHBand="0" w:firstRowFirstColumn="0" w:firstRowLastColumn="0" w:lastRowFirstColumn="0" w:lastRowLastColumn="0"/>
+        </w:trPr>
+        <w:tc>
+          <w:tcPr>
+            <w:cnfStyle w:val="001000000000" w:firstRow="0" w:lastRow="0" w:firstColumn="1" w:lastColumn="0" w:oddVBand="0" w:evenVBand="0" w:oddHBand="0" w:evenHBand="0" w:firstRowFirstColumn="0" w:firstRowLastColumn="0" w:lastRowFirstColumn="0" w:lastRowLastColumn="0"/>
+            <w:tcW w:w="1011" w:type="dxa"/>
+          </w:tcPr>
+          <w:p>
+            <w:r>
+              <w:t>Método:</w:t>
+            </w:r>
+          </w:p>
+        </w:tc>
+        <w:tc>
+          <w:tcPr>
+            <w:tcW w:w="7483" w:type="dxa"/>
+          </w:tcPr>
+          <w:p>
+            <w:pPr>
+              <w:cnfStyle w:val="000000100000" w:firstRow="0" w:lastRow="0" w:firstColumn="0" w:lastColumn="0" w:oddVBand="0" w:evenVBand="0" w:oddHBand="1" w:evenHBand="0" w:firstRowFirstColumn="0" w:firstRowLastColumn="0" w:lastRowFirstColumn="0" w:lastRowLastColumn="0"/>
+            </w:pPr>
+            <w:r>
+              <w:t>Tomo primer valor de la lista</w:t>
+            </w:r>
+            <w:r>
+              <w:t xml:space="preserve"> y lo elimino de ella.</w:t>
+            </w:r>
+            <w:bookmarkStart w:id="0" w:name="_GoBack"/>
+            <w:bookmarkEnd w:id="0"/>
+          </w:p>
+          <w:p>
+            <w:pPr>
+              <w:cnfStyle w:val="000000100000" w:firstRow="0" w:lastRow="0" w:firstColumn="0" w:lastColumn="0" w:oddVBand="0" w:evenVBand="0" w:oddHBand="1" w:evenHBand="0" w:firstRowFirstColumn="0" w:firstRowLastColumn="0" w:lastRowFirstColumn="0" w:lastRowLastColumn="0"/>
+            </w:pPr>
+            <w:r>
+              <w:t>Si es un string</w:t>
+            </w:r>
+            <w:r>
+              <w:br/>
+            </w:r>
+            <w:r>
+              <w:tab/>
+              <w:t>Si su nombre no está en el ABBPolinomio</w:t>
+            </w:r>
+            <w:r>
+              <w:br/>
+            </w:r>
+            <w:r>
+              <w:tab/>
+            </w:r>
+            <w:r>
+              <w:tab/>
+              <w:t>Creo un nuevo polinomio con dicho nombre</w:t>
+            </w:r>
+            <w:r>
+              <w:br/>
+            </w:r>
+            <w:r>
+              <w:tab/>
+              <w:t>Sino</w:t>
+            </w:r>
+            <w:r>
+              <w:br/>
+            </w:r>
+            <w:r>
+              <w:tab/>
+            </w:r>
+            <w:r>
+              <w:tab/>
+              <w:t>Mensaje de error</w:t>
+            </w:r>
+          </w:p>
+          <w:p>
+            <w:pPr>
+              <w:cnfStyle w:val="000000100000" w:firstRow="0" w:lastRow="0" w:firstColumn="0" w:lastColumn="0" w:oddVBand="0" w:evenVBand="0" w:oddHBand="1" w:evenHBand="0" w:firstRowFirstColumn="0" w:firstRowLastColumn="0" w:lastRowFirstColumn="0" w:lastRowLastColumn="0"/>
+            </w:pPr>
+            <w:r>
+              <w:t>Sino</w:t>
+            </w:r>
+            <w:r>
+              <w:br/>
+            </w:r>
+            <w:r>
+              <w:tab/>
+              <w:t>Mensaje de error</w:t>
+            </w:r>
+          </w:p>
+          <w:p>
+            <w:pPr>
+              <w:cnfStyle w:val="000000100000" w:firstRow="0" w:lastRow="0" w:firstColumn="0" w:lastColumn="0" w:oddVBand="0" w:evenVBand="0" w:oddHBand="1" w:evenHBand="0" w:firstRowFirstColumn="0" w:firstRowLastColumn="0" w:lastRowFirstColumn="0" w:lastRowLastColumn="0"/>
+            </w:pPr>
+            <w:r>
+              <w:t>FinSi</w:t>
+            </w:r>
+            <w:r>
+              <w:br/>
+            </w:r>
+          </w:p>
+        </w:tc>
+      </w:tr>
+    </w:tbl>
+    <w:p>
+      <w:pPr>
+        <w:spacing w:line="240" w:lineRule="auto"/>
+      </w:pPr>
+    </w:p>
+    <w:p>
+      <w:pPr>
+        <w:spacing w:line="240" w:lineRule="auto"/>
+      </w:pPr>
+    </w:p>
+    <w:tbl>
+      <w:tblPr>
+        <w:tblStyle w:val="Tablanormal1"/>
+        <w:tblW w:w="0" w:type="auto"/>
+        <w:tblLook w:val="04A0" w:firstRow="1" w:lastRow="0" w:firstColumn="1" w:lastColumn="0" w:noHBand="0" w:noVBand="1"/>
+      </w:tblPr>
+      <w:tblGrid>
+        <w:gridCol w:w="1011"/>
+        <w:gridCol w:w="7483"/>
+      </w:tblGrid>
+      <w:tr>
+        <w:trPr>
+          <w:cnfStyle w:val="100000000000" w:firstRow="1" w:lastRow="0" w:firstColumn="0" w:lastColumn="0" w:oddVBand="0" w:evenVBand="0" w:oddHBand="0" w:evenHBand="0" w:firstRowFirstColumn="0" w:firstRowLastColumn="0" w:lastRowFirstColumn="0" w:lastRowLastColumn="0"/>
+          <w:trHeight w:val="400"/>
+        </w:trPr>
+        <w:tc>
+          <w:tcPr>
+            <w:cnfStyle w:val="001000000000" w:firstRow="0" w:lastRow="0" w:firstColumn="1" w:lastColumn="0" w:oddVBand="0" w:evenVBand="0" w:oddHBand="0" w:evenHBand="0" w:firstRowFirstColumn="0" w:firstRowLastColumn="0" w:lastRowFirstColumn="0" w:lastRowLastColumn="0"/>
+            <w:tcW w:w="8494" w:type="dxa"/>
+            <w:gridSpan w:val="2"/>
+          </w:tcPr>
+          <w:p>
+            <w:pPr>
+              <w:jc w:val="center"/>
+            </w:pPr>
+            <w:r>
+              <w:t>Multiplicar</w:t>
             </w:r>
           </w:p>
         </w:tc>
@@ -925,6 +1228,260 @@
               </w:rPr>
             </w:pPr>
             <w:r>
+              <w:t>2 Listas de Terminos</w:t>
+            </w:r>
+            <w:r>
+              <w:br/>
+              <w:t>Polinomio pasado por referencia</w:t>
+            </w:r>
+          </w:p>
+        </w:tc>
+      </w:tr>
+      <w:tr>
+        <w:trPr>
+          <w:trHeight w:val="391"/>
+        </w:trPr>
+        <w:tc>
+          <w:tcPr>
+            <w:cnfStyle w:val="001000000000" w:firstRow="0" w:lastRow="0" w:firstColumn="1" w:lastColumn="0" w:oddVBand="0" w:evenVBand="0" w:oddHBand="0" w:evenHBand="0" w:firstRowFirstColumn="0" w:firstRowLastColumn="0" w:lastRowFirstColumn="0" w:lastRowLastColumn="0"/>
+            <w:tcW w:w="1011" w:type="dxa"/>
+          </w:tcPr>
+          <w:p>
+            <w:r>
+              <w:t>Salida:</w:t>
+            </w:r>
+          </w:p>
+        </w:tc>
+        <w:tc>
+          <w:tcPr>
+            <w:tcW w:w="7483" w:type="dxa"/>
+          </w:tcPr>
+          <w:p>
+            <w:pPr>
+              <w:cnfStyle w:val="000000000000" w:firstRow="0" w:lastRow="0" w:firstColumn="0" w:lastColumn="0" w:oddVBand="0" w:evenVBand="0" w:oddHBand="0" w:evenHBand="0" w:firstRowFirstColumn="0" w:firstRowLastColumn="0" w:lastRowFirstColumn="0" w:lastRowLastColumn="0"/>
+            </w:pPr>
+            <w:r>
+              <w:t>-</w:t>
+            </w:r>
+          </w:p>
+        </w:tc>
+      </w:tr>
+      <w:tr>
+        <w:trPr>
+          <w:cnfStyle w:val="000000100000" w:firstRow="0" w:lastRow="0" w:firstColumn="0" w:lastColumn="0" w:oddVBand="0" w:evenVBand="0" w:oddHBand="1" w:evenHBand="0" w:firstRowFirstColumn="0" w:firstRowLastColumn="0" w:lastRowFirstColumn="0" w:lastRowLastColumn="0"/>
+        </w:trPr>
+        <w:tc>
+          <w:tcPr>
+            <w:cnfStyle w:val="001000000000" w:firstRow="0" w:lastRow="0" w:firstColumn="1" w:lastColumn="0" w:oddVBand="0" w:evenVBand="0" w:oddHBand="0" w:evenHBand="0" w:firstRowFirstColumn="0" w:firstRowLastColumn="0" w:lastRowFirstColumn="0" w:lastRowLastColumn="0"/>
+            <w:tcW w:w="1011" w:type="dxa"/>
+          </w:tcPr>
+          <w:p>
+            <w:pPr>
+              <w:rPr>
+                <w:b w:val="0"/>
+                <w:bCs w:val="0"/>
+              </w:rPr>
+            </w:pPr>
+            <w:r>
+              <w:t>Método:</w:t>
+            </w:r>
+          </w:p>
+          <w:p>
+            <w:pPr>
+              <w:rPr>
+                <w:b w:val="0"/>
+                <w:bCs w:val="0"/>
+              </w:rPr>
+            </w:pPr>
+          </w:p>
+          <w:p>
+            <w:pPr>
+              <w:rPr>
+                <w:b w:val="0"/>
+                <w:bCs w:val="0"/>
+              </w:rPr>
+            </w:pPr>
+          </w:p>
+          <w:p/>
+        </w:tc>
+        <w:tc>
+          <w:tcPr>
+            <w:tcW w:w="7483" w:type="dxa"/>
+          </w:tcPr>
+          <w:p>
+            <w:pPr>
+              <w:cnfStyle w:val="000000100000" w:firstRow="0" w:lastRow="0" w:firstColumn="0" w:lastColumn="0" w:oddVBand="0" w:evenVBand="0" w:oddHBand="1" w:evenHBand="0" w:firstRowFirstColumn="0" w:firstRowLastColumn="0" w:lastRowFirstColumn="0" w:lastRowLastColumn="0"/>
+            </w:pPr>
+            <w:r>
+              <w:t>Mientras que la primer lista no sea nula</w:t>
+            </w:r>
+            <w:r>
+              <w:br/>
+            </w:r>
+            <w:r>
+              <w:tab/>
+            </w:r>
+            <w:r>
+              <w:t>Obt</w:t>
+            </w:r>
+            <w:r>
+              <w:t>ento termino lista 1</w:t>
+            </w:r>
+            <w:r>
+              <w:br/>
+            </w:r>
+            <w:r>
+              <w:tab/>
+              <w:t>Mientras que la segunda lista no sea nula</w:t>
+            </w:r>
+            <w:r>
+              <w:br/>
+            </w:r>
+            <w:r>
+              <w:tab/>
+            </w:r>
+            <w:r>
+              <w:tab/>
+              <w:t>Obtengo termino lista 2</w:t>
+            </w:r>
+            <w:r>
+              <w:br/>
+            </w:r>
+            <w:r>
+              <w:tab/>
+            </w:r>
+            <w:r>
+              <w:tab/>
+              <w:t>Multiplico termino lista 1 con termino lista 2</w:t>
+            </w:r>
+            <w:r>
+              <w:br/>
+            </w:r>
+            <w:r>
+              <w:tab/>
+            </w:r>
+            <w:r>
+              <w:tab/>
+            </w:r>
+            <w:r>
+              <w:t>Agrego termino al Polinomio por referencia</w:t>
+            </w:r>
+          </w:p>
+          <w:p>
+            <w:pPr>
+              <w:cnfStyle w:val="000000100000" w:firstRow="0" w:lastRow="0" w:firstColumn="0" w:lastColumn="0" w:oddVBand="0" w:evenVBand="0" w:oddHBand="1" w:evenHBand="0" w:firstRowFirstColumn="0" w:firstRowLastColumn="0" w:lastRowFirstColumn="0" w:lastRowLastColumn="0"/>
+            </w:pPr>
+            <w:r>
+              <w:tab/>
+            </w:r>
+            <w:r>
+              <w:tab/>
+              <w:t>Sigo recorriendo lista 2</w:t>
+            </w:r>
+            <w:r>
+              <w:br/>
+            </w:r>
+            <w:r>
+              <w:tab/>
+              <w:t>FinMientras</w:t>
+            </w:r>
+            <w:r>
+              <w:br/>
+            </w:r>
+            <w:r>
+              <w:tab/>
+              <w:t>sigo recorriendo lista 1</w:t>
+            </w:r>
+            <w:r>
+              <w:br/>
+              <w:t>FinMientras</w:t>
+            </w:r>
+            <w:r>
+              <w:br/>
+            </w:r>
+            <w:r>
+              <w:t>Muestro Polinomio</w:t>
+            </w:r>
+            <w:r>
+              <w:t xml:space="preserve"> final</w:t>
+            </w:r>
+            <w:r>
+              <w:br/>
+            </w:r>
+            <w:r>
+              <w:tab/>
+            </w:r>
+            <w:r>
+              <w:tab/>
+            </w:r>
+          </w:p>
+        </w:tc>
+      </w:tr>
+    </w:tbl>
+    <w:p>
+      <w:pPr>
+        <w:spacing w:line="240" w:lineRule="auto"/>
+      </w:pPr>
+    </w:p>
+    <w:tbl>
+      <w:tblPr>
+        <w:tblStyle w:val="Tablanormal1"/>
+        <w:tblW w:w="0" w:type="auto"/>
+        <w:tblLook w:val="04A0" w:firstRow="1" w:lastRow="0" w:firstColumn="1" w:lastColumn="0" w:noHBand="0" w:noVBand="1"/>
+      </w:tblPr>
+      <w:tblGrid>
+        <w:gridCol w:w="1011"/>
+        <w:gridCol w:w="7483"/>
+      </w:tblGrid>
+      <w:tr>
+        <w:trPr>
+          <w:cnfStyle w:val="100000000000" w:firstRow="1" w:lastRow="0" w:firstColumn="0" w:lastColumn="0" w:oddVBand="0" w:evenVBand="0" w:oddHBand="0" w:evenHBand="0" w:firstRowFirstColumn="0" w:firstRowLastColumn="0" w:lastRowFirstColumn="0" w:lastRowLastColumn="0"/>
+          <w:trHeight w:val="400"/>
+        </w:trPr>
+        <w:tc>
+          <w:tcPr>
+            <w:cnfStyle w:val="001000000000" w:firstRow="0" w:lastRow="0" w:firstColumn="1" w:lastColumn="0" w:oddVBand="0" w:evenVBand="0" w:oddHBand="0" w:evenHBand="0" w:firstRowFirstColumn="0" w:firstRowLastColumn="0" w:lastRowFirstColumn="0" w:lastRowLastColumn="0"/>
+            <w:tcW w:w="8494" w:type="dxa"/>
+            <w:gridSpan w:val="2"/>
+          </w:tcPr>
+          <w:p>
+            <w:pPr>
+              <w:jc w:val="center"/>
+            </w:pPr>
+            <w:r>
+              <w:t>Evaluar</w:t>
+            </w:r>
+          </w:p>
+        </w:tc>
+      </w:tr>
+      <w:tr>
+        <w:trPr>
+          <w:cnfStyle w:val="000000100000" w:firstRow="0" w:lastRow="0" w:firstColumn="0" w:lastColumn="0" w:oddVBand="0" w:evenVBand="0" w:oddHBand="1" w:evenHBand="0" w:firstRowFirstColumn="0" w:firstRowLastColumn="0" w:lastRowFirstColumn="0" w:lastRowLastColumn="0"/>
+          <w:trHeight w:val="571"/>
+        </w:trPr>
+        <w:tc>
+          <w:tcPr>
+            <w:cnfStyle w:val="001000000000" w:firstRow="0" w:lastRow="0" w:firstColumn="1" w:lastColumn="0" w:oddVBand="0" w:evenVBand="0" w:oddHBand="0" w:evenHBand="0" w:firstRowFirstColumn="0" w:firstRowLastColumn="0" w:lastRowFirstColumn="0" w:lastRowLastColumn="0"/>
+            <w:tcW w:w="1011" w:type="dxa"/>
+          </w:tcPr>
+          <w:p>
+            <w:r>
+              <w:t>Entrada:</w:t>
+            </w:r>
+          </w:p>
+        </w:tc>
+        <w:tc>
+          <w:tcPr>
+            <w:tcW w:w="7483" w:type="dxa"/>
+          </w:tcPr>
+          <w:p>
+            <w:pPr>
+              <w:cnfStyle w:val="000000100000" w:firstRow="0" w:lastRow="0" w:firstColumn="0" w:lastColumn="0" w:oddVBand="0" w:evenVBand="0" w:oddHBand="1" w:evenHBand="0" w:firstRowFirstColumn="0" w:firstRowLastColumn="0" w:lastRowFirstColumn="0" w:lastRowLastColumn="0"/>
+              <w:rPr>
+                <w:b/>
+              </w:rPr>
+            </w:pPr>
+            <w:r>
               <w:t>Lista de Terminos</w:t>
             </w:r>
             <w:r>
@@ -994,13 +1551,7 @@
             </w:r>
             <w:r>
               <w:tab/>
-              <w:t>Obt</w:t>
-            </w:r>
-            <w:r>
-              <w:t>eng</w:t>
-            </w:r>
-            <w:r>
-              <w:t>o termino</w:t>
+              <w:t>Obtengo termino</w:t>
             </w:r>
             <w:r>
               <w:br/>
@@ -1014,13 +1565,8 @@
             </w:r>
             <w:r>
               <w:tab/>
-              <w:t xml:space="preserve">Multiplico el resultado por si mismo tantas veces como el </w:t>
-            </w:r>
-            <w:r>
-              <w:t>exponente</w:t>
-            </w:r>
-            <w:bookmarkStart w:id="0" w:name="_GoBack"/>
-            <w:bookmarkEnd w:id="0"/>
+              <w:t>Multiplico el resultado por si mismo tantas veces como el exponente</w:t>
+            </w:r>
             <w:r>
               <w:br/>
               <w:t>FinMientras</w:t>
@@ -1042,6 +1588,184 @@
       <w:pPr>
         <w:spacing w:line="240" w:lineRule="auto"/>
       </w:pPr>
+    </w:p>
+    <w:tbl>
+      <w:tblPr>
+        <w:tblStyle w:val="Tablanormal1"/>
+        <w:tblW w:w="0" w:type="auto"/>
+        <w:tblLook w:val="04A0" w:firstRow="1" w:lastRow="0" w:firstColumn="1" w:lastColumn="0" w:noHBand="0" w:noVBand="1"/>
+      </w:tblPr>
+      <w:tblGrid>
+        <w:gridCol w:w="1011"/>
+        <w:gridCol w:w="7483"/>
+      </w:tblGrid>
+      <w:tr>
+        <w:trPr>
+          <w:cnfStyle w:val="100000000000" w:firstRow="1" w:lastRow="0" w:firstColumn="0" w:lastColumn="0" w:oddVBand="0" w:evenVBand="0" w:oddHBand="0" w:evenHBand="0" w:firstRowFirstColumn="0" w:firstRowLastColumn="0" w:lastRowFirstColumn="0" w:lastRowLastColumn="0"/>
+          <w:trHeight w:val="400"/>
+        </w:trPr>
+        <w:tc>
+          <w:tcPr>
+            <w:cnfStyle w:val="001000000000" w:firstRow="0" w:lastRow="0" w:firstColumn="1" w:lastColumn="0" w:oddVBand="0" w:evenVBand="0" w:oddHBand="0" w:evenHBand="0" w:firstRowFirstColumn="0" w:firstRowLastColumn="0" w:lastRowFirstColumn="0" w:lastRowLastColumn="0"/>
+            <w:tcW w:w="8494" w:type="dxa"/>
+            <w:gridSpan w:val="2"/>
+          </w:tcPr>
+          <w:p>
+            <w:pPr>
+              <w:jc w:val="center"/>
+            </w:pPr>
+            <w:r>
+              <w:lastRenderedPageBreak/>
+              <w:t>Crear</w:t>
+            </w:r>
+          </w:p>
+        </w:tc>
+      </w:tr>
+      <w:tr>
+        <w:trPr>
+          <w:cnfStyle w:val="000000100000" w:firstRow="0" w:lastRow="0" w:firstColumn="0" w:lastColumn="0" w:oddVBand="0" w:evenVBand="0" w:oddHBand="1" w:evenHBand="0" w:firstRowFirstColumn="0" w:firstRowLastColumn="0" w:lastRowFirstColumn="0" w:lastRowLastColumn="0"/>
+          <w:trHeight w:val="362"/>
+        </w:trPr>
+        <w:tc>
+          <w:tcPr>
+            <w:cnfStyle w:val="001000000000" w:firstRow="0" w:lastRow="0" w:firstColumn="1" w:lastColumn="0" w:oddVBand="0" w:evenVBand="0" w:oddHBand="0" w:evenHBand="0" w:firstRowFirstColumn="0" w:firstRowLastColumn="0" w:lastRowFirstColumn="0" w:lastRowLastColumn="0"/>
+            <w:tcW w:w="1011" w:type="dxa"/>
+          </w:tcPr>
+          <w:p>
+            <w:r>
+              <w:t>Entrada:</w:t>
+            </w:r>
+          </w:p>
+        </w:tc>
+        <w:tc>
+          <w:tcPr>
+            <w:tcW w:w="7483" w:type="dxa"/>
+          </w:tcPr>
+          <w:p>
+            <w:pPr>
+              <w:cnfStyle w:val="000000100000" w:firstRow="0" w:lastRow="0" w:firstColumn="0" w:lastColumn="0" w:oddVBand="0" w:evenVBand="0" w:oddHBand="1" w:evenHBand="0" w:firstRowFirstColumn="0" w:firstRowLastColumn="0" w:lastRowFirstColumn="0" w:lastRowLastColumn="0"/>
+              <w:rPr>
+                <w:b/>
+              </w:rPr>
+            </w:pPr>
+            <w:r>
+              <w:t>Stri</w:t>
+            </w:r>
+            <w:r>
+              <w:t>ng</w:t>
+            </w:r>
+            <w:r>
+              <w:br/>
+              <w:t>Lista de Terminos</w:t>
+            </w:r>
+            <w:r>
+              <w:br/>
+              <w:t>Polinomio pasado por referencia</w:t>
+            </w:r>
+          </w:p>
+        </w:tc>
+      </w:tr>
+      <w:tr>
+        <w:trPr>
+          <w:trHeight w:val="391"/>
+        </w:trPr>
+        <w:tc>
+          <w:tcPr>
+            <w:cnfStyle w:val="001000000000" w:firstRow="0" w:lastRow="0" w:firstColumn="1" w:lastColumn="0" w:oddVBand="0" w:evenVBand="0" w:oddHBand="0" w:evenHBand="0" w:firstRowFirstColumn="0" w:firstRowLastColumn="0" w:lastRowFirstColumn="0" w:lastRowLastColumn="0"/>
+            <w:tcW w:w="1011" w:type="dxa"/>
+          </w:tcPr>
+          <w:p>
+            <w:r>
+              <w:t>Salida:</w:t>
+            </w:r>
+          </w:p>
+        </w:tc>
+        <w:tc>
+          <w:tcPr>
+            <w:tcW w:w="7483" w:type="dxa"/>
+          </w:tcPr>
+          <w:p>
+            <w:pPr>
+              <w:cnfStyle w:val="000000000000" w:firstRow="0" w:lastRow="0" w:firstColumn="0" w:lastColumn="0" w:oddVBand="0" w:evenVBand="0" w:oddHBand="0" w:evenHBand="0" w:firstRowFirstColumn="0" w:firstRowLastColumn="0" w:lastRowFirstColumn="0" w:lastRowLastColumn="0"/>
+            </w:pPr>
+            <w:r>
+              <w:t>-</w:t>
+            </w:r>
+          </w:p>
+        </w:tc>
+      </w:tr>
+      <w:tr>
+        <w:trPr>
+          <w:cnfStyle w:val="000000100000" w:firstRow="0" w:lastRow="0" w:firstColumn="0" w:lastColumn="0" w:oddVBand="0" w:evenVBand="0" w:oddHBand="1" w:evenHBand="0" w:firstRowFirstColumn="0" w:firstRowLastColumn="0" w:lastRowFirstColumn="0" w:lastRowLastColumn="0"/>
+        </w:trPr>
+        <w:tc>
+          <w:tcPr>
+            <w:cnfStyle w:val="001000000000" w:firstRow="0" w:lastRow="0" w:firstColumn="1" w:lastColumn="0" w:oddVBand="0" w:evenVBand="0" w:oddHBand="0" w:evenHBand="0" w:firstRowFirstColumn="0" w:firstRowLastColumn="0" w:lastRowFirstColumn="0" w:lastRowLastColumn="0"/>
+            <w:tcW w:w="1011" w:type="dxa"/>
+          </w:tcPr>
+          <w:p>
+            <w:r>
+              <w:t>Método:</w:t>
+            </w:r>
+          </w:p>
+        </w:tc>
+        <w:tc>
+          <w:tcPr>
+            <w:tcW w:w="7483" w:type="dxa"/>
+          </w:tcPr>
+          <w:p>
+            <w:pPr>
+              <w:cnfStyle w:val="000000100000" w:firstRow="0" w:lastRow="0" w:firstColumn="0" w:lastColumn="0" w:oddVBand="0" w:evenVBand="0" w:oddHBand="1" w:evenHBand="0" w:firstRowFirstColumn="0" w:firstRowLastColumn="0" w:lastRowFirstColumn="0" w:lastRowLastColumn="0"/>
+            </w:pPr>
+            <w:r>
+              <w:t>Agrego el string como nombre del Polinomio.</w:t>
+            </w:r>
+            <w:r>
+              <w:br/>
+            </w:r>
+            <w:r>
+              <w:t>Mientras que la lista no sea nula</w:t>
+            </w:r>
+            <w:r>
+              <w:br/>
+            </w:r>
+            <w:r>
+              <w:tab/>
+              <w:t xml:space="preserve">Agrego </w:t>
+            </w:r>
+            <w:r>
+              <w:t>el termino al principio de la lista de terminos del polinomio</w:t>
+            </w:r>
+          </w:p>
+          <w:p>
+            <w:pPr>
+              <w:cnfStyle w:val="000000100000" w:firstRow="0" w:lastRow="0" w:firstColumn="0" w:lastColumn="0" w:oddVBand="0" w:evenVBand="0" w:oddHBand="1" w:evenHBand="0" w:firstRowFirstColumn="0" w:firstRowLastColumn="0" w:lastRowFirstColumn="0" w:lastRowLastColumn="0"/>
+            </w:pPr>
+            <w:r>
+              <w:t>FinMientras</w:t>
+            </w:r>
+          </w:p>
+        </w:tc>
+      </w:tr>
+    </w:tbl>
+    <w:p>
+      <w:pPr>
+        <w:spacing w:line="240" w:lineRule="auto"/>
+      </w:pPr>
+    </w:p>
+    <w:p>
+      <w:r>
+        <w:br w:type="page"/>
+      </w:r>
+    </w:p>
+    <w:p>
+      <w:pPr>
+        <w:spacing w:line="240" w:lineRule="auto"/>
+      </w:pPr>
+      <w:r>
+        <w:lastRenderedPageBreak/>
+        <w:t xml:space="preserve">MÓDULO: </w:t>
+      </w:r>
     </w:p>
     <w:p>
       <w:pPr>

</xml_diff>

<commit_message>
Se agregan validaciones al pseudocodigo y arreglos varios.
</commit_message>
<xml_diff>
--- a/Documentacion/Pseudo codigo.docx
+++ b/Documentacion/Pseudo codigo.docx
@@ -1,6 +1,6 @@
 
 <file path=word/document.xml><?xml version="1.0" encoding="utf-8"?>
-<w:document xmlns:wpc="http://schemas.microsoft.com/office/word/2010/wordprocessingCanvas" xmlns:mo="http://schemas.microsoft.com/office/mac/office/2008/main" xmlns:mc="http://schemas.openxmlformats.org/markup-compatibility/2006" xmlns:mv="urn:schemas-microsoft-com:mac:vml" xmlns:o="urn:schemas-microsoft-com:office:office" xmlns:r="http://schemas.openxmlformats.org/officeDocument/2006/relationships" xmlns:m="http://schemas.openxmlformats.org/officeDocument/2006/math" xmlns:v="urn:schemas-microsoft-com:vml" xmlns:wp14="http://schemas.microsoft.com/office/word/2010/wordprocessingDrawing" xmlns:wp="http://schemas.openxmlformats.org/drawingml/2006/wordprocessingDrawing" xmlns:w10="urn:schemas-microsoft-com:office:word" xmlns:w="http://schemas.openxmlformats.org/wordprocessingml/2006/main" xmlns:w14="http://schemas.microsoft.com/office/word/2010/wordml" xmlns:w15="http://schemas.microsoft.com/office/word/2012/wordml" xmlns:wpg="http://schemas.microsoft.com/office/word/2010/wordprocessingGroup" xmlns:wpi="http://schemas.microsoft.com/office/word/2010/wordprocessingInk" xmlns:wne="http://schemas.microsoft.com/office/word/2006/wordml" xmlns:wps="http://schemas.microsoft.com/office/word/2010/wordprocessingShape" mc:Ignorable="w14 w15 wp14">
+<w:document xmlns:wpc="http://schemas.microsoft.com/office/word/2010/wordprocessingCanvas" xmlns:cx="http://schemas.microsoft.com/office/drawing/2014/chartex" xmlns:cx1="http://schemas.microsoft.com/office/drawing/2015/9/8/chartex" xmlns:cx2="http://schemas.microsoft.com/office/drawing/2015/10/21/chartex" xmlns:cx3="http://schemas.microsoft.com/office/drawing/2016/5/9/chartex" xmlns:cx4="http://schemas.microsoft.com/office/drawing/2016/5/10/chartex" xmlns:cx5="http://schemas.microsoft.com/office/drawing/2016/5/11/chartex" xmlns:cx6="http://schemas.microsoft.com/office/drawing/2016/5/12/chartex" xmlns:cx7="http://schemas.microsoft.com/office/drawing/2016/5/13/chartex" xmlns:cx8="http://schemas.microsoft.com/office/drawing/2016/5/14/chartex" xmlns:mc="http://schemas.openxmlformats.org/markup-compatibility/2006" xmlns:aink="http://schemas.microsoft.com/office/drawing/2016/ink" xmlns:am3d="http://schemas.microsoft.com/office/drawing/2017/model3d" xmlns:o="urn:schemas-microsoft-com:office:office" xmlns:r="http://schemas.openxmlformats.org/officeDocument/2006/relationships" xmlns:m="http://schemas.openxmlformats.org/officeDocument/2006/math" xmlns:v="urn:schemas-microsoft-com:vml" xmlns:wp14="http://schemas.microsoft.com/office/word/2010/wordprocessingDrawing" xmlns:wp="http://schemas.openxmlformats.org/drawingml/2006/wordprocessingDrawing" xmlns:w10="urn:schemas-microsoft-com:office:word" xmlns:w="http://schemas.openxmlformats.org/wordprocessingml/2006/main" xmlns:w14="http://schemas.microsoft.com/office/word/2010/wordml" xmlns:w15="http://schemas.microsoft.com/office/word/2012/wordml" xmlns:w16cid="http://schemas.microsoft.com/office/word/2016/wordml/cid" xmlns:w16se="http://schemas.microsoft.com/office/word/2015/wordml/symex" xmlns:wpg="http://schemas.microsoft.com/office/word/2010/wordprocessingGroup" xmlns:wpi="http://schemas.microsoft.com/office/word/2010/wordprocessingInk" xmlns:wne="http://schemas.microsoft.com/office/word/2006/wordml" xmlns:wps="http://schemas.microsoft.com/office/word/2010/wordprocessingShape" mc:Ignorable="w14 w15 w16se w16cid wp14">
   <w:body>
     <w:p>
       <w:pPr>
@@ -143,19 +143,11 @@
           <w:lang w:val="en-US"/>
         </w:rPr>
       </w:pPr>
-      <w:proofErr w:type="spellStart"/>
       <w:r>
         <w:rPr>
           <w:lang w:val="en-US"/>
         </w:rPr>
-        <w:t>Caso</w:t>
-      </w:r>
-      <w:proofErr w:type="spellEnd"/>
-      <w:r>
-        <w:rPr>
-          <w:lang w:val="en-US"/>
-        </w:rPr>
-        <w:t xml:space="preserve"> </w:t>
+        <w:t xml:space="preserve">Caso </w:t>
       </w:r>
       <w:proofErr w:type="spellStart"/>
       <w:r>
@@ -191,16 +183,8 @@
         <w:rPr>
           <w:lang w:val="en-US"/>
         </w:rPr>
-        <w:t xml:space="preserve">string, </w:t>
-      </w:r>
-      <w:proofErr w:type="spellStart"/>
-      <w:r>
-        <w:rPr>
-          <w:lang w:val="en-US"/>
-        </w:rPr>
-        <w:t>int</w:t>
-      </w:r>
-      <w:proofErr w:type="spellEnd"/>
+        <w:t>string, int</w:t>
+      </w:r>
       <w:r>
         <w:rPr>
           <w:lang w:val="en-US"/>
@@ -400,6 +384,7 @@
             <w:cnfStyle w:val="001000000000" w:firstRow="0" w:lastRow="0" w:firstColumn="1" w:lastColumn="0" w:oddVBand="0" w:evenVBand="0" w:oddHBand="0" w:evenHBand="0" w:firstRowFirstColumn="0" w:firstRowLastColumn="0" w:lastRowFirstColumn="0" w:lastRowLastColumn="0"/>
             <w:tcW w:w="8494" w:type="dxa"/>
             <w:gridSpan w:val="2"/>
+            <w:shd w:val="clear" w:color="auto" w:fill="FFE599" w:themeFill="accent4" w:themeFillTint="66"/>
           </w:tcPr>
           <w:p>
             <w:pPr>
@@ -540,6 +525,7 @@
             <w:cnfStyle w:val="001000000000" w:firstRow="0" w:lastRow="0" w:firstColumn="1" w:lastColumn="0" w:oddVBand="0" w:evenVBand="0" w:oddHBand="0" w:evenHBand="0" w:firstRowFirstColumn="0" w:firstRowLastColumn="0" w:lastRowFirstColumn="0" w:lastRowLastColumn="0"/>
             <w:tcW w:w="8494" w:type="dxa"/>
             <w:gridSpan w:val="2"/>
+            <w:shd w:val="clear" w:color="auto" w:fill="FFE599" w:themeFill="accent4" w:themeFillTint="66"/>
           </w:tcPr>
           <w:p>
             <w:pPr>
@@ -619,7 +605,7 @@
               <w:cnfStyle w:val="000000000000" w:firstRow="0" w:lastRow="0" w:firstColumn="0" w:lastColumn="0" w:oddVBand="0" w:evenVBand="0" w:oddHBand="0" w:evenHBand="0" w:firstRowFirstColumn="0" w:firstRowLastColumn="0" w:lastRowFirstColumn="0" w:lastRowLastColumn="0"/>
             </w:pPr>
             <w:r>
-              <w:t>Lista de String cargada</w:t>
+              <w:t>-</w:t>
             </w:r>
           </w:p>
         </w:tc>
@@ -648,12 +634,36 @@
               <w:cnfStyle w:val="000000100000" w:firstRow="0" w:lastRow="0" w:firstColumn="0" w:lastColumn="0" w:oddVBand="0" w:evenVBand="0" w:oddHBand="1" w:evenHBand="0" w:firstRowFirstColumn="0" w:firstRowLastColumn="0" w:lastRowFirstColumn="0" w:lastRowLastColumn="0"/>
             </w:pPr>
             <w:r>
-              <w:t>Recorro String</w:t>
-            </w:r>
-          </w:p>
-          <w:p>
-            <w:pPr>
-              <w:cnfStyle w:val="000000100000" w:firstRow="0" w:lastRow="0" w:firstColumn="0" w:lastColumn="0" w:oddVBand="0" w:evenVBand="0" w:oddHBand="1" w:evenHBand="0" w:firstRowFirstColumn="0" w:firstRowLastColumn="0" w:lastRowFirstColumn="0" w:lastRowLastColumn="0"/>
+              <w:t xml:space="preserve">Creo nuevo </w:t>
+            </w:r>
+            <w:proofErr w:type="spellStart"/>
+            <w:r>
+              <w:t>string</w:t>
+            </w:r>
+            <w:proofErr w:type="spellEnd"/>
+          </w:p>
+          <w:p>
+            <w:pPr>
+              <w:cnfStyle w:val="000000100000" w:firstRow="0" w:lastRow="0" w:firstColumn="0" w:lastColumn="0" w:oddVBand="0" w:evenVBand="0" w:oddHBand="1" w:evenHBand="0" w:firstRowFirstColumn="0" w:firstRowLastColumn="0" w:lastRowFirstColumn="0" w:lastRowLastColumn="0"/>
+            </w:pPr>
+            <w:r>
+              <w:t xml:space="preserve">Recorro </w:t>
+            </w:r>
+            <w:proofErr w:type="spellStart"/>
+            <w:r>
+              <w:t>String</w:t>
+            </w:r>
+            <w:proofErr w:type="spellEnd"/>
+            <w:r>
+              <w:t xml:space="preserve"> de comandos</w:t>
+            </w:r>
+          </w:p>
+          <w:p>
+            <w:pPr>
+              <w:cnfStyle w:val="000000100000" w:firstRow="0" w:lastRow="0" w:firstColumn="0" w:lastColumn="0" w:oddVBand="0" w:evenVBand="0" w:oddHBand="1" w:evenHBand="0" w:firstRowFirstColumn="0" w:firstRowLastColumn="0" w:lastRowFirstColumn="0" w:lastRowLastColumn="0"/>
+              <w:rPr>
+                <w:u w:val="single"/>
+              </w:rPr>
             </w:pPr>
             <w:r>
               <w:t xml:space="preserve">Mientras </w:t>
@@ -702,8 +712,26 @@
               <w:cnfStyle w:val="000000100000" w:firstRow="0" w:lastRow="0" w:firstColumn="0" w:lastColumn="0" w:oddVBand="0" w:evenVBand="0" w:oddHBand="1" w:evenHBand="0" w:firstRowFirstColumn="0" w:firstRowLastColumn="0" w:lastRowFirstColumn="0" w:lastRowLastColumn="0"/>
             </w:pPr>
             <w:r>
-              <w:t xml:space="preserve">                   Guardo nuevo String en lista de String</w:t>
-            </w:r>
+              <w:t xml:space="preserve">                   Guardo nuevo String en lista de </w:t>
+            </w:r>
+            <w:proofErr w:type="spellStart"/>
+            <w:r>
+              <w:t>String</w:t>
+            </w:r>
+            <w:proofErr w:type="spellEnd"/>
+          </w:p>
+          <w:p>
+            <w:pPr>
+              <w:cnfStyle w:val="000000100000" w:firstRow="0" w:lastRow="0" w:firstColumn="0" w:lastColumn="0" w:oddVBand="0" w:evenVBand="0" w:oddHBand="1" w:evenHBand="0" w:firstRowFirstColumn="0" w:firstRowLastColumn="0" w:lastRowFirstColumn="0" w:lastRowLastColumn="0"/>
+            </w:pPr>
+            <w:r>
+              <w:t xml:space="preserve">                   Creo nuevo </w:t>
+            </w:r>
+            <w:proofErr w:type="spellStart"/>
+            <w:r>
+              <w:t>string</w:t>
+            </w:r>
+            <w:proofErr w:type="spellEnd"/>
           </w:p>
           <w:p>
             <w:pPr>
@@ -808,9 +836,20 @@
           <w:p>
             <w:pPr>
               <w:cnfStyle w:val="000000000000" w:firstRow="0" w:lastRow="0" w:firstColumn="0" w:lastColumn="0" w:oddVBand="0" w:evenVBand="0" w:oddHBand="0" w:evenHBand="0" w:firstRowFirstColumn="0" w:firstRowLastColumn="0" w:lastRowFirstColumn="0" w:lastRowLastColumn="0"/>
-            </w:pPr>
-            <w:r>
-              <w:t>TRUE,FALASE</w:t>
+              <w:rPr>
+                <w:u w:val="single"/>
+              </w:rPr>
+            </w:pPr>
+            <w:proofErr w:type="spellStart"/>
+            <w:r>
+              <w:t>Int</w:t>
+            </w:r>
+            <w:proofErr w:type="spellEnd"/>
+            <w:r>
+              <w:t xml:space="preserve"> (1-9</w:t>
+            </w:r>
+            <w:r>
+              <w:t xml:space="preserve"> o 0 en caso de error)</w:t>
             </w:r>
           </w:p>
         </w:tc>
@@ -849,78 +888,117 @@
             <w:pPr>
               <w:cnfStyle w:val="000000100000" w:firstRow="0" w:lastRow="0" w:firstColumn="0" w:lastColumn="0" w:oddVBand="0" w:evenVBand="0" w:oddHBand="1" w:evenHBand="0" w:firstRowFirstColumn="0" w:firstRowLastColumn="0" w:lastRowFirstColumn="0" w:lastRowLastColumn="0"/>
             </w:pPr>
+            <w:proofErr w:type="spellStart"/>
             <w:r>
               <w:t>EnCasoQueSea</w:t>
             </w:r>
+            <w:proofErr w:type="spellEnd"/>
             <w:r>
               <w:br/>
             </w:r>
             <w:r>
               <w:tab/>
-              <w:t>crear: ValidoCrear</w:t>
+              <w:t xml:space="preserve">crear: </w:t>
+            </w:r>
+            <w:r>
+              <w:t>1</w:t>
             </w:r>
             <w:r>
               <w:br/>
             </w:r>
             <w:r>
               <w:tab/>
-              <w:t>sumar: ValidoSumar</w:t>
+              <w:t xml:space="preserve">sumar: </w:t>
+            </w:r>
+            <w:r>
+              <w:t>2</w:t>
             </w:r>
             <w:r>
               <w:br/>
             </w:r>
             <w:r>
               <w:tab/>
-              <w:t>multiplicar: ValidoMultiplicar</w:t>
+              <w:t xml:space="preserve">multiplicar: </w:t>
+            </w:r>
+            <w:r>
+              <w:t>3</w:t>
             </w:r>
             <w:r>
               <w:br/>
             </w:r>
             <w:r>
               <w:tab/>
-              <w:t>evaluar: ValudoEvaluar</w:t>
+              <w:t xml:space="preserve">evaluar: </w:t>
+            </w:r>
+            <w:r>
+              <w:t>4</w:t>
             </w:r>
             <w:r>
               <w:br/>
             </w:r>
             <w:r>
               <w:tab/>
-              <w:t>esraiz: ValidoEsRaiz</w:t>
+            </w:r>
+            <w:proofErr w:type="spellStart"/>
+            <w:r>
+              <w:t>esraiz</w:t>
+            </w:r>
+            <w:proofErr w:type="spellEnd"/>
+            <w:r>
+              <w:t xml:space="preserve">: </w:t>
+            </w:r>
+            <w:r>
+              <w:t>5</w:t>
             </w:r>
             <w:r>
               <w:br/>
             </w:r>
             <w:r>
               <w:tab/>
-              <w:t>mostrar: ValidoMostrar</w:t>
+              <w:t xml:space="preserve">mostrar: </w:t>
+            </w:r>
+            <w:r>
+              <w:t>6</w:t>
             </w:r>
             <w:r>
               <w:br/>
             </w:r>
             <w:r>
               <w:tab/>
-              <w:t>guardar: ValidoGuardar</w:t>
+              <w:t xml:space="preserve">guardar: </w:t>
+            </w:r>
+            <w:r>
+              <w:t>7</w:t>
             </w:r>
             <w:r>
               <w:br/>
             </w:r>
             <w:r>
               <w:tab/>
-              <w:t>recuperar: ValidoRecuperar</w:t>
+              <w:t xml:space="preserve">recuperar: </w:t>
+            </w:r>
+            <w:r>
+              <w:t>8</w:t>
             </w:r>
             <w:r>
               <w:br/>
             </w:r>
             <w:r>
               <w:tab/>
-              <w:t>salir: abandona la aplicación</w:t>
+              <w:t xml:space="preserve">salir: </w:t>
+            </w:r>
+            <w:r>
+              <w:t>9</w:t>
             </w:r>
             <w:r>
               <w:br/>
             </w:r>
             <w:r>
               <w:tab/>
-              <w:t>OTRO: mensaje de error</w:t>
+              <w:t xml:space="preserve">OTRO: </w:t>
+            </w:r>
+            <w:r>
+              <w:t>0</w:t>
             </w:r>
             <w:r>
               <w:br/>
@@ -930,6 +1008,11 @@
         </w:tc>
       </w:tr>
     </w:tbl>
+    <w:p>
+      <w:pPr>
+        <w:spacing w:line="240" w:lineRule="auto"/>
+      </w:pPr>
+    </w:p>
     <w:p>
       <w:pPr>
         <w:spacing w:line="240" w:lineRule="auto"/>
@@ -980,11 +1063,18 @@
           <w:p>
             <w:pPr>
               <w:jc w:val="center"/>
-            </w:pPr>
-            <w:r>
-              <w:lastRenderedPageBreak/>
-              <w:t>ValidoCrear</w:t>
-            </w:r>
+              <w:rPr>
+                <w:u w:val="single"/>
+              </w:rPr>
+            </w:pPr>
+            <w:proofErr w:type="spellStart"/>
+            <w:r>
+              <w:rPr>
+                <w:u w:val="single"/>
+              </w:rPr>
+              <w:t>EsValidoNombre</w:t>
+            </w:r>
+            <w:proofErr w:type="spellEnd"/>
           </w:p>
         </w:tc>
       </w:tr>
@@ -1015,14 +1105,19 @@
                 <w:bCs/>
               </w:rPr>
             </w:pPr>
-            <w:r>
-              <w:t xml:space="preserve">Lista de String cargada </w:t>
-            </w:r>
-            <w:r>
-              <w:t>pará</w:t>
-            </w:r>
-            <w:r>
-              <w:t>metros</w:t>
+            <w:proofErr w:type="spellStart"/>
+            <w:r>
+              <w:rPr>
+                <w:bCs/>
+              </w:rPr>
+              <w:t>String</w:t>
+            </w:r>
+            <w:proofErr w:type="spellEnd"/>
+            <w:r>
+              <w:rPr>
+                <w:bCs/>
+              </w:rPr>
+              <w:t xml:space="preserve"> cargado</w:t>
             </w:r>
           </w:p>
         </w:tc>
@@ -1051,7 +1146,13 @@
               <w:cnfStyle w:val="000000000000" w:firstRow="0" w:lastRow="0" w:firstColumn="0" w:lastColumn="0" w:oddVBand="0" w:evenVBand="0" w:oddHBand="0" w:evenHBand="0" w:firstRowFirstColumn="0" w:firstRowLastColumn="0" w:lastRowFirstColumn="0" w:lastRowLastColumn="0"/>
             </w:pPr>
             <w:r>
-              <w:t>TRUE,FALASE</w:t>
+              <w:t xml:space="preserve">TRUE, </w:t>
+            </w:r>
+            <w:r>
+              <w:rPr>
+                <w:u w:val="single"/>
+              </w:rPr>
+              <w:t>FALSE</w:t>
             </w:r>
           </w:p>
         </w:tc>
@@ -1080,81 +1181,197 @@
               <w:cnfStyle w:val="000000100000" w:firstRow="0" w:lastRow="0" w:firstColumn="0" w:lastColumn="0" w:oddVBand="0" w:evenVBand="0" w:oddHBand="1" w:evenHBand="0" w:firstRowFirstColumn="0" w:firstRowLastColumn="0" w:lastRowFirstColumn="0" w:lastRowLastColumn="0"/>
             </w:pPr>
             <w:r>
-              <w:t>Tomo primer valor de la lista</w:t>
-            </w:r>
-            <w:r>
-              <w:t xml:space="preserve"> y lo elimino de ella.</w:t>
-            </w:r>
-            <w:bookmarkStart w:id="0" w:name="_GoBack"/>
-            <w:bookmarkEnd w:id="0"/>
-          </w:p>
-          <w:p>
-            <w:pPr>
-              <w:cnfStyle w:val="000000100000" w:firstRow="0" w:lastRow="0" w:firstColumn="0" w:lastColumn="0" w:oddVBand="0" w:evenVBand="0" w:oddHBand="1" w:evenHBand="0" w:firstRowFirstColumn="0" w:firstRowLastColumn="0" w:lastRowFirstColumn="0" w:lastRowLastColumn="0"/>
-            </w:pPr>
-            <w:r>
-              <w:t>Si es un string</w:t>
-            </w:r>
-            <w:r>
-              <w:br/>
-            </w:r>
-            <w:r>
-              <w:tab/>
-              <w:t>Si su nombre no está en el ABBPolinomio</w:t>
-            </w:r>
-            <w:r>
-              <w:br/>
-            </w:r>
-            <w:r>
-              <w:tab/>
-            </w:r>
-            <w:r>
-              <w:tab/>
-              <w:t>Creo un nuevo polinomio con dicho nombre</w:t>
-            </w:r>
-            <w:r>
-              <w:br/>
-            </w:r>
-            <w:r>
-              <w:tab/>
-              <w:t>Sino</w:t>
-            </w:r>
-            <w:r>
-              <w:br/>
-            </w:r>
-            <w:r>
-              <w:tab/>
-            </w:r>
-            <w:r>
-              <w:tab/>
-              <w:t>Mensaje de error</w:t>
-            </w:r>
-          </w:p>
-          <w:p>
-            <w:pPr>
-              <w:cnfStyle w:val="000000100000" w:firstRow="0" w:lastRow="0" w:firstColumn="0" w:lastColumn="0" w:oddVBand="0" w:evenVBand="0" w:oddHBand="1" w:evenHBand="0" w:firstRowFirstColumn="0" w:firstRowLastColumn="0" w:lastRowFirstColumn="0" w:lastRowLastColumn="0"/>
-            </w:pPr>
-            <w:r>
-              <w:t>Sino</w:t>
-            </w:r>
-            <w:r>
-              <w:br/>
-            </w:r>
-            <w:r>
-              <w:tab/>
-              <w:t>Mensaje de error</w:t>
-            </w:r>
-          </w:p>
-          <w:p>
-            <w:pPr>
-              <w:cnfStyle w:val="000000100000" w:firstRow="0" w:lastRow="0" w:firstColumn="0" w:lastColumn="0" w:oddVBand="0" w:evenVBand="0" w:oddHBand="1" w:evenHBand="0" w:firstRowFirstColumn="0" w:firstRowLastColumn="0" w:lastRowFirstColumn="0" w:lastRowLastColumn="0"/>
-            </w:pPr>
-            <w:r>
-              <w:t>FinSi</w:t>
-            </w:r>
-            <w:r>
-              <w:br/>
-            </w:r>
+              <w:t xml:space="preserve">Recorro </w:t>
+            </w:r>
+            <w:proofErr w:type="spellStart"/>
+            <w:r>
+              <w:t>String</w:t>
+            </w:r>
+            <w:proofErr w:type="spellEnd"/>
+          </w:p>
+          <w:p>
+            <w:pPr>
+              <w:cnfStyle w:val="000000100000" w:firstRow="0" w:lastRow="0" w:firstColumn="0" w:lastColumn="0" w:oddVBand="0" w:evenVBand="0" w:oddHBand="1" w:evenHBand="0" w:firstRowFirstColumn="0" w:firstRowLastColumn="0" w:lastRowFirstColumn="0" w:lastRowLastColumn="0"/>
+              <w:rPr>
+                <w:u w:val="single"/>
+              </w:rPr>
+            </w:pPr>
+            <w:r>
+              <w:t>Mientras carácter sea distinto a carácter fin de línea y variable sea TRUE</w:t>
+            </w:r>
+          </w:p>
+          <w:p>
+            <w:pPr>
+              <w:cnfStyle w:val="000000100000" w:firstRow="0" w:lastRow="0" w:firstColumn="0" w:lastColumn="0" w:oddVBand="0" w:evenVBand="0" w:oddHBand="1" w:evenHBand="0" w:firstRowFirstColumn="0" w:firstRowLastColumn="0" w:lastRowFirstColumn="0" w:lastRowLastColumn="0"/>
+            </w:pPr>
+            <w:r>
+              <w:t xml:space="preserve">        Si carácter </w:t>
+            </w:r>
+            <w:r>
+              <w:rPr>
+                <w:lang w:val="es-419"/>
+              </w:rPr>
+              <w:t>&gt;=</w:t>
+            </w:r>
+            <w:r>
+              <w:t xml:space="preserve"> ‘a’ </w:t>
+            </w:r>
+            <w:r>
+              <w:t xml:space="preserve">o </w:t>
+            </w:r>
+            <w:proofErr w:type="spellStart"/>
+            <w:r>
+              <w:t>caracter</w:t>
+            </w:r>
+            <w:proofErr w:type="spellEnd"/>
+            <w:r>
+              <w:t xml:space="preserve"> </w:t>
+            </w:r>
+            <w:r>
+              <w:t>&lt;=</w:t>
+            </w:r>
+            <w:r>
+              <w:t xml:space="preserve"> ‘z’ </w:t>
+            </w:r>
+          </w:p>
+          <w:p>
+            <w:pPr>
+              <w:cnfStyle w:val="000000100000" w:firstRow="0" w:lastRow="0" w:firstColumn="0" w:lastColumn="0" w:oddVBand="0" w:evenVBand="0" w:oddHBand="1" w:evenHBand="0" w:firstRowFirstColumn="0" w:firstRowLastColumn="0" w:lastRowFirstColumn="0" w:lastRowLastColumn="0"/>
+            </w:pPr>
+            <w:r>
+              <w:t xml:space="preserve">            </w:t>
+            </w:r>
+            <w:r>
+              <w:t xml:space="preserve">o </w:t>
+            </w:r>
+            <w:r>
+              <w:t xml:space="preserve">carácter </w:t>
+            </w:r>
+            <w:r>
+              <w:rPr>
+                <w:lang w:val="es-419"/>
+              </w:rPr>
+              <w:t>&gt;=</w:t>
+            </w:r>
+            <w:r>
+              <w:t xml:space="preserve"> ‘</w:t>
+            </w:r>
+            <w:r>
+              <w:t>A</w:t>
+            </w:r>
+            <w:r>
+              <w:t xml:space="preserve">’ o </w:t>
+            </w:r>
+            <w:proofErr w:type="spellStart"/>
+            <w:r>
+              <w:t>caracter</w:t>
+            </w:r>
+            <w:proofErr w:type="spellEnd"/>
+            <w:r>
+              <w:t xml:space="preserve"> &lt;= ‘</w:t>
+            </w:r>
+            <w:r>
+              <w:t>Z</w:t>
+            </w:r>
+            <w:r>
+              <w:t xml:space="preserve">’ </w:t>
+            </w:r>
+          </w:p>
+          <w:p>
+            <w:pPr>
+              <w:cnfStyle w:val="000000100000" w:firstRow="0" w:lastRow="0" w:firstColumn="0" w:lastColumn="0" w:oddVBand="0" w:evenVBand="0" w:oddHBand="1" w:evenHBand="0" w:firstRowFirstColumn="0" w:firstRowLastColumn="0" w:lastRowFirstColumn="0" w:lastRowLastColumn="0"/>
+              <w:rPr>
+                <w:u w:val="single"/>
+              </w:rPr>
+            </w:pPr>
+            <w:r>
+              <w:t xml:space="preserve">            o </w:t>
+            </w:r>
+            <w:r>
+              <w:t xml:space="preserve">carácter </w:t>
+            </w:r>
+            <w:r>
+              <w:rPr>
+                <w:lang w:val="es-419"/>
+              </w:rPr>
+              <w:t>&gt;=</w:t>
+            </w:r>
+            <w:r>
+              <w:t xml:space="preserve"> ‘</w:t>
+            </w:r>
+            <w:r>
+              <w:t>0</w:t>
+            </w:r>
+            <w:r>
+              <w:t xml:space="preserve">’ o </w:t>
+            </w:r>
+            <w:proofErr w:type="spellStart"/>
+            <w:r>
+              <w:t>caracter</w:t>
+            </w:r>
+            <w:proofErr w:type="spellEnd"/>
+            <w:r>
+              <w:t xml:space="preserve"> &lt;= ‘</w:t>
+            </w:r>
+            <w:r>
+              <w:t>9</w:t>
+            </w:r>
+            <w:r>
+              <w:t>’</w:t>
+            </w:r>
+            <w:r>
+              <w:t xml:space="preserve"> entonces</w:t>
+            </w:r>
+          </w:p>
+          <w:p>
+            <w:pPr>
+              <w:cnfStyle w:val="000000100000" w:firstRow="0" w:lastRow="0" w:firstColumn="0" w:lastColumn="0" w:oddVBand="0" w:evenVBand="0" w:oddHBand="1" w:evenHBand="0" w:firstRowFirstColumn="0" w:firstRowLastColumn="0" w:lastRowFirstColumn="0" w:lastRowLastColumn="0"/>
+            </w:pPr>
+            <w:r>
+              <w:t xml:space="preserve">                    </w:t>
+            </w:r>
+            <w:proofErr w:type="spellStart"/>
+            <w:r>
+              <w:t>Seteo</w:t>
+            </w:r>
+            <w:proofErr w:type="spellEnd"/>
+            <w:r>
+              <w:t xml:space="preserve"> variable en TRUE</w:t>
+            </w:r>
+          </w:p>
+          <w:p>
+            <w:pPr>
+              <w:cnfStyle w:val="000000100000" w:firstRow="0" w:lastRow="0" w:firstColumn="0" w:lastColumn="0" w:oddVBand="0" w:evenVBand="0" w:oddHBand="1" w:evenHBand="0" w:firstRowFirstColumn="0" w:firstRowLastColumn="0" w:lastRowFirstColumn="0" w:lastRowLastColumn="0"/>
+            </w:pPr>
+            <w:r>
+              <w:t xml:space="preserve">        Sino</w:t>
+            </w:r>
+          </w:p>
+          <w:p>
+            <w:pPr>
+              <w:cnfStyle w:val="000000100000" w:firstRow="0" w:lastRow="0" w:firstColumn="0" w:lastColumn="0" w:oddVBand="0" w:evenVBand="0" w:oddHBand="1" w:evenHBand="0" w:firstRowFirstColumn="0" w:firstRowLastColumn="0" w:lastRowFirstColumn="0" w:lastRowLastColumn="0"/>
+            </w:pPr>
+            <w:r>
+              <w:t xml:space="preserve">                    </w:t>
+            </w:r>
+            <w:proofErr w:type="spellStart"/>
+            <w:r>
+              <w:t>Seteo</w:t>
+            </w:r>
+            <w:proofErr w:type="spellEnd"/>
+            <w:r>
+              <w:t xml:space="preserve"> variable en FALSE</w:t>
+            </w:r>
+          </w:p>
+          <w:p>
+            <w:pPr>
+              <w:cnfStyle w:val="000000100000" w:firstRow="0" w:lastRow="0" w:firstColumn="0" w:lastColumn="0" w:oddVBand="0" w:evenVBand="0" w:oddHBand="1" w:evenHBand="0" w:firstRowFirstColumn="0" w:firstRowLastColumn="0" w:lastRowFirstColumn="0" w:lastRowLastColumn="0"/>
+            </w:pPr>
+            <w:proofErr w:type="spellStart"/>
+            <w:r>
+              <w:t>FinMientras</w:t>
+            </w:r>
+            <w:proofErr w:type="spellEnd"/>
           </w:p>
         </w:tc>
       </w:tr>
@@ -1162,11 +1379,10 @@
     <w:p>
       <w:pPr>
         <w:spacing w:line="240" w:lineRule="auto"/>
-      </w:pPr>
-    </w:p>
-    <w:p>
-      <w:pPr>
-        <w:spacing w:line="240" w:lineRule="auto"/>
+        <w:rPr>
+          <w:u w:val="single"/>
+          <w:lang w:val="es-419"/>
+        </w:rPr>
       </w:pPr>
     </w:p>
     <w:tbl>
@@ -1189,14 +1405,20 @@
             <w:cnfStyle w:val="001000000000" w:firstRow="0" w:lastRow="0" w:firstColumn="1" w:lastColumn="0" w:oddVBand="0" w:evenVBand="0" w:oddHBand="0" w:evenHBand="0" w:firstRowFirstColumn="0" w:firstRowLastColumn="0" w:lastRowFirstColumn="0" w:lastRowLastColumn="0"/>
             <w:tcW w:w="8494" w:type="dxa"/>
             <w:gridSpan w:val="2"/>
+            <w:shd w:val="clear" w:color="auto" w:fill="FFE599" w:themeFill="accent4" w:themeFillTint="66"/>
           </w:tcPr>
           <w:p>
             <w:pPr>
               <w:jc w:val="center"/>
             </w:pPr>
-            <w:r>
-              <w:t>Multiplicar</w:t>
-            </w:r>
+            <w:proofErr w:type="spellStart"/>
+            <w:r>
+              <w:rPr>
+                <w:u w:val="single"/>
+              </w:rPr>
+              <w:t>EsValidoNumero</w:t>
+            </w:r>
+            <w:proofErr w:type="spellEnd"/>
           </w:p>
         </w:tc>
       </w:tr>
@@ -1224,15 +1446,22 @@
             <w:pPr>
               <w:cnfStyle w:val="000000100000" w:firstRow="0" w:lastRow="0" w:firstColumn="0" w:lastColumn="0" w:oddVBand="0" w:evenVBand="0" w:oddHBand="1" w:evenHBand="0" w:firstRowFirstColumn="0" w:firstRowLastColumn="0" w:lastRowFirstColumn="0" w:lastRowLastColumn="0"/>
               <w:rPr>
-                <w:b/>
-              </w:rPr>
-            </w:pPr>
-            <w:r>
-              <w:t>2 Listas de Terminos</w:t>
-            </w:r>
-            <w:r>
-              <w:br/>
-              <w:t>Polinomio pasado por referencia</w:t>
+                <w:bCs/>
+              </w:rPr>
+            </w:pPr>
+            <w:proofErr w:type="spellStart"/>
+            <w:r>
+              <w:rPr>
+                <w:bCs/>
+              </w:rPr>
+              <w:t>String</w:t>
+            </w:r>
+            <w:proofErr w:type="spellEnd"/>
+            <w:r>
+              <w:rPr>
+                <w:bCs/>
+              </w:rPr>
+              <w:t xml:space="preserve"> cargado</w:t>
             </w:r>
           </w:p>
         </w:tc>
@@ -1261,7 +1490,13 @@
               <w:cnfStyle w:val="000000000000" w:firstRow="0" w:lastRow="0" w:firstColumn="0" w:lastColumn="0" w:oddVBand="0" w:evenVBand="0" w:oddHBand="0" w:evenHBand="0" w:firstRowFirstColumn="0" w:firstRowLastColumn="0" w:lastRowFirstColumn="0" w:lastRowLastColumn="0"/>
             </w:pPr>
             <w:r>
-              <w:t>-</w:t>
+              <w:t xml:space="preserve">TRUE, </w:t>
+            </w:r>
+            <w:r>
+              <w:rPr>
+                <w:u w:val="single"/>
+              </w:rPr>
+              <w:t>FALSE</w:t>
             </w:r>
           </w:p>
         </w:tc>
@@ -1276,33 +1511,10 @@
             <w:tcW w:w="1011" w:type="dxa"/>
           </w:tcPr>
           <w:p>
-            <w:pPr>
-              <w:rPr>
-                <w:b w:val="0"/>
-                <w:bCs w:val="0"/>
-              </w:rPr>
-            </w:pPr>
             <w:r>
               <w:t>Método:</w:t>
             </w:r>
           </w:p>
-          <w:p>
-            <w:pPr>
-              <w:rPr>
-                <w:b w:val="0"/>
-                <w:bCs w:val="0"/>
-              </w:rPr>
-            </w:pPr>
-          </w:p>
-          <w:p>
-            <w:pPr>
-              <w:rPr>
-                <w:b w:val="0"/>
-                <w:bCs w:val="0"/>
-              </w:rPr>
-            </w:pPr>
-          </w:p>
-          <w:p/>
         </w:tc>
         <w:tc>
           <w:tcPr>
@@ -1313,107 +1525,178 @@
               <w:cnfStyle w:val="000000100000" w:firstRow="0" w:lastRow="0" w:firstColumn="0" w:lastColumn="0" w:oddVBand="0" w:evenVBand="0" w:oddHBand="1" w:evenHBand="0" w:firstRowFirstColumn="0" w:firstRowLastColumn="0" w:lastRowFirstColumn="0" w:lastRowLastColumn="0"/>
             </w:pPr>
             <w:r>
-              <w:t>Mientras que la primer lista no sea nula</w:t>
-            </w:r>
-            <w:r>
-              <w:br/>
-            </w:r>
-            <w:r>
-              <w:tab/>
-            </w:r>
-            <w:r>
-              <w:t>Obt</w:t>
-            </w:r>
-            <w:r>
-              <w:t>ento termino lista 1</w:t>
-            </w:r>
-            <w:r>
-              <w:br/>
-            </w:r>
-            <w:r>
-              <w:tab/>
-              <w:t>Mientras que la segunda lista no sea nula</w:t>
-            </w:r>
-            <w:r>
-              <w:br/>
-            </w:r>
-            <w:r>
-              <w:tab/>
-            </w:r>
-            <w:r>
-              <w:tab/>
-              <w:t>Obtengo termino lista 2</w:t>
-            </w:r>
-            <w:r>
-              <w:br/>
-            </w:r>
-            <w:r>
-              <w:tab/>
-            </w:r>
-            <w:r>
-              <w:tab/>
-              <w:t>Multiplico termino lista 1 con termino lista 2</w:t>
-            </w:r>
-            <w:r>
-              <w:br/>
-            </w:r>
-            <w:r>
-              <w:tab/>
-            </w:r>
-            <w:r>
-              <w:tab/>
-            </w:r>
-            <w:r>
-              <w:t>Agrego termino al Polinomio por referencia</w:t>
-            </w:r>
-          </w:p>
-          <w:p>
-            <w:pPr>
-              <w:cnfStyle w:val="000000100000" w:firstRow="0" w:lastRow="0" w:firstColumn="0" w:lastColumn="0" w:oddVBand="0" w:evenVBand="0" w:oddHBand="1" w:evenHBand="0" w:firstRowFirstColumn="0" w:firstRowLastColumn="0" w:lastRowFirstColumn="0" w:lastRowLastColumn="0"/>
-            </w:pPr>
-            <w:r>
-              <w:tab/>
-            </w:r>
-            <w:r>
-              <w:tab/>
-              <w:t>Sigo recorriendo lista 2</w:t>
-            </w:r>
-            <w:r>
-              <w:br/>
-            </w:r>
-            <w:r>
-              <w:tab/>
+              <w:t xml:space="preserve">Recorro </w:t>
+            </w:r>
+            <w:proofErr w:type="spellStart"/>
+            <w:r>
+              <w:t>String</w:t>
+            </w:r>
+            <w:proofErr w:type="spellEnd"/>
+          </w:p>
+          <w:p>
+            <w:pPr>
+              <w:cnfStyle w:val="000000100000" w:firstRow="0" w:lastRow="0" w:firstColumn="0" w:lastColumn="0" w:oddVBand="0" w:evenVBand="0" w:oddHBand="1" w:evenHBand="0" w:firstRowFirstColumn="0" w:firstRowLastColumn="0" w:lastRowFirstColumn="0" w:lastRowLastColumn="0"/>
+            </w:pPr>
+            <w:r>
+              <w:t>Mientras carácter sea distinto a carácter fin de línea y variable sea TRUE</w:t>
+            </w:r>
+          </w:p>
+          <w:p>
+            <w:pPr>
+              <w:cnfStyle w:val="000000100000" w:firstRow="0" w:lastRow="0" w:firstColumn="0" w:lastColumn="0" w:oddVBand="0" w:evenVBand="0" w:oddHBand="1" w:evenHBand="0" w:firstRowFirstColumn="0" w:firstRowLastColumn="0" w:lastRowFirstColumn="0" w:lastRowLastColumn="0"/>
+            </w:pPr>
+            <w:r>
+              <w:t xml:space="preserve">        Si carácter es ‘-’ entonces</w:t>
+            </w:r>
+            <w:r>
+              <w:t xml:space="preserve"> tomo el siguiente </w:t>
+            </w:r>
+            <w:proofErr w:type="spellStart"/>
+            <w:r>
+              <w:t>caracter</w:t>
+            </w:r>
+            <w:proofErr w:type="spellEnd"/>
+          </w:p>
+          <w:p>
+            <w:pPr>
+              <w:cnfStyle w:val="000000100000" w:firstRow="0" w:lastRow="0" w:firstColumn="0" w:lastColumn="0" w:oddVBand="0" w:evenVBand="0" w:oddHBand="1" w:evenHBand="0" w:firstRowFirstColumn="0" w:firstRowLastColumn="0" w:lastRowFirstColumn="0" w:lastRowLastColumn="0"/>
+            </w:pPr>
+            <w:r>
+              <w:t xml:space="preserve">                Si carácter &gt;= ‘0’ o carácter &lt;= ‘9’</w:t>
+            </w:r>
+            <w:r>
+              <w:t xml:space="preserve"> entonces</w:t>
+            </w:r>
+          </w:p>
+          <w:p>
+            <w:pPr>
+              <w:cnfStyle w:val="000000100000" w:firstRow="0" w:lastRow="0" w:firstColumn="0" w:lastColumn="0" w:oddVBand="0" w:evenVBand="0" w:oddHBand="1" w:evenHBand="0" w:firstRowFirstColumn="0" w:firstRowLastColumn="0" w:lastRowFirstColumn="0" w:lastRowLastColumn="0"/>
+            </w:pPr>
+            <w:r>
+              <w:t xml:space="preserve">                        </w:t>
+            </w:r>
+            <w:proofErr w:type="spellStart"/>
+            <w:r>
+              <w:t>Seteo</w:t>
+            </w:r>
+            <w:proofErr w:type="spellEnd"/>
+            <w:r>
+              <w:t xml:space="preserve"> variable en TRUE</w:t>
+            </w:r>
+          </w:p>
+          <w:p>
+            <w:pPr>
+              <w:cnfStyle w:val="000000100000" w:firstRow="0" w:lastRow="0" w:firstColumn="0" w:lastColumn="0" w:oddVBand="0" w:evenVBand="0" w:oddHBand="1" w:evenHBand="0" w:firstRowFirstColumn="0" w:firstRowLastColumn="0" w:lastRowFirstColumn="0" w:lastRowLastColumn="0"/>
+            </w:pPr>
+            <w:r>
+              <w:t xml:space="preserve">                Sino</w:t>
+            </w:r>
+          </w:p>
+          <w:p>
+            <w:pPr>
+              <w:cnfStyle w:val="000000100000" w:firstRow="0" w:lastRow="0" w:firstColumn="0" w:lastColumn="0" w:oddVBand="0" w:evenVBand="0" w:oddHBand="1" w:evenHBand="0" w:firstRowFirstColumn="0" w:firstRowLastColumn="0" w:lastRowFirstColumn="0" w:lastRowLastColumn="0"/>
+            </w:pPr>
+            <w:r>
+              <w:t xml:space="preserve">                        </w:t>
+            </w:r>
+            <w:proofErr w:type="spellStart"/>
+            <w:r>
+              <w:t>Seteo</w:t>
+            </w:r>
+            <w:proofErr w:type="spellEnd"/>
+            <w:r>
+              <w:t xml:space="preserve"> variable en FALSE</w:t>
+            </w:r>
+          </w:p>
+          <w:p>
+            <w:pPr>
+              <w:cnfStyle w:val="000000100000" w:firstRow="0" w:lastRow="0" w:firstColumn="0" w:lastColumn="0" w:oddVBand="0" w:evenVBand="0" w:oddHBand="1" w:evenHBand="0" w:firstRowFirstColumn="0" w:firstRowLastColumn="0" w:lastRowFirstColumn="0" w:lastRowLastColumn="0"/>
+            </w:pPr>
+            <w:r>
+              <w:t xml:space="preserve">        Sino</w:t>
+            </w:r>
+          </w:p>
+          <w:p>
+            <w:pPr>
+              <w:cnfStyle w:val="000000100000" w:firstRow="0" w:lastRow="0" w:firstColumn="0" w:lastColumn="0" w:oddVBand="0" w:evenVBand="0" w:oddHBand="1" w:evenHBand="0" w:firstRowFirstColumn="0" w:firstRowLastColumn="0" w:lastRowFirstColumn="0" w:lastRowLastColumn="0"/>
+              <w:rPr>
+                <w:u w:val="single"/>
+              </w:rPr>
+            </w:pPr>
+            <w:r>
+              <w:t xml:space="preserve">                </w:t>
+            </w:r>
+            <w:r>
+              <w:t>Si carácter &gt;= ‘0’ o carácter &lt;= ‘9’ enton</w:t>
+            </w:r>
+            <w:r>
+              <w:t>c</w:t>
+            </w:r>
+            <w:r>
+              <w:t>es</w:t>
+            </w:r>
+          </w:p>
+          <w:p>
+            <w:pPr>
+              <w:cnfStyle w:val="000000100000" w:firstRow="0" w:lastRow="0" w:firstColumn="0" w:lastColumn="0" w:oddVBand="0" w:evenVBand="0" w:oddHBand="1" w:evenHBand="0" w:firstRowFirstColumn="0" w:firstRowLastColumn="0" w:lastRowFirstColumn="0" w:lastRowLastColumn="0"/>
+            </w:pPr>
+            <w:r>
+              <w:t xml:space="preserve">                    </w:t>
+            </w:r>
+            <w:r>
+              <w:t xml:space="preserve">    </w:t>
+            </w:r>
+            <w:proofErr w:type="spellStart"/>
+            <w:r>
+              <w:t>Seteo</w:t>
+            </w:r>
+            <w:proofErr w:type="spellEnd"/>
+            <w:r>
+              <w:t xml:space="preserve"> variable en TRUE</w:t>
+            </w:r>
+          </w:p>
+          <w:p>
+            <w:pPr>
+              <w:cnfStyle w:val="000000100000" w:firstRow="0" w:lastRow="0" w:firstColumn="0" w:lastColumn="0" w:oddVBand="0" w:evenVBand="0" w:oddHBand="1" w:evenHBand="0" w:firstRowFirstColumn="0" w:firstRowLastColumn="0" w:lastRowFirstColumn="0" w:lastRowLastColumn="0"/>
+            </w:pPr>
+            <w:r>
+              <w:t xml:space="preserve">        </w:t>
+            </w:r>
+            <w:r>
+              <w:t xml:space="preserve">        </w:t>
+            </w:r>
+            <w:r>
+              <w:t>Sino</w:t>
+            </w:r>
+          </w:p>
+          <w:p>
+            <w:pPr>
+              <w:cnfStyle w:val="000000100000" w:firstRow="0" w:lastRow="0" w:firstColumn="0" w:lastColumn="0" w:oddVBand="0" w:evenVBand="0" w:oddHBand="1" w:evenHBand="0" w:firstRowFirstColumn="0" w:firstRowLastColumn="0" w:lastRowFirstColumn="0" w:lastRowLastColumn="0"/>
+            </w:pPr>
+            <w:r>
+              <w:t xml:space="preserve">                    </w:t>
+            </w:r>
+            <w:r>
+              <w:t xml:space="preserve">    </w:t>
+            </w:r>
+            <w:proofErr w:type="spellStart"/>
+            <w:r>
+              <w:t>Seteo</w:t>
+            </w:r>
+            <w:proofErr w:type="spellEnd"/>
+            <w:r>
+              <w:t xml:space="preserve"> variable en FALSE</w:t>
+            </w:r>
+          </w:p>
+          <w:p>
+            <w:pPr>
+              <w:cnfStyle w:val="000000100000" w:firstRow="0" w:lastRow="0" w:firstColumn="0" w:lastColumn="0" w:oddVBand="0" w:evenVBand="0" w:oddHBand="1" w:evenHBand="0" w:firstRowFirstColumn="0" w:firstRowLastColumn="0" w:lastRowFirstColumn="0" w:lastRowLastColumn="0"/>
+            </w:pPr>
+            <w:proofErr w:type="spellStart"/>
+            <w:r>
               <w:t>FinMientras</w:t>
             </w:r>
-            <w:r>
-              <w:br/>
-            </w:r>
-            <w:r>
-              <w:tab/>
-              <w:t>sigo recorriendo lista 1</w:t>
-            </w:r>
-            <w:r>
-              <w:br/>
-              <w:t>FinMientras</w:t>
-            </w:r>
-            <w:r>
-              <w:br/>
-            </w:r>
-            <w:r>
-              <w:t>Muestro Polinomio</w:t>
-            </w:r>
-            <w:r>
-              <w:t xml:space="preserve"> final</w:t>
-            </w:r>
-            <w:r>
-              <w:br/>
-            </w:r>
-            <w:r>
-              <w:tab/>
-            </w:r>
-            <w:r>
-              <w:tab/>
-            </w:r>
+            <w:proofErr w:type="spellEnd"/>
           </w:p>
         </w:tc>
       </w:tr>
@@ -1421,6 +1704,9 @@
     <w:p>
       <w:pPr>
         <w:spacing w:line="240" w:lineRule="auto"/>
+        <w:rPr>
+          <w:lang w:val="es-419"/>
+        </w:rPr>
       </w:pPr>
     </w:p>
     <w:tbl>
@@ -1443,14 +1729,17 @@
             <w:cnfStyle w:val="001000000000" w:firstRow="0" w:lastRow="0" w:firstColumn="1" w:lastColumn="0" w:oddVBand="0" w:evenVBand="0" w:oddHBand="0" w:evenHBand="0" w:firstRowFirstColumn="0" w:firstRowLastColumn="0" w:lastRowFirstColumn="0" w:lastRowLastColumn="0"/>
             <w:tcW w:w="8494" w:type="dxa"/>
             <w:gridSpan w:val="2"/>
+            <w:shd w:val="clear" w:color="auto" w:fill="FFE599" w:themeFill="accent4" w:themeFillTint="66"/>
           </w:tcPr>
           <w:p>
             <w:pPr>
               <w:jc w:val="center"/>
             </w:pPr>
-            <w:r>
-              <w:t>Evaluar</w:t>
-            </w:r>
+            <w:proofErr w:type="spellStart"/>
+            <w:r>
+              <w:t>ExistePolinomio</w:t>
+            </w:r>
+            <w:proofErr w:type="spellEnd"/>
           </w:p>
         </w:tc>
       </w:tr>
@@ -1478,15 +1767,28 @@
             <w:pPr>
               <w:cnfStyle w:val="000000100000" w:firstRow="0" w:lastRow="0" w:firstColumn="0" w:lastColumn="0" w:oddVBand="0" w:evenVBand="0" w:oddHBand="1" w:evenHBand="0" w:firstRowFirstColumn="0" w:firstRowLastColumn="0" w:lastRowFirstColumn="0" w:lastRowLastColumn="0"/>
               <w:rPr>
-                <w:b/>
-              </w:rPr>
-            </w:pPr>
-            <w:r>
-              <w:t>Lista de Terminos</w:t>
-            </w:r>
-            <w:r>
-              <w:br/>
-              <w:t>Entero para evaluación</w:t>
+                <w:bCs/>
+              </w:rPr>
+            </w:pPr>
+            <w:r>
+              <w:rPr>
+                <w:bCs/>
+              </w:rPr>
+              <w:t>Árbol de búsqueda binario cargado</w:t>
+            </w:r>
+          </w:p>
+          <w:p>
+            <w:pPr>
+              <w:cnfStyle w:val="000000100000" w:firstRow="0" w:lastRow="0" w:firstColumn="0" w:lastColumn="0" w:oddVBand="0" w:evenVBand="0" w:oddHBand="1" w:evenHBand="0" w:firstRowFirstColumn="0" w:firstRowLastColumn="0" w:lastRowFirstColumn="0" w:lastRowLastColumn="0"/>
+              <w:rPr>
+                <w:bCs/>
+              </w:rPr>
+            </w:pPr>
+            <w:r>
+              <w:rPr>
+                <w:bCs/>
+              </w:rPr>
+              <w:t>Nombre de polinomio</w:t>
             </w:r>
           </w:p>
         </w:tc>
@@ -1515,7 +1817,13 @@
               <w:cnfStyle w:val="000000000000" w:firstRow="0" w:lastRow="0" w:firstColumn="0" w:lastColumn="0" w:oddVBand="0" w:evenVBand="0" w:oddHBand="0" w:evenHBand="0" w:firstRowFirstColumn="0" w:firstRowLastColumn="0" w:lastRowFirstColumn="0" w:lastRowLastColumn="0"/>
             </w:pPr>
             <w:r>
-              <w:t>Valor del polinomio dado el entero de entrada</w:t>
+              <w:t xml:space="preserve">TRUE, </w:t>
+            </w:r>
+            <w:r>
+              <w:rPr>
+                <w:u w:val="single"/>
+              </w:rPr>
+              <w:t>FALSE</w:t>
             </w:r>
           </w:p>
         </w:tc>
@@ -1544,41 +1852,26 @@
               <w:cnfStyle w:val="000000100000" w:firstRow="0" w:lastRow="0" w:firstColumn="0" w:lastColumn="0" w:oddVBand="0" w:evenVBand="0" w:oddHBand="1" w:evenHBand="0" w:firstRowFirstColumn="0" w:firstRowLastColumn="0" w:lastRowFirstColumn="0" w:lastRowLastColumn="0"/>
             </w:pPr>
             <w:r>
-              <w:t>Mientras que la lista no sea nula</w:t>
-            </w:r>
-            <w:r>
-              <w:br/>
-            </w:r>
-            <w:r>
-              <w:tab/>
-              <w:t>Obtengo termino</w:t>
-            </w:r>
-            <w:r>
-              <w:br/>
-            </w:r>
-            <w:r>
-              <w:tab/>
-              <w:t>Multiplico su base por el entero de entrada</w:t>
-            </w:r>
-            <w:r>
-              <w:br/>
-            </w:r>
-            <w:r>
-              <w:tab/>
-              <w:t>Multiplico el resultado por si mismo tantas veces como el exponente</w:t>
-            </w:r>
-            <w:r>
-              <w:br/>
-              <w:t>FinMientras</w:t>
-            </w:r>
-            <w:r>
-              <w:br/>
-              <w:t>Devuelvo valor por pantalla</w:t>
+              <w:t>//Falta hacer</w:t>
             </w:r>
           </w:p>
         </w:tc>
       </w:tr>
     </w:tbl>
+    <w:p>
+      <w:pPr>
+        <w:spacing w:line="240" w:lineRule="auto"/>
+        <w:rPr>
+          <w:u w:val="single"/>
+          <w:lang w:val="es-419"/>
+        </w:rPr>
+      </w:pPr>
+    </w:p>
+    <w:p>
+      <w:pPr>
+        <w:spacing w:line="240" w:lineRule="auto"/>
+      </w:pPr>
+    </w:p>
     <w:p>
       <w:pPr>
         <w:spacing w:line="240" w:lineRule="auto"/>
@@ -1609,13 +1902,705 @@
             <w:cnfStyle w:val="001000000000" w:firstRow="0" w:lastRow="0" w:firstColumn="1" w:lastColumn="0" w:oddVBand="0" w:evenVBand="0" w:oddHBand="0" w:evenHBand="0" w:firstRowFirstColumn="0" w:firstRowLastColumn="0" w:lastRowFirstColumn="0" w:lastRowLastColumn="0"/>
             <w:tcW w:w="8494" w:type="dxa"/>
             <w:gridSpan w:val="2"/>
+            <w:shd w:val="clear" w:color="auto" w:fill="FFE599" w:themeFill="accent4" w:themeFillTint="66"/>
           </w:tcPr>
           <w:p>
             <w:pPr>
               <w:jc w:val="center"/>
             </w:pPr>
+            <w:proofErr w:type="spellStart"/>
             <w:r>
               <w:lastRenderedPageBreak/>
+              <w:t>CrearPolinomio</w:t>
+            </w:r>
+            <w:proofErr w:type="spellEnd"/>
+          </w:p>
+        </w:tc>
+      </w:tr>
+      <w:tr>
+        <w:trPr>
+          <w:cnfStyle w:val="000000100000" w:firstRow="0" w:lastRow="0" w:firstColumn="0" w:lastColumn="0" w:oddVBand="0" w:evenVBand="0" w:oddHBand="1" w:evenHBand="0" w:firstRowFirstColumn="0" w:firstRowLastColumn="0" w:lastRowFirstColumn="0" w:lastRowLastColumn="0"/>
+          <w:trHeight w:val="571"/>
+        </w:trPr>
+        <w:tc>
+          <w:tcPr>
+            <w:cnfStyle w:val="001000000000" w:firstRow="0" w:lastRow="0" w:firstColumn="1" w:lastColumn="0" w:oddVBand="0" w:evenVBand="0" w:oddHBand="0" w:evenHBand="0" w:firstRowFirstColumn="0" w:firstRowLastColumn="0" w:lastRowFirstColumn="0" w:lastRowLastColumn="0"/>
+            <w:tcW w:w="1011" w:type="dxa"/>
+          </w:tcPr>
+          <w:p>
+            <w:r>
+              <w:t>Entrada:</w:t>
+            </w:r>
+          </w:p>
+        </w:tc>
+        <w:tc>
+          <w:tcPr>
+            <w:tcW w:w="7483" w:type="dxa"/>
+          </w:tcPr>
+          <w:p>
+            <w:pPr>
+              <w:cnfStyle w:val="000000100000" w:firstRow="0" w:lastRow="0" w:firstColumn="0" w:lastColumn="0" w:oddVBand="0" w:evenVBand="0" w:oddHBand="1" w:evenHBand="0" w:firstRowFirstColumn="0" w:firstRowLastColumn="0" w:lastRowFirstColumn="0" w:lastRowLastColumn="0"/>
+            </w:pPr>
+            <w:r>
+              <w:t xml:space="preserve">Lista de </w:t>
+            </w:r>
+            <w:proofErr w:type="spellStart"/>
+            <w:r>
+              <w:t>String</w:t>
+            </w:r>
+            <w:proofErr w:type="spellEnd"/>
+            <w:r>
+              <w:t xml:space="preserve"> cargada parámetros</w:t>
+            </w:r>
+          </w:p>
+          <w:p>
+            <w:pPr>
+              <w:cnfStyle w:val="000000100000" w:firstRow="0" w:lastRow="0" w:firstColumn="0" w:lastColumn="0" w:oddVBand="0" w:evenVBand="0" w:oddHBand="1" w:evenHBand="0" w:firstRowFirstColumn="0" w:firstRowLastColumn="0" w:lastRowFirstColumn="0" w:lastRowLastColumn="0"/>
+              <w:rPr>
+                <w:bCs/>
+              </w:rPr>
+            </w:pPr>
+            <w:r>
+              <w:rPr>
+                <w:bCs/>
+              </w:rPr>
+              <w:t>ABB de polinomios por referencia</w:t>
+            </w:r>
+          </w:p>
+        </w:tc>
+      </w:tr>
+      <w:tr>
+        <w:trPr>
+          <w:trHeight w:val="391"/>
+        </w:trPr>
+        <w:tc>
+          <w:tcPr>
+            <w:cnfStyle w:val="001000000000" w:firstRow="0" w:lastRow="0" w:firstColumn="1" w:lastColumn="0" w:oddVBand="0" w:evenVBand="0" w:oddHBand="0" w:evenHBand="0" w:firstRowFirstColumn="0" w:firstRowLastColumn="0" w:lastRowFirstColumn="0" w:lastRowLastColumn="0"/>
+            <w:tcW w:w="1011" w:type="dxa"/>
+          </w:tcPr>
+          <w:p>
+            <w:r>
+              <w:t>Salida:</w:t>
+            </w:r>
+          </w:p>
+        </w:tc>
+        <w:tc>
+          <w:tcPr>
+            <w:tcW w:w="7483" w:type="dxa"/>
+          </w:tcPr>
+          <w:p>
+            <w:pPr>
+              <w:cnfStyle w:val="000000000000" w:firstRow="0" w:lastRow="0" w:firstColumn="0" w:lastColumn="0" w:oddVBand="0" w:evenVBand="0" w:oddHBand="0" w:evenHBand="0" w:firstRowFirstColumn="0" w:firstRowLastColumn="0" w:lastRowFirstColumn="0" w:lastRowLastColumn="0"/>
+            </w:pPr>
+            <w:r>
+              <w:t>-</w:t>
+            </w:r>
+          </w:p>
+        </w:tc>
+      </w:tr>
+      <w:tr>
+        <w:trPr>
+          <w:cnfStyle w:val="000000100000" w:firstRow="0" w:lastRow="0" w:firstColumn="0" w:lastColumn="0" w:oddVBand="0" w:evenVBand="0" w:oddHBand="1" w:evenHBand="0" w:firstRowFirstColumn="0" w:firstRowLastColumn="0" w:lastRowFirstColumn="0" w:lastRowLastColumn="0"/>
+        </w:trPr>
+        <w:tc>
+          <w:tcPr>
+            <w:cnfStyle w:val="001000000000" w:firstRow="0" w:lastRow="0" w:firstColumn="1" w:lastColumn="0" w:oddVBand="0" w:evenVBand="0" w:oddHBand="0" w:evenHBand="0" w:firstRowFirstColumn="0" w:firstRowLastColumn="0" w:lastRowFirstColumn="0" w:lastRowLastColumn="0"/>
+            <w:tcW w:w="1011" w:type="dxa"/>
+          </w:tcPr>
+          <w:p>
+            <w:r>
+              <w:t>Método:</w:t>
+            </w:r>
+          </w:p>
+        </w:tc>
+        <w:tc>
+          <w:tcPr>
+            <w:tcW w:w="7483" w:type="dxa"/>
+          </w:tcPr>
+          <w:p>
+            <w:pPr>
+              <w:cnfStyle w:val="000000100000" w:firstRow="0" w:lastRow="0" w:firstColumn="0" w:lastColumn="0" w:oddVBand="0" w:evenVBand="0" w:oddHBand="1" w:evenHBand="0" w:firstRowFirstColumn="0" w:firstRowLastColumn="0" w:lastRowFirstColumn="0" w:lastRowLastColumn="0"/>
+            </w:pPr>
+            <w:r>
+              <w:t>Tomo primer valor de la lista</w:t>
+            </w:r>
+            <w:r>
+              <w:t xml:space="preserve"> y lo elimino de ella</w:t>
+            </w:r>
+          </w:p>
+          <w:p>
+            <w:pPr>
+              <w:cnfStyle w:val="000000100000" w:firstRow="0" w:lastRow="0" w:firstColumn="0" w:lastColumn="0" w:oddVBand="0" w:evenVBand="0" w:oddHBand="1" w:evenHBand="0" w:firstRowFirstColumn="0" w:firstRowLastColumn="0" w:lastRowFirstColumn="0" w:lastRowLastColumn="0"/>
+            </w:pPr>
+            <w:r>
+              <w:t xml:space="preserve">Si </w:t>
+            </w:r>
+            <w:proofErr w:type="spellStart"/>
+            <w:r>
+              <w:t>EsValidoNombre</w:t>
+            </w:r>
+            <w:proofErr w:type="spellEnd"/>
+            <w:r>
+              <w:t>(</w:t>
+            </w:r>
+            <w:proofErr w:type="spellStart"/>
+            <w:r>
+              <w:t>string</w:t>
+            </w:r>
+            <w:proofErr w:type="spellEnd"/>
+            <w:r>
+              <w:t xml:space="preserve">) es TRUE y </w:t>
+            </w:r>
+            <w:proofErr w:type="spellStart"/>
+            <w:proofErr w:type="gramStart"/>
+            <w:r>
+              <w:t>ExistePolinomio</w:t>
+            </w:r>
+            <w:proofErr w:type="spellEnd"/>
+            <w:r>
+              <w:t>(</w:t>
+            </w:r>
+            <w:proofErr w:type="gramEnd"/>
+            <w:r>
+              <w:t xml:space="preserve">ABB, </w:t>
+            </w:r>
+            <w:proofErr w:type="spellStart"/>
+            <w:r>
+              <w:t>string</w:t>
+            </w:r>
+            <w:proofErr w:type="spellEnd"/>
+            <w:r>
+              <w:t>) es FALSE</w:t>
+            </w:r>
+          </w:p>
+          <w:p>
+            <w:pPr>
+              <w:cnfStyle w:val="000000100000" w:firstRow="0" w:lastRow="0" w:firstColumn="0" w:lastColumn="0" w:oddVBand="0" w:evenVBand="0" w:oddHBand="1" w:evenHBand="0" w:firstRowFirstColumn="0" w:firstRowLastColumn="0" w:lastRowFirstColumn="0" w:lastRowLastColumn="0"/>
+            </w:pPr>
+            <w:r>
+              <w:t xml:space="preserve">        Si EsValidoNumero</w:t>
+            </w:r>
+            <w:bookmarkStart w:id="0" w:name="_GoBack"/>
+            <w:bookmarkEnd w:id="0"/>
+            <w:r>
+              <w:t xml:space="preserve">       </w:t>
+            </w:r>
+          </w:p>
+          <w:p>
+            <w:pPr>
+              <w:cnfStyle w:val="000000100000" w:firstRow="0" w:lastRow="0" w:firstColumn="0" w:lastColumn="0" w:oddVBand="0" w:evenVBand="0" w:oddHBand="1" w:evenHBand="0" w:firstRowFirstColumn="0" w:firstRowLastColumn="0" w:lastRowFirstColumn="0" w:lastRowLastColumn="0"/>
+            </w:pPr>
+            <w:r>
+              <w:t>Creo un nuevo polinomio con dicho nombre</w:t>
+            </w:r>
+            <w:r>
+              <w:br/>
+            </w:r>
+            <w:r>
+              <w:tab/>
+            </w:r>
+          </w:p>
+          <w:p>
+            <w:pPr>
+              <w:cnfStyle w:val="000000100000" w:firstRow="0" w:lastRow="0" w:firstColumn="0" w:lastColumn="0" w:oddVBand="0" w:evenVBand="0" w:oddHBand="1" w:evenHBand="0" w:firstRowFirstColumn="0" w:firstRowLastColumn="0" w:lastRowFirstColumn="0" w:lastRowLastColumn="0"/>
+            </w:pPr>
+            <w:proofErr w:type="spellStart"/>
+            <w:r>
+              <w:t>FinSi</w:t>
+            </w:r>
+            <w:proofErr w:type="spellEnd"/>
+            <w:r>
+              <w:br/>
+            </w:r>
+          </w:p>
+        </w:tc>
+      </w:tr>
+    </w:tbl>
+    <w:p>
+      <w:pPr>
+        <w:spacing w:line="240" w:lineRule="auto"/>
+      </w:pPr>
+    </w:p>
+    <w:p>
+      <w:pPr>
+        <w:spacing w:line="240" w:lineRule="auto"/>
+      </w:pPr>
+    </w:p>
+    <w:tbl>
+      <w:tblPr>
+        <w:tblStyle w:val="Tablanormal1"/>
+        <w:tblW w:w="0" w:type="auto"/>
+        <w:tblLook w:val="04A0" w:firstRow="1" w:lastRow="0" w:firstColumn="1" w:lastColumn="0" w:noHBand="0" w:noVBand="1"/>
+      </w:tblPr>
+      <w:tblGrid>
+        <w:gridCol w:w="1011"/>
+        <w:gridCol w:w="7483"/>
+      </w:tblGrid>
+      <w:tr>
+        <w:trPr>
+          <w:cnfStyle w:val="100000000000" w:firstRow="1" w:lastRow="0" w:firstColumn="0" w:lastColumn="0" w:oddVBand="0" w:evenVBand="0" w:oddHBand="0" w:evenHBand="0" w:firstRowFirstColumn="0" w:firstRowLastColumn="0" w:lastRowFirstColumn="0" w:lastRowLastColumn="0"/>
+          <w:trHeight w:val="400"/>
+        </w:trPr>
+        <w:tc>
+          <w:tcPr>
+            <w:cnfStyle w:val="001000000000" w:firstRow="0" w:lastRow="0" w:firstColumn="1" w:lastColumn="0" w:oddVBand="0" w:evenVBand="0" w:oddHBand="0" w:evenHBand="0" w:firstRowFirstColumn="0" w:firstRowLastColumn="0" w:lastRowFirstColumn="0" w:lastRowLastColumn="0"/>
+            <w:tcW w:w="8494" w:type="dxa"/>
+            <w:gridSpan w:val="2"/>
+          </w:tcPr>
+          <w:p>
+            <w:pPr>
+              <w:jc w:val="center"/>
+            </w:pPr>
+            <w:r>
+              <w:t>Multiplicar</w:t>
+            </w:r>
+          </w:p>
+        </w:tc>
+      </w:tr>
+      <w:tr>
+        <w:trPr>
+          <w:cnfStyle w:val="000000100000" w:firstRow="0" w:lastRow="0" w:firstColumn="0" w:lastColumn="0" w:oddVBand="0" w:evenVBand="0" w:oddHBand="1" w:evenHBand="0" w:firstRowFirstColumn="0" w:firstRowLastColumn="0" w:lastRowFirstColumn="0" w:lastRowLastColumn="0"/>
+          <w:trHeight w:val="571"/>
+        </w:trPr>
+        <w:tc>
+          <w:tcPr>
+            <w:cnfStyle w:val="001000000000" w:firstRow="0" w:lastRow="0" w:firstColumn="1" w:lastColumn="0" w:oddVBand="0" w:evenVBand="0" w:oddHBand="0" w:evenHBand="0" w:firstRowFirstColumn="0" w:firstRowLastColumn="0" w:lastRowFirstColumn="0" w:lastRowLastColumn="0"/>
+            <w:tcW w:w="1011" w:type="dxa"/>
+          </w:tcPr>
+          <w:p>
+            <w:r>
+              <w:t>Entrada:</w:t>
+            </w:r>
+          </w:p>
+        </w:tc>
+        <w:tc>
+          <w:tcPr>
+            <w:tcW w:w="7483" w:type="dxa"/>
+          </w:tcPr>
+          <w:p>
+            <w:pPr>
+              <w:cnfStyle w:val="000000100000" w:firstRow="0" w:lastRow="0" w:firstColumn="0" w:lastColumn="0" w:oddVBand="0" w:evenVBand="0" w:oddHBand="1" w:evenHBand="0" w:firstRowFirstColumn="0" w:firstRowLastColumn="0" w:lastRowFirstColumn="0" w:lastRowLastColumn="0"/>
+              <w:rPr>
+                <w:b/>
+              </w:rPr>
+            </w:pPr>
+            <w:r>
+              <w:t>2 Listas de Terminos</w:t>
+            </w:r>
+            <w:r>
+              <w:br/>
+              <w:t>Polinomio pasado por referencia</w:t>
+            </w:r>
+          </w:p>
+        </w:tc>
+      </w:tr>
+      <w:tr>
+        <w:trPr>
+          <w:trHeight w:val="391"/>
+        </w:trPr>
+        <w:tc>
+          <w:tcPr>
+            <w:cnfStyle w:val="001000000000" w:firstRow="0" w:lastRow="0" w:firstColumn="1" w:lastColumn="0" w:oddVBand="0" w:evenVBand="0" w:oddHBand="0" w:evenHBand="0" w:firstRowFirstColumn="0" w:firstRowLastColumn="0" w:lastRowFirstColumn="0" w:lastRowLastColumn="0"/>
+            <w:tcW w:w="1011" w:type="dxa"/>
+          </w:tcPr>
+          <w:p>
+            <w:r>
+              <w:t>Salida:</w:t>
+            </w:r>
+          </w:p>
+        </w:tc>
+        <w:tc>
+          <w:tcPr>
+            <w:tcW w:w="7483" w:type="dxa"/>
+          </w:tcPr>
+          <w:p>
+            <w:pPr>
+              <w:cnfStyle w:val="000000000000" w:firstRow="0" w:lastRow="0" w:firstColumn="0" w:lastColumn="0" w:oddVBand="0" w:evenVBand="0" w:oddHBand="0" w:evenHBand="0" w:firstRowFirstColumn="0" w:firstRowLastColumn="0" w:lastRowFirstColumn="0" w:lastRowLastColumn="0"/>
+            </w:pPr>
+            <w:r>
+              <w:t>-</w:t>
+            </w:r>
+          </w:p>
+        </w:tc>
+      </w:tr>
+      <w:tr>
+        <w:trPr>
+          <w:cnfStyle w:val="000000100000" w:firstRow="0" w:lastRow="0" w:firstColumn="0" w:lastColumn="0" w:oddVBand="0" w:evenVBand="0" w:oddHBand="1" w:evenHBand="0" w:firstRowFirstColumn="0" w:firstRowLastColumn="0" w:lastRowFirstColumn="0" w:lastRowLastColumn="0"/>
+        </w:trPr>
+        <w:tc>
+          <w:tcPr>
+            <w:cnfStyle w:val="001000000000" w:firstRow="0" w:lastRow="0" w:firstColumn="1" w:lastColumn="0" w:oddVBand="0" w:evenVBand="0" w:oddHBand="0" w:evenHBand="0" w:firstRowFirstColumn="0" w:firstRowLastColumn="0" w:lastRowFirstColumn="0" w:lastRowLastColumn="0"/>
+            <w:tcW w:w="1011" w:type="dxa"/>
+          </w:tcPr>
+          <w:p>
+            <w:pPr>
+              <w:rPr>
+                <w:b w:val="0"/>
+                <w:bCs w:val="0"/>
+              </w:rPr>
+            </w:pPr>
+            <w:r>
+              <w:t>Método:</w:t>
+            </w:r>
+          </w:p>
+          <w:p>
+            <w:pPr>
+              <w:rPr>
+                <w:b w:val="0"/>
+                <w:bCs w:val="0"/>
+              </w:rPr>
+            </w:pPr>
+          </w:p>
+          <w:p>
+            <w:pPr>
+              <w:rPr>
+                <w:b w:val="0"/>
+                <w:bCs w:val="0"/>
+              </w:rPr>
+            </w:pPr>
+          </w:p>
+          <w:p/>
+        </w:tc>
+        <w:tc>
+          <w:tcPr>
+            <w:tcW w:w="7483" w:type="dxa"/>
+          </w:tcPr>
+          <w:p>
+            <w:pPr>
+              <w:cnfStyle w:val="000000100000" w:firstRow="0" w:lastRow="0" w:firstColumn="0" w:lastColumn="0" w:oddVBand="0" w:evenVBand="0" w:oddHBand="1" w:evenHBand="0" w:firstRowFirstColumn="0" w:firstRowLastColumn="0" w:lastRowFirstColumn="0" w:lastRowLastColumn="0"/>
+            </w:pPr>
+            <w:r>
+              <w:t xml:space="preserve">Mientras que la </w:t>
+            </w:r>
+            <w:proofErr w:type="gramStart"/>
+            <w:r>
+              <w:t>primer lista</w:t>
+            </w:r>
+            <w:proofErr w:type="gramEnd"/>
+            <w:r>
+              <w:t xml:space="preserve"> no sea nula</w:t>
+            </w:r>
+            <w:r>
+              <w:br/>
+            </w:r>
+            <w:r>
+              <w:tab/>
+            </w:r>
+            <w:r>
+              <w:rPr>
+                <w:u w:val="single"/>
+              </w:rPr>
+              <w:t>Obt</w:t>
+            </w:r>
+            <w:r>
+              <w:rPr>
+                <w:u w:val="single"/>
+              </w:rPr>
+              <w:t>en</w:t>
+            </w:r>
+            <w:r>
+              <w:rPr>
+                <w:u w:val="single"/>
+              </w:rPr>
+              <w:t>g</w:t>
+            </w:r>
+            <w:r>
+              <w:rPr>
+                <w:u w:val="single"/>
+              </w:rPr>
+              <w:t>o</w:t>
+            </w:r>
+            <w:r>
+              <w:t xml:space="preserve"> termino lista 1</w:t>
+            </w:r>
+            <w:r>
+              <w:br/>
+            </w:r>
+            <w:r>
+              <w:tab/>
+              <w:t>Mientras que la segunda lista no sea nula</w:t>
+            </w:r>
+            <w:r>
+              <w:br/>
+            </w:r>
+            <w:r>
+              <w:tab/>
+            </w:r>
+            <w:r>
+              <w:tab/>
+              <w:t>Obtengo termino lista 2</w:t>
+            </w:r>
+            <w:r>
+              <w:br/>
+            </w:r>
+            <w:r>
+              <w:tab/>
+            </w:r>
+            <w:r>
+              <w:tab/>
+              <w:t>Multiplico termino lista 1 con termino lista 2</w:t>
+            </w:r>
+            <w:r>
+              <w:br/>
+            </w:r>
+            <w:r>
+              <w:tab/>
+            </w:r>
+            <w:r>
+              <w:tab/>
+            </w:r>
+            <w:r>
+              <w:t>Agrego termino al Polinomio por referencia</w:t>
+            </w:r>
+          </w:p>
+          <w:p>
+            <w:pPr>
+              <w:cnfStyle w:val="000000100000" w:firstRow="0" w:lastRow="0" w:firstColumn="0" w:lastColumn="0" w:oddVBand="0" w:evenVBand="0" w:oddHBand="1" w:evenHBand="0" w:firstRowFirstColumn="0" w:firstRowLastColumn="0" w:lastRowFirstColumn="0" w:lastRowLastColumn="0"/>
+            </w:pPr>
+            <w:r>
+              <w:tab/>
+            </w:r>
+            <w:r>
+              <w:tab/>
+              <w:t>Sigo recorriendo lista 2</w:t>
+            </w:r>
+            <w:r>
+              <w:br/>
+            </w:r>
+            <w:r>
+              <w:tab/>
+              <w:t>FinMientras</w:t>
+            </w:r>
+            <w:r>
+              <w:br/>
+            </w:r>
+            <w:r>
+              <w:tab/>
+              <w:t>sigo recorriendo lista 1</w:t>
+            </w:r>
+            <w:r>
+              <w:br/>
+              <w:t>FinMientras</w:t>
+            </w:r>
+            <w:r>
+              <w:br/>
+            </w:r>
+            <w:r>
+              <w:t>Muestro Polinomio</w:t>
+            </w:r>
+            <w:r>
+              <w:t xml:space="preserve"> final</w:t>
+            </w:r>
+            <w:r>
+              <w:br/>
+            </w:r>
+            <w:r>
+              <w:tab/>
+            </w:r>
+            <w:r>
+              <w:tab/>
+            </w:r>
+          </w:p>
+        </w:tc>
+      </w:tr>
+    </w:tbl>
+    <w:p>
+      <w:pPr>
+        <w:spacing w:line="240" w:lineRule="auto"/>
+      </w:pPr>
+    </w:p>
+    <w:tbl>
+      <w:tblPr>
+        <w:tblStyle w:val="Tablanormal1"/>
+        <w:tblW w:w="0" w:type="auto"/>
+        <w:tblLook w:val="04A0" w:firstRow="1" w:lastRow="0" w:firstColumn="1" w:lastColumn="0" w:noHBand="0" w:noVBand="1"/>
+      </w:tblPr>
+      <w:tblGrid>
+        <w:gridCol w:w="1011"/>
+        <w:gridCol w:w="7483"/>
+      </w:tblGrid>
+      <w:tr>
+        <w:trPr>
+          <w:cnfStyle w:val="100000000000" w:firstRow="1" w:lastRow="0" w:firstColumn="0" w:lastColumn="0" w:oddVBand="0" w:evenVBand="0" w:oddHBand="0" w:evenHBand="0" w:firstRowFirstColumn="0" w:firstRowLastColumn="0" w:lastRowFirstColumn="0" w:lastRowLastColumn="0"/>
+          <w:trHeight w:val="400"/>
+        </w:trPr>
+        <w:tc>
+          <w:tcPr>
+            <w:cnfStyle w:val="001000000000" w:firstRow="0" w:lastRow="0" w:firstColumn="1" w:lastColumn="0" w:oddVBand="0" w:evenVBand="0" w:oddHBand="0" w:evenHBand="0" w:firstRowFirstColumn="0" w:firstRowLastColumn="0" w:lastRowFirstColumn="0" w:lastRowLastColumn="0"/>
+            <w:tcW w:w="8494" w:type="dxa"/>
+            <w:gridSpan w:val="2"/>
+          </w:tcPr>
+          <w:p>
+            <w:pPr>
+              <w:jc w:val="center"/>
+            </w:pPr>
+            <w:r>
+              <w:t>Evaluar</w:t>
+            </w:r>
+          </w:p>
+        </w:tc>
+      </w:tr>
+      <w:tr>
+        <w:trPr>
+          <w:cnfStyle w:val="000000100000" w:firstRow="0" w:lastRow="0" w:firstColumn="0" w:lastColumn="0" w:oddVBand="0" w:evenVBand="0" w:oddHBand="1" w:evenHBand="0" w:firstRowFirstColumn="0" w:firstRowLastColumn="0" w:lastRowFirstColumn="0" w:lastRowLastColumn="0"/>
+          <w:trHeight w:val="571"/>
+        </w:trPr>
+        <w:tc>
+          <w:tcPr>
+            <w:cnfStyle w:val="001000000000" w:firstRow="0" w:lastRow="0" w:firstColumn="1" w:lastColumn="0" w:oddVBand="0" w:evenVBand="0" w:oddHBand="0" w:evenHBand="0" w:firstRowFirstColumn="0" w:firstRowLastColumn="0" w:lastRowFirstColumn="0" w:lastRowLastColumn="0"/>
+            <w:tcW w:w="1011" w:type="dxa"/>
+          </w:tcPr>
+          <w:p>
+            <w:r>
+              <w:t>Entrada:</w:t>
+            </w:r>
+          </w:p>
+        </w:tc>
+        <w:tc>
+          <w:tcPr>
+            <w:tcW w:w="7483" w:type="dxa"/>
+          </w:tcPr>
+          <w:p>
+            <w:pPr>
+              <w:cnfStyle w:val="000000100000" w:firstRow="0" w:lastRow="0" w:firstColumn="0" w:lastColumn="0" w:oddVBand="0" w:evenVBand="0" w:oddHBand="1" w:evenHBand="0" w:firstRowFirstColumn="0" w:firstRowLastColumn="0" w:lastRowFirstColumn="0" w:lastRowLastColumn="0"/>
+              <w:rPr>
+                <w:b/>
+              </w:rPr>
+            </w:pPr>
+            <w:r>
+              <w:t>Lista de Terminos</w:t>
+            </w:r>
+            <w:r>
+              <w:br/>
+              <w:t>Entero para evaluación</w:t>
+            </w:r>
+          </w:p>
+        </w:tc>
+      </w:tr>
+      <w:tr>
+        <w:trPr>
+          <w:trHeight w:val="391"/>
+        </w:trPr>
+        <w:tc>
+          <w:tcPr>
+            <w:cnfStyle w:val="001000000000" w:firstRow="0" w:lastRow="0" w:firstColumn="1" w:lastColumn="0" w:oddVBand="0" w:evenVBand="0" w:oddHBand="0" w:evenHBand="0" w:firstRowFirstColumn="0" w:firstRowLastColumn="0" w:lastRowFirstColumn="0" w:lastRowLastColumn="0"/>
+            <w:tcW w:w="1011" w:type="dxa"/>
+          </w:tcPr>
+          <w:p>
+            <w:r>
+              <w:t>Salida:</w:t>
+            </w:r>
+          </w:p>
+        </w:tc>
+        <w:tc>
+          <w:tcPr>
+            <w:tcW w:w="7483" w:type="dxa"/>
+          </w:tcPr>
+          <w:p>
+            <w:pPr>
+              <w:cnfStyle w:val="000000000000" w:firstRow="0" w:lastRow="0" w:firstColumn="0" w:lastColumn="0" w:oddVBand="0" w:evenVBand="0" w:oddHBand="0" w:evenHBand="0" w:firstRowFirstColumn="0" w:firstRowLastColumn="0" w:lastRowFirstColumn="0" w:lastRowLastColumn="0"/>
+            </w:pPr>
+            <w:r>
+              <w:t>Valor del polinomio dado el entero de entrada</w:t>
+            </w:r>
+          </w:p>
+        </w:tc>
+      </w:tr>
+      <w:tr>
+        <w:trPr>
+          <w:cnfStyle w:val="000000100000" w:firstRow="0" w:lastRow="0" w:firstColumn="0" w:lastColumn="0" w:oddVBand="0" w:evenVBand="0" w:oddHBand="1" w:evenHBand="0" w:firstRowFirstColumn="0" w:firstRowLastColumn="0" w:lastRowFirstColumn="0" w:lastRowLastColumn="0"/>
+        </w:trPr>
+        <w:tc>
+          <w:tcPr>
+            <w:cnfStyle w:val="001000000000" w:firstRow="0" w:lastRow="0" w:firstColumn="1" w:lastColumn="0" w:oddVBand="0" w:evenVBand="0" w:oddHBand="0" w:evenHBand="0" w:firstRowFirstColumn="0" w:firstRowLastColumn="0" w:lastRowFirstColumn="0" w:lastRowLastColumn="0"/>
+            <w:tcW w:w="1011" w:type="dxa"/>
+          </w:tcPr>
+          <w:p>
+            <w:r>
+              <w:t>Método:</w:t>
+            </w:r>
+          </w:p>
+        </w:tc>
+        <w:tc>
+          <w:tcPr>
+            <w:tcW w:w="7483" w:type="dxa"/>
+          </w:tcPr>
+          <w:p>
+            <w:pPr>
+              <w:cnfStyle w:val="000000100000" w:firstRow="0" w:lastRow="0" w:firstColumn="0" w:lastColumn="0" w:oddVBand="0" w:evenVBand="0" w:oddHBand="1" w:evenHBand="0" w:firstRowFirstColumn="0" w:firstRowLastColumn="0" w:lastRowFirstColumn="0" w:lastRowLastColumn="0"/>
+            </w:pPr>
+            <w:r>
+              <w:t>Mientras que la lista no sea nula</w:t>
+            </w:r>
+            <w:r>
+              <w:br/>
+            </w:r>
+            <w:r>
+              <w:tab/>
+              <w:t>Obtengo termino</w:t>
+            </w:r>
+            <w:r>
+              <w:br/>
+            </w:r>
+            <w:r>
+              <w:tab/>
+              <w:t>Multiplico su base por el entero de entrada</w:t>
+            </w:r>
+            <w:r>
+              <w:br/>
+            </w:r>
+            <w:r>
+              <w:tab/>
+              <w:t>Multiplico el resultado por si mismo tantas veces como el exponente</w:t>
+            </w:r>
+            <w:r>
+              <w:br/>
+              <w:t>FinMientras</w:t>
+            </w:r>
+            <w:r>
+              <w:br/>
+              <w:t>Devuelvo valor por pantalla</w:t>
+            </w:r>
+          </w:p>
+        </w:tc>
+      </w:tr>
+    </w:tbl>
+    <w:p>
+      <w:pPr>
+        <w:spacing w:line="240" w:lineRule="auto"/>
+      </w:pPr>
+    </w:p>
+    <w:p>
+      <w:pPr>
+        <w:spacing w:line="240" w:lineRule="auto"/>
+      </w:pPr>
+    </w:p>
+    <w:tbl>
+      <w:tblPr>
+        <w:tblStyle w:val="Tablanormal1"/>
+        <w:tblW w:w="0" w:type="auto"/>
+        <w:tblLook w:val="04A0" w:firstRow="1" w:lastRow="0" w:firstColumn="1" w:lastColumn="0" w:noHBand="0" w:noVBand="1"/>
+      </w:tblPr>
+      <w:tblGrid>
+        <w:gridCol w:w="1011"/>
+        <w:gridCol w:w="7483"/>
+      </w:tblGrid>
+      <w:tr>
+        <w:trPr>
+          <w:cnfStyle w:val="100000000000" w:firstRow="1" w:lastRow="0" w:firstColumn="0" w:lastColumn="0" w:oddVBand="0" w:evenVBand="0" w:oddHBand="0" w:evenHBand="0" w:firstRowFirstColumn="0" w:firstRowLastColumn="0" w:lastRowFirstColumn="0" w:lastRowLastColumn="0"/>
+          <w:trHeight w:val="400"/>
+        </w:trPr>
+        <w:tc>
+          <w:tcPr>
+            <w:cnfStyle w:val="001000000000" w:firstRow="0" w:lastRow="0" w:firstColumn="1" w:lastColumn="0" w:oddVBand="0" w:evenVBand="0" w:oddHBand="0" w:evenHBand="0" w:firstRowFirstColumn="0" w:firstRowLastColumn="0" w:lastRowFirstColumn="0" w:lastRowLastColumn="0"/>
+            <w:tcW w:w="8494" w:type="dxa"/>
+            <w:gridSpan w:val="2"/>
+          </w:tcPr>
+          <w:p>
+            <w:pPr>
+              <w:jc w:val="center"/>
+            </w:pPr>
+            <w:r>
               <w:t>Crear</w:t>
             </w:r>
           </w:p>
@@ -1633,6 +2618,7 @@
           </w:tcPr>
           <w:p>
             <w:r>
+              <w:lastRenderedPageBreak/>
               <w:t>Entrada:</w:t>
             </w:r>
           </w:p>
@@ -1783,7 +2769,7 @@
 </file>
 
 <file path=word/styles.xml><?xml version="1.0" encoding="utf-8"?>
-<w:styles xmlns:mc="http://schemas.openxmlformats.org/markup-compatibility/2006" xmlns:r="http://schemas.openxmlformats.org/officeDocument/2006/relationships" xmlns:w="http://schemas.openxmlformats.org/wordprocessingml/2006/main" xmlns:w14="http://schemas.microsoft.com/office/word/2010/wordml" xmlns:w15="http://schemas.microsoft.com/office/word/2012/wordml" mc:Ignorable="w14 w15">
+<w:styles xmlns:mc="http://schemas.openxmlformats.org/markup-compatibility/2006" xmlns:r="http://schemas.openxmlformats.org/officeDocument/2006/relationships" xmlns:w="http://schemas.openxmlformats.org/wordprocessingml/2006/main" xmlns:w14="http://schemas.microsoft.com/office/word/2010/wordml" xmlns:w15="http://schemas.microsoft.com/office/word/2012/wordml" xmlns:w16cid="http://schemas.microsoft.com/office/word/2016/wordml/cid" xmlns:w16se="http://schemas.microsoft.com/office/word/2015/wordml/symex" mc:Ignorable="w14 w15 w16se w16cid">
   <w:docDefaults>
     <w:rPrDefault>
       <w:rPr>
@@ -1799,7 +2785,7 @@
       </w:pPr>
     </w:pPrDefault>
   </w:docDefaults>
-  <w:latentStyles w:defLockedState="0" w:defUIPriority="99" w:defSemiHidden="0" w:defUnhideWhenUsed="0" w:defQFormat="0" w:count="380">
+  <w:latentStyles w:defLockedState="0" w:defUIPriority="99" w:defSemiHidden="0" w:defUnhideWhenUsed="0" w:defQFormat="0" w:count="375">
     <w:lsdException w:name="Normal" w:uiPriority="0" w:qFormat="1"/>
     <w:lsdException w:name="heading 1" w:uiPriority="9" w:qFormat="1"/>
     <w:lsdException w:name="heading 2" w:semiHidden="1" w:uiPriority="9" w:unhideWhenUsed="1" w:qFormat="1"/>
@@ -2212,7 +3198,6 @@
       <w:spacing w:after="0" w:line="240" w:lineRule="auto"/>
     </w:pPr>
     <w:tblPr>
-      <w:tblInd w:w="0" w:type="dxa"/>
       <w:tblBorders>
         <w:top w:val="single" w:sz="4" w:space="0" w:color="auto"/>
         <w:left w:val="single" w:sz="4" w:space="0" w:color="auto"/>
@@ -2221,12 +3206,6 @@
         <w:insideH w:val="single" w:sz="4" w:space="0" w:color="auto"/>
         <w:insideV w:val="single" w:sz="4" w:space="0" w:color="auto"/>
       </w:tblBorders>
-      <w:tblCellMar>
-        <w:top w:w="0" w:type="dxa"/>
-        <w:left w:w="108" w:type="dxa"/>
-        <w:bottom w:w="0" w:type="dxa"/>
-        <w:right w:w="108" w:type="dxa"/>
-      </w:tblCellMar>
     </w:tblPr>
   </w:style>
   <w:style w:type="table" w:styleId="Tablanormal1">
@@ -2240,7 +3219,6 @@
     <w:tblPr>
       <w:tblStyleRowBandSize w:val="1"/>
       <w:tblStyleColBandSize w:val="1"/>
-      <w:tblInd w:w="0" w:type="dxa"/>
       <w:tblBorders>
         <w:top w:val="single" w:sz="4" w:space="0" w:color="BFBFBF" w:themeColor="background1" w:themeShade="BF"/>
         <w:left w:val="single" w:sz="4" w:space="0" w:color="BFBFBF" w:themeColor="background1" w:themeShade="BF"/>
@@ -2249,12 +3227,6 @@
         <w:insideH w:val="single" w:sz="4" w:space="0" w:color="BFBFBF" w:themeColor="background1" w:themeShade="BF"/>
         <w:insideV w:val="single" w:sz="4" w:space="0" w:color="BFBFBF" w:themeColor="background1" w:themeShade="BF"/>
       </w:tblBorders>
-      <w:tblCellMar>
-        <w:top w:w="0" w:type="dxa"/>
-        <w:left w:w="108" w:type="dxa"/>
-        <w:bottom w:w="0" w:type="dxa"/>
-        <w:right w:w="108" w:type="dxa"/>
-      </w:tblCellMar>
     </w:tblPr>
     <w:tblStylePr w:type="firstRow">
       <w:rPr>
@@ -2561,4 +3533,16 @@
     </a:ext>
   </a:extLst>
 </a:theme>
+</file>
+
+<file path=customXml/item1.xml><?xml version="1.0" encoding="utf-8"?>
+<b:Sources xmlns:b="http://schemas.openxmlformats.org/officeDocument/2006/bibliography" xmlns="http://schemas.openxmlformats.org/officeDocument/2006/bibliography" SelectedStyle="\APASixthEditionOfficeOnline.xsl" StyleName="APA" Version="6"/>
+</file>
+
+<file path=customXml/itemProps1.xml><?xml version="1.0" encoding="utf-8"?>
+<ds:datastoreItem xmlns:ds="http://schemas.openxmlformats.org/officeDocument/2006/customXml" ds:itemID="{201B44E2-DBD4-4F80-80E2-50677A2ADAF2}">
+  <ds:schemaRefs>
+    <ds:schemaRef ds:uri="http://schemas.openxmlformats.org/officeDocument/2006/bibliography"/>
+  </ds:schemaRefs>
+</ds:datastoreItem>
 </file>
</xml_diff>

<commit_message>
Se agregan validaciones y Convertidor de char a numero.
</commit_message>
<xml_diff>
--- a/Documentacion/Pseudo codigo.docx
+++ b/Documentacion/Pseudo codigo.docx
@@ -688,7 +688,15 @@
               <w:cnfStyle w:val="000000100000" w:firstRow="0" w:lastRow="0" w:firstColumn="0" w:lastColumn="0" w:oddVBand="0" w:evenVBand="0" w:oddHBand="1" w:evenHBand="0" w:firstRowFirstColumn="0" w:firstRowLastColumn="0" w:lastRowFirstColumn="0" w:lastRowLastColumn="0"/>
             </w:pPr>
             <w:r>
-              <w:t xml:space="preserve">                   Cargo String con carácter</w:t>
+              <w:t xml:space="preserve">                   Cargo </w:t>
+            </w:r>
+            <w:proofErr w:type="spellStart"/>
+            <w:r>
+              <w:t>String</w:t>
+            </w:r>
+            <w:proofErr w:type="spellEnd"/>
+            <w:r>
+              <w:t xml:space="preserve"> con carácter</w:t>
             </w:r>
           </w:p>
           <w:p>
@@ -1849,8 +1857,6 @@
       <w:pPr>
         <w:spacing w:line="240" w:lineRule="auto"/>
       </w:pPr>
-      <w:bookmarkStart w:id="0" w:name="_GoBack"/>
-      <w:bookmarkEnd w:id="0"/>
     </w:p>
     <w:tbl>
       <w:tblPr>
@@ -2812,16 +2818,778 @@
       </w:pPr>
     </w:p>
     <w:p>
-      <w:r>
-        <w:br w:type="page"/>
-      </w:r>
-    </w:p>
-    <w:p>
-      <w:pPr>
-        <w:spacing w:line="240" w:lineRule="auto"/>
-      </w:pPr>
-      <w:r>
-        <w:lastRenderedPageBreak/>
+      <w:pPr>
+        <w:spacing w:line="240" w:lineRule="auto"/>
+      </w:pPr>
+    </w:p>
+    <w:p>
+      <w:pPr>
+        <w:spacing w:line="240" w:lineRule="auto"/>
+      </w:pPr>
+    </w:p>
+    <w:p>
+      <w:pPr>
+        <w:spacing w:line="240" w:lineRule="auto"/>
+      </w:pPr>
+    </w:p>
+    <w:p>
+      <w:pPr>
+        <w:spacing w:line="240" w:lineRule="auto"/>
+      </w:pPr>
+    </w:p>
+    <w:p>
+      <w:pPr>
+        <w:spacing w:line="240" w:lineRule="auto"/>
+      </w:pPr>
+    </w:p>
+    <w:p>
+      <w:pPr>
+        <w:spacing w:line="240" w:lineRule="auto"/>
+      </w:pPr>
+    </w:p>
+    <w:p>
+      <w:pPr>
+        <w:spacing w:line="240" w:lineRule="auto"/>
+      </w:pPr>
+    </w:p>
+    <w:p>
+      <w:pPr>
+        <w:spacing w:line="240" w:lineRule="auto"/>
+      </w:pPr>
+    </w:p>
+    <w:p>
+      <w:pPr>
+        <w:spacing w:line="240" w:lineRule="auto"/>
+      </w:pPr>
+    </w:p>
+    <w:p>
+      <w:pPr>
+        <w:spacing w:line="240" w:lineRule="auto"/>
+      </w:pPr>
+    </w:p>
+    <w:p>
+      <w:pPr>
+        <w:spacing w:line="240" w:lineRule="auto"/>
+      </w:pPr>
+    </w:p>
+    <w:p>
+      <w:pPr>
+        <w:spacing w:line="240" w:lineRule="auto"/>
+      </w:pPr>
+    </w:p>
+    <w:p>
+      <w:pPr>
+        <w:spacing w:line="240" w:lineRule="auto"/>
+      </w:pPr>
+    </w:p>
+    <w:p>
+      <w:pPr>
+        <w:spacing w:line="240" w:lineRule="auto"/>
+      </w:pPr>
+    </w:p>
+    <w:p>
+      <w:pPr>
+        <w:spacing w:line="240" w:lineRule="auto"/>
+      </w:pPr>
+    </w:p>
+    <w:p>
+      <w:pPr>
+        <w:spacing w:line="240" w:lineRule="auto"/>
+      </w:pPr>
+    </w:p>
+    <w:p>
+      <w:pPr>
+        <w:spacing w:line="240" w:lineRule="auto"/>
+      </w:pPr>
+    </w:p>
+    <w:tbl>
+      <w:tblPr>
+        <w:tblStyle w:val="Tablanormal1"/>
+        <w:tblW w:w="0" w:type="auto"/>
+        <w:tblLook w:val="04A0" w:firstRow="1" w:lastRow="0" w:firstColumn="1" w:lastColumn="0" w:noHBand="0" w:noVBand="1"/>
+      </w:tblPr>
+      <w:tblGrid>
+        <w:gridCol w:w="1011"/>
+        <w:gridCol w:w="7483"/>
+      </w:tblGrid>
+      <w:tr>
+        <w:trPr>
+          <w:cnfStyle w:val="100000000000" w:firstRow="1" w:lastRow="0" w:firstColumn="0" w:lastColumn="0" w:oddVBand="0" w:evenVBand="0" w:oddHBand="0" w:evenHBand="0" w:firstRowFirstColumn="0" w:firstRowLastColumn="0" w:lastRowFirstColumn="0" w:lastRowLastColumn="0"/>
+          <w:trHeight w:val="400"/>
+        </w:trPr>
+        <w:tc>
+          <w:tcPr>
+            <w:cnfStyle w:val="001000000000" w:firstRow="0" w:lastRow="0" w:firstColumn="1" w:lastColumn="0" w:oddVBand="0" w:evenVBand="0" w:oddHBand="0" w:evenHBand="0" w:firstRowFirstColumn="0" w:firstRowLastColumn="0" w:lastRowFirstColumn="0" w:lastRowLastColumn="0"/>
+            <w:tcW w:w="8494" w:type="dxa"/>
+            <w:gridSpan w:val="2"/>
+            <w:shd w:val="clear" w:color="auto" w:fill="FFE599" w:themeFill="accent4" w:themeFillTint="66"/>
+          </w:tcPr>
+          <w:p>
+            <w:pPr>
+              <w:jc w:val="center"/>
+            </w:pPr>
+            <w:r>
+              <w:lastRenderedPageBreak/>
+              <w:br w:type="page"/>
+            </w:r>
+            <w:proofErr w:type="spellStart"/>
+            <w:r>
+              <w:t>ConvertirCharANumero</w:t>
+            </w:r>
+            <w:proofErr w:type="spellEnd"/>
+          </w:p>
+        </w:tc>
+      </w:tr>
+      <w:tr>
+        <w:trPr>
+          <w:cnfStyle w:val="000000100000" w:firstRow="0" w:lastRow="0" w:firstColumn="0" w:lastColumn="0" w:oddVBand="0" w:evenVBand="0" w:oddHBand="1" w:evenHBand="0" w:firstRowFirstColumn="0" w:firstRowLastColumn="0" w:lastRowFirstColumn="0" w:lastRowLastColumn="0"/>
+          <w:trHeight w:val="292"/>
+        </w:trPr>
+        <w:tc>
+          <w:tcPr>
+            <w:cnfStyle w:val="001000000000" w:firstRow="0" w:lastRow="0" w:firstColumn="1" w:lastColumn="0" w:oddVBand="0" w:evenVBand="0" w:oddHBand="0" w:evenHBand="0" w:firstRowFirstColumn="0" w:firstRowLastColumn="0" w:lastRowFirstColumn="0" w:lastRowLastColumn="0"/>
+            <w:tcW w:w="1011" w:type="dxa"/>
+          </w:tcPr>
+          <w:p>
+            <w:r>
+              <w:t>Entrada:</w:t>
+            </w:r>
+          </w:p>
+        </w:tc>
+        <w:tc>
+          <w:tcPr>
+            <w:tcW w:w="7483" w:type="dxa"/>
+          </w:tcPr>
+          <w:p>
+            <w:pPr>
+              <w:cnfStyle w:val="000000100000" w:firstRow="0" w:lastRow="0" w:firstColumn="0" w:lastColumn="0" w:oddVBand="0" w:evenVBand="0" w:oddHBand="1" w:evenHBand="0" w:firstRowFirstColumn="0" w:firstRowLastColumn="0" w:lastRowFirstColumn="0" w:lastRowLastColumn="0"/>
+              <w:rPr>
+                <w:bCs/>
+              </w:rPr>
+            </w:pPr>
+            <w:proofErr w:type="spellStart"/>
+            <w:r>
+              <w:rPr>
+                <w:bCs/>
+              </w:rPr>
+              <w:t>String</w:t>
+            </w:r>
+            <w:proofErr w:type="spellEnd"/>
+            <w:r>
+              <w:rPr>
+                <w:bCs/>
+              </w:rPr>
+              <w:t xml:space="preserve"> cargado</w:t>
+            </w:r>
+          </w:p>
+        </w:tc>
+      </w:tr>
+      <w:tr>
+        <w:trPr>
+          <w:trHeight w:val="355"/>
+        </w:trPr>
+        <w:tc>
+          <w:tcPr>
+            <w:cnfStyle w:val="001000000000" w:firstRow="0" w:lastRow="0" w:firstColumn="1" w:lastColumn="0" w:oddVBand="0" w:evenVBand="0" w:oddHBand="0" w:evenHBand="0" w:firstRowFirstColumn="0" w:firstRowLastColumn="0" w:lastRowFirstColumn="0" w:lastRowLastColumn="0"/>
+            <w:tcW w:w="1011" w:type="dxa"/>
+          </w:tcPr>
+          <w:p>
+            <w:r>
+              <w:t>Salida:</w:t>
+            </w:r>
+          </w:p>
+        </w:tc>
+        <w:tc>
+          <w:tcPr>
+            <w:tcW w:w="7483" w:type="dxa"/>
+          </w:tcPr>
+          <w:p>
+            <w:pPr>
+              <w:cnfStyle w:val="000000000000" w:firstRow="0" w:lastRow="0" w:firstColumn="0" w:lastColumn="0" w:oddVBand="0" w:evenVBand="0" w:oddHBand="0" w:evenHBand="0" w:firstRowFirstColumn="0" w:firstRowLastColumn="0" w:lastRowFirstColumn="0" w:lastRowLastColumn="0"/>
+            </w:pPr>
+            <w:proofErr w:type="spellStart"/>
+            <w:r>
+              <w:t>int</w:t>
+            </w:r>
+            <w:proofErr w:type="spellEnd"/>
+          </w:p>
+        </w:tc>
+      </w:tr>
+      <w:tr>
+        <w:trPr>
+          <w:cnfStyle w:val="000000100000" w:firstRow="0" w:lastRow="0" w:firstColumn="0" w:lastColumn="0" w:oddVBand="0" w:evenVBand="0" w:oddHBand="1" w:evenHBand="0" w:firstRowFirstColumn="0" w:firstRowLastColumn="0" w:lastRowFirstColumn="0" w:lastRowLastColumn="0"/>
+        </w:trPr>
+        <w:tc>
+          <w:tcPr>
+            <w:cnfStyle w:val="001000000000" w:firstRow="0" w:lastRow="0" w:firstColumn="1" w:lastColumn="0" w:oddVBand="0" w:evenVBand="0" w:oddHBand="0" w:evenHBand="0" w:firstRowFirstColumn="0" w:firstRowLastColumn="0" w:lastRowFirstColumn="0" w:lastRowLastColumn="0"/>
+            <w:tcW w:w="1011" w:type="dxa"/>
+          </w:tcPr>
+          <w:p>
+            <w:r>
+              <w:t>Método:</w:t>
+            </w:r>
+          </w:p>
+        </w:tc>
+        <w:tc>
+          <w:tcPr>
+            <w:tcW w:w="7483" w:type="dxa"/>
+          </w:tcPr>
+          <w:p>
+            <w:pPr>
+              <w:cnfStyle w:val="000000100000" w:firstRow="0" w:lastRow="0" w:firstColumn="0" w:lastColumn="0" w:oddVBand="0" w:evenVBand="0" w:oddHBand="1" w:evenHBand="0" w:firstRowFirstColumn="0" w:firstRowLastColumn="0" w:lastRowFirstColumn="0" w:lastRowLastColumn="0"/>
+            </w:pPr>
+            <w:r>
+              <w:t xml:space="preserve">Recorro </w:t>
+            </w:r>
+            <w:proofErr w:type="spellStart"/>
+            <w:r>
+              <w:t>string</w:t>
+            </w:r>
+            <w:proofErr w:type="spellEnd"/>
+          </w:p>
+          <w:p>
+            <w:pPr>
+              <w:cnfStyle w:val="000000100000" w:firstRow="0" w:lastRow="0" w:firstColumn="0" w:lastColumn="0" w:oddVBand="0" w:evenVBand="0" w:oddHBand="1" w:evenHBand="0" w:firstRowFirstColumn="0" w:firstRowLastColumn="0" w:lastRowFirstColumn="0" w:lastRowLastColumn="0"/>
+            </w:pPr>
+            <w:r>
+              <w:t>Mientras carácter sea distinto a fin de línea</w:t>
+            </w:r>
+          </w:p>
+          <w:p>
+            <w:pPr>
+              <w:cnfStyle w:val="000000100000" w:firstRow="0" w:lastRow="0" w:firstColumn="0" w:lastColumn="0" w:oddVBand="0" w:evenVBand="0" w:oddHBand="1" w:evenHBand="0" w:firstRowFirstColumn="0" w:firstRowLastColumn="0" w:lastRowFirstColumn="0" w:lastRowLastColumn="0"/>
+            </w:pPr>
+            <w:r>
+              <w:t xml:space="preserve">        Si carácter es ‘-’</w:t>
+            </w:r>
+            <w:r>
+              <w:t xml:space="preserve"> tomo siguiente </w:t>
+            </w:r>
+            <w:proofErr w:type="spellStart"/>
+            <w:r>
+              <w:t>caracter</w:t>
+            </w:r>
+            <w:proofErr w:type="spellEnd"/>
+          </w:p>
+          <w:p>
+            <w:pPr>
+              <w:cnfStyle w:val="000000100000" w:firstRow="0" w:lastRow="0" w:firstColumn="0" w:lastColumn="0" w:oddVBand="0" w:evenVBand="0" w:oddHBand="1" w:evenHBand="0" w:firstRowFirstColumn="0" w:firstRowLastColumn="0" w:lastRowFirstColumn="0" w:lastRowLastColumn="0"/>
+            </w:pPr>
+            <w:r>
+              <w:t xml:space="preserve">                </w:t>
+            </w:r>
+            <w:proofErr w:type="spellStart"/>
+            <w:r>
+              <w:t>EnCasoQueSea</w:t>
+            </w:r>
+            <w:proofErr w:type="spellEnd"/>
+            <w:r>
+              <w:br/>
+            </w:r>
+            <w:r>
+              <w:tab/>
+            </w:r>
+            <w:r>
+              <w:t xml:space="preserve">        </w:t>
+            </w:r>
+            <w:r>
+              <w:t>1</w:t>
+            </w:r>
+            <w:r>
+              <w:t xml:space="preserve">: </w:t>
+            </w:r>
+            <w:r>
+              <w:t xml:space="preserve"> valor = </w:t>
+            </w:r>
+            <w:r>
+              <w:t>-</w:t>
+            </w:r>
+            <w:r>
+              <w:t>1</w:t>
+            </w:r>
+            <w:r>
+              <w:br/>
+            </w:r>
+            <w:r>
+              <w:tab/>
+            </w:r>
+            <w:r>
+              <w:t xml:space="preserve">        </w:t>
+            </w:r>
+            <w:r>
+              <w:t>2</w:t>
+            </w:r>
+            <w:r>
+              <w:t>:</w:t>
+            </w:r>
+            <w:r>
+              <w:t xml:space="preserve">  </w:t>
+            </w:r>
+            <w:r>
+              <w:t>valor =</w:t>
+            </w:r>
+            <w:r>
+              <w:t xml:space="preserve"> </w:t>
+            </w:r>
+            <w:r>
+              <w:t>-</w:t>
+            </w:r>
+            <w:r>
+              <w:t>2</w:t>
+            </w:r>
+            <w:r>
+              <w:br/>
+            </w:r>
+            <w:r>
+              <w:tab/>
+              <w:t xml:space="preserve">        </w:t>
+            </w:r>
+            <w:r>
+              <w:t>3</w:t>
+            </w:r>
+            <w:r>
+              <w:t xml:space="preserve">: </w:t>
+            </w:r>
+            <w:r>
+              <w:t xml:space="preserve"> </w:t>
+            </w:r>
+            <w:r>
+              <w:t xml:space="preserve">valor = </w:t>
+            </w:r>
+            <w:r>
+              <w:t>-</w:t>
+            </w:r>
+            <w:r>
+              <w:t>3</w:t>
+            </w:r>
+            <w:r>
+              <w:br/>
+            </w:r>
+            <w:r>
+              <w:tab/>
+              <w:t xml:space="preserve">        </w:t>
+            </w:r>
+            <w:r>
+              <w:t>4</w:t>
+            </w:r>
+            <w:r>
+              <w:t xml:space="preserve">: </w:t>
+            </w:r>
+            <w:r>
+              <w:t xml:space="preserve"> </w:t>
+            </w:r>
+            <w:r>
+              <w:t xml:space="preserve">valor = </w:t>
+            </w:r>
+            <w:r>
+              <w:t>-</w:t>
+            </w:r>
+            <w:r>
+              <w:t>4</w:t>
+            </w:r>
+            <w:r>
+              <w:br/>
+            </w:r>
+            <w:r>
+              <w:tab/>
+              <w:t xml:space="preserve">        </w:t>
+            </w:r>
+            <w:r>
+              <w:t>5</w:t>
+            </w:r>
+            <w:r>
+              <w:t xml:space="preserve">: </w:t>
+            </w:r>
+            <w:r>
+              <w:t xml:space="preserve"> </w:t>
+            </w:r>
+            <w:r>
+              <w:t xml:space="preserve">valor = </w:t>
+            </w:r>
+            <w:r>
+              <w:t>-</w:t>
+            </w:r>
+            <w:r>
+              <w:t>5</w:t>
+            </w:r>
+            <w:r>
+              <w:br/>
+              <w:t xml:space="preserve">        </w:t>
+            </w:r>
+            <w:r>
+              <w:tab/>
+              <w:t xml:space="preserve">        </w:t>
+            </w:r>
+            <w:r>
+              <w:t>6</w:t>
+            </w:r>
+            <w:r>
+              <w:t xml:space="preserve">: </w:t>
+            </w:r>
+            <w:r>
+              <w:t xml:space="preserve"> </w:t>
+            </w:r>
+            <w:r>
+              <w:t xml:space="preserve">valor = </w:t>
+            </w:r>
+            <w:r>
+              <w:t>-</w:t>
+            </w:r>
+            <w:r>
+              <w:t>6</w:t>
+            </w:r>
+            <w:r>
+              <w:br/>
+            </w:r>
+            <w:r>
+              <w:tab/>
+              <w:t xml:space="preserve">        </w:t>
+            </w:r>
+            <w:r>
+              <w:t>7</w:t>
+            </w:r>
+            <w:r>
+              <w:t xml:space="preserve">: </w:t>
+            </w:r>
+            <w:r>
+              <w:t xml:space="preserve"> </w:t>
+            </w:r>
+            <w:r>
+              <w:t xml:space="preserve">valor = </w:t>
+            </w:r>
+            <w:r>
+              <w:t>-</w:t>
+            </w:r>
+            <w:r>
+              <w:t>7</w:t>
+            </w:r>
+            <w:r>
+              <w:br/>
+            </w:r>
+            <w:r>
+              <w:tab/>
+              <w:t xml:space="preserve">        </w:t>
+            </w:r>
+            <w:r>
+              <w:t>8</w:t>
+            </w:r>
+            <w:r>
+              <w:t xml:space="preserve">: </w:t>
+            </w:r>
+            <w:r>
+              <w:t xml:space="preserve"> </w:t>
+            </w:r>
+            <w:r>
+              <w:t xml:space="preserve">valor = </w:t>
+            </w:r>
+            <w:r>
+              <w:t>-</w:t>
+            </w:r>
+            <w:r>
+              <w:t>8</w:t>
+            </w:r>
+            <w:r>
+              <w:br/>
+            </w:r>
+            <w:r>
+              <w:tab/>
+              <w:t xml:space="preserve">        </w:t>
+            </w:r>
+            <w:r>
+              <w:t>9</w:t>
+            </w:r>
+            <w:r>
+              <w:t xml:space="preserve">: </w:t>
+            </w:r>
+            <w:r>
+              <w:t xml:space="preserve"> </w:t>
+            </w:r>
+            <w:r>
+              <w:t xml:space="preserve">valor = </w:t>
+            </w:r>
+            <w:r>
+              <w:t>-</w:t>
+            </w:r>
+            <w:r>
+              <w:t>9</w:t>
+            </w:r>
+            <w:r>
+              <w:br/>
+            </w:r>
+            <w:r>
+              <w:tab/>
+              <w:t xml:space="preserve">        OTRO: </w:t>
+            </w:r>
+            <w:r>
+              <w:t>error</w:t>
+            </w:r>
+            <w:r>
+              <w:br/>
+              <w:t xml:space="preserve">                </w:t>
+            </w:r>
+            <w:proofErr w:type="spellStart"/>
+            <w:r>
+              <w:t>FinEnCasoQueSea</w:t>
+            </w:r>
+            <w:proofErr w:type="spellEnd"/>
+          </w:p>
+          <w:p>
+            <w:pPr>
+              <w:cnfStyle w:val="000000100000" w:firstRow="0" w:lastRow="0" w:firstColumn="0" w:lastColumn="0" w:oddVBand="0" w:evenVBand="0" w:oddHBand="1" w:evenHBand="0" w:firstRowFirstColumn="0" w:firstRowLastColumn="0" w:lastRowFirstColumn="0" w:lastRowLastColumn="0"/>
+            </w:pPr>
+            <w:r>
+              <w:t xml:space="preserve">        </w:t>
+            </w:r>
+            <w:r>
+              <w:t>Si no</w:t>
+            </w:r>
+          </w:p>
+          <w:p>
+            <w:pPr>
+              <w:cnfStyle w:val="000000100000" w:firstRow="0" w:lastRow="0" w:firstColumn="0" w:lastColumn="0" w:oddVBand="0" w:evenVBand="0" w:oddHBand="1" w:evenHBand="0" w:firstRowFirstColumn="0" w:firstRowLastColumn="0" w:lastRowFirstColumn="0" w:lastRowLastColumn="0"/>
+            </w:pPr>
+            <w:r>
+              <w:t xml:space="preserve">                </w:t>
+            </w:r>
+            <w:proofErr w:type="spellStart"/>
+            <w:r>
+              <w:t>EnCasoQueSea</w:t>
+            </w:r>
+            <w:proofErr w:type="spellEnd"/>
+            <w:r>
+              <w:br/>
+            </w:r>
+            <w:r>
+              <w:tab/>
+              <w:t xml:space="preserve">        1: </w:t>
+            </w:r>
+            <w:r>
+              <w:t xml:space="preserve">valor = </w:t>
+            </w:r>
+            <w:r>
+              <w:t>1</w:t>
+            </w:r>
+            <w:r>
+              <w:br/>
+            </w:r>
+            <w:r>
+              <w:tab/>
+              <w:t xml:space="preserve">        2: </w:t>
+            </w:r>
+            <w:r>
+              <w:t xml:space="preserve"> </w:t>
+            </w:r>
+            <w:r>
+              <w:t xml:space="preserve">valor = </w:t>
+            </w:r>
+            <w:r>
+              <w:t>2</w:t>
+            </w:r>
+            <w:r>
+              <w:br/>
+            </w:r>
+            <w:r>
+              <w:tab/>
+              <w:t xml:space="preserve">        3: </w:t>
+            </w:r>
+            <w:r>
+              <w:t xml:space="preserve"> </w:t>
+            </w:r>
+            <w:r>
+              <w:t xml:space="preserve">valor = </w:t>
+            </w:r>
+            <w:r>
+              <w:t>3</w:t>
+            </w:r>
+            <w:r>
+              <w:br/>
+            </w:r>
+            <w:r>
+              <w:tab/>
+              <w:t xml:space="preserve">        4: </w:t>
+            </w:r>
+            <w:r>
+              <w:t xml:space="preserve"> </w:t>
+            </w:r>
+            <w:r>
+              <w:t xml:space="preserve">valor = </w:t>
+            </w:r>
+            <w:r>
+              <w:t>4</w:t>
+            </w:r>
+            <w:r>
+              <w:br/>
+            </w:r>
+            <w:r>
+              <w:tab/>
+              <w:t xml:space="preserve">        5: </w:t>
+            </w:r>
+            <w:r>
+              <w:t xml:space="preserve"> </w:t>
+            </w:r>
+            <w:r>
+              <w:t xml:space="preserve">valor = </w:t>
+            </w:r>
+            <w:r>
+              <w:t>5</w:t>
+            </w:r>
+            <w:r>
+              <w:br/>
+              <w:t xml:space="preserve">        </w:t>
+            </w:r>
+            <w:r>
+              <w:tab/>
+              <w:t xml:space="preserve">        6: </w:t>
+            </w:r>
+            <w:r>
+              <w:t xml:space="preserve"> </w:t>
+            </w:r>
+            <w:r>
+              <w:t xml:space="preserve">valor = </w:t>
+            </w:r>
+            <w:r>
+              <w:t>6</w:t>
+            </w:r>
+            <w:r>
+              <w:br/>
+            </w:r>
+            <w:r>
+              <w:tab/>
+              <w:t xml:space="preserve">        7: </w:t>
+            </w:r>
+            <w:r>
+              <w:t xml:space="preserve"> </w:t>
+            </w:r>
+            <w:r>
+              <w:t xml:space="preserve">valor = </w:t>
+            </w:r>
+            <w:r>
+              <w:t>7</w:t>
+            </w:r>
+            <w:r>
+              <w:br/>
+            </w:r>
+            <w:r>
+              <w:tab/>
+              <w:t xml:space="preserve">        8: </w:t>
+            </w:r>
+            <w:r>
+              <w:t xml:space="preserve"> </w:t>
+            </w:r>
+            <w:r>
+              <w:t xml:space="preserve">valor = </w:t>
+            </w:r>
+            <w:r>
+              <w:t>8</w:t>
+            </w:r>
+            <w:r>
+              <w:br/>
+            </w:r>
+            <w:r>
+              <w:tab/>
+              <w:t xml:space="preserve">        9: </w:t>
+            </w:r>
+            <w:r>
+              <w:t xml:space="preserve"> </w:t>
+            </w:r>
+            <w:r>
+              <w:t xml:space="preserve">valor = </w:t>
+            </w:r>
+            <w:bookmarkStart w:id="0" w:name="_GoBack"/>
+            <w:bookmarkEnd w:id="0"/>
+            <w:r>
+              <w:t>9</w:t>
+            </w:r>
+            <w:r>
+              <w:br/>
+            </w:r>
+            <w:r>
+              <w:tab/>
+              <w:t xml:space="preserve">        OTRO: error</w:t>
+            </w:r>
+            <w:r>
+              <w:br/>
+              <w:t xml:space="preserve">                </w:t>
+            </w:r>
+            <w:proofErr w:type="spellStart"/>
+            <w:r>
+              <w:t>FinEnCasoQueSea</w:t>
+            </w:r>
+            <w:proofErr w:type="spellEnd"/>
+          </w:p>
+        </w:tc>
+      </w:tr>
+    </w:tbl>
+    <w:p>
+      <w:pPr>
+        <w:spacing w:line="240" w:lineRule="auto"/>
+      </w:pPr>
+    </w:p>
+    <w:p>
+      <w:pPr>
+        <w:spacing w:line="240" w:lineRule="auto"/>
+      </w:pPr>
+    </w:p>
+    <w:p>
+      <w:pPr>
+        <w:spacing w:line="240" w:lineRule="auto"/>
+      </w:pPr>
+    </w:p>
+    <w:p>
+      <w:pPr>
+        <w:spacing w:line="240" w:lineRule="auto"/>
+      </w:pPr>
+    </w:p>
+    <w:p>
+      <w:pPr>
+        <w:spacing w:line="240" w:lineRule="auto"/>
+      </w:pPr>
+    </w:p>
+    <w:p>
+      <w:pPr>
+        <w:spacing w:line="240" w:lineRule="auto"/>
+      </w:pPr>
+    </w:p>
+    <w:p>
+      <w:pPr>
+        <w:spacing w:line="240" w:lineRule="auto"/>
+      </w:pPr>
+    </w:p>
+    <w:p>
+      <w:pPr>
+        <w:spacing w:line="240" w:lineRule="auto"/>
+      </w:pPr>
+    </w:p>
+    <w:p>
+      <w:pPr>
+        <w:spacing w:line="240" w:lineRule="auto"/>
+      </w:pPr>
+    </w:p>
+    <w:p>
+      <w:pPr>
+        <w:spacing w:line="240" w:lineRule="auto"/>
+      </w:pPr>
+    </w:p>
+    <w:p>
+      <w:pPr>
+        <w:spacing w:line="240" w:lineRule="auto"/>
+      </w:pPr>
+    </w:p>
+    <w:p>
+      <w:pPr>
+        <w:spacing w:line="240" w:lineRule="auto"/>
+      </w:pPr>
+    </w:p>
+    <w:p>
+      <w:pPr>
+        <w:spacing w:line="240" w:lineRule="auto"/>
+      </w:pPr>
+    </w:p>
+    <w:p>
+      <w:pPr>
+        <w:spacing w:line="240" w:lineRule="auto"/>
+      </w:pPr>
+      <w:r>
         <w:t xml:space="preserve">MÓDULO: </w:t>
       </w:r>
     </w:p>
@@ -3237,6 +4005,7 @@
   <w:style w:type="character" w:default="1" w:styleId="Fuentedeprrafopredeter">
     <w:name w:val="Default Paragraph Font"/>
     <w:uiPriority w:val="1"/>
+    <w:semiHidden/>
     <w:unhideWhenUsed/>
   </w:style>
   <w:style w:type="table" w:default="1" w:styleId="Tablanormal">
@@ -3611,7 +4380,7 @@
 </file>
 
 <file path=customXml/itemProps1.xml><?xml version="1.0" encoding="utf-8"?>
-<ds:datastoreItem xmlns:ds="http://schemas.openxmlformats.org/officeDocument/2006/customXml" ds:itemID="{647E542D-A854-4CAD-BA6A-491E6810E702}">
+<ds:datastoreItem xmlns:ds="http://schemas.openxmlformats.org/officeDocument/2006/customXml" ds:itemID="{90EE7CEA-AD0D-472A-8DD1-A65E0BB7EBFF}">
   <ds:schemaRefs>
     <ds:schemaRef ds:uri="http://schemas.openxmlformats.org/officeDocument/2006/bibliography"/>
   </ds:schemaRefs>

</xml_diff>

<commit_message>
Se agregan notas de la segunda tutoria y se modifica ValidarComando y Multiplicar
</commit_message>
<xml_diff>
--- a/Documentacion/Pseudo codigo.docx
+++ b/Documentacion/Pseudo codigo.docx
@@ -1,6 +1,6 @@
 
 <file path=word/document.xml><?xml version="1.0" encoding="utf-8"?>
-<w:document xmlns:wpc="http://schemas.microsoft.com/office/word/2010/wordprocessingCanvas" xmlns:cx="http://schemas.microsoft.com/office/drawing/2014/chartex" xmlns:cx1="http://schemas.microsoft.com/office/drawing/2015/9/8/chartex" xmlns:cx2="http://schemas.microsoft.com/office/drawing/2015/10/21/chartex" xmlns:cx3="http://schemas.microsoft.com/office/drawing/2016/5/9/chartex" xmlns:cx4="http://schemas.microsoft.com/office/drawing/2016/5/10/chartex" xmlns:cx5="http://schemas.microsoft.com/office/drawing/2016/5/11/chartex" xmlns:cx6="http://schemas.microsoft.com/office/drawing/2016/5/12/chartex" xmlns:cx7="http://schemas.microsoft.com/office/drawing/2016/5/13/chartex" xmlns:cx8="http://schemas.microsoft.com/office/drawing/2016/5/14/chartex" xmlns:mc="http://schemas.openxmlformats.org/markup-compatibility/2006" xmlns:aink="http://schemas.microsoft.com/office/drawing/2016/ink" xmlns:am3d="http://schemas.microsoft.com/office/drawing/2017/model3d" xmlns:o="urn:schemas-microsoft-com:office:office" xmlns:r="http://schemas.openxmlformats.org/officeDocument/2006/relationships" xmlns:m="http://schemas.openxmlformats.org/officeDocument/2006/math" xmlns:v="urn:schemas-microsoft-com:vml" xmlns:wp14="http://schemas.microsoft.com/office/word/2010/wordprocessingDrawing" xmlns:wp="http://schemas.openxmlformats.org/drawingml/2006/wordprocessingDrawing" xmlns:w10="urn:schemas-microsoft-com:office:word" xmlns:w="http://schemas.openxmlformats.org/wordprocessingml/2006/main" xmlns:w14="http://schemas.microsoft.com/office/word/2010/wordml" xmlns:w15="http://schemas.microsoft.com/office/word/2012/wordml" xmlns:w16cid="http://schemas.microsoft.com/office/word/2016/wordml/cid" xmlns:w16se="http://schemas.microsoft.com/office/word/2015/wordml/symex" xmlns:wpg="http://schemas.microsoft.com/office/word/2010/wordprocessingGroup" xmlns:wpi="http://schemas.microsoft.com/office/word/2010/wordprocessingInk" xmlns:wne="http://schemas.microsoft.com/office/word/2006/wordml" xmlns:wps="http://schemas.microsoft.com/office/word/2010/wordprocessingShape" mc:Ignorable="w14 w15 w16se w16cid wp14">
+<w:document xmlns:wpc="http://schemas.microsoft.com/office/word/2010/wordprocessingCanvas" xmlns:mo="http://schemas.microsoft.com/office/mac/office/2008/main" xmlns:mc="http://schemas.openxmlformats.org/markup-compatibility/2006" xmlns:mv="urn:schemas-microsoft-com:mac:vml" xmlns:o="urn:schemas-microsoft-com:office:office" xmlns:r="http://schemas.openxmlformats.org/officeDocument/2006/relationships" xmlns:m="http://schemas.openxmlformats.org/officeDocument/2006/math" xmlns:v="urn:schemas-microsoft-com:vml" xmlns:wp14="http://schemas.microsoft.com/office/word/2010/wordprocessingDrawing" xmlns:wp="http://schemas.openxmlformats.org/drawingml/2006/wordprocessingDrawing" xmlns:w10="urn:schemas-microsoft-com:office:word" xmlns:w="http://schemas.openxmlformats.org/wordprocessingml/2006/main" xmlns:w14="http://schemas.microsoft.com/office/word/2010/wordml" xmlns:w15="http://schemas.microsoft.com/office/word/2012/wordml" xmlns:wpg="http://schemas.microsoft.com/office/word/2010/wordprocessingGroup" xmlns:wpi="http://schemas.microsoft.com/office/word/2010/wordprocessingInk" xmlns:wne="http://schemas.microsoft.com/office/word/2006/wordml" xmlns:wps="http://schemas.microsoft.com/office/word/2010/wordprocessingShape" mc:Ignorable="w14 w15 wp14">
   <w:body>
     <w:p>
       <w:pPr>
@@ -143,11 +143,19 @@
           <w:lang w:val="en-US"/>
         </w:rPr>
       </w:pPr>
+      <w:proofErr w:type="spellStart"/>
       <w:r>
         <w:rPr>
           <w:lang w:val="en-US"/>
         </w:rPr>
-        <w:t xml:space="preserve">Caso </w:t>
+        <w:t>Caso</w:t>
+      </w:r>
+      <w:proofErr w:type="spellEnd"/>
+      <w:r>
+        <w:rPr>
+          <w:lang w:val="en-US"/>
+        </w:rPr>
+        <w:t xml:space="preserve"> </w:t>
       </w:r>
       <w:proofErr w:type="spellStart"/>
       <w:r>
@@ -183,8 +191,16 @@
         <w:rPr>
           <w:lang w:val="en-US"/>
         </w:rPr>
-        <w:t>string, int</w:t>
-      </w:r>
+        <w:t xml:space="preserve">string, </w:t>
+      </w:r>
+      <w:proofErr w:type="spellStart"/>
+      <w:r>
+        <w:rPr>
+          <w:lang w:val="en-US"/>
+        </w:rPr>
+        <w:t>int</w:t>
+      </w:r>
+      <w:proofErr w:type="spellEnd"/>
       <w:r>
         <w:rPr>
           <w:lang w:val="en-US"/>
@@ -634,26 +650,16 @@
               <w:cnfStyle w:val="000000100000" w:firstRow="0" w:lastRow="0" w:firstColumn="0" w:lastColumn="0" w:oddVBand="0" w:evenVBand="0" w:oddHBand="1" w:evenHBand="0" w:firstRowFirstColumn="0" w:firstRowLastColumn="0" w:lastRowFirstColumn="0" w:lastRowLastColumn="0"/>
             </w:pPr>
             <w:r>
-              <w:t xml:space="preserve">Creo nuevo </w:t>
-            </w:r>
-            <w:proofErr w:type="spellStart"/>
-            <w:r>
-              <w:t>string</w:t>
-            </w:r>
-            <w:proofErr w:type="spellEnd"/>
-          </w:p>
-          <w:p>
-            <w:pPr>
-              <w:cnfStyle w:val="000000100000" w:firstRow="0" w:lastRow="0" w:firstColumn="0" w:lastColumn="0" w:oddVBand="0" w:evenVBand="0" w:oddHBand="1" w:evenHBand="0" w:firstRowFirstColumn="0" w:firstRowLastColumn="0" w:lastRowFirstColumn="0" w:lastRowLastColumn="0"/>
-            </w:pPr>
-            <w:r>
-              <w:t xml:space="preserve">Recorro </w:t>
-            </w:r>
-            <w:proofErr w:type="spellStart"/>
-            <w:r>
-              <w:t>String</w:t>
-            </w:r>
-            <w:proofErr w:type="spellEnd"/>
+              <w:t>Creo nuevo string</w:t>
+            </w:r>
+          </w:p>
+          <w:p>
+            <w:pPr>
+              <w:cnfStyle w:val="000000100000" w:firstRow="0" w:lastRow="0" w:firstColumn="0" w:lastColumn="0" w:oddVBand="0" w:evenVBand="0" w:oddHBand="1" w:evenHBand="0" w:firstRowFirstColumn="0" w:firstRowLastColumn="0" w:lastRowFirstColumn="0" w:lastRowLastColumn="0"/>
+            </w:pPr>
+            <w:r>
+              <w:t>Recorro String</w:t>
+            </w:r>
             <w:r>
               <w:t xml:space="preserve"> de comandos</w:t>
             </w:r>
@@ -688,15 +694,7 @@
               <w:cnfStyle w:val="000000100000" w:firstRow="0" w:lastRow="0" w:firstColumn="0" w:lastColumn="0" w:oddVBand="0" w:evenVBand="0" w:oddHBand="1" w:evenHBand="0" w:firstRowFirstColumn="0" w:firstRowLastColumn="0" w:lastRowFirstColumn="0" w:lastRowLastColumn="0"/>
             </w:pPr>
             <w:r>
-              <w:t xml:space="preserve">                   Cargo </w:t>
-            </w:r>
-            <w:proofErr w:type="spellStart"/>
-            <w:r>
-              <w:t>String</w:t>
-            </w:r>
-            <w:proofErr w:type="spellEnd"/>
-            <w:r>
-              <w:t xml:space="preserve"> con carácter</w:t>
+              <w:t xml:space="preserve">                   Cargo String con carácter</w:t>
             </w:r>
           </w:p>
           <w:p>
@@ -720,26 +718,16 @@
               <w:cnfStyle w:val="000000100000" w:firstRow="0" w:lastRow="0" w:firstColumn="0" w:lastColumn="0" w:oddVBand="0" w:evenVBand="0" w:oddHBand="1" w:evenHBand="0" w:firstRowFirstColumn="0" w:firstRowLastColumn="0" w:lastRowFirstColumn="0" w:lastRowLastColumn="0"/>
             </w:pPr>
             <w:r>
-              <w:t xml:space="preserve">                   Guardo nuevo String en lista de </w:t>
-            </w:r>
-            <w:proofErr w:type="spellStart"/>
-            <w:r>
-              <w:t>String</w:t>
-            </w:r>
-            <w:proofErr w:type="spellEnd"/>
-          </w:p>
-          <w:p>
-            <w:pPr>
-              <w:cnfStyle w:val="000000100000" w:firstRow="0" w:lastRow="0" w:firstColumn="0" w:lastColumn="0" w:oddVBand="0" w:evenVBand="0" w:oddHBand="1" w:evenHBand="0" w:firstRowFirstColumn="0" w:firstRowLastColumn="0" w:lastRowFirstColumn="0" w:lastRowLastColumn="0"/>
-            </w:pPr>
-            <w:r>
-              <w:t xml:space="preserve">                   Creo nuevo </w:t>
-            </w:r>
-            <w:proofErr w:type="spellStart"/>
-            <w:r>
-              <w:t>string</w:t>
-            </w:r>
-            <w:proofErr w:type="spellEnd"/>
+              <w:t xml:space="preserve">                   Guardo nuevo String en lista de String</w:t>
+            </w:r>
+          </w:p>
+          <w:p>
+            <w:pPr>
+              <w:cnfStyle w:val="000000100000" w:firstRow="0" w:lastRow="0" w:firstColumn="0" w:lastColumn="0" w:oddVBand="0" w:evenVBand="0" w:oddHBand="1" w:evenHBand="0" w:firstRowFirstColumn="0" w:firstRowLastColumn="0" w:lastRowFirstColumn="0" w:lastRowLastColumn="0"/>
+            </w:pPr>
+            <w:r>
+              <w:t xml:space="preserve">                   Creo nuevo string</w:t>
+            </w:r>
           </w:p>
           <w:p>
             <w:pPr>
@@ -817,7 +805,7 @@
               </w:rPr>
             </w:pPr>
             <w:r>
-              <w:t>Lista de String cargada con el comando y parametros</w:t>
+              <w:t>String</w:t>
             </w:r>
           </w:p>
         </w:tc>
@@ -848,16 +836,8 @@
                 <w:u w:val="single"/>
               </w:rPr>
             </w:pPr>
-            <w:proofErr w:type="spellStart"/>
-            <w:r>
-              <w:t>Int</w:t>
-            </w:r>
-            <w:proofErr w:type="spellEnd"/>
-            <w:r>
-              <w:t xml:space="preserve"> (1-9</w:t>
-            </w:r>
-            <w:r>
-              <w:t xml:space="preserve"> o 0 en caso de error)</w:t>
+            <w:r>
+              <w:t>TRUE, FALSE</w:t>
             </w:r>
           </w:p>
         </w:tc>
@@ -886,131 +866,135 @@
               <w:cnfStyle w:val="000000100000" w:firstRow="0" w:lastRow="0" w:firstColumn="0" w:lastColumn="0" w:oddVBand="0" w:evenVBand="0" w:oddHBand="1" w:evenHBand="0" w:firstRowFirstColumn="0" w:firstRowLastColumn="0" w:lastRowFirstColumn="0" w:lastRowLastColumn="0"/>
             </w:pPr>
             <w:r>
-              <w:t>Tomo primer valor de la lista</w:t>
-            </w:r>
-            <w:r>
-              <w:t xml:space="preserve"> y lo elimino de ella.</w:t>
-            </w:r>
-          </w:p>
-          <w:p>
-            <w:pPr>
-              <w:cnfStyle w:val="000000100000" w:firstRow="0" w:lastRow="0" w:firstColumn="0" w:lastColumn="0" w:oddVBand="0" w:evenVBand="0" w:oddHBand="1" w:evenHBand="0" w:firstRowFirstColumn="0" w:firstRowLastColumn="0" w:lastRowFirstColumn="0" w:lastRowLastColumn="0"/>
-            </w:pPr>
-            <w:proofErr w:type="spellStart"/>
-            <w:r>
-              <w:t>EnCasoQueSea</w:t>
-            </w:r>
-            <w:proofErr w:type="spellEnd"/>
-            <w:r>
-              <w:br/>
-            </w:r>
-            <w:r>
-              <w:tab/>
-              <w:t xml:space="preserve">crear: </w:t>
-            </w:r>
-            <w:r>
-              <w:t>1</w:t>
-            </w:r>
-            <w:r>
-              <w:br/>
-            </w:r>
-            <w:r>
-              <w:tab/>
-              <w:t xml:space="preserve">sumar: </w:t>
-            </w:r>
-            <w:r>
-              <w:t>2</w:t>
-            </w:r>
-            <w:r>
-              <w:br/>
-            </w:r>
-            <w:r>
-              <w:tab/>
-              <w:t xml:space="preserve">multiplicar: </w:t>
-            </w:r>
-            <w:r>
-              <w:t>3</w:t>
-            </w:r>
-            <w:r>
-              <w:br/>
-            </w:r>
-            <w:r>
-              <w:tab/>
-              <w:t xml:space="preserve">evaluar: </w:t>
-            </w:r>
-            <w:r>
-              <w:t>4</w:t>
-            </w:r>
-            <w:r>
-              <w:br/>
-            </w:r>
-            <w:r>
-              <w:tab/>
-            </w:r>
-            <w:proofErr w:type="spellStart"/>
-            <w:r>
-              <w:t>esraiz</w:t>
-            </w:r>
-            <w:proofErr w:type="spellEnd"/>
-            <w:r>
-              <w:t xml:space="preserve">: </w:t>
-            </w:r>
-            <w:r>
-              <w:t>5</w:t>
-            </w:r>
-            <w:r>
-              <w:br/>
-            </w:r>
-            <w:r>
-              <w:tab/>
-              <w:t xml:space="preserve">mostrar: </w:t>
-            </w:r>
-            <w:r>
-              <w:t>6</w:t>
-            </w:r>
-            <w:r>
-              <w:br/>
-            </w:r>
-            <w:r>
-              <w:tab/>
-              <w:t xml:space="preserve">guardar: </w:t>
-            </w:r>
-            <w:r>
-              <w:t>7</w:t>
-            </w:r>
-            <w:r>
-              <w:br/>
-            </w:r>
-            <w:r>
-              <w:tab/>
-              <w:t xml:space="preserve">recuperar: </w:t>
-            </w:r>
-            <w:r>
-              <w:t>8</w:t>
-            </w:r>
-            <w:r>
-              <w:br/>
-            </w:r>
-            <w:r>
-              <w:tab/>
-              <w:t xml:space="preserve">salir: </w:t>
-            </w:r>
-            <w:r>
-              <w:t>9</w:t>
-            </w:r>
-            <w:r>
-              <w:br/>
-            </w:r>
-            <w:r>
-              <w:tab/>
-              <w:t xml:space="preserve">OTRO: </w:t>
-            </w:r>
-            <w:r>
-              <w:t>0</w:t>
-            </w:r>
-            <w:r>
-              <w:br/>
-              <w:t>FinEnCasoQueSea</w:t>
+              <w:t>Tomo el primer enumerado de comandos</w:t>
+            </w:r>
+          </w:p>
+          <w:p>
+            <w:pPr>
+              <w:cnfStyle w:val="000000100000" w:firstRow="0" w:lastRow="0" w:firstColumn="0" w:lastColumn="0" w:oddVBand="0" w:evenVBand="0" w:oddHBand="1" w:evenHBand="0" w:firstRowFirstColumn="0" w:firstRowLastColumn="0" w:lastRowFirstColumn="0" w:lastRowLastColumn="0"/>
+            </w:pPr>
+            <w:r>
+              <w:t>Si es igual al String de entrada</w:t>
+            </w:r>
+            <w:r>
+              <w:br/>
+            </w:r>
+            <w:r>
+              <w:tab/>
+              <w:t>Guardo valor TRUE</w:t>
+            </w:r>
+          </w:p>
+          <w:p>
+            <w:pPr>
+              <w:cnfStyle w:val="000000100000" w:firstRow="0" w:lastRow="0" w:firstColumn="0" w:lastColumn="0" w:oddVBand="0" w:evenVBand="0" w:oddHBand="1" w:evenHBand="0" w:firstRowFirstColumn="0" w:firstRowLastColumn="0" w:lastRowFirstColumn="0" w:lastRowLastColumn="0"/>
+            </w:pPr>
+            <w:r>
+              <w:t>Sino</w:t>
+            </w:r>
+            <w:r>
+              <w:br/>
+            </w:r>
+            <w:r>
+              <w:tab/>
+              <w:t>Tomo el siguiente enumerado de comandos</w:t>
+            </w:r>
+          </w:p>
+          <w:p>
+            <w:pPr>
+              <w:cnfStyle w:val="000000100000" w:firstRow="0" w:lastRow="0" w:firstColumn="0" w:lastColumn="0" w:oddVBand="0" w:evenVBand="0" w:oddHBand="1" w:evenHBand="0" w:firstRowFirstColumn="0" w:firstRowLastColumn="0" w:lastRowFirstColumn="0" w:lastRowLastColumn="0"/>
+            </w:pPr>
+            <w:r>
+              <w:tab/>
+              <w:t>Mientras haya enumerados de comandos a recorer</w:t>
+            </w:r>
+          </w:p>
+          <w:p>
+            <w:pPr>
+              <w:cnfStyle w:val="000000100000" w:firstRow="0" w:lastRow="0" w:firstColumn="0" w:lastColumn="0" w:oddVBand="0" w:evenVBand="0" w:oddHBand="1" w:evenHBand="0" w:firstRowFirstColumn="0" w:firstRowLastColumn="0" w:lastRowFirstColumn="0" w:lastRowLastColumn="0"/>
+            </w:pPr>
+            <w:r>
+              <w:tab/>
+            </w:r>
+            <w:r>
+              <w:tab/>
+              <w:t>Si el String de entrada es igual al enumerado de comandos</w:t>
+            </w:r>
+          </w:p>
+          <w:p>
+            <w:pPr>
+              <w:cnfStyle w:val="000000100000" w:firstRow="0" w:lastRow="0" w:firstColumn="0" w:lastColumn="0" w:oddVBand="0" w:evenVBand="0" w:oddHBand="1" w:evenHBand="0" w:firstRowFirstColumn="0" w:firstRowLastColumn="0" w:lastRowFirstColumn="0" w:lastRowLastColumn="0"/>
+            </w:pPr>
+            <w:r>
+              <w:tab/>
+            </w:r>
+            <w:r>
+              <w:tab/>
+            </w:r>
+            <w:r>
+              <w:tab/>
+              <w:t>Guardo valor TRUE</w:t>
+            </w:r>
+            <w:r>
+              <w:br/>
+            </w:r>
+            <w:r>
+              <w:tab/>
+            </w:r>
+            <w:r>
+              <w:tab/>
+              <w:t>Tomo el proximo enumerado</w:t>
+            </w:r>
+          </w:p>
+          <w:p>
+            <w:pPr>
+              <w:cnfStyle w:val="000000100000" w:firstRow="0" w:lastRow="0" w:firstColumn="0" w:lastColumn="0" w:oddVBand="0" w:evenVBand="0" w:oddHBand="1" w:evenHBand="0" w:firstRowFirstColumn="0" w:firstRowLastColumn="0" w:lastRowFirstColumn="0" w:lastRowLastColumn="0"/>
+            </w:pPr>
+            <w:r>
+              <w:tab/>
+              <w:t xml:space="preserve">FinMientras </w:t>
+            </w:r>
+          </w:p>
+          <w:p>
+            <w:pPr>
+              <w:cnfStyle w:val="000000100000" w:firstRow="0" w:lastRow="0" w:firstColumn="0" w:lastColumn="0" w:oddVBand="0" w:evenVBand="0" w:oddHBand="1" w:evenHBand="0" w:firstRowFirstColumn="0" w:firstRowLastColumn="0" w:lastRowFirstColumn="0" w:lastRowLastColumn="0"/>
+            </w:pPr>
+            <w:r>
+              <w:t>SI el valor guardado es TRUE</w:t>
+            </w:r>
+          </w:p>
+          <w:p>
+            <w:pPr>
+              <w:cnfStyle w:val="000000100000" w:firstRow="0" w:lastRow="0" w:firstColumn="0" w:lastColumn="0" w:oddVBand="0" w:evenVBand="0" w:oddHBand="1" w:evenHBand="0" w:firstRowFirstColumn="0" w:firstRowLastColumn="0" w:lastRowFirstColumn="0" w:lastRowLastColumn="0"/>
+            </w:pPr>
+            <w:r>
+              <w:tab/>
+              <w:t>Devuelvo TRUE</w:t>
+            </w:r>
+          </w:p>
+          <w:p>
+            <w:pPr>
+              <w:cnfStyle w:val="000000100000" w:firstRow="0" w:lastRow="0" w:firstColumn="0" w:lastColumn="0" w:oddVBand="0" w:evenVBand="0" w:oddHBand="1" w:evenHBand="0" w:firstRowFirstColumn="0" w:firstRowLastColumn="0" w:lastRowFirstColumn="0" w:lastRowLastColumn="0"/>
+            </w:pPr>
+            <w:r>
+              <w:t>Sino</w:t>
+            </w:r>
+          </w:p>
+          <w:p>
+            <w:pPr>
+              <w:cnfStyle w:val="000000100000" w:firstRow="0" w:lastRow="0" w:firstColumn="0" w:lastColumn="0" w:oddVBand="0" w:evenVBand="0" w:oddHBand="1" w:evenHBand="0" w:firstRowFirstColumn="0" w:firstRowLastColumn="0" w:lastRowFirstColumn="0" w:lastRowLastColumn="0"/>
+            </w:pPr>
+            <w:r>
+              <w:tab/>
+              <w:t>MuestroError de comando no encontrado</w:t>
+            </w:r>
+          </w:p>
+          <w:p>
+            <w:pPr>
+              <w:cnfStyle w:val="000000100000" w:firstRow="0" w:lastRow="0" w:firstColumn="0" w:lastColumn="0" w:oddVBand="0" w:evenVBand="0" w:oddHBand="1" w:evenHBand="0" w:firstRowFirstColumn="0" w:firstRowLastColumn="0" w:lastRowFirstColumn="0" w:lastRowLastColumn="0"/>
+            </w:pPr>
+            <w:r>
+              <w:tab/>
+              <w:t>Devuelvo FALSE</w:t>
             </w:r>
           </w:p>
         </w:tc>
@@ -1065,15 +1049,12 @@
                 <w:u w:val="single"/>
               </w:rPr>
             </w:pPr>
-            <w:proofErr w:type="spellStart"/>
             <w:r>
               <w:rPr>
                 <w:u w:val="single"/>
               </w:rPr>
-              <w:lastRenderedPageBreak/>
               <w:t>EsValidoNombre</w:t>
             </w:r>
-            <w:proofErr w:type="spellEnd"/>
           </w:p>
         </w:tc>
       </w:tr>
@@ -1104,19 +1085,11 @@
                 <w:bCs/>
               </w:rPr>
             </w:pPr>
-            <w:proofErr w:type="spellStart"/>
             <w:r>
               <w:rPr>
                 <w:bCs/>
               </w:rPr>
-              <w:t>String</w:t>
-            </w:r>
-            <w:proofErr w:type="spellEnd"/>
-            <w:r>
-              <w:rPr>
-                <w:bCs/>
-              </w:rPr>
-              <w:t xml:space="preserve"> cargado</w:t>
+              <w:t>String cargado</w:t>
             </w:r>
           </w:p>
         </w:tc>
@@ -1180,13 +1153,8 @@
               <w:cnfStyle w:val="000000100000" w:firstRow="0" w:lastRow="0" w:firstColumn="0" w:lastColumn="0" w:oddVBand="0" w:evenVBand="0" w:oddHBand="1" w:evenHBand="0" w:firstRowFirstColumn="0" w:firstRowLastColumn="0" w:lastRowFirstColumn="0" w:lastRowLastColumn="0"/>
             </w:pPr>
             <w:r>
-              <w:t xml:space="preserve">Recorro </w:t>
-            </w:r>
-            <w:proofErr w:type="spellStart"/>
-            <w:r>
-              <w:t>String</w:t>
-            </w:r>
-            <w:proofErr w:type="spellEnd"/>
+              <w:t>Recorro String</w:t>
+            </w:r>
           </w:p>
           <w:p>
             <w:pPr>
@@ -1207,61 +1175,42 @@
               <w:t xml:space="preserve">        Si carácter </w:t>
             </w:r>
             <w:r>
-              <w:rPr>
-                <w:lang w:val="es-419"/>
-              </w:rPr>
               <w:t>&gt;=</w:t>
             </w:r>
             <w:r>
               <w:t xml:space="preserve"> ‘a’ </w:t>
             </w:r>
             <w:r>
+              <w:t>o caracter</w:t>
+            </w:r>
+            <w:r>
+              <w:t xml:space="preserve"> </w:t>
+            </w:r>
+            <w:r>
+              <w:t>&lt;=</w:t>
+            </w:r>
+            <w:r>
+              <w:t xml:space="preserve"> ‘z’ </w:t>
+            </w:r>
+          </w:p>
+          <w:p>
+            <w:pPr>
+              <w:cnfStyle w:val="000000100000" w:firstRow="0" w:lastRow="0" w:firstColumn="0" w:lastColumn="0" w:oddVBand="0" w:evenVBand="0" w:oddHBand="1" w:evenHBand="0" w:firstRowFirstColumn="0" w:firstRowLastColumn="0" w:lastRowFirstColumn="0" w:lastRowLastColumn="0"/>
+            </w:pPr>
+            <w:r>
+              <w:t xml:space="preserve">            </w:t>
+            </w:r>
+            <w:r>
               <w:t xml:space="preserve">o </w:t>
             </w:r>
-            <w:proofErr w:type="spellStart"/>
-            <w:r>
-              <w:t>caracter</w:t>
-            </w:r>
-            <w:proofErr w:type="spellEnd"/>
-            <w:r>
-              <w:t xml:space="preserve"> </w:t>
-            </w:r>
-            <w:r>
-              <w:t>&lt;=</w:t>
-            </w:r>
-            <w:r>
-              <w:t xml:space="preserve"> ‘z’ </w:t>
-            </w:r>
-          </w:p>
-          <w:p>
-            <w:pPr>
-              <w:cnfStyle w:val="000000100000" w:firstRow="0" w:lastRow="0" w:firstColumn="0" w:lastColumn="0" w:oddVBand="0" w:evenVBand="0" w:oddHBand="1" w:evenHBand="0" w:firstRowFirstColumn="0" w:firstRowLastColumn="0" w:lastRowFirstColumn="0" w:lastRowLastColumn="0"/>
-            </w:pPr>
-            <w:r>
-              <w:t xml:space="preserve">            </w:t>
-            </w:r>
-            <w:r>
-              <w:t xml:space="preserve">o </w:t>
-            </w:r>
             <w:r>
               <w:t xml:space="preserve">carácter </w:t>
             </w:r>
             <w:r>
-              <w:rPr>
-                <w:lang w:val="es-419"/>
-              </w:rPr>
               <w:t>&gt;=</w:t>
             </w:r>
             <w:r>
-              <w:t xml:space="preserve"> ‘A’ o </w:t>
-            </w:r>
-            <w:proofErr w:type="spellStart"/>
-            <w:r>
-              <w:t>caracter</w:t>
-            </w:r>
-            <w:proofErr w:type="spellEnd"/>
-            <w:r>
-              <w:t xml:space="preserve"> &lt;= ‘Z’ </w:t>
+              <w:t xml:space="preserve"> ‘A’ o caracter &lt;= ‘Z’ </w:t>
             </w:r>
           </w:p>
           <w:p>
@@ -1275,21 +1224,10 @@
               <w:t xml:space="preserve">            o carácter </w:t>
             </w:r>
             <w:r>
-              <w:rPr>
-                <w:lang w:val="es-419"/>
-              </w:rPr>
               <w:t>&gt;=</w:t>
             </w:r>
             <w:r>
-              <w:t xml:space="preserve"> ‘0’ o </w:t>
-            </w:r>
-            <w:proofErr w:type="spellStart"/>
-            <w:r>
-              <w:t>caracter</w:t>
-            </w:r>
-            <w:proofErr w:type="spellEnd"/>
-            <w:r>
-              <w:t xml:space="preserve"> &lt;= ‘9’</w:t>
+              <w:t xml:space="preserve"> ‘0’ o caracter &lt;= ‘9’</w:t>
             </w:r>
             <w:r>
               <w:t xml:space="preserve"> entonces</w:t>
@@ -1300,15 +1238,7 @@
               <w:cnfStyle w:val="000000100000" w:firstRow="0" w:lastRow="0" w:firstColumn="0" w:lastColumn="0" w:oddVBand="0" w:evenVBand="0" w:oddHBand="1" w:evenHBand="0" w:firstRowFirstColumn="0" w:firstRowLastColumn="0" w:lastRowFirstColumn="0" w:lastRowLastColumn="0"/>
             </w:pPr>
             <w:r>
-              <w:t xml:space="preserve">                    </w:t>
-            </w:r>
-            <w:proofErr w:type="spellStart"/>
-            <w:r>
-              <w:t>Seteo</w:t>
-            </w:r>
-            <w:proofErr w:type="spellEnd"/>
-            <w:r>
-              <w:t xml:space="preserve"> variable en TRUE</w:t>
+              <w:t xml:space="preserve">                    Seteo variable en TRUE</w:t>
             </w:r>
           </w:p>
           <w:p>
@@ -1324,26 +1254,16 @@
               <w:cnfStyle w:val="000000100000" w:firstRow="0" w:lastRow="0" w:firstColumn="0" w:lastColumn="0" w:oddVBand="0" w:evenVBand="0" w:oddHBand="1" w:evenHBand="0" w:firstRowFirstColumn="0" w:firstRowLastColumn="0" w:lastRowFirstColumn="0" w:lastRowLastColumn="0"/>
             </w:pPr>
             <w:r>
-              <w:t xml:space="preserve">                    </w:t>
-            </w:r>
-            <w:proofErr w:type="spellStart"/>
-            <w:r>
-              <w:t>Seteo</w:t>
-            </w:r>
-            <w:proofErr w:type="spellEnd"/>
-            <w:r>
-              <w:t xml:space="preserve"> variable en FALSE</w:t>
-            </w:r>
-          </w:p>
-          <w:p>
-            <w:pPr>
-              <w:cnfStyle w:val="000000100000" w:firstRow="0" w:lastRow="0" w:firstColumn="0" w:lastColumn="0" w:oddVBand="0" w:evenVBand="0" w:oddHBand="1" w:evenHBand="0" w:firstRowFirstColumn="0" w:firstRowLastColumn="0" w:lastRowFirstColumn="0" w:lastRowLastColumn="0"/>
-            </w:pPr>
-            <w:proofErr w:type="spellStart"/>
+              <w:t xml:space="preserve">                    Seteo variable en FALSE</w:t>
+            </w:r>
+          </w:p>
+          <w:p>
+            <w:pPr>
+              <w:cnfStyle w:val="000000100000" w:firstRow="0" w:lastRow="0" w:firstColumn="0" w:lastColumn="0" w:oddVBand="0" w:evenVBand="0" w:oddHBand="1" w:evenHBand="0" w:firstRowFirstColumn="0" w:firstRowLastColumn="0" w:lastRowFirstColumn="0" w:lastRowLastColumn="0"/>
+            </w:pPr>
             <w:r>
               <w:t>FinMientras</w:t>
             </w:r>
-            <w:proofErr w:type="spellEnd"/>
           </w:p>
         </w:tc>
       </w:tr>
@@ -1353,7 +1273,6 @@
         <w:spacing w:line="240" w:lineRule="auto"/>
         <w:rPr>
           <w:u w:val="single"/>
-          <w:lang w:val="es-419"/>
         </w:rPr>
       </w:pPr>
     </w:p>
@@ -1383,14 +1302,12 @@
             <w:pPr>
               <w:jc w:val="center"/>
             </w:pPr>
-            <w:proofErr w:type="spellStart"/>
             <w:r>
               <w:rPr>
                 <w:u w:val="single"/>
               </w:rPr>
               <w:t>EsValidoNumero</w:t>
             </w:r>
-            <w:proofErr w:type="spellEnd"/>
           </w:p>
         </w:tc>
       </w:tr>
@@ -1421,19 +1338,11 @@
                 <w:bCs/>
               </w:rPr>
             </w:pPr>
-            <w:proofErr w:type="spellStart"/>
             <w:r>
               <w:rPr>
                 <w:bCs/>
               </w:rPr>
-              <w:t>String</w:t>
-            </w:r>
-            <w:proofErr w:type="spellEnd"/>
-            <w:r>
-              <w:rPr>
-                <w:bCs/>
-              </w:rPr>
-              <w:t xml:space="preserve"> cargado</w:t>
+              <w:t>String cargado</w:t>
             </w:r>
           </w:p>
         </w:tc>
@@ -1497,13 +1406,8 @@
               <w:cnfStyle w:val="000000100000" w:firstRow="0" w:lastRow="0" w:firstColumn="0" w:lastColumn="0" w:oddVBand="0" w:evenVBand="0" w:oddHBand="1" w:evenHBand="0" w:firstRowFirstColumn="0" w:firstRowLastColumn="0" w:lastRowFirstColumn="0" w:lastRowLastColumn="0"/>
             </w:pPr>
             <w:r>
-              <w:t xml:space="preserve">Recorro </w:t>
-            </w:r>
-            <w:proofErr w:type="spellStart"/>
-            <w:r>
-              <w:t>String</w:t>
-            </w:r>
-            <w:proofErr w:type="spellEnd"/>
+              <w:t>Recorro String</w:t>
+            </w:r>
           </w:p>
           <w:p>
             <w:pPr>
@@ -1521,13 +1425,8 @@
               <w:t xml:space="preserve">        Si carácter es ‘-’ entonces</w:t>
             </w:r>
             <w:r>
-              <w:t xml:space="preserve"> tomo el siguiente </w:t>
-            </w:r>
-            <w:proofErr w:type="spellStart"/>
-            <w:r>
-              <w:t>caracter</w:t>
-            </w:r>
-            <w:proofErr w:type="spellEnd"/>
+              <w:t xml:space="preserve"> tomo el siguiente caracter</w:t>
+            </w:r>
           </w:p>
           <w:p>
             <w:pPr>
@@ -1545,15 +1444,7 @@
               <w:cnfStyle w:val="000000100000" w:firstRow="0" w:lastRow="0" w:firstColumn="0" w:lastColumn="0" w:oddVBand="0" w:evenVBand="0" w:oddHBand="1" w:evenHBand="0" w:firstRowFirstColumn="0" w:firstRowLastColumn="0" w:lastRowFirstColumn="0" w:lastRowLastColumn="0"/>
             </w:pPr>
             <w:r>
-              <w:t xml:space="preserve">                        </w:t>
-            </w:r>
-            <w:proofErr w:type="spellStart"/>
-            <w:r>
-              <w:t>Seteo</w:t>
-            </w:r>
-            <w:proofErr w:type="spellEnd"/>
-            <w:r>
-              <w:t xml:space="preserve"> variable en TRUE</w:t>
+              <w:t xml:space="preserve">                        Seteo variable en TRUE</w:t>
             </w:r>
           </w:p>
           <w:p>
@@ -1569,15 +1460,7 @@
               <w:cnfStyle w:val="000000100000" w:firstRow="0" w:lastRow="0" w:firstColumn="0" w:lastColumn="0" w:oddVBand="0" w:evenVBand="0" w:oddHBand="1" w:evenHBand="0" w:firstRowFirstColumn="0" w:firstRowLastColumn="0" w:lastRowFirstColumn="0" w:lastRowLastColumn="0"/>
             </w:pPr>
             <w:r>
-              <w:t xml:space="preserve">                        </w:t>
-            </w:r>
-            <w:proofErr w:type="spellStart"/>
-            <w:r>
-              <w:t>Seteo</w:t>
-            </w:r>
-            <w:proofErr w:type="spellEnd"/>
-            <w:r>
-              <w:t xml:space="preserve"> variable en FALSE</w:t>
+              <w:t xml:space="preserve">                        Seteo variable en FALSE</w:t>
             </w:r>
           </w:p>
           <w:p>
@@ -1612,13 +1495,8 @@
             <w:r>
               <w:t xml:space="preserve">    </w:t>
             </w:r>
-            <w:proofErr w:type="spellStart"/>
-            <w:r>
-              <w:t>Seteo</w:t>
-            </w:r>
-            <w:proofErr w:type="spellEnd"/>
-            <w:r>
-              <w:t xml:space="preserve"> variable en TRUE</w:t>
+            <w:r>
+              <w:t>Seteo variable en TRUE</w:t>
             </w:r>
           </w:p>
           <w:p>
@@ -1645,24 +1523,17 @@
             <w:r>
               <w:t xml:space="preserve">    </w:t>
             </w:r>
-            <w:proofErr w:type="spellStart"/>
-            <w:r>
-              <w:t>Seteo</w:t>
-            </w:r>
-            <w:proofErr w:type="spellEnd"/>
-            <w:r>
-              <w:t xml:space="preserve"> variable en FALSE</w:t>
-            </w:r>
-          </w:p>
-          <w:p>
-            <w:pPr>
-              <w:cnfStyle w:val="000000100000" w:firstRow="0" w:lastRow="0" w:firstColumn="0" w:lastColumn="0" w:oddVBand="0" w:evenVBand="0" w:oddHBand="1" w:evenHBand="0" w:firstRowFirstColumn="0" w:firstRowLastColumn="0" w:lastRowFirstColumn="0" w:lastRowLastColumn="0"/>
-            </w:pPr>
-            <w:proofErr w:type="spellStart"/>
+            <w:r>
+              <w:t>Seteo variable en FALSE</w:t>
+            </w:r>
+          </w:p>
+          <w:p>
+            <w:pPr>
+              <w:cnfStyle w:val="000000100000" w:firstRow="0" w:lastRow="0" w:firstColumn="0" w:lastColumn="0" w:oddVBand="0" w:evenVBand="0" w:oddHBand="1" w:evenHBand="0" w:firstRowFirstColumn="0" w:firstRowLastColumn="0" w:lastRowFirstColumn="0" w:lastRowLastColumn="0"/>
+            </w:pPr>
             <w:r>
               <w:t>FinMientras</w:t>
             </w:r>
-            <w:proofErr w:type="spellEnd"/>
           </w:p>
         </w:tc>
       </w:tr>
@@ -1670,9 +1541,6 @@
     <w:p>
       <w:pPr>
         <w:spacing w:line="240" w:lineRule="auto"/>
-        <w:rPr>
-          <w:lang w:val="es-419"/>
-        </w:rPr>
       </w:pPr>
     </w:p>
     <w:tbl>
@@ -1701,11 +1569,9 @@
             <w:pPr>
               <w:jc w:val="center"/>
             </w:pPr>
-            <w:proofErr w:type="spellStart"/>
             <w:r>
               <w:t>ExistePolinomio</w:t>
             </w:r>
-            <w:proofErr w:type="spellEnd"/>
           </w:p>
         </w:tc>
       </w:tr>
@@ -1829,7 +1695,6 @@
         <w:spacing w:line="240" w:lineRule="auto"/>
         <w:rPr>
           <w:u w:val="single"/>
-          <w:lang w:val="es-419"/>
         </w:rPr>
       </w:pPr>
     </w:p>
@@ -1884,12 +1749,9 @@
             <w:pPr>
               <w:jc w:val="center"/>
             </w:pPr>
-            <w:proofErr w:type="spellStart"/>
-            <w:r>
-              <w:lastRenderedPageBreak/>
+            <w:r>
               <w:t>CrearPolinomio</w:t>
             </w:r>
-            <w:proofErr w:type="spellEnd"/>
           </w:p>
         </w:tc>
       </w:tr>
@@ -1918,15 +1780,7 @@
               <w:cnfStyle w:val="000000100000" w:firstRow="0" w:lastRow="0" w:firstColumn="0" w:lastColumn="0" w:oddVBand="0" w:evenVBand="0" w:oddHBand="1" w:evenHBand="0" w:firstRowFirstColumn="0" w:firstRowLastColumn="0" w:lastRowFirstColumn="0" w:lastRowLastColumn="0"/>
             </w:pPr>
             <w:r>
-              <w:t xml:space="preserve">Lista de </w:t>
-            </w:r>
-            <w:proofErr w:type="spellStart"/>
-            <w:r>
-              <w:t>String</w:t>
-            </w:r>
-            <w:proofErr w:type="spellEnd"/>
-            <w:r>
-              <w:t xml:space="preserve"> cargada parámetros</w:t>
+              <w:t>Lista de String cargada parámetros</w:t>
             </w:r>
           </w:p>
           <w:p>
@@ -2009,26 +1863,13 @@
               <w:cnfStyle w:val="000000100000" w:firstRow="0" w:lastRow="0" w:firstColumn="0" w:lastColumn="0" w:oddVBand="0" w:evenVBand="0" w:oddHBand="1" w:evenHBand="0" w:firstRowFirstColumn="0" w:firstRowLastColumn="0" w:lastRowFirstColumn="0" w:lastRowLastColumn="0"/>
             </w:pPr>
             <w:r>
-              <w:t xml:space="preserve">Si </w:t>
-            </w:r>
-            <w:proofErr w:type="spellStart"/>
-            <w:r>
-              <w:t>EsValidoNombre</w:t>
-            </w:r>
-            <w:proofErr w:type="spellEnd"/>
+              <w:t>Si EsValidoNombre</w:t>
+            </w:r>
             <w:r>
               <w:t xml:space="preserve"> </w:t>
             </w:r>
             <w:r>
-              <w:t xml:space="preserve">es TRUE y </w:t>
-            </w:r>
-            <w:proofErr w:type="spellStart"/>
-            <w:r>
-              <w:t>ExistePolinomio</w:t>
-            </w:r>
-            <w:proofErr w:type="spellEnd"/>
-            <w:r>
-              <w:t xml:space="preserve"> es FALSE</w:t>
+              <w:t>es TRUE y ExistePolinomio es FALSE</w:t>
             </w:r>
           </w:p>
           <w:p>
@@ -2053,13 +1894,8 @@
               <w:t xml:space="preserve">        </w:t>
             </w:r>
             <w:r>
-              <w:t xml:space="preserve">Si </w:t>
-            </w:r>
-            <w:proofErr w:type="spellStart"/>
-            <w:r>
-              <w:t>EsValidoNumero</w:t>
-            </w:r>
-            <w:proofErr w:type="spellEnd"/>
+              <w:t>Si EsValidoNumero</w:t>
+            </w:r>
             <w:r>
               <w:t xml:space="preserve"> es TRUE</w:t>
             </w:r>
@@ -2074,11 +1910,9 @@
             <w:r>
               <w:t xml:space="preserve">                        </w:t>
             </w:r>
-            <w:proofErr w:type="spellStart"/>
             <w:r>
               <w:t>ConvertirCharANumero</w:t>
             </w:r>
-            <w:proofErr w:type="spellEnd"/>
           </w:p>
           <w:p>
             <w:pPr>
@@ -2167,11 +2001,9 @@
             <w:pPr>
               <w:cnfStyle w:val="000000100000" w:firstRow="0" w:lastRow="0" w:firstColumn="0" w:lastColumn="0" w:oddVBand="0" w:evenVBand="0" w:oddHBand="1" w:evenHBand="0" w:firstRowFirstColumn="0" w:firstRowLastColumn="0" w:lastRowFirstColumn="0" w:lastRowLastColumn="0"/>
             </w:pPr>
-            <w:proofErr w:type="spellStart"/>
             <w:r>
               <w:t>FinSi</w:t>
             </w:r>
-            <w:proofErr w:type="spellEnd"/>
           </w:p>
         </w:tc>
       </w:tr>
@@ -2241,16 +2073,18 @@
           <w:p>
             <w:pPr>
               <w:cnfStyle w:val="000000100000" w:firstRow="0" w:lastRow="0" w:firstColumn="0" w:lastColumn="0" w:oddVBand="0" w:evenVBand="0" w:oddHBand="1" w:evenHBand="0" w:firstRowFirstColumn="0" w:firstRowLastColumn="0" w:lastRowFirstColumn="0" w:lastRowLastColumn="0"/>
-              <w:rPr>
-                <w:b/>
-              </w:rPr>
-            </w:pPr>
-            <w:r>
-              <w:t>2 Listas de Terminos</w:t>
-            </w:r>
-            <w:r>
-              <w:br/>
-              <w:t>Polinomio pasado por referencia</w:t>
+            </w:pPr>
+            <w:r>
+              <w:t xml:space="preserve">2 </w:t>
+            </w:r>
+            <w:r>
+              <w:t>Polinomios</w:t>
+            </w:r>
+            <w:r>
+              <w:br/>
+            </w:r>
+            <w:r>
+              <w:t>String</w:t>
             </w:r>
           </w:p>
         </w:tc>
@@ -2279,7 +2113,7 @@
               <w:cnfStyle w:val="000000000000" w:firstRow="0" w:lastRow="0" w:firstColumn="0" w:lastColumn="0" w:oddVBand="0" w:evenVBand="0" w:oddHBand="0" w:evenHBand="0" w:firstRowFirstColumn="0" w:firstRowLastColumn="0" w:lastRowFirstColumn="0" w:lastRowLastColumn="0"/>
             </w:pPr>
             <w:r>
-              <w:t>-</w:t>
+              <w:t>Un nuevo Polinomio</w:t>
             </w:r>
           </w:p>
         </w:tc>
@@ -2331,65 +2165,105 @@
               <w:cnfStyle w:val="000000100000" w:firstRow="0" w:lastRow="0" w:firstColumn="0" w:lastColumn="0" w:oddVBand="0" w:evenVBand="0" w:oddHBand="1" w:evenHBand="0" w:firstRowFirstColumn="0" w:firstRowLastColumn="0" w:lastRowFirstColumn="0" w:lastRowLastColumn="0"/>
             </w:pPr>
             <w:r>
+              <w:t>Creo nuevo Polinomio y le asigno el nombre del string</w:t>
+            </w:r>
+          </w:p>
+          <w:p>
+            <w:pPr>
+              <w:cnfStyle w:val="000000100000" w:firstRow="0" w:lastRow="0" w:firstColumn="0" w:lastColumn="0" w:oddVBand="0" w:evenVBand="0" w:oddHBand="1" w:evenHBand="0" w:firstRowFirstColumn="0" w:firstRowLastColumn="0" w:lastRowFirstColumn="0" w:lastRowLastColumn="0"/>
+            </w:pPr>
+            <w:r>
+              <w:t xml:space="preserve">Obtengo Lista de terminos del </w:t>
+            </w:r>
+            <w:bookmarkStart w:id="0" w:name="_GoBack"/>
+            <w:bookmarkEnd w:id="0"/>
+            <w:r>
+              <w:t>primer polinomio</w:t>
+            </w:r>
+          </w:p>
+          <w:p>
+            <w:pPr>
+              <w:cnfStyle w:val="000000100000" w:firstRow="0" w:lastRow="0" w:firstColumn="0" w:lastColumn="0" w:oddVBand="0" w:evenVBand="0" w:oddHBand="1" w:evenHBand="0" w:firstRowFirstColumn="0" w:firstRowLastColumn="0" w:lastRowFirstColumn="0" w:lastRowLastColumn="0"/>
+            </w:pPr>
+            <w:r>
               <w:t xml:space="preserve">Mientras que la </w:t>
             </w:r>
-            <w:proofErr w:type="gramStart"/>
-            <w:r>
-              <w:t>primer lista</w:t>
-            </w:r>
-            <w:proofErr w:type="gramEnd"/>
+            <w:r>
+              <w:t>L</w:t>
+            </w:r>
+            <w:r>
+              <w:t>ista</w:t>
+            </w:r>
+            <w:r>
+              <w:t xml:space="preserve"> de terminos del primer polinomio</w:t>
+            </w:r>
             <w:r>
               <w:t xml:space="preserve"> no sea nula</w:t>
             </w:r>
-            <w:r>
-              <w:br/>
-            </w:r>
-            <w:r>
-              <w:tab/>
-            </w:r>
-            <w:r>
-              <w:rPr>
-                <w:u w:val="single"/>
-              </w:rPr>
+          </w:p>
+          <w:p>
+            <w:pPr>
+              <w:cnfStyle w:val="000000100000" w:firstRow="0" w:lastRow="0" w:firstColumn="0" w:lastColumn="0" w:oddVBand="0" w:evenVBand="0" w:oddHBand="1" w:evenHBand="0" w:firstRowFirstColumn="0" w:firstRowLastColumn="0" w:lastRowFirstColumn="0" w:lastRowLastColumn="0"/>
+            </w:pPr>
+            <w:r>
+              <w:tab/>
+              <w:t>Tomo Termino de la L</w:t>
+            </w:r>
+            <w:r>
+              <w:t>ista de terminos del pr</w:t>
+            </w:r>
+            <w:r>
+              <w:t>imer polinomio</w:t>
+            </w:r>
+            <w:r>
+              <w:br/>
+            </w:r>
+            <w:r>
+              <w:tab/>
+            </w:r>
+            <w:r>
               <w:t>Obt</w:t>
             </w:r>
             <w:r>
-              <w:rPr>
-                <w:u w:val="single"/>
-              </w:rPr>
               <w:t>en</w:t>
             </w:r>
             <w:r>
-              <w:rPr>
-                <w:u w:val="single"/>
-              </w:rPr>
               <w:t>g</w:t>
             </w:r>
             <w:r>
-              <w:rPr>
-                <w:u w:val="single"/>
-              </w:rPr>
               <w:t>o</w:t>
             </w:r>
             <w:r>
-              <w:t xml:space="preserve"> termino lista 1</w:t>
-            </w:r>
-            <w:r>
-              <w:br/>
-            </w:r>
-            <w:r>
-              <w:tab/>
-              <w:t>Mientras que la segunda lista no sea nula</w:t>
-            </w:r>
-            <w:r>
-              <w:br/>
-            </w:r>
-            <w:r>
-              <w:tab/>
-            </w:r>
-            <w:r>
-              <w:tab/>
-              <w:t>Obtengo termino lista 2</w:t>
+              <w:t xml:space="preserve"> </w:t>
+            </w:r>
+            <w:r>
+              <w:t>Lista de terminos del segundo polinomio</w:t>
+            </w:r>
+            <w:r>
+              <w:br/>
+            </w:r>
+            <w:r>
+              <w:tab/>
+              <w:t xml:space="preserve">Mientras que la </w:t>
+            </w:r>
+            <w:r>
+              <w:t xml:space="preserve">segunda lista </w:t>
+            </w:r>
+            <w:r>
+              <w:t>no se</w:t>
+            </w:r>
+            <w:r>
+              <w:t>a nula</w:t>
+            </w:r>
+            <w:r>
+              <w:br/>
+            </w:r>
+            <w:r>
+              <w:tab/>
+            </w:r>
+            <w:r>
+              <w:tab/>
+              <w:t xml:space="preserve">Tomo Termino de la Lista de terminos del segundo polinomio </w:t>
             </w:r>
             <w:r>
               <w:br/>
@@ -2411,7 +2285,10 @@
               <w:tab/>
             </w:r>
             <w:r>
-              <w:t>Agrego termino al Polinomio por referencia</w:t>
+              <w:t xml:space="preserve">Agrego termino al </w:t>
+            </w:r>
+            <w:r>
+              <w:t>Nuevo Polinomio</w:t>
             </w:r>
           </w:p>
           <w:p>
@@ -2517,7 +2394,6 @@
               <w:jc w:val="center"/>
             </w:pPr>
             <w:r>
-              <w:lastRenderedPageBreak/>
               <w:t>Evaluar</w:t>
             </w:r>
           </w:p>
@@ -2551,7 +2427,7 @@
               </w:rPr>
             </w:pPr>
             <w:r>
-              <w:t>Lista de Terminos</w:t>
+              <w:t>Polinomio</w:t>
             </w:r>
             <w:r>
               <w:br/>
@@ -2648,6 +2524,11 @@
         </w:tc>
       </w:tr>
     </w:tbl>
+    <w:p>
+      <w:pPr>
+        <w:spacing w:line="240" w:lineRule="auto"/>
+      </w:pPr>
+    </w:p>
     <w:p>
       <w:pPr>
         <w:spacing w:line="240" w:lineRule="auto"/>
@@ -2680,263 +2561,11 @@
               <w:jc w:val="center"/>
             </w:pPr>
             <w:r>
-              <w:t>Crear</w:t>
-            </w:r>
-          </w:p>
-        </w:tc>
-      </w:tr>
-      <w:tr>
-        <w:trPr>
-          <w:cnfStyle w:val="000000100000" w:firstRow="0" w:lastRow="0" w:firstColumn="0" w:lastColumn="0" w:oddVBand="0" w:evenVBand="0" w:oddHBand="1" w:evenHBand="0" w:firstRowFirstColumn="0" w:firstRowLastColumn="0" w:lastRowFirstColumn="0" w:lastRowLastColumn="0"/>
-          <w:trHeight w:val="362"/>
-        </w:trPr>
-        <w:tc>
-          <w:tcPr>
-            <w:cnfStyle w:val="001000000000" w:firstRow="0" w:lastRow="0" w:firstColumn="1" w:lastColumn="0" w:oddVBand="0" w:evenVBand="0" w:oddHBand="0" w:evenHBand="0" w:firstRowFirstColumn="0" w:firstRowLastColumn="0" w:lastRowFirstColumn="0" w:lastRowLastColumn="0"/>
-            <w:tcW w:w="1011" w:type="dxa"/>
-          </w:tcPr>
-          <w:p>
-            <w:r>
-              <w:t>Entrada:</w:t>
-            </w:r>
-          </w:p>
-        </w:tc>
-        <w:tc>
-          <w:tcPr>
-            <w:tcW w:w="7483" w:type="dxa"/>
-          </w:tcPr>
-          <w:p>
-            <w:pPr>
-              <w:cnfStyle w:val="000000100000" w:firstRow="0" w:lastRow="0" w:firstColumn="0" w:lastColumn="0" w:oddVBand="0" w:evenVBand="0" w:oddHBand="1" w:evenHBand="0" w:firstRowFirstColumn="0" w:firstRowLastColumn="0" w:lastRowFirstColumn="0" w:lastRowLastColumn="0"/>
-              <w:rPr>
-                <w:b/>
-              </w:rPr>
-            </w:pPr>
-            <w:r>
-              <w:t>Stri</w:t>
-            </w:r>
-            <w:r>
-              <w:t>ng</w:t>
-            </w:r>
-            <w:r>
-              <w:br/>
-              <w:t>Lista de Terminos</w:t>
-            </w:r>
-            <w:r>
-              <w:br/>
-              <w:t>Polinomio pasado por referencia</w:t>
-            </w:r>
-          </w:p>
-        </w:tc>
-      </w:tr>
-      <w:tr>
-        <w:trPr>
-          <w:trHeight w:val="391"/>
-        </w:trPr>
-        <w:tc>
-          <w:tcPr>
-            <w:cnfStyle w:val="001000000000" w:firstRow="0" w:lastRow="0" w:firstColumn="1" w:lastColumn="0" w:oddVBand="0" w:evenVBand="0" w:oddHBand="0" w:evenHBand="0" w:firstRowFirstColumn="0" w:firstRowLastColumn="0" w:lastRowFirstColumn="0" w:lastRowLastColumn="0"/>
-            <w:tcW w:w="1011" w:type="dxa"/>
-          </w:tcPr>
-          <w:p>
-            <w:r>
-              <w:t>Salida:</w:t>
-            </w:r>
-          </w:p>
-        </w:tc>
-        <w:tc>
-          <w:tcPr>
-            <w:tcW w:w="7483" w:type="dxa"/>
-          </w:tcPr>
-          <w:p>
-            <w:pPr>
-              <w:cnfStyle w:val="000000000000" w:firstRow="0" w:lastRow="0" w:firstColumn="0" w:lastColumn="0" w:oddVBand="0" w:evenVBand="0" w:oddHBand="0" w:evenHBand="0" w:firstRowFirstColumn="0" w:firstRowLastColumn="0" w:lastRowFirstColumn="0" w:lastRowLastColumn="0"/>
-            </w:pPr>
-            <w:r>
-              <w:t>-</w:t>
-            </w:r>
-          </w:p>
-        </w:tc>
-      </w:tr>
-      <w:tr>
-        <w:trPr>
-          <w:cnfStyle w:val="000000100000" w:firstRow="0" w:lastRow="0" w:firstColumn="0" w:lastColumn="0" w:oddVBand="0" w:evenVBand="0" w:oddHBand="1" w:evenHBand="0" w:firstRowFirstColumn="0" w:firstRowLastColumn="0" w:lastRowFirstColumn="0" w:lastRowLastColumn="0"/>
-        </w:trPr>
-        <w:tc>
-          <w:tcPr>
-            <w:cnfStyle w:val="001000000000" w:firstRow="0" w:lastRow="0" w:firstColumn="1" w:lastColumn="0" w:oddVBand="0" w:evenVBand="0" w:oddHBand="0" w:evenHBand="0" w:firstRowFirstColumn="0" w:firstRowLastColumn="0" w:lastRowFirstColumn="0" w:lastRowLastColumn="0"/>
-            <w:tcW w:w="1011" w:type="dxa"/>
-          </w:tcPr>
-          <w:p>
-            <w:r>
-              <w:t>Método:</w:t>
-            </w:r>
-          </w:p>
-        </w:tc>
-        <w:tc>
-          <w:tcPr>
-            <w:tcW w:w="7483" w:type="dxa"/>
-          </w:tcPr>
-          <w:p>
-            <w:pPr>
-              <w:cnfStyle w:val="000000100000" w:firstRow="0" w:lastRow="0" w:firstColumn="0" w:lastColumn="0" w:oddVBand="0" w:evenVBand="0" w:oddHBand="1" w:evenHBand="0" w:firstRowFirstColumn="0" w:firstRowLastColumn="0" w:lastRowFirstColumn="0" w:lastRowLastColumn="0"/>
-            </w:pPr>
-            <w:r>
-              <w:t>Agrego el string como nombre del Polinomio.</w:t>
-            </w:r>
-            <w:r>
-              <w:br/>
-            </w:r>
-            <w:r>
-              <w:t>Mientras que la lista no sea nula</w:t>
-            </w:r>
-            <w:r>
-              <w:br/>
-            </w:r>
-            <w:r>
-              <w:tab/>
-              <w:t xml:space="preserve">Agrego </w:t>
-            </w:r>
-            <w:r>
-              <w:t>el termino al principio de la lista de terminos del polinomio</w:t>
-            </w:r>
-          </w:p>
-          <w:p>
-            <w:pPr>
-              <w:cnfStyle w:val="000000100000" w:firstRow="0" w:lastRow="0" w:firstColumn="0" w:lastColumn="0" w:oddVBand="0" w:evenVBand="0" w:oddHBand="1" w:evenHBand="0" w:firstRowFirstColumn="0" w:firstRowLastColumn="0" w:lastRowFirstColumn="0" w:lastRowLastColumn="0"/>
-            </w:pPr>
-            <w:r>
-              <w:t>FinMientras</w:t>
-            </w:r>
-          </w:p>
-        </w:tc>
-      </w:tr>
-    </w:tbl>
-    <w:p>
-      <w:pPr>
-        <w:spacing w:line="240" w:lineRule="auto"/>
-      </w:pPr>
-    </w:p>
-    <w:p>
-      <w:pPr>
-        <w:spacing w:line="240" w:lineRule="auto"/>
-      </w:pPr>
-    </w:p>
-    <w:p>
-      <w:pPr>
-        <w:spacing w:line="240" w:lineRule="auto"/>
-      </w:pPr>
-    </w:p>
-    <w:p>
-      <w:pPr>
-        <w:spacing w:line="240" w:lineRule="auto"/>
-      </w:pPr>
-    </w:p>
-    <w:p>
-      <w:pPr>
-        <w:spacing w:line="240" w:lineRule="auto"/>
-      </w:pPr>
-    </w:p>
-    <w:p>
-      <w:pPr>
-        <w:spacing w:line="240" w:lineRule="auto"/>
-      </w:pPr>
-    </w:p>
-    <w:p>
-      <w:pPr>
-        <w:spacing w:line="240" w:lineRule="auto"/>
-      </w:pPr>
-    </w:p>
-    <w:p>
-      <w:pPr>
-        <w:spacing w:line="240" w:lineRule="auto"/>
-      </w:pPr>
-    </w:p>
-    <w:p>
-      <w:pPr>
-        <w:spacing w:line="240" w:lineRule="auto"/>
-      </w:pPr>
-    </w:p>
-    <w:p>
-      <w:pPr>
-        <w:spacing w:line="240" w:lineRule="auto"/>
-      </w:pPr>
-    </w:p>
-    <w:p>
-      <w:pPr>
-        <w:spacing w:line="240" w:lineRule="auto"/>
-      </w:pPr>
-    </w:p>
-    <w:p>
-      <w:pPr>
-        <w:spacing w:line="240" w:lineRule="auto"/>
-      </w:pPr>
-    </w:p>
-    <w:p>
-      <w:pPr>
-        <w:spacing w:line="240" w:lineRule="auto"/>
-      </w:pPr>
-    </w:p>
-    <w:p>
-      <w:pPr>
-        <w:spacing w:line="240" w:lineRule="auto"/>
-      </w:pPr>
-    </w:p>
-    <w:p>
-      <w:pPr>
-        <w:spacing w:line="240" w:lineRule="auto"/>
-      </w:pPr>
-    </w:p>
-    <w:p>
-      <w:pPr>
-        <w:spacing w:line="240" w:lineRule="auto"/>
-      </w:pPr>
-    </w:p>
-    <w:p>
-      <w:pPr>
-        <w:spacing w:line="240" w:lineRule="auto"/>
-      </w:pPr>
-    </w:p>
-    <w:p>
-      <w:pPr>
-        <w:spacing w:line="240" w:lineRule="auto"/>
-      </w:pPr>
-    </w:p>
-    <w:tbl>
-      <w:tblPr>
-        <w:tblStyle w:val="Tablanormal1"/>
-        <w:tblW w:w="0" w:type="auto"/>
-        <w:tblLook w:val="04A0" w:firstRow="1" w:lastRow="0" w:firstColumn="1" w:lastColumn="0" w:noHBand="0" w:noVBand="1"/>
-      </w:tblPr>
-      <w:tblGrid>
-        <w:gridCol w:w="1011"/>
-        <w:gridCol w:w="7483"/>
-      </w:tblGrid>
-      <w:tr>
-        <w:trPr>
-          <w:cnfStyle w:val="100000000000" w:firstRow="1" w:lastRow="0" w:firstColumn="0" w:lastColumn="0" w:oddVBand="0" w:evenVBand="0" w:oddHBand="0" w:evenHBand="0" w:firstRowFirstColumn="0" w:firstRowLastColumn="0" w:lastRowFirstColumn="0" w:lastRowLastColumn="0"/>
-          <w:trHeight w:val="400"/>
-        </w:trPr>
-        <w:tc>
-          <w:tcPr>
-            <w:cnfStyle w:val="001000000000" w:firstRow="0" w:lastRow="0" w:firstColumn="1" w:lastColumn="0" w:oddVBand="0" w:evenVBand="0" w:oddHBand="0" w:evenHBand="0" w:firstRowFirstColumn="0" w:firstRowLastColumn="0" w:lastRowFirstColumn="0" w:lastRowLastColumn="0"/>
-            <w:tcW w:w="8494" w:type="dxa"/>
-            <w:gridSpan w:val="2"/>
-            <w:shd w:val="clear" w:color="auto" w:fill="FFE599" w:themeFill="accent4" w:themeFillTint="66"/>
-          </w:tcPr>
-          <w:p>
-            <w:pPr>
-              <w:jc w:val="center"/>
-            </w:pPr>
-            <w:r>
-              <w:lastRenderedPageBreak/>
               <w:br w:type="page"/>
             </w:r>
-            <w:proofErr w:type="spellStart"/>
             <w:r>
               <w:t>ConvertirCharANumero</w:t>
             </w:r>
-            <w:proofErr w:type="spellEnd"/>
           </w:p>
         </w:tc>
       </w:tr>
@@ -2967,19 +2596,11 @@
                 <w:bCs/>
               </w:rPr>
             </w:pPr>
-            <w:proofErr w:type="spellStart"/>
             <w:r>
               <w:rPr>
                 <w:bCs/>
               </w:rPr>
-              <w:t>String</w:t>
-            </w:r>
-            <w:proofErr w:type="spellEnd"/>
-            <w:r>
-              <w:rPr>
-                <w:bCs/>
-              </w:rPr>
-              <w:t xml:space="preserve"> cargado</w:t>
+              <w:t>String cargado</w:t>
             </w:r>
           </w:p>
         </w:tc>
@@ -3007,11 +2628,9 @@
             <w:pPr>
               <w:cnfStyle w:val="000000000000" w:firstRow="0" w:lastRow="0" w:firstColumn="0" w:lastColumn="0" w:oddVBand="0" w:evenVBand="0" w:oddHBand="0" w:evenHBand="0" w:firstRowFirstColumn="0" w:firstRowLastColumn="0" w:lastRowFirstColumn="0" w:lastRowLastColumn="0"/>
             </w:pPr>
-            <w:proofErr w:type="spellStart"/>
             <w:r>
               <w:t>int</w:t>
             </w:r>
-            <w:proofErr w:type="spellEnd"/>
           </w:p>
         </w:tc>
       </w:tr>
@@ -3039,13 +2658,8 @@
               <w:cnfStyle w:val="000000100000" w:firstRow="0" w:lastRow="0" w:firstColumn="0" w:lastColumn="0" w:oddVBand="0" w:evenVBand="0" w:oddHBand="1" w:evenHBand="0" w:firstRowFirstColumn="0" w:firstRowLastColumn="0" w:lastRowFirstColumn="0" w:lastRowLastColumn="0"/>
             </w:pPr>
             <w:r>
-              <w:t xml:space="preserve">Recorro </w:t>
-            </w:r>
-            <w:proofErr w:type="spellStart"/>
-            <w:r>
-              <w:t>string</w:t>
-            </w:r>
-            <w:proofErr w:type="spellEnd"/>
+              <w:t>Recorro string</w:t>
+            </w:r>
           </w:p>
           <w:p>
             <w:pPr>
@@ -3063,13 +2677,8 @@
               <w:t xml:space="preserve">        Si carácter es ‘-’</w:t>
             </w:r>
             <w:r>
-              <w:t xml:space="preserve"> tomo siguiente </w:t>
-            </w:r>
-            <w:proofErr w:type="spellStart"/>
-            <w:r>
-              <w:t>caracter</w:t>
-            </w:r>
-            <w:proofErr w:type="spellEnd"/>
+              <w:t xml:space="preserve"> tomo siguiente caracter</w:t>
+            </w:r>
           </w:p>
           <w:p>
             <w:pPr>
@@ -3078,18 +2687,14 @@
             <w:r>
               <w:t xml:space="preserve">                </w:t>
             </w:r>
-            <w:proofErr w:type="spellStart"/>
             <w:r>
               <w:t>EnCasoQueSea</w:t>
             </w:r>
-            <w:proofErr w:type="spellEnd"/>
-            <w:r>
-              <w:br/>
-            </w:r>
-            <w:r>
-              <w:tab/>
-            </w:r>
-            <w:r>
+            <w:r>
+              <w:br/>
+            </w:r>
+            <w:r>
+              <w:tab/>
               <w:t xml:space="preserve">        </w:t>
             </w:r>
             <w:r>
@@ -3112,8 +2717,6 @@
             </w:r>
             <w:r>
               <w:tab/>
-            </w:r>
-            <w:r>
               <w:t xml:space="preserve">        </w:t>
             </w:r>
             <w:r>
@@ -3123,10 +2726,7 @@
               <w:t>:</w:t>
             </w:r>
             <w:r>
-              <w:t xml:space="preserve">  </w:t>
-            </w:r>
-            <w:r>
-              <w:t>valor =</w:t>
+              <w:t xml:space="preserve">  valor =</w:t>
             </w:r>
             <w:r>
               <w:t xml:space="preserve"> </w:t>
@@ -3151,13 +2751,212 @@
               <w:t xml:space="preserve">: </w:t>
             </w:r>
             <w:r>
-              <w:t xml:space="preserve"> </w:t>
+              <w:t xml:space="preserve"> valor = </w:t>
+            </w:r>
+            <w:r>
+              <w:t>-</w:t>
+            </w:r>
+            <w:r>
+              <w:t>3</w:t>
+            </w:r>
+            <w:r>
+              <w:br/>
+            </w:r>
+            <w:r>
+              <w:tab/>
+              <w:t xml:space="preserve">        </w:t>
+            </w:r>
+            <w:r>
+              <w:t>4</w:t>
+            </w:r>
+            <w:r>
+              <w:t xml:space="preserve">: </w:t>
+            </w:r>
+            <w:r>
+              <w:t xml:space="preserve"> valor = </w:t>
+            </w:r>
+            <w:r>
+              <w:t>-</w:t>
+            </w:r>
+            <w:r>
+              <w:t>4</w:t>
+            </w:r>
+            <w:r>
+              <w:br/>
+            </w:r>
+            <w:r>
+              <w:tab/>
+              <w:t xml:space="preserve">        </w:t>
+            </w:r>
+            <w:r>
+              <w:t>5</w:t>
+            </w:r>
+            <w:r>
+              <w:t xml:space="preserve">: </w:t>
+            </w:r>
+            <w:r>
+              <w:t xml:space="preserve"> valor = </w:t>
+            </w:r>
+            <w:r>
+              <w:t>-</w:t>
+            </w:r>
+            <w:r>
+              <w:t>5</w:t>
+            </w:r>
+            <w:r>
+              <w:br/>
+              <w:t xml:space="preserve">        </w:t>
+            </w:r>
+            <w:r>
+              <w:tab/>
+              <w:t xml:space="preserve">        </w:t>
+            </w:r>
+            <w:r>
+              <w:t>6</w:t>
+            </w:r>
+            <w:r>
+              <w:t xml:space="preserve">: </w:t>
+            </w:r>
+            <w:r>
+              <w:t xml:space="preserve"> valor = </w:t>
+            </w:r>
+            <w:r>
+              <w:t>-</w:t>
+            </w:r>
+            <w:r>
+              <w:t>6</w:t>
+            </w:r>
+            <w:r>
+              <w:br/>
+            </w:r>
+            <w:r>
+              <w:tab/>
+              <w:t xml:space="preserve">        </w:t>
+            </w:r>
+            <w:r>
+              <w:t>7</w:t>
+            </w:r>
+            <w:r>
+              <w:t xml:space="preserve">: </w:t>
+            </w:r>
+            <w:r>
+              <w:t xml:space="preserve"> valor = </w:t>
+            </w:r>
+            <w:r>
+              <w:t>-</w:t>
+            </w:r>
+            <w:r>
+              <w:t>7</w:t>
+            </w:r>
+            <w:r>
+              <w:br/>
+            </w:r>
+            <w:r>
+              <w:tab/>
+              <w:t xml:space="preserve">        </w:t>
+            </w:r>
+            <w:r>
+              <w:t>8</w:t>
+            </w:r>
+            <w:r>
+              <w:t xml:space="preserve">: </w:t>
+            </w:r>
+            <w:r>
+              <w:t xml:space="preserve"> valor = </w:t>
+            </w:r>
+            <w:r>
+              <w:t>-</w:t>
+            </w:r>
+            <w:r>
+              <w:t>8</w:t>
+            </w:r>
+            <w:r>
+              <w:br/>
+            </w:r>
+            <w:r>
+              <w:tab/>
+              <w:t xml:space="preserve">        </w:t>
+            </w:r>
+            <w:r>
+              <w:t>9</w:t>
+            </w:r>
+            <w:r>
+              <w:t xml:space="preserve">: </w:t>
+            </w:r>
+            <w:r>
+              <w:t xml:space="preserve"> valor = </w:t>
+            </w:r>
+            <w:r>
+              <w:t>-</w:t>
+            </w:r>
+            <w:r>
+              <w:t>9</w:t>
+            </w:r>
+            <w:r>
+              <w:br/>
+            </w:r>
+            <w:r>
+              <w:tab/>
+              <w:t xml:space="preserve">        OTRO: </w:t>
+            </w:r>
+            <w:r>
+              <w:t>error</w:t>
+            </w:r>
+            <w:r>
+              <w:br/>
+              <w:t xml:space="preserve">                FinEnCasoQueSea</w:t>
+            </w:r>
+          </w:p>
+          <w:p>
+            <w:pPr>
+              <w:cnfStyle w:val="000000100000" w:firstRow="0" w:lastRow="0" w:firstColumn="0" w:lastColumn="0" w:oddVBand="0" w:evenVBand="0" w:oddHBand="1" w:evenHBand="0" w:firstRowFirstColumn="0" w:firstRowLastColumn="0" w:lastRowFirstColumn="0" w:lastRowLastColumn="0"/>
+            </w:pPr>
+            <w:r>
+              <w:t xml:space="preserve">        Si no</w:t>
+            </w:r>
+          </w:p>
+          <w:p>
+            <w:pPr>
+              <w:cnfStyle w:val="000000100000" w:firstRow="0" w:lastRow="0" w:firstColumn="0" w:lastColumn="0" w:oddVBand="0" w:evenVBand="0" w:oddHBand="1" w:evenHBand="0" w:firstRowFirstColumn="0" w:firstRowLastColumn="0" w:lastRowFirstColumn="0" w:lastRowLastColumn="0"/>
+            </w:pPr>
+            <w:r>
+              <w:t xml:space="preserve">                EnCasoQueSea</w:t>
+            </w:r>
+            <w:r>
+              <w:br/>
+            </w:r>
+            <w:r>
+              <w:tab/>
+              <w:t xml:space="preserve">        1: </w:t>
             </w:r>
             <w:r>
               <w:t xml:space="preserve">valor = </w:t>
             </w:r>
             <w:r>
-              <w:t>-</w:t>
+              <w:t>1</w:t>
+            </w:r>
+            <w:r>
+              <w:br/>
+            </w:r>
+            <w:r>
+              <w:tab/>
+              <w:t xml:space="preserve">        2: </w:t>
+            </w:r>
+            <w:r>
+              <w:t xml:space="preserve"> valor = </w:t>
+            </w:r>
+            <w:r>
+              <w:t>2</w:t>
+            </w:r>
+            <w:r>
+              <w:br/>
+            </w:r>
+            <w:r>
+              <w:tab/>
+              <w:t xml:space="preserve">        3: </w:t>
+            </w:r>
+            <w:r>
+              <w:t xml:space="preserve"> valor = </w:t>
             </w:r>
             <w:r>
               <w:t>3</w:t>
@@ -3167,340 +2966,81 @@
             </w:r>
             <w:r>
               <w:tab/>
+              <w:t xml:space="preserve">        4: </w:t>
+            </w:r>
+            <w:r>
+              <w:t xml:space="preserve"> valor = </w:t>
+            </w:r>
+            <w:r>
+              <w:t>4</w:t>
+            </w:r>
+            <w:r>
+              <w:br/>
+            </w:r>
+            <w:r>
+              <w:tab/>
+              <w:t xml:space="preserve">        5: </w:t>
+            </w:r>
+            <w:r>
+              <w:t xml:space="preserve"> valor = </w:t>
+            </w:r>
+            <w:r>
+              <w:t>5</w:t>
+            </w:r>
+            <w:r>
+              <w:br/>
               <w:t xml:space="preserve">        </w:t>
             </w:r>
             <w:r>
-              <w:t>4</w:t>
-            </w:r>
-            <w:r>
-              <w:t xml:space="preserve">: </w:t>
-            </w:r>
-            <w:r>
-              <w:t xml:space="preserve"> </w:t>
-            </w:r>
-            <w:r>
-              <w:t xml:space="preserve">valor = </w:t>
-            </w:r>
-            <w:r>
-              <w:t>-</w:t>
-            </w:r>
-            <w:r>
-              <w:t>4</w:t>
-            </w:r>
-            <w:r>
-              <w:br/>
-            </w:r>
-            <w:r>
-              <w:tab/>
-              <w:t xml:space="preserve">        </w:t>
-            </w:r>
-            <w:r>
-              <w:t>5</w:t>
-            </w:r>
-            <w:r>
-              <w:t xml:space="preserve">: </w:t>
-            </w:r>
-            <w:r>
-              <w:t xml:space="preserve"> </w:t>
-            </w:r>
-            <w:r>
-              <w:t xml:space="preserve">valor = </w:t>
-            </w:r>
-            <w:r>
-              <w:t>-</w:t>
-            </w:r>
-            <w:r>
-              <w:t>5</w:t>
-            </w:r>
-            <w:r>
-              <w:br/>
-              <w:t xml:space="preserve">        </w:t>
-            </w:r>
-            <w:r>
-              <w:tab/>
-              <w:t xml:space="preserve">        </w:t>
+              <w:tab/>
+              <w:t xml:space="preserve">        6: </w:t>
+            </w:r>
+            <w:r>
+              <w:t xml:space="preserve"> valor = </w:t>
             </w:r>
             <w:r>
               <w:t>6</w:t>
             </w:r>
             <w:r>
-              <w:t xml:space="preserve">: </w:t>
-            </w:r>
-            <w:r>
-              <w:t xml:space="preserve"> </w:t>
-            </w:r>
-            <w:r>
-              <w:t xml:space="preserve">valor = </w:t>
-            </w:r>
-            <w:r>
-              <w:t>-</w:t>
-            </w:r>
-            <w:r>
-              <w:t>6</w:t>
-            </w:r>
-            <w:r>
-              <w:br/>
-            </w:r>
-            <w:r>
-              <w:tab/>
-              <w:t xml:space="preserve">        </w:t>
+              <w:br/>
+            </w:r>
+            <w:r>
+              <w:tab/>
+              <w:t xml:space="preserve">        7: </w:t>
+            </w:r>
+            <w:r>
+              <w:t xml:space="preserve"> valor = </w:t>
             </w:r>
             <w:r>
               <w:t>7</w:t>
             </w:r>
             <w:r>
-              <w:t xml:space="preserve">: </w:t>
-            </w:r>
-            <w:r>
-              <w:t xml:space="preserve"> </w:t>
-            </w:r>
-            <w:r>
-              <w:t xml:space="preserve">valor = </w:t>
-            </w:r>
-            <w:r>
-              <w:t>-</w:t>
-            </w:r>
-            <w:r>
-              <w:t>7</w:t>
-            </w:r>
-            <w:r>
-              <w:br/>
-            </w:r>
-            <w:r>
-              <w:tab/>
-              <w:t xml:space="preserve">        </w:t>
+              <w:br/>
+            </w:r>
+            <w:r>
+              <w:tab/>
+              <w:t xml:space="preserve">        8: </w:t>
+            </w:r>
+            <w:r>
+              <w:t xml:space="preserve"> valor = </w:t>
             </w:r>
             <w:r>
               <w:t>8</w:t>
             </w:r>
             <w:r>
-              <w:t xml:space="preserve">: </w:t>
-            </w:r>
-            <w:r>
-              <w:t xml:space="preserve"> </w:t>
-            </w:r>
-            <w:r>
-              <w:t xml:space="preserve">valor = </w:t>
-            </w:r>
-            <w:r>
-              <w:t>-</w:t>
-            </w:r>
-            <w:r>
-              <w:t>8</w:t>
-            </w:r>
-            <w:r>
-              <w:br/>
-            </w:r>
-            <w:r>
-              <w:tab/>
-              <w:t xml:space="preserve">        </w:t>
+              <w:br/>
+            </w:r>
+            <w:r>
+              <w:tab/>
+              <w:t xml:space="preserve">        9: </w:t>
+            </w:r>
+            <w:r>
+              <w:t xml:space="preserve"> valor = </w:t>
             </w:r>
             <w:r>
               <w:t>9</w:t>
             </w:r>
             <w:r>
-              <w:t xml:space="preserve">: </w:t>
-            </w:r>
-            <w:r>
-              <w:t xml:space="preserve"> </w:t>
-            </w:r>
-            <w:r>
-              <w:t xml:space="preserve">valor = </w:t>
-            </w:r>
-            <w:r>
-              <w:t>-</w:t>
-            </w:r>
-            <w:r>
-              <w:t>9</w:t>
-            </w:r>
-            <w:r>
-              <w:br/>
-            </w:r>
-            <w:r>
-              <w:tab/>
-              <w:t xml:space="preserve">        OTRO: </w:t>
-            </w:r>
-            <w:r>
-              <w:t>error</w:t>
-            </w:r>
-            <w:r>
-              <w:br/>
-              <w:t xml:space="preserve">                </w:t>
-            </w:r>
-            <w:proofErr w:type="spellStart"/>
-            <w:r>
-              <w:t>FinEnCasoQueSea</w:t>
-            </w:r>
-            <w:proofErr w:type="spellEnd"/>
-          </w:p>
-          <w:p>
-            <w:pPr>
-              <w:cnfStyle w:val="000000100000" w:firstRow="0" w:lastRow="0" w:firstColumn="0" w:lastColumn="0" w:oddVBand="0" w:evenVBand="0" w:oddHBand="1" w:evenHBand="0" w:firstRowFirstColumn="0" w:firstRowLastColumn="0" w:lastRowFirstColumn="0" w:lastRowLastColumn="0"/>
-            </w:pPr>
-            <w:r>
-              <w:t xml:space="preserve">        </w:t>
-            </w:r>
-            <w:r>
-              <w:t>Si no</w:t>
-            </w:r>
-          </w:p>
-          <w:p>
-            <w:pPr>
-              <w:cnfStyle w:val="000000100000" w:firstRow="0" w:lastRow="0" w:firstColumn="0" w:lastColumn="0" w:oddVBand="0" w:evenVBand="0" w:oddHBand="1" w:evenHBand="0" w:firstRowFirstColumn="0" w:firstRowLastColumn="0" w:lastRowFirstColumn="0" w:lastRowLastColumn="0"/>
-            </w:pPr>
-            <w:r>
-              <w:t xml:space="preserve">                </w:t>
-            </w:r>
-            <w:proofErr w:type="spellStart"/>
-            <w:r>
-              <w:t>EnCasoQueSea</w:t>
-            </w:r>
-            <w:proofErr w:type="spellEnd"/>
-            <w:r>
-              <w:br/>
-            </w:r>
-            <w:r>
-              <w:tab/>
-              <w:t xml:space="preserve">        1: </w:t>
-            </w:r>
-            <w:r>
-              <w:t xml:space="preserve">valor = </w:t>
-            </w:r>
-            <w:r>
-              <w:t>1</w:t>
-            </w:r>
-            <w:r>
-              <w:br/>
-            </w:r>
-            <w:r>
-              <w:tab/>
-              <w:t xml:space="preserve">        2: </w:t>
-            </w:r>
-            <w:r>
-              <w:t xml:space="preserve"> </w:t>
-            </w:r>
-            <w:r>
-              <w:t xml:space="preserve">valor = </w:t>
-            </w:r>
-            <w:r>
-              <w:t>2</w:t>
-            </w:r>
-            <w:r>
-              <w:br/>
-            </w:r>
-            <w:r>
-              <w:tab/>
-              <w:t xml:space="preserve">        3: </w:t>
-            </w:r>
-            <w:r>
-              <w:t xml:space="preserve"> </w:t>
-            </w:r>
-            <w:r>
-              <w:t xml:space="preserve">valor = </w:t>
-            </w:r>
-            <w:r>
-              <w:t>3</w:t>
-            </w:r>
-            <w:r>
-              <w:br/>
-            </w:r>
-            <w:r>
-              <w:tab/>
-              <w:t xml:space="preserve">        4: </w:t>
-            </w:r>
-            <w:r>
-              <w:t xml:space="preserve"> </w:t>
-            </w:r>
-            <w:r>
-              <w:t xml:space="preserve">valor = </w:t>
-            </w:r>
-            <w:r>
-              <w:t>4</w:t>
-            </w:r>
-            <w:r>
-              <w:br/>
-            </w:r>
-            <w:r>
-              <w:tab/>
-              <w:t xml:space="preserve">        5: </w:t>
-            </w:r>
-            <w:r>
-              <w:t xml:space="preserve"> </w:t>
-            </w:r>
-            <w:r>
-              <w:t xml:space="preserve">valor = </w:t>
-            </w:r>
-            <w:r>
-              <w:t>5</w:t>
-            </w:r>
-            <w:r>
-              <w:br/>
-              <w:t xml:space="preserve">        </w:t>
-            </w:r>
-            <w:r>
-              <w:tab/>
-              <w:t xml:space="preserve">        6: </w:t>
-            </w:r>
-            <w:r>
-              <w:t xml:space="preserve"> </w:t>
-            </w:r>
-            <w:r>
-              <w:t xml:space="preserve">valor = </w:t>
-            </w:r>
-            <w:r>
-              <w:t>6</w:t>
-            </w:r>
-            <w:r>
-              <w:br/>
-            </w:r>
-            <w:r>
-              <w:tab/>
-              <w:t xml:space="preserve">        7: </w:t>
-            </w:r>
-            <w:r>
-              <w:t xml:space="preserve"> </w:t>
-            </w:r>
-            <w:r>
-              <w:t xml:space="preserve">valor = </w:t>
-            </w:r>
-            <w:r>
-              <w:t>7</w:t>
-            </w:r>
-            <w:r>
-              <w:br/>
-            </w:r>
-            <w:r>
-              <w:tab/>
-              <w:t xml:space="preserve">        8: </w:t>
-            </w:r>
-            <w:r>
-              <w:t xml:space="preserve"> </w:t>
-            </w:r>
-            <w:r>
-              <w:t xml:space="preserve">valor = </w:t>
-            </w:r>
-            <w:r>
-              <w:t>8</w:t>
-            </w:r>
-            <w:r>
-              <w:br/>
-            </w:r>
-            <w:r>
-              <w:tab/>
-              <w:t xml:space="preserve">        9: </w:t>
-            </w:r>
-            <w:r>
-              <w:t xml:space="preserve"> </w:t>
-            </w:r>
-            <w:r>
-              <w:t xml:space="preserve">valor = </w:t>
-            </w:r>
-            <w:bookmarkStart w:id="0" w:name="_GoBack"/>
-            <w:bookmarkEnd w:id="0"/>
-            <w:r>
-              <w:t>9</w:t>
-            </w:r>
-            <w:r>
               <w:br/>
             </w:r>
             <w:r>
@@ -3509,13 +3049,8 @@
             </w:r>
             <w:r>
               <w:br/>
-              <w:t xml:space="preserve">                </w:t>
-            </w:r>
-            <w:proofErr w:type="spellStart"/>
-            <w:r>
-              <w:t>FinEnCasoQueSea</w:t>
-            </w:r>
-            <w:proofErr w:type="spellEnd"/>
+              <w:t xml:space="preserve">                FinEnCasoQueSea</w:t>
+            </w:r>
           </w:p>
         </w:tc>
       </w:tr>
@@ -3609,7 +3144,7 @@
 </file>
 
 <file path=word/styles.xml><?xml version="1.0" encoding="utf-8"?>
-<w:styles xmlns:mc="http://schemas.openxmlformats.org/markup-compatibility/2006" xmlns:r="http://schemas.openxmlformats.org/officeDocument/2006/relationships" xmlns:w="http://schemas.openxmlformats.org/wordprocessingml/2006/main" xmlns:w14="http://schemas.microsoft.com/office/word/2010/wordml" xmlns:w15="http://schemas.microsoft.com/office/word/2012/wordml" xmlns:w16cid="http://schemas.microsoft.com/office/word/2016/wordml/cid" xmlns:w16se="http://schemas.microsoft.com/office/word/2015/wordml/symex" mc:Ignorable="w14 w15 w16se w16cid">
+<w:styles xmlns:mc="http://schemas.openxmlformats.org/markup-compatibility/2006" xmlns:r="http://schemas.openxmlformats.org/officeDocument/2006/relationships" xmlns:w="http://schemas.openxmlformats.org/wordprocessingml/2006/main" xmlns:w14="http://schemas.microsoft.com/office/word/2010/wordml" xmlns:w15="http://schemas.microsoft.com/office/word/2012/wordml" mc:Ignorable="w14 w15">
   <w:docDefaults>
     <w:rPrDefault>
       <w:rPr>
@@ -3625,7 +3160,7 @@
       </w:pPr>
     </w:pPrDefault>
   </w:docDefaults>
-  <w:latentStyles w:defLockedState="0" w:defUIPriority="99" w:defSemiHidden="0" w:defUnhideWhenUsed="0" w:defQFormat="0" w:count="375">
+  <w:latentStyles w:defLockedState="0" w:defUIPriority="99" w:defSemiHidden="0" w:defUnhideWhenUsed="0" w:defQFormat="0" w:count="380">
     <w:lsdException w:name="Normal" w:uiPriority="0" w:qFormat="1"/>
     <w:lsdException w:name="heading 1" w:uiPriority="9" w:qFormat="1"/>
     <w:lsdException w:name="heading 2" w:semiHidden="1" w:uiPriority="9" w:unhideWhenUsed="1" w:qFormat="1"/>
@@ -4038,6 +3573,7 @@
       <w:spacing w:after="0" w:line="240" w:lineRule="auto"/>
     </w:pPr>
     <w:tblPr>
+      <w:tblInd w:w="0" w:type="dxa"/>
       <w:tblBorders>
         <w:top w:val="single" w:sz="4" w:space="0" w:color="auto"/>
         <w:left w:val="single" w:sz="4" w:space="0" w:color="auto"/>
@@ -4046,6 +3582,12 @@
         <w:insideH w:val="single" w:sz="4" w:space="0" w:color="auto"/>
         <w:insideV w:val="single" w:sz="4" w:space="0" w:color="auto"/>
       </w:tblBorders>
+      <w:tblCellMar>
+        <w:top w:w="0" w:type="dxa"/>
+        <w:left w:w="108" w:type="dxa"/>
+        <w:bottom w:w="0" w:type="dxa"/>
+        <w:right w:w="108" w:type="dxa"/>
+      </w:tblCellMar>
     </w:tblPr>
   </w:style>
   <w:style w:type="table" w:styleId="Tablanormal1">
@@ -4059,6 +3601,7 @@
     <w:tblPr>
       <w:tblStyleRowBandSize w:val="1"/>
       <w:tblStyleColBandSize w:val="1"/>
+      <w:tblInd w:w="0" w:type="dxa"/>
       <w:tblBorders>
         <w:top w:val="single" w:sz="4" w:space="0" w:color="BFBFBF" w:themeColor="background1" w:themeShade="BF"/>
         <w:left w:val="single" w:sz="4" w:space="0" w:color="BFBFBF" w:themeColor="background1" w:themeShade="BF"/>
@@ -4067,6 +3610,12 @@
         <w:insideH w:val="single" w:sz="4" w:space="0" w:color="BFBFBF" w:themeColor="background1" w:themeShade="BF"/>
         <w:insideV w:val="single" w:sz="4" w:space="0" w:color="BFBFBF" w:themeColor="background1" w:themeShade="BF"/>
       </w:tblBorders>
+      <w:tblCellMar>
+        <w:top w:w="0" w:type="dxa"/>
+        <w:left w:w="108" w:type="dxa"/>
+        <w:bottom w:w="0" w:type="dxa"/>
+        <w:right w:w="108" w:type="dxa"/>
+      </w:tblCellMar>
     </w:tblPr>
     <w:tblStylePr w:type="firstRow">
       <w:rPr>
@@ -4380,7 +3929,7 @@
 </file>
 
 <file path=customXml/itemProps1.xml><?xml version="1.0" encoding="utf-8"?>
-<ds:datastoreItem xmlns:ds="http://schemas.openxmlformats.org/officeDocument/2006/customXml" ds:itemID="{90EE7CEA-AD0D-472A-8DD1-A65E0BB7EBFF}">
+<ds:datastoreItem xmlns:ds="http://schemas.openxmlformats.org/officeDocument/2006/customXml" ds:itemID="{660C323E-556E-194E-B790-1BA0DAAA2A75}">
   <ds:schemaRefs>
     <ds:schemaRef ds:uri="http://schemas.openxmlformats.org/officeDocument/2006/bibliography"/>
   </ds:schemaRefs>

</xml_diff>

<commit_message>
Se agrega Pseudocodigo de proceso de validacion del comando CrearPolinomio
</commit_message>
<xml_diff>
--- a/Documentacion/Pseudo codigo.docx
+++ b/Documentacion/Pseudo codigo.docx
@@ -143,64 +143,18 @@
           <w:lang w:val="en-US"/>
         </w:rPr>
       </w:pPr>
-      <w:proofErr w:type="spellStart"/>
       <w:r>
         <w:rPr>
           <w:lang w:val="en-US"/>
         </w:rPr>
-        <w:t>Caso</w:t>
-      </w:r>
-      <w:proofErr w:type="spellEnd"/>
+        <w:t>Caso evaluar:  evaluar(</w:t>
+      </w:r>
       <w:r>
         <w:rPr>
           <w:lang w:val="en-US"/>
         </w:rPr>
-        <w:t xml:space="preserve"> </w:t>
-      </w:r>
-      <w:proofErr w:type="spellStart"/>
-      <w:r>
-        <w:rPr>
-          <w:lang w:val="en-US"/>
-        </w:rPr>
-        <w:t>evaluar</w:t>
-      </w:r>
-      <w:proofErr w:type="spellEnd"/>
-      <w:r>
-        <w:rPr>
-          <w:lang w:val="en-US"/>
-        </w:rPr>
-        <w:t xml:space="preserve">:  </w:t>
-      </w:r>
-      <w:proofErr w:type="spellStart"/>
-      <w:proofErr w:type="gramStart"/>
-      <w:r>
-        <w:rPr>
-          <w:lang w:val="en-US"/>
-        </w:rPr>
-        <w:t>evaluar</w:t>
-      </w:r>
-      <w:proofErr w:type="spellEnd"/>
-      <w:r>
-        <w:rPr>
-          <w:lang w:val="en-US"/>
-        </w:rPr>
-        <w:t>(</w:t>
-      </w:r>
-      <w:proofErr w:type="gramEnd"/>
-      <w:r>
-        <w:rPr>
-          <w:lang w:val="en-US"/>
-        </w:rPr>
-        <w:t xml:space="preserve">string, </w:t>
-      </w:r>
-      <w:proofErr w:type="spellStart"/>
-      <w:r>
-        <w:rPr>
-          <w:lang w:val="en-US"/>
-        </w:rPr>
-        <w:t>int</w:t>
-      </w:r>
-      <w:proofErr w:type="spellEnd"/>
+        <w:t>string, int</w:t>
+      </w:r>
       <w:r>
         <w:rPr>
           <w:lang w:val="en-US"/>
@@ -584,17 +538,6 @@
               <w:t>String de comandos</w:t>
             </w:r>
           </w:p>
-          <w:p>
-            <w:pPr>
-              <w:cnfStyle w:val="000000100000" w:firstRow="0" w:lastRow="0" w:firstColumn="0" w:lastColumn="0" w:oddVBand="0" w:evenVBand="0" w:oddHBand="1" w:evenHBand="0" w:firstRowFirstColumn="0" w:firstRowLastColumn="0" w:lastRowFirstColumn="0" w:lastRowLastColumn="0"/>
-              <w:rPr>
-                <w:b/>
-              </w:rPr>
-            </w:pPr>
-            <w:r>
-              <w:t>Lista de String vacía por referencia</w:t>
-            </w:r>
-          </w:p>
         </w:tc>
       </w:tr>
       <w:tr>
@@ -621,7 +564,7 @@
               <w:cnfStyle w:val="000000000000" w:firstRow="0" w:lastRow="0" w:firstColumn="0" w:lastColumn="0" w:oddVBand="0" w:evenVBand="0" w:oddHBand="0" w:evenHBand="0" w:firstRowFirstColumn="0" w:firstRowLastColumn="0" w:lastRowFirstColumn="0" w:lastRowLastColumn="0"/>
             </w:pPr>
             <w:r>
-              <w:t>-</w:t>
+              <w:t>Lista de Strings</w:t>
             </w:r>
           </w:p>
         </w:tc>
@@ -866,6 +809,14 @@
               <w:cnfStyle w:val="000000100000" w:firstRow="0" w:lastRow="0" w:firstColumn="0" w:lastColumn="0" w:oddVBand="0" w:evenVBand="0" w:oddHBand="1" w:evenHBand="0" w:firstRowFirstColumn="0" w:firstRowLastColumn="0" w:lastRowFirstColumn="0" w:lastRowLastColumn="0"/>
             </w:pPr>
             <w:r>
+              <w:t>Guardo valor FALSE</w:t>
+            </w:r>
+          </w:p>
+          <w:p>
+            <w:pPr>
+              <w:cnfStyle w:val="000000100000" w:firstRow="0" w:lastRow="0" w:firstColumn="0" w:lastColumn="0" w:oddVBand="0" w:evenVBand="0" w:oddHBand="1" w:evenHBand="0" w:firstRowFirstColumn="0" w:firstRowLastColumn="0" w:lastRowFirstColumn="0" w:lastRowLastColumn="0"/>
+            </w:pPr>
+            <w:r>
               <w:t>Tomo el primer enumerado de comandos</w:t>
             </w:r>
           </w:p>
@@ -905,7 +856,19 @@
             </w:pPr>
             <w:r>
               <w:tab/>
-              <w:t>Mientras haya enumerados de comandos a recorer</w:t>
+              <w:t>Mientra</w:t>
+            </w:r>
+            <w:r>
+              <w:t xml:space="preserve">s haya enumerados de comandos </w:t>
+            </w:r>
+            <w:r>
+              <w:t xml:space="preserve">Y </w:t>
+            </w:r>
+            <w:r>
+              <w:t>valor</w:t>
+            </w:r>
+            <w:r>
+              <w:t xml:space="preserve"> guardado sea FALSE</w:t>
             </w:r>
           </w:p>
           <w:p>
@@ -934,6 +897,18 @@
               <w:tab/>
               <w:t>Guardo valor TRUE</w:t>
             </w:r>
+          </w:p>
+          <w:p>
+            <w:pPr>
+              <w:cnfStyle w:val="000000100000" w:firstRow="0" w:lastRow="0" w:firstColumn="0" w:lastColumn="0" w:oddVBand="0" w:evenVBand="0" w:oddHBand="1" w:evenHBand="0" w:firstRowFirstColumn="0" w:firstRowLastColumn="0" w:lastRowFirstColumn="0" w:lastRowLastColumn="0"/>
+            </w:pPr>
+            <w:r>
+              <w:tab/>
+            </w:r>
+            <w:r>
+              <w:tab/>
+              <w:t>Sino</w:t>
+            </w:r>
             <w:r>
               <w:br/>
             </w:r>
@@ -942,6 +917,11 @@
             </w:r>
             <w:r>
               <w:tab/>
+            </w:r>
+            <w:r>
+              <w:tab/>
+            </w:r>
+            <w:r>
               <w:t>Tomo el proximo enumerado</w:t>
             </w:r>
           </w:p>
@@ -977,15 +957,6 @@
             </w:pPr>
             <w:r>
               <w:t>Sino</w:t>
-            </w:r>
-          </w:p>
-          <w:p>
-            <w:pPr>
-              <w:cnfStyle w:val="000000100000" w:firstRow="0" w:lastRow="0" w:firstColumn="0" w:lastColumn="0" w:oddVBand="0" w:evenVBand="0" w:oddHBand="1" w:evenHBand="0" w:firstRowFirstColumn="0" w:firstRowLastColumn="0" w:lastRowFirstColumn="0" w:lastRowLastColumn="0"/>
-            </w:pPr>
-            <w:r>
-              <w:tab/>
-              <w:t>MuestroError de comando no encontrado</w:t>
             </w:r>
           </w:p>
           <w:p>
@@ -2173,12 +2144,7 @@
               <w:cnfStyle w:val="000000100000" w:firstRow="0" w:lastRow="0" w:firstColumn="0" w:lastColumn="0" w:oddVBand="0" w:evenVBand="0" w:oddHBand="1" w:evenHBand="0" w:firstRowFirstColumn="0" w:firstRowLastColumn="0" w:lastRowFirstColumn="0" w:lastRowLastColumn="0"/>
             </w:pPr>
             <w:r>
-              <w:t xml:space="preserve">Obtengo Lista de terminos del </w:t>
-            </w:r>
-            <w:bookmarkStart w:id="0" w:name="_GoBack"/>
-            <w:bookmarkEnd w:id="0"/>
-            <w:r>
-              <w:t>primer polinomio</w:t>
+              <w:t>Obtengo Lista de terminos del primer polinomio</w:t>
             </w:r>
           </w:p>
           <w:p>
@@ -2207,13 +2173,7 @@
             </w:pPr>
             <w:r>
               <w:tab/>
-              <w:t>Tomo Termino de la L</w:t>
-            </w:r>
-            <w:r>
-              <w:t>ista de terminos del pr</w:t>
-            </w:r>
-            <w:r>
-              <w:t>imer polinomio</w:t>
+              <w:t>Tomo Termino de la Lista de terminos del primer polinomio</w:t>
             </w:r>
             <w:r>
               <w:br/>
@@ -3059,73 +3019,1066 @@
       <w:pPr>
         <w:spacing w:line="240" w:lineRule="auto"/>
       </w:pPr>
-    </w:p>
-    <w:p>
-      <w:pPr>
-        <w:spacing w:line="240" w:lineRule="auto"/>
-      </w:pPr>
-    </w:p>
-    <w:p>
-      <w:pPr>
-        <w:spacing w:line="240" w:lineRule="auto"/>
-      </w:pPr>
-    </w:p>
-    <w:p>
-      <w:pPr>
-        <w:spacing w:line="240" w:lineRule="auto"/>
-      </w:pPr>
-    </w:p>
-    <w:p>
-      <w:pPr>
-        <w:spacing w:line="240" w:lineRule="auto"/>
-      </w:pPr>
-    </w:p>
-    <w:p>
-      <w:pPr>
-        <w:spacing w:line="240" w:lineRule="auto"/>
-      </w:pPr>
-    </w:p>
-    <w:p>
-      <w:pPr>
-        <w:spacing w:line="240" w:lineRule="auto"/>
-      </w:pPr>
-    </w:p>
-    <w:p>
-      <w:pPr>
-        <w:spacing w:line="240" w:lineRule="auto"/>
-      </w:pPr>
-    </w:p>
-    <w:p>
-      <w:pPr>
-        <w:spacing w:line="240" w:lineRule="auto"/>
-      </w:pPr>
-    </w:p>
-    <w:p>
-      <w:pPr>
-        <w:spacing w:line="240" w:lineRule="auto"/>
-      </w:pPr>
-    </w:p>
-    <w:p>
-      <w:pPr>
-        <w:spacing w:line="240" w:lineRule="auto"/>
-      </w:pPr>
-    </w:p>
-    <w:p>
-      <w:pPr>
-        <w:spacing w:line="240" w:lineRule="auto"/>
-      </w:pPr>
-    </w:p>
-    <w:p>
-      <w:pPr>
-        <w:spacing w:line="240" w:lineRule="auto"/>
-      </w:pPr>
-    </w:p>
-    <w:p>
-      <w:pPr>
-        <w:spacing w:line="240" w:lineRule="auto"/>
-      </w:pPr>
-      <w:r>
-        <w:t xml:space="preserve">MÓDULO: </w:t>
+      <w:r>
+        <w:lastRenderedPageBreak/>
+        <w:t>MÓDULO MAIN</w:t>
+      </w:r>
+    </w:p>
+    <w:p>
+      <w:pPr>
+        <w:spacing w:line="240" w:lineRule="auto"/>
+      </w:pPr>
+      <w:r>
+        <w:t>Defino texto_entrada y guardo lo ingresado por teclado hasta pulsar Enter</w:t>
+      </w:r>
+    </w:p>
+    <w:p>
+      <w:pPr>
+        <w:spacing w:line="240" w:lineRule="auto"/>
+      </w:pPr>
+      <w:r>
+        <w:t>Parsear texto_entrada a ListaStrings</w:t>
+      </w:r>
+    </w:p>
+    <w:p>
+      <w:pPr>
+        <w:spacing w:line="240" w:lineRule="auto"/>
+      </w:pPr>
+      <w:r>
+        <w:t>Defino variable comando de tipo string con el valor del primer elemento de ListaString</w:t>
+      </w:r>
+    </w:p>
+    <w:p>
+      <w:pPr>
+        <w:spacing w:line="240" w:lineRule="auto"/>
+      </w:pPr>
+      <w:r>
+        <w:t xml:space="preserve">Si ValidarComando de variable comando Devuelve TRUE </w:t>
+      </w:r>
+    </w:p>
+    <w:p>
+      <w:pPr>
+        <w:spacing w:line="240" w:lineRule="auto"/>
+      </w:pPr>
+      <w:r>
+        <w:t>.</w:t>
+      </w:r>
+      <w:r>
+        <w:tab/>
+        <w:t>Según DarComando de variable comando sea:</w:t>
+      </w:r>
+    </w:p>
+    <w:p>
+      <w:pPr>
+        <w:spacing w:line="240" w:lineRule="auto"/>
+      </w:pPr>
+      <w:r>
+        <w:t>.</w:t>
+      </w:r>
+      <w:r>
+        <w:tab/>
+        <w:t>.</w:t>
+      </w:r>
+      <w:r>
+        <w:tab/>
+        <w:t xml:space="preserve">crear: </w:t>
+      </w:r>
+      <w:r>
+        <w:tab/>
+        <w:t>Tomo el segundo valor de ListaString</w:t>
+      </w:r>
+    </w:p>
+    <w:p>
+      <w:pPr>
+        <w:spacing w:line="240" w:lineRule="auto"/>
+      </w:pPr>
+      <w:r>
+        <w:t>.</w:t>
+      </w:r>
+      <w:r>
+        <w:tab/>
+        <w:t>.</w:t>
+      </w:r>
+      <w:r>
+        <w:tab/>
+      </w:r>
+      <w:r>
+        <w:tab/>
+        <w:t>Si ValidarNombre devuevle TRUE</w:t>
+      </w:r>
+    </w:p>
+    <w:p>
+      <w:pPr>
+        <w:spacing w:line="240" w:lineRule="auto"/>
+      </w:pPr>
+      <w:r>
+        <w:t>.</w:t>
+      </w:r>
+      <w:r>
+        <w:tab/>
+        <w:t>.</w:t>
+      </w:r>
+      <w:r>
+        <w:tab/>
+      </w:r>
+      <w:r>
+        <w:tab/>
+        <w:t>.</w:t>
+      </w:r>
+      <w:r>
+        <w:tab/>
+        <w:t>Si ExistePolinomio devuelve FALSE</w:t>
+      </w:r>
+    </w:p>
+    <w:p>
+      <w:pPr>
+        <w:spacing w:line="240" w:lineRule="auto"/>
+      </w:pPr>
+      <w:r>
+        <w:t>.</w:t>
+      </w:r>
+      <w:r>
+        <w:tab/>
+        <w:t>.</w:t>
+      </w:r>
+      <w:r>
+        <w:tab/>
+      </w:r>
+      <w:r>
+        <w:tab/>
+        <w:t>.</w:t>
+      </w:r>
+      <w:r>
+        <w:tab/>
+        <w:t>.</w:t>
+      </w:r>
+      <w:r>
+        <w:tab/>
+        <w:t xml:space="preserve">Defino variable cant con CantItemsEnLista y le resto 2 </w:t>
+      </w:r>
+    </w:p>
+    <w:p>
+      <w:pPr>
+        <w:spacing w:line="240" w:lineRule="auto"/>
+      </w:pPr>
+      <w:r>
+        <w:t>.</w:t>
+      </w:r>
+      <w:r>
+        <w:tab/>
+        <w:t>.</w:t>
+      </w:r>
+      <w:r>
+        <w:tab/>
+      </w:r>
+      <w:r>
+        <w:tab/>
+        <w:t>.</w:t>
+      </w:r>
+      <w:r>
+        <w:tab/>
+        <w:t>.</w:t>
+      </w:r>
+      <w:r>
+        <w:tab/>
+        <w:t>Tomo tercer valor de la lista</w:t>
+      </w:r>
+    </w:p>
+    <w:p>
+      <w:pPr>
+        <w:spacing w:line="240" w:lineRule="auto"/>
+      </w:pPr>
+      <w:r>
+        <w:t>.</w:t>
+      </w:r>
+      <w:r>
+        <w:tab/>
+        <w:t>.</w:t>
+      </w:r>
+      <w:r>
+        <w:tab/>
+      </w:r>
+      <w:r>
+        <w:tab/>
+        <w:t>.</w:t>
+      </w:r>
+      <w:r>
+        <w:tab/>
+        <w:t>.</w:t>
+      </w:r>
+      <w:r>
+        <w:tab/>
+        <w:t>Guardo valor TRUE</w:t>
+      </w:r>
+    </w:p>
+    <w:p>
+      <w:pPr>
+        <w:spacing w:line="240" w:lineRule="auto"/>
+      </w:pPr>
+      <w:r>
+        <w:t>.</w:t>
+      </w:r>
+      <w:r>
+        <w:tab/>
+        <w:t>.</w:t>
+      </w:r>
+      <w:r>
+        <w:tab/>
+      </w:r>
+      <w:r>
+        <w:tab/>
+        <w:t>.</w:t>
+      </w:r>
+      <w:r>
+        <w:tab/>
+        <w:t>.</w:t>
+      </w:r>
+      <w:r>
+        <w:tab/>
+        <w:t>Mientras que haya elementos en la lista Y valor sea TRUE</w:t>
+      </w:r>
+    </w:p>
+    <w:p>
+      <w:pPr>
+        <w:spacing w:line="240" w:lineRule="auto"/>
+      </w:pPr>
+      <w:r>
+        <w:t>.</w:t>
+      </w:r>
+      <w:r>
+        <w:tab/>
+        <w:t>.</w:t>
+      </w:r>
+      <w:r>
+        <w:tab/>
+      </w:r>
+      <w:r>
+        <w:tab/>
+        <w:t>.</w:t>
+      </w:r>
+      <w:r>
+        <w:tab/>
+        <w:t>.</w:t>
+      </w:r>
+      <w:r>
+        <w:tab/>
+        <w:t>.</w:t>
+      </w:r>
+      <w:r>
+        <w:tab/>
+        <w:t>Si ValidarNumero devuelve FALSE</w:t>
+      </w:r>
+    </w:p>
+    <w:p>
+      <w:pPr>
+        <w:spacing w:line="240" w:lineRule="auto"/>
+      </w:pPr>
+      <w:r>
+        <w:t>.</w:t>
+      </w:r>
+      <w:r>
+        <w:tab/>
+        <w:t>.</w:t>
+      </w:r>
+      <w:r>
+        <w:tab/>
+      </w:r>
+      <w:r>
+        <w:tab/>
+        <w:t>.</w:t>
+      </w:r>
+      <w:r>
+        <w:tab/>
+        <w:t>.</w:t>
+      </w:r>
+      <w:r>
+        <w:tab/>
+        <w:t>.</w:t>
+      </w:r>
+      <w:r>
+        <w:tab/>
+      </w:r>
+      <w:r>
+        <w:tab/>
+        <w:t>Guardo Valor FALSE</w:t>
+      </w:r>
+    </w:p>
+    <w:p>
+      <w:pPr>
+        <w:spacing w:line="240" w:lineRule="auto"/>
+      </w:pPr>
+      <w:r>
+        <w:t>.</w:t>
+      </w:r>
+      <w:r>
+        <w:tab/>
+        <w:t>.</w:t>
+      </w:r>
+      <w:r>
+        <w:tab/>
+      </w:r>
+      <w:r>
+        <w:tab/>
+        <w:t>.</w:t>
+      </w:r>
+      <w:r>
+        <w:tab/>
+        <w:t>.</w:t>
+      </w:r>
+      <w:r>
+        <w:tab/>
+        <w:t>.</w:t>
+      </w:r>
+      <w:r>
+        <w:tab/>
+        <w:t>FinSi</w:t>
+      </w:r>
+    </w:p>
+    <w:p>
+      <w:pPr>
+        <w:spacing w:line="240" w:lineRule="auto"/>
+      </w:pPr>
+      <w:r>
+        <w:t>.</w:t>
+      </w:r>
+      <w:r>
+        <w:tab/>
+        <w:t>.</w:t>
+      </w:r>
+      <w:r>
+        <w:tab/>
+      </w:r>
+      <w:r>
+        <w:tab/>
+        <w:t>.</w:t>
+      </w:r>
+      <w:r>
+        <w:tab/>
+        <w:t>.</w:t>
+      </w:r>
+      <w:r>
+        <w:tab/>
+        <w:t>.</w:t>
+      </w:r>
+      <w:r>
+        <w:tab/>
+        <w:t>Tomo siguiente valor de la lista</w:t>
+      </w:r>
+    </w:p>
+    <w:p>
+      <w:pPr>
+        <w:spacing w:line="240" w:lineRule="auto"/>
+      </w:pPr>
+      <w:bookmarkStart w:id="0" w:name="_GoBack"/>
+      <w:bookmarkEnd w:id="0"/>
+      <w:r>
+        <w:t>.</w:t>
+      </w:r>
+      <w:r>
+        <w:tab/>
+        <w:t>.</w:t>
+      </w:r>
+      <w:r>
+        <w:tab/>
+      </w:r>
+      <w:r>
+        <w:tab/>
+        <w:t>.</w:t>
+      </w:r>
+      <w:r>
+        <w:tab/>
+        <w:t>.</w:t>
+      </w:r>
+      <w:r>
+        <w:tab/>
+        <w:t>FinMientras</w:t>
+      </w:r>
+    </w:p>
+    <w:p>
+      <w:pPr>
+        <w:spacing w:line="240" w:lineRule="auto"/>
+      </w:pPr>
+      <w:r>
+        <w:t>.</w:t>
+      </w:r>
+      <w:r>
+        <w:tab/>
+        <w:t>.</w:t>
+      </w:r>
+      <w:r>
+        <w:tab/>
+      </w:r>
+      <w:r>
+        <w:tab/>
+        <w:t>.</w:t>
+      </w:r>
+      <w:r>
+        <w:tab/>
+        <w:t>.</w:t>
+      </w:r>
+      <w:r>
+        <w:tab/>
+        <w:t>Si Valor es TRUE</w:t>
+      </w:r>
+    </w:p>
+    <w:p>
+      <w:pPr>
+        <w:spacing w:line="240" w:lineRule="auto"/>
+      </w:pPr>
+      <w:r>
+        <w:t>.</w:t>
+      </w:r>
+      <w:r>
+        <w:tab/>
+        <w:t>.</w:t>
+      </w:r>
+      <w:r>
+        <w:tab/>
+      </w:r>
+      <w:r>
+        <w:tab/>
+        <w:t>.</w:t>
+      </w:r>
+      <w:r>
+        <w:tab/>
+        <w:t>.</w:t>
+      </w:r>
+      <w:r>
+        <w:tab/>
+        <w:t>.</w:t>
+      </w:r>
+      <w:r>
+        <w:tab/>
+        <w:t>Tomo tercer valor de la lista</w:t>
+      </w:r>
+    </w:p>
+    <w:p>
+      <w:pPr>
+        <w:spacing w:line="240" w:lineRule="auto"/>
+      </w:pPr>
+      <w:r>
+        <w:t>.</w:t>
+      </w:r>
+      <w:r>
+        <w:tab/>
+        <w:t>.</w:t>
+      </w:r>
+      <w:r>
+        <w:tab/>
+      </w:r>
+      <w:r>
+        <w:tab/>
+        <w:t>.</w:t>
+      </w:r>
+      <w:r>
+        <w:tab/>
+        <w:t>.</w:t>
+      </w:r>
+      <w:r>
+        <w:tab/>
+        <w:t>.</w:t>
+      </w:r>
+      <w:r>
+        <w:tab/>
+        <w:t>Convierto CharAInt</w:t>
+      </w:r>
+    </w:p>
+    <w:p>
+      <w:pPr>
+        <w:spacing w:line="240" w:lineRule="auto"/>
+      </w:pPr>
+      <w:r>
+        <w:t>.</w:t>
+      </w:r>
+      <w:r>
+        <w:tab/>
+        <w:t>.</w:t>
+      </w:r>
+      <w:r>
+        <w:tab/>
+      </w:r>
+      <w:r>
+        <w:tab/>
+        <w:t>.</w:t>
+      </w:r>
+      <w:r>
+        <w:tab/>
+        <w:t>.</w:t>
+      </w:r>
+      <w:r>
+        <w:tab/>
+        <w:t>.</w:t>
+      </w:r>
+      <w:r>
+        <w:tab/>
+        <w:t>Si cant es mayor a 1 y valor diferente de 0</w:t>
+      </w:r>
+    </w:p>
+    <w:p>
+      <w:pPr>
+        <w:spacing w:line="240" w:lineRule="auto"/>
+      </w:pPr>
+      <w:r>
+        <w:t>.</w:t>
+      </w:r>
+      <w:r>
+        <w:tab/>
+        <w:t>.</w:t>
+      </w:r>
+      <w:r>
+        <w:tab/>
+      </w:r>
+      <w:r>
+        <w:tab/>
+        <w:t>.</w:t>
+      </w:r>
+      <w:r>
+        <w:tab/>
+        <w:t>.</w:t>
+      </w:r>
+      <w:r>
+        <w:tab/>
+        <w:t>.</w:t>
+      </w:r>
+      <w:r>
+        <w:tab/>
+      </w:r>
+      <w:r>
+        <w:tab/>
+        <w:t>CrearPolinomio</w:t>
+      </w:r>
+    </w:p>
+    <w:p>
+      <w:pPr>
+        <w:spacing w:line="240" w:lineRule="auto"/>
+      </w:pPr>
+      <w:r>
+        <w:t>.</w:t>
+      </w:r>
+      <w:r>
+        <w:tab/>
+        <w:t>.</w:t>
+      </w:r>
+      <w:r>
+        <w:tab/>
+      </w:r>
+      <w:r>
+        <w:tab/>
+        <w:t>.</w:t>
+      </w:r>
+      <w:r>
+        <w:tab/>
+        <w:t>.</w:t>
+      </w:r>
+      <w:r>
+        <w:tab/>
+        <w:t>.</w:t>
+      </w:r>
+      <w:r>
+        <w:tab/>
+        <w:t>FinSi</w:t>
+      </w:r>
+    </w:p>
+    <w:p>
+      <w:pPr>
+        <w:spacing w:line="240" w:lineRule="auto"/>
+      </w:pPr>
+      <w:r>
+        <w:t>.</w:t>
+      </w:r>
+      <w:r>
+        <w:tab/>
+        <w:t>.</w:t>
+      </w:r>
+      <w:r>
+        <w:tab/>
+      </w:r>
+      <w:r>
+        <w:tab/>
+        <w:t>.</w:t>
+      </w:r>
+      <w:r>
+        <w:tab/>
+        <w:t>.</w:t>
+      </w:r>
+      <w:r>
+        <w:tab/>
+        <w:t>.</w:t>
+      </w:r>
+      <w:r>
+        <w:tab/>
+        <w:t>Sino</w:t>
+      </w:r>
+    </w:p>
+    <w:p>
+      <w:pPr>
+        <w:spacing w:line="240" w:lineRule="auto"/>
+      </w:pPr>
+      <w:r>
+        <w:t>.</w:t>
+      </w:r>
+      <w:r>
+        <w:tab/>
+        <w:t>.</w:t>
+      </w:r>
+      <w:r>
+        <w:tab/>
+      </w:r>
+      <w:r>
+        <w:tab/>
+        <w:t>.</w:t>
+      </w:r>
+      <w:r>
+        <w:tab/>
+        <w:t>.</w:t>
+      </w:r>
+      <w:r>
+        <w:tab/>
+        <w:t>.</w:t>
+      </w:r>
+      <w:r>
+        <w:tab/>
+      </w:r>
+      <w:r>
+        <w:tab/>
+        <w:t>MostrarError Primer coeficiente 0</w:t>
+      </w:r>
+    </w:p>
+    <w:p>
+      <w:pPr>
+        <w:spacing w:line="240" w:lineRule="auto"/>
+      </w:pPr>
+      <w:r>
+        <w:t>.</w:t>
+      </w:r>
+      <w:r>
+        <w:tab/>
+        <w:t>.</w:t>
+      </w:r>
+      <w:r>
+        <w:tab/>
+      </w:r>
+      <w:r>
+        <w:tab/>
+        <w:t>.</w:t>
+      </w:r>
+      <w:r>
+        <w:tab/>
+        <w:t>.</w:t>
+      </w:r>
+      <w:r>
+        <w:tab/>
+        <w:t>.</w:t>
+      </w:r>
+      <w:r>
+        <w:tab/>
+        <w:t>FinSino</w:t>
+      </w:r>
+    </w:p>
+    <w:p>
+      <w:pPr>
+        <w:spacing w:line="240" w:lineRule="auto"/>
+      </w:pPr>
+      <w:r>
+        <w:t>.</w:t>
+      </w:r>
+      <w:r>
+        <w:tab/>
+        <w:t>.</w:t>
+      </w:r>
+      <w:r>
+        <w:tab/>
+      </w:r>
+      <w:r>
+        <w:tab/>
+        <w:t>.</w:t>
+      </w:r>
+      <w:r>
+        <w:tab/>
+        <w:t>.</w:t>
+      </w:r>
+      <w:r>
+        <w:tab/>
+        <w:t>FinSi</w:t>
+      </w:r>
+    </w:p>
+    <w:p>
+      <w:pPr>
+        <w:spacing w:line="240" w:lineRule="auto"/>
+      </w:pPr>
+      <w:r>
+        <w:t>.</w:t>
+      </w:r>
+      <w:r>
+        <w:tab/>
+        <w:t>.</w:t>
+      </w:r>
+      <w:r>
+        <w:tab/>
+      </w:r>
+      <w:r>
+        <w:tab/>
+        <w:t>.</w:t>
+      </w:r>
+      <w:r>
+        <w:tab/>
+        <w:t>.</w:t>
+      </w:r>
+      <w:r>
+        <w:tab/>
+        <w:t>Sino</w:t>
+      </w:r>
+    </w:p>
+    <w:p>
+      <w:pPr>
+        <w:spacing w:line="240" w:lineRule="auto"/>
+      </w:pPr>
+      <w:r>
+        <w:t>.</w:t>
+      </w:r>
+      <w:r>
+        <w:tab/>
+        <w:t>.</w:t>
+      </w:r>
+      <w:r>
+        <w:tab/>
+      </w:r>
+      <w:r>
+        <w:tab/>
+        <w:t>.</w:t>
+      </w:r>
+      <w:r>
+        <w:tab/>
+        <w:t>.</w:t>
+      </w:r>
+      <w:r>
+        <w:tab/>
+      </w:r>
+      <w:r>
+        <w:tab/>
+        <w:t>MostrarError Coeficiente invalido</w:t>
+      </w:r>
+    </w:p>
+    <w:p>
+      <w:pPr>
+        <w:spacing w:line="240" w:lineRule="auto"/>
+      </w:pPr>
+      <w:r>
+        <w:t>.</w:t>
+      </w:r>
+      <w:r>
+        <w:tab/>
+        <w:t>.</w:t>
+      </w:r>
+      <w:r>
+        <w:tab/>
+      </w:r>
+      <w:r>
+        <w:tab/>
+        <w:t>.</w:t>
+      </w:r>
+      <w:r>
+        <w:tab/>
+        <w:t>.</w:t>
+      </w:r>
+      <w:r>
+        <w:tab/>
+        <w:t>F</w:t>
+      </w:r>
+      <w:r>
+        <w:t>i</w:t>
+      </w:r>
+      <w:r>
+        <w:t>nSino</w:t>
+      </w:r>
+    </w:p>
+    <w:p>
+      <w:pPr>
+        <w:spacing w:line="240" w:lineRule="auto"/>
+      </w:pPr>
+      <w:r>
+        <w:t>.</w:t>
+      </w:r>
+      <w:r>
+        <w:tab/>
+        <w:t>.</w:t>
+      </w:r>
+      <w:r>
+        <w:tab/>
+      </w:r>
+      <w:r>
+        <w:tab/>
+        <w:t>.</w:t>
+      </w:r>
+      <w:r>
+        <w:tab/>
+        <w:t>FinSi</w:t>
+      </w:r>
+    </w:p>
+    <w:p>
+      <w:pPr>
+        <w:spacing w:line="240" w:lineRule="auto"/>
+      </w:pPr>
+      <w:r>
+        <w:t>.</w:t>
+      </w:r>
+      <w:r>
+        <w:tab/>
+        <w:t>.</w:t>
+      </w:r>
+      <w:r>
+        <w:tab/>
+      </w:r>
+      <w:r>
+        <w:tab/>
+        <w:t>.</w:t>
+      </w:r>
+      <w:r>
+        <w:tab/>
+        <w:t>Sino</w:t>
+      </w:r>
+    </w:p>
+    <w:p>
+      <w:pPr>
+        <w:spacing w:line="240" w:lineRule="auto"/>
+      </w:pPr>
+      <w:r>
+        <w:lastRenderedPageBreak/>
+        <w:t>.</w:t>
+      </w:r>
+      <w:r>
+        <w:tab/>
+        <w:t>.</w:t>
+      </w:r>
+      <w:r>
+        <w:tab/>
+      </w:r>
+      <w:r>
+        <w:tab/>
+        <w:t>.</w:t>
+      </w:r>
+      <w:r>
+        <w:tab/>
+      </w:r>
+      <w:r>
+        <w:tab/>
+        <w:t>MostrarError polinomio ya existe</w:t>
+      </w:r>
+    </w:p>
+    <w:p>
+      <w:pPr>
+        <w:spacing w:line="240" w:lineRule="auto"/>
+      </w:pPr>
+      <w:r>
+        <w:t>.</w:t>
+      </w:r>
+      <w:r>
+        <w:tab/>
+        <w:t>.</w:t>
+      </w:r>
+      <w:r>
+        <w:tab/>
+      </w:r>
+      <w:r>
+        <w:tab/>
+        <w:t>.</w:t>
+      </w:r>
+      <w:r>
+        <w:tab/>
+        <w:t>FinSino</w:t>
+      </w:r>
+    </w:p>
+    <w:p>
+      <w:pPr>
+        <w:spacing w:line="240" w:lineRule="auto"/>
+      </w:pPr>
+      <w:r>
+        <w:t>.</w:t>
+      </w:r>
+      <w:r>
+        <w:tab/>
+        <w:t>.</w:t>
+      </w:r>
+      <w:r>
+        <w:tab/>
+      </w:r>
+      <w:r>
+        <w:tab/>
+        <w:t>FinSi</w:t>
+      </w:r>
+    </w:p>
+    <w:p>
+      <w:pPr>
+        <w:spacing w:line="240" w:lineRule="auto"/>
+      </w:pPr>
+      <w:r>
+        <w:t>.</w:t>
+      </w:r>
+      <w:r>
+        <w:tab/>
+        <w:t>.</w:t>
+      </w:r>
+      <w:r>
+        <w:tab/>
+      </w:r>
+      <w:r>
+        <w:tab/>
+        <w:t>Sino</w:t>
+      </w:r>
+    </w:p>
+    <w:p>
+      <w:pPr>
+        <w:spacing w:line="240" w:lineRule="auto"/>
+      </w:pPr>
+      <w:r>
+        <w:t>.</w:t>
+      </w:r>
+      <w:r>
+        <w:tab/>
+        <w:t>.</w:t>
+      </w:r>
+      <w:r>
+        <w:tab/>
+      </w:r>
+      <w:r>
+        <w:tab/>
+      </w:r>
+      <w:r>
+        <w:tab/>
+        <w:t>MostrarError Nombre polinomio Invalido</w:t>
+      </w:r>
+    </w:p>
+    <w:p>
+      <w:pPr>
+        <w:spacing w:line="240" w:lineRule="auto"/>
+      </w:pPr>
+      <w:r>
+        <w:t>.</w:t>
+      </w:r>
+      <w:r>
+        <w:tab/>
+        <w:t>.</w:t>
+      </w:r>
+      <w:r>
+        <w:tab/>
+      </w:r>
+      <w:r>
+        <w:tab/>
+        <w:t>FinSino</w:t>
+      </w:r>
+    </w:p>
+    <w:p>
+      <w:pPr>
+        <w:spacing w:line="240" w:lineRule="auto"/>
+      </w:pPr>
+      <w:r>
+        <w:t>.</w:t>
+      </w:r>
+      <w:r>
+        <w:tab/>
+        <w:t>.</w:t>
+      </w:r>
+      <w:r>
+        <w:tab/>
+      </w:r>
+      <w:r>
+        <w:tab/>
+        <w:t>break;</w:t>
+      </w:r>
+    </w:p>
+    <w:p>
+      <w:pPr>
+        <w:spacing w:line="240" w:lineRule="auto"/>
+      </w:pPr>
+      <w:r>
+        <w:t>.</w:t>
+      </w:r>
+      <w:r>
+        <w:tab/>
+        <w:t>.</w:t>
+      </w:r>
+      <w:r>
+        <w:tab/>
+        <w:t>Modificar:</w:t>
+      </w:r>
+    </w:p>
+    <w:p>
+      <w:pPr>
+        <w:spacing w:line="240" w:lineRule="auto"/>
+      </w:pPr>
+      <w:r>
+        <w:t>.</w:t>
+      </w:r>
+      <w:r>
+        <w:tab/>
+        <w:t>.</w:t>
+      </w:r>
+      <w:r>
+        <w:tab/>
+        <w:t>ETC:</w:t>
+      </w:r>
+    </w:p>
+    <w:p>
+      <w:pPr>
+        <w:spacing w:line="240" w:lineRule="auto"/>
+      </w:pPr>
+      <w:r>
+        <w:t>.</w:t>
+      </w:r>
+      <w:r>
+        <w:tab/>
+        <w:t>FinSegun</w:t>
+      </w:r>
+    </w:p>
+    <w:p>
+      <w:pPr>
+        <w:spacing w:line="240" w:lineRule="auto"/>
+      </w:pPr>
+      <w:r>
+        <w:t>.</w:t>
+      </w:r>
+      <w:r>
+        <w:tab/>
+        <w:t>.</w:t>
+      </w:r>
+      <w:r>
+        <w:tab/>
+      </w:r>
+      <w:r>
+        <w:tab/>
+      </w:r>
+      <w:r>
+        <w:tab/>
+      </w:r>
+      <w:r>
+        <w:tab/>
+      </w:r>
+      <w:r>
+        <w:cr/>
+        <w:t>FinSi</w:t>
+      </w:r>
+    </w:p>
+    <w:p>
+      <w:pPr>
+        <w:spacing w:line="240" w:lineRule="auto"/>
+      </w:pPr>
+      <w:r>
+        <w:t>Sino</w:t>
+      </w:r>
+      <w:r>
+        <w:cr/>
+      </w:r>
+      <w:r>
+        <w:tab/>
+        <w:t>MostrarError de comando no valido</w:t>
+      </w:r>
+    </w:p>
+    <w:p>
+      <w:pPr>
+        <w:spacing w:line="240" w:lineRule="auto"/>
+      </w:pPr>
+      <w:r>
+        <w:t>FinSino</w:t>
       </w:r>
     </w:p>
     <w:p>
@@ -3135,7 +4088,7 @@
     </w:p>
     <w:sectPr>
       <w:pgSz w:w="11906" w:h="16838"/>
-      <w:pgMar w:top="1417" w:right="1701" w:bottom="1417" w:left="1701" w:header="708" w:footer="708" w:gutter="0"/>
+      <w:pgMar w:top="1417" w:right="1416" w:bottom="1417" w:left="1701" w:header="708" w:footer="708" w:gutter="0"/>
       <w:cols w:space="708"/>
       <w:docGrid w:linePitch="360"/>
     </w:sectPr>
@@ -3929,7 +4882,7 @@
 </file>
 
 <file path=customXml/itemProps1.xml><?xml version="1.0" encoding="utf-8"?>
-<ds:datastoreItem xmlns:ds="http://schemas.openxmlformats.org/officeDocument/2006/customXml" ds:itemID="{660C323E-556E-194E-B790-1BA0DAAA2A75}">
+<ds:datastoreItem xmlns:ds="http://schemas.openxmlformats.org/officeDocument/2006/customXml" ds:itemID="{AB82E655-EE01-DA4B-A82E-DB6A28252334}">
   <ds:schemaRefs>
     <ds:schemaRef ds:uri="http://schemas.openxmlformats.org/officeDocument/2006/bibliography"/>
   </ds:schemaRefs>

</xml_diff>

<commit_message>
Mas cambios en las funciones de EsRaiz y Evaluar
</commit_message>
<xml_diff>
--- a/Documentacion/Pseudo codigo.docx
+++ b/Documentacion/Pseudo codigo.docx
@@ -2,488 +2,6 @@
 <file path=word/document.xml><?xml version="1.0" encoding="utf-8"?>
 <w:document xmlns:wpc="http://schemas.microsoft.com/office/word/2010/wordprocessingCanvas" xmlns:cx="http://schemas.microsoft.com/office/drawing/2014/chartex" xmlns:cx1="http://schemas.microsoft.com/office/drawing/2015/9/8/chartex" xmlns:cx2="http://schemas.microsoft.com/office/drawing/2015/10/21/chartex" xmlns:cx3="http://schemas.microsoft.com/office/drawing/2016/5/9/chartex" xmlns:cx4="http://schemas.microsoft.com/office/drawing/2016/5/10/chartex" xmlns:cx5="http://schemas.microsoft.com/office/drawing/2016/5/11/chartex" xmlns:cx6="http://schemas.microsoft.com/office/drawing/2016/5/12/chartex" xmlns:cx7="http://schemas.microsoft.com/office/drawing/2016/5/13/chartex" xmlns:cx8="http://schemas.microsoft.com/office/drawing/2016/5/14/chartex" xmlns:mc="http://schemas.openxmlformats.org/markup-compatibility/2006" xmlns:aink="http://schemas.microsoft.com/office/drawing/2016/ink" xmlns:am3d="http://schemas.microsoft.com/office/drawing/2017/model3d" xmlns:o="urn:schemas-microsoft-com:office:office" xmlns:r="http://schemas.openxmlformats.org/officeDocument/2006/relationships" xmlns:m="http://schemas.openxmlformats.org/officeDocument/2006/math" xmlns:v="urn:schemas-microsoft-com:vml" xmlns:wp14="http://schemas.microsoft.com/office/word/2010/wordprocessingDrawing" xmlns:wp="http://schemas.openxmlformats.org/drawingml/2006/wordprocessingDrawing" xmlns:w10="urn:schemas-microsoft-com:office:word" xmlns:w="http://schemas.openxmlformats.org/wordprocessingml/2006/main" xmlns:w14="http://schemas.microsoft.com/office/word/2010/wordml" xmlns:w15="http://schemas.microsoft.com/office/word/2012/wordml" xmlns:w16cid="http://schemas.microsoft.com/office/word/2016/wordml/cid" xmlns:w16se="http://schemas.microsoft.com/office/word/2015/wordml/symex" xmlns:wpg="http://schemas.microsoft.com/office/word/2010/wordprocessingGroup" xmlns:wpi="http://schemas.microsoft.com/office/word/2010/wordprocessingInk" xmlns:wne="http://schemas.microsoft.com/office/word/2006/wordml" xmlns:wps="http://schemas.microsoft.com/office/word/2010/wordprocessingShape" mc:Ignorable="w14 w15 w16se w16cid wp14">
   <w:body>
-    <w:p>
-      <w:pPr>
-        <w:spacing w:line="240" w:lineRule="auto"/>
-      </w:pPr>
-      <w:r>
-        <w:t>Inclusiones</w:t>
-      </w:r>
-    </w:p>
-    <w:p>
-      <w:pPr>
-        <w:spacing w:line="240" w:lineRule="auto"/>
-      </w:pPr>
-      <w:r>
-        <w:t>Declaro las variables necesarias</w:t>
-      </w:r>
-    </w:p>
-    <w:p>
-      <w:pPr>
-        <w:spacing w:line="240" w:lineRule="auto"/>
-      </w:pPr>
-    </w:p>
-    <w:p>
-      <w:pPr>
-        <w:spacing w:line="240" w:lineRule="auto"/>
-      </w:pPr>
-      <w:r>
-        <w:t xml:space="preserve">Mientras </w:t>
-      </w:r>
-      <w:r>
-        <w:t>Comando</w:t>
-      </w:r>
-      <w:r>
-        <w:t xml:space="preserve"> </w:t>
-      </w:r>
-      <w:r>
-        <w:t>distinto de salir</w:t>
-      </w:r>
-    </w:p>
-    <w:p>
-      <w:pPr>
-        <w:spacing w:line="240" w:lineRule="auto"/>
-      </w:pPr>
-      <w:r>
-        <w:tab/>
-      </w:r>
-      <w:r>
-        <w:t>Imprimo “Ingrese comando:”</w:t>
-      </w:r>
-    </w:p>
-    <w:p>
-      <w:pPr>
-        <w:spacing w:line="240" w:lineRule="auto"/>
-      </w:pPr>
-      <w:r>
-        <w:tab/>
-        <w:t xml:space="preserve">Guardo lo ingresado en un </w:t>
-      </w:r>
-      <w:proofErr w:type="spellStart"/>
-      <w:r>
-        <w:t>string</w:t>
-      </w:r>
-      <w:proofErr w:type="spellEnd"/>
-    </w:p>
-    <w:p>
-      <w:pPr>
-        <w:spacing w:line="240" w:lineRule="auto"/>
-      </w:pPr>
-      <w:r>
-        <w:tab/>
-      </w:r>
-      <w:proofErr w:type="spellStart"/>
-      <w:r>
-        <w:t>Parseo</w:t>
-      </w:r>
-      <w:proofErr w:type="spellEnd"/>
-      <w:r>
-        <w:t xml:space="preserve"> </w:t>
-      </w:r>
-      <w:proofErr w:type="spellStart"/>
-      <w:proofErr w:type="gramStart"/>
-      <w:r>
-        <w:t>Cacomando</w:t>
-      </w:r>
-      <w:proofErr w:type="spellEnd"/>
-      <w:r>
-        <w:t>(</w:t>
-      </w:r>
-      <w:proofErr w:type="spellStart"/>
-      <w:proofErr w:type="gramEnd"/>
-      <w:r>
-        <w:t>string</w:t>
-      </w:r>
-      <w:proofErr w:type="spellEnd"/>
-      <w:r>
-        <w:t xml:space="preserve">, </w:t>
-      </w:r>
-      <w:proofErr w:type="spellStart"/>
-      <w:r>
-        <w:t>string</w:t>
-      </w:r>
-      <w:proofErr w:type="spellEnd"/>
-      <w:r>
-        <w:t>) //Aquí se valida que exista el comando</w:t>
-      </w:r>
-    </w:p>
-    <w:p>
-      <w:pPr>
-        <w:spacing w:line="240" w:lineRule="auto"/>
-      </w:pPr>
-      <w:r>
-        <w:tab/>
-        <w:t>Según Comando Hacer</w:t>
-      </w:r>
-    </w:p>
-    <w:p>
-      <w:pPr>
-        <w:spacing w:line="240" w:lineRule="auto"/>
-      </w:pPr>
-      <w:r>
-        <w:tab/>
-      </w:r>
-      <w:r>
-        <w:tab/>
-        <w:t>Caso crear:  crear(</w:t>
-      </w:r>
-      <w:proofErr w:type="spellStart"/>
-      <w:r>
-        <w:t>string</w:t>
-      </w:r>
-      <w:proofErr w:type="spellEnd"/>
-      <w:r>
-        <w:t>), Break.</w:t>
-      </w:r>
-    </w:p>
-    <w:p>
-      <w:pPr>
-        <w:spacing w:line="240" w:lineRule="auto"/>
-      </w:pPr>
-      <w:r>
-        <w:tab/>
-      </w:r>
-      <w:r>
-        <w:tab/>
-        <w:t>Caso sumar:  sumar(</w:t>
-      </w:r>
-      <w:proofErr w:type="spellStart"/>
-      <w:r>
-        <w:t>string</w:t>
-      </w:r>
-      <w:proofErr w:type="spellEnd"/>
-      <w:r>
-        <w:t>), Break.</w:t>
-      </w:r>
-    </w:p>
-    <w:p>
-      <w:pPr>
-        <w:spacing w:line="240" w:lineRule="auto"/>
-        <w:ind w:left="1416"/>
-      </w:pPr>
-      <w:r>
-        <w:t>Caso multiplicar:  multiplicar(</w:t>
-      </w:r>
-      <w:proofErr w:type="spellStart"/>
-      <w:r>
-        <w:t>string</w:t>
-      </w:r>
-      <w:proofErr w:type="spellEnd"/>
-      <w:r>
-        <w:t>), Break.</w:t>
-      </w:r>
-    </w:p>
-    <w:p>
-      <w:pPr>
-        <w:spacing w:line="240" w:lineRule="auto"/>
-        <w:ind w:left="1416"/>
-      </w:pPr>
-      <w:r>
-        <w:t xml:space="preserve">Caso evaluar:  </w:t>
-      </w:r>
-      <w:proofErr w:type="gramStart"/>
-      <w:r>
-        <w:t>evaluar(</w:t>
-      </w:r>
-      <w:proofErr w:type="spellStart"/>
-      <w:proofErr w:type="gramEnd"/>
-      <w:r>
-        <w:t>string</w:t>
-      </w:r>
-      <w:proofErr w:type="spellEnd"/>
-      <w:r>
-        <w:t xml:space="preserve">, </w:t>
-      </w:r>
-      <w:proofErr w:type="spellStart"/>
-      <w:r>
-        <w:t>int</w:t>
-      </w:r>
-      <w:proofErr w:type="spellEnd"/>
-      <w:r>
-        <w:t>), Break.</w:t>
-      </w:r>
-    </w:p>
-    <w:p>
-      <w:pPr>
-        <w:spacing w:line="240" w:lineRule="auto"/>
-        <w:ind w:left="1416"/>
-      </w:pPr>
-      <w:r>
-        <w:t xml:space="preserve">Caso </w:t>
-      </w:r>
-      <w:proofErr w:type="spellStart"/>
-      <w:r>
-        <w:t>esraiz</w:t>
-      </w:r>
-      <w:proofErr w:type="spellEnd"/>
-      <w:r>
-        <w:t xml:space="preserve">:  </w:t>
-      </w:r>
-      <w:proofErr w:type="spellStart"/>
-      <w:proofErr w:type="gramStart"/>
-      <w:r>
-        <w:t>esraiz</w:t>
-      </w:r>
-      <w:proofErr w:type="spellEnd"/>
-      <w:r>
-        <w:t>(</w:t>
-      </w:r>
-      <w:proofErr w:type="gramEnd"/>
-      <w:r>
-        <w:t>), Break.</w:t>
-      </w:r>
-    </w:p>
-    <w:p>
-      <w:pPr>
-        <w:spacing w:line="240" w:lineRule="auto"/>
-        <w:ind w:left="1416"/>
-      </w:pPr>
-      <w:r>
-        <w:t xml:space="preserve">Caso mostrar:  </w:t>
-      </w:r>
-      <w:proofErr w:type="gramStart"/>
-      <w:r>
-        <w:t>mostrar(</w:t>
-      </w:r>
-      <w:proofErr w:type="gramEnd"/>
-      <w:r>
-        <w:t>), Break.</w:t>
-      </w:r>
-    </w:p>
-    <w:p>
-      <w:pPr>
-        <w:spacing w:line="240" w:lineRule="auto"/>
-        <w:ind w:left="1416"/>
-      </w:pPr>
-      <w:r>
-        <w:t xml:space="preserve">Caso guardar:  </w:t>
-      </w:r>
-      <w:proofErr w:type="gramStart"/>
-      <w:r>
-        <w:t>guardar(</w:t>
-      </w:r>
-      <w:proofErr w:type="gramEnd"/>
-      <w:r>
-        <w:t>), Break.</w:t>
-      </w:r>
-    </w:p>
-    <w:p>
-      <w:pPr>
-        <w:spacing w:line="240" w:lineRule="auto"/>
-        <w:ind w:left="1416"/>
-      </w:pPr>
-      <w:r>
-        <w:t xml:space="preserve">Caso recuperar:  </w:t>
-      </w:r>
-      <w:proofErr w:type="gramStart"/>
-      <w:r>
-        <w:t>recuperar(</w:t>
-      </w:r>
-      <w:proofErr w:type="gramEnd"/>
-      <w:r>
-        <w:t>), Break.</w:t>
-      </w:r>
-    </w:p>
-    <w:p>
-      <w:pPr>
-        <w:spacing w:line="240" w:lineRule="auto"/>
-      </w:pPr>
-      <w:r>
-        <w:tab/>
-      </w:r>
-      <w:proofErr w:type="spellStart"/>
-      <w:r>
-        <w:t>FinSegun</w:t>
-      </w:r>
-      <w:proofErr w:type="spellEnd"/>
-    </w:p>
-    <w:p>
-      <w:pPr>
-        <w:spacing w:line="240" w:lineRule="auto"/>
-      </w:pPr>
-      <w:r>
-        <w:t>Fin Mientras</w:t>
-      </w:r>
-    </w:p>
-    <w:p>
-      <w:pPr>
-        <w:spacing w:line="240" w:lineRule="auto"/>
-      </w:pPr>
-    </w:p>
-    <w:p>
-      <w:pPr>
-        <w:spacing w:line="240" w:lineRule="auto"/>
-      </w:pPr>
-    </w:p>
-    <w:p>
-      <w:pPr>
-        <w:spacing w:line="240" w:lineRule="auto"/>
-      </w:pPr>
-    </w:p>
-    <w:p>
-      <w:pPr>
-        <w:spacing w:line="240" w:lineRule="auto"/>
-      </w:pPr>
-      <w:r>
-        <w:t>sumar(</w:t>
-      </w:r>
-      <w:proofErr w:type="spellStart"/>
-      <w:r>
-        <w:t>string</w:t>
-      </w:r>
-      <w:proofErr w:type="spellEnd"/>
-      <w:proofErr w:type="gramStart"/>
-      <w:r>
-        <w:t>){</w:t>
-      </w:r>
-      <w:proofErr w:type="gramEnd"/>
-    </w:p>
-    <w:p>
-      <w:pPr>
-        <w:spacing w:line="240" w:lineRule="auto"/>
-      </w:pPr>
-      <w:r>
-        <w:tab/>
-      </w:r>
-      <w:proofErr w:type="spellStart"/>
-      <w:proofErr w:type="gramStart"/>
-      <w:r>
-        <w:t>Validarsumar</w:t>
-      </w:r>
-      <w:proofErr w:type="spellEnd"/>
-      <w:r>
-        <w:t>(</w:t>
-      </w:r>
-      <w:proofErr w:type="gramEnd"/>
-      <w:r>
-        <w:t>)</w:t>
-      </w:r>
-    </w:p>
-    <w:p>
-      <w:pPr>
-        <w:spacing w:line="240" w:lineRule="auto"/>
-      </w:pPr>
-      <w:r>
-        <w:tab/>
-        <w:t>Creo un nuevo polinomio vacío con el nombre especificado</w:t>
-      </w:r>
-    </w:p>
-    <w:p>
-      <w:pPr>
-        <w:spacing w:line="240" w:lineRule="auto"/>
-      </w:pPr>
-      <w:r>
-        <w:tab/>
-        <w:t>Realizo la suma de los otros polinomios</w:t>
-      </w:r>
-    </w:p>
-    <w:p>
-      <w:pPr>
-        <w:spacing w:line="240" w:lineRule="auto"/>
-        <w:ind w:firstLine="708"/>
-      </w:pPr>
-      <w:r>
-        <w:t>Muestro el resultado</w:t>
-      </w:r>
-    </w:p>
-    <w:p>
-      <w:pPr>
-        <w:spacing w:line="240" w:lineRule="auto"/>
-      </w:pPr>
-      <w:r>
-        <w:t>}</w:t>
-      </w:r>
-    </w:p>
-    <w:p>
-      <w:pPr>
-        <w:spacing w:line="240" w:lineRule="auto"/>
-      </w:pPr>
-      <w:proofErr w:type="gramStart"/>
-      <w:r>
-        <w:t>evaluar(</w:t>
-      </w:r>
-      <w:proofErr w:type="spellStart"/>
-      <w:proofErr w:type="gramEnd"/>
-      <w:r>
-        <w:t>string</w:t>
-      </w:r>
-      <w:proofErr w:type="spellEnd"/>
-      <w:r>
-        <w:t xml:space="preserve">, </w:t>
-      </w:r>
-      <w:proofErr w:type="spellStart"/>
-      <w:r>
-        <w:t>int</w:t>
-      </w:r>
-      <w:proofErr w:type="spellEnd"/>
-      <w:r>
-        <w:t>){</w:t>
-      </w:r>
-    </w:p>
-    <w:p>
-      <w:pPr>
-        <w:spacing w:line="240" w:lineRule="auto"/>
-      </w:pPr>
-      <w:r>
-        <w:tab/>
-      </w:r>
-      <w:proofErr w:type="spellStart"/>
-      <w:proofErr w:type="gramStart"/>
-      <w:r>
-        <w:t>Validarmultiplicar</w:t>
-      </w:r>
-      <w:proofErr w:type="spellEnd"/>
-      <w:r>
-        <w:t>(</w:t>
-      </w:r>
-      <w:proofErr w:type="gramEnd"/>
-      <w:r>
-        <w:t>)</w:t>
-      </w:r>
-    </w:p>
-    <w:p>
-      <w:pPr>
-        <w:spacing w:line="240" w:lineRule="auto"/>
-      </w:pPr>
-      <w:r>
-        <w:tab/>
-        <w:t>Creo un nuevo polinomio vacío con el nombre especificado</w:t>
-      </w:r>
-    </w:p>
-    <w:p>
-      <w:pPr>
-        <w:spacing w:line="240" w:lineRule="auto"/>
-      </w:pPr>
-      <w:r>
-        <w:tab/>
-        <w:t xml:space="preserve">Realizo la </w:t>
-      </w:r>
-      <w:proofErr w:type="spellStart"/>
-      <w:r>
-        <w:t>multiplicacion</w:t>
-      </w:r>
-      <w:proofErr w:type="spellEnd"/>
-      <w:r>
-        <w:t xml:space="preserve"> de los otros polinomios</w:t>
-      </w:r>
-    </w:p>
-    <w:p>
-      <w:pPr>
-        <w:spacing w:line="240" w:lineRule="auto"/>
-        <w:ind w:firstLine="708"/>
-      </w:pPr>
-      <w:r>
-        <w:t>Muestro el resultado</w:t>
-      </w:r>
-    </w:p>
-    <w:p>
-      <w:pPr>
-        <w:spacing w:line="240" w:lineRule="auto"/>
-      </w:pPr>
-      <w:r>
-        <w:t>}</w:t>
-      </w:r>
-    </w:p>
     <w:tbl>
       <w:tblPr>
         <w:tblStyle w:val="Tablanormal1"/>
@@ -512,7 +30,6 @@
             </w:pPr>
             <w:proofErr w:type="spellStart"/>
             <w:r>
-              <w:lastRenderedPageBreak/>
               <w:t>IngresarComando</w:t>
             </w:r>
             <w:proofErr w:type="spellEnd"/>
@@ -1275,16 +792,6 @@
         <w:spacing w:line="240" w:lineRule="auto"/>
       </w:pPr>
     </w:p>
-    <w:p>
-      <w:pPr>
-        <w:spacing w:line="240" w:lineRule="auto"/>
-      </w:pPr>
-    </w:p>
-    <w:p>
-      <w:pPr>
-        <w:spacing w:line="240" w:lineRule="auto"/>
-      </w:pPr>
-    </w:p>
     <w:tbl>
       <w:tblPr>
         <w:tblStyle w:val="Tablanormal1"/>
@@ -1319,6 +826,7 @@
               <w:rPr>
                 <w:u w:val="single"/>
               </w:rPr>
+              <w:lastRenderedPageBreak/>
               <w:t>EsValidoNombre</w:t>
             </w:r>
             <w:proofErr w:type="spellEnd"/>
@@ -2094,6 +1602,16 @@
         <w:spacing w:line="240" w:lineRule="auto"/>
       </w:pPr>
     </w:p>
+    <w:p>
+      <w:pPr>
+        <w:spacing w:line="240" w:lineRule="auto"/>
+      </w:pPr>
+    </w:p>
+    <w:p>
+      <w:pPr>
+        <w:spacing w:line="240" w:lineRule="auto"/>
+      </w:pPr>
+    </w:p>
     <w:tbl>
       <w:tblPr>
         <w:tblStyle w:val="Tablanormal1"/>
@@ -2780,22 +2298,22 @@
     <w:tbl>
       <w:tblPr>
         <w:tblStyle w:val="Tablanormal1"/>
-        <w:tblW w:w="0" w:type="auto"/>
+        <w:tblW w:w="8899" w:type="dxa"/>
         <w:tblLook w:val="04A0" w:firstRow="1" w:lastRow="0" w:firstColumn="1" w:lastColumn="0" w:noHBand="0" w:noVBand="1"/>
       </w:tblPr>
       <w:tblGrid>
-        <w:gridCol w:w="1011"/>
-        <w:gridCol w:w="7483"/>
+        <w:gridCol w:w="1059"/>
+        <w:gridCol w:w="7840"/>
       </w:tblGrid>
       <w:tr>
         <w:trPr>
           <w:cnfStyle w:val="100000000000" w:firstRow="1" w:lastRow="0" w:firstColumn="0" w:lastColumn="0" w:oddVBand="0" w:evenVBand="0" w:oddHBand="0" w:evenHBand="0" w:firstRowFirstColumn="0" w:firstRowLastColumn="0" w:lastRowFirstColumn="0" w:lastRowLastColumn="0"/>
-          <w:trHeight w:val="400"/>
+          <w:trHeight w:val="405"/>
         </w:trPr>
         <w:tc>
           <w:tcPr>
             <w:cnfStyle w:val="001000000000" w:firstRow="0" w:lastRow="0" w:firstColumn="1" w:lastColumn="0" w:oddVBand="0" w:evenVBand="0" w:oddHBand="0" w:evenHBand="0" w:firstRowFirstColumn="0" w:firstRowLastColumn="0" w:lastRowFirstColumn="0" w:lastRowLastColumn="0"/>
-            <w:tcW w:w="8494" w:type="dxa"/>
+            <w:tcW w:w="8899" w:type="dxa"/>
             <w:gridSpan w:val="2"/>
             <w:shd w:val="clear" w:color="auto" w:fill="8EAADB" w:themeFill="accent5" w:themeFillTint="99"/>
           </w:tcPr>
@@ -2813,12 +2331,12 @@
       <w:tr>
         <w:trPr>
           <w:cnfStyle w:val="000000100000" w:firstRow="0" w:lastRow="0" w:firstColumn="0" w:lastColumn="0" w:oddVBand="0" w:evenVBand="0" w:oddHBand="1" w:evenHBand="0" w:firstRowFirstColumn="0" w:firstRowLastColumn="0" w:lastRowFirstColumn="0" w:lastRowLastColumn="0"/>
-          <w:trHeight w:val="571"/>
+          <w:trHeight w:val="578"/>
         </w:trPr>
         <w:tc>
           <w:tcPr>
             <w:cnfStyle w:val="001000000000" w:firstRow="0" w:lastRow="0" w:firstColumn="1" w:lastColumn="0" w:oddVBand="0" w:evenVBand="0" w:oddHBand="0" w:evenHBand="0" w:firstRowFirstColumn="0" w:firstRowLastColumn="0" w:lastRowFirstColumn="0" w:lastRowLastColumn="0"/>
-            <w:tcW w:w="1011" w:type="dxa"/>
+            <w:tcW w:w="1059" w:type="dxa"/>
           </w:tcPr>
           <w:p>
             <w:r>
@@ -2828,7 +2346,7 @@
         </w:tc>
         <w:tc>
           <w:tcPr>
-            <w:tcW w:w="7483" w:type="dxa"/>
+            <w:tcW w:w="7840" w:type="dxa"/>
           </w:tcPr>
           <w:p>
             <w:pPr>
@@ -2849,12 +2367,12 @@
       </w:tr>
       <w:tr>
         <w:trPr>
-          <w:trHeight w:val="391"/>
+          <w:trHeight w:val="396"/>
         </w:trPr>
         <w:tc>
           <w:tcPr>
             <w:cnfStyle w:val="001000000000" w:firstRow="0" w:lastRow="0" w:firstColumn="1" w:lastColumn="0" w:oddVBand="0" w:evenVBand="0" w:oddHBand="0" w:evenHBand="0" w:firstRowFirstColumn="0" w:firstRowLastColumn="0" w:lastRowFirstColumn="0" w:lastRowLastColumn="0"/>
-            <w:tcW w:w="1011" w:type="dxa"/>
+            <w:tcW w:w="1059" w:type="dxa"/>
           </w:tcPr>
           <w:p>
             <w:r>
@@ -2864,7 +2382,7 @@
         </w:tc>
         <w:tc>
           <w:tcPr>
-            <w:tcW w:w="7483" w:type="dxa"/>
+            <w:tcW w:w="7840" w:type="dxa"/>
           </w:tcPr>
           <w:p>
             <w:pPr>
@@ -2879,11 +2397,12 @@
       <w:tr>
         <w:trPr>
           <w:cnfStyle w:val="000000100000" w:firstRow="0" w:lastRow="0" w:firstColumn="0" w:lastColumn="0" w:oddVBand="0" w:evenVBand="0" w:oddHBand="1" w:evenHBand="0" w:firstRowFirstColumn="0" w:firstRowLastColumn="0" w:lastRowFirstColumn="0" w:lastRowLastColumn="0"/>
+          <w:trHeight w:val="2724"/>
         </w:trPr>
         <w:tc>
           <w:tcPr>
             <w:cnfStyle w:val="001000000000" w:firstRow="0" w:lastRow="0" w:firstColumn="1" w:lastColumn="0" w:oddVBand="0" w:evenVBand="0" w:oddHBand="0" w:evenHBand="0" w:firstRowFirstColumn="0" w:firstRowLastColumn="0" w:lastRowFirstColumn="0" w:lastRowLastColumn="0"/>
-            <w:tcW w:w="1011" w:type="dxa"/>
+            <w:tcW w:w="1059" w:type="dxa"/>
           </w:tcPr>
           <w:p>
             <w:r>
@@ -2893,7 +2412,7 @@
         </w:tc>
         <w:tc>
           <w:tcPr>
-            <w:tcW w:w="7483" w:type="dxa"/>
+            <w:tcW w:w="7840" w:type="dxa"/>
           </w:tcPr>
           <w:p>
             <w:pPr>
@@ -2922,11 +2441,33 @@
             <w:r>
               <w:t>Obtengo termino</w:t>
             </w:r>
+          </w:p>
+          <w:p>
+            <w:pPr>
+              <w:cnfStyle w:val="000000100000" w:firstRow="0" w:lastRow="0" w:firstColumn="0" w:lastColumn="0" w:oddVBand="0" w:evenVBand="0" w:oddHBand="1" w:evenHBand="0" w:firstRowFirstColumn="0" w:firstRowLastColumn="0" w:lastRowFirstColumn="0" w:lastRowLastColumn="0"/>
+            </w:pPr>
+            <w:r>
+              <w:t xml:space="preserve">                       Mientras exponente sea </w:t>
+            </w:r>
+            <w:r>
+              <w:t>distinto</w:t>
+            </w:r>
+            <w:r>
+              <w:t xml:space="preserve"> a </w:t>
+            </w:r>
+            <w:r>
+              <w:t>1</w:t>
+            </w:r>
             <w:r>
               <w:br/>
             </w:r>
             <w:r>
               <w:tab/>
+            </w:r>
+            <w:r>
+              <w:t xml:space="preserve">                 </w:t>
+            </w:r>
+            <w:r>
               <w:t xml:space="preserve">Multiplico entrada por </w:t>
             </w:r>
             <w:proofErr w:type="spellStart"/>
@@ -2935,8 +2476,32 @@
             </w:r>
             <w:proofErr w:type="spellEnd"/>
             <w:r>
-              <w:t xml:space="preserve"> mismo tantas veces como el exponente</w:t>
-            </w:r>
+              <w:t xml:space="preserve"> mismo </w:t>
+            </w:r>
+            <w:r>
+              <w:t>y guardo valor en entrada</w:t>
+            </w:r>
+          </w:p>
+          <w:p>
+            <w:pPr>
+              <w:cnfStyle w:val="000000100000" w:firstRow="0" w:lastRow="0" w:firstColumn="0" w:lastColumn="0" w:oddVBand="0" w:evenVBand="0" w:oddHBand="1" w:evenHBand="0" w:firstRowFirstColumn="0" w:firstRowLastColumn="0" w:lastRowFirstColumn="0" w:lastRowLastColumn="0"/>
+            </w:pPr>
+            <w:r>
+              <w:t xml:space="preserve">                               Resto 1 a exponente</w:t>
+            </w:r>
+          </w:p>
+          <w:p>
+            <w:pPr>
+              <w:cnfStyle w:val="000000100000" w:firstRow="0" w:lastRow="0" w:firstColumn="0" w:lastColumn="0" w:oddVBand="0" w:evenVBand="0" w:oddHBand="1" w:evenHBand="0" w:firstRowFirstColumn="0" w:firstRowLastColumn="0" w:lastRowFirstColumn="0" w:lastRowLastColumn="0"/>
+            </w:pPr>
+            <w:r>
+              <w:t xml:space="preserve">                        </w:t>
+            </w:r>
+            <w:proofErr w:type="spellStart"/>
+            <w:r>
+              <w:t>FinMientras</w:t>
+            </w:r>
+            <w:proofErr w:type="spellEnd"/>
             <w:r>
               <w:br/>
             </w:r>
@@ -3373,17 +2938,24 @@
             </w:r>
             <w:r>
               <w:tab/>
+            </w:r>
+            <w:r>
               <w:t>Obtengo termino</w:t>
             </w:r>
+          </w:p>
+          <w:p>
+            <w:pPr>
+              <w:cnfStyle w:val="000000100000" w:firstRow="0" w:lastRow="0" w:firstColumn="0" w:lastColumn="0" w:oddVBand="0" w:evenVBand="0" w:oddHBand="1" w:evenHBand="0" w:firstRowFirstColumn="0" w:firstRowLastColumn="0" w:lastRowFirstColumn="0" w:lastRowLastColumn="0"/>
+            </w:pPr>
+            <w:r>
+              <w:t xml:space="preserve">                       Mientras exponente sea distinto a 1</w:t>
+            </w:r>
             <w:r>
               <w:br/>
             </w:r>
             <w:r>
               <w:tab/>
-              <w:t>Multiplico</w:t>
-            </w:r>
-            <w:r>
-              <w:t xml:space="preserve"> entrada por </w:t>
+              <w:t xml:space="preserve">                 Multiplico entrada por </w:t>
             </w:r>
             <w:proofErr w:type="spellStart"/>
             <w:r>
@@ -3391,21 +2963,40 @@
             </w:r>
             <w:proofErr w:type="spellEnd"/>
             <w:r>
-              <w:t xml:space="preserve"> mismo tantas veces como el exponente</w:t>
-            </w:r>
+              <w:t xml:space="preserve"> mismo y guardo valor en entrada</w:t>
+            </w:r>
+          </w:p>
+          <w:p>
+            <w:pPr>
+              <w:cnfStyle w:val="000000100000" w:firstRow="0" w:lastRow="0" w:firstColumn="0" w:lastColumn="0" w:oddVBand="0" w:evenVBand="0" w:oddHBand="1" w:evenHBand="0" w:firstRowFirstColumn="0" w:firstRowLastColumn="0" w:lastRowFirstColumn="0" w:lastRowLastColumn="0"/>
+            </w:pPr>
+            <w:r>
+              <w:t xml:space="preserve">                               Resto 1 a exponente</w:t>
+            </w:r>
+          </w:p>
+          <w:p>
+            <w:pPr>
+              <w:cnfStyle w:val="000000100000" w:firstRow="0" w:lastRow="0" w:firstColumn="0" w:lastColumn="0" w:oddVBand="0" w:evenVBand="0" w:oddHBand="1" w:evenHBand="0" w:firstRowFirstColumn="0" w:firstRowLastColumn="0" w:lastRowFirstColumn="0" w:lastRowLastColumn="0"/>
+            </w:pPr>
+            <w:r>
+              <w:t xml:space="preserve">                        </w:t>
+            </w:r>
+            <w:proofErr w:type="spellStart"/>
+            <w:r>
+              <w:t>FinMientras</w:t>
+            </w:r>
+            <w:proofErr w:type="spellEnd"/>
             <w:r>
               <w:br/>
             </w:r>
             <w:r>
               <w:tab/>
-              <w:t xml:space="preserve">Multiplico el resultado </w:t>
-            </w:r>
-            <w:r>
-              <w:t>por valor de la base del termino</w:t>
-            </w:r>
-          </w:p>
-          <w:p>
-            <w:pPr>
+              <w:t>Multiplico el resultado por valor de la base del termino</w:t>
+            </w:r>
+          </w:p>
+          <w:p>
+            <w:pPr>
+              <w:ind w:left="4248" w:hanging="4248"/>
               <w:cnfStyle w:val="000000100000" w:firstRow="0" w:lastRow="0" w:firstColumn="0" w:lastColumn="0" w:oddVBand="0" w:evenVBand="0" w:oddHBand="1" w:evenHBand="0" w:firstRowFirstColumn="0" w:firstRowLastColumn="0" w:lastRowFirstColumn="0" w:lastRowLastColumn="0"/>
             </w:pPr>
             <w:r>
@@ -3419,10 +3010,7 @@
             </w:pPr>
             <w:proofErr w:type="spellStart"/>
             <w:r>
-              <w:t>FinMientr</w:t>
-            </w:r>
-            <w:r>
-              <w:t>as</w:t>
+              <w:t>FinMientras</w:t>
             </w:r>
             <w:proofErr w:type="spellEnd"/>
           </w:p>
@@ -3532,7 +3120,6 @@
               </w:rPr>
             </w:pPr>
             <w:r>
-              <w:lastRenderedPageBreak/>
               <w:t>Sumar</w:t>
             </w:r>
           </w:p>
@@ -3723,7 +3310,7 @@
               <w:cnfStyle w:val="000000100000" w:firstRow="0" w:lastRow="0" w:firstColumn="0" w:lastColumn="0" w:oddVBand="0" w:evenVBand="0" w:oddHBand="1" w:evenHBand="0" w:firstRowFirstColumn="0" w:firstRowLastColumn="0" w:lastRowFirstColumn="0" w:lastRowLastColumn="0"/>
             </w:pPr>
             <w:r>
-              <w:t xml:space="preserve">        Obtengo primer exponente de primer </w:t>
+              <w:t xml:space="preserve">        Obtengo exponente de primer </w:t>
             </w:r>
             <w:proofErr w:type="spellStart"/>
             <w:r>
@@ -3766,13 +3353,7 @@
               <w:cnfStyle w:val="000000100000" w:firstRow="0" w:lastRow="0" w:firstColumn="0" w:lastColumn="0" w:oddVBand="0" w:evenVBand="0" w:oddHBand="1" w:evenHBand="0" w:firstRowFirstColumn="0" w:firstRowLastColumn="0" w:lastRowFirstColumn="0" w:lastRowLastColumn="0"/>
             </w:pPr>
             <w:r>
-              <w:t xml:space="preserve">                </w:t>
-            </w:r>
-            <w:r>
-              <w:t xml:space="preserve">        </w:t>
-            </w:r>
-            <w:r>
-              <w:t xml:space="preserve">Obtengo primer exponente de primer </w:t>
+              <w:t xml:space="preserve">                        Obtengo exponente de primer </w:t>
             </w:r>
             <w:proofErr w:type="spellStart"/>
             <w:r>
@@ -3789,13 +3370,7 @@
               <w:cnfStyle w:val="000000100000" w:firstRow="0" w:lastRow="0" w:firstColumn="0" w:lastColumn="0" w:oddVBand="0" w:evenVBand="0" w:oddHBand="1" w:evenHBand="0" w:firstRowFirstColumn="0" w:firstRowLastColumn="0" w:lastRowFirstColumn="0" w:lastRowLastColumn="0"/>
             </w:pPr>
             <w:r>
-              <w:t xml:space="preserve">                </w:t>
-            </w:r>
-            <w:r>
-              <w:t xml:space="preserve">                </w:t>
-            </w:r>
-            <w:r>
-              <w:t>Si ambos exponentes son iguales</w:t>
+              <w:t xml:space="preserve">                                Si ambos exponentes son iguales</w:t>
             </w:r>
           </w:p>
           <w:p>
@@ -3821,13 +3396,7 @@
               <w:cnfStyle w:val="000000100000" w:firstRow="0" w:lastRow="0" w:firstColumn="0" w:lastColumn="0" w:oddVBand="0" w:evenVBand="0" w:oddHBand="1" w:evenHBand="0" w:firstRowFirstColumn="0" w:firstRowLastColumn="0" w:lastRowFirstColumn="0" w:lastRowLastColumn="0"/>
             </w:pPr>
             <w:r>
-              <w:t xml:space="preserve">                        </w:t>
-            </w:r>
-            <w:r>
-              <w:t xml:space="preserve">                </w:t>
-            </w:r>
-            <w:r>
-              <w:t>Creo nuevo termino con base igual a suma de ambas bases y exponente</w:t>
+              <w:t xml:space="preserve">                                        Creo nuevo termino con base igual a suma de ambas bases y exponente</w:t>
             </w:r>
           </w:p>
           <w:p>
@@ -3836,13 +3405,7 @@
               <w:cnfStyle w:val="000000100000" w:firstRow="0" w:lastRow="0" w:firstColumn="0" w:lastColumn="0" w:oddVBand="0" w:evenVBand="0" w:oddHBand="1" w:evenHBand="0" w:firstRowFirstColumn="0" w:firstRowLastColumn="0" w:lastRowFirstColumn="0" w:lastRowLastColumn="0"/>
             </w:pPr>
             <w:r>
-              <w:t xml:space="preserve">                        </w:t>
-            </w:r>
-            <w:r>
-              <w:t xml:space="preserve">                </w:t>
-            </w:r>
-            <w:r>
-              <w:t>Agrego término a lista de términos</w:t>
+              <w:t xml:space="preserve">                                        Agrego término a lista de términos</w:t>
             </w:r>
           </w:p>
           <w:p>
@@ -3916,6 +3479,68 @@
       <w:pPr>
         <w:spacing w:line="240" w:lineRule="auto"/>
       </w:pPr>
+    </w:p>
+    <w:p>
+      <w:pPr>
+        <w:spacing w:line="240" w:lineRule="auto"/>
+      </w:pPr>
+    </w:p>
+    <w:p>
+      <w:pPr>
+        <w:spacing w:line="240" w:lineRule="auto"/>
+      </w:pPr>
+    </w:p>
+    <w:p>
+      <w:pPr>
+        <w:spacing w:line="240" w:lineRule="auto"/>
+      </w:pPr>
+    </w:p>
+    <w:p>
+      <w:pPr>
+        <w:spacing w:line="240" w:lineRule="auto"/>
+      </w:pPr>
+    </w:p>
+    <w:p>
+      <w:pPr>
+        <w:spacing w:line="240" w:lineRule="auto"/>
+      </w:pPr>
+    </w:p>
+    <w:p>
+      <w:pPr>
+        <w:spacing w:line="240" w:lineRule="auto"/>
+      </w:pPr>
+    </w:p>
+    <w:p>
+      <w:pPr>
+        <w:spacing w:line="240" w:lineRule="auto"/>
+      </w:pPr>
+    </w:p>
+    <w:p>
+      <w:pPr>
+        <w:spacing w:line="240" w:lineRule="auto"/>
+      </w:pPr>
+    </w:p>
+    <w:p>
+      <w:pPr>
+        <w:spacing w:line="240" w:lineRule="auto"/>
+      </w:pPr>
+    </w:p>
+    <w:p>
+      <w:pPr>
+        <w:spacing w:line="240" w:lineRule="auto"/>
+      </w:pPr>
+    </w:p>
+    <w:p>
+      <w:pPr>
+        <w:spacing w:line="240" w:lineRule="auto"/>
+      </w:pPr>
+    </w:p>
+    <w:p>
+      <w:pPr>
+        <w:spacing w:line="240" w:lineRule="auto"/>
+      </w:pPr>
+      <w:bookmarkStart w:id="0" w:name="_GoBack"/>
+      <w:bookmarkEnd w:id="0"/>
     </w:p>
     <w:tbl>
       <w:tblPr>
@@ -3944,6 +3569,7 @@
               <w:jc w:val="center"/>
             </w:pPr>
             <w:r>
+              <w:lastRenderedPageBreak/>
               <w:br w:type="page"/>
             </w:r>
             <w:proofErr w:type="spellStart"/>
@@ -4436,7 +4062,6 @@
               <w:br/>
             </w:r>
             <w:r>
-              <w:lastRenderedPageBreak/>
               <w:tab/>
               <w:t xml:space="preserve">        </w:t>
             </w:r>
@@ -4567,12 +4192,7 @@
             </w:r>
             <w:proofErr w:type="spellStart"/>
             <w:r>
-              <w:t>FinE</w:t>
-            </w:r>
-            <w:bookmarkStart w:id="0" w:name="_GoBack"/>
-            <w:bookmarkEnd w:id="0"/>
-            <w:r>
-              <w:t>nCasoQueSea</w:t>
+              <w:t>FinEnCasoQueSea</w:t>
             </w:r>
             <w:proofErr w:type="spellEnd"/>
           </w:p>
@@ -4869,6 +4489,7 @@
         <w:spacing w:line="240" w:lineRule="auto"/>
       </w:pPr>
       <w:r>
+        <w:lastRenderedPageBreak/>
         <w:t>.</w:t>
       </w:r>
       <w:r>
@@ -5371,439 +4992,439 @@
         <w:spacing w:line="240" w:lineRule="auto"/>
       </w:pPr>
       <w:r>
+        <w:t>.</w:t>
+      </w:r>
+      <w:r>
+        <w:tab/>
+        <w:t>.</w:t>
+      </w:r>
+      <w:r>
+        <w:tab/>
+      </w:r>
+      <w:r>
+        <w:tab/>
+        <w:t>.</w:t>
+      </w:r>
+      <w:r>
+        <w:tab/>
+        <w:t>.</w:t>
+      </w:r>
+      <w:r>
+        <w:tab/>
+        <w:t>.</w:t>
+      </w:r>
+      <w:r>
+        <w:tab/>
+      </w:r>
+      <w:proofErr w:type="spellStart"/>
+      <w:r>
+        <w:t>FinSino</w:t>
+      </w:r>
+      <w:proofErr w:type="spellEnd"/>
+    </w:p>
+    <w:p>
+      <w:pPr>
+        <w:spacing w:line="240" w:lineRule="auto"/>
+      </w:pPr>
+      <w:r>
+        <w:t>.</w:t>
+      </w:r>
+      <w:r>
+        <w:tab/>
+        <w:t>.</w:t>
+      </w:r>
+      <w:r>
+        <w:tab/>
+      </w:r>
+      <w:r>
+        <w:tab/>
+        <w:t>.</w:t>
+      </w:r>
+      <w:r>
+        <w:tab/>
+        <w:t>.</w:t>
+      </w:r>
+      <w:r>
+        <w:tab/>
+      </w:r>
+      <w:proofErr w:type="spellStart"/>
+      <w:r>
+        <w:t>FinSi</w:t>
+      </w:r>
+      <w:proofErr w:type="spellEnd"/>
+    </w:p>
+    <w:p>
+      <w:pPr>
+        <w:spacing w:line="240" w:lineRule="auto"/>
+      </w:pPr>
+      <w:r>
+        <w:t>.</w:t>
+      </w:r>
+      <w:r>
+        <w:tab/>
+        <w:t>.</w:t>
+      </w:r>
+      <w:r>
+        <w:tab/>
+      </w:r>
+      <w:r>
+        <w:tab/>
+        <w:t>.</w:t>
+      </w:r>
+      <w:r>
+        <w:tab/>
+        <w:t>.</w:t>
+      </w:r>
+      <w:r>
+        <w:tab/>
+        <w:t>Sino</w:t>
+      </w:r>
+    </w:p>
+    <w:p>
+      <w:pPr>
+        <w:spacing w:line="240" w:lineRule="auto"/>
+      </w:pPr>
+      <w:r>
+        <w:t>.</w:t>
+      </w:r>
+      <w:r>
+        <w:tab/>
+        <w:t>.</w:t>
+      </w:r>
+      <w:r>
+        <w:tab/>
+      </w:r>
+      <w:r>
+        <w:tab/>
+        <w:t>.</w:t>
+      </w:r>
+      <w:r>
+        <w:tab/>
+        <w:t>.</w:t>
+      </w:r>
+      <w:r>
+        <w:tab/>
+      </w:r>
+      <w:r>
+        <w:tab/>
+      </w:r>
+      <w:proofErr w:type="spellStart"/>
+      <w:r>
+        <w:t>MostrarError</w:t>
+      </w:r>
+      <w:proofErr w:type="spellEnd"/>
+      <w:r>
+        <w:t xml:space="preserve"> Coeficiente invalido</w:t>
+      </w:r>
+    </w:p>
+    <w:p>
+      <w:pPr>
+        <w:spacing w:line="240" w:lineRule="auto"/>
+      </w:pPr>
+      <w:r>
+        <w:t>.</w:t>
+      </w:r>
+      <w:r>
+        <w:tab/>
+        <w:t>.</w:t>
+      </w:r>
+      <w:r>
+        <w:tab/>
+      </w:r>
+      <w:r>
+        <w:tab/>
+        <w:t>.</w:t>
+      </w:r>
+      <w:r>
+        <w:tab/>
+        <w:t>.</w:t>
+      </w:r>
+      <w:r>
+        <w:tab/>
+      </w:r>
+      <w:proofErr w:type="spellStart"/>
+      <w:r>
+        <w:t>FinSino</w:t>
+      </w:r>
+      <w:proofErr w:type="spellEnd"/>
+    </w:p>
+    <w:p>
+      <w:pPr>
+        <w:spacing w:line="240" w:lineRule="auto"/>
+      </w:pPr>
+      <w:r>
+        <w:t>.</w:t>
+      </w:r>
+      <w:r>
+        <w:tab/>
+        <w:t>.</w:t>
+      </w:r>
+      <w:r>
+        <w:tab/>
+      </w:r>
+      <w:r>
+        <w:tab/>
+        <w:t>.</w:t>
+      </w:r>
+      <w:r>
+        <w:tab/>
+      </w:r>
+      <w:proofErr w:type="spellStart"/>
+      <w:r>
+        <w:t>FinSi</w:t>
+      </w:r>
+      <w:proofErr w:type="spellEnd"/>
+    </w:p>
+    <w:p>
+      <w:pPr>
+        <w:spacing w:line="240" w:lineRule="auto"/>
+      </w:pPr>
+      <w:r>
+        <w:t>.</w:t>
+      </w:r>
+      <w:r>
+        <w:tab/>
+        <w:t>.</w:t>
+      </w:r>
+      <w:r>
+        <w:tab/>
+      </w:r>
+      <w:r>
+        <w:tab/>
+        <w:t>.</w:t>
+      </w:r>
+      <w:r>
+        <w:tab/>
+        <w:t>Sino</w:t>
+      </w:r>
+    </w:p>
+    <w:p>
+      <w:pPr>
+        <w:spacing w:line="240" w:lineRule="auto"/>
+      </w:pPr>
+      <w:r>
+        <w:t>.</w:t>
+      </w:r>
+      <w:r>
+        <w:tab/>
+        <w:t>.</w:t>
+      </w:r>
+      <w:r>
+        <w:tab/>
+      </w:r>
+      <w:r>
+        <w:tab/>
+        <w:t>.</w:t>
+      </w:r>
+      <w:r>
+        <w:tab/>
+      </w:r>
+      <w:r>
+        <w:tab/>
+      </w:r>
+      <w:proofErr w:type="spellStart"/>
+      <w:r>
+        <w:t>MostrarError</w:t>
+      </w:r>
+      <w:proofErr w:type="spellEnd"/>
+      <w:r>
+        <w:t xml:space="preserve"> polinomio ya existe</w:t>
+      </w:r>
+    </w:p>
+    <w:p>
+      <w:pPr>
+        <w:spacing w:line="240" w:lineRule="auto"/>
+      </w:pPr>
+      <w:r>
+        <w:t>.</w:t>
+      </w:r>
+      <w:r>
+        <w:tab/>
+        <w:t>.</w:t>
+      </w:r>
+      <w:r>
+        <w:tab/>
+      </w:r>
+      <w:r>
+        <w:tab/>
+        <w:t>.</w:t>
+      </w:r>
+      <w:r>
+        <w:tab/>
+      </w:r>
+      <w:proofErr w:type="spellStart"/>
+      <w:r>
+        <w:t>FinSino</w:t>
+      </w:r>
+      <w:proofErr w:type="spellEnd"/>
+    </w:p>
+    <w:p>
+      <w:pPr>
+        <w:spacing w:line="240" w:lineRule="auto"/>
+      </w:pPr>
+      <w:r>
+        <w:t>.</w:t>
+      </w:r>
+      <w:r>
+        <w:tab/>
+        <w:t>.</w:t>
+      </w:r>
+      <w:r>
+        <w:tab/>
+      </w:r>
+      <w:r>
+        <w:tab/>
+      </w:r>
+      <w:proofErr w:type="spellStart"/>
+      <w:r>
+        <w:t>FinSi</w:t>
+      </w:r>
+      <w:proofErr w:type="spellEnd"/>
+    </w:p>
+    <w:p>
+      <w:pPr>
+        <w:spacing w:line="240" w:lineRule="auto"/>
+      </w:pPr>
+      <w:r>
+        <w:t>.</w:t>
+      </w:r>
+      <w:r>
+        <w:tab/>
+        <w:t>.</w:t>
+      </w:r>
+      <w:r>
+        <w:tab/>
+      </w:r>
+      <w:r>
+        <w:tab/>
+        <w:t>Sino</w:t>
+      </w:r>
+    </w:p>
+    <w:p>
+      <w:pPr>
+        <w:spacing w:line="240" w:lineRule="auto"/>
+      </w:pPr>
+      <w:r>
+        <w:t>.</w:t>
+      </w:r>
+      <w:r>
+        <w:tab/>
+        <w:t>.</w:t>
+      </w:r>
+      <w:r>
+        <w:tab/>
+      </w:r>
+      <w:r>
+        <w:tab/>
+      </w:r>
+      <w:r>
+        <w:tab/>
+      </w:r>
+      <w:proofErr w:type="spellStart"/>
+      <w:r>
+        <w:t>MostrarError</w:t>
+      </w:r>
+      <w:proofErr w:type="spellEnd"/>
+      <w:r>
+        <w:t xml:space="preserve"> Nombre polinomio Invalido</w:t>
+      </w:r>
+    </w:p>
+    <w:p>
+      <w:pPr>
+        <w:spacing w:line="240" w:lineRule="auto"/>
+      </w:pPr>
+      <w:r>
+        <w:t>.</w:t>
+      </w:r>
+      <w:r>
+        <w:tab/>
+        <w:t>.</w:t>
+      </w:r>
+      <w:r>
+        <w:tab/>
+      </w:r>
+      <w:r>
+        <w:tab/>
+      </w:r>
+      <w:proofErr w:type="spellStart"/>
+      <w:r>
+        <w:t>FinSino</w:t>
+      </w:r>
+      <w:proofErr w:type="spellEnd"/>
+    </w:p>
+    <w:p>
+      <w:pPr>
+        <w:spacing w:line="240" w:lineRule="auto"/>
+      </w:pPr>
+      <w:r>
+        <w:t>.</w:t>
+      </w:r>
+      <w:r>
+        <w:tab/>
+        <w:t>.</w:t>
+      </w:r>
+      <w:r>
+        <w:tab/>
+      </w:r>
+      <w:r>
+        <w:tab/>
+        <w:t>break;</w:t>
+      </w:r>
+    </w:p>
+    <w:p>
+      <w:pPr>
+        <w:spacing w:line="240" w:lineRule="auto"/>
+      </w:pPr>
+      <w:r>
+        <w:t>.</w:t>
+      </w:r>
+      <w:r>
+        <w:tab/>
+        <w:t>.</w:t>
+      </w:r>
+      <w:r>
+        <w:tab/>
+        <w:t>Modificar:</w:t>
+      </w:r>
+    </w:p>
+    <w:p>
+      <w:pPr>
+        <w:spacing w:line="240" w:lineRule="auto"/>
+      </w:pPr>
+      <w:r>
+        <w:t>.</w:t>
+      </w:r>
+      <w:r>
+        <w:tab/>
+        <w:t>.</w:t>
+      </w:r>
+      <w:r>
+        <w:tab/>
+        <w:t>ETC:</w:t>
+      </w:r>
+    </w:p>
+    <w:p>
+      <w:pPr>
+        <w:spacing w:line="240" w:lineRule="auto"/>
+      </w:pPr>
+      <w:r>
+        <w:t>.</w:t>
+      </w:r>
+      <w:r>
+        <w:tab/>
+      </w:r>
+      <w:proofErr w:type="spellStart"/>
+      <w:r>
+        <w:t>FinSegun</w:t>
+      </w:r>
+      <w:proofErr w:type="spellEnd"/>
+    </w:p>
+    <w:p>
+      <w:pPr>
+        <w:spacing w:line="240" w:lineRule="auto"/>
+      </w:pPr>
+      <w:r>
         <w:lastRenderedPageBreak/>
-        <w:t>.</w:t>
-      </w:r>
-      <w:r>
-        <w:tab/>
-        <w:t>.</w:t>
-      </w:r>
-      <w:r>
-        <w:tab/>
-      </w:r>
-      <w:r>
-        <w:tab/>
-        <w:t>.</w:t>
-      </w:r>
-      <w:r>
-        <w:tab/>
-        <w:t>.</w:t>
-      </w:r>
-      <w:r>
-        <w:tab/>
-        <w:t>.</w:t>
-      </w:r>
-      <w:r>
-        <w:tab/>
-      </w:r>
-      <w:proofErr w:type="spellStart"/>
-      <w:r>
-        <w:t>FinSino</w:t>
-      </w:r>
-      <w:proofErr w:type="spellEnd"/>
-    </w:p>
-    <w:p>
-      <w:pPr>
-        <w:spacing w:line="240" w:lineRule="auto"/>
-      </w:pPr>
-      <w:r>
-        <w:t>.</w:t>
-      </w:r>
-      <w:r>
-        <w:tab/>
-        <w:t>.</w:t>
-      </w:r>
-      <w:r>
-        <w:tab/>
-      </w:r>
-      <w:r>
-        <w:tab/>
-        <w:t>.</w:t>
-      </w:r>
-      <w:r>
-        <w:tab/>
-        <w:t>.</w:t>
-      </w:r>
-      <w:r>
-        <w:tab/>
-      </w:r>
-      <w:proofErr w:type="spellStart"/>
-      <w:r>
-        <w:t>FinSi</w:t>
-      </w:r>
-      <w:proofErr w:type="spellEnd"/>
-    </w:p>
-    <w:p>
-      <w:pPr>
-        <w:spacing w:line="240" w:lineRule="auto"/>
-      </w:pPr>
-      <w:r>
-        <w:t>.</w:t>
-      </w:r>
-      <w:r>
-        <w:tab/>
-        <w:t>.</w:t>
-      </w:r>
-      <w:r>
-        <w:tab/>
-      </w:r>
-      <w:r>
-        <w:tab/>
-        <w:t>.</w:t>
-      </w:r>
-      <w:r>
-        <w:tab/>
-        <w:t>.</w:t>
-      </w:r>
-      <w:r>
-        <w:tab/>
-        <w:t>Sino</w:t>
-      </w:r>
-    </w:p>
-    <w:p>
-      <w:pPr>
-        <w:spacing w:line="240" w:lineRule="auto"/>
-      </w:pPr>
-      <w:r>
-        <w:t>.</w:t>
-      </w:r>
-      <w:r>
-        <w:tab/>
-        <w:t>.</w:t>
-      </w:r>
-      <w:r>
-        <w:tab/>
-      </w:r>
-      <w:r>
-        <w:tab/>
-        <w:t>.</w:t>
-      </w:r>
-      <w:r>
-        <w:tab/>
-        <w:t>.</w:t>
-      </w:r>
-      <w:r>
-        <w:tab/>
-      </w:r>
-      <w:r>
-        <w:tab/>
-      </w:r>
-      <w:proofErr w:type="spellStart"/>
-      <w:r>
-        <w:t>MostrarError</w:t>
-      </w:r>
-      <w:proofErr w:type="spellEnd"/>
-      <w:r>
-        <w:t xml:space="preserve"> Coeficiente invalido</w:t>
-      </w:r>
-    </w:p>
-    <w:p>
-      <w:pPr>
-        <w:spacing w:line="240" w:lineRule="auto"/>
-      </w:pPr>
-      <w:r>
-        <w:t>.</w:t>
-      </w:r>
-      <w:r>
-        <w:tab/>
-        <w:t>.</w:t>
-      </w:r>
-      <w:r>
-        <w:tab/>
-      </w:r>
-      <w:r>
-        <w:tab/>
-        <w:t>.</w:t>
-      </w:r>
-      <w:r>
-        <w:tab/>
-        <w:t>.</w:t>
-      </w:r>
-      <w:r>
-        <w:tab/>
-      </w:r>
-      <w:proofErr w:type="spellStart"/>
-      <w:r>
-        <w:t>FinSino</w:t>
-      </w:r>
-      <w:proofErr w:type="spellEnd"/>
-    </w:p>
-    <w:p>
-      <w:pPr>
-        <w:spacing w:line="240" w:lineRule="auto"/>
-      </w:pPr>
-      <w:r>
-        <w:t>.</w:t>
-      </w:r>
-      <w:r>
-        <w:tab/>
-        <w:t>.</w:t>
-      </w:r>
-      <w:r>
-        <w:tab/>
-      </w:r>
-      <w:r>
-        <w:tab/>
-        <w:t>.</w:t>
-      </w:r>
-      <w:r>
-        <w:tab/>
-      </w:r>
-      <w:proofErr w:type="spellStart"/>
-      <w:r>
-        <w:t>FinSi</w:t>
-      </w:r>
-      <w:proofErr w:type="spellEnd"/>
-    </w:p>
-    <w:p>
-      <w:pPr>
-        <w:spacing w:line="240" w:lineRule="auto"/>
-      </w:pPr>
-      <w:r>
-        <w:t>.</w:t>
-      </w:r>
-      <w:r>
-        <w:tab/>
-        <w:t>.</w:t>
-      </w:r>
-      <w:r>
-        <w:tab/>
-      </w:r>
-      <w:r>
-        <w:tab/>
-        <w:t>.</w:t>
-      </w:r>
-      <w:r>
-        <w:tab/>
-        <w:t>Sino</w:t>
-      </w:r>
-    </w:p>
-    <w:p>
-      <w:pPr>
-        <w:spacing w:line="240" w:lineRule="auto"/>
-      </w:pPr>
-      <w:r>
-        <w:t>.</w:t>
-      </w:r>
-      <w:r>
-        <w:tab/>
-        <w:t>.</w:t>
-      </w:r>
-      <w:r>
-        <w:tab/>
-      </w:r>
-      <w:r>
-        <w:tab/>
-        <w:t>.</w:t>
-      </w:r>
-      <w:r>
-        <w:tab/>
-      </w:r>
-      <w:r>
-        <w:tab/>
-      </w:r>
-      <w:proofErr w:type="spellStart"/>
-      <w:r>
-        <w:t>MostrarError</w:t>
-      </w:r>
-      <w:proofErr w:type="spellEnd"/>
-      <w:r>
-        <w:t xml:space="preserve"> polinomio ya existe</w:t>
-      </w:r>
-    </w:p>
-    <w:p>
-      <w:pPr>
-        <w:spacing w:line="240" w:lineRule="auto"/>
-      </w:pPr>
-      <w:r>
-        <w:t>.</w:t>
-      </w:r>
-      <w:r>
-        <w:tab/>
-        <w:t>.</w:t>
-      </w:r>
-      <w:r>
-        <w:tab/>
-      </w:r>
-      <w:r>
-        <w:tab/>
-        <w:t>.</w:t>
-      </w:r>
-      <w:r>
-        <w:tab/>
-      </w:r>
-      <w:proofErr w:type="spellStart"/>
-      <w:r>
-        <w:t>FinSino</w:t>
-      </w:r>
-      <w:proofErr w:type="spellEnd"/>
-    </w:p>
-    <w:p>
-      <w:pPr>
-        <w:spacing w:line="240" w:lineRule="auto"/>
-      </w:pPr>
-      <w:r>
-        <w:t>.</w:t>
-      </w:r>
-      <w:r>
-        <w:tab/>
-        <w:t>.</w:t>
-      </w:r>
-      <w:r>
-        <w:tab/>
-      </w:r>
-      <w:r>
-        <w:tab/>
-      </w:r>
-      <w:proofErr w:type="spellStart"/>
-      <w:r>
-        <w:t>FinSi</w:t>
-      </w:r>
-      <w:proofErr w:type="spellEnd"/>
-    </w:p>
-    <w:p>
-      <w:pPr>
-        <w:spacing w:line="240" w:lineRule="auto"/>
-      </w:pPr>
-      <w:r>
-        <w:t>.</w:t>
-      </w:r>
-      <w:r>
-        <w:tab/>
-        <w:t>.</w:t>
-      </w:r>
-      <w:r>
-        <w:tab/>
-      </w:r>
-      <w:r>
-        <w:tab/>
-        <w:t>Sino</w:t>
-      </w:r>
-    </w:p>
-    <w:p>
-      <w:pPr>
-        <w:spacing w:line="240" w:lineRule="auto"/>
-      </w:pPr>
-      <w:r>
-        <w:t>.</w:t>
-      </w:r>
-      <w:r>
-        <w:tab/>
-        <w:t>.</w:t>
-      </w:r>
-      <w:r>
-        <w:tab/>
-      </w:r>
-      <w:r>
-        <w:tab/>
-      </w:r>
-      <w:r>
-        <w:tab/>
-      </w:r>
-      <w:proofErr w:type="spellStart"/>
-      <w:r>
-        <w:t>MostrarError</w:t>
-      </w:r>
-      <w:proofErr w:type="spellEnd"/>
-      <w:r>
-        <w:t xml:space="preserve"> Nombre polinomio Invalido</w:t>
-      </w:r>
-    </w:p>
-    <w:p>
-      <w:pPr>
-        <w:spacing w:line="240" w:lineRule="auto"/>
-      </w:pPr>
-      <w:r>
-        <w:t>.</w:t>
-      </w:r>
-      <w:r>
-        <w:tab/>
-        <w:t>.</w:t>
-      </w:r>
-      <w:r>
-        <w:tab/>
-      </w:r>
-      <w:r>
-        <w:tab/>
-      </w:r>
-      <w:proofErr w:type="spellStart"/>
-      <w:r>
-        <w:t>FinSino</w:t>
-      </w:r>
-      <w:proofErr w:type="spellEnd"/>
-    </w:p>
-    <w:p>
-      <w:pPr>
-        <w:spacing w:line="240" w:lineRule="auto"/>
-      </w:pPr>
-      <w:r>
-        <w:t>.</w:t>
-      </w:r>
-      <w:r>
-        <w:tab/>
-        <w:t>.</w:t>
-      </w:r>
-      <w:r>
-        <w:tab/>
-      </w:r>
-      <w:r>
-        <w:tab/>
-        <w:t>break;</w:t>
-      </w:r>
-    </w:p>
-    <w:p>
-      <w:pPr>
-        <w:spacing w:line="240" w:lineRule="auto"/>
-      </w:pPr>
-      <w:r>
-        <w:t>.</w:t>
-      </w:r>
-      <w:r>
-        <w:tab/>
-        <w:t>.</w:t>
-      </w:r>
-      <w:r>
-        <w:tab/>
-        <w:t>Modificar:</w:t>
-      </w:r>
-    </w:p>
-    <w:p>
-      <w:pPr>
-        <w:spacing w:line="240" w:lineRule="auto"/>
-      </w:pPr>
-      <w:r>
-        <w:t>.</w:t>
-      </w:r>
-      <w:r>
-        <w:tab/>
-        <w:t>.</w:t>
-      </w:r>
-      <w:r>
-        <w:tab/>
-        <w:t>ETC:</w:t>
-      </w:r>
-    </w:p>
-    <w:p>
-      <w:pPr>
-        <w:spacing w:line="240" w:lineRule="auto"/>
-      </w:pPr>
-      <w:r>
-        <w:t>.</w:t>
-      </w:r>
-      <w:r>
-        <w:tab/>
-      </w:r>
-      <w:proofErr w:type="spellStart"/>
-      <w:r>
-        <w:t>FinSegun</w:t>
-      </w:r>
-      <w:proofErr w:type="spellEnd"/>
-    </w:p>
-    <w:p>
-      <w:pPr>
-        <w:spacing w:line="240" w:lineRule="auto"/>
-      </w:pPr>
-      <w:r>
         <w:t>.</w:t>
       </w:r>
       <w:r>
@@ -6650,7 +6271,7 @@
 </file>
 
 <file path=customXml/itemProps1.xml><?xml version="1.0" encoding="utf-8"?>
-<ds:datastoreItem xmlns:ds="http://schemas.openxmlformats.org/officeDocument/2006/customXml" ds:itemID="{7437209C-CCAD-419C-B1D4-CDEA3524E927}">
+<ds:datastoreItem xmlns:ds="http://schemas.openxmlformats.org/officeDocument/2006/customXml" ds:itemID="{E58835A8-10FB-422F-A738-84015623921A}">
   <ds:schemaRefs>
     <ds:schemaRef ds:uri="http://schemas.openxmlformats.org/officeDocument/2006/bibliography"/>
   </ds:schemaRefs>

</xml_diff>

<commit_message>
Correccion ValidarComando y CrearPolinomio
</commit_message>
<xml_diff>
--- a/Documentacion/Pseudo codigo.docx
+++ b/Documentacion/Pseudo codigo.docx
@@ -1,6 +1,6 @@
 
 <file path=word/document.xml><?xml version="1.0" encoding="utf-8"?>
-<w:document xmlns:wpc="http://schemas.microsoft.com/office/word/2010/wordprocessingCanvas" xmlns:cx="http://schemas.microsoft.com/office/drawing/2014/chartex" xmlns:cx1="http://schemas.microsoft.com/office/drawing/2015/9/8/chartex" xmlns:cx2="http://schemas.microsoft.com/office/drawing/2015/10/21/chartex" xmlns:cx3="http://schemas.microsoft.com/office/drawing/2016/5/9/chartex" xmlns:cx4="http://schemas.microsoft.com/office/drawing/2016/5/10/chartex" xmlns:cx5="http://schemas.microsoft.com/office/drawing/2016/5/11/chartex" xmlns:cx6="http://schemas.microsoft.com/office/drawing/2016/5/12/chartex" xmlns:cx7="http://schemas.microsoft.com/office/drawing/2016/5/13/chartex" xmlns:cx8="http://schemas.microsoft.com/office/drawing/2016/5/14/chartex" xmlns:mc="http://schemas.openxmlformats.org/markup-compatibility/2006" xmlns:aink="http://schemas.microsoft.com/office/drawing/2016/ink" xmlns:am3d="http://schemas.microsoft.com/office/drawing/2017/model3d" xmlns:o="urn:schemas-microsoft-com:office:office" xmlns:r="http://schemas.openxmlformats.org/officeDocument/2006/relationships" xmlns:m="http://schemas.openxmlformats.org/officeDocument/2006/math" xmlns:v="urn:schemas-microsoft-com:vml" xmlns:wp14="http://schemas.microsoft.com/office/word/2010/wordprocessingDrawing" xmlns:wp="http://schemas.openxmlformats.org/drawingml/2006/wordprocessingDrawing" xmlns:w10="urn:schemas-microsoft-com:office:word" xmlns:w="http://schemas.openxmlformats.org/wordprocessingml/2006/main" xmlns:w14="http://schemas.microsoft.com/office/word/2010/wordml" xmlns:w15="http://schemas.microsoft.com/office/word/2012/wordml" xmlns:w16cid="http://schemas.microsoft.com/office/word/2016/wordml/cid" xmlns:w16se="http://schemas.microsoft.com/office/word/2015/wordml/symex" xmlns:wpg="http://schemas.microsoft.com/office/word/2010/wordprocessingGroup" xmlns:wpi="http://schemas.microsoft.com/office/word/2010/wordprocessingInk" xmlns:wne="http://schemas.microsoft.com/office/word/2006/wordml" xmlns:wps="http://schemas.microsoft.com/office/word/2010/wordprocessingShape" mc:Ignorable="w14 w15 w16se w16cid wp14">
+<w:document xmlns:wpc="http://schemas.microsoft.com/office/word/2010/wordprocessingCanvas" xmlns:mo="http://schemas.microsoft.com/office/mac/office/2008/main" xmlns:mc="http://schemas.openxmlformats.org/markup-compatibility/2006" xmlns:mv="urn:schemas-microsoft-com:mac:vml" xmlns:o="urn:schemas-microsoft-com:office:office" xmlns:r="http://schemas.openxmlformats.org/officeDocument/2006/relationships" xmlns:m="http://schemas.openxmlformats.org/officeDocument/2006/math" xmlns:v="urn:schemas-microsoft-com:vml" xmlns:wp14="http://schemas.microsoft.com/office/word/2010/wordprocessingDrawing" xmlns:wp="http://schemas.openxmlformats.org/drawingml/2006/wordprocessingDrawing" xmlns:w10="urn:schemas-microsoft-com:office:word" xmlns:w="http://schemas.openxmlformats.org/wordprocessingml/2006/main" xmlns:w14="http://schemas.microsoft.com/office/word/2010/wordml" xmlns:w15="http://schemas.microsoft.com/office/word/2012/wordml" xmlns:wpg="http://schemas.microsoft.com/office/word/2010/wordprocessingGroup" xmlns:wpi="http://schemas.microsoft.com/office/word/2010/wordprocessingInk" xmlns:wne="http://schemas.microsoft.com/office/word/2006/wordml" xmlns:wps="http://schemas.microsoft.com/office/word/2010/wordprocessingShape" mc:Ignorable="w14 w15 wp14">
   <w:body>
     <w:tbl>
       <w:tblPr>
@@ -28,11 +28,9 @@
             <w:pPr>
               <w:jc w:val="center"/>
             </w:pPr>
-            <w:proofErr w:type="spellStart"/>
             <w:r>
               <w:t>IngresarComando</w:t>
             </w:r>
-            <w:proofErr w:type="spellEnd"/>
           </w:p>
         </w:tc>
       </w:tr>
@@ -125,62 +123,15 @@
               <w:cnfStyle w:val="000000100000" w:firstRow="0" w:lastRow="0" w:firstColumn="0" w:lastColumn="0" w:oddVBand="0" w:evenVBand="0" w:oddHBand="1" w:evenHBand="0" w:firstRowFirstColumn="0" w:firstRowLastColumn="0" w:lastRowFirstColumn="0" w:lastRowLastColumn="0"/>
             </w:pPr>
             <w:r>
-              <w:t xml:space="preserve">Creo un </w:t>
-            </w:r>
-            <w:proofErr w:type="spellStart"/>
-            <w:r>
-              <w:t>string</w:t>
-            </w:r>
-            <w:proofErr w:type="spellEnd"/>
-            <w:r>
-              <w:t xml:space="preserve"> nulo (</w:t>
-            </w:r>
-            <w:proofErr w:type="spellStart"/>
-            <w:r>
-              <w:t>strcrear</w:t>
-            </w:r>
-            <w:proofErr w:type="spellEnd"/>
-            <w:r>
-              <w:t>)</w:t>
+              <w:t>Creo un string nulo (strcrear)</w:t>
             </w:r>
             <w:r>
               <w:br/>
-              <w:t xml:space="preserve">Cargo lo ingresado en un </w:t>
-            </w:r>
-            <w:proofErr w:type="spellStart"/>
-            <w:r>
-              <w:t>string</w:t>
-            </w:r>
-            <w:proofErr w:type="spellEnd"/>
-            <w:r>
-              <w:t xml:space="preserve"> dinámico (</w:t>
-            </w:r>
-            <w:proofErr w:type="spellStart"/>
-            <w:r>
-              <w:t>scan</w:t>
-            </w:r>
-            <w:proofErr w:type="spellEnd"/>
-            <w:r>
-              <w:t>)</w:t>
+              <w:t>Cargo lo ingresado en un string dinámico (scan)</w:t>
             </w:r>
             <w:r>
               <w:br/>
-            </w:r>
-            <w:proofErr w:type="spellStart"/>
-            <w:r>
-              <w:t>Parsear</w:t>
-            </w:r>
-            <w:proofErr w:type="spellEnd"/>
-            <w:r>
-              <w:t xml:space="preserve"> el </w:t>
-            </w:r>
-            <w:proofErr w:type="spellStart"/>
-            <w:r>
-              <w:t>string</w:t>
-            </w:r>
-            <w:proofErr w:type="spellEnd"/>
-            <w:r>
-              <w:t xml:space="preserve"> ingresado</w:t>
+              <w:t>Parsear el string ingresado</w:t>
             </w:r>
           </w:p>
         </w:tc>
@@ -217,11 +168,9 @@
             <w:pPr>
               <w:jc w:val="center"/>
             </w:pPr>
-            <w:proofErr w:type="spellStart"/>
             <w:r>
               <w:t>Parsear</w:t>
             </w:r>
-            <w:proofErr w:type="spellEnd"/>
           </w:p>
         </w:tc>
       </w:tr>
@@ -252,13 +201,8 @@
                 <w:bCs/>
               </w:rPr>
             </w:pPr>
-            <w:proofErr w:type="spellStart"/>
-            <w:r>
-              <w:t>String</w:t>
-            </w:r>
-            <w:proofErr w:type="spellEnd"/>
-            <w:r>
-              <w:t xml:space="preserve"> de comandos</w:t>
+            <w:r>
+              <w:t>String de comandos</w:t>
             </w:r>
           </w:p>
         </w:tc>
@@ -287,13 +231,8 @@
               <w:cnfStyle w:val="000000000000" w:firstRow="0" w:lastRow="0" w:firstColumn="0" w:lastColumn="0" w:oddVBand="0" w:evenVBand="0" w:oddHBand="0" w:evenHBand="0" w:firstRowFirstColumn="0" w:firstRowLastColumn="0" w:lastRowFirstColumn="0" w:lastRowLastColumn="0"/>
             </w:pPr>
             <w:r>
-              <w:t xml:space="preserve">Lista de </w:t>
-            </w:r>
-            <w:proofErr w:type="spellStart"/>
-            <w:r>
-              <w:t>Strings</w:t>
-            </w:r>
-            <w:proofErr w:type="spellEnd"/>
+              <w:t>Lista de Strings</w:t>
+            </w:r>
           </w:p>
         </w:tc>
       </w:tr>
@@ -321,26 +260,16 @@
               <w:cnfStyle w:val="000000100000" w:firstRow="0" w:lastRow="0" w:firstColumn="0" w:lastColumn="0" w:oddVBand="0" w:evenVBand="0" w:oddHBand="1" w:evenHBand="0" w:firstRowFirstColumn="0" w:firstRowLastColumn="0" w:lastRowFirstColumn="0" w:lastRowLastColumn="0"/>
             </w:pPr>
             <w:r>
-              <w:t xml:space="preserve">Creo nuevo </w:t>
-            </w:r>
-            <w:proofErr w:type="spellStart"/>
-            <w:r>
-              <w:t>string</w:t>
-            </w:r>
-            <w:proofErr w:type="spellEnd"/>
-          </w:p>
-          <w:p>
-            <w:pPr>
-              <w:cnfStyle w:val="000000100000" w:firstRow="0" w:lastRow="0" w:firstColumn="0" w:lastColumn="0" w:oddVBand="0" w:evenVBand="0" w:oddHBand="1" w:evenHBand="0" w:firstRowFirstColumn="0" w:firstRowLastColumn="0" w:lastRowFirstColumn="0" w:lastRowLastColumn="0"/>
-            </w:pPr>
-            <w:r>
-              <w:t xml:space="preserve">Recorro </w:t>
-            </w:r>
-            <w:proofErr w:type="spellStart"/>
-            <w:r>
-              <w:t>String</w:t>
-            </w:r>
-            <w:proofErr w:type="spellEnd"/>
+              <w:t>Creo nuevo string</w:t>
+            </w:r>
+          </w:p>
+          <w:p>
+            <w:pPr>
+              <w:cnfStyle w:val="000000100000" w:firstRow="0" w:lastRow="0" w:firstColumn="0" w:lastColumn="0" w:oddVBand="0" w:evenVBand="0" w:oddHBand="1" w:evenHBand="0" w:firstRowFirstColumn="0" w:firstRowLastColumn="0" w:lastRowFirstColumn="0" w:lastRowLastColumn="0"/>
+            </w:pPr>
+            <w:r>
+              <w:t>Recorro String</w:t>
+            </w:r>
             <w:r>
               <w:t xml:space="preserve"> de comandos</w:t>
             </w:r>
@@ -355,11 +284,9 @@
             <w:r>
               <w:t xml:space="preserve">Mientras </w:t>
             </w:r>
-            <w:proofErr w:type="spellStart"/>
             <w:r>
               <w:t>caracter</w:t>
             </w:r>
-            <w:proofErr w:type="spellEnd"/>
             <w:r>
               <w:t xml:space="preserve"> sea distinto a fin de línea</w:t>
             </w:r>
@@ -377,15 +304,7 @@
               <w:cnfStyle w:val="000000100000" w:firstRow="0" w:lastRow="0" w:firstColumn="0" w:lastColumn="0" w:oddVBand="0" w:evenVBand="0" w:oddHBand="1" w:evenHBand="0" w:firstRowFirstColumn="0" w:firstRowLastColumn="0" w:lastRowFirstColumn="0" w:lastRowLastColumn="0"/>
             </w:pPr>
             <w:r>
-              <w:t xml:space="preserve">                   Cargo </w:t>
-            </w:r>
-            <w:proofErr w:type="spellStart"/>
-            <w:r>
-              <w:t>String</w:t>
-            </w:r>
-            <w:proofErr w:type="spellEnd"/>
-            <w:r>
-              <w:t xml:space="preserve"> con carácter</w:t>
+              <w:t xml:space="preserve">                   Cargo String con carácter</w:t>
             </w:r>
           </w:p>
           <w:p>
@@ -401,60 +320,32 @@
               <w:cnfStyle w:val="000000100000" w:firstRow="0" w:lastRow="0" w:firstColumn="0" w:lastColumn="0" w:oddVBand="0" w:evenVBand="0" w:oddHBand="1" w:evenHBand="0" w:firstRowFirstColumn="0" w:firstRowLastColumn="0" w:lastRowFirstColumn="0" w:lastRowLastColumn="0"/>
             </w:pPr>
             <w:r>
-              <w:t xml:space="preserve">                   Agrego </w:t>
-            </w:r>
-            <w:proofErr w:type="spellStart"/>
-            <w:r>
-              <w:t>caracter</w:t>
-            </w:r>
-            <w:proofErr w:type="spellEnd"/>
-            <w:r>
-              <w:t xml:space="preserve"> fin de línea</w:t>
-            </w:r>
-          </w:p>
-          <w:p>
-            <w:pPr>
-              <w:cnfStyle w:val="000000100000" w:firstRow="0" w:lastRow="0" w:firstColumn="0" w:lastColumn="0" w:oddVBand="0" w:evenVBand="0" w:oddHBand="1" w:evenHBand="0" w:firstRowFirstColumn="0" w:firstRowLastColumn="0" w:lastRowFirstColumn="0" w:lastRowLastColumn="0"/>
-            </w:pPr>
-            <w:r>
-              <w:t xml:space="preserve">                   Guardo nuevo </w:t>
-            </w:r>
-            <w:proofErr w:type="spellStart"/>
-            <w:r>
-              <w:t>String</w:t>
-            </w:r>
-            <w:proofErr w:type="spellEnd"/>
-            <w:r>
-              <w:t xml:space="preserve"> en lista de </w:t>
-            </w:r>
-            <w:proofErr w:type="spellStart"/>
-            <w:r>
-              <w:t>String</w:t>
-            </w:r>
-            <w:proofErr w:type="spellEnd"/>
-          </w:p>
-          <w:p>
-            <w:pPr>
-              <w:cnfStyle w:val="000000100000" w:firstRow="0" w:lastRow="0" w:firstColumn="0" w:lastColumn="0" w:oddVBand="0" w:evenVBand="0" w:oddHBand="1" w:evenHBand="0" w:firstRowFirstColumn="0" w:firstRowLastColumn="0" w:lastRowFirstColumn="0" w:lastRowLastColumn="0"/>
-            </w:pPr>
-            <w:r>
-              <w:t xml:space="preserve">                   Creo nuevo </w:t>
-            </w:r>
-            <w:proofErr w:type="spellStart"/>
-            <w:r>
-              <w:t>string</w:t>
-            </w:r>
-            <w:proofErr w:type="spellEnd"/>
-          </w:p>
-          <w:p>
-            <w:pPr>
-              <w:cnfStyle w:val="000000100000" w:firstRow="0" w:lastRow="0" w:firstColumn="0" w:lastColumn="0" w:oddVBand="0" w:evenVBand="0" w:oddHBand="1" w:evenHBand="0" w:firstRowFirstColumn="0" w:firstRowLastColumn="0" w:lastRowFirstColumn="0" w:lastRowLastColumn="0"/>
-            </w:pPr>
-            <w:proofErr w:type="spellStart"/>
+              <w:t xml:space="preserve">                   Agrego caracter fin de línea</w:t>
+            </w:r>
+          </w:p>
+          <w:p>
+            <w:pPr>
+              <w:cnfStyle w:val="000000100000" w:firstRow="0" w:lastRow="0" w:firstColumn="0" w:lastColumn="0" w:oddVBand="0" w:evenVBand="0" w:oddHBand="1" w:evenHBand="0" w:firstRowFirstColumn="0" w:firstRowLastColumn="0" w:lastRowFirstColumn="0" w:lastRowLastColumn="0"/>
+            </w:pPr>
+            <w:r>
+              <w:t xml:space="preserve">                   Guardo nuevo String en lista de String</w:t>
+            </w:r>
+          </w:p>
+          <w:p>
+            <w:pPr>
+              <w:cnfStyle w:val="000000100000" w:firstRow="0" w:lastRow="0" w:firstColumn="0" w:lastColumn="0" w:oddVBand="0" w:evenVBand="0" w:oddHBand="1" w:evenHBand="0" w:firstRowFirstColumn="0" w:firstRowLastColumn="0" w:lastRowFirstColumn="0" w:lastRowLastColumn="0"/>
+            </w:pPr>
+            <w:r>
+              <w:t xml:space="preserve">                   Creo nuevo string</w:t>
+            </w:r>
+          </w:p>
+          <w:p>
+            <w:pPr>
+              <w:cnfStyle w:val="000000100000" w:firstRow="0" w:lastRow="0" w:firstColumn="0" w:lastColumn="0" w:oddVBand="0" w:evenVBand="0" w:oddHBand="1" w:evenHBand="0" w:firstRowFirstColumn="0" w:firstRowLastColumn="0" w:lastRowFirstColumn="0" w:lastRowLastColumn="0"/>
+            </w:pPr>
             <w:r>
               <w:t>FinMientras</w:t>
             </w:r>
-            <w:proofErr w:type="spellEnd"/>
           </w:p>
         </w:tc>
       </w:tr>
@@ -490,11 +381,9 @@
             <w:pPr>
               <w:jc w:val="center"/>
             </w:pPr>
-            <w:proofErr w:type="spellStart"/>
             <w:r>
               <w:t>ValidarComando</w:t>
             </w:r>
-            <w:proofErr w:type="spellEnd"/>
           </w:p>
         </w:tc>
       </w:tr>
@@ -525,11 +414,9 @@
                 <w:bCs/>
               </w:rPr>
             </w:pPr>
-            <w:proofErr w:type="spellStart"/>
             <w:r>
               <w:t>String</w:t>
             </w:r>
-            <w:proofErr w:type="spellEnd"/>
           </w:p>
         </w:tc>
       </w:tr>
@@ -597,45 +484,73 @@
               <w:cnfStyle w:val="000000100000" w:firstRow="0" w:lastRow="0" w:firstColumn="0" w:lastColumn="0" w:oddVBand="0" w:evenVBand="0" w:oddHBand="1" w:evenHBand="0" w:firstRowFirstColumn="0" w:firstRowLastColumn="0" w:lastRowFirstColumn="0" w:lastRowLastColumn="0"/>
             </w:pPr>
             <w:r>
-              <w:t>Tomo el primer enumerado de comandos</w:t>
-            </w:r>
-          </w:p>
-          <w:p>
-            <w:pPr>
-              <w:cnfStyle w:val="000000100000" w:firstRow="0" w:lastRow="0" w:firstColumn="0" w:lastColumn="0" w:oddVBand="0" w:evenVBand="0" w:oddHBand="1" w:evenHBand="0" w:firstRowFirstColumn="0" w:firstRowLastColumn="0" w:lastRowFirstColumn="0" w:lastRowLastColumn="0"/>
-            </w:pPr>
-            <w:r>
-              <w:t xml:space="preserve">Si es igual al </w:t>
-            </w:r>
-            <w:proofErr w:type="spellStart"/>
-            <w:r>
-              <w:t>String</w:t>
-            </w:r>
-            <w:proofErr w:type="spellEnd"/>
-            <w:r>
-              <w:t xml:space="preserve"> de entrada</w:t>
+              <w:t>Tomo primer enumerado.</w:t>
+            </w:r>
+          </w:p>
+          <w:p>
+            <w:pPr>
+              <w:cnfStyle w:val="000000100000" w:firstRow="0" w:lastRow="0" w:firstColumn="0" w:lastColumn="0" w:oddVBand="0" w:evenVBand="0" w:oddHBand="1" w:evenHBand="0" w:firstRowFirstColumn="0" w:firstRowLastColumn="0" w:lastRowFirstColumn="0" w:lastRowLastColumn="0"/>
+            </w:pPr>
+            <w:r>
+              <w:t>Mientra</w:t>
+            </w:r>
+            <w:r>
+              <w:t xml:space="preserve">s haya enumerados de comandos </w:t>
+            </w:r>
+            <w:r>
+              <w:t xml:space="preserve">Y </w:t>
+            </w:r>
+            <w:r>
+              <w:t>valor</w:t>
+            </w:r>
+            <w:r>
+              <w:t xml:space="preserve"> guardado sea FALSE</w:t>
+            </w:r>
+          </w:p>
+          <w:p>
+            <w:pPr>
+              <w:cnfStyle w:val="000000100000" w:firstRow="0" w:lastRow="0" w:firstColumn="0" w:lastColumn="0" w:oddVBand="0" w:evenVBand="0" w:oddHBand="1" w:evenHBand="0" w:firstRowFirstColumn="0" w:firstRowLastColumn="0" w:lastRowFirstColumn="0" w:lastRowLastColumn="0"/>
+            </w:pPr>
+            <w:r>
+              <w:tab/>
+            </w:r>
+            <w:r>
+              <w:t>Si el String de entrada es igual al enumerado de comandos</w:t>
+            </w:r>
+          </w:p>
+          <w:p>
+            <w:pPr>
+              <w:cnfStyle w:val="000000100000" w:firstRow="0" w:lastRow="0" w:firstColumn="0" w:lastColumn="0" w:oddVBand="0" w:evenVBand="0" w:oddHBand="1" w:evenHBand="0" w:firstRowFirstColumn="0" w:firstRowLastColumn="0" w:lastRowFirstColumn="0" w:lastRowLastColumn="0"/>
+            </w:pPr>
+            <w:r>
+              <w:tab/>
+            </w:r>
+            <w:r>
+              <w:tab/>
+            </w:r>
+            <w:r>
+              <w:t>Guardo valor TRUE</w:t>
+            </w:r>
+          </w:p>
+          <w:p>
+            <w:pPr>
+              <w:cnfStyle w:val="000000100000" w:firstRow="0" w:lastRow="0" w:firstColumn="0" w:lastColumn="0" w:oddVBand="0" w:evenVBand="0" w:oddHBand="1" w:evenHBand="0" w:firstRowFirstColumn="0" w:firstRowLastColumn="0" w:lastRowFirstColumn="0" w:lastRowLastColumn="0"/>
+            </w:pPr>
+            <w:r>
+              <w:tab/>
+            </w:r>
+            <w:r>
+              <w:t>Sino</w:t>
             </w:r>
             <w:r>
               <w:br/>
             </w:r>
             <w:r>
               <w:tab/>
-              <w:t>Guardo valor TRUE</w:t>
-            </w:r>
-          </w:p>
-          <w:p>
-            <w:pPr>
-              <w:cnfStyle w:val="000000100000" w:firstRow="0" w:lastRow="0" w:firstColumn="0" w:lastColumn="0" w:oddVBand="0" w:evenVBand="0" w:oddHBand="1" w:evenHBand="0" w:firstRowFirstColumn="0" w:firstRowLastColumn="0" w:lastRowFirstColumn="0" w:lastRowLastColumn="0"/>
-            </w:pPr>
-            <w:r>
-              <w:t>Sino</w:t>
-            </w:r>
-            <w:r>
-              <w:br/>
             </w:r>
             <w:r>
               <w:tab/>
-              <w:t>Tomo el siguiente enumerado de comandos</w:t>
+              <w:t>Tomo el proximo enumerado</w:t>
             </w:r>
           </w:p>
           <w:p>
@@ -644,105 +559,7 @@
             </w:pPr>
             <w:r>
               <w:tab/>
-              <w:t>Mientra</w:t>
-            </w:r>
-            <w:r>
-              <w:t xml:space="preserve">s haya enumerados de comandos </w:t>
-            </w:r>
-            <w:r>
-              <w:t xml:space="preserve">Y </w:t>
-            </w:r>
-            <w:r>
-              <w:t>valor</w:t>
-            </w:r>
-            <w:r>
-              <w:t xml:space="preserve"> guardado sea FALSE</w:t>
-            </w:r>
-          </w:p>
-          <w:p>
-            <w:pPr>
-              <w:cnfStyle w:val="000000100000" w:firstRow="0" w:lastRow="0" w:firstColumn="0" w:lastColumn="0" w:oddVBand="0" w:evenVBand="0" w:oddHBand="1" w:evenHBand="0" w:firstRowFirstColumn="0" w:firstRowLastColumn="0" w:lastRowFirstColumn="0" w:lastRowLastColumn="0"/>
-            </w:pPr>
-            <w:r>
-              <w:tab/>
-            </w:r>
-            <w:r>
-              <w:tab/>
-              <w:t xml:space="preserve">Si el </w:t>
-            </w:r>
-            <w:proofErr w:type="spellStart"/>
-            <w:r>
-              <w:t>String</w:t>
-            </w:r>
-            <w:proofErr w:type="spellEnd"/>
-            <w:r>
-              <w:t xml:space="preserve"> de entrada es igual al enumerado de comandos</w:t>
-            </w:r>
-          </w:p>
-          <w:p>
-            <w:pPr>
-              <w:cnfStyle w:val="000000100000" w:firstRow="0" w:lastRow="0" w:firstColumn="0" w:lastColumn="0" w:oddVBand="0" w:evenVBand="0" w:oddHBand="1" w:evenHBand="0" w:firstRowFirstColumn="0" w:firstRowLastColumn="0" w:lastRowFirstColumn="0" w:lastRowLastColumn="0"/>
-            </w:pPr>
-            <w:r>
-              <w:tab/>
-            </w:r>
-            <w:r>
-              <w:tab/>
-            </w:r>
-            <w:r>
-              <w:tab/>
-              <w:t>Guardo valor TRUE</w:t>
-            </w:r>
-          </w:p>
-          <w:p>
-            <w:pPr>
-              <w:cnfStyle w:val="000000100000" w:firstRow="0" w:lastRow="0" w:firstColumn="0" w:lastColumn="0" w:oddVBand="0" w:evenVBand="0" w:oddHBand="1" w:evenHBand="0" w:firstRowFirstColumn="0" w:firstRowLastColumn="0" w:lastRowFirstColumn="0" w:lastRowLastColumn="0"/>
-            </w:pPr>
-            <w:r>
-              <w:tab/>
-            </w:r>
-            <w:r>
-              <w:tab/>
-              <w:t>Sino</w:t>
-            </w:r>
-            <w:r>
-              <w:br/>
-            </w:r>
-            <w:r>
-              <w:tab/>
-            </w:r>
-            <w:r>
-              <w:tab/>
-            </w:r>
-            <w:r>
-              <w:tab/>
-            </w:r>
-            <w:r>
-              <w:t xml:space="preserve">Tomo el </w:t>
-            </w:r>
-            <w:proofErr w:type="spellStart"/>
-            <w:r>
-              <w:t>proximo</w:t>
-            </w:r>
-            <w:proofErr w:type="spellEnd"/>
-            <w:r>
-              <w:t xml:space="preserve"> enumerado</w:t>
-            </w:r>
-          </w:p>
-          <w:p>
-            <w:pPr>
-              <w:cnfStyle w:val="000000100000" w:firstRow="0" w:lastRow="0" w:firstColumn="0" w:lastColumn="0" w:oddVBand="0" w:evenVBand="0" w:oddHBand="1" w:evenHBand="0" w:firstRowFirstColumn="0" w:firstRowLastColumn="0" w:lastRowFirstColumn="0" w:lastRowLastColumn="0"/>
-            </w:pPr>
-            <w:r>
-              <w:tab/>
-            </w:r>
-            <w:proofErr w:type="spellStart"/>
-            <w:r>
-              <w:t>FinMientras</w:t>
-            </w:r>
-            <w:proofErr w:type="spellEnd"/>
-            <w:r>
-              <w:t xml:space="preserve"> </w:t>
+              <w:t xml:space="preserve">FinMientras </w:t>
             </w:r>
           </w:p>
           <w:p>
@@ -821,15 +638,12 @@
                 <w:u w:val="single"/>
               </w:rPr>
             </w:pPr>
-            <w:proofErr w:type="spellStart"/>
             <w:r>
               <w:rPr>
                 <w:u w:val="single"/>
               </w:rPr>
-              <w:lastRenderedPageBreak/>
               <w:t>EsValidoNombre</w:t>
             </w:r>
-            <w:proofErr w:type="spellEnd"/>
           </w:p>
         </w:tc>
       </w:tr>
@@ -860,19 +674,11 @@
                 <w:bCs/>
               </w:rPr>
             </w:pPr>
-            <w:proofErr w:type="spellStart"/>
             <w:r>
               <w:rPr>
                 <w:bCs/>
               </w:rPr>
-              <w:t>String</w:t>
-            </w:r>
-            <w:proofErr w:type="spellEnd"/>
-            <w:r>
-              <w:rPr>
-                <w:bCs/>
-              </w:rPr>
-              <w:t xml:space="preserve"> cargado</w:t>
+              <w:t>String cargado</w:t>
             </w:r>
           </w:p>
         </w:tc>
@@ -888,6 +694,7 @@
           </w:tcPr>
           <w:p>
             <w:r>
+              <w:lastRenderedPageBreak/>
               <w:t>Salida:</w:t>
             </w:r>
           </w:p>
@@ -936,13 +743,8 @@
               <w:cnfStyle w:val="000000100000" w:firstRow="0" w:lastRow="0" w:firstColumn="0" w:lastColumn="0" w:oddVBand="0" w:evenVBand="0" w:oddHBand="1" w:evenHBand="0" w:firstRowFirstColumn="0" w:firstRowLastColumn="0" w:lastRowFirstColumn="0" w:lastRowLastColumn="0"/>
             </w:pPr>
             <w:r>
-              <w:t xml:space="preserve">Recorro </w:t>
-            </w:r>
-            <w:proofErr w:type="spellStart"/>
-            <w:r>
-              <w:t>String</w:t>
-            </w:r>
-            <w:proofErr w:type="spellEnd"/>
+              <w:t>Recorro String</w:t>
+            </w:r>
           </w:p>
           <w:p>
             <w:pPr>
@@ -969,33 +771,28 @@
               <w:t xml:space="preserve"> ‘a’ </w:t>
             </w:r>
             <w:r>
+              <w:t>o caracter</w:t>
+            </w:r>
+            <w:r>
+              <w:t xml:space="preserve"> </w:t>
+            </w:r>
+            <w:r>
+              <w:t>&lt;=</w:t>
+            </w:r>
+            <w:r>
+              <w:t xml:space="preserve"> ‘z’ </w:t>
+            </w:r>
+          </w:p>
+          <w:p>
+            <w:pPr>
+              <w:cnfStyle w:val="000000100000" w:firstRow="0" w:lastRow="0" w:firstColumn="0" w:lastColumn="0" w:oddVBand="0" w:evenVBand="0" w:oddHBand="1" w:evenHBand="0" w:firstRowFirstColumn="0" w:firstRowLastColumn="0" w:lastRowFirstColumn="0" w:lastRowLastColumn="0"/>
+            </w:pPr>
+            <w:r>
+              <w:t xml:space="preserve">            </w:t>
+            </w:r>
+            <w:r>
               <w:t xml:space="preserve">o </w:t>
             </w:r>
-            <w:proofErr w:type="spellStart"/>
-            <w:r>
-              <w:t>caracter</w:t>
-            </w:r>
-            <w:proofErr w:type="spellEnd"/>
-            <w:r>
-              <w:t xml:space="preserve"> </w:t>
-            </w:r>
-            <w:r>
-              <w:t>&lt;=</w:t>
-            </w:r>
-            <w:r>
-              <w:t xml:space="preserve"> ‘z’ </w:t>
-            </w:r>
-          </w:p>
-          <w:p>
-            <w:pPr>
-              <w:cnfStyle w:val="000000100000" w:firstRow="0" w:lastRow="0" w:firstColumn="0" w:lastColumn="0" w:oddVBand="0" w:evenVBand="0" w:oddHBand="1" w:evenHBand="0" w:firstRowFirstColumn="0" w:firstRowLastColumn="0" w:lastRowFirstColumn="0" w:lastRowLastColumn="0"/>
-            </w:pPr>
-            <w:r>
-              <w:t xml:space="preserve">            </w:t>
-            </w:r>
-            <w:r>
-              <w:t xml:space="preserve">o </w:t>
-            </w:r>
             <w:r>
               <w:t xml:space="preserve">carácter </w:t>
             </w:r>
@@ -1003,15 +800,7 @@
               <w:t>&gt;=</w:t>
             </w:r>
             <w:r>
-              <w:t xml:space="preserve"> ‘A’ o </w:t>
-            </w:r>
-            <w:proofErr w:type="spellStart"/>
-            <w:r>
-              <w:t>caracter</w:t>
-            </w:r>
-            <w:proofErr w:type="spellEnd"/>
-            <w:r>
-              <w:t xml:space="preserve"> &lt;= ‘Z’ </w:t>
+              <w:t xml:space="preserve"> ‘A’ o caracter &lt;= ‘Z’ </w:t>
             </w:r>
           </w:p>
           <w:p>
@@ -1028,15 +817,7 @@
               <w:t>&gt;=</w:t>
             </w:r>
             <w:r>
-              <w:t xml:space="preserve"> ‘0’ o </w:t>
-            </w:r>
-            <w:proofErr w:type="spellStart"/>
-            <w:r>
-              <w:t>caracter</w:t>
-            </w:r>
-            <w:proofErr w:type="spellEnd"/>
-            <w:r>
-              <w:t xml:space="preserve"> &lt;= ‘9’</w:t>
+              <w:t xml:space="preserve"> ‘0’ o caracter &lt;= ‘9’</w:t>
             </w:r>
             <w:r>
               <w:t xml:space="preserve"> entonces</w:t>
@@ -1047,15 +828,7 @@
               <w:cnfStyle w:val="000000100000" w:firstRow="0" w:lastRow="0" w:firstColumn="0" w:lastColumn="0" w:oddVBand="0" w:evenVBand="0" w:oddHBand="1" w:evenHBand="0" w:firstRowFirstColumn="0" w:firstRowLastColumn="0" w:lastRowFirstColumn="0" w:lastRowLastColumn="0"/>
             </w:pPr>
             <w:r>
-              <w:t xml:space="preserve">                    </w:t>
-            </w:r>
-            <w:proofErr w:type="spellStart"/>
-            <w:r>
-              <w:t>Seteo</w:t>
-            </w:r>
-            <w:proofErr w:type="spellEnd"/>
-            <w:r>
-              <w:t xml:space="preserve"> variable en TRUE</w:t>
+              <w:t xml:space="preserve">                    Seteo variable en TRUE</w:t>
             </w:r>
           </w:p>
           <w:p>
@@ -1071,26 +844,16 @@
               <w:cnfStyle w:val="000000100000" w:firstRow="0" w:lastRow="0" w:firstColumn="0" w:lastColumn="0" w:oddVBand="0" w:evenVBand="0" w:oddHBand="1" w:evenHBand="0" w:firstRowFirstColumn="0" w:firstRowLastColumn="0" w:lastRowFirstColumn="0" w:lastRowLastColumn="0"/>
             </w:pPr>
             <w:r>
-              <w:t xml:space="preserve">                    </w:t>
-            </w:r>
-            <w:proofErr w:type="spellStart"/>
-            <w:r>
-              <w:t>Seteo</w:t>
-            </w:r>
-            <w:proofErr w:type="spellEnd"/>
-            <w:r>
-              <w:t xml:space="preserve"> variable en FALSE</w:t>
-            </w:r>
-          </w:p>
-          <w:p>
-            <w:pPr>
-              <w:cnfStyle w:val="000000100000" w:firstRow="0" w:lastRow="0" w:firstColumn="0" w:lastColumn="0" w:oddVBand="0" w:evenVBand="0" w:oddHBand="1" w:evenHBand="0" w:firstRowFirstColumn="0" w:firstRowLastColumn="0" w:lastRowFirstColumn="0" w:lastRowLastColumn="0"/>
-            </w:pPr>
-            <w:proofErr w:type="spellStart"/>
+              <w:t xml:space="preserve">                    Seteo variable en FALSE</w:t>
+            </w:r>
+          </w:p>
+          <w:p>
+            <w:pPr>
+              <w:cnfStyle w:val="000000100000" w:firstRow="0" w:lastRow="0" w:firstColumn="0" w:lastColumn="0" w:oddVBand="0" w:evenVBand="0" w:oddHBand="1" w:evenHBand="0" w:firstRowFirstColumn="0" w:firstRowLastColumn="0" w:lastRowFirstColumn="0" w:lastRowLastColumn="0"/>
+            </w:pPr>
             <w:r>
               <w:t>FinMientras</w:t>
             </w:r>
-            <w:proofErr w:type="spellEnd"/>
           </w:p>
         </w:tc>
       </w:tr>
@@ -1129,14 +892,12 @@
             <w:pPr>
               <w:jc w:val="center"/>
             </w:pPr>
-            <w:proofErr w:type="spellStart"/>
             <w:r>
               <w:rPr>
                 <w:u w:val="single"/>
               </w:rPr>
               <w:t>EsValidoNumero</w:t>
             </w:r>
-            <w:proofErr w:type="spellEnd"/>
           </w:p>
         </w:tc>
       </w:tr>
@@ -1167,19 +928,11 @@
                 <w:bCs/>
               </w:rPr>
             </w:pPr>
-            <w:proofErr w:type="spellStart"/>
             <w:r>
               <w:rPr>
                 <w:bCs/>
               </w:rPr>
-              <w:t>String</w:t>
-            </w:r>
-            <w:proofErr w:type="spellEnd"/>
-            <w:r>
-              <w:rPr>
-                <w:bCs/>
-              </w:rPr>
-              <w:t xml:space="preserve"> cargado</w:t>
+              <w:t>String cargado</w:t>
             </w:r>
           </w:p>
         </w:tc>
@@ -1243,13 +996,8 @@
               <w:cnfStyle w:val="000000100000" w:firstRow="0" w:lastRow="0" w:firstColumn="0" w:lastColumn="0" w:oddVBand="0" w:evenVBand="0" w:oddHBand="1" w:evenHBand="0" w:firstRowFirstColumn="0" w:firstRowLastColumn="0" w:lastRowFirstColumn="0" w:lastRowLastColumn="0"/>
             </w:pPr>
             <w:r>
-              <w:t xml:space="preserve">Recorro </w:t>
-            </w:r>
-            <w:proofErr w:type="spellStart"/>
-            <w:r>
-              <w:t>String</w:t>
-            </w:r>
-            <w:proofErr w:type="spellEnd"/>
+              <w:t>Recorro String</w:t>
+            </w:r>
           </w:p>
           <w:p>
             <w:pPr>
@@ -1267,13 +1015,8 @@
               <w:t xml:space="preserve">        Si carácter es ‘-’ entonces</w:t>
             </w:r>
             <w:r>
-              <w:t xml:space="preserve"> tomo el siguiente </w:t>
-            </w:r>
-            <w:proofErr w:type="spellStart"/>
-            <w:r>
-              <w:t>caracter</w:t>
-            </w:r>
-            <w:proofErr w:type="spellEnd"/>
+              <w:t xml:space="preserve"> tomo el siguiente caracter</w:t>
+            </w:r>
           </w:p>
           <w:p>
             <w:pPr>
@@ -1297,15 +1040,7 @@
               <w:cnfStyle w:val="000000100000" w:firstRow="0" w:lastRow="0" w:firstColumn="0" w:lastColumn="0" w:oddVBand="0" w:evenVBand="0" w:oddHBand="1" w:evenHBand="0" w:firstRowFirstColumn="0" w:firstRowLastColumn="0" w:lastRowFirstColumn="0" w:lastRowLastColumn="0"/>
             </w:pPr>
             <w:r>
-              <w:t xml:space="preserve">                        </w:t>
-            </w:r>
-            <w:proofErr w:type="spellStart"/>
-            <w:r>
-              <w:t>Seteo</w:t>
-            </w:r>
-            <w:proofErr w:type="spellEnd"/>
-            <w:r>
-              <w:t xml:space="preserve"> variable en TRUE</w:t>
+              <w:t xml:space="preserve">                        Seteo variable en TRUE</w:t>
             </w:r>
           </w:p>
           <w:p>
@@ -1321,15 +1056,7 @@
               <w:cnfStyle w:val="000000100000" w:firstRow="0" w:lastRow="0" w:firstColumn="0" w:lastColumn="0" w:oddVBand="0" w:evenVBand="0" w:oddHBand="1" w:evenHBand="0" w:firstRowFirstColumn="0" w:firstRowLastColumn="0" w:lastRowFirstColumn="0" w:lastRowLastColumn="0"/>
             </w:pPr>
             <w:r>
-              <w:t xml:space="preserve">                        </w:t>
-            </w:r>
-            <w:proofErr w:type="spellStart"/>
-            <w:r>
-              <w:t>Seteo</w:t>
-            </w:r>
-            <w:proofErr w:type="spellEnd"/>
-            <w:r>
-              <w:t xml:space="preserve"> variable en FALSE</w:t>
+              <w:t xml:space="preserve">                        Seteo variable en FALSE</w:t>
             </w:r>
           </w:p>
           <w:p>
@@ -1370,13 +1097,8 @@
             <w:r>
               <w:t xml:space="preserve">    </w:t>
             </w:r>
-            <w:proofErr w:type="spellStart"/>
-            <w:r>
-              <w:t>Seteo</w:t>
-            </w:r>
-            <w:proofErr w:type="spellEnd"/>
-            <w:r>
-              <w:t xml:space="preserve"> variable en TRUE</w:t>
+            <w:r>
+              <w:t>Seteo variable en TRUE</w:t>
             </w:r>
           </w:p>
           <w:p>
@@ -1403,24 +1125,17 @@
             <w:r>
               <w:t xml:space="preserve">    </w:t>
             </w:r>
-            <w:proofErr w:type="spellStart"/>
-            <w:r>
-              <w:t>Seteo</w:t>
-            </w:r>
-            <w:proofErr w:type="spellEnd"/>
-            <w:r>
-              <w:t xml:space="preserve"> variable en FALSE</w:t>
-            </w:r>
-          </w:p>
-          <w:p>
-            <w:pPr>
-              <w:cnfStyle w:val="000000100000" w:firstRow="0" w:lastRow="0" w:firstColumn="0" w:lastColumn="0" w:oddVBand="0" w:evenVBand="0" w:oddHBand="1" w:evenHBand="0" w:firstRowFirstColumn="0" w:firstRowLastColumn="0" w:lastRowFirstColumn="0" w:lastRowLastColumn="0"/>
-            </w:pPr>
-            <w:proofErr w:type="spellStart"/>
+            <w:r>
+              <w:t>Seteo variable en FALSE</w:t>
+            </w:r>
+          </w:p>
+          <w:p>
+            <w:pPr>
+              <w:cnfStyle w:val="000000100000" w:firstRow="0" w:lastRow="0" w:firstColumn="0" w:lastColumn="0" w:oddVBand="0" w:evenVBand="0" w:oddHBand="1" w:evenHBand="0" w:firstRowFirstColumn="0" w:firstRowLastColumn="0" w:lastRowFirstColumn="0" w:lastRowLastColumn="0"/>
+            </w:pPr>
             <w:r>
               <w:t>FinMientras</w:t>
             </w:r>
-            <w:proofErr w:type="spellEnd"/>
           </w:p>
         </w:tc>
       </w:tr>
@@ -1456,11 +1171,9 @@
             <w:pPr>
               <w:jc w:val="center"/>
             </w:pPr>
-            <w:proofErr w:type="spellStart"/>
             <w:r>
               <w:t>ExistePolinomio</w:t>
             </w:r>
-            <w:proofErr w:type="spellEnd"/>
           </w:p>
         </w:tc>
       </w:tr>
@@ -1638,12 +1351,9 @@
             <w:pPr>
               <w:jc w:val="center"/>
             </w:pPr>
-            <w:proofErr w:type="spellStart"/>
-            <w:r>
-              <w:lastRenderedPageBreak/>
+            <w:r>
               <w:t>CrearPolinomio</w:t>
             </w:r>
-            <w:proofErr w:type="spellEnd"/>
           </w:p>
         </w:tc>
       </w:tr>
@@ -1672,29 +1382,7 @@
               <w:cnfStyle w:val="000000100000" w:firstRow="0" w:lastRow="0" w:firstColumn="0" w:lastColumn="0" w:oddVBand="0" w:evenVBand="0" w:oddHBand="1" w:evenHBand="0" w:firstRowFirstColumn="0" w:firstRowLastColumn="0" w:lastRowFirstColumn="0" w:lastRowLastColumn="0"/>
             </w:pPr>
             <w:r>
-              <w:t xml:space="preserve">Lista de </w:t>
-            </w:r>
-            <w:proofErr w:type="spellStart"/>
-            <w:r>
-              <w:t>String</w:t>
-            </w:r>
-            <w:proofErr w:type="spellEnd"/>
-            <w:r>
-              <w:t xml:space="preserve"> cargada parámetros</w:t>
-            </w:r>
-          </w:p>
-          <w:p>
-            <w:pPr>
-              <w:cnfStyle w:val="000000100000" w:firstRow="0" w:lastRow="0" w:firstColumn="0" w:lastColumn="0" w:oddVBand="0" w:evenVBand="0" w:oddHBand="1" w:evenHBand="0" w:firstRowFirstColumn="0" w:firstRowLastColumn="0" w:lastRowFirstColumn="0" w:lastRowLastColumn="0"/>
-              <w:rPr>
-                <w:bCs/>
-              </w:rPr>
-            </w:pPr>
-            <w:r>
-              <w:rPr>
-                <w:bCs/>
-              </w:rPr>
-              <w:t>ABB de polinomios por referencia</w:t>
+              <w:t>Lista de String cargada parámetros</w:t>
             </w:r>
           </w:p>
         </w:tc>
@@ -1710,6 +1398,7 @@
           </w:tcPr>
           <w:p>
             <w:r>
+              <w:lastRenderedPageBreak/>
               <w:t>Salida:</w:t>
             </w:r>
           </w:p>
@@ -1723,7 +1412,7 @@
               <w:cnfStyle w:val="000000000000" w:firstRow="0" w:lastRow="0" w:firstColumn="0" w:lastColumn="0" w:oddVBand="0" w:evenVBand="0" w:oddHBand="0" w:evenHBand="0" w:firstRowFirstColumn="0" w:firstRowLastColumn="0" w:lastRowFirstColumn="0" w:lastRowLastColumn="0"/>
             </w:pPr>
             <w:r>
-              <w:t>-</w:t>
+              <w:t>Nuevo Polinomio almacenado en el ABBPolinomio</w:t>
             </w:r>
           </w:p>
         </w:tc>
@@ -1752,10 +1441,15 @@
               <w:cnfStyle w:val="000000100000" w:firstRow="0" w:lastRow="0" w:firstColumn="0" w:lastColumn="0" w:oddVBand="0" w:evenVBand="0" w:oddHBand="1" w:evenHBand="0" w:firstRowFirstColumn="0" w:firstRowLastColumn="0" w:lastRowFirstColumn="0" w:lastRowLastColumn="0"/>
             </w:pPr>
             <w:r>
-              <w:t>Tomo primer valor de la lista</w:t>
-            </w:r>
-            <w:r>
-              <w:t xml:space="preserve"> y lo elimino de ella</w:t>
+              <w:t>Defino variable cant_terminos con CantElemLista y le resto 2</w:t>
+            </w:r>
+          </w:p>
+          <w:p>
+            <w:pPr>
+              <w:cnfStyle w:val="000000100000" w:firstRow="0" w:lastRow="0" w:firstColumn="0" w:lastColumn="0" w:oddVBand="0" w:evenVBand="0" w:oddHBand="1" w:evenHBand="0" w:firstRowFirstColumn="0" w:firstRowLastColumn="0" w:lastRowFirstColumn="0" w:lastRowLastColumn="0"/>
+            </w:pPr>
+            <w:r>
+              <w:t>Tomo el tercer valor de la lista</w:t>
             </w:r>
           </w:p>
           <w:p>
@@ -1776,11 +1470,9 @@
             <w:r>
               <w:t xml:space="preserve">        </w:t>
             </w:r>
-            <w:proofErr w:type="spellStart"/>
-            <w:r>
-              <w:t>ConvertirCharANumero</w:t>
-            </w:r>
-            <w:proofErr w:type="spellEnd"/>
+            <w:r>
+              <w:t>ConvertirStringATermino</w:t>
+            </w:r>
           </w:p>
           <w:p>
             <w:pPr>
@@ -1790,56 +1482,51 @@
               <w:t xml:space="preserve">        </w:t>
             </w:r>
             <w:r>
-              <w:t xml:space="preserve">        </w:t>
-            </w:r>
-            <w:r>
-              <w:t>Creo termino</w:t>
-            </w:r>
-          </w:p>
-          <w:p>
-            <w:pPr>
-              <w:cnfStyle w:val="000000100000" w:firstRow="0" w:lastRow="0" w:firstColumn="0" w:lastColumn="0" w:oddVBand="0" w:evenVBand="0" w:oddHBand="1" w:evenHBand="0" w:firstRowFirstColumn="0" w:firstRowLastColumn="0" w:lastRowFirstColumn="0" w:lastRowLastColumn="0"/>
-            </w:pPr>
-            <w:r>
-              <w:t xml:space="preserve">                </w:t>
-            </w:r>
-            <w:r>
-              <w:t xml:space="preserve">        </w:t>
-            </w:r>
-            <w:r>
-              <w:t>Agrego termino a lista</w:t>
-            </w:r>
-          </w:p>
-          <w:p>
-            <w:pPr>
-              <w:cnfStyle w:val="000000100000" w:firstRow="0" w:lastRow="0" w:firstColumn="0" w:lastColumn="0" w:oddVBand="0" w:evenVBand="0" w:oddHBand="1" w:evenHBand="0" w:firstRowFirstColumn="0" w:firstRowLastColumn="0" w:lastRowFirstColumn="0" w:lastRowLastColumn="0"/>
-            </w:pPr>
-            <w:r>
-              <w:t xml:space="preserve">                Sino </w:t>
-            </w:r>
-          </w:p>
-          <w:p>
-            <w:pPr>
-              <w:cnfStyle w:val="000000100000" w:firstRow="0" w:lastRow="0" w:firstColumn="0" w:lastColumn="0" w:oddVBand="0" w:evenVBand="0" w:oddHBand="1" w:evenHBand="0" w:firstRowFirstColumn="0" w:firstRowLastColumn="0" w:lastRowFirstColumn="0" w:lastRowLastColumn="0"/>
-            </w:pPr>
-            <w:r>
-              <w:t xml:space="preserve">                        Muestro error</w:t>
-            </w:r>
-          </w:p>
-          <w:p>
-            <w:pPr>
-              <w:cnfStyle w:val="000000100000" w:firstRow="0" w:lastRow="0" w:firstColumn="0" w:lastColumn="0" w:oddVBand="0" w:evenVBand="0" w:oddHBand="1" w:evenHBand="0" w:firstRowFirstColumn="0" w:firstRowLastColumn="0" w:lastRowFirstColumn="0" w:lastRowLastColumn="0"/>
-            </w:pPr>
-            <w:r>
-              <w:t xml:space="preserve">        </w:t>
-            </w:r>
-          </w:p>
-          <w:p>
-            <w:pPr>
-              <w:cnfStyle w:val="000000100000" w:firstRow="0" w:lastRow="0" w:firstColumn="0" w:lastColumn="0" w:oddVBand="0" w:evenVBand="0" w:oddHBand="1" w:evenHBand="0" w:firstRowFirstColumn="0" w:firstRowLastColumn="0" w:lastRowFirstColumn="0" w:lastRowLastColumn="0"/>
-            </w:pPr>
-            <w:r>
-              <w:t xml:space="preserve">        Creo polinomio con nombre y lista de términos</w:t>
+              <w:t>Agrego termino a</w:t>
+            </w:r>
+            <w:r>
+              <w:t xml:space="preserve"> la nueva</w:t>
+            </w:r>
+            <w:r>
+              <w:t xml:space="preserve"> lista</w:t>
+            </w:r>
+          </w:p>
+          <w:p>
+            <w:pPr>
+              <w:cnfStyle w:val="000000100000" w:firstRow="0" w:lastRow="0" w:firstColumn="0" w:lastColumn="0" w:oddVBand="0" w:evenVBand="0" w:oddHBand="1" w:evenHBand="0" w:firstRowFirstColumn="0" w:firstRowLastColumn="0" w:lastRowFirstColumn="0" w:lastRowLastColumn="0"/>
+            </w:pPr>
+            <w:r>
+              <w:t xml:space="preserve">        Resto 1 a cant_terminos</w:t>
+            </w:r>
+          </w:p>
+          <w:p>
+            <w:pPr>
+              <w:cnfStyle w:val="000000100000" w:firstRow="0" w:lastRow="0" w:firstColumn="0" w:lastColumn="0" w:oddVBand="0" w:evenVBand="0" w:oddHBand="1" w:evenHBand="0" w:firstRowFirstColumn="0" w:firstRowLastColumn="0" w:lastRowFirstColumn="0" w:lastRowLastColumn="0"/>
+            </w:pPr>
+            <w:r>
+              <w:t xml:space="preserve">        Tomo siguiente elemento de la lista</w:t>
+            </w:r>
+          </w:p>
+          <w:p>
+            <w:pPr>
+              <w:cnfStyle w:val="000000100000" w:firstRow="0" w:lastRow="0" w:firstColumn="0" w:lastColumn="0" w:oddVBand="0" w:evenVBand="0" w:oddHBand="1" w:evenHBand="0" w:firstRowFirstColumn="0" w:firstRowLastColumn="0" w:lastRowFirstColumn="0" w:lastRowLastColumn="0"/>
+            </w:pPr>
+            <w:r>
+              <w:t>FinMientras</w:t>
+            </w:r>
+          </w:p>
+          <w:p>
+            <w:pPr>
+              <w:cnfStyle w:val="000000100000" w:firstRow="0" w:lastRow="0" w:firstColumn="0" w:lastColumn="0" w:oddVBand="0" w:evenVBand="0" w:oddHBand="1" w:evenHBand="0" w:firstRowFirstColumn="0" w:firstRowLastColumn="0" w:lastRowFirstColumn="0" w:lastRowLastColumn="0"/>
+            </w:pPr>
+            <w:r>
+              <w:t xml:space="preserve">        Creo polinomio con nombre y </w:t>
+            </w:r>
+            <w:r>
+              <w:t xml:space="preserve">la nueva </w:t>
+            </w:r>
+            <w:r>
+              <w:t>lista de términos</w:t>
             </w:r>
           </w:p>
           <w:p>
@@ -1854,47 +1541,32 @@
             <w:pPr>
               <w:cnfStyle w:val="000000100000" w:firstRow="0" w:lastRow="0" w:firstColumn="0" w:lastColumn="0" w:oddVBand="0" w:evenVBand="0" w:oddHBand="1" w:evenHBand="0" w:firstRowFirstColumn="0" w:firstRowLastColumn="0" w:lastRowFirstColumn="0" w:lastRowLastColumn="0"/>
             </w:pPr>
-          </w:p>
-          <w:p>
-            <w:pPr>
-              <w:cnfStyle w:val="000000100000" w:firstRow="0" w:lastRow="0" w:firstColumn="0" w:lastColumn="0" w:oddVBand="0" w:evenVBand="0" w:oddHBand="1" w:evenHBand="0" w:firstRowFirstColumn="0" w:firstRowLastColumn="0" w:lastRowFirstColumn="0" w:lastRowLastColumn="0"/>
-            </w:pPr>
-            <w:r>
-              <w:t>Sino</w:t>
-            </w:r>
-          </w:p>
-          <w:p>
-            <w:pPr>
-              <w:cnfStyle w:val="000000100000" w:firstRow="0" w:lastRow="0" w:firstColumn="0" w:lastColumn="0" w:oddVBand="0" w:evenVBand="0" w:oddHBand="1" w:evenHBand="0" w:firstRowFirstColumn="0" w:firstRowLastColumn="0" w:lastRowFirstColumn="0" w:lastRowLastColumn="0"/>
-            </w:pPr>
-            <w:r>
-              <w:t xml:space="preserve">        Muestro error</w:t>
-            </w:r>
-            <w:r>
-              <w:br/>
-            </w:r>
-            <w:r>
-              <w:tab/>
-            </w:r>
-          </w:p>
-          <w:p>
-            <w:pPr>
-              <w:cnfStyle w:val="000000100000" w:firstRow="0" w:lastRow="0" w:firstColumn="0" w:lastColumn="0" w:oddVBand="0" w:evenVBand="0" w:oddHBand="1" w:evenHBand="0" w:firstRowFirstColumn="0" w:firstRowLastColumn="0" w:lastRowFirstColumn="0" w:lastRowLastColumn="0"/>
-            </w:pPr>
-            <w:proofErr w:type="spellStart"/>
             <w:r>
               <w:t>FinSi</w:t>
             </w:r>
-            <w:proofErr w:type="spellEnd"/>
+          </w:p>
+        </w:tc>
+      </w:tr>
+      <w:tr>
+        <w:tc>
+          <w:tcPr>
+            <w:cnfStyle w:val="001000000000" w:firstRow="0" w:lastRow="0" w:firstColumn="1" w:lastColumn="0" w:oddVBand="0" w:evenVBand="0" w:oddHBand="0" w:evenHBand="0" w:firstRowFirstColumn="0" w:firstRowLastColumn="0" w:lastRowFirstColumn="0" w:lastRowLastColumn="0"/>
+            <w:tcW w:w="1011" w:type="dxa"/>
+          </w:tcPr>
+          <w:p/>
+        </w:tc>
+        <w:tc>
+          <w:tcPr>
+            <w:tcW w:w="7483" w:type="dxa"/>
+          </w:tcPr>
+          <w:p>
+            <w:pPr>
+              <w:cnfStyle w:val="000000000000" w:firstRow="0" w:lastRow="0" w:firstColumn="0" w:lastColumn="0" w:oddVBand="0" w:evenVBand="0" w:oddHBand="0" w:evenHBand="0" w:firstRowFirstColumn="0" w:firstRowLastColumn="0" w:lastRowFirstColumn="0" w:lastRowLastColumn="0"/>
+            </w:pPr>
           </w:p>
         </w:tc>
       </w:tr>
     </w:tbl>
-    <w:p>
-      <w:pPr>
-        <w:spacing w:line="240" w:lineRule="auto"/>
-      </w:pPr>
-    </w:p>
     <w:p>
       <w:pPr>
         <w:spacing w:line="240" w:lineRule="auto"/>
@@ -1927,7 +1599,7 @@
               <w:jc w:val="center"/>
             </w:pPr>
             <w:r>
-              <w:t>Multiplicar</w:t>
+              <w:t>ConvertirStringATermino</w:t>
             </w:r>
           </w:p>
         </w:tc>
@@ -1957,21 +1629,8 @@
               <w:cnfStyle w:val="000000100000" w:firstRow="0" w:lastRow="0" w:firstColumn="0" w:lastColumn="0" w:oddVBand="0" w:evenVBand="0" w:oddHBand="1" w:evenHBand="0" w:firstRowFirstColumn="0" w:firstRowLastColumn="0" w:lastRowFirstColumn="0" w:lastRowLastColumn="0"/>
             </w:pPr>
             <w:r>
-              <w:t xml:space="preserve">2 </w:t>
-            </w:r>
-            <w:proofErr w:type="gramStart"/>
-            <w:r>
-              <w:t>Polinomios</w:t>
-            </w:r>
-            <w:proofErr w:type="gramEnd"/>
-            <w:r>
-              <w:br/>
-            </w:r>
-            <w:proofErr w:type="spellStart"/>
-            <w:r>
               <w:t>String</w:t>
             </w:r>
-            <w:proofErr w:type="spellEnd"/>
           </w:p>
         </w:tc>
       </w:tr>
@@ -1999,7 +1658,7 @@
               <w:cnfStyle w:val="000000000000" w:firstRow="0" w:lastRow="0" w:firstColumn="0" w:lastColumn="0" w:oddVBand="0" w:evenVBand="0" w:oddHBand="0" w:evenHBand="0" w:firstRowFirstColumn="0" w:firstRowLastColumn="0" w:lastRowFirstColumn="0" w:lastRowLastColumn="0"/>
             </w:pPr>
             <w:r>
-              <w:t>Un nuevo Polinomio</w:t>
+              <w:t>Termino</w:t>
             </w:r>
           </w:p>
         </w:tc>
@@ -2051,28 +1710,220 @@
               <w:cnfStyle w:val="000000100000" w:firstRow="0" w:lastRow="0" w:firstColumn="0" w:lastColumn="0" w:oddVBand="0" w:evenVBand="0" w:oddHBand="1" w:evenHBand="0" w:firstRowFirstColumn="0" w:firstRowLastColumn="0" w:lastRowFirstColumn="0" w:lastRowLastColumn="0"/>
             </w:pPr>
             <w:r>
-              <w:t xml:space="preserve">Creo nuevo Polinomio y le asigno el nombre del </w:t>
-            </w:r>
-            <w:proofErr w:type="spellStart"/>
-            <w:r>
-              <w:t>string</w:t>
-            </w:r>
-            <w:proofErr w:type="spellEnd"/>
-          </w:p>
-          <w:p>
-            <w:pPr>
-              <w:cnfStyle w:val="000000100000" w:firstRow="0" w:lastRow="0" w:firstColumn="0" w:lastColumn="0" w:oddVBand="0" w:evenVBand="0" w:oddHBand="1" w:evenHBand="0" w:firstRowFirstColumn="0" w:firstRowLastColumn="0" w:lastRowFirstColumn="0" w:lastRowLastColumn="0"/>
-            </w:pPr>
-            <w:r>
-              <w:t xml:space="preserve">Obtengo Lista de </w:t>
-            </w:r>
-            <w:proofErr w:type="spellStart"/>
-            <w:r>
-              <w:t>terminos</w:t>
-            </w:r>
-            <w:proofErr w:type="spellEnd"/>
-            <w:r>
-              <w:t xml:space="preserve"> del primer polinomio</w:t>
+              <w:t>Defino nuevo termino vasio.</w:t>
+            </w:r>
+          </w:p>
+          <w:p>
+            <w:pPr>
+              <w:cnfStyle w:val="000000100000" w:firstRow="0" w:lastRow="0" w:firstColumn="0" w:lastColumn="0" w:oddVBand="0" w:evenVBand="0" w:oddHBand="1" w:evenHBand="0" w:firstRowFirstColumn="0" w:firstRowLastColumn="0" w:lastRowFirstColumn="0" w:lastRowLastColumn="0"/>
+            </w:pPr>
+            <w:r>
+              <w:t>Recorro string</w:t>
+            </w:r>
+          </w:p>
+          <w:p>
+            <w:pPr>
+              <w:cnfStyle w:val="000000100000" w:firstRow="0" w:lastRow="0" w:firstColumn="0" w:lastColumn="0" w:oddVBand="0" w:evenVBand="0" w:oddHBand="1" w:evenHBand="0" w:firstRowFirstColumn="0" w:firstRowLastColumn="0" w:lastRowFirstColumn="0" w:lastRowLastColumn="0"/>
+            </w:pPr>
+            <w:r>
+              <w:t>Mientras carácter sea distinto a fin de línea</w:t>
+            </w:r>
+          </w:p>
+          <w:p>
+            <w:pPr>
+              <w:cnfStyle w:val="000000100000" w:firstRow="0" w:lastRow="0" w:firstColumn="0" w:lastColumn="0" w:oddVBand="0" w:evenVBand="0" w:oddHBand="1" w:evenHBand="0" w:firstRowFirstColumn="0" w:firstRowLastColumn="0" w:lastRowFirstColumn="0" w:lastRowLastColumn="0"/>
+            </w:pPr>
+            <w:r>
+              <w:t xml:space="preserve">        Si carácter es ‘-‘</w:t>
+            </w:r>
+            <w:r>
+              <w:t xml:space="preserve"> tomo siguiente caracter</w:t>
+            </w:r>
+          </w:p>
+          <w:p>
+            <w:pPr>
+              <w:cnfStyle w:val="000000100000" w:firstRow="0" w:lastRow="0" w:firstColumn="0" w:lastColumn="0" w:oddVBand="0" w:evenVBand="0" w:oddHBand="1" w:evenHBand="0" w:firstRowFirstColumn="0" w:firstRowLastColumn="0" w:lastRowFirstColumn="0" w:lastRowLastColumn="0"/>
+            </w:pPr>
+            <w:r>
+              <w:t>/// A TERMINAR</w:t>
+            </w:r>
+            <w:bookmarkStart w:id="0" w:name="_GoBack"/>
+            <w:bookmarkEnd w:id="0"/>
+          </w:p>
+        </w:tc>
+      </w:tr>
+    </w:tbl>
+    <w:p>
+      <w:pPr>
+        <w:spacing w:line="240" w:lineRule="auto"/>
+      </w:pPr>
+    </w:p>
+    <w:p>
+      <w:pPr>
+        <w:spacing w:line="240" w:lineRule="auto"/>
+      </w:pPr>
+    </w:p>
+    <w:p>
+      <w:pPr>
+        <w:spacing w:line="240" w:lineRule="auto"/>
+      </w:pPr>
+    </w:p>
+    <w:tbl>
+      <w:tblPr>
+        <w:tblStyle w:val="Tablanormal1"/>
+        <w:tblW w:w="0" w:type="auto"/>
+        <w:tblLook w:val="04A0" w:firstRow="1" w:lastRow="0" w:firstColumn="1" w:lastColumn="0" w:noHBand="0" w:noVBand="1"/>
+      </w:tblPr>
+      <w:tblGrid>
+        <w:gridCol w:w="1011"/>
+        <w:gridCol w:w="7483"/>
+      </w:tblGrid>
+      <w:tr>
+        <w:trPr>
+          <w:cnfStyle w:val="100000000000" w:firstRow="1" w:lastRow="0" w:firstColumn="0" w:lastColumn="0" w:oddVBand="0" w:evenVBand="0" w:oddHBand="0" w:evenHBand="0" w:firstRowFirstColumn="0" w:firstRowLastColumn="0" w:lastRowFirstColumn="0" w:lastRowLastColumn="0"/>
+          <w:trHeight w:val="400"/>
+        </w:trPr>
+        <w:tc>
+          <w:tcPr>
+            <w:cnfStyle w:val="001000000000" w:firstRow="0" w:lastRow="0" w:firstColumn="1" w:lastColumn="0" w:oddVBand="0" w:evenVBand="0" w:oddHBand="0" w:evenHBand="0" w:firstRowFirstColumn="0" w:firstRowLastColumn="0" w:lastRowFirstColumn="0" w:lastRowLastColumn="0"/>
+            <w:tcW w:w="8494" w:type="dxa"/>
+            <w:gridSpan w:val="2"/>
+            <w:shd w:val="clear" w:color="auto" w:fill="8EAADB" w:themeFill="accent5" w:themeFillTint="99"/>
+          </w:tcPr>
+          <w:p>
+            <w:pPr>
+              <w:jc w:val="center"/>
+            </w:pPr>
+            <w:r>
+              <w:t>Multiplicar</w:t>
+            </w:r>
+          </w:p>
+        </w:tc>
+      </w:tr>
+      <w:tr>
+        <w:trPr>
+          <w:cnfStyle w:val="000000100000" w:firstRow="0" w:lastRow="0" w:firstColumn="0" w:lastColumn="0" w:oddVBand="0" w:evenVBand="0" w:oddHBand="1" w:evenHBand="0" w:firstRowFirstColumn="0" w:firstRowLastColumn="0" w:lastRowFirstColumn="0" w:lastRowLastColumn="0"/>
+          <w:trHeight w:val="571"/>
+        </w:trPr>
+        <w:tc>
+          <w:tcPr>
+            <w:cnfStyle w:val="001000000000" w:firstRow="0" w:lastRow="0" w:firstColumn="1" w:lastColumn="0" w:oddVBand="0" w:evenVBand="0" w:oddHBand="0" w:evenHBand="0" w:firstRowFirstColumn="0" w:firstRowLastColumn="0" w:lastRowFirstColumn="0" w:lastRowLastColumn="0"/>
+            <w:tcW w:w="1011" w:type="dxa"/>
+          </w:tcPr>
+          <w:p>
+            <w:r>
+              <w:t>Entrada:</w:t>
+            </w:r>
+          </w:p>
+        </w:tc>
+        <w:tc>
+          <w:tcPr>
+            <w:tcW w:w="7483" w:type="dxa"/>
+          </w:tcPr>
+          <w:p>
+            <w:pPr>
+              <w:cnfStyle w:val="000000100000" w:firstRow="0" w:lastRow="0" w:firstColumn="0" w:lastColumn="0" w:oddVBand="0" w:evenVBand="0" w:oddHBand="1" w:evenHBand="0" w:firstRowFirstColumn="0" w:firstRowLastColumn="0" w:lastRowFirstColumn="0" w:lastRowLastColumn="0"/>
+            </w:pPr>
+            <w:r>
+              <w:t xml:space="preserve">2 </w:t>
+            </w:r>
+            <w:r>
+              <w:t>Polinomios</w:t>
+            </w:r>
+            <w:r>
+              <w:br/>
+            </w:r>
+            <w:r>
+              <w:t>String</w:t>
+            </w:r>
+          </w:p>
+        </w:tc>
+      </w:tr>
+      <w:tr>
+        <w:trPr>
+          <w:trHeight w:val="391"/>
+        </w:trPr>
+        <w:tc>
+          <w:tcPr>
+            <w:cnfStyle w:val="001000000000" w:firstRow="0" w:lastRow="0" w:firstColumn="1" w:lastColumn="0" w:oddVBand="0" w:evenVBand="0" w:oddHBand="0" w:evenHBand="0" w:firstRowFirstColumn="0" w:firstRowLastColumn="0" w:lastRowFirstColumn="0" w:lastRowLastColumn="0"/>
+            <w:tcW w:w="1011" w:type="dxa"/>
+          </w:tcPr>
+          <w:p>
+            <w:r>
+              <w:t>Salida:</w:t>
+            </w:r>
+          </w:p>
+        </w:tc>
+        <w:tc>
+          <w:tcPr>
+            <w:tcW w:w="7483" w:type="dxa"/>
+          </w:tcPr>
+          <w:p>
+            <w:pPr>
+              <w:cnfStyle w:val="000000000000" w:firstRow="0" w:lastRow="0" w:firstColumn="0" w:lastColumn="0" w:oddVBand="0" w:evenVBand="0" w:oddHBand="0" w:evenHBand="0" w:firstRowFirstColumn="0" w:firstRowLastColumn="0" w:lastRowFirstColumn="0" w:lastRowLastColumn="0"/>
+            </w:pPr>
+            <w:r>
+              <w:t>Un nuevo Polinomio</w:t>
+            </w:r>
+          </w:p>
+        </w:tc>
+      </w:tr>
+      <w:tr>
+        <w:trPr>
+          <w:cnfStyle w:val="000000100000" w:firstRow="0" w:lastRow="0" w:firstColumn="0" w:lastColumn="0" w:oddVBand="0" w:evenVBand="0" w:oddHBand="1" w:evenHBand="0" w:firstRowFirstColumn="0" w:firstRowLastColumn="0" w:lastRowFirstColumn="0" w:lastRowLastColumn="0"/>
+        </w:trPr>
+        <w:tc>
+          <w:tcPr>
+            <w:cnfStyle w:val="001000000000" w:firstRow="0" w:lastRow="0" w:firstColumn="1" w:lastColumn="0" w:oddVBand="0" w:evenVBand="0" w:oddHBand="0" w:evenHBand="0" w:firstRowFirstColumn="0" w:firstRowLastColumn="0" w:lastRowFirstColumn="0" w:lastRowLastColumn="0"/>
+            <w:tcW w:w="1011" w:type="dxa"/>
+          </w:tcPr>
+          <w:p>
+            <w:pPr>
+              <w:rPr>
+                <w:b w:val="0"/>
+                <w:bCs w:val="0"/>
+              </w:rPr>
+            </w:pPr>
+            <w:r>
+              <w:t>Método:</w:t>
+            </w:r>
+          </w:p>
+          <w:p>
+            <w:pPr>
+              <w:rPr>
+                <w:b w:val="0"/>
+                <w:bCs w:val="0"/>
+              </w:rPr>
+            </w:pPr>
+          </w:p>
+          <w:p>
+            <w:pPr>
+              <w:rPr>
+                <w:b w:val="0"/>
+                <w:bCs w:val="0"/>
+              </w:rPr>
+            </w:pPr>
+          </w:p>
+          <w:p/>
+        </w:tc>
+        <w:tc>
+          <w:tcPr>
+            <w:tcW w:w="7483" w:type="dxa"/>
+          </w:tcPr>
+          <w:p>
+            <w:pPr>
+              <w:cnfStyle w:val="000000100000" w:firstRow="0" w:lastRow="0" w:firstColumn="0" w:lastColumn="0" w:oddVBand="0" w:evenVBand="0" w:oddHBand="1" w:evenHBand="0" w:firstRowFirstColumn="0" w:firstRowLastColumn="0" w:lastRowFirstColumn="0" w:lastRowLastColumn="0"/>
+            </w:pPr>
+            <w:r>
+              <w:t>Creo nuevo Polinomio y le asigno el nombre del string</w:t>
+            </w:r>
+          </w:p>
+          <w:p>
+            <w:pPr>
+              <w:cnfStyle w:val="000000100000" w:firstRow="0" w:lastRow="0" w:firstColumn="0" w:lastColumn="0" w:oddVBand="0" w:evenVBand="0" w:oddHBand="1" w:evenHBand="0" w:firstRowFirstColumn="0" w:firstRowLastColumn="0" w:lastRowFirstColumn="0" w:lastRowLastColumn="0"/>
+            </w:pPr>
+            <w:r>
+              <w:t>Obtengo Lista de terminos del primer polinomio</w:t>
             </w:r>
           </w:p>
           <w:p>
@@ -2089,15 +1940,7 @@
               <w:t>ista</w:t>
             </w:r>
             <w:r>
-              <w:t xml:space="preserve"> de </w:t>
-            </w:r>
-            <w:proofErr w:type="spellStart"/>
-            <w:r>
-              <w:t>terminos</w:t>
-            </w:r>
-            <w:proofErr w:type="spellEnd"/>
-            <w:r>
-              <w:t xml:space="preserve"> del primer polinomio</w:t>
+              <w:t xml:space="preserve"> de terminos del primer polinomio</w:t>
             </w:r>
             <w:r>
               <w:t xml:space="preserve"> no sea nula</w:t>
@@ -2109,15 +1952,7 @@
             </w:pPr>
             <w:r>
               <w:tab/>
-              <w:t xml:space="preserve">Tomo Termino de la Lista de </w:t>
-            </w:r>
-            <w:proofErr w:type="spellStart"/>
-            <w:r>
-              <w:t>terminos</w:t>
-            </w:r>
-            <w:proofErr w:type="spellEnd"/>
-            <w:r>
-              <w:t xml:space="preserve"> del primer polinomio</w:t>
+              <w:t>Tomo Termino de la Lista de terminos del primer polinomio</w:t>
             </w:r>
             <w:r>
               <w:br/>
@@ -2141,15 +1976,7 @@
               <w:t xml:space="preserve"> </w:t>
             </w:r>
             <w:r>
-              <w:t xml:space="preserve">Lista de </w:t>
-            </w:r>
-            <w:proofErr w:type="spellStart"/>
-            <w:r>
-              <w:t>terminos</w:t>
-            </w:r>
-            <w:proofErr w:type="spellEnd"/>
-            <w:r>
-              <w:t xml:space="preserve"> del segundo polinomio</w:t>
+              <w:t>Lista de terminos del segundo polinomio</w:t>
             </w:r>
             <w:r>
               <w:br/>
@@ -2175,15 +2002,7 @@
             </w:r>
             <w:r>
               <w:tab/>
-              <w:t xml:space="preserve">Tomo Termino de la Lista de </w:t>
-            </w:r>
-            <w:proofErr w:type="spellStart"/>
-            <w:r>
-              <w:t>terminos</w:t>
-            </w:r>
-            <w:proofErr w:type="spellEnd"/>
-            <w:r>
-              <w:t xml:space="preserve"> del segundo polinomio </w:t>
+              <w:t xml:space="preserve">Tomo Termino de la Lista de terminos del segundo polinomio </w:t>
             </w:r>
             <w:r>
               <w:br/>
@@ -2227,12 +2046,8 @@
             </w:r>
             <w:r>
               <w:tab/>
-            </w:r>
-            <w:proofErr w:type="spellStart"/>
-            <w:r>
               <w:t>FinMientras</w:t>
             </w:r>
-            <w:proofErr w:type="spellEnd"/>
             <w:r>
               <w:br/>
             </w:r>
@@ -2242,12 +2057,8 @@
             </w:r>
             <w:r>
               <w:br/>
-            </w:r>
-            <w:proofErr w:type="spellStart"/>
-            <w:r>
               <w:t>FinMientras</w:t>
             </w:r>
-            <w:proofErr w:type="spellEnd"/>
             <w:r>
               <w:br/>
             </w:r>
@@ -2322,7 +2133,6 @@
               <w:jc w:val="center"/>
             </w:pPr>
             <w:r>
-              <w:lastRenderedPageBreak/>
               <w:t>Evaluar</w:t>
             </w:r>
           </w:p>
@@ -2447,7 +2257,10 @@
               <w:cnfStyle w:val="000000100000" w:firstRow="0" w:lastRow="0" w:firstColumn="0" w:lastColumn="0" w:oddVBand="0" w:evenVBand="0" w:oddHBand="1" w:evenHBand="0" w:firstRowFirstColumn="0" w:firstRowLastColumn="0" w:lastRowFirstColumn="0" w:lastRowLastColumn="0"/>
             </w:pPr>
             <w:r>
-              <w:t xml:space="preserve">                       Mientras exponente sea </w:t>
+              <w:t xml:space="preserve">               </w:t>
+            </w:r>
+            <w:r>
+              <w:t xml:space="preserve">Mientras exponente sea </w:t>
             </w:r>
             <w:r>
               <w:t>distinto</w:t>
@@ -2465,18 +2278,10 @@
               <w:tab/>
             </w:r>
             <w:r>
-              <w:t xml:space="preserve">                 </w:t>
-            </w:r>
-            <w:r>
-              <w:t xml:space="preserve">Multiplico entrada por </w:t>
-            </w:r>
-            <w:proofErr w:type="spellStart"/>
-            <w:r>
-              <w:t>si</w:t>
-            </w:r>
-            <w:proofErr w:type="spellEnd"/>
-            <w:r>
-              <w:t xml:space="preserve"> mismo </w:t>
+              <w:t xml:space="preserve">           </w:t>
+            </w:r>
+            <w:r>
+              <w:t xml:space="preserve">Multiplico entrada por si mismo </w:t>
             </w:r>
             <w:r>
               <w:t>y guardo valor en entrada</w:t>
@@ -2495,13 +2300,8 @@
               <w:cnfStyle w:val="000000100000" w:firstRow="0" w:lastRow="0" w:firstColumn="0" w:lastColumn="0" w:oddVBand="0" w:evenVBand="0" w:oddHBand="1" w:evenHBand="0" w:firstRowFirstColumn="0" w:firstRowLastColumn="0" w:lastRowFirstColumn="0" w:lastRowLastColumn="0"/>
             </w:pPr>
             <w:r>
-              <w:t xml:space="preserve">                        </w:t>
-            </w:r>
-            <w:proofErr w:type="spellStart"/>
-            <w:r>
-              <w:t>FinMientras</w:t>
-            </w:r>
-            <w:proofErr w:type="spellEnd"/>
+              <w:t xml:space="preserve">                        FinMientras</w:t>
+            </w:r>
             <w:r>
               <w:br/>
             </w:r>
@@ -2519,12 +2319,8 @@
             </w:r>
             <w:r>
               <w:br/>
-            </w:r>
-            <w:proofErr w:type="spellStart"/>
-            <w:r>
               <w:t>FinMientras</w:t>
             </w:r>
-            <w:proofErr w:type="spellEnd"/>
             <w:r>
               <w:br/>
               <w:t>Devuelvo valor</w:t>
@@ -2541,7 +2337,45 @@
           </w:p>
         </w:tc>
       </w:tr>
+      <w:tr>
+        <w:trPr>
+          <w:trHeight w:val="2724"/>
+        </w:trPr>
+        <w:tc>
+          <w:tcPr>
+            <w:cnfStyle w:val="001000000000" w:firstRow="0" w:lastRow="0" w:firstColumn="1" w:lastColumn="0" w:oddVBand="0" w:evenVBand="0" w:oddHBand="0" w:evenHBand="0" w:firstRowFirstColumn="0" w:firstRowLastColumn="0" w:lastRowFirstColumn="0" w:lastRowLastColumn="0"/>
+            <w:tcW w:w="1059" w:type="dxa"/>
+          </w:tcPr>
+          <w:p/>
+        </w:tc>
+        <w:tc>
+          <w:tcPr>
+            <w:tcW w:w="7840" w:type="dxa"/>
+          </w:tcPr>
+          <w:p>
+            <w:pPr>
+              <w:cnfStyle w:val="000000000000" w:firstRow="0" w:lastRow="0" w:firstColumn="0" w:lastColumn="0" w:oddVBand="0" w:evenVBand="0" w:oddHBand="0" w:evenHBand="0" w:firstRowFirstColumn="0" w:firstRowLastColumn="0" w:lastRowFirstColumn="0" w:lastRowLastColumn="0"/>
+            </w:pPr>
+            <w:r>
+              <w:t>Te</w:t>
+            </w:r>
+          </w:p>
+          <w:p>
+            <w:pPr>
+              <w:cnfStyle w:val="000000000000" w:firstRow="0" w:lastRow="0" w:firstColumn="0" w:lastColumn="0" w:oddVBand="0" w:evenVBand="0" w:oddHBand="0" w:evenHBand="0" w:firstRowFirstColumn="0" w:firstRowLastColumn="0" w:lastRowFirstColumn="0" w:lastRowLastColumn="0"/>
+            </w:pPr>
+            <w:r>
+              <w:t>te</w:t>
+            </w:r>
+          </w:p>
+        </w:tc>
+      </w:tr>
     </w:tbl>
+    <w:p>
+      <w:pPr>
+        <w:spacing w:line="240" w:lineRule="auto"/>
+      </w:pPr>
+    </w:p>
     <w:p>
       <w:pPr>
         <w:spacing w:line="240" w:lineRule="auto"/>
@@ -2573,11 +2407,9 @@
             <w:pPr>
               <w:jc w:val="center"/>
             </w:pPr>
-            <w:proofErr w:type="spellStart"/>
             <w:r>
               <w:t>CantItemsEnLista</w:t>
             </w:r>
-            <w:proofErr w:type="spellEnd"/>
           </w:p>
         </w:tc>
       </w:tr>
@@ -2612,21 +2444,7 @@
               <w:rPr>
                 <w:bCs/>
               </w:rPr>
-              <w:t xml:space="preserve">Lista </w:t>
-            </w:r>
-            <w:proofErr w:type="spellStart"/>
-            <w:r>
-              <w:rPr>
-                <w:bCs/>
-              </w:rPr>
-              <w:t>String</w:t>
-            </w:r>
-            <w:proofErr w:type="spellEnd"/>
-            <w:r>
-              <w:rPr>
-                <w:bCs/>
-              </w:rPr>
-              <w:t xml:space="preserve"> cargada</w:t>
+              <w:t>Lista String cargada</w:t>
             </w:r>
           </w:p>
         </w:tc>
@@ -2654,11 +2472,9 @@
             <w:pPr>
               <w:cnfStyle w:val="000000000000" w:firstRow="0" w:lastRow="0" w:firstColumn="0" w:lastColumn="0" w:oddVBand="0" w:evenVBand="0" w:oddHBand="0" w:evenHBand="0" w:firstRowFirstColumn="0" w:firstRowLastColumn="0" w:lastRowFirstColumn="0" w:lastRowLastColumn="0"/>
             </w:pPr>
-            <w:proofErr w:type="spellStart"/>
             <w:r>
               <w:t>Int</w:t>
             </w:r>
-            <w:proofErr w:type="spellEnd"/>
           </w:p>
         </w:tc>
       </w:tr>
@@ -2686,13 +2502,8 @@
               <w:cnfStyle w:val="000000100000" w:firstRow="0" w:lastRow="0" w:firstColumn="0" w:lastColumn="0" w:oddVBand="0" w:evenVBand="0" w:oddHBand="1" w:evenHBand="0" w:firstRowFirstColumn="0" w:firstRowLastColumn="0" w:lastRowFirstColumn="0" w:lastRowLastColumn="0"/>
             </w:pPr>
             <w:r>
-              <w:t xml:space="preserve">Declaro variable </w:t>
-            </w:r>
-            <w:proofErr w:type="spellStart"/>
-            <w:r>
-              <w:t>cant</w:t>
-            </w:r>
-            <w:proofErr w:type="spellEnd"/>
+              <w:t>Declaro variable cant</w:t>
+            </w:r>
           </w:p>
           <w:p>
             <w:pPr>
@@ -2721,23 +2532,16 @@
               <w:t xml:space="preserve"> </w:t>
             </w:r>
             <w:r>
-              <w:t xml:space="preserve">        Sumo uno a variable </w:t>
-            </w:r>
-            <w:proofErr w:type="spellStart"/>
-            <w:r>
-              <w:t>cant</w:t>
-            </w:r>
-            <w:proofErr w:type="spellEnd"/>
-          </w:p>
-          <w:p>
-            <w:pPr>
-              <w:cnfStyle w:val="000000100000" w:firstRow="0" w:lastRow="0" w:firstColumn="0" w:lastColumn="0" w:oddVBand="0" w:evenVBand="0" w:oddHBand="1" w:evenHBand="0" w:firstRowFirstColumn="0" w:firstRowLastColumn="0" w:lastRowFirstColumn="0" w:lastRowLastColumn="0"/>
-            </w:pPr>
-            <w:proofErr w:type="spellStart"/>
+              <w:t xml:space="preserve">        Sumo uno a variable cant</w:t>
+            </w:r>
+          </w:p>
+          <w:p>
+            <w:pPr>
+              <w:cnfStyle w:val="000000100000" w:firstRow="0" w:lastRow="0" w:firstColumn="0" w:lastColumn="0" w:oddVBand="0" w:evenVBand="0" w:oddHBand="1" w:evenHBand="0" w:firstRowFirstColumn="0" w:firstRowLastColumn="0" w:lastRowFirstColumn="0" w:lastRowLastColumn="0"/>
+            </w:pPr>
             <w:r>
               <w:t>FinMientras</w:t>
             </w:r>
-            <w:proofErr w:type="spellEnd"/>
           </w:p>
         </w:tc>
       </w:tr>
@@ -2776,11 +2580,9 @@
                 <w:lang w:val="en-US"/>
               </w:rPr>
             </w:pPr>
-            <w:proofErr w:type="spellStart"/>
             <w:r>
               <w:t>EsRaiz</w:t>
             </w:r>
-            <w:proofErr w:type="spellEnd"/>
           </w:p>
         </w:tc>
       </w:tr>
@@ -2815,21 +2617,7 @@
               <w:rPr>
                 <w:bCs/>
               </w:rPr>
-              <w:t xml:space="preserve">Lista </w:t>
-            </w:r>
-            <w:proofErr w:type="spellStart"/>
-            <w:r>
-              <w:rPr>
-                <w:bCs/>
-              </w:rPr>
-              <w:t>String</w:t>
-            </w:r>
-            <w:proofErr w:type="spellEnd"/>
-            <w:r>
-              <w:rPr>
-                <w:bCs/>
-              </w:rPr>
-              <w:t xml:space="preserve"> cargada</w:t>
+              <w:t>Lista String cargada</w:t>
             </w:r>
           </w:p>
           <w:p>
@@ -2859,6 +2647,7 @@
           </w:tcPr>
           <w:p>
             <w:r>
+              <w:lastRenderedPageBreak/>
               <w:t>Salida:</w:t>
             </w:r>
           </w:p>
@@ -2915,13 +2704,8 @@
               <w:t>Creo variable</w:t>
             </w:r>
             <w:r>
-              <w:t xml:space="preserve"> </w:t>
-            </w:r>
-            <w:proofErr w:type="spellStart"/>
-            <w:r>
-              <w:t>Boolean</w:t>
-            </w:r>
-            <w:proofErr w:type="spellEnd"/>
+              <w:t xml:space="preserve"> Boolean</w:t>
+            </w:r>
             <w:r>
               <w:t xml:space="preserve"> en FALSE</w:t>
             </w:r>
@@ -2955,15 +2739,7 @@
             </w:r>
             <w:r>
               <w:tab/>
-              <w:t xml:space="preserve">                 Multiplico entrada por </w:t>
-            </w:r>
-            <w:proofErr w:type="spellStart"/>
-            <w:r>
-              <w:t>si</w:t>
-            </w:r>
-            <w:proofErr w:type="spellEnd"/>
-            <w:r>
-              <w:t xml:space="preserve"> mismo y guardo valor en entrada</w:t>
+              <w:t xml:space="preserve">                 Multiplico entrada por si mismo y guardo valor en entrada</w:t>
             </w:r>
           </w:p>
           <w:p>
@@ -2979,13 +2755,8 @@
               <w:cnfStyle w:val="000000100000" w:firstRow="0" w:lastRow="0" w:firstColumn="0" w:lastColumn="0" w:oddVBand="0" w:evenVBand="0" w:oddHBand="1" w:evenHBand="0" w:firstRowFirstColumn="0" w:firstRowLastColumn="0" w:lastRowFirstColumn="0" w:lastRowLastColumn="0"/>
             </w:pPr>
             <w:r>
-              <w:t xml:space="preserve">                        </w:t>
-            </w:r>
-            <w:proofErr w:type="spellStart"/>
-            <w:r>
-              <w:t>FinMientras</w:t>
-            </w:r>
-            <w:proofErr w:type="spellEnd"/>
+              <w:t xml:space="preserve">                        FinMientras</w:t>
+            </w:r>
             <w:r>
               <w:br/>
             </w:r>
@@ -3008,11 +2779,9 @@
               <w:ind w:left="4248" w:hanging="4248"/>
               <w:cnfStyle w:val="000000100000" w:firstRow="0" w:lastRow="0" w:firstColumn="0" w:lastColumn="0" w:oddVBand="0" w:evenVBand="0" w:oddHBand="1" w:evenHBand="0" w:firstRowFirstColumn="0" w:firstRowLastColumn="0" w:lastRowFirstColumn="0" w:lastRowLastColumn="0"/>
             </w:pPr>
-            <w:proofErr w:type="spellStart"/>
             <w:r>
               <w:t>FinMientras</w:t>
             </w:r>
-            <w:proofErr w:type="spellEnd"/>
           </w:p>
           <w:p>
             <w:pPr>
@@ -3059,13 +2828,8 @@
               <w:t>Retorno variable</w:t>
             </w:r>
             <w:r>
-              <w:t xml:space="preserve"> </w:t>
-            </w:r>
-            <w:proofErr w:type="spellStart"/>
-            <w:r>
-              <w:t>Boolean</w:t>
-            </w:r>
-            <w:proofErr w:type="spellEnd"/>
+              <w:t xml:space="preserve"> Boolean</w:t>
+            </w:r>
           </w:p>
         </w:tc>
       </w:tr>
@@ -3152,14 +2916,12 @@
                 <w:bCs/>
               </w:rPr>
             </w:pPr>
-            <w:proofErr w:type="gramStart"/>
             <w:r>
               <w:rPr>
                 <w:bCs/>
               </w:rPr>
               <w:t>Dos polinomios a ser sumados</w:t>
             </w:r>
-            <w:proofErr w:type="gramEnd"/>
           </w:p>
           <w:p>
             <w:pPr>
@@ -3172,21 +2934,7 @@
               <w:rPr>
                 <w:bCs/>
               </w:rPr>
-              <w:t xml:space="preserve">Polinomio </w:t>
-            </w:r>
-            <w:proofErr w:type="spellStart"/>
-            <w:r>
-              <w:rPr>
-                <w:bCs/>
-              </w:rPr>
-              <w:t>vacio</w:t>
-            </w:r>
-            <w:proofErr w:type="spellEnd"/>
-            <w:r>
-              <w:rPr>
-                <w:bCs/>
-              </w:rPr>
-              <w:t xml:space="preserve"> por referencia</w:t>
+              <w:t>Polinomio vacio por referencia</w:t>
             </w:r>
           </w:p>
         </w:tc>
@@ -3214,9 +2962,6 @@
             <w:pPr>
               <w:cnfStyle w:val="000000000000" w:firstRow="0" w:lastRow="0" w:firstColumn="0" w:lastColumn="0" w:oddVBand="0" w:evenVBand="0" w:oddHBand="0" w:evenHBand="0" w:firstRowFirstColumn="0" w:firstRowLastColumn="0" w:lastRowFirstColumn="0" w:lastRowLastColumn="0"/>
             </w:pPr>
-            <w:r>
-              <w:t>-</w:t>
-            </w:r>
           </w:p>
         </w:tc>
       </w:tr>
@@ -3282,13 +3027,8 @@
               <w:cnfStyle w:val="000000100000" w:firstRow="0" w:lastRow="0" w:firstColumn="0" w:lastColumn="0" w:oddVBand="0" w:evenVBand="0" w:oddHBand="1" w:evenHBand="0" w:firstRowFirstColumn="0" w:firstRowLastColumn="0" w:lastRowFirstColumn="0" w:lastRowLastColumn="0"/>
             </w:pPr>
             <w:r>
-              <w:t xml:space="preserve">Recorro </w:t>
-            </w:r>
-            <w:proofErr w:type="gramStart"/>
-            <w:r>
-              <w:t>primer lista</w:t>
-            </w:r>
-            <w:proofErr w:type="gramEnd"/>
+              <w:t>Recorro primer lista</w:t>
+            </w:r>
           </w:p>
           <w:p>
             <w:pPr>
@@ -3296,13 +3036,8 @@
               <w:cnfStyle w:val="000000100000" w:firstRow="0" w:lastRow="0" w:firstColumn="0" w:lastColumn="0" w:oddVBand="0" w:evenVBand="0" w:oddHBand="1" w:evenHBand="0" w:firstRowFirstColumn="0" w:firstRowLastColumn="0" w:lastRowFirstColumn="0" w:lastRowLastColumn="0"/>
             </w:pPr>
             <w:r>
-              <w:t xml:space="preserve">Mientras lista1 no sea </w:t>
-            </w:r>
-            <w:proofErr w:type="spellStart"/>
-            <w:r>
-              <w:t>vacia</w:t>
-            </w:r>
-            <w:proofErr w:type="spellEnd"/>
+              <w:t>Mientras lista1 no sea vacia</w:t>
+            </w:r>
           </w:p>
           <w:p>
             <w:pPr>
@@ -3310,21 +3045,8 @@
               <w:cnfStyle w:val="000000100000" w:firstRow="0" w:lastRow="0" w:firstColumn="0" w:lastColumn="0" w:oddVBand="0" w:evenVBand="0" w:oddHBand="1" w:evenHBand="0" w:firstRowFirstColumn="0" w:firstRowLastColumn="0" w:lastRowFirstColumn="0" w:lastRowLastColumn="0"/>
             </w:pPr>
             <w:r>
-              <w:t xml:space="preserve">        Obtengo exponente de primer </w:t>
-            </w:r>
-            <w:proofErr w:type="spellStart"/>
-            <w:r>
-              <w:t>termino</w:t>
-            </w:r>
-            <w:proofErr w:type="spellEnd"/>
-            <w:r>
-              <w:t xml:space="preserve"> de </w:t>
-            </w:r>
-            <w:proofErr w:type="gramStart"/>
-            <w:r>
-              <w:t>primer lista</w:t>
-            </w:r>
-            <w:proofErr w:type="gramEnd"/>
+              <w:t xml:space="preserve">        Obtengo exponente de primer termino de primer lista</w:t>
+            </w:r>
           </w:p>
           <w:p>
             <w:pPr>
@@ -3353,15 +3075,7 @@
               <w:cnfStyle w:val="000000100000" w:firstRow="0" w:lastRow="0" w:firstColumn="0" w:lastColumn="0" w:oddVBand="0" w:evenVBand="0" w:oddHBand="1" w:evenHBand="0" w:firstRowFirstColumn="0" w:firstRowLastColumn="0" w:lastRowFirstColumn="0" w:lastRowLastColumn="0"/>
             </w:pPr>
             <w:r>
-              <w:t xml:space="preserve">                        Obtengo exponente de primer </w:t>
-            </w:r>
-            <w:proofErr w:type="spellStart"/>
-            <w:r>
-              <w:t>termino</w:t>
-            </w:r>
-            <w:proofErr w:type="spellEnd"/>
-            <w:r>
-              <w:t xml:space="preserve"> de segunda lista</w:t>
+              <w:t xml:space="preserve">                        Obtengo exponente de primer termino de segunda lista</w:t>
             </w:r>
           </w:p>
           <w:p>
@@ -3379,15 +3093,7 @@
               <w:cnfStyle w:val="000000100000" w:firstRow="0" w:lastRow="0" w:firstColumn="0" w:lastColumn="0" w:oddVBand="0" w:evenVBand="0" w:oddHBand="1" w:evenHBand="0" w:firstRowFirstColumn="0" w:firstRowLastColumn="0" w:lastRowFirstColumn="0" w:lastRowLastColumn="0"/>
             </w:pPr>
             <w:r>
-              <w:t xml:space="preserve">                                        </w:t>
-            </w:r>
-            <w:proofErr w:type="spellStart"/>
-            <w:r>
-              <w:t>Seteo</w:t>
-            </w:r>
-            <w:proofErr w:type="spellEnd"/>
-            <w:r>
-              <w:t xml:space="preserve"> variable en TRUE</w:t>
+              <w:t xml:space="preserve">                                        Seteo variable en TRUE</w:t>
             </w:r>
           </w:p>
           <w:p>
@@ -3414,13 +3120,8 @@
               <w:cnfStyle w:val="000000100000" w:firstRow="0" w:lastRow="0" w:firstColumn="0" w:lastColumn="0" w:oddVBand="0" w:evenVBand="0" w:oddHBand="1" w:evenHBand="0" w:firstRowFirstColumn="0" w:firstRowLastColumn="0" w:lastRowFirstColumn="0" w:lastRowLastColumn="0"/>
             </w:pPr>
             <w:r>
-              <w:t xml:space="preserve">                                </w:t>
-            </w:r>
-            <w:proofErr w:type="spellStart"/>
-            <w:r>
-              <w:t>FinSi</w:t>
-            </w:r>
-            <w:proofErr w:type="spellEnd"/>
+              <w:t xml:space="preserve">                                FinSi</w:t>
+            </w:r>
           </w:p>
           <w:p>
             <w:pPr>
@@ -3428,44 +3129,32 @@
               <w:cnfStyle w:val="000000100000" w:firstRow="0" w:lastRow="0" w:firstColumn="0" w:lastColumn="0" w:oddVBand="0" w:evenVBand="0" w:oddHBand="1" w:evenHBand="0" w:firstRowFirstColumn="0" w:firstRowLastColumn="0" w:lastRowFirstColumn="0" w:lastRowLastColumn="0"/>
             </w:pPr>
             <w:r>
-              <w:t xml:space="preserve">                </w:t>
-            </w:r>
-            <w:proofErr w:type="spellStart"/>
+              <w:t xml:space="preserve">                FinMientras</w:t>
+            </w:r>
+          </w:p>
+          <w:p>
+            <w:pPr>
+              <w:ind w:left="4248" w:hanging="4248"/>
+              <w:cnfStyle w:val="000000100000" w:firstRow="0" w:lastRow="0" w:firstColumn="0" w:lastColumn="0" w:oddVBand="0" w:evenVBand="0" w:oddHBand="1" w:evenHBand="0" w:firstRowFirstColumn="0" w:firstRowLastColumn="0" w:lastRowFirstColumn="0" w:lastRowLastColumn="0"/>
+            </w:pPr>
             <w:r>
               <w:t>FinMientras</w:t>
             </w:r>
-            <w:proofErr w:type="spellEnd"/>
           </w:p>
           <w:p>
             <w:pPr>
               <w:ind w:left="4248" w:hanging="4248"/>
               <w:cnfStyle w:val="000000100000" w:firstRow="0" w:lastRow="0" w:firstColumn="0" w:lastColumn="0" w:oddVBand="0" w:evenVBand="0" w:oddHBand="1" w:evenHBand="0" w:firstRowFirstColumn="0" w:firstRowLastColumn="0" w:lastRowFirstColumn="0" w:lastRowLastColumn="0"/>
             </w:pPr>
-            <w:proofErr w:type="spellStart"/>
-            <w:r>
-              <w:t>FinMientras</w:t>
-            </w:r>
-            <w:proofErr w:type="spellEnd"/>
           </w:p>
           <w:p>
             <w:pPr>
               <w:ind w:left="4248" w:hanging="4248"/>
               <w:cnfStyle w:val="000000100000" w:firstRow="0" w:lastRow="0" w:firstColumn="0" w:lastColumn="0" w:oddVBand="0" w:evenVBand="0" w:oddHBand="1" w:evenHBand="0" w:firstRowFirstColumn="0" w:firstRowLastColumn="0" w:lastRowFirstColumn="0" w:lastRowLastColumn="0"/>
             </w:pPr>
-          </w:p>
-          <w:p>
-            <w:pPr>
-              <w:ind w:left="4248" w:hanging="4248"/>
-              <w:cnfStyle w:val="000000100000" w:firstRow="0" w:lastRow="0" w:firstColumn="0" w:lastColumn="0" w:oddVBand="0" w:evenVBand="0" w:oddHBand="1" w:evenHBand="0" w:firstRowFirstColumn="0" w:firstRowLastColumn="0" w:lastRowFirstColumn="0" w:lastRowLastColumn="0"/>
-            </w:pPr>
-            <w:r>
-              <w:t xml:space="preserve">Agrego lista de términos a Polinomio </w:t>
-            </w:r>
-            <w:proofErr w:type="spellStart"/>
-            <w:r>
-              <w:t>vacio</w:t>
-            </w:r>
-            <w:proofErr w:type="spellEnd"/>
+            <w:r>
+              <w:t>Agrego lista de términos a Polinomio vacio</w:t>
+            </w:r>
           </w:p>
         </w:tc>
       </w:tr>
@@ -3539,8 +3228,6 @@
       <w:pPr>
         <w:spacing w:line="240" w:lineRule="auto"/>
       </w:pPr>
-      <w:bookmarkStart w:id="0" w:name="_GoBack"/>
-      <w:bookmarkEnd w:id="0"/>
     </w:p>
     <w:tbl>
       <w:tblPr>
@@ -3569,14 +3256,11 @@
               <w:jc w:val="center"/>
             </w:pPr>
             <w:r>
-              <w:lastRenderedPageBreak/>
               <w:br w:type="page"/>
             </w:r>
-            <w:proofErr w:type="spellStart"/>
             <w:r>
               <w:t>ConvertirCharANumero</w:t>
             </w:r>
-            <w:proofErr w:type="spellEnd"/>
           </w:p>
         </w:tc>
       </w:tr>
@@ -3607,19 +3291,11 @@
                 <w:bCs/>
               </w:rPr>
             </w:pPr>
-            <w:proofErr w:type="spellStart"/>
             <w:r>
               <w:rPr>
                 <w:bCs/>
               </w:rPr>
-              <w:t>String</w:t>
-            </w:r>
-            <w:proofErr w:type="spellEnd"/>
-            <w:r>
-              <w:rPr>
-                <w:bCs/>
-              </w:rPr>
-              <w:t xml:space="preserve"> cargado</w:t>
+              <w:t>String cargado</w:t>
             </w:r>
           </w:p>
         </w:tc>
@@ -3647,14 +3323,12 @@
             <w:pPr>
               <w:cnfStyle w:val="000000000000" w:firstRow="0" w:lastRow="0" w:firstColumn="0" w:lastColumn="0" w:oddVBand="0" w:evenVBand="0" w:oddHBand="0" w:evenHBand="0" w:firstRowFirstColumn="0" w:firstRowLastColumn="0" w:lastRowFirstColumn="0" w:lastRowLastColumn="0"/>
             </w:pPr>
-            <w:proofErr w:type="spellStart"/>
             <w:r>
               <w:t>I</w:t>
             </w:r>
             <w:r>
               <w:t>nt</w:t>
             </w:r>
-            <w:proofErr w:type="spellEnd"/>
           </w:p>
         </w:tc>
       </w:tr>
@@ -3682,13 +3356,8 @@
               <w:cnfStyle w:val="000000100000" w:firstRow="0" w:lastRow="0" w:firstColumn="0" w:lastColumn="0" w:oddVBand="0" w:evenVBand="0" w:oddHBand="1" w:evenHBand="0" w:firstRowFirstColumn="0" w:firstRowLastColumn="0" w:lastRowFirstColumn="0" w:lastRowLastColumn="0"/>
             </w:pPr>
             <w:r>
-              <w:t xml:space="preserve">Recorro </w:t>
-            </w:r>
-            <w:proofErr w:type="spellStart"/>
-            <w:r>
-              <w:t>string</w:t>
-            </w:r>
-            <w:proofErr w:type="spellEnd"/>
+              <w:t>Recorro string</w:t>
+            </w:r>
           </w:p>
           <w:p>
             <w:pPr>
@@ -3706,13 +3375,8 @@
               <w:t xml:space="preserve">        Si carácter es ‘-’</w:t>
             </w:r>
             <w:r>
-              <w:t xml:space="preserve"> tomo siguiente </w:t>
-            </w:r>
-            <w:proofErr w:type="spellStart"/>
-            <w:r>
-              <w:t>caracter</w:t>
-            </w:r>
-            <w:proofErr w:type="spellEnd"/>
+              <w:t xml:space="preserve"> tomo siguiente caracter</w:t>
+            </w:r>
           </w:p>
           <w:p>
             <w:pPr>
@@ -3721,11 +3385,9 @@
             <w:r>
               <w:t xml:space="preserve">                </w:t>
             </w:r>
-            <w:proofErr w:type="spellStart"/>
             <w:r>
               <w:t>EnCasoQueSea</w:t>
             </w:r>
-            <w:proofErr w:type="spellEnd"/>
             <w:r>
               <w:br/>
             </w:r>
@@ -3973,13 +3635,8 @@
             </w:r>
             <w:r>
               <w:br/>
-              <w:t xml:space="preserve">                </w:t>
-            </w:r>
-            <w:proofErr w:type="spellStart"/>
-            <w:r>
-              <w:t>FinEnCasoQueSea</w:t>
-            </w:r>
-            <w:proofErr w:type="spellEnd"/>
+              <w:t xml:space="preserve">                FinEnCasoQueSea</w:t>
+            </w:r>
           </w:p>
           <w:p>
             <w:pPr>
@@ -3994,13 +3651,8 @@
               <w:cnfStyle w:val="000000100000" w:firstRow="0" w:lastRow="0" w:firstColumn="0" w:lastColumn="0" w:oddVBand="0" w:evenVBand="0" w:oddHBand="1" w:evenHBand="0" w:firstRowFirstColumn="0" w:firstRowLastColumn="0" w:lastRowFirstColumn="0" w:lastRowLastColumn="0"/>
             </w:pPr>
             <w:r>
-              <w:t xml:space="preserve">                </w:t>
-            </w:r>
-            <w:proofErr w:type="spellStart"/>
-            <w:r>
-              <w:t>EnCasoQueSea</w:t>
-            </w:r>
-            <w:proofErr w:type="spellEnd"/>
+              <w:t xml:space="preserve">                EnCasoQueSea</w:t>
+            </w:r>
             <w:r>
               <w:br/>
             </w:r>
@@ -4188,13 +3840,8 @@
             </w:r>
             <w:r>
               <w:br/>
-              <w:t xml:space="preserve">                </w:t>
-            </w:r>
-            <w:proofErr w:type="spellStart"/>
-            <w:r>
-              <w:t>FinEnCasoQueSea</w:t>
-            </w:r>
-            <w:proofErr w:type="spellEnd"/>
+              <w:t xml:space="preserve">                FinEnCasoQueSea</w:t>
+            </w:r>
           </w:p>
         </w:tc>
       </w:tr>
@@ -4217,111 +3864,48 @@
         <w:spacing w:line="240" w:lineRule="auto"/>
       </w:pPr>
       <w:r>
-        <w:t xml:space="preserve">Defino </w:t>
-      </w:r>
-      <w:proofErr w:type="spellStart"/>
-      <w:r>
-        <w:t>texto_entrada</w:t>
-      </w:r>
-      <w:proofErr w:type="spellEnd"/>
-      <w:r>
-        <w:t xml:space="preserve"> y guardo lo ingresado por teclado hasta pulsar </w:t>
-      </w:r>
-      <w:proofErr w:type="spellStart"/>
-      <w:r>
-        <w:t>Enter</w:t>
-      </w:r>
-      <w:proofErr w:type="spellEnd"/>
-    </w:p>
-    <w:p>
-      <w:pPr>
-        <w:spacing w:line="240" w:lineRule="auto"/>
-      </w:pPr>
-      <w:proofErr w:type="spellStart"/>
-      <w:r>
-        <w:t>Parsear</w:t>
-      </w:r>
-      <w:proofErr w:type="spellEnd"/>
-      <w:r>
-        <w:t xml:space="preserve"> </w:t>
-      </w:r>
-      <w:proofErr w:type="spellStart"/>
-      <w:r>
-        <w:t>texto_entrada</w:t>
-      </w:r>
-      <w:proofErr w:type="spellEnd"/>
-      <w:r>
-        <w:t xml:space="preserve"> a </w:t>
-      </w:r>
-      <w:proofErr w:type="spellStart"/>
-      <w:r>
-        <w:t>ListaStrings</w:t>
-      </w:r>
-      <w:proofErr w:type="spellEnd"/>
-    </w:p>
-    <w:p>
-      <w:pPr>
-        <w:spacing w:line="240" w:lineRule="auto"/>
-      </w:pPr>
-      <w:r>
-        <w:t xml:space="preserve">Defino variable comando de tipo </w:t>
-      </w:r>
-      <w:proofErr w:type="spellStart"/>
-      <w:r>
-        <w:t>string</w:t>
-      </w:r>
-      <w:proofErr w:type="spellEnd"/>
-      <w:r>
-        <w:t xml:space="preserve"> con el valor del primer elemento de </w:t>
-      </w:r>
-      <w:proofErr w:type="spellStart"/>
-      <w:r>
-        <w:t>ListaString</w:t>
-      </w:r>
-      <w:proofErr w:type="spellEnd"/>
-    </w:p>
-    <w:p>
-      <w:pPr>
-        <w:spacing w:line="240" w:lineRule="auto"/>
-      </w:pPr>
-      <w:r>
-        <w:t xml:space="preserve">Si </w:t>
-      </w:r>
-      <w:proofErr w:type="spellStart"/>
-      <w:r>
-        <w:t>ValidarComando</w:t>
-      </w:r>
-      <w:proofErr w:type="spellEnd"/>
-      <w:r>
-        <w:t xml:space="preserve"> de variable comando Devuelve TRUE </w:t>
-      </w:r>
-    </w:p>
-    <w:p>
-      <w:pPr>
-        <w:spacing w:line="240" w:lineRule="auto"/>
-      </w:pPr>
-      <w:r>
-        <w:t>.</w:t>
-      </w:r>
-      <w:r>
-        <w:tab/>
-        <w:t xml:space="preserve">Según </w:t>
-      </w:r>
-      <w:proofErr w:type="spellStart"/>
-      <w:r>
-        <w:t>DarComando</w:t>
-      </w:r>
-      <w:proofErr w:type="spellEnd"/>
-      <w:r>
-        <w:t xml:space="preserve"> de variable comando sea:</w:t>
-      </w:r>
-    </w:p>
-    <w:p>
-      <w:pPr>
-        <w:spacing w:line="240" w:lineRule="auto"/>
-        <w:rPr>
-          <w:lang w:val="es-419"/>
-        </w:rPr>
+        <w:t>Defino texto_entrada y guardo lo ingresado por teclado hasta pulsar Enter</w:t>
+      </w:r>
+    </w:p>
+    <w:p>
+      <w:pPr>
+        <w:spacing w:line="240" w:lineRule="auto"/>
+      </w:pPr>
+      <w:r>
+        <w:t>Parsear texto_entrada a ListaStrings</w:t>
+      </w:r>
+    </w:p>
+    <w:p>
+      <w:pPr>
+        <w:spacing w:line="240" w:lineRule="auto"/>
+      </w:pPr>
+      <w:r>
+        <w:t>Defino variable comando de tipo string con el valor del primer elemento de ListaString</w:t>
+      </w:r>
+    </w:p>
+    <w:p>
+      <w:pPr>
+        <w:spacing w:line="240" w:lineRule="auto"/>
+      </w:pPr>
+      <w:r>
+        <w:t xml:space="preserve">Si ValidarComando de variable comando Devuelve TRUE </w:t>
+      </w:r>
+    </w:p>
+    <w:p>
+      <w:pPr>
+        <w:spacing w:line="240" w:lineRule="auto"/>
+      </w:pPr>
+      <w:r>
+        <w:t>.</w:t>
+      </w:r>
+      <w:r>
+        <w:tab/>
+        <w:t>Según DarComando de variable comando sea:</w:t>
+      </w:r>
+    </w:p>
+    <w:p>
+      <w:pPr>
+        <w:spacing w:line="240" w:lineRule="auto"/>
       </w:pPr>
       <w:r>
         <w:t>.</w:t>
@@ -4336,39 +3920,26 @@
       </w:r>
       <w:r>
         <w:tab/>
-        <w:t xml:space="preserve">Tomo el segundo valor de </w:t>
-      </w:r>
-      <w:proofErr w:type="spellStart"/>
-      <w:r>
-        <w:t>ListaString</w:t>
-      </w:r>
-      <w:proofErr w:type="spellEnd"/>
-    </w:p>
-    <w:p>
-      <w:pPr>
-        <w:spacing w:line="240" w:lineRule="auto"/>
-      </w:pPr>
-      <w:r>
-        <w:t>.</w:t>
-      </w:r>
-      <w:r>
-        <w:tab/>
-        <w:t>.</w:t>
-      </w:r>
-      <w:r>
-        <w:tab/>
-      </w:r>
-      <w:r>
-        <w:tab/>
-        <w:t xml:space="preserve">Si </w:t>
-      </w:r>
-      <w:proofErr w:type="spellStart"/>
-      <w:r>
-        <w:t>ValidarNombre</w:t>
-      </w:r>
-      <w:proofErr w:type="spellEnd"/>
-      <w:r>
-        <w:t xml:space="preserve"> </w:t>
+        <w:t>Tomo el segundo valor de ListaString</w:t>
+      </w:r>
+    </w:p>
+    <w:p>
+      <w:pPr>
+        <w:spacing w:line="240" w:lineRule="auto"/>
+      </w:pPr>
+      <w:r>
+        <w:t>.</w:t>
+      </w:r>
+      <w:r>
+        <w:tab/>
+        <w:t>.</w:t>
+      </w:r>
+      <w:r>
+        <w:tab/>
+      </w:r>
+      <w:r>
+        <w:tab/>
+        <w:t xml:space="preserve">Si ValidarNombre </w:t>
       </w:r>
       <w:r>
         <w:t>devuel</w:t>
@@ -4403,58 +3974,34 @@
       </w:r>
       <w:r>
         <w:tab/>
-        <w:t xml:space="preserve">Si </w:t>
-      </w:r>
-      <w:proofErr w:type="spellStart"/>
-      <w:r>
-        <w:t>ExistePolinomio</w:t>
-      </w:r>
-      <w:proofErr w:type="spellEnd"/>
-      <w:r>
-        <w:t xml:space="preserve"> devuelve FALSE</w:t>
-      </w:r>
-    </w:p>
-    <w:p>
-      <w:pPr>
-        <w:spacing w:line="240" w:lineRule="auto"/>
-      </w:pPr>
-      <w:r>
-        <w:t>.</w:t>
-      </w:r>
-      <w:r>
-        <w:tab/>
-        <w:t>.</w:t>
-      </w:r>
-      <w:r>
-        <w:tab/>
-      </w:r>
-      <w:r>
-        <w:tab/>
-        <w:t>.</w:t>
-      </w:r>
-      <w:r>
-        <w:tab/>
-        <w:t>.</w:t>
-      </w:r>
-      <w:r>
-        <w:tab/>
-        <w:t xml:space="preserve">Defino variable </w:t>
-      </w:r>
-      <w:proofErr w:type="spellStart"/>
-      <w:r>
-        <w:t>cant</w:t>
-      </w:r>
-      <w:proofErr w:type="spellEnd"/>
-      <w:r>
-        <w:t xml:space="preserve"> con </w:t>
-      </w:r>
-      <w:proofErr w:type="spellStart"/>
-      <w:r>
-        <w:t>CantItemsEnLista</w:t>
-      </w:r>
-      <w:proofErr w:type="spellEnd"/>
-      <w:r>
-        <w:t xml:space="preserve"> y le resto 2 </w:t>
+        <w:t>Si ExistePolinomio devuelve FALSE</w:t>
+      </w:r>
+    </w:p>
+    <w:p>
+      <w:pPr>
+        <w:spacing w:line="240" w:lineRule="auto"/>
+      </w:pPr>
+      <w:r>
+        <w:t>.</w:t>
+      </w:r>
+      <w:r>
+        <w:tab/>
+        <w:t>.</w:t>
+      </w:r>
+      <w:r>
+        <w:tab/>
+      </w:r>
+      <w:r>
+        <w:tab/>
+        <w:t>.</w:t>
+      </w:r>
+      <w:r>
+        <w:tab/>
+        <w:t>.</w:t>
+      </w:r>
+      <w:r>
+        <w:tab/>
+        <w:t xml:space="preserve">Defino variable cant con CantItemsEnLista y le resto 2 </w:t>
       </w:r>
     </w:p>
     <w:p>
@@ -4489,6 +4036,629 @@
         <w:spacing w:line="240" w:lineRule="auto"/>
       </w:pPr>
       <w:r>
+        <w:t>.</w:t>
+      </w:r>
+      <w:r>
+        <w:tab/>
+        <w:t>.</w:t>
+      </w:r>
+      <w:r>
+        <w:tab/>
+      </w:r>
+      <w:r>
+        <w:tab/>
+        <w:t>.</w:t>
+      </w:r>
+      <w:r>
+        <w:tab/>
+        <w:t>.</w:t>
+      </w:r>
+      <w:r>
+        <w:tab/>
+        <w:t>Guardo valor TRUE</w:t>
+      </w:r>
+    </w:p>
+    <w:p>
+      <w:pPr>
+        <w:spacing w:line="240" w:lineRule="auto"/>
+      </w:pPr>
+      <w:r>
+        <w:t>.</w:t>
+      </w:r>
+      <w:r>
+        <w:tab/>
+        <w:t>.</w:t>
+      </w:r>
+      <w:r>
+        <w:tab/>
+      </w:r>
+      <w:r>
+        <w:tab/>
+        <w:t>.</w:t>
+      </w:r>
+      <w:r>
+        <w:tab/>
+        <w:t>.</w:t>
+      </w:r>
+      <w:r>
+        <w:tab/>
+        <w:t>Mientras que haya elementos en la lista Y valor sea TRUE</w:t>
+      </w:r>
+    </w:p>
+    <w:p>
+      <w:pPr>
+        <w:spacing w:line="240" w:lineRule="auto"/>
+      </w:pPr>
+      <w:r>
+        <w:t>.</w:t>
+      </w:r>
+      <w:r>
+        <w:tab/>
+        <w:t>.</w:t>
+      </w:r>
+      <w:r>
+        <w:tab/>
+      </w:r>
+      <w:r>
+        <w:tab/>
+        <w:t>.</w:t>
+      </w:r>
+      <w:r>
+        <w:tab/>
+        <w:t>.</w:t>
+      </w:r>
+      <w:r>
+        <w:tab/>
+        <w:t>.</w:t>
+      </w:r>
+      <w:r>
+        <w:tab/>
+        <w:t>Si ValidarNumero devuelve FALSE</w:t>
+      </w:r>
+    </w:p>
+    <w:p>
+      <w:pPr>
+        <w:spacing w:line="240" w:lineRule="auto"/>
+      </w:pPr>
+      <w:r>
+        <w:t>.</w:t>
+      </w:r>
+      <w:r>
+        <w:tab/>
+        <w:t>.</w:t>
+      </w:r>
+      <w:r>
+        <w:tab/>
+      </w:r>
+      <w:r>
+        <w:tab/>
+        <w:t>.</w:t>
+      </w:r>
+      <w:r>
+        <w:tab/>
+        <w:t>.</w:t>
+      </w:r>
+      <w:r>
+        <w:tab/>
+        <w:t>.</w:t>
+      </w:r>
+      <w:r>
+        <w:tab/>
+      </w:r>
+      <w:r>
+        <w:tab/>
+        <w:t>Guardo Valor FALSE</w:t>
+      </w:r>
+    </w:p>
+    <w:p>
+      <w:pPr>
+        <w:spacing w:line="240" w:lineRule="auto"/>
+      </w:pPr>
+      <w:r>
+        <w:t>.</w:t>
+      </w:r>
+      <w:r>
+        <w:tab/>
+        <w:t>.</w:t>
+      </w:r>
+      <w:r>
+        <w:tab/>
+      </w:r>
+      <w:r>
+        <w:tab/>
+        <w:t>.</w:t>
+      </w:r>
+      <w:r>
+        <w:tab/>
+        <w:t>.</w:t>
+      </w:r>
+      <w:r>
+        <w:tab/>
+        <w:t>.</w:t>
+      </w:r>
+      <w:r>
+        <w:tab/>
+        <w:t>FinSi</w:t>
+      </w:r>
+    </w:p>
+    <w:p>
+      <w:pPr>
+        <w:spacing w:line="240" w:lineRule="auto"/>
+      </w:pPr>
+      <w:r>
+        <w:t>.</w:t>
+      </w:r>
+      <w:r>
+        <w:tab/>
+        <w:t>.</w:t>
+      </w:r>
+      <w:r>
+        <w:tab/>
+      </w:r>
+      <w:r>
+        <w:tab/>
+        <w:t>.</w:t>
+      </w:r>
+      <w:r>
+        <w:tab/>
+        <w:t>.</w:t>
+      </w:r>
+      <w:r>
+        <w:tab/>
+        <w:t>.</w:t>
+      </w:r>
+      <w:r>
+        <w:tab/>
+        <w:t>Tomo siguiente valor de la lista</w:t>
+      </w:r>
+    </w:p>
+    <w:p>
+      <w:pPr>
+        <w:spacing w:line="240" w:lineRule="auto"/>
+      </w:pPr>
+      <w:r>
+        <w:t>.</w:t>
+      </w:r>
+      <w:r>
+        <w:tab/>
+        <w:t>.</w:t>
+      </w:r>
+      <w:r>
+        <w:tab/>
+      </w:r>
+      <w:r>
+        <w:tab/>
+        <w:t>.</w:t>
+      </w:r>
+      <w:r>
+        <w:tab/>
+        <w:t>.</w:t>
+      </w:r>
+      <w:r>
+        <w:tab/>
+        <w:t>FinMientras</w:t>
+      </w:r>
+    </w:p>
+    <w:p>
+      <w:pPr>
+        <w:spacing w:line="240" w:lineRule="auto"/>
+      </w:pPr>
+      <w:r>
+        <w:t>.</w:t>
+      </w:r>
+      <w:r>
+        <w:tab/>
+        <w:t>.</w:t>
+      </w:r>
+      <w:r>
+        <w:tab/>
+      </w:r>
+      <w:r>
+        <w:tab/>
+        <w:t>.</w:t>
+      </w:r>
+      <w:r>
+        <w:tab/>
+        <w:t>.</w:t>
+      </w:r>
+      <w:r>
+        <w:tab/>
+        <w:t>Si Valor es TRUE</w:t>
+      </w:r>
+    </w:p>
+    <w:p>
+      <w:pPr>
+        <w:spacing w:line="240" w:lineRule="auto"/>
+      </w:pPr>
+      <w:r>
+        <w:t>.</w:t>
+      </w:r>
+      <w:r>
+        <w:tab/>
+        <w:t>.</w:t>
+      </w:r>
+      <w:r>
+        <w:tab/>
+      </w:r>
+      <w:r>
+        <w:tab/>
+        <w:t>.</w:t>
+      </w:r>
+      <w:r>
+        <w:tab/>
+        <w:t>.</w:t>
+      </w:r>
+      <w:r>
+        <w:tab/>
+        <w:t>.</w:t>
+      </w:r>
+      <w:r>
+        <w:tab/>
+        <w:t>Tomo tercer valor de la lista</w:t>
+      </w:r>
+    </w:p>
+    <w:p>
+      <w:pPr>
+        <w:spacing w:line="240" w:lineRule="auto"/>
+      </w:pPr>
+      <w:r>
+        <w:t>.</w:t>
+      </w:r>
+      <w:r>
+        <w:tab/>
+        <w:t>.</w:t>
+      </w:r>
+      <w:r>
+        <w:tab/>
+      </w:r>
+      <w:r>
+        <w:tab/>
+        <w:t>.</w:t>
+      </w:r>
+      <w:r>
+        <w:tab/>
+        <w:t>.</w:t>
+      </w:r>
+      <w:r>
+        <w:tab/>
+        <w:t>.</w:t>
+      </w:r>
+      <w:r>
+        <w:tab/>
+        <w:t>Convierto CharAInt</w:t>
+      </w:r>
+    </w:p>
+    <w:p>
+      <w:pPr>
+        <w:spacing w:line="240" w:lineRule="auto"/>
+      </w:pPr>
+      <w:r>
+        <w:t>.</w:t>
+      </w:r>
+      <w:r>
+        <w:tab/>
+        <w:t>.</w:t>
+      </w:r>
+      <w:r>
+        <w:tab/>
+      </w:r>
+      <w:r>
+        <w:tab/>
+        <w:t>.</w:t>
+      </w:r>
+      <w:r>
+        <w:tab/>
+        <w:t>.</w:t>
+      </w:r>
+      <w:r>
+        <w:tab/>
+        <w:t>.</w:t>
+      </w:r>
+      <w:r>
+        <w:tab/>
+        <w:t>Si cant es mayor a 1 y valor diferente de 0</w:t>
+      </w:r>
+    </w:p>
+    <w:p>
+      <w:pPr>
+        <w:spacing w:line="240" w:lineRule="auto"/>
+      </w:pPr>
+      <w:r>
+        <w:t>.</w:t>
+      </w:r>
+      <w:r>
+        <w:tab/>
+        <w:t>.</w:t>
+      </w:r>
+      <w:r>
+        <w:tab/>
+      </w:r>
+      <w:r>
+        <w:tab/>
+        <w:t>.</w:t>
+      </w:r>
+      <w:r>
+        <w:tab/>
+        <w:t>.</w:t>
+      </w:r>
+      <w:r>
+        <w:tab/>
+        <w:t>.</w:t>
+      </w:r>
+      <w:r>
+        <w:tab/>
+      </w:r>
+      <w:r>
+        <w:tab/>
+        <w:t>CrearPolinomio</w:t>
+      </w:r>
+    </w:p>
+    <w:p>
+      <w:pPr>
+        <w:spacing w:line="240" w:lineRule="auto"/>
+      </w:pPr>
+      <w:r>
+        <w:t>.</w:t>
+      </w:r>
+      <w:r>
+        <w:tab/>
+        <w:t>.</w:t>
+      </w:r>
+      <w:r>
+        <w:tab/>
+      </w:r>
+      <w:r>
+        <w:tab/>
+        <w:t>.</w:t>
+      </w:r>
+      <w:r>
+        <w:tab/>
+        <w:t>.</w:t>
+      </w:r>
+      <w:r>
+        <w:tab/>
+        <w:t>.</w:t>
+      </w:r>
+      <w:r>
+        <w:tab/>
+        <w:t>FinSi</w:t>
+      </w:r>
+    </w:p>
+    <w:p>
+      <w:pPr>
+        <w:spacing w:line="240" w:lineRule="auto"/>
+      </w:pPr>
+      <w:r>
+        <w:t>.</w:t>
+      </w:r>
+      <w:r>
+        <w:tab/>
+        <w:t>.</w:t>
+      </w:r>
+      <w:r>
+        <w:tab/>
+      </w:r>
+      <w:r>
+        <w:tab/>
+        <w:t>.</w:t>
+      </w:r>
+      <w:r>
+        <w:tab/>
+        <w:t>.</w:t>
+      </w:r>
+      <w:r>
+        <w:tab/>
+        <w:t>.</w:t>
+      </w:r>
+      <w:r>
+        <w:tab/>
+        <w:t>Sino</w:t>
+      </w:r>
+    </w:p>
+    <w:p>
+      <w:pPr>
+        <w:spacing w:line="240" w:lineRule="auto"/>
+      </w:pPr>
+      <w:r>
+        <w:t>.</w:t>
+      </w:r>
+      <w:r>
+        <w:tab/>
+        <w:t>.</w:t>
+      </w:r>
+      <w:r>
+        <w:tab/>
+      </w:r>
+      <w:r>
+        <w:tab/>
+        <w:t>.</w:t>
+      </w:r>
+      <w:r>
+        <w:tab/>
+        <w:t>.</w:t>
+      </w:r>
+      <w:r>
+        <w:tab/>
+        <w:t>.</w:t>
+      </w:r>
+      <w:r>
+        <w:tab/>
+      </w:r>
+      <w:r>
+        <w:tab/>
+        <w:t>MostrarError Primer coeficiente 0</w:t>
+      </w:r>
+    </w:p>
+    <w:p>
+      <w:pPr>
+        <w:spacing w:line="240" w:lineRule="auto"/>
+      </w:pPr>
+      <w:r>
+        <w:t>.</w:t>
+      </w:r>
+      <w:r>
+        <w:tab/>
+        <w:t>.</w:t>
+      </w:r>
+      <w:r>
+        <w:tab/>
+      </w:r>
+      <w:r>
+        <w:tab/>
+        <w:t>.</w:t>
+      </w:r>
+      <w:r>
+        <w:tab/>
+        <w:t>.</w:t>
+      </w:r>
+      <w:r>
+        <w:tab/>
+        <w:t>.</w:t>
+      </w:r>
+      <w:r>
+        <w:tab/>
+        <w:t>FinSino</w:t>
+      </w:r>
+    </w:p>
+    <w:p>
+      <w:pPr>
+        <w:spacing w:line="240" w:lineRule="auto"/>
+      </w:pPr>
+      <w:r>
+        <w:t>.</w:t>
+      </w:r>
+      <w:r>
+        <w:tab/>
+        <w:t>.</w:t>
+      </w:r>
+      <w:r>
+        <w:tab/>
+      </w:r>
+      <w:r>
+        <w:tab/>
+        <w:t>.</w:t>
+      </w:r>
+      <w:r>
+        <w:tab/>
+        <w:t>.</w:t>
+      </w:r>
+      <w:r>
+        <w:tab/>
+        <w:t>FinSi</w:t>
+      </w:r>
+    </w:p>
+    <w:p>
+      <w:pPr>
+        <w:spacing w:line="240" w:lineRule="auto"/>
+      </w:pPr>
+      <w:r>
+        <w:t>.</w:t>
+      </w:r>
+      <w:r>
+        <w:tab/>
+        <w:t>.</w:t>
+      </w:r>
+      <w:r>
+        <w:tab/>
+      </w:r>
+      <w:r>
+        <w:tab/>
+        <w:t>.</w:t>
+      </w:r>
+      <w:r>
+        <w:tab/>
+        <w:t>.</w:t>
+      </w:r>
+      <w:r>
+        <w:tab/>
+        <w:t>Sino</w:t>
+      </w:r>
+    </w:p>
+    <w:p>
+      <w:pPr>
+        <w:spacing w:line="240" w:lineRule="auto"/>
+      </w:pPr>
+      <w:r>
+        <w:t>.</w:t>
+      </w:r>
+      <w:r>
+        <w:tab/>
+        <w:t>.</w:t>
+      </w:r>
+      <w:r>
+        <w:tab/>
+      </w:r>
+      <w:r>
+        <w:tab/>
+        <w:t>.</w:t>
+      </w:r>
+      <w:r>
+        <w:tab/>
+        <w:t>.</w:t>
+      </w:r>
+      <w:r>
+        <w:tab/>
+      </w:r>
+      <w:r>
+        <w:tab/>
+        <w:t>MostrarError Coeficiente invalido</w:t>
+      </w:r>
+    </w:p>
+    <w:p>
+      <w:pPr>
+        <w:spacing w:line="240" w:lineRule="auto"/>
+      </w:pPr>
+      <w:r>
+        <w:t>.</w:t>
+      </w:r>
+      <w:r>
+        <w:tab/>
+        <w:t>.</w:t>
+      </w:r>
+      <w:r>
+        <w:tab/>
+      </w:r>
+      <w:r>
+        <w:tab/>
+        <w:t>.</w:t>
+      </w:r>
+      <w:r>
+        <w:tab/>
+        <w:t>.</w:t>
+      </w:r>
+      <w:r>
+        <w:tab/>
+        <w:t>FinSino</w:t>
+      </w:r>
+    </w:p>
+    <w:p>
+      <w:pPr>
+        <w:spacing w:line="240" w:lineRule="auto"/>
+      </w:pPr>
+      <w:r>
+        <w:t>.</w:t>
+      </w:r>
+      <w:r>
+        <w:tab/>
+        <w:t>.</w:t>
+      </w:r>
+      <w:r>
+        <w:tab/>
+      </w:r>
+      <w:r>
+        <w:tab/>
+        <w:t>.</w:t>
+      </w:r>
+      <w:r>
+        <w:tab/>
+        <w:t>FinSi</w:t>
+      </w:r>
+    </w:p>
+    <w:p>
+      <w:pPr>
+        <w:spacing w:line="240" w:lineRule="auto"/>
+      </w:pPr>
+      <w:r>
         <w:lastRenderedPageBreak/>
         <w:t>.</w:t>
       </w:r>
@@ -4505,984 +4675,250 @@
       </w:r>
       <w:r>
         <w:tab/>
-        <w:t>.</w:t>
-      </w:r>
-      <w:r>
-        <w:tab/>
-        <w:t>Guardo valor TRUE</w:t>
-      </w:r>
-    </w:p>
-    <w:p>
-      <w:pPr>
-        <w:spacing w:line="240" w:lineRule="auto"/>
-      </w:pPr>
-      <w:r>
-        <w:t>.</w:t>
-      </w:r>
-      <w:r>
-        <w:tab/>
-        <w:t>.</w:t>
-      </w:r>
-      <w:r>
-        <w:tab/>
-      </w:r>
-      <w:r>
-        <w:tab/>
-        <w:t>.</w:t>
-      </w:r>
-      <w:r>
-        <w:tab/>
-        <w:t>.</w:t>
-      </w:r>
-      <w:r>
-        <w:tab/>
-        <w:t>Mientras que haya elementos en la lista Y valor sea TRUE</w:t>
-      </w:r>
-    </w:p>
-    <w:p>
-      <w:pPr>
-        <w:spacing w:line="240" w:lineRule="auto"/>
-      </w:pPr>
-      <w:r>
-        <w:t>.</w:t>
-      </w:r>
-      <w:r>
-        <w:tab/>
-        <w:t>.</w:t>
-      </w:r>
-      <w:r>
-        <w:tab/>
-      </w:r>
-      <w:r>
-        <w:tab/>
-        <w:t>.</w:t>
-      </w:r>
-      <w:r>
-        <w:tab/>
-        <w:t>.</w:t>
-      </w:r>
-      <w:r>
-        <w:tab/>
-        <w:t>.</w:t>
-      </w:r>
-      <w:r>
-        <w:tab/>
-        <w:t xml:space="preserve">Si </w:t>
-      </w:r>
-      <w:proofErr w:type="spellStart"/>
-      <w:r>
-        <w:t>ValidarNumero</w:t>
-      </w:r>
-      <w:proofErr w:type="spellEnd"/>
-      <w:r>
-        <w:t xml:space="preserve"> devuelve FALSE</w:t>
-      </w:r>
-    </w:p>
-    <w:p>
-      <w:pPr>
-        <w:spacing w:line="240" w:lineRule="auto"/>
-      </w:pPr>
-      <w:r>
-        <w:t>.</w:t>
-      </w:r>
-      <w:r>
-        <w:tab/>
-        <w:t>.</w:t>
-      </w:r>
-      <w:r>
-        <w:tab/>
-      </w:r>
-      <w:r>
-        <w:tab/>
-        <w:t>.</w:t>
-      </w:r>
-      <w:r>
-        <w:tab/>
-        <w:t>.</w:t>
-      </w:r>
-      <w:r>
-        <w:tab/>
-        <w:t>.</w:t>
-      </w:r>
-      <w:r>
-        <w:tab/>
-      </w:r>
-      <w:r>
-        <w:tab/>
-        <w:t>Guardo Valor FALSE</w:t>
-      </w:r>
-    </w:p>
-    <w:p>
-      <w:pPr>
-        <w:spacing w:line="240" w:lineRule="auto"/>
-      </w:pPr>
-      <w:r>
-        <w:t>.</w:t>
-      </w:r>
-      <w:r>
-        <w:tab/>
-        <w:t>.</w:t>
-      </w:r>
-      <w:r>
-        <w:tab/>
-      </w:r>
-      <w:r>
-        <w:tab/>
-        <w:t>.</w:t>
-      </w:r>
-      <w:r>
-        <w:tab/>
-        <w:t>.</w:t>
-      </w:r>
-      <w:r>
-        <w:tab/>
-        <w:t>.</w:t>
-      </w:r>
-      <w:r>
-        <w:tab/>
-      </w:r>
-      <w:proofErr w:type="spellStart"/>
-      <w:r>
+        <w:t>Sino</w:t>
+      </w:r>
+    </w:p>
+    <w:p>
+      <w:pPr>
+        <w:spacing w:line="240" w:lineRule="auto"/>
+      </w:pPr>
+      <w:r>
+        <w:t>.</w:t>
+      </w:r>
+      <w:r>
+        <w:tab/>
+        <w:t>.</w:t>
+      </w:r>
+      <w:r>
+        <w:tab/>
+      </w:r>
+      <w:r>
+        <w:tab/>
+        <w:t>.</w:t>
+      </w:r>
+      <w:r>
+        <w:tab/>
+      </w:r>
+      <w:r>
+        <w:tab/>
+        <w:t>MostrarError polinomio ya existe</w:t>
+      </w:r>
+    </w:p>
+    <w:p>
+      <w:pPr>
+        <w:spacing w:line="240" w:lineRule="auto"/>
+      </w:pPr>
+      <w:r>
+        <w:t>.</w:t>
+      </w:r>
+      <w:r>
+        <w:tab/>
+        <w:t>.</w:t>
+      </w:r>
+      <w:r>
+        <w:tab/>
+      </w:r>
+      <w:r>
+        <w:tab/>
+        <w:t>.</w:t>
+      </w:r>
+      <w:r>
+        <w:tab/>
+        <w:t>FinSino</w:t>
+      </w:r>
+    </w:p>
+    <w:p>
+      <w:pPr>
+        <w:spacing w:line="240" w:lineRule="auto"/>
+      </w:pPr>
+      <w:r>
+        <w:t>.</w:t>
+      </w:r>
+      <w:r>
+        <w:tab/>
+        <w:t>.</w:t>
+      </w:r>
+      <w:r>
+        <w:tab/>
+      </w:r>
+      <w:r>
+        <w:tab/>
         <w:t>FinSi</w:t>
       </w:r>
-      <w:proofErr w:type="spellEnd"/>
-    </w:p>
-    <w:p>
-      <w:pPr>
-        <w:spacing w:line="240" w:lineRule="auto"/>
-      </w:pPr>
-      <w:r>
-        <w:t>.</w:t>
-      </w:r>
-      <w:r>
-        <w:tab/>
-        <w:t>.</w:t>
-      </w:r>
-      <w:r>
-        <w:tab/>
-      </w:r>
-      <w:r>
-        <w:tab/>
-        <w:t>.</w:t>
-      </w:r>
-      <w:r>
-        <w:tab/>
-        <w:t>.</w:t>
-      </w:r>
-      <w:r>
-        <w:tab/>
-        <w:t>.</w:t>
-      </w:r>
-      <w:r>
-        <w:tab/>
-        <w:t>Tomo siguiente valor de la lista</w:t>
-      </w:r>
-    </w:p>
-    <w:p>
-      <w:pPr>
-        <w:spacing w:line="240" w:lineRule="auto"/>
-      </w:pPr>
-      <w:r>
-        <w:t>.</w:t>
-      </w:r>
-      <w:r>
-        <w:tab/>
-        <w:t>.</w:t>
-      </w:r>
-      <w:r>
-        <w:tab/>
-      </w:r>
-      <w:r>
-        <w:tab/>
-        <w:t>.</w:t>
-      </w:r>
-      <w:r>
-        <w:tab/>
-        <w:t>.</w:t>
-      </w:r>
-      <w:r>
-        <w:tab/>
-      </w:r>
-      <w:proofErr w:type="spellStart"/>
-      <w:r>
-        <w:t>FinMientras</w:t>
-      </w:r>
-      <w:proofErr w:type="spellEnd"/>
-    </w:p>
-    <w:p>
-      <w:pPr>
-        <w:spacing w:line="240" w:lineRule="auto"/>
-      </w:pPr>
-      <w:r>
-        <w:t>.</w:t>
-      </w:r>
-      <w:r>
-        <w:tab/>
-        <w:t>.</w:t>
-      </w:r>
-      <w:r>
-        <w:tab/>
-      </w:r>
-      <w:r>
-        <w:tab/>
-        <w:t>.</w:t>
-      </w:r>
-      <w:r>
-        <w:tab/>
-        <w:t>.</w:t>
-      </w:r>
-      <w:r>
-        <w:tab/>
-        <w:t>Si Valor es TRUE</w:t>
-      </w:r>
-    </w:p>
-    <w:p>
-      <w:pPr>
-        <w:spacing w:line="240" w:lineRule="auto"/>
-      </w:pPr>
-      <w:r>
-        <w:t>.</w:t>
-      </w:r>
-      <w:r>
-        <w:tab/>
-        <w:t>.</w:t>
-      </w:r>
-      <w:r>
-        <w:tab/>
-      </w:r>
-      <w:r>
-        <w:tab/>
-        <w:t>.</w:t>
-      </w:r>
-      <w:r>
-        <w:tab/>
-        <w:t>.</w:t>
-      </w:r>
-      <w:r>
-        <w:tab/>
-        <w:t>.</w:t>
-      </w:r>
-      <w:r>
-        <w:tab/>
-        <w:t>Tomo tercer valor de la lista</w:t>
-      </w:r>
-    </w:p>
-    <w:p>
-      <w:pPr>
-        <w:spacing w:line="240" w:lineRule="auto"/>
-      </w:pPr>
-      <w:r>
-        <w:t>.</w:t>
-      </w:r>
-      <w:r>
-        <w:tab/>
-        <w:t>.</w:t>
-      </w:r>
-      <w:r>
-        <w:tab/>
-      </w:r>
-      <w:r>
-        <w:tab/>
-        <w:t>.</w:t>
-      </w:r>
-      <w:r>
-        <w:tab/>
-        <w:t>.</w:t>
-      </w:r>
-      <w:r>
-        <w:tab/>
-        <w:t>.</w:t>
-      </w:r>
-      <w:r>
-        <w:tab/>
-        <w:t xml:space="preserve">Convierto </w:t>
-      </w:r>
-      <w:proofErr w:type="spellStart"/>
-      <w:r>
-        <w:t>CharAInt</w:t>
-      </w:r>
-      <w:proofErr w:type="spellEnd"/>
-    </w:p>
-    <w:p>
-      <w:pPr>
-        <w:spacing w:line="240" w:lineRule="auto"/>
-      </w:pPr>
-      <w:r>
-        <w:t>.</w:t>
-      </w:r>
-      <w:r>
-        <w:tab/>
-        <w:t>.</w:t>
-      </w:r>
-      <w:r>
-        <w:tab/>
-      </w:r>
-      <w:r>
-        <w:tab/>
-        <w:t>.</w:t>
-      </w:r>
-      <w:r>
-        <w:tab/>
-        <w:t>.</w:t>
-      </w:r>
-      <w:r>
-        <w:tab/>
-        <w:t>.</w:t>
-      </w:r>
-      <w:r>
-        <w:tab/>
-        <w:t xml:space="preserve">Si </w:t>
-      </w:r>
-      <w:proofErr w:type="spellStart"/>
-      <w:r>
-        <w:t>cant</w:t>
-      </w:r>
-      <w:proofErr w:type="spellEnd"/>
-      <w:r>
-        <w:t xml:space="preserve"> es mayor a 1 y valor diferente de 0</w:t>
-      </w:r>
-    </w:p>
-    <w:p>
-      <w:pPr>
-        <w:spacing w:line="240" w:lineRule="auto"/>
-      </w:pPr>
-      <w:r>
-        <w:t>.</w:t>
-      </w:r>
-      <w:r>
-        <w:tab/>
-        <w:t>.</w:t>
-      </w:r>
-      <w:r>
-        <w:tab/>
-      </w:r>
-      <w:r>
-        <w:tab/>
-        <w:t>.</w:t>
-      </w:r>
-      <w:r>
-        <w:tab/>
-        <w:t>.</w:t>
-      </w:r>
-      <w:r>
-        <w:tab/>
-        <w:t>.</w:t>
-      </w:r>
-      <w:r>
-        <w:tab/>
-      </w:r>
-      <w:r>
-        <w:tab/>
-      </w:r>
-      <w:proofErr w:type="spellStart"/>
-      <w:r>
-        <w:t>CrearPolinomio</w:t>
-      </w:r>
-      <w:proofErr w:type="spellEnd"/>
-    </w:p>
-    <w:p>
-      <w:pPr>
-        <w:spacing w:line="240" w:lineRule="auto"/>
-      </w:pPr>
-      <w:r>
-        <w:t>.</w:t>
-      </w:r>
-      <w:r>
-        <w:tab/>
-        <w:t>.</w:t>
-      </w:r>
-      <w:r>
-        <w:tab/>
-      </w:r>
-      <w:r>
-        <w:tab/>
-        <w:t>.</w:t>
-      </w:r>
-      <w:r>
-        <w:tab/>
-        <w:t>.</w:t>
-      </w:r>
-      <w:r>
-        <w:tab/>
-        <w:t>.</w:t>
-      </w:r>
-      <w:r>
-        <w:tab/>
-      </w:r>
-      <w:proofErr w:type="spellStart"/>
-      <w:r>
+    </w:p>
+    <w:p>
+      <w:pPr>
+        <w:spacing w:line="240" w:lineRule="auto"/>
+      </w:pPr>
+      <w:r>
+        <w:t>.</w:t>
+      </w:r>
+      <w:r>
+        <w:tab/>
+        <w:t>.</w:t>
+      </w:r>
+      <w:r>
+        <w:tab/>
+      </w:r>
+      <w:r>
+        <w:tab/>
+        <w:t>Sino</w:t>
+      </w:r>
+    </w:p>
+    <w:p>
+      <w:pPr>
+        <w:spacing w:line="240" w:lineRule="auto"/>
+      </w:pPr>
+      <w:r>
+        <w:t>.</w:t>
+      </w:r>
+      <w:r>
+        <w:tab/>
+        <w:t>.</w:t>
+      </w:r>
+      <w:r>
+        <w:tab/>
+      </w:r>
+      <w:r>
+        <w:tab/>
+      </w:r>
+      <w:r>
+        <w:tab/>
+        <w:t>MostrarError Nombre polinomio Invalido</w:t>
+      </w:r>
+    </w:p>
+    <w:p>
+      <w:pPr>
+        <w:spacing w:line="240" w:lineRule="auto"/>
+      </w:pPr>
+      <w:r>
+        <w:t>.</w:t>
+      </w:r>
+      <w:r>
+        <w:tab/>
+        <w:t>.</w:t>
+      </w:r>
+      <w:r>
+        <w:tab/>
+      </w:r>
+      <w:r>
+        <w:tab/>
+        <w:t>FinSino</w:t>
+      </w:r>
+    </w:p>
+    <w:p>
+      <w:pPr>
+        <w:spacing w:line="240" w:lineRule="auto"/>
+      </w:pPr>
+      <w:r>
+        <w:t>.</w:t>
+      </w:r>
+      <w:r>
+        <w:tab/>
+        <w:t>.</w:t>
+      </w:r>
+      <w:r>
+        <w:tab/>
+      </w:r>
+      <w:r>
+        <w:tab/>
+        <w:t>break;</w:t>
+      </w:r>
+    </w:p>
+    <w:p>
+      <w:pPr>
+        <w:spacing w:line="240" w:lineRule="auto"/>
+      </w:pPr>
+      <w:r>
+        <w:t>.</w:t>
+      </w:r>
+      <w:r>
+        <w:tab/>
+        <w:t>.</w:t>
+      </w:r>
+      <w:r>
+        <w:tab/>
+        <w:t>Modificar:</w:t>
+      </w:r>
+    </w:p>
+    <w:p>
+      <w:pPr>
+        <w:spacing w:line="240" w:lineRule="auto"/>
+      </w:pPr>
+      <w:r>
+        <w:t>.</w:t>
+      </w:r>
+      <w:r>
+        <w:tab/>
+        <w:t>.</w:t>
+      </w:r>
+      <w:r>
+        <w:tab/>
+        <w:t>ETC:</w:t>
+      </w:r>
+    </w:p>
+    <w:p>
+      <w:pPr>
+        <w:spacing w:line="240" w:lineRule="auto"/>
+      </w:pPr>
+      <w:r>
+        <w:t>.</w:t>
+      </w:r>
+      <w:r>
+        <w:tab/>
+        <w:t>FinSegun</w:t>
+      </w:r>
+    </w:p>
+    <w:p>
+      <w:pPr>
+        <w:spacing w:line="240" w:lineRule="auto"/>
+      </w:pPr>
+      <w:r>
+        <w:t>.</w:t>
+      </w:r>
+      <w:r>
+        <w:tab/>
+        <w:t>.</w:t>
+      </w:r>
+      <w:r>
+        <w:tab/>
+      </w:r>
+      <w:r>
+        <w:tab/>
+      </w:r>
+      <w:r>
+        <w:tab/>
+      </w:r>
+      <w:r>
+        <w:tab/>
+      </w:r>
+      <w:r>
+        <w:cr/>
         <w:t>FinSi</w:t>
       </w:r>
-      <w:proofErr w:type="spellEnd"/>
-    </w:p>
-    <w:p>
-      <w:pPr>
-        <w:spacing w:line="240" w:lineRule="auto"/>
-      </w:pPr>
-      <w:r>
-        <w:t>.</w:t>
-      </w:r>
-      <w:r>
-        <w:tab/>
-        <w:t>.</w:t>
-      </w:r>
-      <w:r>
-        <w:tab/>
-      </w:r>
-      <w:r>
-        <w:tab/>
-        <w:t>.</w:t>
-      </w:r>
-      <w:r>
-        <w:tab/>
-        <w:t>.</w:t>
-      </w:r>
-      <w:r>
-        <w:tab/>
-        <w:t>.</w:t>
-      </w:r>
-      <w:r>
-        <w:tab/>
+    </w:p>
+    <w:p>
+      <w:pPr>
+        <w:spacing w:line="240" w:lineRule="auto"/>
+      </w:pPr>
+      <w:r>
         <w:t>Sino</w:t>
       </w:r>
-    </w:p>
-    <w:p>
-      <w:pPr>
-        <w:spacing w:line="240" w:lineRule="auto"/>
-      </w:pPr>
-      <w:r>
-        <w:t>.</w:t>
-      </w:r>
-      <w:r>
-        <w:tab/>
-        <w:t>.</w:t>
-      </w:r>
-      <w:r>
-        <w:tab/>
-      </w:r>
-      <w:r>
-        <w:tab/>
-        <w:t>.</w:t>
-      </w:r>
-      <w:r>
-        <w:tab/>
-        <w:t>.</w:t>
-      </w:r>
-      <w:r>
-        <w:tab/>
-        <w:t>.</w:t>
-      </w:r>
-      <w:r>
-        <w:tab/>
-      </w:r>
-      <w:r>
-        <w:tab/>
-      </w:r>
-      <w:proofErr w:type="spellStart"/>
-      <w:r>
-        <w:t>MostrarError</w:t>
-      </w:r>
-      <w:proofErr w:type="spellEnd"/>
-      <w:r>
-        <w:t xml:space="preserve"> Primer coeficiente 0</w:t>
-      </w:r>
-    </w:p>
-    <w:p>
-      <w:pPr>
-        <w:spacing w:line="240" w:lineRule="auto"/>
-      </w:pPr>
-      <w:r>
-        <w:t>.</w:t>
-      </w:r>
-      <w:r>
-        <w:tab/>
-        <w:t>.</w:t>
-      </w:r>
-      <w:r>
-        <w:tab/>
-      </w:r>
-      <w:r>
-        <w:tab/>
-        <w:t>.</w:t>
-      </w:r>
-      <w:r>
-        <w:tab/>
-        <w:t>.</w:t>
-      </w:r>
-      <w:r>
-        <w:tab/>
-        <w:t>.</w:t>
-      </w:r>
-      <w:r>
-        <w:tab/>
-      </w:r>
-      <w:proofErr w:type="spellStart"/>
+      <w:r>
+        <w:cr/>
+      </w:r>
+      <w:r>
+        <w:tab/>
+        <w:t>MostrarError de comando no valido</w:t>
+      </w:r>
+    </w:p>
+    <w:p>
+      <w:pPr>
+        <w:spacing w:line="240" w:lineRule="auto"/>
+      </w:pPr>
       <w:r>
         <w:t>FinSino</w:t>
       </w:r>
-      <w:proofErr w:type="spellEnd"/>
-    </w:p>
-    <w:p>
-      <w:pPr>
-        <w:spacing w:line="240" w:lineRule="auto"/>
-      </w:pPr>
-      <w:r>
-        <w:t>.</w:t>
-      </w:r>
-      <w:r>
-        <w:tab/>
-        <w:t>.</w:t>
-      </w:r>
-      <w:r>
-        <w:tab/>
-      </w:r>
-      <w:r>
-        <w:tab/>
-        <w:t>.</w:t>
-      </w:r>
-      <w:r>
-        <w:tab/>
-        <w:t>.</w:t>
-      </w:r>
-      <w:r>
-        <w:tab/>
-      </w:r>
-      <w:proofErr w:type="spellStart"/>
-      <w:r>
-        <w:t>FinSi</w:t>
-      </w:r>
-      <w:proofErr w:type="spellEnd"/>
-    </w:p>
-    <w:p>
-      <w:pPr>
-        <w:spacing w:line="240" w:lineRule="auto"/>
-      </w:pPr>
-      <w:r>
-        <w:t>.</w:t>
-      </w:r>
-      <w:r>
-        <w:tab/>
-        <w:t>.</w:t>
-      </w:r>
-      <w:r>
-        <w:tab/>
-      </w:r>
-      <w:r>
-        <w:tab/>
-        <w:t>.</w:t>
-      </w:r>
-      <w:r>
-        <w:tab/>
-        <w:t>.</w:t>
-      </w:r>
-      <w:r>
-        <w:tab/>
-        <w:t>Sino</w:t>
-      </w:r>
-    </w:p>
-    <w:p>
-      <w:pPr>
-        <w:spacing w:line="240" w:lineRule="auto"/>
-      </w:pPr>
-      <w:r>
-        <w:t>.</w:t>
-      </w:r>
-      <w:r>
-        <w:tab/>
-        <w:t>.</w:t>
-      </w:r>
-      <w:r>
-        <w:tab/>
-      </w:r>
-      <w:r>
-        <w:tab/>
-        <w:t>.</w:t>
-      </w:r>
-      <w:r>
-        <w:tab/>
-        <w:t>.</w:t>
-      </w:r>
-      <w:r>
-        <w:tab/>
-      </w:r>
-      <w:r>
-        <w:tab/>
-      </w:r>
-      <w:proofErr w:type="spellStart"/>
-      <w:r>
-        <w:t>MostrarError</w:t>
-      </w:r>
-      <w:proofErr w:type="spellEnd"/>
-      <w:r>
-        <w:t xml:space="preserve"> Coeficiente invalido</w:t>
-      </w:r>
-    </w:p>
-    <w:p>
-      <w:pPr>
-        <w:spacing w:line="240" w:lineRule="auto"/>
-      </w:pPr>
-      <w:r>
-        <w:t>.</w:t>
-      </w:r>
-      <w:r>
-        <w:tab/>
-        <w:t>.</w:t>
-      </w:r>
-      <w:r>
-        <w:tab/>
-      </w:r>
-      <w:r>
-        <w:tab/>
-        <w:t>.</w:t>
-      </w:r>
-      <w:r>
-        <w:tab/>
-        <w:t>.</w:t>
-      </w:r>
-      <w:r>
-        <w:tab/>
-      </w:r>
-      <w:proofErr w:type="spellStart"/>
-      <w:r>
-        <w:t>FinSino</w:t>
-      </w:r>
-      <w:proofErr w:type="spellEnd"/>
-    </w:p>
-    <w:p>
-      <w:pPr>
-        <w:spacing w:line="240" w:lineRule="auto"/>
-      </w:pPr>
-      <w:r>
-        <w:t>.</w:t>
-      </w:r>
-      <w:r>
-        <w:tab/>
-        <w:t>.</w:t>
-      </w:r>
-      <w:r>
-        <w:tab/>
-      </w:r>
-      <w:r>
-        <w:tab/>
-        <w:t>.</w:t>
-      </w:r>
-      <w:r>
-        <w:tab/>
-      </w:r>
-      <w:proofErr w:type="spellStart"/>
-      <w:r>
-        <w:t>FinSi</w:t>
-      </w:r>
-      <w:proofErr w:type="spellEnd"/>
-    </w:p>
-    <w:p>
-      <w:pPr>
-        <w:spacing w:line="240" w:lineRule="auto"/>
-      </w:pPr>
-      <w:r>
-        <w:t>.</w:t>
-      </w:r>
-      <w:r>
-        <w:tab/>
-        <w:t>.</w:t>
-      </w:r>
-      <w:r>
-        <w:tab/>
-      </w:r>
-      <w:r>
-        <w:tab/>
-        <w:t>.</w:t>
-      </w:r>
-      <w:r>
-        <w:tab/>
-        <w:t>Sino</w:t>
-      </w:r>
-    </w:p>
-    <w:p>
-      <w:pPr>
-        <w:spacing w:line="240" w:lineRule="auto"/>
-      </w:pPr>
-      <w:r>
-        <w:t>.</w:t>
-      </w:r>
-      <w:r>
-        <w:tab/>
-        <w:t>.</w:t>
-      </w:r>
-      <w:r>
-        <w:tab/>
-      </w:r>
-      <w:r>
-        <w:tab/>
-        <w:t>.</w:t>
-      </w:r>
-      <w:r>
-        <w:tab/>
-      </w:r>
-      <w:r>
-        <w:tab/>
-      </w:r>
-      <w:proofErr w:type="spellStart"/>
-      <w:r>
-        <w:t>MostrarError</w:t>
-      </w:r>
-      <w:proofErr w:type="spellEnd"/>
-      <w:r>
-        <w:t xml:space="preserve"> polinomio ya existe</w:t>
-      </w:r>
-    </w:p>
-    <w:p>
-      <w:pPr>
-        <w:spacing w:line="240" w:lineRule="auto"/>
-      </w:pPr>
-      <w:r>
-        <w:t>.</w:t>
-      </w:r>
-      <w:r>
-        <w:tab/>
-        <w:t>.</w:t>
-      </w:r>
-      <w:r>
-        <w:tab/>
-      </w:r>
-      <w:r>
-        <w:tab/>
-        <w:t>.</w:t>
-      </w:r>
-      <w:r>
-        <w:tab/>
-      </w:r>
-      <w:proofErr w:type="spellStart"/>
-      <w:r>
-        <w:t>FinSino</w:t>
-      </w:r>
-      <w:proofErr w:type="spellEnd"/>
-    </w:p>
-    <w:p>
-      <w:pPr>
-        <w:spacing w:line="240" w:lineRule="auto"/>
-      </w:pPr>
-      <w:r>
-        <w:t>.</w:t>
-      </w:r>
-      <w:r>
-        <w:tab/>
-        <w:t>.</w:t>
-      </w:r>
-      <w:r>
-        <w:tab/>
-      </w:r>
-      <w:r>
-        <w:tab/>
-      </w:r>
-      <w:proofErr w:type="spellStart"/>
-      <w:r>
-        <w:t>FinSi</w:t>
-      </w:r>
-      <w:proofErr w:type="spellEnd"/>
-    </w:p>
-    <w:p>
-      <w:pPr>
-        <w:spacing w:line="240" w:lineRule="auto"/>
-      </w:pPr>
-      <w:r>
-        <w:t>.</w:t>
-      </w:r>
-      <w:r>
-        <w:tab/>
-        <w:t>.</w:t>
-      </w:r>
-      <w:r>
-        <w:tab/>
-      </w:r>
-      <w:r>
-        <w:tab/>
-        <w:t>Sino</w:t>
-      </w:r>
-    </w:p>
-    <w:p>
-      <w:pPr>
-        <w:spacing w:line="240" w:lineRule="auto"/>
-      </w:pPr>
-      <w:r>
-        <w:t>.</w:t>
-      </w:r>
-      <w:r>
-        <w:tab/>
-        <w:t>.</w:t>
-      </w:r>
-      <w:r>
-        <w:tab/>
-      </w:r>
-      <w:r>
-        <w:tab/>
-      </w:r>
-      <w:r>
-        <w:tab/>
-      </w:r>
-      <w:proofErr w:type="spellStart"/>
-      <w:r>
-        <w:t>MostrarError</w:t>
-      </w:r>
-      <w:proofErr w:type="spellEnd"/>
-      <w:r>
-        <w:t xml:space="preserve"> Nombre polinomio Invalido</w:t>
-      </w:r>
-    </w:p>
-    <w:p>
-      <w:pPr>
-        <w:spacing w:line="240" w:lineRule="auto"/>
-      </w:pPr>
-      <w:r>
-        <w:t>.</w:t>
-      </w:r>
-      <w:r>
-        <w:tab/>
-        <w:t>.</w:t>
-      </w:r>
-      <w:r>
-        <w:tab/>
-      </w:r>
-      <w:r>
-        <w:tab/>
-      </w:r>
-      <w:proofErr w:type="spellStart"/>
-      <w:r>
-        <w:t>FinSino</w:t>
-      </w:r>
-      <w:proofErr w:type="spellEnd"/>
-    </w:p>
-    <w:p>
-      <w:pPr>
-        <w:spacing w:line="240" w:lineRule="auto"/>
-      </w:pPr>
-      <w:r>
-        <w:t>.</w:t>
-      </w:r>
-      <w:r>
-        <w:tab/>
-        <w:t>.</w:t>
-      </w:r>
-      <w:r>
-        <w:tab/>
-      </w:r>
-      <w:r>
-        <w:tab/>
-        <w:t>break;</w:t>
-      </w:r>
-    </w:p>
-    <w:p>
-      <w:pPr>
-        <w:spacing w:line="240" w:lineRule="auto"/>
-      </w:pPr>
-      <w:r>
-        <w:t>.</w:t>
-      </w:r>
-      <w:r>
-        <w:tab/>
-        <w:t>.</w:t>
-      </w:r>
-      <w:r>
-        <w:tab/>
-        <w:t>Modificar:</w:t>
-      </w:r>
-    </w:p>
-    <w:p>
-      <w:pPr>
-        <w:spacing w:line="240" w:lineRule="auto"/>
-      </w:pPr>
-      <w:r>
-        <w:t>.</w:t>
-      </w:r>
-      <w:r>
-        <w:tab/>
-        <w:t>.</w:t>
-      </w:r>
-      <w:r>
-        <w:tab/>
-        <w:t>ETC:</w:t>
-      </w:r>
-    </w:p>
-    <w:p>
-      <w:pPr>
-        <w:spacing w:line="240" w:lineRule="auto"/>
-      </w:pPr>
-      <w:r>
-        <w:t>.</w:t>
-      </w:r>
-      <w:r>
-        <w:tab/>
-      </w:r>
-      <w:proofErr w:type="spellStart"/>
-      <w:r>
-        <w:t>FinSegun</w:t>
-      </w:r>
-      <w:proofErr w:type="spellEnd"/>
-    </w:p>
-    <w:p>
-      <w:pPr>
-        <w:spacing w:line="240" w:lineRule="auto"/>
-      </w:pPr>
-      <w:r>
-        <w:lastRenderedPageBreak/>
-        <w:t>.</w:t>
-      </w:r>
-      <w:r>
-        <w:tab/>
-        <w:t>.</w:t>
-      </w:r>
-      <w:r>
-        <w:tab/>
-      </w:r>
-      <w:r>
-        <w:tab/>
-      </w:r>
-      <w:r>
-        <w:tab/>
-      </w:r>
-      <w:r>
-        <w:tab/>
-      </w:r>
-      <w:r>
-        <w:cr/>
-      </w:r>
-      <w:proofErr w:type="spellStart"/>
-      <w:r>
-        <w:t>FinSi</w:t>
-      </w:r>
-      <w:proofErr w:type="spellEnd"/>
-    </w:p>
-    <w:p>
-      <w:pPr>
-        <w:spacing w:line="240" w:lineRule="auto"/>
-      </w:pPr>
-      <w:r>
-        <w:t>Sino</w:t>
-      </w:r>
-      <w:r>
-        <w:cr/>
-      </w:r>
-      <w:r>
-        <w:tab/>
-      </w:r>
-      <w:proofErr w:type="spellStart"/>
-      <w:r>
-        <w:t>MostrarError</w:t>
-      </w:r>
-      <w:proofErr w:type="spellEnd"/>
-      <w:r>
-        <w:t xml:space="preserve"> de comando no valido</w:t>
-      </w:r>
-    </w:p>
-    <w:p>
-      <w:pPr>
-        <w:spacing w:line="240" w:lineRule="auto"/>
-      </w:pPr>
-      <w:proofErr w:type="spellStart"/>
-      <w:r>
-        <w:t>FinSino</w:t>
-      </w:r>
-      <w:proofErr w:type="spellEnd"/>
     </w:p>
     <w:p>
       <w:pPr>
@@ -5500,7 +4936,7 @@
 </file>
 
 <file path=word/styles.xml><?xml version="1.0" encoding="utf-8"?>
-<w:styles xmlns:mc="http://schemas.openxmlformats.org/markup-compatibility/2006" xmlns:r="http://schemas.openxmlformats.org/officeDocument/2006/relationships" xmlns:w="http://schemas.openxmlformats.org/wordprocessingml/2006/main" xmlns:w14="http://schemas.microsoft.com/office/word/2010/wordml" xmlns:w15="http://schemas.microsoft.com/office/word/2012/wordml" xmlns:w16cid="http://schemas.microsoft.com/office/word/2016/wordml/cid" xmlns:w16se="http://schemas.microsoft.com/office/word/2015/wordml/symex" mc:Ignorable="w14 w15 w16se w16cid">
+<w:styles xmlns:mc="http://schemas.openxmlformats.org/markup-compatibility/2006" xmlns:r="http://schemas.openxmlformats.org/officeDocument/2006/relationships" xmlns:w="http://schemas.openxmlformats.org/wordprocessingml/2006/main" xmlns:w14="http://schemas.microsoft.com/office/word/2010/wordml" xmlns:w15="http://schemas.microsoft.com/office/word/2012/wordml" mc:Ignorable="w14 w15">
   <w:docDefaults>
     <w:rPrDefault>
       <w:rPr>
@@ -5516,7 +4952,7 @@
       </w:pPr>
     </w:pPrDefault>
   </w:docDefaults>
-  <w:latentStyles w:defLockedState="0" w:defUIPriority="99" w:defSemiHidden="0" w:defUnhideWhenUsed="0" w:defQFormat="0" w:count="375">
+  <w:latentStyles w:defLockedState="0" w:defUIPriority="99" w:defSemiHidden="0" w:defUnhideWhenUsed="0" w:defQFormat="0" w:count="380">
     <w:lsdException w:name="Normal" w:uiPriority="0" w:qFormat="1"/>
     <w:lsdException w:name="heading 1" w:uiPriority="9" w:qFormat="1"/>
     <w:lsdException w:name="heading 2" w:semiHidden="1" w:uiPriority="9" w:unhideWhenUsed="1" w:qFormat="1"/>
@@ -5929,6 +5365,7 @@
       <w:spacing w:after="0" w:line="240" w:lineRule="auto"/>
     </w:pPr>
     <w:tblPr>
+      <w:tblInd w:w="0" w:type="dxa"/>
       <w:tblBorders>
         <w:top w:val="single" w:sz="4" w:space="0" w:color="auto"/>
         <w:left w:val="single" w:sz="4" w:space="0" w:color="auto"/>
@@ -5937,6 +5374,12 @@
         <w:insideH w:val="single" w:sz="4" w:space="0" w:color="auto"/>
         <w:insideV w:val="single" w:sz="4" w:space="0" w:color="auto"/>
       </w:tblBorders>
+      <w:tblCellMar>
+        <w:top w:w="0" w:type="dxa"/>
+        <w:left w:w="108" w:type="dxa"/>
+        <w:bottom w:w="0" w:type="dxa"/>
+        <w:right w:w="108" w:type="dxa"/>
+      </w:tblCellMar>
     </w:tblPr>
   </w:style>
   <w:style w:type="table" w:styleId="Tablanormal1">
@@ -5950,6 +5393,7 @@
     <w:tblPr>
       <w:tblStyleRowBandSize w:val="1"/>
       <w:tblStyleColBandSize w:val="1"/>
+      <w:tblInd w:w="0" w:type="dxa"/>
       <w:tblBorders>
         <w:top w:val="single" w:sz="4" w:space="0" w:color="BFBFBF" w:themeColor="background1" w:themeShade="BF"/>
         <w:left w:val="single" w:sz="4" w:space="0" w:color="BFBFBF" w:themeColor="background1" w:themeShade="BF"/>
@@ -5958,6 +5402,12 @@
         <w:insideH w:val="single" w:sz="4" w:space="0" w:color="BFBFBF" w:themeColor="background1" w:themeShade="BF"/>
         <w:insideV w:val="single" w:sz="4" w:space="0" w:color="BFBFBF" w:themeColor="background1" w:themeShade="BF"/>
       </w:tblBorders>
+      <w:tblCellMar>
+        <w:top w:w="0" w:type="dxa"/>
+        <w:left w:w="108" w:type="dxa"/>
+        <w:bottom w:w="0" w:type="dxa"/>
+        <w:right w:w="108" w:type="dxa"/>
+      </w:tblCellMar>
     </w:tblPr>
     <w:tblStylePr w:type="firstRow">
       <w:rPr>
@@ -6271,7 +5721,7 @@
 </file>
 
 <file path=customXml/itemProps1.xml><?xml version="1.0" encoding="utf-8"?>
-<ds:datastoreItem xmlns:ds="http://schemas.openxmlformats.org/officeDocument/2006/customXml" ds:itemID="{E58835A8-10FB-422F-A738-84015623921A}">
+<ds:datastoreItem xmlns:ds="http://schemas.openxmlformats.org/officeDocument/2006/customXml" ds:itemID="{D4F0F57D-9839-6742-AC02-E137AE5EE00E}">
   <ds:schemaRefs>
     <ds:schemaRef ds:uri="http://schemas.openxmlformats.org/officeDocument/2006/bibliography"/>
   </ds:schemaRefs>

</xml_diff>

<commit_message>
Se agrega GuardarPolinomio,GuardarString, GuardarTermino
</commit_message>
<xml_diff>
--- a/Documentacion/Pseudo codigo.docx
+++ b/Documentacion/Pseudo codigo.docx
@@ -275,8 +275,6 @@
             <w:r>
               <w:t xml:space="preserve"> de terminos</w:t>
             </w:r>
-            <w:bookmarkStart w:id="0" w:name="_GoBack"/>
-            <w:bookmarkEnd w:id="0"/>
           </w:p>
           <w:p>
             <w:pPr>
@@ -348,41 +346,6 @@
         </w:tc>
       </w:tr>
     </w:tbl>
-    <w:p>
-      <w:pPr>
-        <w:tabs>
-          <w:tab w:val="left" w:pos="7516"/>
-        </w:tabs>
-      </w:pPr>
-    </w:p>
-    <w:p>
-      <w:pPr>
-        <w:tabs>
-          <w:tab w:val="left" w:pos="7516"/>
-        </w:tabs>
-      </w:pPr>
-    </w:p>
-    <w:p>
-      <w:pPr>
-        <w:tabs>
-          <w:tab w:val="left" w:pos="7516"/>
-        </w:tabs>
-      </w:pPr>
-    </w:p>
-    <w:p>
-      <w:pPr>
-        <w:tabs>
-          <w:tab w:val="left" w:pos="7516"/>
-        </w:tabs>
-      </w:pPr>
-    </w:p>
-    <w:p>
-      <w:pPr>
-        <w:tabs>
-          <w:tab w:val="left" w:pos="7516"/>
-        </w:tabs>
-      </w:pPr>
-    </w:p>
     <w:p>
       <w:pPr>
         <w:tabs>
@@ -522,6 +485,7 @@
               <w:jc w:val="center"/>
             </w:pPr>
             <w:r>
+              <w:lastRenderedPageBreak/>
               <w:t>Multiplicar</w:t>
             </w:r>
           </w:p>
@@ -1073,6 +1037,7 @@
               <w:jc w:val="center"/>
             </w:pPr>
             <w:r>
+              <w:lastRenderedPageBreak/>
               <w:t>Mostrar</w:t>
             </w:r>
             <w:r>
@@ -1545,7 +1510,6 @@
           </w:tcPr>
           <w:p>
             <w:r>
-              <w:lastRenderedPageBreak/>
               <w:t>Método:</w:t>
             </w:r>
           </w:p>
@@ -1668,6 +1632,7 @@
               </w:rPr>
             </w:pPr>
             <w:r>
+              <w:lastRenderedPageBreak/>
               <w:t>EsRaiz</w:t>
             </w:r>
           </w:p>
@@ -1937,7 +1902,6 @@
               </w:rPr>
             </w:pPr>
             <w:r>
-              <w:lastRenderedPageBreak/>
               <w:t>Sumar</w:t>
             </w:r>
           </w:p>
@@ -2168,6 +2132,7 @@
               <w:cnfStyle w:val="000000100000" w:firstRow="0" w:lastRow="0" w:firstColumn="0" w:lastColumn="0" w:oddVBand="0" w:evenVBand="0" w:oddHBand="1" w:evenHBand="0" w:firstRowFirstColumn="0" w:firstRowLastColumn="0" w:lastRowFirstColumn="0" w:lastRowLastColumn="0"/>
             </w:pPr>
             <w:r>
+              <w:lastRenderedPageBreak/>
               <w:t xml:space="preserve">                                FinSi</w:t>
             </w:r>
           </w:p>
@@ -2209,6 +2174,594 @@
     </w:tbl>
     <w:p/>
     <w:p/>
+    <w:tbl>
+      <w:tblPr>
+        <w:tblStyle w:val="Tablanormal1"/>
+        <w:tblW w:w="0" w:type="auto"/>
+        <w:tblLook w:val="04A0" w:firstRow="1" w:lastRow="0" w:firstColumn="1" w:lastColumn="0" w:noHBand="0" w:noVBand="1"/>
+      </w:tblPr>
+      <w:tblGrid>
+        <w:gridCol w:w="1011"/>
+        <w:gridCol w:w="7483"/>
+      </w:tblGrid>
+      <w:tr>
+        <w:trPr>
+          <w:cnfStyle w:val="100000000000" w:firstRow="1" w:lastRow="0" w:firstColumn="0" w:lastColumn="0" w:oddVBand="0" w:evenVBand="0" w:oddHBand="0" w:evenHBand="0" w:firstRowFirstColumn="0" w:firstRowLastColumn="0" w:lastRowFirstColumn="0" w:lastRowLastColumn="0"/>
+          <w:trHeight w:val="400"/>
+        </w:trPr>
+        <w:tc>
+          <w:tcPr>
+            <w:cnfStyle w:val="001000000000" w:firstRow="0" w:lastRow="0" w:firstColumn="1" w:lastColumn="0" w:oddVBand="0" w:evenVBand="0" w:oddHBand="0" w:evenHBand="0" w:firstRowFirstColumn="0" w:firstRowLastColumn="0" w:lastRowFirstColumn="0" w:lastRowLastColumn="0"/>
+            <w:tcW w:w="8494" w:type="dxa"/>
+            <w:gridSpan w:val="2"/>
+            <w:shd w:val="clear" w:color="auto" w:fill="9CC2E5" w:themeFill="accent1" w:themeFillTint="99"/>
+          </w:tcPr>
+          <w:p>
+            <w:pPr>
+              <w:jc w:val="center"/>
+              <w:rPr>
+                <w:lang w:val="en-US"/>
+              </w:rPr>
+            </w:pPr>
+            <w:r>
+              <w:t>GuardarPolinomio</w:t>
+            </w:r>
+          </w:p>
+        </w:tc>
+      </w:tr>
+      <w:tr>
+        <w:trPr>
+          <w:cnfStyle w:val="000000100000" w:firstRow="0" w:lastRow="0" w:firstColumn="0" w:lastColumn="0" w:oddVBand="0" w:evenVBand="0" w:oddHBand="1" w:evenHBand="0" w:firstRowFirstColumn="0" w:firstRowLastColumn="0" w:lastRowFirstColumn="0" w:lastRowLastColumn="0"/>
+          <w:trHeight w:val="571"/>
+        </w:trPr>
+        <w:tc>
+          <w:tcPr>
+            <w:cnfStyle w:val="001000000000" w:firstRow="0" w:lastRow="0" w:firstColumn="1" w:lastColumn="0" w:oddVBand="0" w:evenVBand="0" w:oddHBand="0" w:evenHBand="0" w:firstRowFirstColumn="0" w:firstRowLastColumn="0" w:lastRowFirstColumn="0" w:lastRowLastColumn="0"/>
+            <w:tcW w:w="1011" w:type="dxa"/>
+          </w:tcPr>
+          <w:p>
+            <w:r>
+              <w:t>Entrada:</w:t>
+            </w:r>
+          </w:p>
+        </w:tc>
+        <w:tc>
+          <w:tcPr>
+            <w:tcW w:w="7483" w:type="dxa"/>
+          </w:tcPr>
+          <w:p>
+            <w:pPr>
+              <w:cnfStyle w:val="000000100000" w:firstRow="0" w:lastRow="0" w:firstColumn="0" w:lastColumn="0" w:oddVBand="0" w:evenVBand="0" w:oddHBand="1" w:evenHBand="0" w:firstRowFirstColumn="0" w:firstRowLastColumn="0" w:lastRowFirstColumn="0" w:lastRowLastColumn="0"/>
+              <w:rPr>
+                <w:bCs/>
+              </w:rPr>
+            </w:pPr>
+            <w:r>
+              <w:rPr>
+                <w:bCs/>
+              </w:rPr>
+              <w:t>Polinomio</w:t>
+            </w:r>
+            <w:r>
+              <w:rPr>
+                <w:bCs/>
+              </w:rPr>
+              <w:br/>
+              <w:t>String con el nombre del archivo</w:t>
+            </w:r>
+          </w:p>
+        </w:tc>
+      </w:tr>
+      <w:tr>
+        <w:trPr>
+          <w:trHeight w:val="391"/>
+        </w:trPr>
+        <w:tc>
+          <w:tcPr>
+            <w:cnfStyle w:val="001000000000" w:firstRow="0" w:lastRow="0" w:firstColumn="1" w:lastColumn="0" w:oddVBand="0" w:evenVBand="0" w:oddHBand="0" w:evenHBand="0" w:firstRowFirstColumn="0" w:firstRowLastColumn="0" w:lastRowFirstColumn="0" w:lastRowLastColumn="0"/>
+            <w:tcW w:w="1011" w:type="dxa"/>
+          </w:tcPr>
+          <w:p>
+            <w:r>
+              <w:t>Salida:</w:t>
+            </w:r>
+          </w:p>
+        </w:tc>
+        <w:tc>
+          <w:tcPr>
+            <w:tcW w:w="7483" w:type="dxa"/>
+          </w:tcPr>
+          <w:p>
+            <w:pPr>
+              <w:cnfStyle w:val="000000000000" w:firstRow="0" w:lastRow="0" w:firstColumn="0" w:lastColumn="0" w:oddVBand="0" w:evenVBand="0" w:oddHBand="0" w:evenHBand="0" w:firstRowFirstColumn="0" w:firstRowLastColumn="0" w:lastRowFirstColumn="0" w:lastRowLastColumn="0"/>
+            </w:pPr>
+          </w:p>
+        </w:tc>
+      </w:tr>
+      <w:tr>
+        <w:trPr>
+          <w:cnfStyle w:val="000000100000" w:firstRow="0" w:lastRow="0" w:firstColumn="0" w:lastColumn="0" w:oddVBand="0" w:evenVBand="0" w:oddHBand="1" w:evenHBand="0" w:firstRowFirstColumn="0" w:firstRowLastColumn="0" w:lastRowFirstColumn="0" w:lastRowLastColumn="0"/>
+        </w:trPr>
+        <w:tc>
+          <w:tcPr>
+            <w:cnfStyle w:val="001000000000" w:firstRow="0" w:lastRow="0" w:firstColumn="1" w:lastColumn="0" w:oddVBand="0" w:evenVBand="0" w:oddHBand="0" w:evenHBand="0" w:firstRowFirstColumn="0" w:firstRowLastColumn="0" w:lastRowFirstColumn="0" w:lastRowLastColumn="0"/>
+            <w:tcW w:w="1011" w:type="dxa"/>
+          </w:tcPr>
+          <w:p>
+            <w:r>
+              <w:t>Método:</w:t>
+            </w:r>
+          </w:p>
+        </w:tc>
+        <w:tc>
+          <w:tcPr>
+            <w:tcW w:w="7483" w:type="dxa"/>
+          </w:tcPr>
+          <w:p>
+            <w:pPr>
+              <w:ind w:left="4248" w:hanging="4248"/>
+              <w:cnfStyle w:val="000000100000" w:firstRow="0" w:lastRow="0" w:firstColumn="0" w:lastColumn="0" w:oddVBand="0" w:evenVBand="0" w:oddHBand="1" w:evenHBand="0" w:firstRowFirstColumn="0" w:firstRowLastColumn="0" w:lastRowFirstColumn="0" w:lastRowLastColumn="0"/>
+            </w:pPr>
+            <w:r>
+              <w:t xml:space="preserve">Defino </w:t>
+            </w:r>
+            <w:r>
+              <w:t>f</w:t>
+            </w:r>
+            <w:r>
+              <w:t xml:space="preserve"> como archivo en modo ‘wb’</w:t>
+            </w:r>
+          </w:p>
+          <w:p>
+            <w:pPr>
+              <w:ind w:left="4248" w:hanging="4248"/>
+              <w:cnfStyle w:val="000000100000" w:firstRow="0" w:lastRow="0" w:firstColumn="0" w:lastColumn="0" w:oddVBand="0" w:evenVBand="0" w:oddHBand="1" w:evenHBand="0" w:firstRowFirstColumn="0" w:firstRowLastColumn="0" w:lastRowFirstColumn="0" w:lastRowLastColumn="0"/>
+            </w:pPr>
+            <w:r>
+              <w:t>Tomo nombre del polinomio</w:t>
+            </w:r>
+          </w:p>
+          <w:p>
+            <w:pPr>
+              <w:ind w:left="4248" w:hanging="4248"/>
+              <w:cnfStyle w:val="000000100000" w:firstRow="0" w:lastRow="0" w:firstColumn="0" w:lastColumn="0" w:oddVBand="0" w:evenVBand="0" w:oddHBand="1" w:evenHBand="0" w:firstRowFirstColumn="0" w:firstRowLastColumn="0" w:lastRowFirstColumn="0" w:lastRowLastColumn="0"/>
+            </w:pPr>
+            <w:r>
+              <w:t xml:space="preserve">GuardoString en el </w:t>
+            </w:r>
+            <w:r>
+              <w:t>archivo</w:t>
+            </w:r>
+          </w:p>
+          <w:p>
+            <w:pPr>
+              <w:ind w:left="4248" w:hanging="4248"/>
+              <w:cnfStyle w:val="000000100000" w:firstRow="0" w:lastRow="0" w:firstColumn="0" w:lastColumn="0" w:oddVBand="0" w:evenVBand="0" w:oddHBand="1" w:evenHBand="0" w:firstRowFirstColumn="0" w:firstRowLastColumn="0" w:lastRowFirstColumn="0" w:lastRowLastColumn="0"/>
+            </w:pPr>
+            <w:r>
+              <w:t>Tomo Lista de Terminos</w:t>
+            </w:r>
+          </w:p>
+          <w:p>
+            <w:pPr>
+              <w:ind w:left="4248" w:hanging="4248"/>
+              <w:cnfStyle w:val="000000100000" w:firstRow="0" w:lastRow="0" w:firstColumn="0" w:lastColumn="0" w:oddVBand="0" w:evenVBand="0" w:oddHBand="1" w:evenHBand="0" w:firstRowFirstColumn="0" w:firstRowLastColumn="0" w:lastRowFirstColumn="0" w:lastRowLastColumn="0"/>
+            </w:pPr>
+            <w:r>
+              <w:t>Tom</w:t>
+            </w:r>
+            <w:r>
+              <w:t>o</w:t>
+            </w:r>
+            <w:r>
+              <w:t xml:space="preserve"> primer valor de la lista</w:t>
+            </w:r>
+          </w:p>
+          <w:p>
+            <w:pPr>
+              <w:ind w:left="4248" w:hanging="4248"/>
+              <w:cnfStyle w:val="000000100000" w:firstRow="0" w:lastRow="0" w:firstColumn="0" w:lastColumn="0" w:oddVBand="0" w:evenVBand="0" w:oddHBand="1" w:evenHBand="0" w:firstRowFirstColumn="0" w:firstRowLastColumn="0" w:lastRowFirstColumn="0" w:lastRowLastColumn="0"/>
+            </w:pPr>
+            <w:r>
+              <w:t>Mientras que la lista no se nula</w:t>
+            </w:r>
+          </w:p>
+          <w:p>
+            <w:pPr>
+              <w:ind w:left="4248" w:hanging="4248"/>
+              <w:cnfStyle w:val="000000100000" w:firstRow="0" w:lastRow="0" w:firstColumn="0" w:lastColumn="0" w:oddVBand="0" w:evenVBand="0" w:oddHBand="1" w:evenHBand="0" w:firstRowFirstColumn="0" w:firstRowLastColumn="0" w:lastRowFirstColumn="0" w:lastRowLastColumn="0"/>
+            </w:pPr>
+            <w:r>
+              <w:t xml:space="preserve">     GuardoTermino</w:t>
+            </w:r>
+            <w:r>
+              <w:t xml:space="preserve"> en </w:t>
+            </w:r>
+            <w:r>
+              <w:t>archivo f</w:t>
+            </w:r>
+            <w:bookmarkStart w:id="0" w:name="_GoBack"/>
+            <w:bookmarkEnd w:id="0"/>
+          </w:p>
+          <w:p>
+            <w:pPr>
+              <w:ind w:left="4248" w:hanging="4248"/>
+              <w:cnfStyle w:val="000000100000" w:firstRow="0" w:lastRow="0" w:firstColumn="0" w:lastColumn="0" w:oddVBand="0" w:evenVBand="0" w:oddHBand="1" w:evenHBand="0" w:firstRowFirstColumn="0" w:firstRowLastColumn="0" w:lastRowFirstColumn="0" w:lastRowLastColumn="0"/>
+            </w:pPr>
+            <w:r>
+              <w:t xml:space="preserve">     Tomo siguiente valor de la lista</w:t>
+            </w:r>
+          </w:p>
+          <w:p>
+            <w:pPr>
+              <w:ind w:left="4248" w:hanging="4248"/>
+              <w:cnfStyle w:val="000000100000" w:firstRow="0" w:lastRow="0" w:firstColumn="0" w:lastColumn="0" w:oddVBand="0" w:evenVBand="0" w:oddHBand="1" w:evenHBand="0" w:firstRowFirstColumn="0" w:firstRowLastColumn="0" w:lastRowFirstColumn="0" w:lastRowLastColumn="0"/>
+            </w:pPr>
+            <w:r>
+              <w:t>FinMientras</w:t>
+            </w:r>
+          </w:p>
+        </w:tc>
+      </w:tr>
+    </w:tbl>
+    <w:p/>
+    <w:tbl>
+      <w:tblPr>
+        <w:tblStyle w:val="Tablanormal1"/>
+        <w:tblW w:w="0" w:type="auto"/>
+        <w:tblLook w:val="04A0" w:firstRow="1" w:lastRow="0" w:firstColumn="1" w:lastColumn="0" w:noHBand="0" w:noVBand="1"/>
+      </w:tblPr>
+      <w:tblGrid>
+        <w:gridCol w:w="1011"/>
+        <w:gridCol w:w="7483"/>
+      </w:tblGrid>
+      <w:tr>
+        <w:trPr>
+          <w:cnfStyle w:val="100000000000" w:firstRow="1" w:lastRow="0" w:firstColumn="0" w:lastColumn="0" w:oddVBand="0" w:evenVBand="0" w:oddHBand="0" w:evenHBand="0" w:firstRowFirstColumn="0" w:firstRowLastColumn="0" w:lastRowFirstColumn="0" w:lastRowLastColumn="0"/>
+          <w:trHeight w:val="400"/>
+        </w:trPr>
+        <w:tc>
+          <w:tcPr>
+            <w:cnfStyle w:val="001000000000" w:firstRow="0" w:lastRow="0" w:firstColumn="1" w:lastColumn="0" w:oddVBand="0" w:evenVBand="0" w:oddHBand="0" w:evenHBand="0" w:firstRowFirstColumn="0" w:firstRowLastColumn="0" w:lastRowFirstColumn="0" w:lastRowLastColumn="0"/>
+            <w:tcW w:w="8494" w:type="dxa"/>
+            <w:gridSpan w:val="2"/>
+            <w:shd w:val="clear" w:color="auto" w:fill="9CC2E5" w:themeFill="accent1" w:themeFillTint="99"/>
+          </w:tcPr>
+          <w:p>
+            <w:pPr>
+              <w:jc w:val="center"/>
+              <w:rPr>
+                <w:lang w:val="en-US"/>
+              </w:rPr>
+            </w:pPr>
+            <w:r>
+              <w:t>Guardar</w:t>
+            </w:r>
+            <w:r>
+              <w:t>String</w:t>
+            </w:r>
+          </w:p>
+        </w:tc>
+      </w:tr>
+      <w:tr>
+        <w:trPr>
+          <w:cnfStyle w:val="000000100000" w:firstRow="0" w:lastRow="0" w:firstColumn="0" w:lastColumn="0" w:oddVBand="0" w:evenVBand="0" w:oddHBand="1" w:evenHBand="0" w:firstRowFirstColumn="0" w:firstRowLastColumn="0" w:lastRowFirstColumn="0" w:lastRowLastColumn="0"/>
+          <w:trHeight w:val="571"/>
+        </w:trPr>
+        <w:tc>
+          <w:tcPr>
+            <w:cnfStyle w:val="001000000000" w:firstRow="0" w:lastRow="0" w:firstColumn="1" w:lastColumn="0" w:oddVBand="0" w:evenVBand="0" w:oddHBand="0" w:evenHBand="0" w:firstRowFirstColumn="0" w:firstRowLastColumn="0" w:lastRowFirstColumn="0" w:lastRowLastColumn="0"/>
+            <w:tcW w:w="1011" w:type="dxa"/>
+          </w:tcPr>
+          <w:p>
+            <w:r>
+              <w:t>Entrada:</w:t>
+            </w:r>
+          </w:p>
+        </w:tc>
+        <w:tc>
+          <w:tcPr>
+            <w:tcW w:w="7483" w:type="dxa"/>
+          </w:tcPr>
+          <w:p>
+            <w:pPr>
+              <w:cnfStyle w:val="000000100000" w:firstRow="0" w:lastRow="0" w:firstColumn="0" w:lastColumn="0" w:oddVBand="0" w:evenVBand="0" w:oddHBand="1" w:evenHBand="0" w:firstRowFirstColumn="0" w:firstRowLastColumn="0" w:lastRowFirstColumn="0" w:lastRowLastColumn="0"/>
+              <w:rPr>
+                <w:bCs/>
+              </w:rPr>
+            </w:pPr>
+            <w:r>
+              <w:rPr>
+                <w:bCs/>
+              </w:rPr>
+              <w:t>String</w:t>
+            </w:r>
+            <w:r>
+              <w:rPr>
+                <w:bCs/>
+              </w:rPr>
+              <w:br/>
+            </w:r>
+            <w:r>
+              <w:rPr>
+                <w:bCs/>
+              </w:rPr>
+              <w:t>Referencia a archivo</w:t>
+            </w:r>
+          </w:p>
+        </w:tc>
+      </w:tr>
+      <w:tr>
+        <w:trPr>
+          <w:trHeight w:val="391"/>
+        </w:trPr>
+        <w:tc>
+          <w:tcPr>
+            <w:cnfStyle w:val="001000000000" w:firstRow="0" w:lastRow="0" w:firstColumn="1" w:lastColumn="0" w:oddVBand="0" w:evenVBand="0" w:oddHBand="0" w:evenHBand="0" w:firstRowFirstColumn="0" w:firstRowLastColumn="0" w:lastRowFirstColumn="0" w:lastRowLastColumn="0"/>
+            <w:tcW w:w="1011" w:type="dxa"/>
+          </w:tcPr>
+          <w:p>
+            <w:r>
+              <w:t>Salida:</w:t>
+            </w:r>
+          </w:p>
+        </w:tc>
+        <w:tc>
+          <w:tcPr>
+            <w:tcW w:w="7483" w:type="dxa"/>
+          </w:tcPr>
+          <w:p>
+            <w:pPr>
+              <w:cnfStyle w:val="000000000000" w:firstRow="0" w:lastRow="0" w:firstColumn="0" w:lastColumn="0" w:oddVBand="0" w:evenVBand="0" w:oddHBand="0" w:evenHBand="0" w:firstRowFirstColumn="0" w:firstRowLastColumn="0" w:lastRowFirstColumn="0" w:lastRowLastColumn="0"/>
+            </w:pPr>
+            <w:r>
+              <w:t>String en el archivo</w:t>
+            </w:r>
+          </w:p>
+        </w:tc>
+      </w:tr>
+      <w:tr>
+        <w:trPr>
+          <w:cnfStyle w:val="000000100000" w:firstRow="0" w:lastRow="0" w:firstColumn="0" w:lastColumn="0" w:oddVBand="0" w:evenVBand="0" w:oddHBand="1" w:evenHBand="0" w:firstRowFirstColumn="0" w:firstRowLastColumn="0" w:lastRowFirstColumn="0" w:lastRowLastColumn="0"/>
+        </w:trPr>
+        <w:tc>
+          <w:tcPr>
+            <w:cnfStyle w:val="001000000000" w:firstRow="0" w:lastRow="0" w:firstColumn="1" w:lastColumn="0" w:oddVBand="0" w:evenVBand="0" w:oddHBand="0" w:evenHBand="0" w:firstRowFirstColumn="0" w:firstRowLastColumn="0" w:lastRowFirstColumn="0" w:lastRowLastColumn="0"/>
+            <w:tcW w:w="1011" w:type="dxa"/>
+          </w:tcPr>
+          <w:p>
+            <w:r>
+              <w:t>Método:</w:t>
+            </w:r>
+          </w:p>
+        </w:tc>
+        <w:tc>
+          <w:tcPr>
+            <w:tcW w:w="7483" w:type="dxa"/>
+          </w:tcPr>
+          <w:p>
+            <w:pPr>
+              <w:ind w:left="4248" w:hanging="4248"/>
+              <w:cnfStyle w:val="000000100000" w:firstRow="0" w:lastRow="0" w:firstColumn="0" w:lastColumn="0" w:oddVBand="0" w:evenVBand="0" w:oddHBand="1" w:evenHBand="0" w:firstRowFirstColumn="0" w:firstRowLastColumn="0" w:lastRowFirstColumn="0" w:lastRowLastColumn="0"/>
+            </w:pPr>
+            <w:r>
+              <w:t>Tomo primer caracter</w:t>
+            </w:r>
+          </w:p>
+          <w:p>
+            <w:pPr>
+              <w:ind w:left="4248" w:hanging="4248"/>
+              <w:cnfStyle w:val="000000100000" w:firstRow="0" w:lastRow="0" w:firstColumn="0" w:lastColumn="0" w:oddVBand="0" w:evenVBand="0" w:oddHBand="1" w:evenHBand="0" w:firstRowFirstColumn="0" w:firstRowLastColumn="0" w:lastRowFirstColumn="0" w:lastRowLastColumn="0"/>
+            </w:pPr>
+            <w:r>
+              <w:t>Mientas que carácter sea diferenta a fin de linea</w:t>
+            </w:r>
+          </w:p>
+          <w:p>
+            <w:pPr>
+              <w:ind w:left="4248" w:hanging="4248"/>
+              <w:cnfStyle w:val="000000100000" w:firstRow="0" w:lastRow="0" w:firstColumn="0" w:lastColumn="0" w:oddVBand="0" w:evenVBand="0" w:oddHBand="1" w:evenHBand="0" w:firstRowFirstColumn="0" w:firstRowLastColumn="0" w:lastRowFirstColumn="0" w:lastRowLastColumn="0"/>
+            </w:pPr>
+            <w:r>
+              <w:t xml:space="preserve">          Escribo carácter en archivo</w:t>
+            </w:r>
+          </w:p>
+          <w:p>
+            <w:pPr>
+              <w:ind w:left="4248" w:hanging="4248"/>
+              <w:cnfStyle w:val="000000100000" w:firstRow="0" w:lastRow="0" w:firstColumn="0" w:lastColumn="0" w:oddVBand="0" w:evenVBand="0" w:oddHBand="1" w:evenHBand="0" w:firstRowFirstColumn="0" w:firstRowLastColumn="0" w:lastRowFirstColumn="0" w:lastRowLastColumn="0"/>
+            </w:pPr>
+            <w:r>
+              <w:t xml:space="preserve">          Tomo siguiente caracter</w:t>
+            </w:r>
+          </w:p>
+          <w:p>
+            <w:pPr>
+              <w:ind w:left="4248" w:hanging="4248"/>
+              <w:cnfStyle w:val="000000100000" w:firstRow="0" w:lastRow="0" w:firstColumn="0" w:lastColumn="0" w:oddVBand="0" w:evenVBand="0" w:oddHBand="1" w:evenHBand="0" w:firstRowFirstColumn="0" w:firstRowLastColumn="0" w:lastRowFirstColumn="0" w:lastRowLastColumn="0"/>
+            </w:pPr>
+            <w:r>
+              <w:t>FinMientras</w:t>
+            </w:r>
+          </w:p>
+          <w:p>
+            <w:pPr>
+              <w:ind w:left="4248" w:hanging="4248"/>
+              <w:cnfStyle w:val="000000100000" w:firstRow="0" w:lastRow="0" w:firstColumn="0" w:lastColumn="0" w:oddVBand="0" w:evenVBand="0" w:oddHBand="1" w:evenHBand="0" w:firstRowFirstColumn="0" w:firstRowLastColumn="0" w:lastRowFirstColumn="0" w:lastRowLastColumn="0"/>
+            </w:pPr>
+            <w:r>
+              <w:t>Escribo carácter fin de linea en archivo</w:t>
+            </w:r>
+          </w:p>
+        </w:tc>
+      </w:tr>
+    </w:tbl>
+    <w:p/>
+    <w:tbl>
+      <w:tblPr>
+        <w:tblStyle w:val="Tablanormal1"/>
+        <w:tblW w:w="0" w:type="auto"/>
+        <w:tblLook w:val="04A0" w:firstRow="1" w:lastRow="0" w:firstColumn="1" w:lastColumn="0" w:noHBand="0" w:noVBand="1"/>
+      </w:tblPr>
+      <w:tblGrid>
+        <w:gridCol w:w="1011"/>
+        <w:gridCol w:w="7483"/>
+      </w:tblGrid>
+      <w:tr>
+        <w:trPr>
+          <w:cnfStyle w:val="100000000000" w:firstRow="1" w:lastRow="0" w:firstColumn="0" w:lastColumn="0" w:oddVBand="0" w:evenVBand="0" w:oddHBand="0" w:evenHBand="0" w:firstRowFirstColumn="0" w:firstRowLastColumn="0" w:lastRowFirstColumn="0" w:lastRowLastColumn="0"/>
+          <w:trHeight w:val="400"/>
+        </w:trPr>
+        <w:tc>
+          <w:tcPr>
+            <w:cnfStyle w:val="001000000000" w:firstRow="0" w:lastRow="0" w:firstColumn="1" w:lastColumn="0" w:oddVBand="0" w:evenVBand="0" w:oddHBand="0" w:evenHBand="0" w:firstRowFirstColumn="0" w:firstRowLastColumn="0" w:lastRowFirstColumn="0" w:lastRowLastColumn="0"/>
+            <w:tcW w:w="8494" w:type="dxa"/>
+            <w:gridSpan w:val="2"/>
+            <w:shd w:val="clear" w:color="auto" w:fill="9CC2E5" w:themeFill="accent1" w:themeFillTint="99"/>
+          </w:tcPr>
+          <w:p>
+            <w:pPr>
+              <w:jc w:val="center"/>
+              <w:rPr>
+                <w:lang w:val="en-US"/>
+              </w:rPr>
+            </w:pPr>
+            <w:r>
+              <w:t>Guardar</w:t>
+            </w:r>
+            <w:r>
+              <w:t>Termino</w:t>
+            </w:r>
+          </w:p>
+        </w:tc>
+      </w:tr>
+      <w:tr>
+        <w:trPr>
+          <w:cnfStyle w:val="000000100000" w:firstRow="0" w:lastRow="0" w:firstColumn="0" w:lastColumn="0" w:oddVBand="0" w:evenVBand="0" w:oddHBand="1" w:evenHBand="0" w:firstRowFirstColumn="0" w:firstRowLastColumn="0" w:lastRowFirstColumn="0" w:lastRowLastColumn="0"/>
+          <w:trHeight w:val="571"/>
+        </w:trPr>
+        <w:tc>
+          <w:tcPr>
+            <w:cnfStyle w:val="001000000000" w:firstRow="0" w:lastRow="0" w:firstColumn="1" w:lastColumn="0" w:oddVBand="0" w:evenVBand="0" w:oddHBand="0" w:evenHBand="0" w:firstRowFirstColumn="0" w:firstRowLastColumn="0" w:lastRowFirstColumn="0" w:lastRowLastColumn="0"/>
+            <w:tcW w:w="1011" w:type="dxa"/>
+          </w:tcPr>
+          <w:p>
+            <w:r>
+              <w:t>Entrada:</w:t>
+            </w:r>
+          </w:p>
+        </w:tc>
+        <w:tc>
+          <w:tcPr>
+            <w:tcW w:w="7483" w:type="dxa"/>
+          </w:tcPr>
+          <w:p>
+            <w:pPr>
+              <w:cnfStyle w:val="000000100000" w:firstRow="0" w:lastRow="0" w:firstColumn="0" w:lastColumn="0" w:oddVBand="0" w:evenVBand="0" w:oddHBand="1" w:evenHBand="0" w:firstRowFirstColumn="0" w:firstRowLastColumn="0" w:lastRowFirstColumn="0" w:lastRowLastColumn="0"/>
+              <w:rPr>
+                <w:bCs/>
+              </w:rPr>
+            </w:pPr>
+            <w:r>
+              <w:rPr>
+                <w:bCs/>
+              </w:rPr>
+              <w:t>Termino</w:t>
+            </w:r>
+            <w:r>
+              <w:rPr>
+                <w:bCs/>
+              </w:rPr>
+              <w:br/>
+              <w:t>Referencia a archivo</w:t>
+            </w:r>
+          </w:p>
+        </w:tc>
+      </w:tr>
+      <w:tr>
+        <w:trPr>
+          <w:trHeight w:val="391"/>
+        </w:trPr>
+        <w:tc>
+          <w:tcPr>
+            <w:cnfStyle w:val="001000000000" w:firstRow="0" w:lastRow="0" w:firstColumn="1" w:lastColumn="0" w:oddVBand="0" w:evenVBand="0" w:oddHBand="0" w:evenHBand="0" w:firstRowFirstColumn="0" w:firstRowLastColumn="0" w:lastRowFirstColumn="0" w:lastRowLastColumn="0"/>
+            <w:tcW w:w="1011" w:type="dxa"/>
+          </w:tcPr>
+          <w:p>
+            <w:r>
+              <w:t>Salida:</w:t>
+            </w:r>
+          </w:p>
+        </w:tc>
+        <w:tc>
+          <w:tcPr>
+            <w:tcW w:w="7483" w:type="dxa"/>
+          </w:tcPr>
+          <w:p>
+            <w:pPr>
+              <w:cnfStyle w:val="000000000000" w:firstRow="0" w:lastRow="0" w:firstColumn="0" w:lastColumn="0" w:oddVBand="0" w:evenVBand="0" w:oddHBand="0" w:evenHBand="0" w:firstRowFirstColumn="0" w:firstRowLastColumn="0" w:lastRowFirstColumn="0" w:lastRowLastColumn="0"/>
+            </w:pPr>
+            <w:r>
+              <w:t>Termino</w:t>
+            </w:r>
+            <w:r>
+              <w:t xml:space="preserve"> en el archivo</w:t>
+            </w:r>
+          </w:p>
+        </w:tc>
+      </w:tr>
+      <w:tr>
+        <w:trPr>
+          <w:cnfStyle w:val="000000100000" w:firstRow="0" w:lastRow="0" w:firstColumn="0" w:lastColumn="0" w:oddVBand="0" w:evenVBand="0" w:oddHBand="1" w:evenHBand="0" w:firstRowFirstColumn="0" w:firstRowLastColumn="0" w:lastRowFirstColumn="0" w:lastRowLastColumn="0"/>
+        </w:trPr>
+        <w:tc>
+          <w:tcPr>
+            <w:cnfStyle w:val="001000000000" w:firstRow="0" w:lastRow="0" w:firstColumn="1" w:lastColumn="0" w:oddVBand="0" w:evenVBand="0" w:oddHBand="0" w:evenHBand="0" w:firstRowFirstColumn="0" w:firstRowLastColumn="0" w:lastRowFirstColumn="0" w:lastRowLastColumn="0"/>
+            <w:tcW w:w="1011" w:type="dxa"/>
+          </w:tcPr>
+          <w:p>
+            <w:r>
+              <w:t>Método:</w:t>
+            </w:r>
+          </w:p>
+        </w:tc>
+        <w:tc>
+          <w:tcPr>
+            <w:tcW w:w="7483" w:type="dxa"/>
+          </w:tcPr>
+          <w:p>
+            <w:pPr>
+              <w:ind w:left="4248" w:hanging="4248"/>
+              <w:cnfStyle w:val="000000100000" w:firstRow="0" w:lastRow="0" w:firstColumn="0" w:lastColumn="0" w:oddVBand="0" w:evenVBand="0" w:oddHBand="1" w:evenHBand="0" w:firstRowFirstColumn="0" w:firstRowLastColumn="0" w:lastRowFirstColumn="0" w:lastRowLastColumn="0"/>
+            </w:pPr>
+            <w:r>
+              <w:t xml:space="preserve">Tomo </w:t>
+            </w:r>
+            <w:r>
+              <w:t>signo del termino y la guardo en el archivo</w:t>
+            </w:r>
+          </w:p>
+          <w:p>
+            <w:pPr>
+              <w:ind w:left="4248" w:hanging="4248"/>
+              <w:cnfStyle w:val="000000100000" w:firstRow="0" w:lastRow="0" w:firstColumn="0" w:lastColumn="0" w:oddVBand="0" w:evenVBand="0" w:oddHBand="1" w:evenHBand="0" w:firstRowFirstColumn="0" w:firstRowLastColumn="0" w:lastRowFirstColumn="0" w:lastRowLastColumn="0"/>
+            </w:pPr>
+            <w:r>
+              <w:t>Tomo base del termino y la guardo en el archivo</w:t>
+            </w:r>
+          </w:p>
+          <w:p>
+            <w:pPr>
+              <w:ind w:left="4248" w:hanging="4248"/>
+              <w:cnfStyle w:val="000000100000" w:firstRow="0" w:lastRow="0" w:firstColumn="0" w:lastColumn="0" w:oddVBand="0" w:evenVBand="0" w:oddHBand="1" w:evenHBand="0" w:firstRowFirstColumn="0" w:firstRowLastColumn="0" w:lastRowFirstColumn="0" w:lastRowLastColumn="0"/>
+            </w:pPr>
+            <w:r>
+              <w:t>Tomo exponente del termino y lo guardo en el archivo</w:t>
+            </w:r>
+          </w:p>
+        </w:tc>
+      </w:tr>
+    </w:tbl>
     <w:p/>
     <w:p/>
     <w:p/>
@@ -2251,7 +2804,6 @@
               <w:jc w:val="center"/>
             </w:pPr>
             <w:r>
-              <w:lastRenderedPageBreak/>
               <w:t>IngresarComando</w:t>
             </w:r>
           </w:p>
@@ -2622,6 +3174,7 @@
           </w:tcPr>
           <w:p>
             <w:r>
+              <w:lastRenderedPageBreak/>
               <w:t>Entrada:</w:t>
             </w:r>
           </w:p>
@@ -2880,7 +3433,6 @@
               <w:rPr>
                 <w:u w:val="single"/>
               </w:rPr>
-              <w:lastRenderedPageBreak/>
               <w:t>EsValidoNombre</w:t>
             </w:r>
           </w:p>
@@ -3302,6 +3854,7 @@
               <w:cnfStyle w:val="000000100000" w:firstRow="0" w:lastRow="0" w:firstColumn="0" w:lastColumn="0" w:oddVBand="0" w:evenVBand="0" w:oddHBand="1" w:evenHBand="0" w:firstRowFirstColumn="0" w:firstRowLastColumn="0" w:lastRowFirstColumn="0" w:lastRowLastColumn="0"/>
             </w:pPr>
             <w:r>
+              <w:lastRenderedPageBreak/>
               <w:t xml:space="preserve">        Sino</w:t>
             </w:r>
           </w:p>
@@ -3957,6 +4510,7 @@
               <w:cnfStyle w:val="000000100000" w:firstRow="0" w:lastRow="0" w:firstColumn="0" w:lastColumn="0" w:oddVBand="0" w:evenVBand="0" w:oddHBand="1" w:evenHBand="0" w:firstRowFirstColumn="0" w:firstRowLastColumn="0" w:lastRowFirstColumn="0" w:lastRowLastColumn="0"/>
             </w:pPr>
             <w:r>
+              <w:lastRenderedPageBreak/>
               <w:t xml:space="preserve"> </w:t>
             </w:r>
             <w:r>
@@ -4663,6 +5217,7 @@
         <w:spacing w:line="240" w:lineRule="auto"/>
       </w:pPr>
       <w:r>
+        <w:lastRenderedPageBreak/>
         <w:t>.</w:t>
       </w:r>
       <w:r>
@@ -5105,7 +5660,6 @@
         <w:spacing w:line="240" w:lineRule="auto"/>
       </w:pPr>
       <w:r>
-        <w:lastRenderedPageBreak/>
         <w:t>.</w:t>
       </w:r>
       <w:r>
@@ -6167,7 +6721,7 @@
 </file>
 
 <file path=customXml/itemProps1.xml><?xml version="1.0" encoding="utf-8"?>
-<ds:datastoreItem xmlns:ds="http://schemas.openxmlformats.org/officeDocument/2006/customXml" ds:itemID="{AE9F2304-D9ED-9C4A-8D1F-ABCF27846BE6}">
+<ds:datastoreItem xmlns:ds="http://schemas.openxmlformats.org/officeDocument/2006/customXml" ds:itemID="{EABE7910-A51E-7C42-8050-0A68C4A53D86}">
   <ds:schemaRefs>
     <ds:schemaRef ds:uri="http://schemas.openxmlformats.org/officeDocument/2006/bibliography"/>
   </ds:schemaRefs>

</xml_diff>

<commit_message>
Modificacion de codigo multiplicar
</commit_message>
<xml_diff>
--- a/Documentacion/Pseudo codigo.docx
+++ b/Documentacion/Pseudo codigo.docx
@@ -288,10 +288,7 @@
               <w:cnfStyle w:val="000000100000" w:firstRow="0" w:lastRow="0" w:firstColumn="0" w:lastColumn="0" w:oddVBand="0" w:evenVBand="0" w:oddHBand="1" w:evenHBand="0" w:firstRowFirstColumn="0" w:firstRowLastColumn="0" w:lastRowFirstColumn="0" w:lastRowLastColumn="0"/>
             </w:pPr>
             <w:r>
-              <w:t xml:space="preserve">        </w:t>
-            </w:r>
-            <w:r>
-              <w:t xml:space="preserve">Creo Termino con variables base, signo y </w:t>
+              <w:t xml:space="preserve">        Creo Termino con variables base, signo y </w:t>
             </w:r>
             <w:proofErr w:type="spellStart"/>
             <w:r>
@@ -523,7 +520,13 @@
             </w:r>
             <w:proofErr w:type="spellStart"/>
             <w:r>
-              <w:t>vasio</w:t>
+              <w:t>va</w:t>
+            </w:r>
+            <w:r>
+              <w:t>c</w:t>
+            </w:r>
+            <w:r>
+              <w:t>io</w:t>
             </w:r>
             <w:proofErr w:type="spellEnd"/>
             <w:r>
@@ -676,22 +679,24 @@
     <w:tbl>
       <w:tblPr>
         <w:tblStyle w:val="Tablanormal1"/>
+        <w:tblpPr w:leftFromText="180" w:rightFromText="180" w:vertAnchor="text" w:tblpY="1"/>
+        <w:tblOverlap w:val="never"/>
         <w:tblW w:w="0" w:type="auto"/>
         <w:tblLook w:val="04A0" w:firstRow="1" w:lastRow="0" w:firstColumn="1" w:lastColumn="0" w:noHBand="0" w:noVBand="1"/>
       </w:tblPr>
       <w:tblGrid>
         <w:gridCol w:w="1011"/>
-        <w:gridCol w:w="7483"/>
+        <w:gridCol w:w="7410"/>
       </w:tblGrid>
       <w:tr>
         <w:trPr>
           <w:cnfStyle w:val="100000000000" w:firstRow="1" w:lastRow="0" w:firstColumn="0" w:lastColumn="0" w:oddVBand="0" w:evenVBand="0" w:oddHBand="0" w:evenHBand="0" w:firstRowFirstColumn="0" w:firstRowLastColumn="0" w:lastRowFirstColumn="0" w:lastRowLastColumn="0"/>
-          <w:trHeight w:val="400"/>
+          <w:trHeight w:val="402"/>
         </w:trPr>
         <w:tc>
           <w:tcPr>
             <w:cnfStyle w:val="001000000000" w:firstRow="0" w:lastRow="0" w:firstColumn="1" w:lastColumn="0" w:oddVBand="0" w:evenVBand="0" w:oddHBand="0" w:evenHBand="0" w:firstRowFirstColumn="0" w:firstRowLastColumn="0" w:lastRowFirstColumn="0" w:lastRowLastColumn="0"/>
-            <w:tcW w:w="8494" w:type="dxa"/>
+            <w:tcW w:w="8411" w:type="dxa"/>
             <w:gridSpan w:val="2"/>
             <w:shd w:val="clear" w:color="auto" w:fill="9CC2E5" w:themeFill="accent1" w:themeFillTint="99"/>
           </w:tcPr>
@@ -709,12 +714,12 @@
       <w:tr>
         <w:trPr>
           <w:cnfStyle w:val="000000100000" w:firstRow="0" w:lastRow="0" w:firstColumn="0" w:lastColumn="0" w:oddVBand="0" w:evenVBand="0" w:oddHBand="1" w:evenHBand="0" w:firstRowFirstColumn="0" w:firstRowLastColumn="0" w:lastRowFirstColumn="0" w:lastRowLastColumn="0"/>
-          <w:trHeight w:val="571"/>
+          <w:trHeight w:val="574"/>
         </w:trPr>
         <w:tc>
           <w:tcPr>
             <w:cnfStyle w:val="001000000000" w:firstRow="0" w:lastRow="0" w:firstColumn="1" w:lastColumn="0" w:oddVBand="0" w:evenVBand="0" w:oddHBand="0" w:evenHBand="0" w:firstRowFirstColumn="0" w:firstRowLastColumn="0" w:lastRowFirstColumn="0" w:lastRowLastColumn="0"/>
-            <w:tcW w:w="1011" w:type="dxa"/>
+            <w:tcW w:w="1001" w:type="dxa"/>
           </w:tcPr>
           <w:p>
             <w:r>
@@ -724,7 +729,7 @@
         </w:tc>
         <w:tc>
           <w:tcPr>
-            <w:tcW w:w="7483" w:type="dxa"/>
+            <w:tcW w:w="7409" w:type="dxa"/>
           </w:tcPr>
           <w:p>
             <w:pPr>
@@ -751,12 +756,12 @@
       </w:tr>
       <w:tr>
         <w:trPr>
-          <w:trHeight w:val="391"/>
+          <w:trHeight w:val="393"/>
         </w:trPr>
         <w:tc>
           <w:tcPr>
             <w:cnfStyle w:val="001000000000" w:firstRow="0" w:lastRow="0" w:firstColumn="1" w:lastColumn="0" w:oddVBand="0" w:evenVBand="0" w:oddHBand="0" w:evenHBand="0" w:firstRowFirstColumn="0" w:firstRowLastColumn="0" w:lastRowFirstColumn="0" w:lastRowLastColumn="0"/>
-            <w:tcW w:w="1011" w:type="dxa"/>
+            <w:tcW w:w="1001" w:type="dxa"/>
           </w:tcPr>
           <w:p>
             <w:r>
@@ -766,7 +771,7 @@
         </w:tc>
         <w:tc>
           <w:tcPr>
-            <w:tcW w:w="7483" w:type="dxa"/>
+            <w:tcW w:w="7409" w:type="dxa"/>
           </w:tcPr>
           <w:p>
             <w:pPr>
@@ -781,12 +786,12 @@
       <w:tr>
         <w:trPr>
           <w:cnfStyle w:val="000000100000" w:firstRow="0" w:lastRow="0" w:firstColumn="0" w:lastColumn="0" w:oddVBand="0" w:evenVBand="0" w:oddHBand="1" w:evenHBand="0" w:firstRowFirstColumn="0" w:firstRowLastColumn="0" w:lastRowFirstColumn="0" w:lastRowLastColumn="0"/>
-          <w:trHeight w:val="436"/>
+          <w:trHeight w:val="438"/>
         </w:trPr>
         <w:tc>
           <w:tcPr>
             <w:cnfStyle w:val="001000000000" w:firstRow="0" w:lastRow="0" w:firstColumn="1" w:lastColumn="0" w:oddVBand="0" w:evenVBand="0" w:oddHBand="0" w:evenHBand="0" w:firstRowFirstColumn="0" w:firstRowLastColumn="0" w:lastRowFirstColumn="0" w:lastRowLastColumn="0"/>
-            <w:tcW w:w="1011" w:type="dxa"/>
+            <w:tcW w:w="1001" w:type="dxa"/>
           </w:tcPr>
           <w:p>
             <w:pPr>
@@ -819,7 +824,7 @@
         </w:tc>
         <w:tc>
           <w:tcPr>
-            <w:tcW w:w="7483" w:type="dxa"/>
+            <w:tcW w:w="7409" w:type="dxa"/>
           </w:tcPr>
           <w:p>
             <w:pPr>
@@ -1004,13 +1009,15 @@
               <w:cnfStyle w:val="000000100000" w:firstRow="0" w:lastRow="0" w:firstColumn="0" w:lastColumn="0" w:oddVBand="0" w:evenVBand="0" w:oddHBand="1" w:evenHBand="0" w:firstRowFirstColumn="0" w:firstRowLastColumn="0" w:lastRowFirstColumn="0" w:lastRowLastColumn="0"/>
             </w:pPr>
             <w:r>
-              <w:t xml:space="preserve">                  Creo termino con dichos datos y agrego a lista de términos</w:t>
-            </w:r>
-            <w:r>
-              <w:t>1</w:t>
-            </w:r>
-            <w:r>
-              <w:t>.</w:t>
+              <w:t xml:space="preserve">                  Creo termino con dichos datos</w:t>
+            </w:r>
+          </w:p>
+          <w:p>
+            <w:pPr>
+              <w:cnfStyle w:val="000000100000" w:firstRow="0" w:lastRow="0" w:firstColumn="0" w:lastColumn="0" w:oddVBand="0" w:evenVBand="0" w:oddHBand="1" w:evenHBand="0" w:firstRowFirstColumn="0" w:firstRowLastColumn="0" w:lastRowFirstColumn="0" w:lastRowLastColumn="0"/>
+            </w:pPr>
+            <w:r>
+              <w:t xml:space="preserve">                  Inserto termino en lista términos1</w:t>
             </w:r>
           </w:p>
           <w:p>
@@ -1049,6 +1056,233 @@
               <w:cnfStyle w:val="000000100000" w:firstRow="0" w:lastRow="0" w:firstColumn="0" w:lastColumn="0" w:oddVBand="0" w:evenVBand="0" w:oddHBand="1" w:evenHBand="0" w:firstRowFirstColumn="0" w:firstRowLastColumn="0" w:lastRowFirstColumn="0" w:lastRowLastColumn="0"/>
             </w:pPr>
             <w:r>
+              <w:t>Recorro lista términos1</w:t>
+            </w:r>
+          </w:p>
+          <w:p>
+            <w:pPr>
+              <w:cnfStyle w:val="000000100000" w:firstRow="0" w:lastRow="0" w:firstColumn="0" w:lastColumn="0" w:oddVBand="0" w:evenVBand="0" w:oddHBand="1" w:evenHBand="0" w:firstRowFirstColumn="0" w:firstRowLastColumn="0" w:lastRowFirstColumn="0" w:lastRowLastColumn="0"/>
+            </w:pPr>
+            <w:r>
+              <w:t xml:space="preserve">Mientras lista terminos1 no </w:t>
+            </w:r>
+            <w:proofErr w:type="spellStart"/>
+            <w:r>
+              <w:t>esta</w:t>
+            </w:r>
+            <w:proofErr w:type="spellEnd"/>
+            <w:r>
+              <w:t xml:space="preserve"> vacía</w:t>
+            </w:r>
+          </w:p>
+          <w:p>
+            <w:pPr>
+              <w:cnfStyle w:val="000000100000" w:firstRow="0" w:lastRow="0" w:firstColumn="0" w:lastColumn="0" w:oddVBand="0" w:evenVBand="0" w:oddHBand="1" w:evenHBand="0" w:firstRowFirstColumn="0" w:firstRowLastColumn="0" w:lastRowFirstColumn="0" w:lastRowLastColumn="0"/>
+            </w:pPr>
+            <w:r>
+              <w:t xml:space="preserve">      </w:t>
+            </w:r>
+            <w:r>
+              <w:t>Si lista de términos</w:t>
+            </w:r>
+            <w:r>
+              <w:t>2</w:t>
+            </w:r>
+            <w:r>
+              <w:t xml:space="preserve"> </w:t>
+            </w:r>
+            <w:proofErr w:type="spellStart"/>
+            <w:r>
+              <w:t>esta</w:t>
+            </w:r>
+            <w:proofErr w:type="spellEnd"/>
+            <w:r>
+              <w:t xml:space="preserve"> vacía </w:t>
+            </w:r>
+          </w:p>
+          <w:p>
+            <w:pPr>
+              <w:cnfStyle w:val="000000100000" w:firstRow="0" w:lastRow="0" w:firstColumn="0" w:lastColumn="0" w:oddVBand="0" w:evenVBand="0" w:oddHBand="1" w:evenHBand="0" w:firstRowFirstColumn="0" w:firstRowLastColumn="0" w:lastRowFirstColumn="0" w:lastRowLastColumn="0"/>
+            </w:pPr>
+            <w:r>
+              <w:t xml:space="preserve">      </w:t>
+            </w:r>
+            <w:r>
+              <w:t xml:space="preserve">      </w:t>
+            </w:r>
+            <w:r>
+              <w:t>Ingreso termino</w:t>
+            </w:r>
+          </w:p>
+          <w:p>
+            <w:pPr>
+              <w:cnfStyle w:val="000000100000" w:firstRow="0" w:lastRow="0" w:firstColumn="0" w:lastColumn="0" w:oddVBand="0" w:evenVBand="0" w:oddHBand="1" w:evenHBand="0" w:firstRowFirstColumn="0" w:firstRowLastColumn="0" w:lastRowFirstColumn="0" w:lastRowLastColumn="0"/>
+            </w:pPr>
+            <w:r>
+              <w:t xml:space="preserve">      </w:t>
+            </w:r>
+            <w:r>
+              <w:t>Sino</w:t>
+            </w:r>
+          </w:p>
+          <w:p>
+            <w:pPr>
+              <w:cnfStyle w:val="000000100000" w:firstRow="0" w:lastRow="0" w:firstColumn="0" w:lastColumn="0" w:oddVBand="0" w:evenVBand="0" w:oddHBand="1" w:evenHBand="0" w:firstRowFirstColumn="0" w:firstRowLastColumn="0" w:lastRowFirstColumn="0" w:lastRowLastColumn="0"/>
+            </w:pPr>
+            <w:r>
+              <w:t xml:space="preserve">      Obtengo exponente de termino</w:t>
+            </w:r>
+            <w:r>
+              <w:t xml:space="preserve"> de lista1</w:t>
+            </w:r>
+          </w:p>
+          <w:p>
+            <w:pPr>
+              <w:cnfStyle w:val="000000100000" w:firstRow="0" w:lastRow="0" w:firstColumn="0" w:lastColumn="0" w:oddVBand="0" w:evenVBand="0" w:oddHBand="1" w:evenHBand="0" w:firstRowFirstColumn="0" w:firstRowLastColumn="0" w:lastRowFirstColumn="0" w:lastRowLastColumn="0"/>
+            </w:pPr>
+            <w:r>
+              <w:t xml:space="preserve">      </w:t>
+            </w:r>
+            <w:r>
+              <w:t xml:space="preserve">      </w:t>
+            </w:r>
+            <w:r>
+              <w:t xml:space="preserve">Recorro lista de términos </w:t>
+            </w:r>
+            <w:r>
+              <w:t>2</w:t>
+            </w:r>
+          </w:p>
+          <w:p>
+            <w:pPr>
+              <w:cnfStyle w:val="000000100000" w:firstRow="0" w:lastRow="0" w:firstColumn="0" w:lastColumn="0" w:oddVBand="0" w:evenVBand="0" w:oddHBand="1" w:evenHBand="0" w:firstRowFirstColumn="0" w:firstRowLastColumn="0" w:lastRowFirstColumn="0" w:lastRowLastColumn="0"/>
+            </w:pPr>
+            <w:r>
+              <w:t xml:space="preserve">     </w:t>
+            </w:r>
+            <w:r>
+              <w:t xml:space="preserve">       </w:t>
+            </w:r>
+            <w:r>
+              <w:t>Mientras lista no sea vacía</w:t>
+            </w:r>
+          </w:p>
+          <w:p>
+            <w:pPr>
+              <w:cnfStyle w:val="000000100000" w:firstRow="0" w:lastRow="0" w:firstColumn="0" w:lastColumn="0" w:oddVBand="0" w:evenVBand="0" w:oddHBand="1" w:evenHBand="0" w:firstRowFirstColumn="0" w:firstRowLastColumn="0" w:lastRowFirstColumn="0" w:lastRowLastColumn="0"/>
+            </w:pPr>
+            <w:r>
+              <w:t xml:space="preserve">      </w:t>
+            </w:r>
+            <w:r>
+              <w:t xml:space="preserve">      </w:t>
+            </w:r>
+            <w:r>
+              <w:t xml:space="preserve">      </w:t>
+            </w:r>
+            <w:r>
+              <w:t>Obtengo exponente de término</w:t>
+            </w:r>
+            <w:r>
+              <w:t xml:space="preserve"> de lista2</w:t>
+            </w:r>
+          </w:p>
+          <w:p>
+            <w:pPr>
+              <w:cnfStyle w:val="000000100000" w:firstRow="0" w:lastRow="0" w:firstColumn="0" w:lastColumn="0" w:oddVBand="0" w:evenVBand="0" w:oddHBand="1" w:evenHBand="0" w:firstRowFirstColumn="0" w:firstRowLastColumn="0" w:lastRowFirstColumn="0" w:lastRowLastColumn="0"/>
+            </w:pPr>
+            <w:r>
+              <w:t xml:space="preserve">            </w:t>
+            </w:r>
+            <w:r>
+              <w:t xml:space="preserve">      </w:t>
+            </w:r>
+            <w:r>
+              <w:t>Si ambos exponentes son iguales</w:t>
+            </w:r>
+          </w:p>
+          <w:p>
+            <w:pPr>
+              <w:cnfStyle w:val="000000100000" w:firstRow="0" w:lastRow="0" w:firstColumn="0" w:lastColumn="0" w:oddVBand="0" w:evenVBand="0" w:oddHBand="1" w:evenHBand="0" w:firstRowFirstColumn="0" w:firstRowLastColumn="0" w:lastRowFirstColumn="0" w:lastRowLastColumn="0"/>
+            </w:pPr>
+            <w:r>
+              <w:t xml:space="preserve">            </w:t>
+            </w:r>
+            <w:r>
+              <w:t xml:space="preserve">      </w:t>
+            </w:r>
+            <w:r>
+              <w:t xml:space="preserve">      </w:t>
+            </w:r>
+            <w:r>
+              <w:t xml:space="preserve">Sumo bases de ambos </w:t>
+            </w:r>
+            <w:proofErr w:type="spellStart"/>
+            <w:r>
+              <w:t>terminos</w:t>
+            </w:r>
+            <w:proofErr w:type="spellEnd"/>
+          </w:p>
+          <w:p>
+            <w:pPr>
+              <w:cnfStyle w:val="000000100000" w:firstRow="0" w:lastRow="0" w:firstColumn="0" w:lastColumn="0" w:oddVBand="0" w:evenVBand="0" w:oddHBand="1" w:evenHBand="0" w:firstRowFirstColumn="0" w:firstRowLastColumn="0" w:lastRowFirstColumn="0" w:lastRowLastColumn="0"/>
+            </w:pPr>
+            <w:r>
+              <w:t xml:space="preserve">            </w:t>
+            </w:r>
+            <w:r>
+              <w:t xml:space="preserve">      </w:t>
+            </w:r>
+            <w:proofErr w:type="spellStart"/>
+            <w:r>
+              <w:t>FinSi</w:t>
+            </w:r>
+            <w:proofErr w:type="spellEnd"/>
+          </w:p>
+          <w:p>
+            <w:pPr>
+              <w:cnfStyle w:val="000000100000" w:firstRow="0" w:lastRow="0" w:firstColumn="0" w:lastColumn="0" w:oddVBand="0" w:evenVBand="0" w:oddHBand="1" w:evenHBand="0" w:firstRowFirstColumn="0" w:firstRowLastColumn="0" w:lastRowFirstColumn="0" w:lastRowLastColumn="0"/>
+            </w:pPr>
+            <w:r>
+              <w:t xml:space="preserve">      </w:t>
+            </w:r>
+            <w:r>
+              <w:t xml:space="preserve">      </w:t>
+            </w:r>
+            <w:proofErr w:type="spellStart"/>
+            <w:r>
+              <w:t>FinMientras</w:t>
+            </w:r>
+            <w:proofErr w:type="spellEnd"/>
+          </w:p>
+          <w:p>
+            <w:pPr>
+              <w:cnfStyle w:val="000000100000" w:firstRow="0" w:lastRow="0" w:firstColumn="0" w:lastColumn="0" w:oddVBand="0" w:evenVBand="0" w:oddHBand="1" w:evenHBand="0" w:firstRowFirstColumn="0" w:firstRowLastColumn="0" w:lastRowFirstColumn="0" w:lastRowLastColumn="0"/>
+            </w:pPr>
+            <w:r>
+              <w:t xml:space="preserve">      </w:t>
+            </w:r>
+            <w:proofErr w:type="spellStart"/>
+            <w:r>
+              <w:t>FinSi</w:t>
+            </w:r>
+            <w:proofErr w:type="spellEnd"/>
+          </w:p>
+          <w:p>
+            <w:pPr>
+              <w:cnfStyle w:val="000000100000" w:firstRow="0" w:lastRow="0" w:firstColumn="0" w:lastColumn="0" w:oddVBand="0" w:evenVBand="0" w:oddHBand="1" w:evenHBand="0" w:firstRowFirstColumn="0" w:firstRowLastColumn="0" w:lastRowFirstColumn="0" w:lastRowLastColumn="0"/>
+            </w:pPr>
+            <w:proofErr w:type="spellStart"/>
+            <w:r>
+              <w:t>FinMientras</w:t>
+            </w:r>
+            <w:proofErr w:type="spellEnd"/>
+          </w:p>
+          <w:p>
+            <w:pPr>
+              <w:cnfStyle w:val="000000100000" w:firstRow="0" w:lastRow="0" w:firstColumn="0" w:lastColumn="0" w:oddVBand="0" w:evenVBand="0" w:oddHBand="1" w:evenHBand="0" w:firstRowFirstColumn="0" w:firstRowLastColumn="0" w:lastRowFirstColumn="0" w:lastRowLastColumn="0"/>
+            </w:pPr>
+            <w:r>
               <w:t xml:space="preserve">Creo nuevo polinomio con </w:t>
             </w:r>
             <w:proofErr w:type="spellStart"/>
@@ -1057,21 +1291,58 @@
             </w:r>
             <w:proofErr w:type="spellEnd"/>
             <w:r>
-              <w:t xml:space="preserve"> de nombre y Lista de términos.</w:t>
-            </w:r>
-          </w:p>
-          <w:p>
-            <w:pPr>
-              <w:cnfStyle w:val="000000100000" w:firstRow="0" w:lastRow="0" w:firstColumn="0" w:lastColumn="0" w:oddVBand="0" w:evenVBand="0" w:oddHBand="1" w:evenHBand="0" w:firstRowFirstColumn="0" w:firstRowLastColumn="0" w:lastRowFirstColumn="0" w:lastRowLastColumn="0"/>
-            </w:pPr>
-            <w:r>
-              <w:t>\\Continúo</w:t>
-            </w:r>
+              <w:t xml:space="preserve"> de nombre y Lista de términos</w:t>
+            </w:r>
+            <w:r>
+              <w:t>2</w:t>
+            </w:r>
+          </w:p>
+          <w:p>
+            <w:pPr>
+              <w:cnfStyle w:val="000000100000" w:firstRow="0" w:lastRow="0" w:firstColumn="0" w:lastColumn="0" w:oddVBand="0" w:evenVBand="0" w:oddHBand="1" w:evenHBand="0" w:firstRowFirstColumn="0" w:firstRowLastColumn="0" w:lastRowFirstColumn="0" w:lastRowLastColumn="0"/>
+            </w:pPr>
+          </w:p>
+          <w:p>
+            <w:pPr>
+              <w:cnfStyle w:val="000000100000" w:firstRow="0" w:lastRow="0" w:firstColumn="0" w:lastColumn="0" w:oddVBand="0" w:evenVBand="0" w:oddHBand="1" w:evenHBand="0" w:firstRowFirstColumn="0" w:firstRowLastColumn="0" w:lastRowFirstColumn="0" w:lastRowLastColumn="0"/>
+            </w:pPr>
+            <w:r>
+              <w:t>\\Continua</w:t>
+            </w:r>
+            <w:bookmarkStart w:id="0" w:name="_GoBack"/>
+            <w:bookmarkEnd w:id="0"/>
           </w:p>
         </w:tc>
       </w:tr>
     </w:tbl>
-    <w:p/>
+    <w:p>
+      <w:pPr>
+        <w:ind w:left="708" w:hanging="708"/>
+      </w:pPr>
+      <w:r>
+        <w:br w:type="textWrapping" w:clear="all"/>
+      </w:r>
+    </w:p>
+    <w:p>
+      <w:pPr>
+        <w:ind w:left="708" w:hanging="708"/>
+      </w:pPr>
+    </w:p>
+    <w:p>
+      <w:pPr>
+        <w:ind w:left="708" w:hanging="708"/>
+      </w:pPr>
+    </w:p>
+    <w:p>
+      <w:pPr>
+        <w:ind w:left="708" w:hanging="708"/>
+      </w:pPr>
+    </w:p>
+    <w:p>
+      <w:pPr>
+        <w:ind w:left="708" w:hanging="708"/>
+      </w:pPr>
+    </w:p>
     <w:tbl>
       <w:tblPr>
         <w:tblStyle w:val="Tablanormal1"/>
@@ -1375,7 +1646,6 @@
             </w:pPr>
             <w:proofErr w:type="spellStart"/>
             <w:r>
-              <w:lastRenderedPageBreak/>
               <w:t>MostrarTermino</w:t>
             </w:r>
             <w:proofErr w:type="spellEnd"/>
@@ -1653,6 +1923,7 @@
           </w:tcPr>
           <w:p>
             <w:r>
+              <w:lastRenderedPageBreak/>
               <w:t>Método:</w:t>
             </w:r>
           </w:p>
@@ -2096,7 +2367,6 @@
               </w:rPr>
             </w:pPr>
             <w:r>
-              <w:lastRenderedPageBreak/>
               <w:t>Sumar</w:t>
             </w:r>
           </w:p>
@@ -2379,6 +2649,7 @@
               <w:cnfStyle w:val="000000100000" w:firstRow="0" w:lastRow="0" w:firstColumn="0" w:lastColumn="0" w:oddVBand="0" w:evenVBand="0" w:oddHBand="1" w:evenHBand="0" w:firstRowFirstColumn="0" w:firstRowLastColumn="0" w:lastRowFirstColumn="0" w:lastRowLastColumn="0"/>
             </w:pPr>
             <w:r>
+              <w:lastRenderedPageBreak/>
               <w:t xml:space="preserve">                                        Agrego término a lista de términos</w:t>
             </w:r>
           </w:p>
@@ -2751,7 +3022,6 @@
             </w:pPr>
             <w:proofErr w:type="spellStart"/>
             <w:r>
-              <w:lastRenderedPageBreak/>
               <w:t>GuardarString</w:t>
             </w:r>
             <w:proofErr w:type="spellEnd"/>
@@ -2996,6 +3266,7 @@
           </w:tcPr>
           <w:p>
             <w:r>
+              <w:lastRenderedPageBreak/>
               <w:t>Entrada:</w:t>
             </w:r>
           </w:p>
@@ -3625,7 +3896,6 @@
             </w:pPr>
             <w:proofErr w:type="spellStart"/>
             <w:r>
-              <w:lastRenderedPageBreak/>
               <w:t>ValidarComando</w:t>
             </w:r>
             <w:proofErr w:type="spellEnd"/>
@@ -3854,6 +4124,7 @@
               <w:cnfStyle w:val="000000100000" w:firstRow="0" w:lastRow="0" w:firstColumn="0" w:lastColumn="0" w:oddVBand="0" w:evenVBand="0" w:oddHBand="1" w:evenHBand="0" w:firstRowFirstColumn="0" w:firstRowLastColumn="0" w:lastRowFirstColumn="0" w:lastRowLastColumn="0"/>
             </w:pPr>
             <w:r>
+              <w:lastRenderedPageBreak/>
               <w:t>Sino</w:t>
             </w:r>
           </w:p>
@@ -4295,7 +4566,6 @@
               <w:rPr>
                 <w:u w:val="single"/>
               </w:rPr>
-              <w:lastRenderedPageBreak/>
               <w:t>EsValidoNumero</w:t>
             </w:r>
             <w:proofErr w:type="spellEnd"/>
@@ -4560,6 +4830,7 @@
               <w:cnfStyle w:val="000000100000" w:firstRow="0" w:lastRow="0" w:firstColumn="0" w:lastColumn="0" w:oddVBand="0" w:evenVBand="0" w:oddHBand="1" w:evenHBand="0" w:firstRowFirstColumn="0" w:firstRowLastColumn="0" w:lastRowFirstColumn="0" w:lastRowLastColumn="0"/>
             </w:pPr>
             <w:r>
+              <w:lastRenderedPageBreak/>
               <w:t xml:space="preserve">                    </w:t>
             </w:r>
             <w:r>
@@ -5040,8 +5311,6 @@
       <w:pPr>
         <w:spacing w:line="240" w:lineRule="auto"/>
       </w:pPr>
-      <w:bookmarkStart w:id="0" w:name="_GoBack"/>
-      <w:bookmarkEnd w:id="0"/>
     </w:p>
     <w:tbl>
       <w:tblPr>
@@ -5071,7 +5340,6 @@
             </w:pPr>
             <w:proofErr w:type="spellStart"/>
             <w:r>
-              <w:lastRenderedPageBreak/>
               <w:t>CantItemsEnLista</w:t>
             </w:r>
             <w:proofErr w:type="spellEnd"/>
@@ -5371,6 +5639,7 @@
           </w:tcPr>
           <w:p>
             <w:r>
+              <w:lastRenderedPageBreak/>
               <w:t>Método:</w:t>
             </w:r>
           </w:p>
@@ -5894,6 +6163,324 @@
         <w:spacing w:line="240" w:lineRule="auto"/>
       </w:pPr>
       <w:r>
+        <w:t>.</w:t>
+      </w:r>
+      <w:r>
+        <w:tab/>
+        <w:t>.</w:t>
+      </w:r>
+      <w:r>
+        <w:tab/>
+      </w:r>
+      <w:r>
+        <w:tab/>
+        <w:t>.</w:t>
+      </w:r>
+      <w:r>
+        <w:tab/>
+        <w:t>.</w:t>
+      </w:r>
+      <w:r>
+        <w:tab/>
+        <w:t>Guardo valor TRUE</w:t>
+      </w:r>
+    </w:p>
+    <w:p>
+      <w:pPr>
+        <w:spacing w:line="240" w:lineRule="auto"/>
+      </w:pPr>
+      <w:r>
+        <w:t>.</w:t>
+      </w:r>
+      <w:r>
+        <w:tab/>
+        <w:t>.</w:t>
+      </w:r>
+      <w:r>
+        <w:tab/>
+      </w:r>
+      <w:r>
+        <w:tab/>
+        <w:t>.</w:t>
+      </w:r>
+      <w:r>
+        <w:tab/>
+        <w:t>.</w:t>
+      </w:r>
+      <w:r>
+        <w:tab/>
+        <w:t>Mientras que haya elementos en la lista Y valor sea TRUE</w:t>
+      </w:r>
+    </w:p>
+    <w:p>
+      <w:pPr>
+        <w:spacing w:line="240" w:lineRule="auto"/>
+      </w:pPr>
+      <w:r>
+        <w:t>.</w:t>
+      </w:r>
+      <w:r>
+        <w:tab/>
+        <w:t>.</w:t>
+      </w:r>
+      <w:r>
+        <w:tab/>
+      </w:r>
+      <w:r>
+        <w:tab/>
+        <w:t>.</w:t>
+      </w:r>
+      <w:r>
+        <w:tab/>
+        <w:t>.</w:t>
+      </w:r>
+      <w:r>
+        <w:tab/>
+        <w:t>.</w:t>
+      </w:r>
+      <w:r>
+        <w:tab/>
+        <w:t xml:space="preserve">Si </w:t>
+      </w:r>
+      <w:proofErr w:type="spellStart"/>
+      <w:r>
+        <w:t>ValidarNumero</w:t>
+      </w:r>
+      <w:proofErr w:type="spellEnd"/>
+      <w:r>
+        <w:t xml:space="preserve"> devuelve FALSE</w:t>
+      </w:r>
+    </w:p>
+    <w:p>
+      <w:pPr>
+        <w:spacing w:line="240" w:lineRule="auto"/>
+      </w:pPr>
+      <w:r>
+        <w:t>.</w:t>
+      </w:r>
+      <w:r>
+        <w:tab/>
+        <w:t>.</w:t>
+      </w:r>
+      <w:r>
+        <w:tab/>
+      </w:r>
+      <w:r>
+        <w:tab/>
+        <w:t>.</w:t>
+      </w:r>
+      <w:r>
+        <w:tab/>
+        <w:t>.</w:t>
+      </w:r>
+      <w:r>
+        <w:tab/>
+        <w:t>.</w:t>
+      </w:r>
+      <w:r>
+        <w:tab/>
+      </w:r>
+      <w:r>
+        <w:tab/>
+        <w:t>Guardo Valor FALSE</w:t>
+      </w:r>
+    </w:p>
+    <w:p>
+      <w:pPr>
+        <w:spacing w:line="240" w:lineRule="auto"/>
+      </w:pPr>
+      <w:r>
+        <w:t>.</w:t>
+      </w:r>
+      <w:r>
+        <w:tab/>
+        <w:t>.</w:t>
+      </w:r>
+      <w:r>
+        <w:tab/>
+      </w:r>
+      <w:r>
+        <w:tab/>
+        <w:t>.</w:t>
+      </w:r>
+      <w:r>
+        <w:tab/>
+        <w:t>.</w:t>
+      </w:r>
+      <w:r>
+        <w:tab/>
+        <w:t>.</w:t>
+      </w:r>
+      <w:r>
+        <w:tab/>
+      </w:r>
+      <w:proofErr w:type="spellStart"/>
+      <w:r>
+        <w:t>FinSi</w:t>
+      </w:r>
+      <w:proofErr w:type="spellEnd"/>
+    </w:p>
+    <w:p>
+      <w:pPr>
+        <w:spacing w:line="240" w:lineRule="auto"/>
+      </w:pPr>
+      <w:r>
+        <w:t>.</w:t>
+      </w:r>
+      <w:r>
+        <w:tab/>
+        <w:t>.</w:t>
+      </w:r>
+      <w:r>
+        <w:tab/>
+      </w:r>
+      <w:r>
+        <w:tab/>
+        <w:t>.</w:t>
+      </w:r>
+      <w:r>
+        <w:tab/>
+        <w:t>.</w:t>
+      </w:r>
+      <w:r>
+        <w:tab/>
+        <w:t>.</w:t>
+      </w:r>
+      <w:r>
+        <w:tab/>
+        <w:t>Tomo siguiente valor de la lista</w:t>
+      </w:r>
+    </w:p>
+    <w:p>
+      <w:pPr>
+        <w:spacing w:line="240" w:lineRule="auto"/>
+      </w:pPr>
+      <w:r>
+        <w:t>.</w:t>
+      </w:r>
+      <w:r>
+        <w:tab/>
+        <w:t>.</w:t>
+      </w:r>
+      <w:r>
+        <w:tab/>
+      </w:r>
+      <w:r>
+        <w:tab/>
+        <w:t>.</w:t>
+      </w:r>
+      <w:r>
+        <w:tab/>
+        <w:t>.</w:t>
+      </w:r>
+      <w:r>
+        <w:tab/>
+      </w:r>
+      <w:proofErr w:type="spellStart"/>
+      <w:r>
+        <w:t>FinMientras</w:t>
+      </w:r>
+      <w:proofErr w:type="spellEnd"/>
+    </w:p>
+    <w:p>
+      <w:pPr>
+        <w:spacing w:line="240" w:lineRule="auto"/>
+      </w:pPr>
+      <w:r>
+        <w:t>.</w:t>
+      </w:r>
+      <w:r>
+        <w:tab/>
+        <w:t>.</w:t>
+      </w:r>
+      <w:r>
+        <w:tab/>
+      </w:r>
+      <w:r>
+        <w:tab/>
+        <w:t>.</w:t>
+      </w:r>
+      <w:r>
+        <w:tab/>
+        <w:t>.</w:t>
+      </w:r>
+      <w:r>
+        <w:tab/>
+        <w:t>Si Valor es TRUE</w:t>
+      </w:r>
+    </w:p>
+    <w:p>
+      <w:pPr>
+        <w:spacing w:line="240" w:lineRule="auto"/>
+      </w:pPr>
+      <w:r>
+        <w:t>.</w:t>
+      </w:r>
+      <w:r>
+        <w:tab/>
+        <w:t>.</w:t>
+      </w:r>
+      <w:r>
+        <w:tab/>
+      </w:r>
+      <w:r>
+        <w:tab/>
+        <w:t>.</w:t>
+      </w:r>
+      <w:r>
+        <w:tab/>
+        <w:t>.</w:t>
+      </w:r>
+      <w:r>
+        <w:tab/>
+        <w:t>.</w:t>
+      </w:r>
+      <w:r>
+        <w:tab/>
+        <w:t>Tomo tercer valor de la lista</w:t>
+      </w:r>
+    </w:p>
+    <w:p>
+      <w:pPr>
+        <w:spacing w:line="240" w:lineRule="auto"/>
+      </w:pPr>
+      <w:r>
+        <w:t>.</w:t>
+      </w:r>
+      <w:r>
+        <w:tab/>
+        <w:t>.</w:t>
+      </w:r>
+      <w:r>
+        <w:tab/>
+      </w:r>
+      <w:r>
+        <w:tab/>
+        <w:t>.</w:t>
+      </w:r>
+      <w:r>
+        <w:tab/>
+        <w:t>.</w:t>
+      </w:r>
+      <w:r>
+        <w:tab/>
+        <w:t>.</w:t>
+      </w:r>
+      <w:r>
+        <w:tab/>
+        <w:t xml:space="preserve">Convierto </w:t>
+      </w:r>
+      <w:proofErr w:type="spellStart"/>
+      <w:r>
+        <w:t>CharAInt</w:t>
+      </w:r>
+      <w:proofErr w:type="spellEnd"/>
+    </w:p>
+    <w:p>
+      <w:pPr>
+        <w:spacing w:line="240" w:lineRule="auto"/>
+      </w:pPr>
+      <w:r>
         <w:lastRenderedPageBreak/>
         <w:t>.</w:t>
       </w:r>
@@ -5914,7 +6501,19 @@
       </w:r>
       <w:r>
         <w:tab/>
-        <w:t>Guardo valor TRUE</w:t>
+        <w:t>.</w:t>
+      </w:r>
+      <w:r>
+        <w:tab/>
+        <w:t xml:space="preserve">Si </w:t>
+      </w:r>
+      <w:proofErr w:type="spellStart"/>
+      <w:r>
+        <w:t>cant</w:t>
+      </w:r>
+      <w:proofErr w:type="spellEnd"/>
+      <w:r>
+        <w:t xml:space="preserve"> es mayor a 1 y valor diferente de 0</w:t>
       </w:r>
     </w:p>
     <w:p>
@@ -5941,8 +6540,19 @@
       </w:r>
       <w:r>
         <w:tab/>
-        <w:t>Mientras que haya elementos en la lista Y valor sea TRUE</w:t>
-      </w:r>
+        <w:t>.</w:t>
+      </w:r>
+      <w:r>
+        <w:tab/>
+      </w:r>
+      <w:r>
+        <w:tab/>
+      </w:r>
+      <w:proofErr w:type="spellStart"/>
+      <w:r>
+        <w:t>CrearPolinomio</w:t>
+      </w:r>
+      <w:proofErr w:type="spellEnd"/>
     </w:p>
     <w:p>
       <w:pPr>
@@ -5972,16 +6582,12 @@
       </w:r>
       <w:r>
         <w:tab/>
-        <w:t xml:space="preserve">Si </w:t>
       </w:r>
       <w:proofErr w:type="spellStart"/>
       <w:r>
-        <w:t>ValidarNumero</w:t>
+        <w:t>FinSi</w:t>
       </w:r>
       <w:proofErr w:type="spellEnd"/>
-      <w:r>
-        <w:t xml:space="preserve"> devuelve FALSE</w:t>
-      </w:r>
     </w:p>
     <w:p>
       <w:pPr>
@@ -6011,10 +6617,7 @@
       </w:r>
       <w:r>
         <w:tab/>
-      </w:r>
-      <w:r>
-        <w:tab/>
-        <w:t>Guardo Valor FALSE</w:t>
+        <w:t>Sino</w:t>
       </w:r>
     </w:p>
     <w:p>
@@ -6046,8 +6649,80 @@
       <w:r>
         <w:tab/>
       </w:r>
+      <w:r>
+        <w:tab/>
+      </w:r>
       <w:proofErr w:type="spellStart"/>
       <w:r>
+        <w:t>MostrarError</w:t>
+      </w:r>
+      <w:proofErr w:type="spellEnd"/>
+      <w:r>
+        <w:t xml:space="preserve"> Primer coeficiente 0</w:t>
+      </w:r>
+    </w:p>
+    <w:p>
+      <w:pPr>
+        <w:spacing w:line="240" w:lineRule="auto"/>
+      </w:pPr>
+      <w:r>
+        <w:t>.</w:t>
+      </w:r>
+      <w:r>
+        <w:tab/>
+        <w:t>.</w:t>
+      </w:r>
+      <w:r>
+        <w:tab/>
+      </w:r>
+      <w:r>
+        <w:tab/>
+        <w:t>.</w:t>
+      </w:r>
+      <w:r>
+        <w:tab/>
+        <w:t>.</w:t>
+      </w:r>
+      <w:r>
+        <w:tab/>
+        <w:t>.</w:t>
+      </w:r>
+      <w:r>
+        <w:tab/>
+      </w:r>
+      <w:proofErr w:type="spellStart"/>
+      <w:r>
+        <w:t>FinSino</w:t>
+      </w:r>
+      <w:proofErr w:type="spellEnd"/>
+    </w:p>
+    <w:p>
+      <w:pPr>
+        <w:spacing w:line="240" w:lineRule="auto"/>
+      </w:pPr>
+      <w:r>
+        <w:t>.</w:t>
+      </w:r>
+      <w:r>
+        <w:tab/>
+        <w:t>.</w:t>
+      </w:r>
+      <w:r>
+        <w:tab/>
+      </w:r>
+      <w:r>
+        <w:tab/>
+        <w:t>.</w:t>
+      </w:r>
+      <w:r>
+        <w:tab/>
+        <w:t>.</w:t>
+      </w:r>
+      <w:r>
+        <w:tab/>
+      </w:r>
+      <w:proofErr w:type="spellStart"/>
+      <w:r>
         <w:t>FinSi</w:t>
       </w:r>
       <w:proofErr w:type="spellEnd"/>
@@ -6076,11 +6751,7 @@
       </w:r>
       <w:r>
         <w:tab/>
-        <w:t>.</w:t>
-      </w:r>
-      <w:r>
-        <w:tab/>
-        <w:t>Tomo siguiente valor de la lista</w:t>
+        <w:t>Sino</w:t>
       </w:r>
     </w:p>
     <w:p>
@@ -6108,11 +6779,17 @@
       <w:r>
         <w:tab/>
       </w:r>
+      <w:r>
+        <w:tab/>
+      </w:r>
       <w:proofErr w:type="spellStart"/>
       <w:r>
-        <w:t>FinMientras</w:t>
+        <w:t>MostrarError</w:t>
       </w:r>
       <w:proofErr w:type="spellEnd"/>
+      <w:r>
+        <w:t xml:space="preserve"> Coeficiente invalido</w:t>
+      </w:r>
     </w:p>
     <w:p>
       <w:pPr>
@@ -6138,8 +6815,12 @@
       </w:r>
       <w:r>
         <w:tab/>
-        <w:t>Si Valor es TRUE</w:t>
-      </w:r>
+      </w:r>
+      <w:proofErr w:type="spellStart"/>
+      <w:r>
+        <w:t>FinSino</w:t>
+      </w:r>
+      <w:proofErr w:type="spellEnd"/>
     </w:p>
     <w:p>
       <w:pPr>
@@ -6161,16 +6842,12 @@
       </w:r>
       <w:r>
         <w:tab/>
-        <w:t>.</w:t>
-      </w:r>
-      <w:r>
-        <w:tab/>
-        <w:t>.</w:t>
-      </w:r>
-      <w:r>
-        <w:tab/>
-        <w:t>Tomo tercer valor de la lista</w:t>
-      </w:r>
+      </w:r>
+      <w:proofErr w:type="spellStart"/>
+      <w:r>
+        <w:t>FinSi</w:t>
+      </w:r>
+      <w:proofErr w:type="spellEnd"/>
     </w:p>
     <w:p>
       <w:pPr>
@@ -6192,21 +6869,41 @@
       </w:r>
       <w:r>
         <w:tab/>
-        <w:t>.</w:t>
-      </w:r>
-      <w:r>
-        <w:tab/>
-        <w:t>.</w:t>
-      </w:r>
-      <w:r>
-        <w:tab/>
-        <w:t xml:space="preserve">Convierto </w:t>
+        <w:t>Sino</w:t>
+      </w:r>
+    </w:p>
+    <w:p>
+      <w:pPr>
+        <w:spacing w:line="240" w:lineRule="auto"/>
+      </w:pPr>
+      <w:r>
+        <w:t>.</w:t>
+      </w:r>
+      <w:r>
+        <w:tab/>
+        <w:t>.</w:t>
+      </w:r>
+      <w:r>
+        <w:tab/>
+      </w:r>
+      <w:r>
+        <w:tab/>
+        <w:t>.</w:t>
+      </w:r>
+      <w:r>
+        <w:tab/>
+      </w:r>
+      <w:r>
+        <w:tab/>
       </w:r>
       <w:proofErr w:type="spellStart"/>
       <w:r>
-        <w:t>CharAInt</w:t>
+        <w:t>MostrarError</w:t>
       </w:r>
       <w:proofErr w:type="spellEnd"/>
+      <w:r>
+        <w:t xml:space="preserve"> polinomio ya existe</w:t>
+      </w:r>
     </w:p>
     <w:p>
       <w:pPr>
@@ -6228,24 +6925,12 @@
       </w:r>
       <w:r>
         <w:tab/>
-        <w:t>.</w:t>
-      </w:r>
-      <w:r>
-        <w:tab/>
-        <w:t>.</w:t>
-      </w:r>
-      <w:r>
-        <w:tab/>
-        <w:t xml:space="preserve">Si </w:t>
       </w:r>
       <w:proofErr w:type="spellStart"/>
       <w:r>
-        <w:t>cant</w:t>
+        <w:t>FinSino</w:t>
       </w:r>
       <w:proofErr w:type="spellEnd"/>
-      <w:r>
-        <w:t xml:space="preserve"> es mayor a 1 y valor diferente de 0</w:t>
-      </w:r>
     </w:p>
     <w:p>
       <w:pPr>
@@ -6263,25 +6948,10 @@
       </w:r>
       <w:r>
         <w:tab/>
-        <w:t>.</w:t>
-      </w:r>
-      <w:r>
-        <w:tab/>
-        <w:t>.</w:t>
-      </w:r>
-      <w:r>
-        <w:tab/>
-        <w:t>.</w:t>
-      </w:r>
-      <w:r>
-        <w:tab/>
-      </w:r>
-      <w:r>
-        <w:tab/>
       </w:r>
       <w:proofErr w:type="spellStart"/>
       <w:r>
-        <w:t>CrearPolinomio</w:t>
+        <w:t>FinSi</w:t>
       </w:r>
       <w:proofErr w:type="spellEnd"/>
     </w:p>
@@ -6301,24 +6971,37 @@
       </w:r>
       <w:r>
         <w:tab/>
-        <w:t>.</w:t>
-      </w:r>
-      <w:r>
-        <w:tab/>
-        <w:t>.</w:t>
-      </w:r>
-      <w:r>
-        <w:tab/>
-        <w:t>.</w:t>
+        <w:t>Sino</w:t>
+      </w:r>
+    </w:p>
+    <w:p>
+      <w:pPr>
+        <w:spacing w:line="240" w:lineRule="auto"/>
+      </w:pPr>
+      <w:r>
+        <w:t>.</w:t>
+      </w:r>
+      <w:r>
+        <w:tab/>
+        <w:t>.</w:t>
+      </w:r>
+      <w:r>
+        <w:tab/>
+      </w:r>
+      <w:r>
+        <w:tab/>
       </w:r>
       <w:r>
         <w:tab/>
       </w:r>
       <w:proofErr w:type="spellStart"/>
       <w:r>
-        <w:t>FinSi</w:t>
+        <w:t>MostrarError</w:t>
       </w:r>
       <w:proofErr w:type="spellEnd"/>
+      <w:r>
+        <w:t xml:space="preserve"> Nombre polinomio Invalido</w:t>
+      </w:r>
     </w:p>
     <w:p>
       <w:pPr>
@@ -6336,20 +7019,12 @@
       </w:r>
       <w:r>
         <w:tab/>
-        <w:t>.</w:t>
-      </w:r>
-      <w:r>
-        <w:tab/>
-        <w:t>.</w:t>
-      </w:r>
-      <w:r>
-        <w:tab/>
-        <w:t>.</w:t>
-      </w:r>
-      <w:r>
-        <w:tab/>
-        <w:t>Sino</w:t>
-      </w:r>
+      </w:r>
+      <w:proofErr w:type="spellStart"/>
+      <w:r>
+        <w:t>FinSino</w:t>
+      </w:r>
+      <w:proofErr w:type="spellEnd"/>
     </w:p>
     <w:p>
       <w:pPr>
@@ -6367,469 +7042,62 @@
       </w:r>
       <w:r>
         <w:tab/>
-        <w:t>.</w:t>
-      </w:r>
-      <w:r>
-        <w:tab/>
-        <w:t>.</w:t>
-      </w:r>
-      <w:r>
-        <w:tab/>
-        <w:t>.</w:t>
-      </w:r>
-      <w:r>
-        <w:tab/>
+        <w:t>break;</w:t>
+      </w:r>
+    </w:p>
+    <w:p>
+      <w:pPr>
+        <w:spacing w:line="240" w:lineRule="auto"/>
+      </w:pPr>
+      <w:r>
+        <w:t>.</w:t>
+      </w:r>
+      <w:r>
+        <w:tab/>
+        <w:t>.</w:t>
+      </w:r>
+      <w:r>
+        <w:tab/>
+        <w:t>Modificar:</w:t>
+      </w:r>
+    </w:p>
+    <w:p>
+      <w:pPr>
+        <w:spacing w:line="240" w:lineRule="auto"/>
+      </w:pPr>
+      <w:r>
+        <w:t>.</w:t>
+      </w:r>
+      <w:r>
+        <w:tab/>
+        <w:t>.</w:t>
+      </w:r>
+      <w:r>
+        <w:tab/>
+        <w:t>ETC:</w:t>
+      </w:r>
+    </w:p>
+    <w:p>
+      <w:pPr>
+        <w:spacing w:line="240" w:lineRule="auto"/>
+      </w:pPr>
+      <w:r>
+        <w:t>.</w:t>
       </w:r>
       <w:r>
         <w:tab/>
       </w:r>
       <w:proofErr w:type="spellStart"/>
       <w:r>
-        <w:t>MostrarError</w:t>
+        <w:t>FinSegun</w:t>
       </w:r>
       <w:proofErr w:type="spellEnd"/>
-      <w:r>
-        <w:t xml:space="preserve"> Primer coeficiente 0</w:t>
-      </w:r>
     </w:p>
     <w:p>
       <w:pPr>
         <w:spacing w:line="240" w:lineRule="auto"/>
       </w:pPr>
       <w:r>
-        <w:t>.</w:t>
-      </w:r>
-      <w:r>
-        <w:tab/>
-        <w:t>.</w:t>
-      </w:r>
-      <w:r>
-        <w:tab/>
-      </w:r>
-      <w:r>
-        <w:tab/>
-        <w:t>.</w:t>
-      </w:r>
-      <w:r>
-        <w:tab/>
-        <w:t>.</w:t>
-      </w:r>
-      <w:r>
-        <w:tab/>
-        <w:t>.</w:t>
-      </w:r>
-      <w:r>
-        <w:tab/>
-      </w:r>
-      <w:proofErr w:type="spellStart"/>
-      <w:r>
-        <w:t>FinSino</w:t>
-      </w:r>
-      <w:proofErr w:type="spellEnd"/>
-    </w:p>
-    <w:p>
-      <w:pPr>
-        <w:spacing w:line="240" w:lineRule="auto"/>
-      </w:pPr>
-      <w:r>
-        <w:t>.</w:t>
-      </w:r>
-      <w:r>
-        <w:tab/>
-        <w:t>.</w:t>
-      </w:r>
-      <w:r>
-        <w:tab/>
-      </w:r>
-      <w:r>
-        <w:tab/>
-        <w:t>.</w:t>
-      </w:r>
-      <w:r>
-        <w:tab/>
-        <w:t>.</w:t>
-      </w:r>
-      <w:r>
-        <w:tab/>
-      </w:r>
-      <w:proofErr w:type="spellStart"/>
-      <w:r>
-        <w:t>FinSi</w:t>
-      </w:r>
-      <w:proofErr w:type="spellEnd"/>
-    </w:p>
-    <w:p>
-      <w:pPr>
-        <w:spacing w:line="240" w:lineRule="auto"/>
-      </w:pPr>
-      <w:r>
-        <w:t>.</w:t>
-      </w:r>
-      <w:r>
-        <w:tab/>
-        <w:t>.</w:t>
-      </w:r>
-      <w:r>
-        <w:tab/>
-      </w:r>
-      <w:r>
-        <w:tab/>
-        <w:t>.</w:t>
-      </w:r>
-      <w:r>
-        <w:tab/>
-        <w:t>.</w:t>
-      </w:r>
-      <w:r>
-        <w:tab/>
-        <w:t>Sino</w:t>
-      </w:r>
-    </w:p>
-    <w:p>
-      <w:pPr>
-        <w:spacing w:line="240" w:lineRule="auto"/>
-      </w:pPr>
-      <w:r>
-        <w:t>.</w:t>
-      </w:r>
-      <w:r>
-        <w:tab/>
-        <w:t>.</w:t>
-      </w:r>
-      <w:r>
-        <w:tab/>
-      </w:r>
-      <w:r>
-        <w:tab/>
-        <w:t>.</w:t>
-      </w:r>
-      <w:r>
-        <w:tab/>
-        <w:t>.</w:t>
-      </w:r>
-      <w:r>
-        <w:tab/>
-      </w:r>
-      <w:r>
-        <w:tab/>
-      </w:r>
-      <w:proofErr w:type="spellStart"/>
-      <w:r>
-        <w:t>MostrarError</w:t>
-      </w:r>
-      <w:proofErr w:type="spellEnd"/>
-      <w:r>
-        <w:t xml:space="preserve"> Coeficiente invalido</w:t>
-      </w:r>
-    </w:p>
-    <w:p>
-      <w:pPr>
-        <w:spacing w:line="240" w:lineRule="auto"/>
-      </w:pPr>
-      <w:r>
-        <w:t>.</w:t>
-      </w:r>
-      <w:r>
-        <w:tab/>
-        <w:t>.</w:t>
-      </w:r>
-      <w:r>
-        <w:tab/>
-      </w:r>
-      <w:r>
-        <w:tab/>
-        <w:t>.</w:t>
-      </w:r>
-      <w:r>
-        <w:tab/>
-        <w:t>.</w:t>
-      </w:r>
-      <w:r>
-        <w:tab/>
-      </w:r>
-      <w:proofErr w:type="spellStart"/>
-      <w:r>
-        <w:t>FinSino</w:t>
-      </w:r>
-      <w:proofErr w:type="spellEnd"/>
-    </w:p>
-    <w:p>
-      <w:pPr>
-        <w:spacing w:line="240" w:lineRule="auto"/>
-      </w:pPr>
-      <w:r>
-        <w:t>.</w:t>
-      </w:r>
-      <w:r>
-        <w:tab/>
-        <w:t>.</w:t>
-      </w:r>
-      <w:r>
-        <w:tab/>
-      </w:r>
-      <w:r>
-        <w:tab/>
-        <w:t>.</w:t>
-      </w:r>
-      <w:r>
-        <w:tab/>
-      </w:r>
-      <w:proofErr w:type="spellStart"/>
-      <w:r>
-        <w:t>FinSi</w:t>
-      </w:r>
-      <w:proofErr w:type="spellEnd"/>
-    </w:p>
-    <w:p>
-      <w:pPr>
-        <w:spacing w:line="240" w:lineRule="auto"/>
-      </w:pPr>
-      <w:r>
-        <w:t>.</w:t>
-      </w:r>
-      <w:r>
-        <w:tab/>
-        <w:t>.</w:t>
-      </w:r>
-      <w:r>
-        <w:tab/>
-      </w:r>
-      <w:r>
-        <w:tab/>
-        <w:t>.</w:t>
-      </w:r>
-      <w:r>
-        <w:tab/>
-        <w:t>Sino</w:t>
-      </w:r>
-    </w:p>
-    <w:p>
-      <w:pPr>
-        <w:spacing w:line="240" w:lineRule="auto"/>
-      </w:pPr>
-      <w:r>
-        <w:t>.</w:t>
-      </w:r>
-      <w:r>
-        <w:tab/>
-        <w:t>.</w:t>
-      </w:r>
-      <w:r>
-        <w:tab/>
-      </w:r>
-      <w:r>
-        <w:tab/>
-        <w:t>.</w:t>
-      </w:r>
-      <w:r>
-        <w:tab/>
-      </w:r>
-      <w:r>
-        <w:tab/>
-      </w:r>
-      <w:proofErr w:type="spellStart"/>
-      <w:r>
-        <w:t>MostrarError</w:t>
-      </w:r>
-      <w:proofErr w:type="spellEnd"/>
-      <w:r>
-        <w:t xml:space="preserve"> polinomio ya existe</w:t>
-      </w:r>
-    </w:p>
-    <w:p>
-      <w:pPr>
-        <w:spacing w:line="240" w:lineRule="auto"/>
-      </w:pPr>
-      <w:r>
-        <w:t>.</w:t>
-      </w:r>
-      <w:r>
-        <w:tab/>
-        <w:t>.</w:t>
-      </w:r>
-      <w:r>
-        <w:tab/>
-      </w:r>
-      <w:r>
-        <w:tab/>
-        <w:t>.</w:t>
-      </w:r>
-      <w:r>
-        <w:tab/>
-      </w:r>
-      <w:proofErr w:type="spellStart"/>
-      <w:r>
-        <w:t>FinSino</w:t>
-      </w:r>
-      <w:proofErr w:type="spellEnd"/>
-    </w:p>
-    <w:p>
-      <w:pPr>
-        <w:spacing w:line="240" w:lineRule="auto"/>
-      </w:pPr>
-      <w:r>
-        <w:t>.</w:t>
-      </w:r>
-      <w:r>
-        <w:tab/>
-        <w:t>.</w:t>
-      </w:r>
-      <w:r>
-        <w:tab/>
-      </w:r>
-      <w:r>
-        <w:tab/>
-      </w:r>
-      <w:proofErr w:type="spellStart"/>
-      <w:r>
-        <w:t>FinSi</w:t>
-      </w:r>
-      <w:proofErr w:type="spellEnd"/>
-    </w:p>
-    <w:p>
-      <w:pPr>
-        <w:spacing w:line="240" w:lineRule="auto"/>
-      </w:pPr>
-      <w:r>
-        <w:t>.</w:t>
-      </w:r>
-      <w:r>
-        <w:tab/>
-        <w:t>.</w:t>
-      </w:r>
-      <w:r>
-        <w:tab/>
-      </w:r>
-      <w:r>
-        <w:tab/>
-        <w:t>Sino</w:t>
-      </w:r>
-    </w:p>
-    <w:p>
-      <w:pPr>
-        <w:spacing w:line="240" w:lineRule="auto"/>
-      </w:pPr>
-      <w:r>
-        <w:t>.</w:t>
-      </w:r>
-      <w:r>
-        <w:tab/>
-        <w:t>.</w:t>
-      </w:r>
-      <w:r>
-        <w:tab/>
-      </w:r>
-      <w:r>
-        <w:tab/>
-      </w:r>
-      <w:r>
-        <w:tab/>
-      </w:r>
-      <w:proofErr w:type="spellStart"/>
-      <w:r>
-        <w:t>MostrarError</w:t>
-      </w:r>
-      <w:proofErr w:type="spellEnd"/>
-      <w:r>
-        <w:t xml:space="preserve"> Nombre polinomio Invalido</w:t>
-      </w:r>
-    </w:p>
-    <w:p>
-      <w:pPr>
-        <w:spacing w:line="240" w:lineRule="auto"/>
-      </w:pPr>
-      <w:r>
-        <w:t>.</w:t>
-      </w:r>
-      <w:r>
-        <w:tab/>
-        <w:t>.</w:t>
-      </w:r>
-      <w:r>
-        <w:tab/>
-      </w:r>
-      <w:r>
-        <w:tab/>
-      </w:r>
-      <w:proofErr w:type="spellStart"/>
-      <w:r>
-        <w:t>FinSino</w:t>
-      </w:r>
-      <w:proofErr w:type="spellEnd"/>
-    </w:p>
-    <w:p>
-      <w:pPr>
-        <w:spacing w:line="240" w:lineRule="auto"/>
-      </w:pPr>
-      <w:r>
-        <w:t>.</w:t>
-      </w:r>
-      <w:r>
-        <w:tab/>
-        <w:t>.</w:t>
-      </w:r>
-      <w:r>
-        <w:tab/>
-      </w:r>
-      <w:r>
-        <w:tab/>
-        <w:t>break;</w:t>
-      </w:r>
-    </w:p>
-    <w:p>
-      <w:pPr>
-        <w:spacing w:line="240" w:lineRule="auto"/>
-      </w:pPr>
-      <w:r>
-        <w:t>.</w:t>
-      </w:r>
-      <w:r>
-        <w:tab/>
-        <w:t>.</w:t>
-      </w:r>
-      <w:r>
-        <w:tab/>
-        <w:t>Modificar:</w:t>
-      </w:r>
-    </w:p>
-    <w:p>
-      <w:pPr>
-        <w:spacing w:line="240" w:lineRule="auto"/>
-      </w:pPr>
-      <w:r>
-        <w:t>.</w:t>
-      </w:r>
-      <w:r>
-        <w:tab/>
-        <w:t>.</w:t>
-      </w:r>
-      <w:r>
-        <w:tab/>
-        <w:t>ETC:</w:t>
-      </w:r>
-    </w:p>
-    <w:p>
-      <w:pPr>
-        <w:spacing w:line="240" w:lineRule="auto"/>
-      </w:pPr>
-      <w:r>
-        <w:t>.</w:t>
-      </w:r>
-      <w:r>
-        <w:tab/>
-      </w:r>
-      <w:proofErr w:type="spellStart"/>
-      <w:r>
-        <w:t>FinSegun</w:t>
-      </w:r>
-      <w:proofErr w:type="spellEnd"/>
-    </w:p>
-    <w:p>
-      <w:pPr>
-        <w:spacing w:line="240" w:lineRule="auto"/>
-      </w:pPr>
-      <w:r>
-        <w:lastRenderedPageBreak/>
         <w:t>.</w:t>
       </w:r>
       <w:r>
@@ -7676,7 +7944,7 @@
 </file>
 
 <file path=customXml/itemProps1.xml><?xml version="1.0" encoding="utf-8"?>
-<ds:datastoreItem xmlns:ds="http://schemas.openxmlformats.org/officeDocument/2006/customXml" ds:itemID="{B5F095A9-2FEC-4FA5-B351-B046C9E98B9E}">
+<ds:datastoreItem xmlns:ds="http://schemas.openxmlformats.org/officeDocument/2006/customXml" ds:itemID="{D5DA5EFA-900F-429D-9F81-1E6830BCC6D0}">
   <ds:schemaRefs>
     <ds:schemaRef ds:uri="http://schemas.openxmlformats.org/officeDocument/2006/bibliography"/>
   </ds:schemaRefs>

</xml_diff>

<commit_message>
Correccion CrearPolinomio y Evaluar a terminar
</commit_message>
<xml_diff>
--- a/Documentacion/Pseudo codigo.docx
+++ b/Documentacion/Pseudo codigo.docx
@@ -133,6 +133,14 @@
               <w:cnfStyle w:val="000000100000" w:firstRow="0" w:lastRow="0" w:firstColumn="0" w:lastColumn="0" w:oddVBand="0" w:evenVBand="0" w:oddHBand="1" w:evenHBand="0" w:firstRowFirstColumn="0" w:firstRowLastColumn="0" w:lastRowFirstColumn="0" w:lastRowLastColumn="0"/>
             </w:pPr>
             <w:r>
+              <w:t>Defino variable base de tipo int</w:t>
+            </w:r>
+          </w:p>
+          <w:p>
+            <w:pPr>
+              <w:cnfStyle w:val="000000100000" w:firstRow="0" w:lastRow="0" w:firstColumn="0" w:lastColumn="0" w:oddVBand="0" w:evenVBand="0" w:oddHBand="1" w:evenHBand="0" w:firstRowFirstColumn="0" w:firstRowLastColumn="0" w:lastRowFirstColumn="0" w:lastRowLastColumn="0"/>
+            </w:pPr>
+            <w:r>
               <w:t xml:space="preserve">Defino variable cant_terminos con </w:t>
             </w:r>
             <w:r>
@@ -146,8 +154,19 @@
             <w:pPr>
               <w:cnfStyle w:val="000000100000" w:firstRow="0" w:lastRow="0" w:firstColumn="0" w:lastColumn="0" w:oddVBand="0" w:evenVBand="0" w:oddHBand="1" w:evenHBand="0" w:firstRowFirstColumn="0" w:firstRowLastColumn="0" w:lastRowFirstColumn="0" w:lastRowLastColumn="0"/>
             </w:pPr>
-            <w:r>
-              <w:t>Tomo el tercer valor de la lista</w:t>
+          </w:p>
+          <w:p>
+            <w:pPr>
+              <w:cnfStyle w:val="000000100000" w:firstRow="0" w:lastRow="0" w:firstColumn="0" w:lastColumn="0" w:oddVBand="0" w:evenVBand="0" w:oddHBand="1" w:evenHBand="0" w:firstRowFirstColumn="0" w:firstRowLastColumn="0" w:lastRowFirstColumn="0" w:lastRowLastColumn="0"/>
+            </w:pPr>
+            <w:r>
+              <w:t xml:space="preserve">Tomo el tercer </w:t>
+            </w:r>
+            <w:r>
+              <w:t>string</w:t>
+            </w:r>
+            <w:r>
+              <w:t xml:space="preserve"> de la lista</w:t>
             </w:r>
             <w:r>
               <w:t xml:space="preserve"> </w:t>
@@ -169,108 +188,195 @@
               <w:cnfStyle w:val="000000100000" w:firstRow="0" w:lastRow="0" w:firstColumn="0" w:lastColumn="0" w:oddVBand="0" w:evenVBand="0" w:oddHBand="1" w:evenHBand="0" w:firstRowFirstColumn="0" w:firstRowLastColumn="0" w:lastRowFirstColumn="0" w:lastRowLastColumn="0"/>
             </w:pPr>
             <w:r>
-              <w:t xml:space="preserve">        Recorro String</w:t>
-            </w:r>
-          </w:p>
-          <w:p>
-            <w:pPr>
-              <w:cnfStyle w:val="000000100000" w:firstRow="0" w:lastRow="0" w:firstColumn="0" w:lastColumn="0" w:oddVBand="0" w:evenVBand="0" w:oddHBand="1" w:evenHBand="0" w:firstRowFirstColumn="0" w:firstRowLastColumn="0" w:lastRowFirstColumn="0" w:lastRowLastColumn="0"/>
-            </w:pPr>
-            <w:r>
-              <w:t xml:space="preserve">        Mientras carácter sea distinto a fin de línea</w:t>
-            </w:r>
-          </w:p>
-          <w:p>
-            <w:pPr>
-              <w:cnfStyle w:val="000000100000" w:firstRow="0" w:lastRow="0" w:firstColumn="0" w:lastColumn="0" w:oddVBand="0" w:evenVBand="0" w:oddHBand="1" w:evenHBand="0" w:firstRowFirstColumn="0" w:firstRowLastColumn="0" w:lastRowFirstColumn="0" w:lastRowLastColumn="0"/>
-            </w:pPr>
-            <w:r>
-              <w:t xml:space="preserve">              Si carácter es distinto a ‘-’</w:t>
-            </w:r>
-            <w:r>
-              <w:t xml:space="preserve"> o distinto a ‘+’</w:t>
-            </w:r>
-          </w:p>
-          <w:p>
-            <w:pPr>
-              <w:cnfStyle w:val="000000100000" w:firstRow="0" w:lastRow="0" w:firstColumn="0" w:lastColumn="0" w:oddVBand="0" w:evenVBand="0" w:oddHBand="1" w:evenHBand="0" w:firstRowFirstColumn="0" w:firstRowLastColumn="0" w:lastRowFirstColumn="0" w:lastRowLastColumn="0"/>
-            </w:pPr>
+              <w:t xml:space="preserve">         </w:t>
+            </w:r>
+            <w:r>
+              <w:t xml:space="preserve">Tomo el primer </w:t>
+            </w:r>
+            <w:r>
+              <w:t>carácter del string</w:t>
+            </w:r>
+          </w:p>
+          <w:p>
+            <w:pPr>
+              <w:cnfStyle w:val="000000100000" w:firstRow="0" w:lastRow="0" w:firstColumn="0" w:lastColumn="0" w:oddVBand="0" w:evenVBand="0" w:oddHBand="1" w:evenHBand="0" w:firstRowFirstColumn="0" w:firstRowLastColumn="0" w:lastRowFirstColumn="0" w:lastRowLastColumn="0"/>
+            </w:pPr>
+            <w:r>
+              <w:t xml:space="preserve">         </w:t>
+            </w:r>
+            <w:r>
+              <w:t xml:space="preserve">Si carácter es </w:t>
+            </w:r>
+            <w:r>
+              <w:t>igual</w:t>
+            </w:r>
+            <w:r>
+              <w:t xml:space="preserve"> a ‘-</w:t>
+            </w:r>
+            <w:r>
+              <w:t>‘</w:t>
+            </w:r>
+          </w:p>
+          <w:p>
+            <w:pPr>
+              <w:cnfStyle w:val="000000100000" w:firstRow="0" w:lastRow="0" w:firstColumn="0" w:lastColumn="0" w:oddVBand="0" w:evenVBand="0" w:oddHBand="1" w:evenHBand="0" w:firstRowFirstColumn="0" w:firstRowLastColumn="0" w:lastRowFirstColumn="0" w:lastRowLastColumn="0"/>
+            </w:pPr>
+            <w:r>
+              <w:t xml:space="preserve">         </w:t>
+            </w:r>
             <w:r>
               <w:t xml:space="preserve">        </w:t>
             </w:r>
             <w:r>
-              <w:t xml:space="preserve">            </w:t>
-            </w:r>
-            <w:r>
-              <w:t>Conv</w:t>
-            </w:r>
-            <w:r>
-              <w:t>ertir</w:t>
-            </w:r>
-            <w:r>
-              <w:t>CharANumero de</w:t>
-            </w:r>
-            <w:r>
-              <w:t xml:space="preserve"> </w:t>
-            </w:r>
-            <w:r>
-              <w:t>carácter</w:t>
-            </w:r>
-          </w:p>
-          <w:p>
-            <w:pPr>
-              <w:cnfStyle w:val="000000100000" w:firstRow="0" w:lastRow="0" w:firstColumn="0" w:lastColumn="0" w:oddVBand="0" w:evenVBand="0" w:oddHBand="1" w:evenHBand="0" w:firstRowFirstColumn="0" w:firstRowLastColumn="0" w:lastRowFirstColumn="0" w:lastRowLastColumn="0"/>
-            </w:pPr>
-            <w:r>
-              <w:t xml:space="preserve">              Sino</w:t>
-            </w:r>
-          </w:p>
-          <w:p>
-            <w:pPr>
-              <w:cnfStyle w:val="000000100000" w:firstRow="0" w:lastRow="0" w:firstColumn="0" w:lastColumn="0" w:oddVBand="0" w:evenVBand="0" w:oddHBand="1" w:evenHBand="0" w:firstRowFirstColumn="0" w:firstRowLastColumn="0" w:lastRowFirstColumn="0" w:lastRowLastColumn="0"/>
-            </w:pPr>
-            <w:r>
-              <w:t xml:space="preserve">                    Guardo signo en variable signo</w:t>
-            </w:r>
-          </w:p>
-          <w:p>
-            <w:pPr>
-              <w:cnfStyle w:val="000000100000" w:firstRow="0" w:lastRow="0" w:firstColumn="0" w:lastColumn="0" w:oddVBand="0" w:evenVBand="0" w:oddHBand="1" w:evenHBand="0" w:firstRowFirstColumn="0" w:firstRowLastColumn="0" w:lastRowFirstColumn="0" w:lastRowLastColumn="0"/>
-            </w:pPr>
-            <w:r>
-              <w:t xml:space="preserve">        Creo Termino con variables base, signo y cant_terminos como exponente</w:t>
-            </w:r>
-          </w:p>
-          <w:p>
-            <w:pPr>
-              <w:cnfStyle w:val="000000100000" w:firstRow="0" w:lastRow="0" w:firstColumn="0" w:lastColumn="0" w:oddVBand="0" w:evenVBand="0" w:oddHBand="1" w:evenHBand="0" w:firstRowFirstColumn="0" w:firstRowLastColumn="0" w:lastRowFirstColumn="0" w:lastRowLastColumn="0"/>
-            </w:pPr>
-            <w:r>
-              <w:t xml:space="preserve">        Agrego termino a la nueva lista de terminos </w:t>
-            </w:r>
-          </w:p>
-          <w:p>
-            <w:pPr>
-              <w:cnfStyle w:val="000000100000" w:firstRow="0" w:lastRow="0" w:firstColumn="0" w:lastColumn="0" w:oddVBand="0" w:evenVBand="0" w:oddHBand="1" w:evenHBand="0" w:firstRowFirstColumn="0" w:firstRowLastColumn="0" w:lastRowFirstColumn="0" w:lastRowLastColumn="0"/>
-            </w:pPr>
-            <w:r>
-              <w:t xml:space="preserve">        Resto 1 a cant_terminos</w:t>
-            </w:r>
-          </w:p>
-          <w:p>
-            <w:pPr>
-              <w:cnfStyle w:val="000000100000" w:firstRow="0" w:lastRow="0" w:firstColumn="0" w:lastColumn="0" w:oddVBand="0" w:evenVBand="0" w:oddHBand="1" w:evenHBand="0" w:firstRowFirstColumn="0" w:firstRowLastColumn="0" w:lastRowFirstColumn="0" w:lastRowLastColumn="0"/>
-            </w:pPr>
-            <w:r>
-              <w:t xml:space="preserve">        FinMientras</w:t>
-            </w:r>
-          </w:p>
-          <w:p>
-            <w:pPr>
-              <w:cnfStyle w:val="000000100000" w:firstRow="0" w:lastRow="0" w:firstColumn="0" w:lastColumn="0" w:oddVBand="0" w:evenVBand="0" w:oddHBand="1" w:evenHBand="0" w:firstRowFirstColumn="0" w:firstRowLastColumn="0" w:lastRowFirstColumn="0" w:lastRowLastColumn="0"/>
-            </w:pPr>
-            <w:r>
-              <w:t xml:space="preserve">        Tomo siguiente elemento de la lista</w:t>
+              <w:t>Guardo en variable signo ‘-‘</w:t>
+            </w:r>
+          </w:p>
+          <w:p>
+            <w:pPr>
+              <w:cnfStyle w:val="000000100000" w:firstRow="0" w:lastRow="0" w:firstColumn="0" w:lastColumn="0" w:oddVBand="0" w:evenVBand="0" w:oddHBand="1" w:evenHBand="0" w:firstRowFirstColumn="0" w:firstRowLastColumn="0" w:lastRowFirstColumn="0" w:lastRowLastColumn="0"/>
+            </w:pPr>
+            <w:r>
+              <w:t xml:space="preserve">        </w:t>
+            </w:r>
+            <w:r>
+              <w:t xml:space="preserve">        </w:t>
+            </w:r>
+            <w:r>
+              <w:t xml:space="preserve"> Tomo resto del string y lo guardo en una nueva variable temp</w:t>
+            </w:r>
+          </w:p>
+          <w:p>
+            <w:pPr>
+              <w:cnfStyle w:val="000000100000" w:firstRow="0" w:lastRow="0" w:firstColumn="0" w:lastColumn="0" w:oddVBand="0" w:evenVBand="0" w:oddHBand="1" w:evenHBand="0" w:firstRowFirstColumn="0" w:firstRowLastColumn="0" w:lastRowFirstColumn="0" w:lastRowLastColumn="0"/>
+            </w:pPr>
+            <w:r>
+              <w:t xml:space="preserve">        </w:t>
+            </w:r>
+            <w:r>
+              <w:t xml:space="preserve">        </w:t>
+            </w:r>
+            <w:r>
+              <w:t xml:space="preserve"> Convierto el string</w:t>
+            </w:r>
+            <w:r>
+              <w:t xml:space="preserve"> temp</w:t>
+            </w:r>
+            <w:r>
+              <w:t xml:space="preserve"> a numero y lo guardo en variable base </w:t>
+            </w:r>
+          </w:p>
+          <w:p>
+            <w:pPr>
+              <w:cnfStyle w:val="000000100000" w:firstRow="0" w:lastRow="0" w:firstColumn="0" w:lastColumn="0" w:oddVBand="0" w:evenVBand="0" w:oddHBand="1" w:evenHBand="0" w:firstRowFirstColumn="0" w:firstRowLastColumn="0" w:lastRowFirstColumn="0" w:lastRowLastColumn="0"/>
+            </w:pPr>
+            <w:r>
+              <w:t xml:space="preserve">          </w:t>
+            </w:r>
+            <w:r>
+              <w:t>FinSi</w:t>
+            </w:r>
+          </w:p>
+          <w:p>
+            <w:pPr>
+              <w:cnfStyle w:val="000000100000" w:firstRow="0" w:lastRow="0" w:firstColumn="0" w:lastColumn="0" w:oddVBand="0" w:evenVBand="0" w:oddHBand="1" w:evenHBand="0" w:firstRowFirstColumn="0" w:firstRowLastColumn="0" w:lastRowFirstColumn="0" w:lastRowLastColumn="0"/>
+            </w:pPr>
+            <w:r>
+              <w:t xml:space="preserve">          </w:t>
+            </w:r>
+            <w:r>
+              <w:t>Sino</w:t>
+            </w:r>
+          </w:p>
+          <w:p>
+            <w:pPr>
+              <w:cnfStyle w:val="000000100000" w:firstRow="0" w:lastRow="0" w:firstColumn="0" w:lastColumn="0" w:oddVBand="0" w:evenVBand="0" w:oddHBand="1" w:evenHBand="0" w:firstRowFirstColumn="0" w:firstRowLastColumn="0" w:lastRowFirstColumn="0" w:lastRowLastColumn="0"/>
+            </w:pPr>
+            <w:r>
+              <w:t xml:space="preserve">         </w:t>
+            </w:r>
+            <w:r>
+              <w:t xml:space="preserve">         </w:t>
+            </w:r>
+            <w:r>
+              <w:t>Guardo en variable signo ‘+’</w:t>
+            </w:r>
+          </w:p>
+          <w:p>
+            <w:pPr>
+              <w:cnfStyle w:val="000000100000" w:firstRow="0" w:lastRow="0" w:firstColumn="0" w:lastColumn="0" w:oddVBand="0" w:evenVBand="0" w:oddHBand="1" w:evenHBand="0" w:firstRowFirstColumn="0" w:firstRowLastColumn="0" w:lastRowFirstColumn="0" w:lastRowLastColumn="0"/>
+            </w:pPr>
+            <w:r>
+              <w:t xml:space="preserve">         </w:t>
+            </w:r>
+            <w:r>
+              <w:t xml:space="preserve">         </w:t>
+            </w:r>
+            <w:r>
+              <w:t>Convierto el string a numero entero y lo guardo en variable base</w:t>
+            </w:r>
+          </w:p>
+          <w:p>
+            <w:pPr>
+              <w:cnfStyle w:val="000000100000" w:firstRow="0" w:lastRow="0" w:firstColumn="0" w:lastColumn="0" w:oddVBand="0" w:evenVBand="0" w:oddHBand="1" w:evenHBand="0" w:firstRowFirstColumn="0" w:firstRowLastColumn="0" w:lastRowFirstColumn="0" w:lastRowLastColumn="0"/>
+            </w:pPr>
+            <w:r>
+              <w:t xml:space="preserve">           </w:t>
+            </w:r>
+            <w:r>
+              <w:t>FinSino</w:t>
+            </w:r>
+          </w:p>
+          <w:p>
+            <w:pPr>
+              <w:cnfStyle w:val="000000100000" w:firstRow="0" w:lastRow="0" w:firstColumn="0" w:lastColumn="0" w:oddVBand="0" w:evenVBand="0" w:oddHBand="1" w:evenHBand="0" w:firstRowFirstColumn="0" w:firstRowLastColumn="0" w:lastRowFirstColumn="0" w:lastRowLastColumn="0"/>
+            </w:pPr>
+            <w:r>
+              <w:t xml:space="preserve">           </w:t>
+            </w:r>
+            <w:r>
+              <w:t>Creo Termino con variables base, signo y cant_terminos como exponente</w:t>
+            </w:r>
+          </w:p>
+          <w:p>
+            <w:pPr>
+              <w:cnfStyle w:val="000000100000" w:firstRow="0" w:lastRow="0" w:firstColumn="0" w:lastColumn="0" w:oddVBand="0" w:evenVBand="0" w:oddHBand="1" w:evenHBand="0" w:firstRowFirstColumn="0" w:firstRowLastColumn="0" w:lastRowFirstColumn="0" w:lastRowLastColumn="0"/>
+            </w:pPr>
+            <w:r>
+              <w:t xml:space="preserve">        </w:t>
+            </w:r>
+            <w:r>
+              <w:t xml:space="preserve">   </w:t>
+            </w:r>
+            <w:r>
+              <w:t>Agrego termino a</w:t>
+            </w:r>
+            <w:r>
+              <w:t>l fi</w:t>
+            </w:r>
+            <w:r>
+              <w:t xml:space="preserve">la nueva lista de terminos </w:t>
+            </w:r>
+          </w:p>
+          <w:p>
+            <w:pPr>
+              <w:cnfStyle w:val="000000100000" w:firstRow="0" w:lastRow="0" w:firstColumn="0" w:lastColumn="0" w:oddVBand="0" w:evenVBand="0" w:oddHBand="1" w:evenHBand="0" w:firstRowFirstColumn="0" w:firstRowLastColumn="0" w:lastRowFirstColumn="0" w:lastRowLastColumn="0"/>
+            </w:pPr>
+            <w:r>
+              <w:t xml:space="preserve">        </w:t>
+            </w:r>
+            <w:r>
+              <w:t xml:space="preserve">   </w:t>
+            </w:r>
+            <w:r>
+              <w:t>Resto 1 a cant_terminos</w:t>
+            </w:r>
+          </w:p>
+          <w:p>
+            <w:pPr>
+              <w:cnfStyle w:val="000000100000" w:firstRow="0" w:lastRow="0" w:firstColumn="0" w:lastColumn="0" w:oddVBand="0" w:evenVBand="0" w:oddHBand="1" w:evenHBand="0" w:firstRowFirstColumn="0" w:firstRowLastColumn="0" w:lastRowFirstColumn="0" w:lastRowLastColumn="0"/>
+            </w:pPr>
+            <w:r>
+              <w:t xml:space="preserve">           Tomo siguiente string de la lista</w:t>
             </w:r>
           </w:p>
           <w:p>
@@ -301,6 +407,25 @@
             <w:r>
               <w:t>Agrego polinomio a ABB</w:t>
             </w:r>
+          </w:p>
+        </w:tc>
+      </w:tr>
+      <w:tr>
+        <w:tc>
+          <w:tcPr>
+            <w:cnfStyle w:val="001000000000" w:firstRow="0" w:lastRow="0" w:firstColumn="1" w:lastColumn="0" w:oddVBand="0" w:evenVBand="0" w:oddHBand="0" w:evenHBand="0" w:firstRowFirstColumn="0" w:firstRowLastColumn="0" w:lastRowFirstColumn="0" w:lastRowLastColumn="0"/>
+            <w:tcW w:w="1011" w:type="dxa"/>
+          </w:tcPr>
+          <w:p/>
+        </w:tc>
+        <w:tc>
+          <w:tcPr>
+            <w:tcW w:w="7483" w:type="dxa"/>
+          </w:tcPr>
+          <w:p>
+            <w:pPr>
+              <w:cnfStyle w:val="000000000000" w:firstRow="0" w:lastRow="0" w:firstColumn="0" w:lastColumn="0" w:oddVBand="0" w:evenVBand="0" w:oddHBand="0" w:evenHBand="0" w:firstRowFirstColumn="0" w:firstRowLastColumn="0" w:lastRowFirstColumn="0" w:lastRowLastColumn="0"/>
+            </w:pPr>
           </w:p>
         </w:tc>
       </w:tr>
@@ -615,6 +740,7 @@
           </w:tcPr>
           <w:p>
             <w:r>
+              <w:lastRenderedPageBreak/>
               <w:t>Método:</w:t>
             </w:r>
           </w:p>
@@ -727,7 +853,6 @@
               <w:jc w:val="center"/>
             </w:pPr>
             <w:r>
-              <w:lastRenderedPageBreak/>
               <w:t>Multiplicar</w:t>
             </w:r>
           </w:p>
@@ -1252,6 +1377,7 @@
         <w:ind w:left="708" w:hanging="708"/>
       </w:pPr>
       <w:r>
+        <w:lastRenderedPageBreak/>
         <w:br w:type="textWrapping" w:clear="all"/>
       </w:r>
     </w:p>
@@ -1297,7 +1423,6 @@
               <w:jc w:val="center"/>
             </w:pPr>
             <w:r>
-              <w:lastRenderedPageBreak/>
               <w:t>MostrarTermino</w:t>
             </w:r>
           </w:p>
@@ -1404,10 +1529,7 @@
               <w:cnfStyle w:val="000000100000" w:firstRow="0" w:lastRow="0" w:firstColumn="0" w:lastColumn="0" w:oddVBand="0" w:evenVBand="0" w:oddHBand="1" w:evenHBand="0" w:firstRowFirstColumn="0" w:firstRowLastColumn="0" w:lastRowFirstColumn="0" w:lastRowLastColumn="0"/>
             </w:pPr>
             <w:r>
-              <w:t xml:space="preserve">       </w:t>
-            </w:r>
-            <w:r>
-              <w:t>Despliego por pantalla signo del termino</w:t>
+              <w:t xml:space="preserve">       Despliego por pantalla signo del termino</w:t>
             </w:r>
           </w:p>
           <w:p>
@@ -1423,32 +1545,23 @@
               <w:cnfStyle w:val="000000100000" w:firstRow="0" w:lastRow="0" w:firstColumn="0" w:lastColumn="0" w:oddVBand="0" w:evenVBand="0" w:oddHBand="1" w:evenHBand="0" w:firstRowFirstColumn="0" w:firstRowLastColumn="0" w:lastRowFirstColumn="0" w:lastRowLastColumn="0"/>
             </w:pPr>
             <w:r>
-              <w:t xml:space="preserve">       </w:t>
-            </w:r>
-            <w:r>
-              <w:t>Despliego por pantalla “x”</w:t>
-            </w:r>
-          </w:p>
-          <w:p>
-            <w:pPr>
-              <w:cnfStyle w:val="000000100000" w:firstRow="0" w:lastRow="0" w:firstColumn="0" w:lastColumn="0" w:oddVBand="0" w:evenVBand="0" w:oddHBand="1" w:evenHBand="0" w:firstRowFirstColumn="0" w:firstRowLastColumn="0" w:lastRowFirstColumn="0" w:lastRowLastColumn="0"/>
-            </w:pPr>
-            <w:r>
-              <w:t xml:space="preserve">       </w:t>
-            </w:r>
-            <w:r>
-              <w:t>Si el exponente del termino es diferente a 1 y diferente a 0</w:t>
-            </w:r>
-          </w:p>
-          <w:p>
-            <w:pPr>
-              <w:cnfStyle w:val="000000100000" w:firstRow="0" w:lastRow="0" w:firstColumn="0" w:lastColumn="0" w:oddVBand="0" w:evenVBand="0" w:oddHBand="1" w:evenHBand="0" w:firstRowFirstColumn="0" w:firstRowLastColumn="0" w:lastRowFirstColumn="0" w:lastRowLastColumn="0"/>
-            </w:pPr>
-            <w:r>
-              <w:t xml:space="preserve">       </w:t>
-            </w:r>
-            <w:r>
-              <w:t>Despliego por pantalla el exponente</w:t>
+              <w:t xml:space="preserve">       Despliego por pantalla “x”</w:t>
+            </w:r>
+          </w:p>
+          <w:p>
+            <w:pPr>
+              <w:cnfStyle w:val="000000100000" w:firstRow="0" w:lastRow="0" w:firstColumn="0" w:lastColumn="0" w:oddVBand="0" w:evenVBand="0" w:oddHBand="1" w:evenHBand="0" w:firstRowFirstColumn="0" w:firstRowLastColumn="0" w:lastRowFirstColumn="0" w:lastRowLastColumn="0"/>
+            </w:pPr>
+            <w:r>
+              <w:t xml:space="preserve">       Si el exponente del termino es diferente a 1 y diferente a 0</w:t>
+            </w:r>
+          </w:p>
+          <w:p>
+            <w:pPr>
+              <w:cnfStyle w:val="000000100000" w:firstRow="0" w:lastRow="0" w:firstColumn="0" w:lastColumn="0" w:oddVBand="0" w:evenVBand="0" w:oddHBand="1" w:evenHBand="0" w:firstRowFirstColumn="0" w:firstRowLastColumn="0" w:lastRowFirstColumn="0" w:lastRowLastColumn="0"/>
+            </w:pPr>
+            <w:r>
+              <w:t xml:space="preserve">       Despliego por pantalla el exponente</w:t>
             </w:r>
           </w:p>
           <w:p>
@@ -1462,6 +1575,23 @@
         </w:tc>
       </w:tr>
     </w:tbl>
+    <w:p/>
+    <w:p/>
+    <w:p/>
+    <w:p/>
+    <w:p/>
+    <w:p/>
+    <w:p/>
+    <w:p/>
+    <w:p/>
+    <w:p/>
+    <w:p/>
+    <w:p/>
+    <w:p/>
+    <w:p/>
+    <w:p/>
+    <w:p/>
+    <w:p/>
     <w:p/>
     <w:tbl>
       <w:tblPr>
@@ -1490,6 +1620,7 @@
               <w:jc w:val="center"/>
             </w:pPr>
             <w:r>
+              <w:lastRenderedPageBreak/>
               <w:t>Evaluar</w:t>
             </w:r>
           </w:p>
@@ -1594,66 +1725,254 @@
               <w:cnfStyle w:val="000000100000" w:firstRow="0" w:lastRow="0" w:firstColumn="0" w:lastColumn="0" w:oddVBand="0" w:evenVBand="0" w:oddHBand="1" w:evenHBand="0" w:firstRowFirstColumn="0" w:firstRowLastColumn="0" w:lastRowFirstColumn="0" w:lastRowLastColumn="0"/>
             </w:pPr>
             <w:r>
+              <w:t>Creo variable temp</w:t>
+            </w:r>
+          </w:p>
+          <w:p>
+            <w:pPr>
+              <w:cnfStyle w:val="000000100000" w:firstRow="0" w:lastRow="0" w:firstColumn="0" w:lastColumn="0" w:oddVBand="0" w:evenVBand="0" w:oddHBand="1" w:evenHBand="0" w:firstRowFirstColumn="0" w:firstRowLastColumn="0" w:lastRowFirstColumn="0" w:lastRowLastColumn="0"/>
+            </w:pPr>
+          </w:p>
+          <w:p>
+            <w:pPr>
+              <w:cnfStyle w:val="000000100000" w:firstRow="0" w:lastRow="0" w:firstColumn="0" w:lastColumn="0" w:oddVBand="0" w:evenVBand="0" w:oddHBand="1" w:evenHBand="0" w:firstRowFirstColumn="0" w:firstRowLastColumn="0" w:lastRowFirstColumn="0" w:lastRowLastColumn="0"/>
+            </w:pPr>
+            <w:r>
+              <w:t>Tomo lista de terminos</w:t>
+            </w:r>
+          </w:p>
+          <w:p>
+            <w:pPr>
+              <w:cnfStyle w:val="000000100000" w:firstRow="0" w:lastRow="0" w:firstColumn="0" w:lastColumn="0" w:oddVBand="0" w:evenVBand="0" w:oddHBand="1" w:evenHBand="0" w:firstRowFirstColumn="0" w:firstRowLastColumn="0" w:lastRowFirstColumn="0" w:lastRowLastColumn="0"/>
+            </w:pPr>
+            <w:r>
+              <w:t>Obtengo termino</w:t>
+            </w:r>
+          </w:p>
+          <w:p>
+            <w:pPr>
+              <w:cnfStyle w:val="000000100000" w:firstRow="0" w:lastRow="0" w:firstColumn="0" w:lastColumn="0" w:oddVBand="0" w:evenVBand="0" w:oddHBand="1" w:evenHBand="0" w:firstRowFirstColumn="0" w:firstRowLastColumn="0" w:lastRowFirstColumn="0" w:lastRowLastColumn="0"/>
+            </w:pPr>
+            <w:r>
               <w:t>Mientras que la lista no sea nula</w:t>
             </w:r>
             <w:r>
               <w:br/>
             </w:r>
             <w:r>
-              <w:tab/>
-              <w:t>Obtengo termino</w:t>
-            </w:r>
-          </w:p>
-          <w:p>
-            <w:pPr>
-              <w:cnfStyle w:val="000000100000" w:firstRow="0" w:lastRow="0" w:firstColumn="0" w:lastColumn="0" w:oddVBand="0" w:evenVBand="0" w:oddHBand="1" w:evenHBand="0" w:firstRowFirstColumn="0" w:firstRowLastColumn="0" w:lastRowFirstColumn="0" w:lastRowLastColumn="0"/>
-            </w:pPr>
-            <w:r>
-              <w:t xml:space="preserve">               Mientras exponente sea distinto a 1</w:t>
+              <w:t xml:space="preserve">       Si base es diferente a 0</w:t>
+            </w:r>
+          </w:p>
+          <w:p>
+            <w:pPr>
+              <w:cnfStyle w:val="000000100000" w:firstRow="0" w:lastRow="0" w:firstColumn="0" w:lastColumn="0" w:oddVBand="0" w:evenVBand="0" w:oddHBand="1" w:evenHBand="0" w:firstRowFirstColumn="0" w:firstRowLastColumn="0" w:lastRowFirstColumn="0" w:lastRowLastColumn="0"/>
+            </w:pPr>
+            <w:r>
+              <w:t xml:space="preserve">       </w:t>
+            </w:r>
+            <w:r>
+              <w:t xml:space="preserve"> </w:t>
+            </w:r>
+            <w:r>
+              <w:t xml:space="preserve">   Obtengo exponente</w:t>
+            </w:r>
+          </w:p>
+          <w:p>
+            <w:pPr>
+              <w:cnfStyle w:val="000000100000" w:firstRow="0" w:lastRow="0" w:firstColumn="0" w:lastColumn="0" w:oddVBand="0" w:evenVBand="0" w:oddHBand="1" w:evenHBand="0" w:firstRowFirstColumn="0" w:firstRowLastColumn="0" w:lastRowFirstColumn="0" w:lastRowLastColumn="0"/>
+            </w:pPr>
+            <w:r>
+              <w:t xml:space="preserve">       </w:t>
+            </w:r>
+            <w:r>
+              <w:t xml:space="preserve">  </w:t>
+            </w:r>
+            <w:r>
+              <w:t xml:space="preserve">  Si exponente es mayor a 1</w:t>
+            </w:r>
+          </w:p>
+          <w:p>
+            <w:pPr>
+              <w:cnfStyle w:val="000000100000" w:firstRow="0" w:lastRow="0" w:firstColumn="0" w:lastColumn="0" w:oddVBand="0" w:evenVBand="0" w:oddHBand="1" w:evenHBand="0" w:firstRowFirstColumn="0" w:firstRowLastColumn="0" w:lastRowFirstColumn="0" w:lastRowLastColumn="0"/>
+            </w:pPr>
+            <w:r>
+              <w:t xml:space="preserve">                  Defino variable i igual a exponente</w:t>
+            </w:r>
+          </w:p>
+          <w:p>
+            <w:pPr>
+              <w:cnfStyle w:val="000000100000" w:firstRow="0" w:lastRow="0" w:firstColumn="0" w:lastColumn="0" w:oddVBand="0" w:evenVBand="0" w:oddHBand="1" w:evenHBand="0" w:firstRowFirstColumn="0" w:firstRowLastColumn="0" w:lastRowFirstColumn="0" w:lastRowLastColumn="0"/>
+            </w:pPr>
+            <w:r>
+              <w:t xml:space="preserve">                  Mientras </w:t>
+            </w:r>
+            <w:r>
+              <w:t>i</w:t>
+            </w:r>
+            <w:r>
+              <w:t xml:space="preserve"> sea mayor a 1</w:t>
+            </w:r>
+          </w:p>
+          <w:p>
+            <w:pPr>
+              <w:cnfStyle w:val="000000100000" w:firstRow="0" w:lastRow="0" w:firstColumn="0" w:lastColumn="0" w:oddVBand="0" w:evenVBand="0" w:oddHBand="1" w:evenHBand="0" w:firstRowFirstColumn="0" w:firstRowLastColumn="0" w:lastRowFirstColumn="0" w:lastRowLastColumn="0"/>
+            </w:pPr>
+            <w:r>
+              <w:t xml:space="preserve">                         Temp = Temp * entrada</w:t>
             </w:r>
             <w:r>
               <w:br/>
             </w:r>
             <w:r>
-              <w:tab/>
-              <w:t xml:space="preserve">           Multiplico entrada por si mismo y guardo valor en entrada</w:t>
-            </w:r>
-          </w:p>
-          <w:p>
-            <w:pPr>
-              <w:cnfStyle w:val="000000100000" w:firstRow="0" w:lastRow="0" w:firstColumn="0" w:lastColumn="0" w:oddVBand="0" w:evenVBand="0" w:oddHBand="1" w:evenHBand="0" w:firstRowFirstColumn="0" w:firstRowLastColumn="0" w:lastRowFirstColumn="0" w:lastRowLastColumn="0"/>
-            </w:pPr>
-            <w:r>
-              <w:t xml:space="preserve">                               Resto 1 a exponente</w:t>
-            </w:r>
-          </w:p>
-          <w:p>
-            <w:pPr>
-              <w:cnfStyle w:val="000000100000" w:firstRow="0" w:lastRow="0" w:firstColumn="0" w:lastColumn="0" w:oddVBand="0" w:evenVBand="0" w:oddHBand="1" w:evenHBand="0" w:firstRowFirstColumn="0" w:firstRowLastColumn="0" w:lastRowFirstColumn="0" w:lastRowLastColumn="0"/>
-            </w:pPr>
-            <w:r>
-              <w:t xml:space="preserve">                        FinMientras</w:t>
-            </w:r>
-            <w:r>
-              <w:br/>
-            </w:r>
-            <w:r>
-              <w:tab/>
-              <w:t>Multiplico el resultado por valor de la base del termino</w:t>
-            </w:r>
-          </w:p>
-          <w:p>
-            <w:pPr>
-              <w:cnfStyle w:val="000000100000" w:firstRow="0" w:lastRow="0" w:firstColumn="0" w:lastColumn="0" w:oddVBand="0" w:evenVBand="0" w:oddHBand="1" w:evenHBand="0" w:firstRowFirstColumn="0" w:firstRowLastColumn="0" w:lastRowFirstColumn="0" w:lastRowLastColumn="0"/>
-            </w:pPr>
-            <w:r>
-              <w:t xml:space="preserve">              </w:t>
-            </w:r>
-            <w:r>
-              <w:rPr>
-                <w:highlight w:val="yellow"/>
-              </w:rPr>
-              <w:t>Guardo valor más valor de variable total en variable total</w:t>
+              <w:t xml:space="preserve">                         </w:t>
+            </w:r>
+            <w:r>
+              <w:t xml:space="preserve">Resto 1 a </w:t>
+            </w:r>
+            <w:r>
+              <w:t>variable i</w:t>
+            </w:r>
+          </w:p>
+          <w:p>
+            <w:pPr>
+              <w:cnfStyle w:val="000000100000" w:firstRow="0" w:lastRow="0" w:firstColumn="0" w:lastColumn="0" w:oddVBand="0" w:evenVBand="0" w:oddHBand="1" w:evenHBand="0" w:firstRowFirstColumn="0" w:firstRowLastColumn="0" w:lastRowFirstColumn="0" w:lastRowLastColumn="0"/>
+            </w:pPr>
+            <w:r>
+              <w:t xml:space="preserve">                    FinMientras</w:t>
+            </w:r>
+          </w:p>
+          <w:p>
+            <w:pPr>
+              <w:cnfStyle w:val="000000100000" w:firstRow="0" w:lastRow="0" w:firstColumn="0" w:lastColumn="0" w:oddVBand="0" w:evenVBand="0" w:oddHBand="1" w:evenHBand="0" w:firstRowFirstColumn="0" w:firstRowLastColumn="0" w:lastRowFirstColumn="0" w:lastRowLastColumn="0"/>
+            </w:pPr>
+            <w:r>
+              <w:t xml:space="preserve">                    Temp = temp * base</w:t>
+            </w:r>
+          </w:p>
+          <w:p>
+            <w:pPr>
+              <w:cnfStyle w:val="000000100000" w:firstRow="0" w:lastRow="0" w:firstColumn="0" w:lastColumn="0" w:oddVBand="0" w:evenVBand="0" w:oddHBand="1" w:evenHBand="0" w:firstRowFirstColumn="0" w:firstRowLastColumn="0" w:lastRowFirstColumn="0" w:lastRowLastColumn="0"/>
+            </w:pPr>
+            <w:r>
+              <w:t xml:space="preserve">           FinSi</w:t>
+            </w:r>
+          </w:p>
+          <w:p>
+            <w:pPr>
+              <w:cnfStyle w:val="000000100000" w:firstRow="0" w:lastRow="0" w:firstColumn="0" w:lastColumn="0" w:oddVBand="0" w:evenVBand="0" w:oddHBand="1" w:evenHBand="0" w:firstRowFirstColumn="0" w:firstRowLastColumn="0" w:lastRowFirstColumn="0" w:lastRowLastColumn="0"/>
+            </w:pPr>
+            <w:r>
+              <w:t xml:space="preserve">           Sino</w:t>
+            </w:r>
+          </w:p>
+          <w:p>
+            <w:pPr>
+              <w:cnfStyle w:val="000000100000" w:firstRow="0" w:lastRow="0" w:firstColumn="0" w:lastColumn="0" w:oddVBand="0" w:evenVBand="0" w:oddHBand="1" w:evenHBand="0" w:firstRowFirstColumn="0" w:firstRowLastColumn="0" w:lastRowFirstColumn="0" w:lastRowLastColumn="0"/>
+            </w:pPr>
+            <w:r>
+              <w:t xml:space="preserve">                  Si exponente es igual a 1</w:t>
+            </w:r>
+          </w:p>
+          <w:p>
+            <w:pPr>
+              <w:cnfStyle w:val="000000100000" w:firstRow="0" w:lastRow="0" w:firstColumn="0" w:lastColumn="0" w:oddVBand="0" w:evenVBand="0" w:oddHBand="1" w:evenHBand="0" w:firstRowFirstColumn="0" w:firstRowLastColumn="0" w:lastRowFirstColumn="0" w:lastRowLastColumn="0"/>
+            </w:pPr>
+            <w:r>
+              <w:t xml:space="preserve">                          Multiplico entrada por base y lo guardo en </w:t>
+            </w:r>
+            <w:r>
+              <w:t>Temp</w:t>
+            </w:r>
+          </w:p>
+          <w:p>
+            <w:pPr>
+              <w:cnfStyle w:val="000000100000" w:firstRow="0" w:lastRow="0" w:firstColumn="0" w:lastColumn="0" w:oddVBand="0" w:evenVBand="0" w:oddHBand="1" w:evenHBand="0" w:firstRowFirstColumn="0" w:firstRowLastColumn="0" w:lastRowFirstColumn="0" w:lastRowLastColumn="0"/>
+            </w:pPr>
+            <w:r>
+              <w:t xml:space="preserve">                  FinSI</w:t>
+            </w:r>
+          </w:p>
+          <w:p>
+            <w:pPr>
+              <w:cnfStyle w:val="000000100000" w:firstRow="0" w:lastRow="0" w:firstColumn="0" w:lastColumn="0" w:oddVBand="0" w:evenVBand="0" w:oddHBand="1" w:evenHBand="0" w:firstRowFirstColumn="0" w:firstRowLastColumn="0" w:lastRowFirstColumn="0" w:lastRowLastColumn="0"/>
+            </w:pPr>
+            <w:r>
+              <w:t xml:space="preserve">                  Sino</w:t>
+            </w:r>
+          </w:p>
+          <w:p>
+            <w:pPr>
+              <w:cnfStyle w:val="000000100000" w:firstRow="0" w:lastRow="0" w:firstColumn="0" w:lastColumn="0" w:oddVBand="0" w:evenVBand="0" w:oddHBand="1" w:evenHBand="0" w:firstRowFirstColumn="0" w:firstRowLastColumn="0" w:lastRowFirstColumn="0" w:lastRowLastColumn="0"/>
+            </w:pPr>
+            <w:r>
+              <w:t xml:space="preserve">                        Si exponente = 0 </w:t>
+            </w:r>
+          </w:p>
+          <w:p>
+            <w:pPr>
+              <w:cnfStyle w:val="000000100000" w:firstRow="0" w:lastRow="0" w:firstColumn="0" w:lastColumn="0" w:oddVBand="0" w:evenVBand="0" w:oddHBand="1" w:evenHBand="0" w:firstRowFirstColumn="0" w:firstRowLastColumn="0" w:lastRowFirstColumn="0" w:lastRowLastColumn="0"/>
+            </w:pPr>
+            <w:r>
+              <w:t xml:space="preserve">                              </w:t>
+            </w:r>
+            <w:r>
+              <w:t>Temp = a</w:t>
+            </w:r>
+            <w:r>
+              <w:t xml:space="preserve"> base.</w:t>
+            </w:r>
+          </w:p>
+          <w:p>
+            <w:pPr>
+              <w:cnfStyle w:val="000000100000" w:firstRow="0" w:lastRow="0" w:firstColumn="0" w:lastColumn="0" w:oddVBand="0" w:evenVBand="0" w:oddHBand="1" w:evenHBand="0" w:firstRowFirstColumn="0" w:firstRowLastColumn="0" w:lastRowFirstColumn="0" w:lastRowLastColumn="0"/>
+            </w:pPr>
+            <w:r>
+              <w:t xml:space="preserve">                        FinSI</w:t>
+            </w:r>
+          </w:p>
+          <w:p>
+            <w:pPr>
+              <w:cnfStyle w:val="000000100000" w:firstRow="0" w:lastRow="0" w:firstColumn="0" w:lastColumn="0" w:oddVBand="0" w:evenVBand="0" w:oddHBand="1" w:evenHBand="0" w:firstRowFirstColumn="0" w:firstRowLastColumn="0" w:lastRowFirstColumn="0" w:lastRowLastColumn="0"/>
+            </w:pPr>
+            <w:r>
+              <w:t xml:space="preserve">                  FinSino</w:t>
+            </w:r>
+          </w:p>
+          <w:p>
+            <w:pPr>
+              <w:cnfStyle w:val="000000100000" w:firstRow="0" w:lastRow="0" w:firstColumn="0" w:lastColumn="0" w:oddVBand="0" w:evenVBand="0" w:oddHBand="1" w:evenHBand="0" w:firstRowFirstColumn="0" w:firstRowLastColumn="0" w:lastRowFirstColumn="0" w:lastRowLastColumn="0"/>
+            </w:pPr>
+            <w:r>
+              <w:t xml:space="preserve">           FinSino      </w:t>
+            </w:r>
+          </w:p>
+          <w:p>
+            <w:pPr>
+              <w:cnfStyle w:val="000000100000" w:firstRow="0" w:lastRow="0" w:firstColumn="0" w:lastColumn="0" w:oddVBand="0" w:evenVBand="0" w:oddHBand="1" w:evenHBand="0" w:firstRowFirstColumn="0" w:firstRowLastColumn="0" w:lastRowFirstColumn="0" w:lastRowLastColumn="0"/>
+            </w:pPr>
+            <w:r>
+              <w:t xml:space="preserve">       FinSI</w:t>
+            </w:r>
+          </w:p>
+          <w:p>
+            <w:pPr>
+              <w:cnfStyle w:val="000000100000" w:firstRow="0" w:lastRow="0" w:firstColumn="0" w:lastColumn="0" w:oddVBand="0" w:evenVBand="0" w:oddHBand="1" w:evenHBand="0" w:firstRowFirstColumn="0" w:firstRowLastColumn="0" w:lastRowFirstColumn="0" w:lastRowLastColumn="0"/>
+            </w:pPr>
+            <w:r>
+              <w:t xml:space="preserve">       Total = Total + Temp</w:t>
+            </w:r>
+          </w:p>
+          <w:p>
+            <w:pPr>
+              <w:cnfStyle w:val="000000100000" w:firstRow="0" w:lastRow="0" w:firstColumn="0" w:lastColumn="0" w:oddVBand="0" w:evenVBand="0" w:oddHBand="1" w:evenHBand="0" w:firstRowFirstColumn="0" w:firstRowLastColumn="0" w:lastRowFirstColumn="0" w:lastRowLastColumn="0"/>
+            </w:pPr>
+            <w:r>
+              <w:t>FALTA CORREGIR, NO CONTEMPLA SIGNOS</w:t>
+            </w:r>
+            <w:bookmarkStart w:id="0" w:name="_GoBack"/>
+            <w:bookmarkEnd w:id="0"/>
+            <w:r>
+              <w:t xml:space="preserve">      </w:t>
             </w:r>
             <w:r>
               <w:br/>
@@ -1873,6 +2192,7 @@
               <w:cnfStyle w:val="000000100000" w:firstRow="0" w:lastRow="0" w:firstColumn="0" w:lastColumn="0" w:oddVBand="0" w:evenVBand="0" w:oddHBand="1" w:evenHBand="0" w:firstRowFirstColumn="0" w:firstRowLastColumn="0" w:lastRowFirstColumn="0" w:lastRowLastColumn="0"/>
             </w:pPr>
             <w:r>
+              <w:lastRenderedPageBreak/>
               <w:t xml:space="preserve">                        FinMientras</w:t>
             </w:r>
             <w:r>
@@ -2506,6 +2826,7 @@
               </w:rPr>
             </w:pPr>
             <w:r>
+              <w:lastRenderedPageBreak/>
               <w:t>GuardarString</w:t>
             </w:r>
           </w:p>
@@ -2646,8 +2967,6 @@
             <w:r>
               <w:t>FinMientras</w:t>
             </w:r>
-            <w:bookmarkStart w:id="0" w:name="_GoBack"/>
-            <w:bookmarkEnd w:id="0"/>
           </w:p>
           <w:p>
             <w:pPr>
@@ -2655,7 +2974,6 @@
               <w:cnfStyle w:val="000000100000" w:firstRow="0" w:lastRow="0" w:firstColumn="0" w:lastColumn="0" w:oddVBand="0" w:evenVBand="0" w:oddHBand="1" w:evenHBand="0" w:firstRowFirstColumn="0" w:firstRowLastColumn="0" w:lastRowFirstColumn="0" w:lastRowLastColumn="0"/>
             </w:pPr>
             <w:r>
-              <w:lastRenderedPageBreak/>
               <w:t>Escribo carácter fin de linea en archivo</w:t>
             </w:r>
           </w:p>
@@ -3208,6 +3526,7 @@
               <w:jc w:val="center"/>
             </w:pPr>
             <w:r>
+              <w:lastRenderedPageBreak/>
               <w:t>ValidarComando</w:t>
             </w:r>
           </w:p>
@@ -3363,7 +3682,6 @@
               <w:cnfStyle w:val="000000100000" w:firstRow="0" w:lastRow="0" w:firstColumn="0" w:lastColumn="0" w:oddVBand="0" w:evenVBand="0" w:oddHBand="1" w:evenHBand="0" w:firstRowFirstColumn="0" w:firstRowLastColumn="0" w:lastRowFirstColumn="0" w:lastRowLastColumn="0"/>
             </w:pPr>
             <w:r>
-              <w:lastRenderedPageBreak/>
               <w:tab/>
             </w:r>
             <w:r>
@@ -3955,6 +4273,7 @@
               <w:cnfStyle w:val="000000100000" w:firstRow="0" w:lastRow="0" w:firstColumn="0" w:lastColumn="0" w:oddVBand="0" w:evenVBand="0" w:oddHBand="1" w:evenHBand="0" w:firstRowFirstColumn="0" w:firstRowLastColumn="0" w:lastRowFirstColumn="0" w:lastRowLastColumn="0"/>
             </w:pPr>
             <w:r>
+              <w:lastRenderedPageBreak/>
               <w:t>FinMientras</w:t>
             </w:r>
           </w:p>
@@ -4145,7 +4464,6 @@
               <w:jc w:val="center"/>
             </w:pPr>
             <w:r>
-              <w:lastRenderedPageBreak/>
               <w:t>ConvertirStringATermino</w:t>
             </w:r>
           </w:p>
@@ -4765,6 +5083,7 @@
               <w:cnfStyle w:val="000000100000" w:firstRow="0" w:lastRow="0" w:firstColumn="0" w:lastColumn="0" w:oddVBand="0" w:evenVBand="0" w:oddHBand="1" w:evenHBand="0" w:firstRowFirstColumn="0" w:firstRowLastColumn="0" w:lastRowFirstColumn="0" w:lastRowLastColumn="0"/>
             </w:pPr>
             <w:r>
+              <w:lastRenderedPageBreak/>
               <w:t xml:space="preserve">        Asigno a resultado</w:t>
             </w:r>
             <w:r>
@@ -4853,7 +5172,6 @@
         <w:spacing w:line="240" w:lineRule="auto"/>
       </w:pPr>
       <w:r>
-        <w:lastRenderedPageBreak/>
         <w:t>MÓDULO MAIN</w:t>
       </w:r>
     </w:p>
@@ -5492,6 +5810,7 @@
         <w:spacing w:line="240" w:lineRule="auto"/>
       </w:pPr>
       <w:r>
+        <w:lastRenderedPageBreak/>
         <w:t>.</w:t>
       </w:r>
       <w:r>
@@ -5680,7 +5999,6 @@
         <w:spacing w:line="240" w:lineRule="auto"/>
       </w:pPr>
       <w:r>
-        <w:lastRenderedPageBreak/>
         <w:t>.</w:t>
       </w:r>
       <w:r>
@@ -6719,7 +7037,7 @@
 </file>
 
 <file path=customXml/itemProps1.xml><?xml version="1.0" encoding="utf-8"?>
-<ds:datastoreItem xmlns:ds="http://schemas.openxmlformats.org/officeDocument/2006/customXml" ds:itemID="{1939D333-A263-0C4F-A782-0E69E5A53F22}">
+<ds:datastoreItem xmlns:ds="http://schemas.openxmlformats.org/officeDocument/2006/customXml" ds:itemID="{64A6ACB9-1B90-5A42-9650-913EC25E38A3}">
   <ds:schemaRefs>
     <ds:schemaRef ds:uri="http://schemas.openxmlformats.org/officeDocument/2006/bibliography"/>
   </ds:schemaRefs>

</xml_diff>